<commit_message>
Update part 5,6,7 modify part 2
</commit_message>
<xml_diff>
--- a/Document/CapstoneProjectDocument.docx
+++ b/Document/CapstoneProjectDocument.docx
@@ -17,7 +17,7 @@
           <w:lang w:eastAsia="ja-JP" w:bidi="ar-SA"/>
         </w:rPr>
         <w:drawing>
-          <wp:anchor distT="0" distB="0" distL="0" distR="0" simplePos="0" relativeHeight="251658240" behindDoc="0" locked="0" layoutInCell="1" allowOverlap="1" wp14:anchorId="62027713" wp14:editId="139F0127">
+          <wp:anchor distT="0" distB="0" distL="0" distR="0" simplePos="0" relativeHeight="251658752" behindDoc="0" locked="0" layoutInCell="1" allowOverlap="1" wp14:anchorId="7EEC28E0" wp14:editId="44E90473">
             <wp:simplePos x="0" y="0"/>
             <wp:positionH relativeFrom="column">
               <wp:posOffset>-224790</wp:posOffset>
@@ -103,8 +103,8 @@
         <w:tblLook w:val="0000" w:firstRow="0" w:lastRow="0" w:firstColumn="0" w:lastColumn="0" w:noHBand="0" w:noVBand="0"/>
       </w:tblPr>
       <w:tblGrid>
-        <w:gridCol w:w="3150"/>
-        <w:gridCol w:w="6495"/>
+        <w:gridCol w:w="3024"/>
+        <w:gridCol w:w="6671"/>
       </w:tblGrid>
       <w:tr>
         <w:trPr>
@@ -201,7 +201,7 @@
           </w:tcPr>
           <w:tbl>
             <w:tblPr>
-              <w:tblW w:w="0" w:type="auto"/>
+              <w:tblW w:w="6562" w:type="dxa"/>
               <w:tblBorders>
                 <w:top w:val="nil"/>
                 <w:left w:val="nil"/>
@@ -219,14 +219,14 @@
               <w:tblLook w:val="0000" w:firstRow="0" w:lastRow="0" w:firstColumn="0" w:lastColumn="0" w:noHBand="0" w:noVBand="0"/>
             </w:tblPr>
             <w:tblGrid>
-              <w:gridCol w:w="2148"/>
+              <w:gridCol w:w="2324"/>
               <w:gridCol w:w="2119"/>
               <w:gridCol w:w="2119"/>
             </w:tblGrid>
             <w:tr>
               <w:tc>
                 <w:tcPr>
-                  <w:tcW w:w="2160" w:type="dxa"/>
+                  <w:tcW w:w="2324" w:type="dxa"/>
                   <w:tcBorders>
                     <w:top w:val="nil"/>
                     <w:left w:val="nil"/>
@@ -243,17 +243,47 @@
                       <w:rFonts w:cstheme="minorHAnsi"/>
                     </w:rPr>
                   </w:pPr>
+                  <w:proofErr w:type="spellStart"/>
                   <w:r>
                     <w:rPr>
                       <w:rFonts w:cstheme="minorHAnsi"/>
                     </w:rPr>
-                    <w:t>Phạm Văn Thắng</w:t>
+                    <w:t>Phạm</w:t>
                   </w:r>
+                  <w:proofErr w:type="spellEnd"/>
+                  <w:r>
+                    <w:rPr>
+                      <w:rFonts w:cstheme="minorHAnsi"/>
+                    </w:rPr>
+                    <w:t xml:space="preserve"> </w:t>
+                  </w:r>
+                  <w:proofErr w:type="spellStart"/>
+                  <w:r>
+                    <w:rPr>
+                      <w:rFonts w:cstheme="minorHAnsi"/>
+                    </w:rPr>
+                    <w:t>Văn</w:t>
+                  </w:r>
+                  <w:proofErr w:type="spellEnd"/>
+                  <w:r>
+                    <w:rPr>
+                      <w:rFonts w:cstheme="minorHAnsi"/>
+                    </w:rPr>
+                    <w:t xml:space="preserve"> </w:t>
+                  </w:r>
+                  <w:proofErr w:type="spellStart"/>
+                  <w:r>
+                    <w:rPr>
+                      <w:rFonts w:cstheme="minorHAnsi"/>
+                    </w:rPr>
+                    <w:t>Thắng</w:t>
+                  </w:r>
+                  <w:proofErr w:type="spellEnd"/>
                 </w:p>
               </w:tc>
               <w:tc>
                 <w:tcPr>
-                  <w:tcW w:w="2130" w:type="dxa"/>
+                  <w:tcW w:w="2119" w:type="dxa"/>
                   <w:tcBorders>
                     <w:top w:val="nil"/>
                     <w:left w:val="nil"/>
@@ -280,7 +310,7 @@
               </w:tc>
               <w:tc>
                 <w:tcPr>
-                  <w:tcW w:w="2129" w:type="dxa"/>
+                  <w:tcW w:w="2119" w:type="dxa"/>
                   <w:tcBorders>
                     <w:top w:val="nil"/>
                     <w:left w:val="nil"/>
@@ -309,7 +339,7 @@
             <w:tr>
               <w:tc>
                 <w:tcPr>
-                  <w:tcW w:w="2160" w:type="dxa"/>
+                  <w:tcW w:w="2324" w:type="dxa"/>
                   <w:tcBorders>
                     <w:top w:val="nil"/>
                     <w:left w:val="nil"/>
@@ -326,17 +356,47 @@
                       <w:rFonts w:cstheme="minorHAnsi"/>
                     </w:rPr>
                   </w:pPr>
+                  <w:proofErr w:type="spellStart"/>
                   <w:r>
                     <w:rPr>
                       <w:rFonts w:cstheme="minorHAnsi"/>
                     </w:rPr>
-                    <w:t>Lê Trần Thịnh</w:t>
+                    <w:t>Lê</w:t>
                   </w:r>
+                  <w:proofErr w:type="spellEnd"/>
+                  <w:r>
+                    <w:rPr>
+                      <w:rFonts w:cstheme="minorHAnsi"/>
+                    </w:rPr>
+                    <w:t xml:space="preserve"> </w:t>
+                  </w:r>
+                  <w:proofErr w:type="spellStart"/>
+                  <w:r>
+                    <w:rPr>
+                      <w:rFonts w:cstheme="minorHAnsi"/>
+                    </w:rPr>
+                    <w:t>Trần</w:t>
+                  </w:r>
+                  <w:proofErr w:type="spellEnd"/>
+                  <w:r>
+                    <w:rPr>
+                      <w:rFonts w:cstheme="minorHAnsi"/>
+                    </w:rPr>
+                    <w:t xml:space="preserve"> </w:t>
+                  </w:r>
+                  <w:proofErr w:type="spellStart"/>
+                  <w:r>
+                    <w:rPr>
+                      <w:rFonts w:cstheme="minorHAnsi"/>
+                    </w:rPr>
+                    <w:t>Thịnh</w:t>
+                  </w:r>
+                  <w:proofErr w:type="spellEnd"/>
                 </w:p>
               </w:tc>
               <w:tc>
                 <w:tcPr>
-                  <w:tcW w:w="2130" w:type="dxa"/>
+                  <w:tcW w:w="2119" w:type="dxa"/>
                   <w:tcBorders>
                     <w:top w:val="nil"/>
                     <w:left w:val="nil"/>
@@ -363,7 +423,7 @@
               </w:tc>
               <w:tc>
                 <w:tcPr>
-                  <w:tcW w:w="2129" w:type="dxa"/>
+                  <w:tcW w:w="2119" w:type="dxa"/>
                   <w:tcBorders>
                     <w:top w:val="nil"/>
                     <w:left w:val="nil"/>
@@ -392,7 +452,7 @@
             <w:tr>
               <w:tc>
                 <w:tcPr>
-                  <w:tcW w:w="2160" w:type="dxa"/>
+                  <w:tcW w:w="2324" w:type="dxa"/>
                   <w:tcBorders>
                     <w:top w:val="nil"/>
                     <w:left w:val="nil"/>
@@ -409,17 +469,47 @@
                       <w:rFonts w:cstheme="minorHAnsi"/>
                     </w:rPr>
                   </w:pPr>
+                  <w:proofErr w:type="spellStart"/>
                   <w:r>
                     <w:rPr>
                       <w:rFonts w:cstheme="minorHAnsi"/>
                     </w:rPr>
-                    <w:t>Phạm Khương Duy</w:t>
+                    <w:t>Phạm</w:t>
                   </w:r>
+                  <w:proofErr w:type="spellEnd"/>
+                  <w:r>
+                    <w:rPr>
+                      <w:rFonts w:cstheme="minorHAnsi"/>
+                    </w:rPr>
+                    <w:t xml:space="preserve"> </w:t>
+                  </w:r>
+                  <w:proofErr w:type="spellStart"/>
+                  <w:r>
+                    <w:rPr>
+                      <w:rFonts w:cstheme="minorHAnsi"/>
+                    </w:rPr>
+                    <w:t>Khương</w:t>
+                  </w:r>
+                  <w:proofErr w:type="spellEnd"/>
+                  <w:r>
+                    <w:rPr>
+                      <w:rFonts w:cstheme="minorHAnsi"/>
+                    </w:rPr>
+                    <w:t xml:space="preserve"> </w:t>
+                  </w:r>
+                  <w:proofErr w:type="spellStart"/>
+                  <w:r>
+                    <w:rPr>
+                      <w:rFonts w:cstheme="minorHAnsi"/>
+                    </w:rPr>
+                    <w:t>Duy</w:t>
+                  </w:r>
+                  <w:proofErr w:type="spellEnd"/>
                 </w:p>
               </w:tc>
               <w:tc>
                 <w:tcPr>
-                  <w:tcW w:w="2130" w:type="dxa"/>
+                  <w:tcW w:w="2119" w:type="dxa"/>
                   <w:tcBorders>
                     <w:top w:val="nil"/>
                     <w:left w:val="nil"/>
@@ -446,7 +536,7 @@
               </w:tc>
               <w:tc>
                 <w:tcPr>
-                  <w:tcW w:w="2129" w:type="dxa"/>
+                  <w:tcW w:w="2119" w:type="dxa"/>
                   <w:tcBorders>
                     <w:top w:val="nil"/>
                     <w:left w:val="nil"/>
@@ -475,7 +565,7 @@
             <w:tr>
               <w:tc>
                 <w:tcPr>
-                  <w:tcW w:w="2160" w:type="dxa"/>
+                  <w:tcW w:w="2324" w:type="dxa"/>
                   <w:tcBorders>
                     <w:top w:val="nil"/>
                     <w:left w:val="nil"/>
@@ -492,17 +582,47 @@
                       <w:rFonts w:cstheme="minorHAnsi"/>
                     </w:rPr>
                   </w:pPr>
+                  <w:proofErr w:type="spellStart"/>
                   <w:r>
                     <w:rPr>
                       <w:rFonts w:cstheme="minorHAnsi"/>
                     </w:rPr>
-                    <w:t>Lê Thanh Tuấn</w:t>
+                    <w:t>Lê</w:t>
                   </w:r>
+                  <w:proofErr w:type="spellEnd"/>
+                  <w:r>
+                    <w:rPr>
+                      <w:rFonts w:cstheme="minorHAnsi"/>
+                    </w:rPr>
+                    <w:t xml:space="preserve"> </w:t>
+                  </w:r>
+                  <w:proofErr w:type="spellStart"/>
+                  <w:r>
+                    <w:rPr>
+                      <w:rFonts w:cstheme="minorHAnsi"/>
+                    </w:rPr>
+                    <w:t>Thanh</w:t>
+                  </w:r>
+                  <w:proofErr w:type="spellEnd"/>
+                  <w:r>
+                    <w:rPr>
+                      <w:rFonts w:cstheme="minorHAnsi"/>
+                    </w:rPr>
+                    <w:t xml:space="preserve"> </w:t>
+                  </w:r>
+                  <w:proofErr w:type="spellStart"/>
+                  <w:r>
+                    <w:rPr>
+                      <w:rFonts w:cstheme="minorHAnsi"/>
+                    </w:rPr>
+                    <w:t>Tuấn</w:t>
+                  </w:r>
+                  <w:proofErr w:type="spellEnd"/>
                 </w:p>
               </w:tc>
               <w:tc>
                 <w:tcPr>
-                  <w:tcW w:w="2130" w:type="dxa"/>
+                  <w:tcW w:w="2119" w:type="dxa"/>
                   <w:tcBorders>
                     <w:top w:val="nil"/>
                     <w:left w:val="nil"/>
@@ -529,7 +649,7 @@
               </w:tc>
               <w:tc>
                 <w:tcPr>
-                  <w:tcW w:w="2129" w:type="dxa"/>
+                  <w:tcW w:w="2119" w:type="dxa"/>
                   <w:tcBorders>
                     <w:top w:val="nil"/>
                     <w:left w:val="nil"/>
@@ -624,12 +744,42 @@
                 <w:rFonts w:cstheme="minorHAnsi"/>
               </w:rPr>
             </w:pPr>
+            <w:proofErr w:type="spellStart"/>
             <w:r>
               <w:rPr>
                 <w:rFonts w:cstheme="minorHAnsi"/>
               </w:rPr>
-              <w:t>Nguyễn Huy Hùng</w:t>
-            </w:r>
+              <w:t>Nguyễn</w:t>
+            </w:r>
+            <w:proofErr w:type="spellEnd"/>
+            <w:r>
+              <w:rPr>
+                <w:rFonts w:cstheme="minorHAnsi"/>
+              </w:rPr>
+              <w:t xml:space="preserve"> </w:t>
+            </w:r>
+            <w:proofErr w:type="spellStart"/>
+            <w:r>
+              <w:rPr>
+                <w:rFonts w:cstheme="minorHAnsi"/>
+              </w:rPr>
+              <w:t>Huy</w:t>
+            </w:r>
+            <w:proofErr w:type="spellEnd"/>
+            <w:r>
+              <w:rPr>
+                <w:rFonts w:cstheme="minorHAnsi"/>
+              </w:rPr>
+              <w:t xml:space="preserve"> </w:t>
+            </w:r>
+            <w:proofErr w:type="spellStart"/>
+            <w:r>
+              <w:rPr>
+                <w:rFonts w:cstheme="minorHAnsi"/>
+              </w:rPr>
+              <w:t>Hùng</w:t>
+            </w:r>
+            <w:proofErr w:type="spellEnd"/>
           </w:p>
         </w:tc>
       </w:tr>
@@ -1730,12 +1880,14 @@
         <w:ind w:left="1069"/>
         <w:jc w:val="both"/>
         <w:rPr>
-          <w:rFonts w:cstheme="minorHAnsi"/>
-        </w:rPr>
-      </w:pPr>
-      <w:r>
-        <w:rPr>
-          <w:rFonts w:cstheme="minorHAnsi"/>
+          <w:rFonts w:asciiTheme="majorHAnsi" w:hAnsiTheme="majorHAnsi" w:cstheme="majorHAnsi"/>
+          <w:sz w:val="28"/>
+        </w:rPr>
+      </w:pPr>
+      <w:r>
+        <w:rPr>
+          <w:rFonts w:asciiTheme="majorHAnsi" w:hAnsiTheme="majorHAnsi" w:cstheme="majorHAnsi"/>
+          <w:sz w:val="28"/>
         </w:rPr>
         <w:t>Nowadays, the development of internet and information technology led to the dramatic increase in online users. Among of them, a lot of users search for necessary products, suitable prices, brands and price comparison as well. Hence, more and more companies want to create a website for showing their product catalogue as an online marketing method.</w:t>
       </w:r>
@@ -1746,12 +1898,14 @@
         <w:ind w:left="1069"/>
         <w:jc w:val="both"/>
         <w:rPr>
-          <w:rFonts w:cstheme="minorHAnsi"/>
-        </w:rPr>
-      </w:pPr>
-      <w:r>
-        <w:rPr>
-          <w:rFonts w:cstheme="minorHAnsi"/>
+          <w:rFonts w:asciiTheme="majorHAnsi" w:hAnsiTheme="majorHAnsi" w:cstheme="majorHAnsi"/>
+          <w:sz w:val="28"/>
+        </w:rPr>
+      </w:pPr>
+      <w:r>
+        <w:rPr>
+          <w:rFonts w:asciiTheme="majorHAnsi" w:hAnsiTheme="majorHAnsi" w:cstheme="majorHAnsi"/>
+          <w:sz w:val="28"/>
         </w:rPr>
         <w:t xml:space="preserve">Besides, we all recognized that creating a website for non IT Commercial Corporation is time consuming and expensive. </w:t>
       </w:r>
@@ -1762,12 +1916,14 @@
         <w:ind w:left="1069"/>
         <w:jc w:val="both"/>
         <w:rPr>
-          <w:rFonts w:cstheme="minorHAnsi"/>
-        </w:rPr>
-      </w:pPr>
-      <w:r>
-        <w:rPr>
-          <w:rFonts w:cstheme="minorHAnsi"/>
+          <w:rFonts w:asciiTheme="majorHAnsi" w:hAnsiTheme="majorHAnsi" w:cstheme="majorHAnsi"/>
+          <w:sz w:val="28"/>
+        </w:rPr>
+      </w:pPr>
+      <w:r>
+        <w:rPr>
+          <w:rFonts w:asciiTheme="majorHAnsi" w:hAnsiTheme="majorHAnsi" w:cstheme="majorHAnsi"/>
+          <w:sz w:val="28"/>
         </w:rPr>
         <w:t>Currently, in Vietnam, there are some websites that provide site builder services for creating a commercial website such as websieutoc.vn, matbao.vn and bizweb.vn. However, they are not easy to use and do not concentrate on any fields. Therefore, it is hard for online salesmen to use their services especially for creating products catalogue website.</w:t>
       </w:r>
@@ -1778,25 +1934,44 @@
         <w:ind w:left="1069"/>
         <w:jc w:val="both"/>
         <w:rPr>
-          <w:rFonts w:cstheme="minorHAnsi"/>
-        </w:rPr>
-      </w:pPr>
-      <w:r>
-        <w:rPr>
-          <w:rFonts w:cstheme="minorHAnsi"/>
-        </w:rPr>
-        <w:t>From above mentioned reasons, this project is going to build a site builder that mainly concentrates on creating products catalogue sites. It is not only offers to create site base on available templates but also offers to customize site which is easy to use, enhances visibility and effectiveness by drag and drop</w:t>
-      </w:r>
-      <w:r>
-        <w:rPr>
-          <w:rFonts w:cstheme="minorHAnsi"/>
+          <w:rFonts w:asciiTheme="majorHAnsi" w:hAnsiTheme="majorHAnsi" w:cstheme="majorHAnsi"/>
+          <w:sz w:val="28"/>
+        </w:rPr>
+      </w:pPr>
+      <w:r>
+        <w:rPr>
+          <w:rFonts w:asciiTheme="majorHAnsi" w:hAnsiTheme="majorHAnsi" w:cstheme="majorHAnsi"/>
+          <w:sz w:val="28"/>
+        </w:rPr>
+        <w:t xml:space="preserve">From above mentioned reasons, </w:t>
+      </w:r>
+      <w:r>
+        <w:rPr>
+          <w:rFonts w:asciiTheme="majorHAnsi" w:hAnsiTheme="majorHAnsi" w:cstheme="majorHAnsi"/>
+          <w:color w:val="FF0000"/>
+          <w:sz w:val="28"/>
+        </w:rPr>
+        <w:t>this project is going to build a site builder that mainly concentrates on creating products catalogue sites. It is not only offers to create site base on available templates but also offers to customize site</w:t>
+      </w:r>
+      <w:r>
+        <w:rPr>
+          <w:rFonts w:asciiTheme="majorHAnsi" w:hAnsiTheme="majorHAnsi" w:cstheme="majorHAnsi"/>
+          <w:sz w:val="28"/>
+        </w:rPr>
+        <w:t xml:space="preserve"> which is easy to use, enhances visibility and effectiveness by drag and drop</w:t>
+      </w:r>
+      <w:r>
+        <w:rPr>
+          <w:rFonts w:asciiTheme="majorHAnsi" w:hAnsiTheme="majorHAnsi" w:cstheme="majorHAnsi"/>
           <w:i/>
+          <w:sz w:val="28"/>
         </w:rPr>
         <w:t xml:space="preserve"> </w:t>
       </w:r>
       <w:r>
         <w:rPr>
-          <w:rFonts w:cstheme="minorHAnsi"/>
+          <w:rFonts w:asciiTheme="majorHAnsi" w:hAnsiTheme="majorHAnsi" w:cstheme="majorHAnsi"/>
+          <w:sz w:val="28"/>
         </w:rPr>
         <w:t>function.</w:t>
       </w:r>
@@ -1807,20 +1982,39 @@
         <w:ind w:left="1069"/>
         <w:jc w:val="both"/>
         <w:rPr>
-          <w:rFonts w:cstheme="minorHAnsi"/>
-        </w:rPr>
-      </w:pPr>
-      <w:r>
-        <w:rPr>
-          <w:rFonts w:cstheme="minorHAnsi"/>
-        </w:rPr>
-        <w:t>For more features to build website, user must upgrade account level. In addition, the site builder also supports for mapping user’s site domain. If user does not have any domains, the site builder will support for a default domain. User can view statistics about number of visitors to their website, which pr</w:t>
-      </w:r>
-      <w:r>
-        <w:rPr>
-          <w:rFonts w:cstheme="minorHAnsi"/>
-        </w:rPr>
-        <w:t xml:space="preserve">oducts visitors mostly view. </w:t>
+          <w:rFonts w:asciiTheme="majorHAnsi" w:hAnsiTheme="majorHAnsi" w:cstheme="majorHAnsi"/>
+          <w:sz w:val="28"/>
+        </w:rPr>
+      </w:pPr>
+      <w:r>
+        <w:rPr>
+          <w:rFonts w:asciiTheme="majorHAnsi" w:hAnsiTheme="majorHAnsi" w:cstheme="majorHAnsi"/>
+          <w:sz w:val="28"/>
+        </w:rPr>
+        <w:t xml:space="preserve">For more features to build website, user must upgrade account level. </w:t>
+      </w:r>
+      <w:r>
+        <w:rPr>
+          <w:rFonts w:asciiTheme="majorHAnsi" w:hAnsiTheme="majorHAnsi" w:cstheme="majorHAnsi"/>
+          <w:color w:val="FF0000"/>
+          <w:sz w:val="28"/>
+        </w:rPr>
+        <w:t>In addition, the site builder also supports for mapping user’s site domain. If user does not have any domains, the site builder will support for a default domain. User can view statistics about number of visitors to their website, which pr</w:t>
+      </w:r>
+      <w:r>
+        <w:rPr>
+          <w:rFonts w:asciiTheme="majorHAnsi" w:hAnsiTheme="majorHAnsi" w:cstheme="majorHAnsi"/>
+          <w:color w:val="FF0000"/>
+          <w:sz w:val="28"/>
+        </w:rPr>
+        <w:t>oducts visitors mostly view.</w:t>
+      </w:r>
+      <w:r>
+        <w:rPr>
+          <w:rFonts w:asciiTheme="majorHAnsi" w:hAnsiTheme="majorHAnsi" w:cstheme="majorHAnsi"/>
+          <w:sz w:val="28"/>
+        </w:rPr>
+        <w:t xml:space="preserve"> </w:t>
       </w:r>
     </w:p>
     <w:p>
@@ -1842,71 +2036,26 @@
         <w:jc w:val="both"/>
         <w:rPr>
           <w:rStyle w:val="hps"/>
-          <w:rFonts w:ascii="Times New Roman" w:hAnsi="Times New Roman" w:cs="Times New Roman"/>
-          <w:sz w:val="28"/>
-          <w:szCs w:val="28"/>
+          <w:rFonts w:asciiTheme="majorHAnsi" w:hAnsiTheme="majorHAnsi" w:cstheme="majorHAnsi"/>
+          <w:sz w:val="28"/>
           <w:lang w:val="en"/>
         </w:rPr>
       </w:pPr>
       <w:r>
         <w:rPr>
-          <w:rFonts w:ascii="Times New Roman" w:hAnsi="Times New Roman" w:cs="Times New Roman"/>
-          <w:sz w:val="28"/>
-          <w:szCs w:val="28"/>
-        </w:rPr>
-        <w:t>There are many websites supports for building site services in Viet Nam</w:t>
-      </w:r>
-      <w:r>
-        <w:rPr>
-          <w:rFonts w:ascii="Times New Roman" w:hAnsi="Times New Roman" w:cs="Times New Roman"/>
-          <w:sz w:val="28"/>
-          <w:szCs w:val="28"/>
-        </w:rPr>
-        <w:t xml:space="preserve">, some of popular sites are </w:t>
-      </w:r>
-      <w:r>
-        <w:rPr>
-          <w:rFonts w:ascii="Times New Roman" w:hAnsi="Times New Roman" w:cs="Times New Roman"/>
-          <w:sz w:val="28"/>
-          <w:szCs w:val="28"/>
-        </w:rPr>
-        <w:t xml:space="preserve">websieutoc.vn, </w:t>
-      </w:r>
-      <w:r>
-        <w:rPr>
-          <w:rFonts w:ascii="Times New Roman" w:hAnsi="Times New Roman" w:cs="Times New Roman"/>
-          <w:sz w:val="28"/>
-          <w:szCs w:val="28"/>
-        </w:rPr>
-        <w:t>wevina.vn</w:t>
-      </w:r>
-      <w:r>
-        <w:rPr>
-          <w:rFonts w:ascii="Times New Roman" w:hAnsi="Times New Roman" w:cs="Times New Roman"/>
-          <w:sz w:val="28"/>
-          <w:szCs w:val="28"/>
-        </w:rPr>
-        <w:t xml:space="preserve"> and bizweb.vn. </w:t>
+          <w:rFonts w:asciiTheme="majorHAnsi" w:hAnsiTheme="majorHAnsi" w:cstheme="majorHAnsi"/>
+          <w:sz w:val="28"/>
+        </w:rPr>
+        <w:t xml:space="preserve">There are many websites supports for building site services in Viet Nam, some of popular sites are websieutoc.vn, wevina.vn and bizweb.vn. </w:t>
       </w:r>
       <w:r>
         <w:rPr>
           <w:rStyle w:val="hps"/>
-          <w:rFonts w:ascii="Times New Roman" w:hAnsi="Times New Roman" w:cs="Times New Roman"/>
-          <w:sz w:val="28"/>
-          <w:szCs w:val="28"/>
+          <w:rFonts w:asciiTheme="majorHAnsi" w:hAnsiTheme="majorHAnsi" w:cstheme="majorHAnsi"/>
+          <w:sz w:val="28"/>
           <w:lang w:val="en"/>
         </w:rPr>
-        <w:t xml:space="preserve"> </w:t>
-      </w:r>
-      <w:r>
-        <w:rPr>
-          <w:rStyle w:val="hps"/>
-          <w:rFonts w:ascii="Times New Roman" w:hAnsi="Times New Roman" w:cs="Times New Roman"/>
-          <w:sz w:val="28"/>
-          <w:szCs w:val="28"/>
-          <w:lang w:val="en"/>
-        </w:rPr>
-        <w:t>Those sites help user build various types of sites such as online ecommerce, medical, fashion, services and many other fields.</w:t>
+        <w:t xml:space="preserve"> Those sites help user build various types of sites such as online ecommerce, medical, fashion, services and many other fields.</w:t>
       </w:r>
     </w:p>
     <w:p>
@@ -1915,18 +2064,16 @@
         <w:jc w:val="both"/>
         <w:rPr>
           <w:rStyle w:val="hps"/>
-          <w:rFonts w:ascii="Times New Roman" w:hAnsi="Times New Roman" w:cs="Times New Roman"/>
-          <w:sz w:val="28"/>
-          <w:szCs w:val="28"/>
+          <w:rFonts w:asciiTheme="majorHAnsi" w:hAnsiTheme="majorHAnsi" w:cstheme="majorHAnsi"/>
+          <w:sz w:val="28"/>
           <w:lang w:val="en"/>
         </w:rPr>
       </w:pPr>
       <w:r>
         <w:rPr>
           <w:rStyle w:val="hps"/>
-          <w:rFonts w:ascii="Times New Roman" w:hAnsi="Times New Roman" w:cs="Times New Roman"/>
-          <w:sz w:val="28"/>
-          <w:szCs w:val="28"/>
+          <w:rFonts w:asciiTheme="majorHAnsi" w:hAnsiTheme="majorHAnsi" w:cstheme="majorHAnsi"/>
+          <w:sz w:val="28"/>
           <w:lang w:val="en"/>
         </w:rPr>
         <w:t>To begin using those sites services, user must register to system, then, user can move to site builder page. The system suggests user for default site templates and blank templates. At site builder page, a tool box helps user drag and drop content into their site. User can also customize site layout, background, header and footer.</w:t>
@@ -1938,18 +2085,16 @@
         <w:jc w:val="both"/>
         <w:rPr>
           <w:rStyle w:val="hps"/>
-          <w:rFonts w:ascii="Times New Roman" w:hAnsi="Times New Roman" w:cs="Times New Roman"/>
-          <w:sz w:val="28"/>
-          <w:szCs w:val="28"/>
+          <w:rFonts w:asciiTheme="majorHAnsi" w:hAnsiTheme="majorHAnsi" w:cstheme="majorHAnsi"/>
+          <w:sz w:val="28"/>
           <w:lang w:val="en"/>
         </w:rPr>
       </w:pPr>
       <w:r>
         <w:rPr>
           <w:rStyle w:val="hps"/>
-          <w:rFonts w:ascii="Times New Roman" w:hAnsi="Times New Roman" w:cs="Times New Roman"/>
-          <w:sz w:val="28"/>
-          <w:szCs w:val="28"/>
+          <w:rFonts w:asciiTheme="majorHAnsi" w:hAnsiTheme="majorHAnsi" w:cstheme="majorHAnsi"/>
+          <w:sz w:val="28"/>
           <w:lang w:val="en"/>
         </w:rPr>
         <w:t>However, some of features require paying or upgrading account example mapping site domain. After completing building site, user can save their site and publish it if they want. The system supports for publishing with default domain, if choose another, user must pay.</w:t>
@@ -1968,22 +2113,28 @@
       <w:bookmarkStart w:id="6" w:name="_Toc408762537"/>
       <w:r>
         <w:lastRenderedPageBreak/>
-        <w:t>Problem Definiton</w:t>
+        <w:t xml:space="preserve">Problem </w:t>
       </w:r>
       <w:bookmarkEnd w:id="6"/>
+      <w:r>
+        <w:t>Definition</w:t>
+      </w:r>
     </w:p>
     <w:p>
       <w:pPr>
         <w:ind w:left="1069"/>
-        <w:rPr>
-          <w:rFonts w:cstheme="minorHAnsi"/>
+        <w:jc w:val="both"/>
+        <w:rPr>
+          <w:rFonts w:asciiTheme="majorHAnsi" w:hAnsiTheme="majorHAnsi" w:cstheme="majorHAnsi"/>
+          <w:sz w:val="28"/>
           <w:szCs w:val="28"/>
         </w:rPr>
       </w:pPr>
       <w:bookmarkStart w:id="7" w:name="_Toc408762538"/>
       <w:r>
         <w:rPr>
-          <w:rFonts w:cstheme="minorHAnsi"/>
+          <w:rFonts w:asciiTheme="majorHAnsi" w:hAnsiTheme="majorHAnsi" w:cstheme="majorHAnsi"/>
+          <w:sz w:val="28"/>
           <w:szCs w:val="28"/>
         </w:rPr>
         <w:t>Although many function of above mentioned websites, they still have weakness. They do not concentrate on any fields especially products catalogue sites. It is not easy to use their service for new user because of confuse interface and difficult manipulation on builder page. Moreover, the system does not support for adding and deleting content of products detail information.</w:t>
@@ -1996,9 +2147,7 @@
       <w:r>
         <w:t>Proposed Solution</w:t>
       </w:r>
-      <w:bookmarkStart w:id="8" w:name="_GoBack"/>
       <w:bookmarkEnd w:id="7"/>
-      <w:bookmarkEnd w:id="8"/>
     </w:p>
     <w:p>
       <w:pPr>
@@ -2006,7 +2155,119 @@
         <w:ind w:left="1069"/>
       </w:pPr>
       <w:r>
-        <w:t>&lt;Giới thiệu về giải pháp mà nhóm đưa ra để giải quyết vấn đề&gt;</w:t>
+        <w:t>&lt;</w:t>
+      </w:r>
+      <w:proofErr w:type="spellStart"/>
+      <w:r>
+        <w:t>Giới</w:t>
+      </w:r>
+      <w:proofErr w:type="spellEnd"/>
+      <w:r>
+        <w:t xml:space="preserve"> </w:t>
+      </w:r>
+      <w:proofErr w:type="spellStart"/>
+      <w:r>
+        <w:t>thiệu</w:t>
+      </w:r>
+      <w:proofErr w:type="spellEnd"/>
+      <w:r>
+        <w:t xml:space="preserve"> </w:t>
+      </w:r>
+      <w:proofErr w:type="spellStart"/>
+      <w:r>
+        <w:t>về</w:t>
+      </w:r>
+      <w:proofErr w:type="spellEnd"/>
+      <w:r>
+        <w:t xml:space="preserve"> </w:t>
+      </w:r>
+      <w:proofErr w:type="spellStart"/>
+      <w:r>
+        <w:t>giải</w:t>
+      </w:r>
+      <w:proofErr w:type="spellEnd"/>
+      <w:r>
+        <w:t xml:space="preserve"> </w:t>
+      </w:r>
+      <w:proofErr w:type="spellStart"/>
+      <w:r>
+        <w:t>pháp</w:t>
+      </w:r>
+      <w:proofErr w:type="spellEnd"/>
+      <w:r>
+        <w:t xml:space="preserve"> </w:t>
+      </w:r>
+      <w:proofErr w:type="spellStart"/>
+      <w:r>
+        <w:t>mà</w:t>
+      </w:r>
+      <w:proofErr w:type="spellEnd"/>
+      <w:r>
+        <w:t xml:space="preserve"> </w:t>
+      </w:r>
+      <w:proofErr w:type="spellStart"/>
+      <w:r>
+        <w:t>nhóm</w:t>
+      </w:r>
+      <w:proofErr w:type="spellEnd"/>
+      <w:r>
+        <w:t xml:space="preserve"> </w:t>
+      </w:r>
+      <w:proofErr w:type="spellStart"/>
+      <w:r>
+        <w:t>đưa</w:t>
+      </w:r>
+      <w:proofErr w:type="spellEnd"/>
+      <w:r>
+        <w:t xml:space="preserve"> </w:t>
+      </w:r>
+      <w:proofErr w:type="spellStart"/>
+      <w:r>
+        <w:t>ra</w:t>
+      </w:r>
+      <w:proofErr w:type="spellEnd"/>
+      <w:r>
+        <w:t xml:space="preserve"> </w:t>
+      </w:r>
+      <w:proofErr w:type="spellStart"/>
+      <w:r>
+        <w:t>để</w:t>
+      </w:r>
+      <w:proofErr w:type="spellEnd"/>
+      <w:r>
+        <w:t xml:space="preserve"> </w:t>
+      </w:r>
+      <w:proofErr w:type="spellStart"/>
+      <w:r>
+        <w:t>giải</w:t>
+      </w:r>
+      <w:proofErr w:type="spellEnd"/>
+      <w:r>
+        <w:t xml:space="preserve"> </w:t>
+      </w:r>
+      <w:proofErr w:type="spellStart"/>
+      <w:r>
+        <w:t>quyết</w:t>
+      </w:r>
+      <w:proofErr w:type="spellEnd"/>
+      <w:r>
+        <w:t xml:space="preserve"> </w:t>
+      </w:r>
+      <w:proofErr w:type="spellStart"/>
+      <w:r>
+        <w:t>vấn</w:t>
+      </w:r>
+      <w:proofErr w:type="spellEnd"/>
+      <w:r>
+        <w:t xml:space="preserve"> </w:t>
+      </w:r>
+      <w:proofErr w:type="spellStart"/>
+      <w:r>
+        <w:t>đề</w:t>
+      </w:r>
+      <w:proofErr w:type="spellEnd"/>
+      <w:r>
+        <w:t>&gt;</w:t>
       </w:r>
     </w:p>
     <w:p>
@@ -2017,37 +2278,30 @@
           <w:numId w:val="8"/>
         </w:numPr>
       </w:pPr>
-      <w:bookmarkStart w:id="9" w:name="_Toc408762539"/>
+      <w:bookmarkStart w:id="8" w:name="_Toc408762539"/>
       <w:r>
         <w:t>Feature functions</w:t>
       </w:r>
-      <w:bookmarkEnd w:id="9"/>
+      <w:bookmarkEnd w:id="8"/>
     </w:p>
     <w:p>
       <w:pPr>
         <w:pStyle w:val="TextBody"/>
         <w:ind w:left="2127"/>
-      </w:pPr>
-      <w:r>
-        <w:t xml:space="preserve">&lt;Nêu ra  các tính năng cốt  lỗi, các vai trò cốt  lõi trong giải  pháp mà </w:t>
-      </w:r>
-    </w:p>
-    <w:p>
-      <w:pPr>
-        <w:pStyle w:val="TextBody"/>
-        <w:ind w:left="2127"/>
-      </w:pPr>
-      <w:r>
-        <w:t xml:space="preserve">nhóm đề  xuất, chỉ  nên nêu các tính năng chủ  chốt giải quyết bài toán, </w:t>
-      </w:r>
-    </w:p>
-    <w:p>
-      <w:pPr>
-        <w:pStyle w:val="TextBody"/>
-        <w:ind w:left="2127"/>
-      </w:pPr>
-      <w:r>
-        <w:t>không phải liệt kê toàn bộ tính năng&gt;</w:t>
+        <w:jc w:val="both"/>
+        <w:rPr>
+          <w:rFonts w:asciiTheme="majorHAnsi" w:hAnsiTheme="majorHAnsi" w:cstheme="majorHAnsi"/>
+          <w:sz w:val="28"/>
+          <w:szCs w:val="28"/>
+        </w:rPr>
+      </w:pPr>
+      <w:r>
+        <w:rPr>
+          <w:rFonts w:asciiTheme="majorHAnsi" w:hAnsiTheme="majorHAnsi" w:cstheme="majorHAnsi"/>
+          <w:sz w:val="28"/>
+          <w:szCs w:val="28"/>
+        </w:rPr>
+        <w:t>This project is going to build a site builder that mainly concentrates on creating products catalogue sites. It is not only offers to create site base on available templates but also offers to customize site base on default site template/theme. In addition, the site builder also supports for mapping user’s site domain. If user does not have any domains, the site builder will support for a default domain. User can view statistics about number of visitors to their website, which products visitors mostly view.</w:t>
       </w:r>
     </w:p>
     <w:p>
@@ -2058,74 +2312,735 @@
           <w:numId w:val="8"/>
         </w:numPr>
       </w:pPr>
-      <w:bookmarkStart w:id="10" w:name="_Toc408762540"/>
+      <w:bookmarkStart w:id="9" w:name="_Toc408762540"/>
       <w:r>
         <w:t>Advantages and disadvantages</w:t>
       </w:r>
+      <w:bookmarkEnd w:id="9"/>
+    </w:p>
+    <w:p>
+      <w:pPr>
+        <w:pStyle w:val="TextBody"/>
+        <w:ind w:left="2127"/>
+        <w:jc w:val="both"/>
+        <w:rPr>
+          <w:rFonts w:asciiTheme="majorHAnsi" w:hAnsiTheme="majorHAnsi" w:cstheme="majorHAnsi"/>
+          <w:sz w:val="28"/>
+          <w:szCs w:val="28"/>
+        </w:rPr>
+      </w:pPr>
+      <w:r>
+        <w:rPr>
+          <w:rFonts w:asciiTheme="majorHAnsi" w:hAnsiTheme="majorHAnsi" w:cstheme="majorHAnsi"/>
+          <w:sz w:val="28"/>
+          <w:szCs w:val="28"/>
+        </w:rPr>
+        <w:t>&lt;</w:t>
+      </w:r>
+      <w:proofErr w:type="spellStart"/>
+      <w:r>
+        <w:rPr>
+          <w:rFonts w:asciiTheme="majorHAnsi" w:hAnsiTheme="majorHAnsi" w:cstheme="majorHAnsi"/>
+          <w:sz w:val="28"/>
+          <w:szCs w:val="28"/>
+        </w:rPr>
+        <w:t>Phân</w:t>
+      </w:r>
+      <w:proofErr w:type="spellEnd"/>
+      <w:r>
+        <w:rPr>
+          <w:rFonts w:asciiTheme="majorHAnsi" w:hAnsiTheme="majorHAnsi" w:cstheme="majorHAnsi"/>
+          <w:sz w:val="28"/>
+          <w:szCs w:val="28"/>
+        </w:rPr>
+        <w:t xml:space="preserve"> </w:t>
+      </w:r>
+      <w:proofErr w:type="spellStart"/>
+      <w:r>
+        <w:rPr>
+          <w:rFonts w:asciiTheme="majorHAnsi" w:hAnsiTheme="majorHAnsi" w:cstheme="majorHAnsi"/>
+          <w:sz w:val="28"/>
+          <w:szCs w:val="28"/>
+        </w:rPr>
+        <w:t>tích</w:t>
+      </w:r>
+      <w:proofErr w:type="spellEnd"/>
+      <w:r>
+        <w:rPr>
+          <w:rFonts w:asciiTheme="majorHAnsi" w:hAnsiTheme="majorHAnsi" w:cstheme="majorHAnsi"/>
+          <w:sz w:val="28"/>
+          <w:szCs w:val="28"/>
+        </w:rPr>
+        <w:t xml:space="preserve"> </w:t>
+      </w:r>
+      <w:proofErr w:type="spellStart"/>
+      <w:r>
+        <w:rPr>
+          <w:rFonts w:asciiTheme="majorHAnsi" w:hAnsiTheme="majorHAnsi" w:cstheme="majorHAnsi"/>
+          <w:sz w:val="28"/>
+          <w:szCs w:val="28"/>
+        </w:rPr>
+        <w:t>ưu</w:t>
+      </w:r>
+      <w:proofErr w:type="spellEnd"/>
+      <w:r>
+        <w:rPr>
+          <w:rFonts w:asciiTheme="majorHAnsi" w:hAnsiTheme="majorHAnsi" w:cstheme="majorHAnsi"/>
+          <w:sz w:val="28"/>
+          <w:szCs w:val="28"/>
+        </w:rPr>
+        <w:t xml:space="preserve"> </w:t>
+      </w:r>
+      <w:proofErr w:type="spellStart"/>
+      <w:r>
+        <w:rPr>
+          <w:rFonts w:asciiTheme="majorHAnsi" w:hAnsiTheme="majorHAnsi" w:cstheme="majorHAnsi"/>
+          <w:sz w:val="28"/>
+          <w:szCs w:val="28"/>
+        </w:rPr>
+        <w:t>và</w:t>
+      </w:r>
+      <w:proofErr w:type="spellEnd"/>
+      <w:r>
+        <w:rPr>
+          <w:rFonts w:asciiTheme="majorHAnsi" w:hAnsiTheme="majorHAnsi" w:cstheme="majorHAnsi"/>
+          <w:sz w:val="28"/>
+          <w:szCs w:val="28"/>
+        </w:rPr>
+        <w:t xml:space="preserve"> </w:t>
+      </w:r>
+      <w:proofErr w:type="spellStart"/>
+      <w:r>
+        <w:rPr>
+          <w:rFonts w:asciiTheme="majorHAnsi" w:hAnsiTheme="majorHAnsi" w:cstheme="majorHAnsi"/>
+          <w:sz w:val="28"/>
+          <w:szCs w:val="28"/>
+        </w:rPr>
+        <w:t>khuyết</w:t>
+      </w:r>
+      <w:proofErr w:type="spellEnd"/>
+      <w:r>
+        <w:rPr>
+          <w:rFonts w:asciiTheme="majorHAnsi" w:hAnsiTheme="majorHAnsi" w:cstheme="majorHAnsi"/>
+          <w:sz w:val="28"/>
+          <w:szCs w:val="28"/>
+        </w:rPr>
+        <w:t xml:space="preserve"> </w:t>
+      </w:r>
+      <w:proofErr w:type="spellStart"/>
+      <w:r>
+        <w:rPr>
+          <w:rFonts w:asciiTheme="majorHAnsi" w:hAnsiTheme="majorHAnsi" w:cstheme="majorHAnsi"/>
+          <w:sz w:val="28"/>
+          <w:szCs w:val="28"/>
+        </w:rPr>
+        <w:t>điểm</w:t>
+      </w:r>
+      <w:proofErr w:type="spellEnd"/>
+      <w:r>
+        <w:rPr>
+          <w:rFonts w:asciiTheme="majorHAnsi" w:hAnsiTheme="majorHAnsi" w:cstheme="majorHAnsi"/>
+          <w:sz w:val="28"/>
+          <w:szCs w:val="28"/>
+        </w:rPr>
+        <w:t xml:space="preserve"> </w:t>
+      </w:r>
+      <w:proofErr w:type="spellStart"/>
+      <w:r>
+        <w:rPr>
+          <w:rFonts w:asciiTheme="majorHAnsi" w:hAnsiTheme="majorHAnsi" w:cstheme="majorHAnsi"/>
+          <w:sz w:val="28"/>
+          <w:szCs w:val="28"/>
+        </w:rPr>
+        <w:t>của</w:t>
+      </w:r>
+      <w:proofErr w:type="spellEnd"/>
+      <w:r>
+        <w:rPr>
+          <w:rFonts w:asciiTheme="majorHAnsi" w:hAnsiTheme="majorHAnsi" w:cstheme="majorHAnsi"/>
+          <w:sz w:val="28"/>
+          <w:szCs w:val="28"/>
+        </w:rPr>
+        <w:t xml:space="preserve"> </w:t>
+      </w:r>
+      <w:proofErr w:type="spellStart"/>
+      <w:r>
+        <w:rPr>
+          <w:rFonts w:asciiTheme="majorHAnsi" w:hAnsiTheme="majorHAnsi" w:cstheme="majorHAnsi"/>
+          <w:sz w:val="28"/>
+          <w:szCs w:val="28"/>
+        </w:rPr>
+        <w:t>giải</w:t>
+      </w:r>
+      <w:proofErr w:type="spellEnd"/>
+      <w:r>
+        <w:rPr>
+          <w:rFonts w:asciiTheme="majorHAnsi" w:hAnsiTheme="majorHAnsi" w:cstheme="majorHAnsi"/>
+          <w:sz w:val="28"/>
+          <w:szCs w:val="28"/>
+        </w:rPr>
+        <w:t xml:space="preserve"> </w:t>
+      </w:r>
+      <w:proofErr w:type="spellStart"/>
+      <w:r>
+        <w:rPr>
+          <w:rFonts w:asciiTheme="majorHAnsi" w:hAnsiTheme="majorHAnsi" w:cstheme="majorHAnsi"/>
+          <w:sz w:val="28"/>
+          <w:szCs w:val="28"/>
+        </w:rPr>
+        <w:t>pháp</w:t>
+      </w:r>
+      <w:proofErr w:type="spellEnd"/>
+      <w:r>
+        <w:rPr>
+          <w:rFonts w:asciiTheme="majorHAnsi" w:hAnsiTheme="majorHAnsi" w:cstheme="majorHAnsi"/>
+          <w:sz w:val="28"/>
+          <w:szCs w:val="28"/>
+        </w:rPr>
+        <w:t>&gt;</w:t>
+      </w:r>
+    </w:p>
+    <w:p>
+      <w:pPr>
+        <w:pStyle w:val="TextBody"/>
+        <w:ind w:left="2127"/>
+        <w:jc w:val="both"/>
+        <w:rPr>
+          <w:rFonts w:asciiTheme="majorHAnsi" w:hAnsiTheme="majorHAnsi" w:cstheme="majorHAnsi"/>
+          <w:sz w:val="28"/>
+          <w:szCs w:val="28"/>
+        </w:rPr>
+      </w:pPr>
+      <w:r>
+        <w:rPr>
+          <w:rFonts w:asciiTheme="majorHAnsi" w:hAnsiTheme="majorHAnsi" w:cstheme="majorHAnsi"/>
+          <w:sz w:val="28"/>
+          <w:szCs w:val="28"/>
+        </w:rPr>
+        <w:t xml:space="preserve">-  Advantages: </w:t>
+      </w:r>
+    </w:p>
+    <w:p>
+      <w:pPr>
+        <w:pStyle w:val="TextBody"/>
+        <w:numPr>
+          <w:ilvl w:val="0"/>
+          <w:numId w:val="11"/>
+        </w:numPr>
+        <w:jc w:val="both"/>
+        <w:rPr>
+          <w:rFonts w:asciiTheme="majorHAnsi" w:hAnsiTheme="majorHAnsi" w:cstheme="majorHAnsi"/>
+          <w:sz w:val="28"/>
+          <w:szCs w:val="28"/>
+        </w:rPr>
+      </w:pPr>
+      <w:r>
+        <w:rPr>
+          <w:rFonts w:asciiTheme="majorHAnsi" w:hAnsiTheme="majorHAnsi" w:cstheme="majorHAnsi"/>
+          <w:sz w:val="28"/>
+          <w:szCs w:val="28"/>
+        </w:rPr>
+        <w:t>Focus on building products catalogue site</w:t>
+      </w:r>
+    </w:p>
+    <w:p>
+      <w:pPr>
+        <w:pStyle w:val="TextBody"/>
+        <w:numPr>
+          <w:ilvl w:val="0"/>
+          <w:numId w:val="11"/>
+        </w:numPr>
+        <w:jc w:val="both"/>
+        <w:rPr>
+          <w:rFonts w:asciiTheme="majorHAnsi" w:hAnsiTheme="majorHAnsi" w:cstheme="majorHAnsi"/>
+          <w:sz w:val="28"/>
+          <w:szCs w:val="28"/>
+        </w:rPr>
+      </w:pPr>
+      <w:r>
+        <w:rPr>
+          <w:rFonts w:asciiTheme="majorHAnsi" w:hAnsiTheme="majorHAnsi" w:cstheme="majorHAnsi"/>
+          <w:sz w:val="28"/>
+          <w:szCs w:val="28"/>
+        </w:rPr>
+        <w:t xml:space="preserve">Enhance </w:t>
+      </w:r>
+      <w:r>
+        <w:rPr>
+          <w:rFonts w:asciiTheme="majorHAnsi" w:hAnsiTheme="majorHAnsi" w:cstheme="majorHAnsi"/>
+          <w:sz w:val="28"/>
+          <w:szCs w:val="28"/>
+        </w:rPr>
+        <w:t>visibility and effectiv</w:t>
+      </w:r>
+      <w:r>
+        <w:rPr>
+          <w:rFonts w:asciiTheme="majorHAnsi" w:hAnsiTheme="majorHAnsi" w:cstheme="majorHAnsi"/>
+          <w:sz w:val="28"/>
+          <w:szCs w:val="28"/>
+        </w:rPr>
+        <w:t>eness by drag and drop function</w:t>
+      </w:r>
+    </w:p>
+    <w:p>
+      <w:pPr>
+        <w:pStyle w:val="TextBody"/>
+        <w:numPr>
+          <w:ilvl w:val="0"/>
+          <w:numId w:val="11"/>
+        </w:numPr>
+        <w:jc w:val="both"/>
+        <w:rPr>
+          <w:rFonts w:asciiTheme="majorHAnsi" w:hAnsiTheme="majorHAnsi" w:cstheme="majorHAnsi"/>
+          <w:sz w:val="28"/>
+          <w:szCs w:val="28"/>
+        </w:rPr>
+      </w:pPr>
+      <w:bookmarkStart w:id="10" w:name="_GoBack"/>
       <w:bookmarkEnd w:id="10"/>
     </w:p>
     <w:p>
       <w:pPr>
         <w:pStyle w:val="TextBody"/>
         <w:ind w:left="2127"/>
-      </w:pPr>
-      <w:r>
-        <w:t>&lt;Phân tích ưu và khuyết điểm của giải pháp&gt;</w:t>
+        <w:jc w:val="both"/>
+        <w:rPr>
+          <w:rFonts w:asciiTheme="majorHAnsi" w:hAnsiTheme="majorHAnsi" w:cstheme="majorHAnsi"/>
+          <w:sz w:val="28"/>
+          <w:szCs w:val="28"/>
+        </w:rPr>
+      </w:pPr>
+      <w:r>
+        <w:rPr>
+          <w:rFonts w:asciiTheme="majorHAnsi" w:hAnsiTheme="majorHAnsi" w:cstheme="majorHAnsi"/>
+          <w:sz w:val="28"/>
+          <w:szCs w:val="28"/>
+        </w:rPr>
+        <w:t xml:space="preserve">-  Disadvantages: </w:t>
       </w:r>
     </w:p>
     <w:p>
       <w:pPr>
         <w:pStyle w:val="TextBody"/>
-        <w:ind w:left="2127"/>
-      </w:pPr>
-      <w:r>
-        <w:t xml:space="preserve">-  Advantages: </w:t>
-      </w:r>
+        <w:numPr>
+          <w:ilvl w:val="0"/>
+          <w:numId w:val="11"/>
+        </w:numPr>
+        <w:jc w:val="both"/>
+        <w:rPr>
+          <w:rFonts w:asciiTheme="majorHAnsi" w:hAnsiTheme="majorHAnsi" w:cstheme="majorHAnsi"/>
+          <w:sz w:val="28"/>
+          <w:szCs w:val="28"/>
+        </w:rPr>
+      </w:pPr>
     </w:p>
     <w:p>
       <w:pPr>
         <w:pStyle w:val="TextBody"/>
         <w:ind w:left="2127"/>
-      </w:pPr>
-      <w:r>
-        <w:t>&lt;Liệt kê ưu điểm&gt;</w:t>
-      </w:r>
-    </w:p>
-    <w:p>
-      <w:pPr>
-        <w:pStyle w:val="TextBody"/>
-        <w:ind w:left="2127"/>
-      </w:pPr>
-      <w:r>
-        <w:t xml:space="preserve">-  Disadvantages: </w:t>
-      </w:r>
-    </w:p>
-    <w:p>
-      <w:pPr>
-        <w:pStyle w:val="TextBody"/>
-        <w:ind w:left="2127"/>
-      </w:pPr>
-      <w:r>
-        <w:t>&lt;Liệt kê khuyết điểm&gt;</w:t>
-      </w:r>
-    </w:p>
-    <w:p>
-      <w:pPr>
-        <w:pStyle w:val="TextBody"/>
-        <w:ind w:left="2127"/>
-      </w:pPr>
-      <w:r>
-        <w:t xml:space="preserve">-  Có thể phân tích điểm vượt trội hay khuyết điểm của giải pháp sẽ được thực </w:t>
-      </w:r>
-    </w:p>
-    <w:p>
-      <w:pPr>
-        <w:pStyle w:val="TextBody"/>
-        <w:ind w:left="2127"/>
-      </w:pPr>
-      <w:r>
-        <w:t>hiện so với hệ thống đang có sẵn</w:t>
-      </w:r>
+        <w:jc w:val="both"/>
+        <w:rPr>
+          <w:rFonts w:asciiTheme="majorHAnsi" w:hAnsiTheme="majorHAnsi" w:cstheme="majorHAnsi"/>
+          <w:sz w:val="28"/>
+          <w:szCs w:val="28"/>
+        </w:rPr>
+      </w:pPr>
+      <w:r>
+        <w:rPr>
+          <w:rFonts w:asciiTheme="majorHAnsi" w:hAnsiTheme="majorHAnsi" w:cstheme="majorHAnsi"/>
+          <w:sz w:val="28"/>
+          <w:szCs w:val="28"/>
+        </w:rPr>
+        <w:t xml:space="preserve">-  </w:t>
+      </w:r>
+      <w:proofErr w:type="spellStart"/>
+      <w:r>
+        <w:rPr>
+          <w:rFonts w:asciiTheme="majorHAnsi" w:hAnsiTheme="majorHAnsi" w:cstheme="majorHAnsi"/>
+          <w:sz w:val="28"/>
+          <w:szCs w:val="28"/>
+        </w:rPr>
+        <w:t>Có</w:t>
+      </w:r>
+      <w:proofErr w:type="spellEnd"/>
+      <w:r>
+        <w:rPr>
+          <w:rFonts w:asciiTheme="majorHAnsi" w:hAnsiTheme="majorHAnsi" w:cstheme="majorHAnsi"/>
+          <w:sz w:val="28"/>
+          <w:szCs w:val="28"/>
+        </w:rPr>
+        <w:t xml:space="preserve"> </w:t>
+      </w:r>
+      <w:proofErr w:type="spellStart"/>
+      <w:r>
+        <w:rPr>
+          <w:rFonts w:asciiTheme="majorHAnsi" w:hAnsiTheme="majorHAnsi" w:cstheme="majorHAnsi"/>
+          <w:sz w:val="28"/>
+          <w:szCs w:val="28"/>
+        </w:rPr>
+        <w:t>thể</w:t>
+      </w:r>
+      <w:proofErr w:type="spellEnd"/>
+      <w:r>
+        <w:rPr>
+          <w:rFonts w:asciiTheme="majorHAnsi" w:hAnsiTheme="majorHAnsi" w:cstheme="majorHAnsi"/>
+          <w:sz w:val="28"/>
+          <w:szCs w:val="28"/>
+        </w:rPr>
+        <w:t xml:space="preserve"> </w:t>
+      </w:r>
+      <w:proofErr w:type="spellStart"/>
+      <w:r>
+        <w:rPr>
+          <w:rFonts w:asciiTheme="majorHAnsi" w:hAnsiTheme="majorHAnsi" w:cstheme="majorHAnsi"/>
+          <w:sz w:val="28"/>
+          <w:szCs w:val="28"/>
+        </w:rPr>
+        <w:t>phân</w:t>
+      </w:r>
+      <w:proofErr w:type="spellEnd"/>
+      <w:r>
+        <w:rPr>
+          <w:rFonts w:asciiTheme="majorHAnsi" w:hAnsiTheme="majorHAnsi" w:cstheme="majorHAnsi"/>
+          <w:sz w:val="28"/>
+          <w:szCs w:val="28"/>
+        </w:rPr>
+        <w:t xml:space="preserve"> </w:t>
+      </w:r>
+      <w:proofErr w:type="spellStart"/>
+      <w:r>
+        <w:rPr>
+          <w:rFonts w:asciiTheme="majorHAnsi" w:hAnsiTheme="majorHAnsi" w:cstheme="majorHAnsi"/>
+          <w:sz w:val="28"/>
+          <w:szCs w:val="28"/>
+        </w:rPr>
+        <w:t>tích</w:t>
+      </w:r>
+      <w:proofErr w:type="spellEnd"/>
+      <w:r>
+        <w:rPr>
+          <w:rFonts w:asciiTheme="majorHAnsi" w:hAnsiTheme="majorHAnsi" w:cstheme="majorHAnsi"/>
+          <w:sz w:val="28"/>
+          <w:szCs w:val="28"/>
+        </w:rPr>
+        <w:t xml:space="preserve"> </w:t>
+      </w:r>
+      <w:proofErr w:type="spellStart"/>
+      <w:r>
+        <w:rPr>
+          <w:rFonts w:asciiTheme="majorHAnsi" w:hAnsiTheme="majorHAnsi" w:cstheme="majorHAnsi"/>
+          <w:sz w:val="28"/>
+          <w:szCs w:val="28"/>
+        </w:rPr>
+        <w:t>điểm</w:t>
+      </w:r>
+      <w:proofErr w:type="spellEnd"/>
+      <w:r>
+        <w:rPr>
+          <w:rFonts w:asciiTheme="majorHAnsi" w:hAnsiTheme="majorHAnsi" w:cstheme="majorHAnsi"/>
+          <w:sz w:val="28"/>
+          <w:szCs w:val="28"/>
+        </w:rPr>
+        <w:t xml:space="preserve"> </w:t>
+      </w:r>
+      <w:proofErr w:type="spellStart"/>
+      <w:r>
+        <w:rPr>
+          <w:rFonts w:asciiTheme="majorHAnsi" w:hAnsiTheme="majorHAnsi" w:cstheme="majorHAnsi"/>
+          <w:sz w:val="28"/>
+          <w:szCs w:val="28"/>
+        </w:rPr>
+        <w:t>vượt</w:t>
+      </w:r>
+      <w:proofErr w:type="spellEnd"/>
+      <w:r>
+        <w:rPr>
+          <w:rFonts w:asciiTheme="majorHAnsi" w:hAnsiTheme="majorHAnsi" w:cstheme="majorHAnsi"/>
+          <w:sz w:val="28"/>
+          <w:szCs w:val="28"/>
+        </w:rPr>
+        <w:t xml:space="preserve"> </w:t>
+      </w:r>
+      <w:proofErr w:type="spellStart"/>
+      <w:r>
+        <w:rPr>
+          <w:rFonts w:asciiTheme="majorHAnsi" w:hAnsiTheme="majorHAnsi" w:cstheme="majorHAnsi"/>
+          <w:sz w:val="28"/>
+          <w:szCs w:val="28"/>
+        </w:rPr>
+        <w:t>trội</w:t>
+      </w:r>
+      <w:proofErr w:type="spellEnd"/>
+      <w:r>
+        <w:rPr>
+          <w:rFonts w:asciiTheme="majorHAnsi" w:hAnsiTheme="majorHAnsi" w:cstheme="majorHAnsi"/>
+          <w:sz w:val="28"/>
+          <w:szCs w:val="28"/>
+        </w:rPr>
+        <w:t xml:space="preserve"> hay </w:t>
+      </w:r>
+      <w:proofErr w:type="spellStart"/>
+      <w:r>
+        <w:rPr>
+          <w:rFonts w:asciiTheme="majorHAnsi" w:hAnsiTheme="majorHAnsi" w:cstheme="majorHAnsi"/>
+          <w:sz w:val="28"/>
+          <w:szCs w:val="28"/>
+        </w:rPr>
+        <w:t>khuyết</w:t>
+      </w:r>
+      <w:proofErr w:type="spellEnd"/>
+      <w:r>
+        <w:rPr>
+          <w:rFonts w:asciiTheme="majorHAnsi" w:hAnsiTheme="majorHAnsi" w:cstheme="majorHAnsi"/>
+          <w:sz w:val="28"/>
+          <w:szCs w:val="28"/>
+        </w:rPr>
+        <w:t xml:space="preserve"> </w:t>
+      </w:r>
+      <w:proofErr w:type="spellStart"/>
+      <w:r>
+        <w:rPr>
+          <w:rFonts w:asciiTheme="majorHAnsi" w:hAnsiTheme="majorHAnsi" w:cstheme="majorHAnsi"/>
+          <w:sz w:val="28"/>
+          <w:szCs w:val="28"/>
+        </w:rPr>
+        <w:t>điểm</w:t>
+      </w:r>
+      <w:proofErr w:type="spellEnd"/>
+      <w:r>
+        <w:rPr>
+          <w:rFonts w:asciiTheme="majorHAnsi" w:hAnsiTheme="majorHAnsi" w:cstheme="majorHAnsi"/>
+          <w:sz w:val="28"/>
+          <w:szCs w:val="28"/>
+        </w:rPr>
+        <w:t xml:space="preserve"> </w:t>
+      </w:r>
+      <w:proofErr w:type="spellStart"/>
+      <w:r>
+        <w:rPr>
+          <w:rFonts w:asciiTheme="majorHAnsi" w:hAnsiTheme="majorHAnsi" w:cstheme="majorHAnsi"/>
+          <w:sz w:val="28"/>
+          <w:szCs w:val="28"/>
+        </w:rPr>
+        <w:t>của</w:t>
+      </w:r>
+      <w:proofErr w:type="spellEnd"/>
+      <w:r>
+        <w:rPr>
+          <w:rFonts w:asciiTheme="majorHAnsi" w:hAnsiTheme="majorHAnsi" w:cstheme="majorHAnsi"/>
+          <w:sz w:val="28"/>
+          <w:szCs w:val="28"/>
+        </w:rPr>
+        <w:t xml:space="preserve"> </w:t>
+      </w:r>
+      <w:proofErr w:type="spellStart"/>
+      <w:r>
+        <w:rPr>
+          <w:rFonts w:asciiTheme="majorHAnsi" w:hAnsiTheme="majorHAnsi" w:cstheme="majorHAnsi"/>
+          <w:sz w:val="28"/>
+          <w:szCs w:val="28"/>
+        </w:rPr>
+        <w:t>giải</w:t>
+      </w:r>
+      <w:proofErr w:type="spellEnd"/>
+      <w:r>
+        <w:rPr>
+          <w:rFonts w:asciiTheme="majorHAnsi" w:hAnsiTheme="majorHAnsi" w:cstheme="majorHAnsi"/>
+          <w:sz w:val="28"/>
+          <w:szCs w:val="28"/>
+        </w:rPr>
+        <w:t xml:space="preserve"> </w:t>
+      </w:r>
+      <w:proofErr w:type="spellStart"/>
+      <w:r>
+        <w:rPr>
+          <w:rFonts w:asciiTheme="majorHAnsi" w:hAnsiTheme="majorHAnsi" w:cstheme="majorHAnsi"/>
+          <w:sz w:val="28"/>
+          <w:szCs w:val="28"/>
+        </w:rPr>
+        <w:t>pháp</w:t>
+      </w:r>
+      <w:proofErr w:type="spellEnd"/>
+      <w:r>
+        <w:rPr>
+          <w:rFonts w:asciiTheme="majorHAnsi" w:hAnsiTheme="majorHAnsi" w:cstheme="majorHAnsi"/>
+          <w:sz w:val="28"/>
+          <w:szCs w:val="28"/>
+        </w:rPr>
+        <w:t xml:space="preserve"> </w:t>
+      </w:r>
+      <w:proofErr w:type="spellStart"/>
+      <w:r>
+        <w:rPr>
+          <w:rFonts w:asciiTheme="majorHAnsi" w:hAnsiTheme="majorHAnsi" w:cstheme="majorHAnsi"/>
+          <w:sz w:val="28"/>
+          <w:szCs w:val="28"/>
+        </w:rPr>
+        <w:t>sẽ</w:t>
+      </w:r>
+      <w:proofErr w:type="spellEnd"/>
+      <w:r>
+        <w:rPr>
+          <w:rFonts w:asciiTheme="majorHAnsi" w:hAnsiTheme="majorHAnsi" w:cstheme="majorHAnsi"/>
+          <w:sz w:val="28"/>
+          <w:szCs w:val="28"/>
+        </w:rPr>
+        <w:t xml:space="preserve"> </w:t>
+      </w:r>
+      <w:proofErr w:type="spellStart"/>
+      <w:r>
+        <w:rPr>
+          <w:rFonts w:asciiTheme="majorHAnsi" w:hAnsiTheme="majorHAnsi" w:cstheme="majorHAnsi"/>
+          <w:sz w:val="28"/>
+          <w:szCs w:val="28"/>
+        </w:rPr>
+        <w:t>được</w:t>
+      </w:r>
+      <w:proofErr w:type="spellEnd"/>
+      <w:r>
+        <w:rPr>
+          <w:rFonts w:asciiTheme="majorHAnsi" w:hAnsiTheme="majorHAnsi" w:cstheme="majorHAnsi"/>
+          <w:sz w:val="28"/>
+          <w:szCs w:val="28"/>
+        </w:rPr>
+        <w:t xml:space="preserve"> </w:t>
+      </w:r>
+      <w:proofErr w:type="spellStart"/>
+      <w:r>
+        <w:rPr>
+          <w:rFonts w:asciiTheme="majorHAnsi" w:hAnsiTheme="majorHAnsi" w:cstheme="majorHAnsi"/>
+          <w:sz w:val="28"/>
+          <w:szCs w:val="28"/>
+        </w:rPr>
+        <w:t>thực</w:t>
+      </w:r>
+      <w:proofErr w:type="spellEnd"/>
+      <w:r>
+        <w:rPr>
+          <w:rFonts w:asciiTheme="majorHAnsi" w:hAnsiTheme="majorHAnsi" w:cstheme="majorHAnsi"/>
+          <w:sz w:val="28"/>
+          <w:szCs w:val="28"/>
+        </w:rPr>
+        <w:t xml:space="preserve"> </w:t>
+      </w:r>
+      <w:proofErr w:type="spellStart"/>
+      <w:r>
+        <w:rPr>
+          <w:rFonts w:asciiTheme="majorHAnsi" w:hAnsiTheme="majorHAnsi" w:cstheme="majorHAnsi"/>
+          <w:sz w:val="28"/>
+          <w:szCs w:val="28"/>
+        </w:rPr>
+        <w:t>hiện</w:t>
+      </w:r>
+      <w:proofErr w:type="spellEnd"/>
+      <w:r>
+        <w:rPr>
+          <w:rFonts w:asciiTheme="majorHAnsi" w:hAnsiTheme="majorHAnsi" w:cstheme="majorHAnsi"/>
+          <w:sz w:val="28"/>
+          <w:szCs w:val="28"/>
+        </w:rPr>
+        <w:t xml:space="preserve"> so </w:t>
+      </w:r>
+      <w:proofErr w:type="spellStart"/>
+      <w:r>
+        <w:rPr>
+          <w:rFonts w:asciiTheme="majorHAnsi" w:hAnsiTheme="majorHAnsi" w:cstheme="majorHAnsi"/>
+          <w:sz w:val="28"/>
+          <w:szCs w:val="28"/>
+        </w:rPr>
+        <w:t>với</w:t>
+      </w:r>
+      <w:proofErr w:type="spellEnd"/>
+      <w:r>
+        <w:rPr>
+          <w:rFonts w:asciiTheme="majorHAnsi" w:hAnsiTheme="majorHAnsi" w:cstheme="majorHAnsi"/>
+          <w:sz w:val="28"/>
+          <w:szCs w:val="28"/>
+        </w:rPr>
+        <w:t xml:space="preserve"> </w:t>
+      </w:r>
+      <w:proofErr w:type="spellStart"/>
+      <w:r>
+        <w:rPr>
+          <w:rFonts w:asciiTheme="majorHAnsi" w:hAnsiTheme="majorHAnsi" w:cstheme="majorHAnsi"/>
+          <w:sz w:val="28"/>
+          <w:szCs w:val="28"/>
+        </w:rPr>
+        <w:t>hệ</w:t>
+      </w:r>
+      <w:proofErr w:type="spellEnd"/>
+      <w:r>
+        <w:rPr>
+          <w:rFonts w:asciiTheme="majorHAnsi" w:hAnsiTheme="majorHAnsi" w:cstheme="majorHAnsi"/>
+          <w:sz w:val="28"/>
+          <w:szCs w:val="28"/>
+        </w:rPr>
+        <w:t xml:space="preserve"> </w:t>
+      </w:r>
+      <w:proofErr w:type="spellStart"/>
+      <w:r>
+        <w:rPr>
+          <w:rFonts w:asciiTheme="majorHAnsi" w:hAnsiTheme="majorHAnsi" w:cstheme="majorHAnsi"/>
+          <w:sz w:val="28"/>
+          <w:szCs w:val="28"/>
+        </w:rPr>
+        <w:t>thống</w:t>
+      </w:r>
+      <w:proofErr w:type="spellEnd"/>
+      <w:r>
+        <w:rPr>
+          <w:rFonts w:asciiTheme="majorHAnsi" w:hAnsiTheme="majorHAnsi" w:cstheme="majorHAnsi"/>
+          <w:sz w:val="28"/>
+          <w:szCs w:val="28"/>
+        </w:rPr>
+        <w:t xml:space="preserve"> </w:t>
+      </w:r>
+      <w:proofErr w:type="spellStart"/>
+      <w:r>
+        <w:rPr>
+          <w:rFonts w:asciiTheme="majorHAnsi" w:hAnsiTheme="majorHAnsi" w:cstheme="majorHAnsi"/>
+          <w:sz w:val="28"/>
+          <w:szCs w:val="28"/>
+        </w:rPr>
+        <w:t>đang</w:t>
+      </w:r>
+      <w:proofErr w:type="spellEnd"/>
+      <w:r>
+        <w:rPr>
+          <w:rFonts w:asciiTheme="majorHAnsi" w:hAnsiTheme="majorHAnsi" w:cstheme="majorHAnsi"/>
+          <w:sz w:val="28"/>
+          <w:szCs w:val="28"/>
+        </w:rPr>
+        <w:t xml:space="preserve"> </w:t>
+      </w:r>
+      <w:proofErr w:type="spellStart"/>
+      <w:r>
+        <w:rPr>
+          <w:rFonts w:asciiTheme="majorHAnsi" w:hAnsiTheme="majorHAnsi" w:cstheme="majorHAnsi"/>
+          <w:sz w:val="28"/>
+          <w:szCs w:val="28"/>
+        </w:rPr>
+        <w:t>có</w:t>
+      </w:r>
+      <w:proofErr w:type="spellEnd"/>
+      <w:r>
+        <w:rPr>
+          <w:rFonts w:asciiTheme="majorHAnsi" w:hAnsiTheme="majorHAnsi" w:cstheme="majorHAnsi"/>
+          <w:sz w:val="28"/>
+          <w:szCs w:val="28"/>
+        </w:rPr>
+        <w:t xml:space="preserve"> </w:t>
+      </w:r>
+      <w:proofErr w:type="spellStart"/>
+      <w:r>
+        <w:rPr>
+          <w:rFonts w:asciiTheme="majorHAnsi" w:hAnsiTheme="majorHAnsi" w:cstheme="majorHAnsi"/>
+          <w:sz w:val="28"/>
+          <w:szCs w:val="28"/>
+        </w:rPr>
+        <w:t>sẵn</w:t>
+      </w:r>
+      <w:proofErr w:type="spellEnd"/>
     </w:p>
     <w:p>
       <w:pPr>
@@ -2144,31 +3059,197 @@
       <w:pPr>
         <w:pStyle w:val="TextBody"/>
         <w:ind w:left="1418"/>
-      </w:pPr>
-      <w:r>
+        <w:rPr>
+          <w:rFonts w:asciiTheme="majorHAnsi" w:hAnsiTheme="majorHAnsi" w:cstheme="majorHAnsi"/>
+          <w:sz w:val="28"/>
+        </w:rPr>
+      </w:pPr>
+      <w:r>
+        <w:rPr>
+          <w:rFonts w:asciiTheme="majorHAnsi" w:hAnsiTheme="majorHAnsi" w:cstheme="majorHAnsi"/>
+          <w:sz w:val="28"/>
+        </w:rPr>
         <w:t>Function requirements of the system are listed as below:</w:t>
       </w:r>
     </w:p>
     <w:p>
       <w:pPr>
         <w:pStyle w:val="TextBody"/>
-        <w:ind w:left="1418"/>
-      </w:pPr>
-      <w:r>
-        <w:t xml:space="preserve">&lt;Liệt  kê  các  tính  năng  theo  gom  nhóm  cụ  thể:  tìm  kiếm,  gợi  ý,  quản  lý  tài </w:t>
+        <w:numPr>
+          <w:ilvl w:val="0"/>
+          <w:numId w:val="10"/>
+        </w:numPr>
+        <w:rPr>
+          <w:rFonts w:asciiTheme="majorHAnsi" w:hAnsiTheme="majorHAnsi" w:cstheme="majorHAnsi"/>
+          <w:sz w:val="28"/>
+        </w:rPr>
+      </w:pPr>
+      <w:r>
+        <w:rPr>
+          <w:rFonts w:asciiTheme="majorHAnsi" w:hAnsiTheme="majorHAnsi" w:cstheme="majorHAnsi"/>
+          <w:sz w:val="28"/>
+        </w:rPr>
+        <w:lastRenderedPageBreak/>
+        <w:t>Account management</w:t>
       </w:r>
     </w:p>
     <w:p>
       <w:pPr>
         <w:pStyle w:val="TextBody"/>
-        <w:ind w:left="1418"/>
-      </w:pPr>
-      <w:r>
-        <w:t>khoản&gt;</w:t>
+        <w:numPr>
+          <w:ilvl w:val="0"/>
+          <w:numId w:val="10"/>
+        </w:numPr>
+        <w:rPr>
+          <w:rFonts w:asciiTheme="majorHAnsi" w:hAnsiTheme="majorHAnsi" w:cstheme="majorHAnsi"/>
+          <w:sz w:val="28"/>
+        </w:rPr>
+      </w:pPr>
+      <w:r>
+        <w:rPr>
+          <w:rFonts w:asciiTheme="majorHAnsi" w:hAnsiTheme="majorHAnsi" w:cstheme="majorHAnsi"/>
+          <w:sz w:val="28"/>
+        </w:rPr>
+        <w:t>Quick or advantage template searching</w:t>
       </w:r>
     </w:p>
     <w:p>
       <w:pPr>
+        <w:pStyle w:val="TextBody"/>
+        <w:numPr>
+          <w:ilvl w:val="0"/>
+          <w:numId w:val="10"/>
+        </w:numPr>
+        <w:rPr>
+          <w:rFonts w:asciiTheme="majorHAnsi" w:hAnsiTheme="majorHAnsi" w:cstheme="majorHAnsi"/>
+          <w:sz w:val="28"/>
+        </w:rPr>
+      </w:pPr>
+      <w:r>
+        <w:rPr>
+          <w:rFonts w:asciiTheme="majorHAnsi" w:hAnsiTheme="majorHAnsi" w:cstheme="majorHAnsi"/>
+          <w:sz w:val="28"/>
+        </w:rPr>
+        <w:t>Default</w:t>
+      </w:r>
+      <w:r>
+        <w:rPr>
+          <w:rFonts w:asciiTheme="majorHAnsi" w:hAnsiTheme="majorHAnsi" w:cstheme="majorHAnsi"/>
+          <w:sz w:val="28"/>
+        </w:rPr>
+        <w:t xml:space="preserve"> </w:t>
+      </w:r>
+      <w:r>
+        <w:rPr>
+          <w:rFonts w:asciiTheme="majorHAnsi" w:hAnsiTheme="majorHAnsi" w:cstheme="majorHAnsi"/>
+          <w:sz w:val="28"/>
+        </w:rPr>
+        <w:t>website</w:t>
+      </w:r>
+      <w:r>
+        <w:rPr>
+          <w:rFonts w:asciiTheme="majorHAnsi" w:hAnsiTheme="majorHAnsi" w:cstheme="majorHAnsi"/>
+          <w:sz w:val="28"/>
+        </w:rPr>
+        <w:t xml:space="preserve"> template/theme creation</w:t>
+      </w:r>
+    </w:p>
+    <w:p>
+      <w:pPr>
+        <w:pStyle w:val="TextBody"/>
+        <w:numPr>
+          <w:ilvl w:val="0"/>
+          <w:numId w:val="10"/>
+        </w:numPr>
+        <w:rPr>
+          <w:rFonts w:asciiTheme="majorHAnsi" w:hAnsiTheme="majorHAnsi" w:cstheme="majorHAnsi"/>
+          <w:sz w:val="28"/>
+        </w:rPr>
+      </w:pPr>
+      <w:r>
+        <w:rPr>
+          <w:rFonts w:asciiTheme="majorHAnsi" w:hAnsiTheme="majorHAnsi" w:cstheme="majorHAnsi"/>
+          <w:sz w:val="28"/>
+        </w:rPr>
+        <w:t>Webs</w:t>
+      </w:r>
+      <w:r>
+        <w:rPr>
+          <w:rFonts w:asciiTheme="majorHAnsi" w:hAnsiTheme="majorHAnsi" w:cstheme="majorHAnsi"/>
+          <w:sz w:val="28"/>
+        </w:rPr>
+        <w:t>ite template/theme customization</w:t>
+      </w:r>
+    </w:p>
+    <w:p>
+      <w:pPr>
+        <w:pStyle w:val="TextBody"/>
+        <w:numPr>
+          <w:ilvl w:val="0"/>
+          <w:numId w:val="10"/>
+        </w:numPr>
+        <w:rPr>
+          <w:rFonts w:asciiTheme="majorHAnsi" w:hAnsiTheme="majorHAnsi" w:cstheme="majorHAnsi"/>
+          <w:sz w:val="28"/>
+        </w:rPr>
+      </w:pPr>
+      <w:r>
+        <w:rPr>
+          <w:rFonts w:asciiTheme="majorHAnsi" w:hAnsiTheme="majorHAnsi" w:cstheme="majorHAnsi"/>
+          <w:sz w:val="28"/>
+        </w:rPr>
+        <w:t>Website’s statistics handler</w:t>
+      </w:r>
+    </w:p>
+    <w:p>
+      <w:pPr>
+        <w:pStyle w:val="TextBody"/>
+        <w:numPr>
+          <w:ilvl w:val="0"/>
+          <w:numId w:val="10"/>
+        </w:numPr>
+        <w:rPr>
+          <w:rFonts w:asciiTheme="majorHAnsi" w:hAnsiTheme="majorHAnsi" w:cstheme="majorHAnsi"/>
+          <w:sz w:val="28"/>
+        </w:rPr>
+      </w:pPr>
+      <w:r>
+        <w:rPr>
+          <w:rFonts w:asciiTheme="majorHAnsi" w:hAnsiTheme="majorHAnsi" w:cstheme="majorHAnsi"/>
+          <w:sz w:val="28"/>
+        </w:rPr>
+        <w:t>Payment for premium features</w:t>
+      </w:r>
+    </w:p>
+    <w:p>
+      <w:pPr>
+        <w:pStyle w:val="TextBody"/>
+        <w:numPr>
+          <w:ilvl w:val="0"/>
+          <w:numId w:val="10"/>
+        </w:numPr>
+        <w:rPr>
+          <w:rFonts w:asciiTheme="majorHAnsi" w:hAnsiTheme="majorHAnsi" w:cstheme="majorHAnsi"/>
+          <w:sz w:val="28"/>
+        </w:rPr>
+      </w:pPr>
+      <w:r>
+        <w:rPr>
+          <w:rFonts w:asciiTheme="majorHAnsi" w:hAnsiTheme="majorHAnsi" w:cstheme="majorHAnsi"/>
+          <w:sz w:val="28"/>
+        </w:rPr>
+        <w:t>Webs</w:t>
+      </w:r>
+      <w:r>
+        <w:rPr>
+          <w:rFonts w:asciiTheme="majorHAnsi" w:hAnsiTheme="majorHAnsi" w:cstheme="majorHAnsi"/>
+          <w:sz w:val="28"/>
+        </w:rPr>
+        <w:t>ite’s domain mapping</w:t>
+      </w:r>
+    </w:p>
+    <w:p>
+      <w:pPr>
         <w:pStyle w:val="Heading2"/>
       </w:pPr>
       <w:bookmarkStart w:id="12" w:name="_Toc408762542"/>
@@ -2177,33 +3258,900 @@
       </w:r>
       <w:bookmarkEnd w:id="12"/>
     </w:p>
+    <w:tbl>
+      <w:tblPr>
+        <w:tblStyle w:val="TableGridLight"/>
+        <w:tblW w:w="9497" w:type="dxa"/>
+        <w:tblInd w:w="250" w:type="dxa"/>
+        <w:tblLook w:val="04A0" w:firstRow="1" w:lastRow="0" w:firstColumn="1" w:lastColumn="0" w:noHBand="0" w:noVBand="1"/>
+      </w:tblPr>
+      <w:tblGrid>
+        <w:gridCol w:w="536"/>
+        <w:gridCol w:w="2230"/>
+        <w:gridCol w:w="2015"/>
+        <w:gridCol w:w="1339"/>
+        <w:gridCol w:w="3377"/>
+      </w:tblGrid>
+      <w:tr>
+        <w:tc>
+          <w:tcPr>
+            <w:tcW w:w="373" w:type="dxa"/>
+          </w:tcPr>
+          <w:p>
+            <w:pPr>
+              <w:pStyle w:val="ListParagraph"/>
+              <w:spacing w:line="317" w:lineRule="exact"/>
+              <w:ind w:left="0"/>
+              <w:rPr>
+                <w:rFonts w:cstheme="minorHAnsi"/>
+                <w:b/>
+              </w:rPr>
+            </w:pPr>
+            <w:r>
+              <w:rPr>
+                <w:rFonts w:cstheme="minorHAnsi"/>
+                <w:b/>
+              </w:rPr>
+              <w:t>No</w:t>
+            </w:r>
+          </w:p>
+        </w:tc>
+        <w:tc>
+          <w:tcPr>
+            <w:tcW w:w="2307" w:type="dxa"/>
+          </w:tcPr>
+          <w:p>
+            <w:pPr>
+              <w:pStyle w:val="ListParagraph"/>
+              <w:spacing w:line="317" w:lineRule="exact"/>
+              <w:ind w:left="0"/>
+              <w:rPr>
+                <w:rFonts w:cstheme="minorHAnsi"/>
+                <w:b/>
+              </w:rPr>
+            </w:pPr>
+            <w:r>
+              <w:rPr>
+                <w:rFonts w:cstheme="minorHAnsi"/>
+                <w:b/>
+              </w:rPr>
+              <w:t>Full Name</w:t>
+            </w:r>
+          </w:p>
+        </w:tc>
+        <w:tc>
+          <w:tcPr>
+            <w:tcW w:w="2065" w:type="dxa"/>
+          </w:tcPr>
+          <w:p>
+            <w:pPr>
+              <w:pStyle w:val="ListParagraph"/>
+              <w:spacing w:line="317" w:lineRule="exact"/>
+              <w:ind w:left="0"/>
+              <w:rPr>
+                <w:rFonts w:cstheme="minorHAnsi"/>
+                <w:b/>
+              </w:rPr>
+            </w:pPr>
+            <w:r>
+              <w:rPr>
+                <w:rFonts w:cstheme="minorHAnsi"/>
+                <w:b/>
+              </w:rPr>
+              <w:t>Role</w:t>
+            </w:r>
+          </w:p>
+        </w:tc>
+        <w:tc>
+          <w:tcPr>
+            <w:tcW w:w="1350" w:type="dxa"/>
+          </w:tcPr>
+          <w:p>
+            <w:pPr>
+              <w:pStyle w:val="ListParagraph"/>
+              <w:spacing w:line="317" w:lineRule="exact"/>
+              <w:ind w:left="0"/>
+              <w:rPr>
+                <w:rFonts w:cstheme="minorHAnsi"/>
+                <w:b/>
+              </w:rPr>
+            </w:pPr>
+            <w:r>
+              <w:rPr>
+                <w:rFonts w:cstheme="minorHAnsi"/>
+                <w:b/>
+              </w:rPr>
+              <w:t>Position</w:t>
+            </w:r>
+          </w:p>
+        </w:tc>
+        <w:tc>
+          <w:tcPr>
+            <w:tcW w:w="3402" w:type="dxa"/>
+          </w:tcPr>
+          <w:p>
+            <w:pPr>
+              <w:pStyle w:val="ListParagraph"/>
+              <w:spacing w:line="317" w:lineRule="exact"/>
+              <w:ind w:left="0"/>
+              <w:rPr>
+                <w:rFonts w:cstheme="minorHAnsi"/>
+                <w:b/>
+              </w:rPr>
+            </w:pPr>
+            <w:r>
+              <w:rPr>
+                <w:rFonts w:cstheme="minorHAnsi"/>
+                <w:b/>
+              </w:rPr>
+              <w:t>Contact</w:t>
+            </w:r>
+          </w:p>
+        </w:tc>
+      </w:tr>
+      <w:tr>
+        <w:tc>
+          <w:tcPr>
+            <w:tcW w:w="373" w:type="dxa"/>
+          </w:tcPr>
+          <w:p>
+            <w:pPr>
+              <w:pStyle w:val="ListParagraph"/>
+              <w:spacing w:line="317" w:lineRule="exact"/>
+              <w:ind w:left="0"/>
+              <w:rPr>
+                <w:rFonts w:cstheme="minorHAnsi"/>
+                <w:b/>
+              </w:rPr>
+            </w:pPr>
+            <w:r>
+              <w:rPr>
+                <w:rFonts w:cstheme="minorHAnsi"/>
+                <w:b/>
+              </w:rPr>
+              <w:t>1</w:t>
+            </w:r>
+          </w:p>
+        </w:tc>
+        <w:tc>
+          <w:tcPr>
+            <w:tcW w:w="2307" w:type="dxa"/>
+          </w:tcPr>
+          <w:p>
+            <w:pPr>
+              <w:pStyle w:val="ListParagraph"/>
+              <w:spacing w:line="317" w:lineRule="exact"/>
+              <w:ind w:left="0"/>
+              <w:rPr>
+                <w:rFonts w:asciiTheme="majorHAnsi" w:hAnsiTheme="majorHAnsi" w:cstheme="majorHAnsi"/>
+              </w:rPr>
+            </w:pPr>
+            <w:proofErr w:type="spellStart"/>
+            <w:r>
+              <w:rPr>
+                <w:rFonts w:asciiTheme="majorHAnsi" w:hAnsiTheme="majorHAnsi" w:cstheme="majorHAnsi"/>
+              </w:rPr>
+              <w:t>Nguyễn</w:t>
+            </w:r>
+            <w:proofErr w:type="spellEnd"/>
+            <w:r>
+              <w:rPr>
+                <w:rFonts w:asciiTheme="majorHAnsi" w:hAnsiTheme="majorHAnsi" w:cstheme="majorHAnsi"/>
+              </w:rPr>
+              <w:t xml:space="preserve"> </w:t>
+            </w:r>
+            <w:proofErr w:type="spellStart"/>
+            <w:r>
+              <w:rPr>
+                <w:rFonts w:asciiTheme="majorHAnsi" w:hAnsiTheme="majorHAnsi" w:cstheme="majorHAnsi"/>
+              </w:rPr>
+              <w:t>Huy</w:t>
+            </w:r>
+            <w:proofErr w:type="spellEnd"/>
+            <w:r>
+              <w:rPr>
+                <w:rFonts w:asciiTheme="majorHAnsi" w:hAnsiTheme="majorHAnsi" w:cstheme="majorHAnsi"/>
+              </w:rPr>
+              <w:t xml:space="preserve"> </w:t>
+            </w:r>
+            <w:proofErr w:type="spellStart"/>
+            <w:r>
+              <w:rPr>
+                <w:rFonts w:asciiTheme="majorHAnsi" w:hAnsiTheme="majorHAnsi" w:cstheme="majorHAnsi"/>
+              </w:rPr>
+              <w:t>Hùng</w:t>
+            </w:r>
+            <w:proofErr w:type="spellEnd"/>
+          </w:p>
+        </w:tc>
+        <w:tc>
+          <w:tcPr>
+            <w:tcW w:w="2065" w:type="dxa"/>
+          </w:tcPr>
+          <w:p>
+            <w:pPr>
+              <w:pStyle w:val="ListParagraph"/>
+              <w:spacing w:line="317" w:lineRule="exact"/>
+              <w:ind w:left="0"/>
+              <w:rPr>
+                <w:rFonts w:asciiTheme="majorHAnsi" w:hAnsiTheme="majorHAnsi" w:cstheme="majorHAnsi"/>
+              </w:rPr>
+            </w:pPr>
+            <w:r>
+              <w:rPr>
+                <w:rFonts w:asciiTheme="majorHAnsi" w:hAnsiTheme="majorHAnsi" w:cstheme="majorHAnsi"/>
+                <w:lang w:bidi="ar-SA"/>
+              </w:rPr>
+              <w:t>Project Manager</w:t>
+            </w:r>
+          </w:p>
+        </w:tc>
+        <w:tc>
+          <w:tcPr>
+            <w:tcW w:w="1350" w:type="dxa"/>
+          </w:tcPr>
+          <w:p>
+            <w:pPr>
+              <w:pStyle w:val="ListParagraph"/>
+              <w:spacing w:line="317" w:lineRule="exact"/>
+              <w:ind w:left="0"/>
+              <w:rPr>
+                <w:rFonts w:asciiTheme="majorHAnsi" w:hAnsiTheme="majorHAnsi" w:cstheme="majorHAnsi"/>
+              </w:rPr>
+            </w:pPr>
+            <w:r>
+              <w:rPr>
+                <w:rFonts w:asciiTheme="majorHAnsi" w:hAnsiTheme="majorHAnsi" w:cstheme="majorHAnsi"/>
+              </w:rPr>
+              <w:t>Instructor</w:t>
+            </w:r>
+          </w:p>
+        </w:tc>
+        <w:tc>
+          <w:tcPr>
+            <w:tcW w:w="3402" w:type="dxa"/>
+          </w:tcPr>
+          <w:p>
+            <w:pPr>
+              <w:pStyle w:val="ListParagraph"/>
+              <w:spacing w:line="317" w:lineRule="exact"/>
+              <w:ind w:left="0"/>
+              <w:rPr>
+                <w:rFonts w:asciiTheme="majorHAnsi" w:hAnsiTheme="majorHAnsi" w:cstheme="majorHAnsi"/>
+              </w:rPr>
+            </w:pPr>
+            <w:r>
+              <w:rPr>
+                <w:rFonts w:asciiTheme="majorHAnsi" w:hAnsiTheme="majorHAnsi" w:cstheme="majorHAnsi"/>
+              </w:rPr>
+              <w:t>hungnh@fpt.edu.vn</w:t>
+            </w:r>
+          </w:p>
+        </w:tc>
+      </w:tr>
+      <w:tr>
+        <w:tc>
+          <w:tcPr>
+            <w:tcW w:w="373" w:type="dxa"/>
+          </w:tcPr>
+          <w:p>
+            <w:pPr>
+              <w:pStyle w:val="ListParagraph"/>
+              <w:spacing w:line="317" w:lineRule="exact"/>
+              <w:ind w:left="0"/>
+              <w:rPr>
+                <w:rFonts w:cstheme="minorHAnsi"/>
+                <w:b/>
+              </w:rPr>
+            </w:pPr>
+            <w:r>
+              <w:rPr>
+                <w:rFonts w:cstheme="minorHAnsi"/>
+                <w:b/>
+              </w:rPr>
+              <w:t>2</w:t>
+            </w:r>
+          </w:p>
+        </w:tc>
+        <w:tc>
+          <w:tcPr>
+            <w:tcW w:w="2307" w:type="dxa"/>
+          </w:tcPr>
+          <w:p>
+            <w:pPr>
+              <w:pStyle w:val="ListParagraph"/>
+              <w:spacing w:line="317" w:lineRule="exact"/>
+              <w:ind w:left="0"/>
+              <w:rPr>
+                <w:rFonts w:asciiTheme="majorHAnsi" w:hAnsiTheme="majorHAnsi" w:cstheme="majorHAnsi"/>
+              </w:rPr>
+            </w:pPr>
+            <w:proofErr w:type="spellStart"/>
+            <w:r>
+              <w:rPr>
+                <w:rFonts w:asciiTheme="majorHAnsi" w:hAnsiTheme="majorHAnsi" w:cstheme="majorHAnsi"/>
+              </w:rPr>
+              <w:t>Phạm</w:t>
+            </w:r>
+            <w:proofErr w:type="spellEnd"/>
+            <w:r>
+              <w:rPr>
+                <w:rFonts w:asciiTheme="majorHAnsi" w:hAnsiTheme="majorHAnsi" w:cstheme="majorHAnsi"/>
+              </w:rPr>
+              <w:t xml:space="preserve"> </w:t>
+            </w:r>
+            <w:proofErr w:type="spellStart"/>
+            <w:r>
+              <w:rPr>
+                <w:rFonts w:asciiTheme="majorHAnsi" w:hAnsiTheme="majorHAnsi" w:cstheme="majorHAnsi"/>
+              </w:rPr>
+              <w:t>Văn</w:t>
+            </w:r>
+            <w:proofErr w:type="spellEnd"/>
+            <w:r>
+              <w:rPr>
+                <w:rFonts w:asciiTheme="majorHAnsi" w:hAnsiTheme="majorHAnsi" w:cstheme="majorHAnsi"/>
+              </w:rPr>
+              <w:t xml:space="preserve"> </w:t>
+            </w:r>
+            <w:proofErr w:type="spellStart"/>
+            <w:r>
+              <w:rPr>
+                <w:rFonts w:asciiTheme="majorHAnsi" w:hAnsiTheme="majorHAnsi" w:cstheme="majorHAnsi"/>
+              </w:rPr>
+              <w:t>Thắng</w:t>
+            </w:r>
+            <w:proofErr w:type="spellEnd"/>
+          </w:p>
+        </w:tc>
+        <w:tc>
+          <w:tcPr>
+            <w:tcW w:w="2065" w:type="dxa"/>
+          </w:tcPr>
+          <w:p>
+            <w:pPr>
+              <w:pStyle w:val="ListParagraph"/>
+              <w:spacing w:line="317" w:lineRule="exact"/>
+              <w:ind w:left="0"/>
+              <w:rPr>
+                <w:rFonts w:asciiTheme="majorHAnsi" w:hAnsiTheme="majorHAnsi" w:cstheme="majorHAnsi"/>
+              </w:rPr>
+            </w:pPr>
+            <w:r>
+              <w:rPr>
+                <w:rFonts w:asciiTheme="majorHAnsi" w:hAnsiTheme="majorHAnsi" w:cstheme="majorHAnsi"/>
+              </w:rPr>
+              <w:t>Developer</w:t>
+            </w:r>
+          </w:p>
+        </w:tc>
+        <w:tc>
+          <w:tcPr>
+            <w:tcW w:w="1350" w:type="dxa"/>
+          </w:tcPr>
+          <w:p>
+            <w:pPr>
+              <w:pStyle w:val="ListParagraph"/>
+              <w:spacing w:line="317" w:lineRule="exact"/>
+              <w:ind w:left="0"/>
+              <w:rPr>
+                <w:rFonts w:asciiTheme="majorHAnsi" w:hAnsiTheme="majorHAnsi" w:cstheme="majorHAnsi"/>
+              </w:rPr>
+            </w:pPr>
+            <w:r>
+              <w:rPr>
+                <w:rFonts w:asciiTheme="majorHAnsi" w:hAnsiTheme="majorHAnsi" w:cstheme="majorHAnsi"/>
+              </w:rPr>
+              <w:t>Leader</w:t>
+            </w:r>
+          </w:p>
+        </w:tc>
+        <w:tc>
+          <w:tcPr>
+            <w:tcW w:w="3402" w:type="dxa"/>
+          </w:tcPr>
+          <w:p>
+            <w:pPr>
+              <w:pStyle w:val="ListParagraph"/>
+              <w:spacing w:line="317" w:lineRule="exact"/>
+              <w:ind w:left="0"/>
+              <w:rPr>
+                <w:rFonts w:asciiTheme="majorHAnsi" w:hAnsiTheme="majorHAnsi" w:cstheme="majorHAnsi"/>
+              </w:rPr>
+            </w:pPr>
+            <w:r>
+              <w:rPr>
+                <w:rFonts w:asciiTheme="majorHAnsi" w:hAnsiTheme="majorHAnsi" w:cstheme="majorHAnsi"/>
+              </w:rPr>
+              <w:t>thangpvse61092@fpt.edu.vn</w:t>
+            </w:r>
+          </w:p>
+        </w:tc>
+      </w:tr>
+      <w:tr>
+        <w:tc>
+          <w:tcPr>
+            <w:tcW w:w="373" w:type="dxa"/>
+          </w:tcPr>
+          <w:p>
+            <w:pPr>
+              <w:pStyle w:val="ListParagraph"/>
+              <w:spacing w:line="317" w:lineRule="exact"/>
+              <w:ind w:left="0"/>
+              <w:rPr>
+                <w:rFonts w:cstheme="minorHAnsi"/>
+                <w:b/>
+              </w:rPr>
+            </w:pPr>
+            <w:r>
+              <w:rPr>
+                <w:rFonts w:cstheme="minorHAnsi"/>
+                <w:b/>
+              </w:rPr>
+              <w:t>3</w:t>
+            </w:r>
+          </w:p>
+        </w:tc>
+        <w:tc>
+          <w:tcPr>
+            <w:tcW w:w="2307" w:type="dxa"/>
+          </w:tcPr>
+          <w:p>
+            <w:pPr>
+              <w:pStyle w:val="ListParagraph"/>
+              <w:spacing w:line="317" w:lineRule="exact"/>
+              <w:ind w:left="0"/>
+              <w:rPr>
+                <w:rFonts w:asciiTheme="majorHAnsi" w:hAnsiTheme="majorHAnsi" w:cstheme="majorHAnsi"/>
+              </w:rPr>
+            </w:pPr>
+            <w:proofErr w:type="spellStart"/>
+            <w:r>
+              <w:rPr>
+                <w:rFonts w:asciiTheme="majorHAnsi" w:hAnsiTheme="majorHAnsi" w:cstheme="majorHAnsi"/>
+              </w:rPr>
+              <w:t>Lê</w:t>
+            </w:r>
+            <w:proofErr w:type="spellEnd"/>
+            <w:r>
+              <w:rPr>
+                <w:rFonts w:asciiTheme="majorHAnsi" w:hAnsiTheme="majorHAnsi" w:cstheme="majorHAnsi"/>
+              </w:rPr>
+              <w:t xml:space="preserve"> </w:t>
+            </w:r>
+            <w:proofErr w:type="spellStart"/>
+            <w:r>
+              <w:rPr>
+                <w:rFonts w:asciiTheme="majorHAnsi" w:hAnsiTheme="majorHAnsi" w:cstheme="majorHAnsi"/>
+              </w:rPr>
+              <w:t>Trần</w:t>
+            </w:r>
+            <w:proofErr w:type="spellEnd"/>
+            <w:r>
+              <w:rPr>
+                <w:rFonts w:asciiTheme="majorHAnsi" w:hAnsiTheme="majorHAnsi" w:cstheme="majorHAnsi"/>
+              </w:rPr>
+              <w:t xml:space="preserve"> </w:t>
+            </w:r>
+            <w:proofErr w:type="spellStart"/>
+            <w:r>
+              <w:rPr>
+                <w:rFonts w:asciiTheme="majorHAnsi" w:hAnsiTheme="majorHAnsi" w:cstheme="majorHAnsi"/>
+              </w:rPr>
+              <w:t>Thịnh</w:t>
+            </w:r>
+            <w:proofErr w:type="spellEnd"/>
+          </w:p>
+        </w:tc>
+        <w:tc>
+          <w:tcPr>
+            <w:tcW w:w="2065" w:type="dxa"/>
+          </w:tcPr>
+          <w:p>
+            <w:pPr>
+              <w:pStyle w:val="ListParagraph"/>
+              <w:spacing w:line="317" w:lineRule="exact"/>
+              <w:ind w:left="0"/>
+              <w:rPr>
+                <w:rFonts w:asciiTheme="majorHAnsi" w:hAnsiTheme="majorHAnsi" w:cstheme="majorHAnsi"/>
+              </w:rPr>
+            </w:pPr>
+            <w:r>
+              <w:rPr>
+                <w:rFonts w:asciiTheme="majorHAnsi" w:hAnsiTheme="majorHAnsi" w:cstheme="majorHAnsi"/>
+              </w:rPr>
+              <w:t>Developer</w:t>
+            </w:r>
+          </w:p>
+        </w:tc>
+        <w:tc>
+          <w:tcPr>
+            <w:tcW w:w="1350" w:type="dxa"/>
+          </w:tcPr>
+          <w:p>
+            <w:pPr>
+              <w:pStyle w:val="ListParagraph"/>
+              <w:spacing w:line="317" w:lineRule="exact"/>
+              <w:ind w:left="0"/>
+              <w:rPr>
+                <w:rFonts w:asciiTheme="majorHAnsi" w:hAnsiTheme="majorHAnsi" w:cstheme="majorHAnsi"/>
+              </w:rPr>
+            </w:pPr>
+            <w:r>
+              <w:rPr>
+                <w:rFonts w:asciiTheme="majorHAnsi" w:hAnsiTheme="majorHAnsi" w:cstheme="majorHAnsi"/>
+              </w:rPr>
+              <w:t>Member</w:t>
+            </w:r>
+          </w:p>
+        </w:tc>
+        <w:tc>
+          <w:tcPr>
+            <w:tcW w:w="3402" w:type="dxa"/>
+          </w:tcPr>
+          <w:p>
+            <w:pPr>
+              <w:pStyle w:val="ListParagraph"/>
+              <w:spacing w:line="317" w:lineRule="exact"/>
+              <w:ind w:left="0"/>
+              <w:rPr>
+                <w:rFonts w:asciiTheme="majorHAnsi" w:hAnsiTheme="majorHAnsi" w:cstheme="majorHAnsi"/>
+              </w:rPr>
+            </w:pPr>
+            <w:r>
+              <w:rPr>
+                <w:rFonts w:asciiTheme="majorHAnsi" w:hAnsiTheme="majorHAnsi" w:cstheme="majorHAnsi"/>
+              </w:rPr>
+              <w:t>thinhltse61152@fpt.edu.vn</w:t>
+            </w:r>
+          </w:p>
+        </w:tc>
+      </w:tr>
+      <w:tr>
+        <w:tc>
+          <w:tcPr>
+            <w:tcW w:w="373" w:type="dxa"/>
+          </w:tcPr>
+          <w:p>
+            <w:pPr>
+              <w:pStyle w:val="ListParagraph"/>
+              <w:spacing w:line="317" w:lineRule="exact"/>
+              <w:ind w:left="0"/>
+              <w:rPr>
+                <w:rFonts w:cstheme="minorHAnsi"/>
+                <w:b/>
+              </w:rPr>
+            </w:pPr>
+            <w:r>
+              <w:rPr>
+                <w:rFonts w:cstheme="minorHAnsi"/>
+                <w:b/>
+              </w:rPr>
+              <w:t>4</w:t>
+            </w:r>
+          </w:p>
+        </w:tc>
+        <w:tc>
+          <w:tcPr>
+            <w:tcW w:w="2307" w:type="dxa"/>
+          </w:tcPr>
+          <w:p>
+            <w:pPr>
+              <w:pStyle w:val="ListParagraph"/>
+              <w:spacing w:line="317" w:lineRule="exact"/>
+              <w:ind w:left="0"/>
+              <w:rPr>
+                <w:rFonts w:asciiTheme="majorHAnsi" w:hAnsiTheme="majorHAnsi" w:cstheme="majorHAnsi"/>
+              </w:rPr>
+            </w:pPr>
+            <w:proofErr w:type="spellStart"/>
+            <w:r>
+              <w:rPr>
+                <w:rFonts w:asciiTheme="majorHAnsi" w:hAnsiTheme="majorHAnsi" w:cstheme="majorHAnsi"/>
+              </w:rPr>
+              <w:t>Phạm</w:t>
+            </w:r>
+            <w:proofErr w:type="spellEnd"/>
+            <w:r>
+              <w:rPr>
+                <w:rFonts w:asciiTheme="majorHAnsi" w:hAnsiTheme="majorHAnsi" w:cstheme="majorHAnsi"/>
+              </w:rPr>
+              <w:t xml:space="preserve"> </w:t>
+            </w:r>
+            <w:proofErr w:type="spellStart"/>
+            <w:r>
+              <w:rPr>
+                <w:rFonts w:asciiTheme="majorHAnsi" w:hAnsiTheme="majorHAnsi" w:cstheme="majorHAnsi"/>
+              </w:rPr>
+              <w:t>Khương</w:t>
+            </w:r>
+            <w:proofErr w:type="spellEnd"/>
+            <w:r>
+              <w:rPr>
+                <w:rFonts w:asciiTheme="majorHAnsi" w:hAnsiTheme="majorHAnsi" w:cstheme="majorHAnsi"/>
+              </w:rPr>
+              <w:t xml:space="preserve"> </w:t>
+            </w:r>
+            <w:proofErr w:type="spellStart"/>
+            <w:r>
+              <w:rPr>
+                <w:rFonts w:asciiTheme="majorHAnsi" w:hAnsiTheme="majorHAnsi" w:cstheme="majorHAnsi"/>
+              </w:rPr>
+              <w:t>Duy</w:t>
+            </w:r>
+            <w:proofErr w:type="spellEnd"/>
+          </w:p>
+        </w:tc>
+        <w:tc>
+          <w:tcPr>
+            <w:tcW w:w="2065" w:type="dxa"/>
+          </w:tcPr>
+          <w:p>
+            <w:pPr>
+              <w:pStyle w:val="ListParagraph"/>
+              <w:spacing w:line="317" w:lineRule="exact"/>
+              <w:ind w:left="0"/>
+              <w:rPr>
+                <w:rFonts w:asciiTheme="majorHAnsi" w:hAnsiTheme="majorHAnsi" w:cstheme="majorHAnsi"/>
+              </w:rPr>
+            </w:pPr>
+            <w:r>
+              <w:rPr>
+                <w:rFonts w:asciiTheme="majorHAnsi" w:hAnsiTheme="majorHAnsi" w:cstheme="majorHAnsi"/>
+              </w:rPr>
+              <w:t>Developer</w:t>
+            </w:r>
+          </w:p>
+        </w:tc>
+        <w:tc>
+          <w:tcPr>
+            <w:tcW w:w="1350" w:type="dxa"/>
+          </w:tcPr>
+          <w:p>
+            <w:pPr>
+              <w:pStyle w:val="ListParagraph"/>
+              <w:spacing w:line="317" w:lineRule="exact"/>
+              <w:ind w:left="0"/>
+              <w:rPr>
+                <w:rFonts w:asciiTheme="majorHAnsi" w:hAnsiTheme="majorHAnsi" w:cstheme="majorHAnsi"/>
+              </w:rPr>
+            </w:pPr>
+            <w:r>
+              <w:rPr>
+                <w:rFonts w:asciiTheme="majorHAnsi" w:hAnsiTheme="majorHAnsi" w:cstheme="majorHAnsi"/>
+              </w:rPr>
+              <w:t>Member</w:t>
+            </w:r>
+          </w:p>
+        </w:tc>
+        <w:tc>
+          <w:tcPr>
+            <w:tcW w:w="3402" w:type="dxa"/>
+          </w:tcPr>
+          <w:p>
+            <w:pPr>
+              <w:pStyle w:val="ListParagraph"/>
+              <w:spacing w:line="317" w:lineRule="exact"/>
+              <w:ind w:left="0"/>
+              <w:rPr>
+                <w:rFonts w:asciiTheme="majorHAnsi" w:hAnsiTheme="majorHAnsi" w:cstheme="majorHAnsi"/>
+              </w:rPr>
+            </w:pPr>
+            <w:r>
+              <w:rPr>
+                <w:rFonts w:asciiTheme="majorHAnsi" w:hAnsiTheme="majorHAnsi" w:cstheme="majorHAnsi"/>
+              </w:rPr>
+              <w:t>duypk60195@fpt.edu.vn</w:t>
+            </w:r>
+          </w:p>
+        </w:tc>
+      </w:tr>
+      <w:tr>
+        <w:tc>
+          <w:tcPr>
+            <w:tcW w:w="373" w:type="dxa"/>
+          </w:tcPr>
+          <w:p>
+            <w:pPr>
+              <w:pStyle w:val="ListParagraph"/>
+              <w:spacing w:line="317" w:lineRule="exact"/>
+              <w:ind w:left="0"/>
+              <w:jc w:val="both"/>
+              <w:rPr>
+                <w:rFonts w:cstheme="minorHAnsi"/>
+                <w:b/>
+              </w:rPr>
+            </w:pPr>
+            <w:r>
+              <w:rPr>
+                <w:rFonts w:cstheme="minorHAnsi"/>
+                <w:b/>
+              </w:rPr>
+              <w:t>5</w:t>
+            </w:r>
+          </w:p>
+        </w:tc>
+        <w:tc>
+          <w:tcPr>
+            <w:tcW w:w="2307" w:type="dxa"/>
+          </w:tcPr>
+          <w:p>
+            <w:pPr>
+              <w:pStyle w:val="ListParagraph"/>
+              <w:spacing w:line="317" w:lineRule="exact"/>
+              <w:ind w:left="0"/>
+              <w:jc w:val="both"/>
+              <w:rPr>
+                <w:rFonts w:asciiTheme="majorHAnsi" w:hAnsiTheme="majorHAnsi" w:cstheme="majorHAnsi"/>
+              </w:rPr>
+            </w:pPr>
+            <w:proofErr w:type="spellStart"/>
+            <w:r>
+              <w:rPr>
+                <w:rFonts w:asciiTheme="majorHAnsi" w:hAnsiTheme="majorHAnsi" w:cstheme="majorHAnsi"/>
+              </w:rPr>
+              <w:t>Lê</w:t>
+            </w:r>
+            <w:proofErr w:type="spellEnd"/>
+            <w:r>
+              <w:rPr>
+                <w:rFonts w:asciiTheme="majorHAnsi" w:hAnsiTheme="majorHAnsi" w:cstheme="majorHAnsi"/>
+              </w:rPr>
+              <w:t xml:space="preserve"> </w:t>
+            </w:r>
+            <w:proofErr w:type="spellStart"/>
+            <w:r>
+              <w:rPr>
+                <w:rFonts w:asciiTheme="majorHAnsi" w:hAnsiTheme="majorHAnsi" w:cstheme="majorHAnsi"/>
+              </w:rPr>
+              <w:t>Thanh</w:t>
+            </w:r>
+            <w:proofErr w:type="spellEnd"/>
+            <w:r>
+              <w:rPr>
+                <w:rFonts w:asciiTheme="majorHAnsi" w:hAnsiTheme="majorHAnsi" w:cstheme="majorHAnsi"/>
+              </w:rPr>
+              <w:t xml:space="preserve"> </w:t>
+            </w:r>
+            <w:proofErr w:type="spellStart"/>
+            <w:r>
+              <w:rPr>
+                <w:rFonts w:asciiTheme="majorHAnsi" w:hAnsiTheme="majorHAnsi" w:cstheme="majorHAnsi"/>
+              </w:rPr>
+              <w:t>Tuấn</w:t>
+            </w:r>
+            <w:proofErr w:type="spellEnd"/>
+          </w:p>
+        </w:tc>
+        <w:tc>
+          <w:tcPr>
+            <w:tcW w:w="2065" w:type="dxa"/>
+          </w:tcPr>
+          <w:p>
+            <w:pPr>
+              <w:pStyle w:val="ListParagraph"/>
+              <w:spacing w:line="317" w:lineRule="exact"/>
+              <w:ind w:left="0"/>
+              <w:jc w:val="both"/>
+              <w:rPr>
+                <w:rFonts w:asciiTheme="majorHAnsi" w:hAnsiTheme="majorHAnsi" w:cstheme="majorHAnsi"/>
+              </w:rPr>
+            </w:pPr>
+            <w:r>
+              <w:rPr>
+                <w:rFonts w:asciiTheme="majorHAnsi" w:hAnsiTheme="majorHAnsi" w:cstheme="majorHAnsi"/>
+              </w:rPr>
+              <w:t>Developer</w:t>
+            </w:r>
+          </w:p>
+        </w:tc>
+        <w:tc>
+          <w:tcPr>
+            <w:tcW w:w="1350" w:type="dxa"/>
+          </w:tcPr>
+          <w:p>
+            <w:pPr>
+              <w:pStyle w:val="ListParagraph"/>
+              <w:spacing w:line="317" w:lineRule="exact"/>
+              <w:ind w:left="0"/>
+              <w:jc w:val="both"/>
+              <w:rPr>
+                <w:rFonts w:asciiTheme="majorHAnsi" w:hAnsiTheme="majorHAnsi" w:cstheme="majorHAnsi"/>
+              </w:rPr>
+            </w:pPr>
+            <w:r>
+              <w:rPr>
+                <w:rFonts w:asciiTheme="majorHAnsi" w:hAnsiTheme="majorHAnsi" w:cstheme="majorHAnsi"/>
+              </w:rPr>
+              <w:t>Member</w:t>
+            </w:r>
+          </w:p>
+        </w:tc>
+        <w:tc>
+          <w:tcPr>
+            <w:tcW w:w="3402" w:type="dxa"/>
+          </w:tcPr>
+          <w:p>
+            <w:pPr>
+              <w:pStyle w:val="ListParagraph"/>
+              <w:keepNext/>
+              <w:spacing w:line="317" w:lineRule="exact"/>
+              <w:ind w:left="0"/>
+              <w:jc w:val="both"/>
+              <w:rPr>
+                <w:rFonts w:asciiTheme="majorHAnsi" w:hAnsiTheme="majorHAnsi" w:cstheme="majorHAnsi"/>
+              </w:rPr>
+            </w:pPr>
+            <w:r>
+              <w:rPr>
+                <w:rFonts w:asciiTheme="majorHAnsi" w:hAnsiTheme="majorHAnsi" w:cstheme="majorHAnsi"/>
+              </w:rPr>
+              <w:t>tuanltse60636@fpt.edu.vn</w:t>
+            </w:r>
+          </w:p>
+        </w:tc>
+      </w:tr>
+    </w:tbl>
     <w:p>
       <w:pPr>
-        <w:pStyle w:val="ListParagraph"/>
-        <w:spacing w:line="317" w:lineRule="exact"/>
-        <w:ind w:left="1069"/>
-        <w:jc w:val="both"/>
+        <w:pStyle w:val="Caption"/>
+        <w:jc w:val="center"/>
         <w:rPr>
           <w:rFonts w:cstheme="minorHAnsi"/>
-        </w:rPr>
-      </w:pPr>
-      <w:r>
-        <w:rPr>
-          <w:rFonts w:cstheme="minorHAnsi"/>
-        </w:rPr>
-        <w:t>Liệt kê danh sách và vai trò theo table.</w:t>
-      </w:r>
-    </w:p>
-    <w:p>
-      <w:pPr>
-        <w:pStyle w:val="ListParagraph"/>
-        <w:spacing w:line="317" w:lineRule="exact"/>
-        <w:ind w:left="1069"/>
-        <w:jc w:val="both"/>
-        <w:rPr>
-          <w:rFonts w:cstheme="minorHAnsi"/>
-        </w:rPr>
-      </w:pPr>
+          <w:b/>
+          <w:i w:val="0"/>
+        </w:rPr>
+      </w:pPr>
+      <w:r>
+        <w:rPr>
+          <w:b/>
+          <w:i w:val="0"/>
+        </w:rPr>
+        <w:t xml:space="preserve">Table </w:t>
+      </w:r>
+      <w:r>
+        <w:rPr>
+          <w:b/>
+          <w:i w:val="0"/>
+        </w:rPr>
+        <w:fldChar w:fldCharType="begin"/>
+      </w:r>
+      <w:r>
+        <w:rPr>
+          <w:b/>
+          <w:i w:val="0"/>
+        </w:rPr>
+        <w:instrText xml:space="preserve"> SEQ Table \* ARABIC </w:instrText>
+      </w:r>
+      <w:r>
+        <w:rPr>
+          <w:b/>
+          <w:i w:val="0"/>
+        </w:rPr>
+        <w:fldChar w:fldCharType="separate"/>
+      </w:r>
+      <w:r>
+        <w:rPr>
+          <w:b/>
+          <w:i w:val="0"/>
+          <w:noProof/>
+        </w:rPr>
+        <w:t>1</w:t>
+      </w:r>
+      <w:r>
+        <w:rPr>
+          <w:b/>
+          <w:i w:val="0"/>
+        </w:rPr>
+        <w:fldChar w:fldCharType="end"/>
+      </w:r>
+      <w:r>
+        <w:rPr>
+          <w:b/>
+          <w:i w:val="0"/>
+        </w:rPr>
+        <w:t>: Roles and Responsibilities</w:t>
+      </w:r>
     </w:p>
     <w:sectPr>
       <w:footerReference w:type="default" r:id="rId9"/>
@@ -2255,7 +4203,7 @@
       <w:rPr>
         <w:noProof/>
       </w:rPr>
-      <w:t>4</w:t>
+      <w:t>6</w:t>
     </w:r>
     <w:r>
       <w:fldChar w:fldCharType="end"/>
@@ -3162,6 +5110,119 @@
     </w:lvl>
   </w:abstractNum>
   <w:abstractNum w:abstractNumId="8">
+    <w:nsid w:val="6B9D34DD"/>
+    <w:multiLevelType w:val="hybridMultilevel"/>
+    <w:tmpl w:val="25D486E8"/>
+    <w:lvl w:ilvl="0" w:tplc="04090001">
+      <w:start w:val="1"/>
+      <w:numFmt w:val="bullet"/>
+      <w:lvlText w:val=""/>
+      <w:lvlJc w:val="left"/>
+      <w:pPr>
+        <w:ind w:left="2847" w:hanging="360"/>
+      </w:pPr>
+      <w:rPr>
+        <w:rFonts w:ascii="Symbol" w:hAnsi="Symbol" w:hint="default"/>
+      </w:rPr>
+    </w:lvl>
+    <w:lvl w:ilvl="1" w:tplc="04090003" w:tentative="1">
+      <w:start w:val="1"/>
+      <w:numFmt w:val="bullet"/>
+      <w:lvlText w:val="o"/>
+      <w:lvlJc w:val="left"/>
+      <w:pPr>
+        <w:ind w:left="3567" w:hanging="360"/>
+      </w:pPr>
+      <w:rPr>
+        <w:rFonts w:ascii="Courier New" w:hAnsi="Courier New" w:cs="Courier New" w:hint="default"/>
+      </w:rPr>
+    </w:lvl>
+    <w:lvl w:ilvl="2" w:tplc="04090005" w:tentative="1">
+      <w:start w:val="1"/>
+      <w:numFmt w:val="bullet"/>
+      <w:lvlText w:val=""/>
+      <w:lvlJc w:val="left"/>
+      <w:pPr>
+        <w:ind w:left="4287" w:hanging="360"/>
+      </w:pPr>
+      <w:rPr>
+        <w:rFonts w:ascii="Wingdings" w:hAnsi="Wingdings" w:hint="default"/>
+      </w:rPr>
+    </w:lvl>
+    <w:lvl w:ilvl="3" w:tplc="04090001" w:tentative="1">
+      <w:start w:val="1"/>
+      <w:numFmt w:val="bullet"/>
+      <w:lvlText w:val=""/>
+      <w:lvlJc w:val="left"/>
+      <w:pPr>
+        <w:ind w:left="5007" w:hanging="360"/>
+      </w:pPr>
+      <w:rPr>
+        <w:rFonts w:ascii="Symbol" w:hAnsi="Symbol" w:hint="default"/>
+      </w:rPr>
+    </w:lvl>
+    <w:lvl w:ilvl="4" w:tplc="04090003" w:tentative="1">
+      <w:start w:val="1"/>
+      <w:numFmt w:val="bullet"/>
+      <w:lvlText w:val="o"/>
+      <w:lvlJc w:val="left"/>
+      <w:pPr>
+        <w:ind w:left="5727" w:hanging="360"/>
+      </w:pPr>
+      <w:rPr>
+        <w:rFonts w:ascii="Courier New" w:hAnsi="Courier New" w:cs="Courier New" w:hint="default"/>
+      </w:rPr>
+    </w:lvl>
+    <w:lvl w:ilvl="5" w:tplc="04090005" w:tentative="1">
+      <w:start w:val="1"/>
+      <w:numFmt w:val="bullet"/>
+      <w:lvlText w:val=""/>
+      <w:lvlJc w:val="left"/>
+      <w:pPr>
+        <w:ind w:left="6447" w:hanging="360"/>
+      </w:pPr>
+      <w:rPr>
+        <w:rFonts w:ascii="Wingdings" w:hAnsi="Wingdings" w:hint="default"/>
+      </w:rPr>
+    </w:lvl>
+    <w:lvl w:ilvl="6" w:tplc="04090001" w:tentative="1">
+      <w:start w:val="1"/>
+      <w:numFmt w:val="bullet"/>
+      <w:lvlText w:val=""/>
+      <w:lvlJc w:val="left"/>
+      <w:pPr>
+        <w:ind w:left="7167" w:hanging="360"/>
+      </w:pPr>
+      <w:rPr>
+        <w:rFonts w:ascii="Symbol" w:hAnsi="Symbol" w:hint="default"/>
+      </w:rPr>
+    </w:lvl>
+    <w:lvl w:ilvl="7" w:tplc="04090003" w:tentative="1">
+      <w:start w:val="1"/>
+      <w:numFmt w:val="bullet"/>
+      <w:lvlText w:val="o"/>
+      <w:lvlJc w:val="left"/>
+      <w:pPr>
+        <w:ind w:left="7887" w:hanging="360"/>
+      </w:pPr>
+      <w:rPr>
+        <w:rFonts w:ascii="Courier New" w:hAnsi="Courier New" w:cs="Courier New" w:hint="default"/>
+      </w:rPr>
+    </w:lvl>
+    <w:lvl w:ilvl="8" w:tplc="04090005" w:tentative="1">
+      <w:start w:val="1"/>
+      <w:numFmt w:val="bullet"/>
+      <w:lvlText w:val=""/>
+      <w:lvlJc w:val="left"/>
+      <w:pPr>
+        <w:ind w:left="8607" w:hanging="360"/>
+      </w:pPr>
+      <w:rPr>
+        <w:rFonts w:ascii="Wingdings" w:hAnsi="Wingdings" w:hint="default"/>
+      </w:rPr>
+    </w:lvl>
+  </w:abstractNum>
+  <w:abstractNum w:abstractNumId="9">
     <w:nsid w:val="715B762F"/>
     <w:multiLevelType w:val="multilevel"/>
     <w:tmpl w:val="EC621CDE"/>
@@ -3276,6 +5337,119 @@
       </w:pPr>
       <w:rPr>
         <w:rFonts w:hint="default"/>
+      </w:rPr>
+    </w:lvl>
+  </w:abstractNum>
+  <w:abstractNum w:abstractNumId="10">
+    <w:nsid w:val="7E862CA1"/>
+    <w:multiLevelType w:val="hybridMultilevel"/>
+    <w:tmpl w:val="C8DC3C0C"/>
+    <w:lvl w:ilvl="0" w:tplc="04090001">
+      <w:start w:val="1"/>
+      <w:numFmt w:val="bullet"/>
+      <w:lvlText w:val=""/>
+      <w:lvlJc w:val="left"/>
+      <w:pPr>
+        <w:ind w:left="2138" w:hanging="360"/>
+      </w:pPr>
+      <w:rPr>
+        <w:rFonts w:ascii="Symbol" w:hAnsi="Symbol" w:hint="default"/>
+      </w:rPr>
+    </w:lvl>
+    <w:lvl w:ilvl="1" w:tplc="04090003" w:tentative="1">
+      <w:start w:val="1"/>
+      <w:numFmt w:val="bullet"/>
+      <w:lvlText w:val="o"/>
+      <w:lvlJc w:val="left"/>
+      <w:pPr>
+        <w:ind w:left="2858" w:hanging="360"/>
+      </w:pPr>
+      <w:rPr>
+        <w:rFonts w:ascii="Courier New" w:hAnsi="Courier New" w:cs="Courier New" w:hint="default"/>
+      </w:rPr>
+    </w:lvl>
+    <w:lvl w:ilvl="2" w:tplc="04090005" w:tentative="1">
+      <w:start w:val="1"/>
+      <w:numFmt w:val="bullet"/>
+      <w:lvlText w:val=""/>
+      <w:lvlJc w:val="left"/>
+      <w:pPr>
+        <w:ind w:left="3578" w:hanging="360"/>
+      </w:pPr>
+      <w:rPr>
+        <w:rFonts w:ascii="Wingdings" w:hAnsi="Wingdings" w:hint="default"/>
+      </w:rPr>
+    </w:lvl>
+    <w:lvl w:ilvl="3" w:tplc="04090001" w:tentative="1">
+      <w:start w:val="1"/>
+      <w:numFmt w:val="bullet"/>
+      <w:lvlText w:val=""/>
+      <w:lvlJc w:val="left"/>
+      <w:pPr>
+        <w:ind w:left="4298" w:hanging="360"/>
+      </w:pPr>
+      <w:rPr>
+        <w:rFonts w:ascii="Symbol" w:hAnsi="Symbol" w:hint="default"/>
+      </w:rPr>
+    </w:lvl>
+    <w:lvl w:ilvl="4" w:tplc="04090003" w:tentative="1">
+      <w:start w:val="1"/>
+      <w:numFmt w:val="bullet"/>
+      <w:lvlText w:val="o"/>
+      <w:lvlJc w:val="left"/>
+      <w:pPr>
+        <w:ind w:left="5018" w:hanging="360"/>
+      </w:pPr>
+      <w:rPr>
+        <w:rFonts w:ascii="Courier New" w:hAnsi="Courier New" w:cs="Courier New" w:hint="default"/>
+      </w:rPr>
+    </w:lvl>
+    <w:lvl w:ilvl="5" w:tplc="04090005" w:tentative="1">
+      <w:start w:val="1"/>
+      <w:numFmt w:val="bullet"/>
+      <w:lvlText w:val=""/>
+      <w:lvlJc w:val="left"/>
+      <w:pPr>
+        <w:ind w:left="5738" w:hanging="360"/>
+      </w:pPr>
+      <w:rPr>
+        <w:rFonts w:ascii="Wingdings" w:hAnsi="Wingdings" w:hint="default"/>
+      </w:rPr>
+    </w:lvl>
+    <w:lvl w:ilvl="6" w:tplc="04090001" w:tentative="1">
+      <w:start w:val="1"/>
+      <w:numFmt w:val="bullet"/>
+      <w:lvlText w:val=""/>
+      <w:lvlJc w:val="left"/>
+      <w:pPr>
+        <w:ind w:left="6458" w:hanging="360"/>
+      </w:pPr>
+      <w:rPr>
+        <w:rFonts w:ascii="Symbol" w:hAnsi="Symbol" w:hint="default"/>
+      </w:rPr>
+    </w:lvl>
+    <w:lvl w:ilvl="7" w:tplc="04090003" w:tentative="1">
+      <w:start w:val="1"/>
+      <w:numFmt w:val="bullet"/>
+      <w:lvlText w:val="o"/>
+      <w:lvlJc w:val="left"/>
+      <w:pPr>
+        <w:ind w:left="7178" w:hanging="360"/>
+      </w:pPr>
+      <w:rPr>
+        <w:rFonts w:ascii="Courier New" w:hAnsi="Courier New" w:cs="Courier New" w:hint="default"/>
+      </w:rPr>
+    </w:lvl>
+    <w:lvl w:ilvl="8" w:tplc="04090005" w:tentative="1">
+      <w:start w:val="1"/>
+      <w:numFmt w:val="bullet"/>
+      <w:lvlText w:val=""/>
+      <w:lvlJc w:val="left"/>
+      <w:pPr>
+        <w:ind w:left="7898" w:hanging="360"/>
+      </w:pPr>
+      <w:rPr>
+        <w:rFonts w:ascii="Wingdings" w:hAnsi="Wingdings" w:hint="default"/>
       </w:rPr>
     </w:lvl>
   </w:abstractNum>
@@ -3292,7 +5466,7 @@
     <w:abstractNumId w:val="3"/>
   </w:num>
   <w:num w:numId="5">
-    <w:abstractNumId w:val="8"/>
+    <w:abstractNumId w:val="9"/>
   </w:num>
   <w:num w:numId="6">
     <w:abstractNumId w:val="5"/>
@@ -3305,6 +5479,12 @@
   </w:num>
   <w:num w:numId="9">
     <w:abstractNumId w:val="0"/>
+  </w:num>
+  <w:num w:numId="10">
+    <w:abstractNumId w:val="10"/>
+  </w:num>
+  <w:num w:numId="11">
+    <w:abstractNumId w:val="8"/>
   </w:num>
 </w:numbering>
 </file>
@@ -4131,6 +6311,38 @@
     <w:basedOn w:val="DefaultParagraphFont"/>
     <w:rsid w:val="00F17E30"/>
   </w:style>
+  <w:style w:type="table" w:styleId="TableGrid">
+    <w:name w:val="Table Grid"/>
+    <w:basedOn w:val="TableNormal"/>
+    <w:uiPriority w:val="59"/>
+    <w:rsid w:val="00141655"/>
+    <w:tblPr>
+      <w:tblBorders>
+        <w:top w:val="single" w:sz="4" w:space="0" w:color="auto"/>
+        <w:left w:val="single" w:sz="4" w:space="0" w:color="auto"/>
+        <w:bottom w:val="single" w:sz="4" w:space="0" w:color="auto"/>
+        <w:right w:val="single" w:sz="4" w:space="0" w:color="auto"/>
+        <w:insideH w:val="single" w:sz="4" w:space="0" w:color="auto"/>
+        <w:insideV w:val="single" w:sz="4" w:space="0" w:color="auto"/>
+      </w:tblBorders>
+    </w:tblPr>
+  </w:style>
+  <w:style w:type="table" w:styleId="TableGridLight">
+    <w:name w:val="Grid Table Light"/>
+    <w:basedOn w:val="TableNormal"/>
+    <w:uiPriority w:val="40"/>
+    <w:rsid w:val="00141655"/>
+    <w:tblPr>
+      <w:tblBorders>
+        <w:top w:val="single" w:sz="4" w:space="0" w:color="BFBFBF" w:themeColor="background1" w:themeShade="BF"/>
+        <w:left w:val="single" w:sz="4" w:space="0" w:color="BFBFBF" w:themeColor="background1" w:themeShade="BF"/>
+        <w:bottom w:val="single" w:sz="4" w:space="0" w:color="BFBFBF" w:themeColor="background1" w:themeShade="BF"/>
+        <w:right w:val="single" w:sz="4" w:space="0" w:color="BFBFBF" w:themeColor="background1" w:themeShade="BF"/>
+        <w:insideH w:val="single" w:sz="4" w:space="0" w:color="BFBFBF" w:themeColor="background1" w:themeShade="BF"/>
+        <w:insideV w:val="single" w:sz="4" w:space="0" w:color="BFBFBF" w:themeColor="background1" w:themeShade="BF"/>
+      </w:tblBorders>
+    </w:tblPr>
+  </w:style>
 </w:styles>
 </file>
 
@@ -4424,7 +6636,7 @@
 </file>
 
 <file path=customXml/itemProps1.xml><?xml version="1.0" encoding="utf-8"?>
-<ds:datastoreItem xmlns:ds="http://schemas.openxmlformats.org/officeDocument/2006/customXml" ds:itemID="{1E407413-4A33-46C5-A5E7-7D44ACF9DC4E}">
+<ds:datastoreItem xmlns:ds="http://schemas.openxmlformats.org/officeDocument/2006/customXml" ds:itemID="{B006AB53-765C-460A-858E-AEBD052D8584}">
   <ds:schemaRefs>
     <ds:schemaRef ds:uri="http://schemas.openxmlformats.org/officeDocument/2006/bibliography"/>
   </ds:schemaRefs>

</xml_diff>

<commit_message>
Update rp2 1.3.3 and 1.3.4.2
</commit_message>
<xml_diff>
--- a/Document/CapstoneProjectDocument.docx
+++ b/Document/CapstoneProjectDocument.docx
@@ -1,6 +1,6 @@
 
 <file path=word/document.xml><?xml version="1.0" encoding="utf-8"?>
-<w:document xmlns:wpc="http://schemas.microsoft.com/office/word/2010/wordprocessingCanvas" xmlns:mc="http://schemas.openxmlformats.org/markup-compatibility/2006" xmlns:o="urn:schemas-microsoft-com:office:office" xmlns:r="http://schemas.openxmlformats.org/officeDocument/2006/relationships" xmlns:m="http://schemas.openxmlformats.org/officeDocument/2006/math" xmlns:v="urn:schemas-microsoft-com:vml" xmlns:wp14="http://schemas.microsoft.com/office/word/2010/wordprocessingDrawing" xmlns:wp="http://schemas.openxmlformats.org/drawingml/2006/wordprocessingDrawing" xmlns:w10="urn:schemas-microsoft-com:office:word" xmlns:w="http://schemas.openxmlformats.org/wordprocessingml/2006/main" xmlns:w14="http://schemas.microsoft.com/office/word/2010/wordml" xmlns:w15="http://schemas.microsoft.com/office/word/2012/wordml" xmlns:wpg="http://schemas.microsoft.com/office/word/2010/wordprocessingGroup" xmlns:wpi="http://schemas.microsoft.com/office/word/2010/wordprocessingInk" xmlns:wne="http://schemas.microsoft.com/office/word/2006/wordml" xmlns:wps="http://schemas.microsoft.com/office/word/2010/wordprocessingShape" mc:Ignorable="w14 w15 wp14">
+<w:document xmlns:ve="http://schemas.openxmlformats.org/markup-compatibility/2006" xmlns:o="urn:schemas-microsoft-com:office:office" xmlns:r="http://schemas.openxmlformats.org/officeDocument/2006/relationships" xmlns:m="http://schemas.openxmlformats.org/officeDocument/2006/math" xmlns:v="urn:schemas-microsoft-com:vml" xmlns:wp="http://schemas.openxmlformats.org/drawingml/2006/wordprocessingDrawing" xmlns:w10="urn:schemas-microsoft-com:office:word" xmlns:w="http://schemas.openxmlformats.org/wordprocessingml/2006/main" xmlns:wne="http://schemas.microsoft.com/office/word/2006/wordml">
   <w:body>
     <w:tbl>
       <w:tblPr>
@@ -11,7 +11,7 @@
           <w:insideV w:val="single" w:sz="4" w:space="0" w:color="auto"/>
         </w:tblBorders>
         <w:tblLayout w:type="fixed"/>
-        <w:tblLook w:val="01E0" w:firstRow="1" w:lastRow="1" w:firstColumn="1" w:lastColumn="1" w:noHBand="0" w:noVBand="0"/>
+        <w:tblLook w:val="01E0"/>
       </w:tblPr>
       <w:tblGrid>
         <w:gridCol w:w="3960"/>
@@ -39,10 +39,10 @@
             <w:r>
               <w:rPr>
                 <w:noProof/>
-                <w:lang w:eastAsia="ja-JP" w:bidi="ar-SA"/>
+                <w:lang w:eastAsia="en-US" w:bidi="ar-SA"/>
               </w:rPr>
               <w:drawing>
-                <wp:inline distT="0" distB="0" distL="0" distR="0" wp14:anchorId="67A12972" wp14:editId="2CBFEB42">
+                <wp:inline distT="0" distB="0" distL="0" distR="0">
                   <wp:extent cx="1895475" cy="609600"/>
                   <wp:effectExtent l="0" t="0" r="0" b="0"/>
                   <wp:docPr id="3" name="Picture 3"/>
@@ -59,10 +59,10 @@
                           </pic:cNvPicPr>
                         </pic:nvPicPr>
                         <pic:blipFill>
-                          <a:blip r:embed="rId8">
+                          <a:blip r:embed="rId8" cstate="print">
                             <a:extLst>
                               <a:ext uri="{28A0092B-C50C-407E-A947-70E740481C1C}">
-                                <a14:useLocalDpi xmlns:a14="http://schemas.microsoft.com/office/drawing/2010/main" val="0"/>
+                                <a14:useLocalDpi xmlns="" xmlns:wpc="http://schemas.microsoft.com/office/word/2010/wordprocessingCanvas" xmlns:mc="http://schemas.openxmlformats.org/markup-compatibility/2006" xmlns:o="urn:schemas-microsoft-com:office:office" xmlns:v="urn:schemas-microsoft-com:vml" xmlns:wp14="http://schemas.microsoft.com/office/word/2010/wordprocessingDrawing" xmlns:w10="urn:schemas-microsoft-com:office:word" xmlns:w="http://schemas.openxmlformats.org/wordprocessingml/2006/main" xmlns:w14="http://schemas.microsoft.com/office/word/2010/wordml" xmlns:w15="http://schemas.microsoft.com/office/word/2012/wordml" xmlns:wpg="http://schemas.microsoft.com/office/word/2010/wordprocessingGroup" xmlns:wpi="http://schemas.microsoft.com/office/word/2010/wordprocessingInk" xmlns:wps="http://schemas.microsoft.com/office/word/2010/wordprocessingShape" xmlns:a14="http://schemas.microsoft.com/office/drawing/2010/main" val="0"/>
                               </a:ext>
                             </a:extLst>
                           </a:blip>
@@ -183,7 +183,7 @@
       <w:tblPr>
         <w:tblW w:w="5000" w:type="pct"/>
         <w:jc w:val="center"/>
-        <w:tblLook w:val="00A0" w:firstRow="1" w:lastRow="0" w:firstColumn="1" w:lastColumn="0" w:noHBand="0" w:noVBand="0"/>
+        <w:tblLook w:val="00A0"/>
       </w:tblPr>
       <w:tblGrid>
         <w:gridCol w:w="3139"/>
@@ -344,7 +344,7 @@
             <w:bottom w:w="55" w:type="dxa"/>
             <w:right w:w="55" w:type="dxa"/>
           </w:tblCellMar>
-          <w:tblLook w:val="0000" w:firstRow="0" w:lastRow="0" w:firstColumn="0" w:lastColumn="0" w:noHBand="0" w:noVBand="0"/>
+          <w:tblLook w:val="0000"/>
         </w:tblPrEx>
         <w:trPr>
           <w:gridAfter w:val="1"/>
@@ -408,7 +408,7 @@
             <w:bottom w:w="55" w:type="dxa"/>
             <w:right w:w="55" w:type="dxa"/>
           </w:tblCellMar>
-          <w:tblLook w:val="0000" w:firstRow="0" w:lastRow="0" w:firstColumn="0" w:lastColumn="0" w:noHBand="0" w:noVBand="0"/>
+          <w:tblLook w:val="0000"/>
         </w:tblPrEx>
         <w:trPr>
           <w:gridAfter w:val="1"/>
@@ -483,7 +483,7 @@
                 <w:bottom w:w="55" w:type="dxa"/>
                 <w:right w:w="55" w:type="dxa"/>
               </w:tblCellMar>
-              <w:tblLook w:val="0000" w:firstRow="0" w:lastRow="0" w:firstColumn="0" w:lastColumn="0" w:noHBand="0" w:noVBand="0"/>
+              <w:tblLook w:val="0000"/>
             </w:tblPr>
             <w:tblGrid>
               <w:gridCol w:w="2324"/>
@@ -512,14 +512,52 @@
                       <w:szCs w:val="22"/>
                     </w:rPr>
                   </w:pPr>
+                  <w:proofErr w:type="spellStart"/>
                   <w:r>
                     <w:rPr>
                       <w:rFonts w:ascii="Tahoma" w:hAnsi="Tahoma" w:cs="Tahoma"/>
                       <w:sz w:val="22"/>
                       <w:szCs w:val="22"/>
                     </w:rPr>
-                    <w:t>Phạm Văn Thắng</w:t>
+                    <w:t>Phạm</w:t>
                   </w:r>
+                  <w:proofErr w:type="spellEnd"/>
+                  <w:r>
+                    <w:rPr>
+                      <w:rFonts w:ascii="Tahoma" w:hAnsi="Tahoma" w:cs="Tahoma"/>
+                      <w:sz w:val="22"/>
+                      <w:szCs w:val="22"/>
+                    </w:rPr>
+                    <w:t xml:space="preserve"> </w:t>
+                  </w:r>
+                  <w:proofErr w:type="spellStart"/>
+                  <w:r>
+                    <w:rPr>
+                      <w:rFonts w:ascii="Tahoma" w:hAnsi="Tahoma" w:cs="Tahoma"/>
+                      <w:sz w:val="22"/>
+                      <w:szCs w:val="22"/>
+                    </w:rPr>
+                    <w:t>Văn</w:t>
+                  </w:r>
+                  <w:proofErr w:type="spellEnd"/>
+                  <w:r>
+                    <w:rPr>
+                      <w:rFonts w:ascii="Tahoma" w:hAnsi="Tahoma" w:cs="Tahoma"/>
+                      <w:sz w:val="22"/>
+                      <w:szCs w:val="22"/>
+                    </w:rPr>
+                    <w:t xml:space="preserve"> </w:t>
+                  </w:r>
+                  <w:proofErr w:type="spellStart"/>
+                  <w:r>
+                    <w:rPr>
+                      <w:rFonts w:ascii="Tahoma" w:hAnsi="Tahoma" w:cs="Tahoma"/>
+                      <w:sz w:val="22"/>
+                      <w:szCs w:val="22"/>
+                    </w:rPr>
+                    <w:t>Thắng</w:t>
+                  </w:r>
+                  <w:proofErr w:type="spellEnd"/>
                 </w:p>
               </w:tc>
               <w:tc>
@@ -607,14 +645,52 @@
                       <w:szCs w:val="22"/>
                     </w:rPr>
                   </w:pPr>
+                  <w:proofErr w:type="spellStart"/>
                   <w:r>
                     <w:rPr>
                       <w:rFonts w:ascii="Tahoma" w:hAnsi="Tahoma" w:cs="Tahoma"/>
                       <w:sz w:val="22"/>
                       <w:szCs w:val="22"/>
                     </w:rPr>
-                    <w:t>Lê Trần Thịnh</w:t>
+                    <w:t>Lê</w:t>
                   </w:r>
+                  <w:proofErr w:type="spellEnd"/>
+                  <w:r>
+                    <w:rPr>
+                      <w:rFonts w:ascii="Tahoma" w:hAnsi="Tahoma" w:cs="Tahoma"/>
+                      <w:sz w:val="22"/>
+                      <w:szCs w:val="22"/>
+                    </w:rPr>
+                    <w:t xml:space="preserve"> </w:t>
+                  </w:r>
+                  <w:proofErr w:type="spellStart"/>
+                  <w:r>
+                    <w:rPr>
+                      <w:rFonts w:ascii="Tahoma" w:hAnsi="Tahoma" w:cs="Tahoma"/>
+                      <w:sz w:val="22"/>
+                      <w:szCs w:val="22"/>
+                    </w:rPr>
+                    <w:t>Trần</w:t>
+                  </w:r>
+                  <w:proofErr w:type="spellEnd"/>
+                  <w:r>
+                    <w:rPr>
+                      <w:rFonts w:ascii="Tahoma" w:hAnsi="Tahoma" w:cs="Tahoma"/>
+                      <w:sz w:val="22"/>
+                      <w:szCs w:val="22"/>
+                    </w:rPr>
+                    <w:t xml:space="preserve"> </w:t>
+                  </w:r>
+                  <w:proofErr w:type="spellStart"/>
+                  <w:r>
+                    <w:rPr>
+                      <w:rFonts w:ascii="Tahoma" w:hAnsi="Tahoma" w:cs="Tahoma"/>
+                      <w:sz w:val="22"/>
+                      <w:szCs w:val="22"/>
+                    </w:rPr>
+                    <w:t>Thịnh</w:t>
+                  </w:r>
+                  <w:proofErr w:type="spellEnd"/>
                 </w:p>
               </w:tc>
               <w:tc>
@@ -702,13 +778,41 @@
                       <w:szCs w:val="22"/>
                     </w:rPr>
                   </w:pPr>
+                  <w:proofErr w:type="spellStart"/>
                   <w:r>
                     <w:rPr>
                       <w:rFonts w:ascii="Tahoma" w:hAnsi="Tahoma" w:cs="Tahoma"/>
                       <w:sz w:val="22"/>
                       <w:szCs w:val="22"/>
                     </w:rPr>
-                    <w:t>Phạm Khương Duy</w:t>
+                    <w:t>Phạm</w:t>
+                  </w:r>
+                  <w:proofErr w:type="spellEnd"/>
+                  <w:r>
+                    <w:rPr>
+                      <w:rFonts w:ascii="Tahoma" w:hAnsi="Tahoma" w:cs="Tahoma"/>
+                      <w:sz w:val="22"/>
+                      <w:szCs w:val="22"/>
+                    </w:rPr>
+                    <w:t xml:space="preserve"> </w:t>
+                  </w:r>
+                  <w:proofErr w:type="spellStart"/>
+                  <w:r>
+                    <w:rPr>
+                      <w:rFonts w:ascii="Tahoma" w:hAnsi="Tahoma" w:cs="Tahoma"/>
+                      <w:sz w:val="22"/>
+                      <w:szCs w:val="22"/>
+                    </w:rPr>
+                    <w:t>Khương</w:t>
+                  </w:r>
+                  <w:proofErr w:type="spellEnd"/>
+                  <w:r>
+                    <w:rPr>
+                      <w:rFonts w:ascii="Tahoma" w:hAnsi="Tahoma" w:cs="Tahoma"/>
+                      <w:sz w:val="22"/>
+                      <w:szCs w:val="22"/>
+                    </w:rPr>
+                    <w:t xml:space="preserve"> Duy</w:t>
                   </w:r>
                 </w:p>
               </w:tc>
@@ -797,14 +901,34 @@
                       <w:szCs w:val="22"/>
                     </w:rPr>
                   </w:pPr>
+                  <w:proofErr w:type="spellStart"/>
                   <w:r>
                     <w:rPr>
                       <w:rFonts w:ascii="Tahoma" w:hAnsi="Tahoma" w:cs="Tahoma"/>
                       <w:sz w:val="22"/>
                       <w:szCs w:val="22"/>
                     </w:rPr>
-                    <w:t>Lê Thanh Tuấn</w:t>
+                    <w:t>Lê</w:t>
                   </w:r>
+                  <w:proofErr w:type="spellEnd"/>
+                  <w:r>
+                    <w:rPr>
+                      <w:rFonts w:ascii="Tahoma" w:hAnsi="Tahoma" w:cs="Tahoma"/>
+                      <w:sz w:val="22"/>
+                      <w:szCs w:val="22"/>
+                    </w:rPr>
+                    <w:t xml:space="preserve"> Thanh </w:t>
+                  </w:r>
+                  <w:proofErr w:type="spellStart"/>
+                  <w:r>
+                    <w:rPr>
+                      <w:rFonts w:ascii="Tahoma" w:hAnsi="Tahoma" w:cs="Tahoma"/>
+                      <w:sz w:val="22"/>
+                      <w:szCs w:val="22"/>
+                    </w:rPr>
+                    <w:t>Tuấn</w:t>
+                  </w:r>
+                  <w:proofErr w:type="spellEnd"/>
                 </w:p>
               </w:tc>
               <w:tc>
@@ -901,7 +1025,7 @@
             <w:bottom w:w="55" w:type="dxa"/>
             <w:right w:w="55" w:type="dxa"/>
           </w:tblCellMar>
-          <w:tblLook w:val="0000" w:firstRow="0" w:lastRow="0" w:firstColumn="0" w:lastColumn="0" w:noHBand="0" w:noVBand="0"/>
+          <w:tblLook w:val="0000"/>
         </w:tblPrEx>
         <w:trPr>
           <w:gridAfter w:val="1"/>
@@ -969,14 +1093,34 @@
                 <w:szCs w:val="22"/>
               </w:rPr>
             </w:pPr>
+            <w:proofErr w:type="spellStart"/>
             <w:r>
               <w:rPr>
                 <w:rFonts w:ascii="Tahoma" w:hAnsi="Tahoma" w:cs="Tahoma"/>
                 <w:sz w:val="22"/>
                 <w:szCs w:val="22"/>
               </w:rPr>
-              <w:t>Nguyễn Huy Hùng</w:t>
-            </w:r>
+              <w:t>Nguyễn</w:t>
+            </w:r>
+            <w:proofErr w:type="spellEnd"/>
+            <w:r>
+              <w:rPr>
+                <w:rFonts w:ascii="Tahoma" w:hAnsi="Tahoma" w:cs="Tahoma"/>
+                <w:sz w:val="22"/>
+                <w:szCs w:val="22"/>
+              </w:rPr>
+              <w:t xml:space="preserve"> Huy </w:t>
+            </w:r>
+            <w:proofErr w:type="spellStart"/>
+            <w:r>
+              <w:rPr>
+                <w:rFonts w:ascii="Tahoma" w:hAnsi="Tahoma" w:cs="Tahoma"/>
+                <w:sz w:val="22"/>
+                <w:szCs w:val="22"/>
+              </w:rPr>
+              <w:t>Hùng</w:t>
+            </w:r>
+            <w:proofErr w:type="spellEnd"/>
           </w:p>
         </w:tc>
       </w:tr>
@@ -997,7 +1141,7 @@
             <w:bottom w:w="55" w:type="dxa"/>
             <w:right w:w="55" w:type="dxa"/>
           </w:tblCellMar>
-          <w:tblLook w:val="0000" w:firstRow="0" w:lastRow="0" w:firstColumn="0" w:lastColumn="0" w:noHBand="0" w:noVBand="0"/>
+          <w:tblLook w:val="0000"/>
         </w:tblPrEx>
         <w:trPr>
           <w:gridAfter w:val="1"/>
@@ -1145,6 +1289,7 @@
         <w:suppressAutoHyphens w:val="0"/>
       </w:pPr>
       <w:r>
+        <w:lastRenderedPageBreak/>
         <w:br w:type="page"/>
       </w:r>
     </w:p>
@@ -3346,7 +3491,7 @@
       <w:tblPr>
         <w:tblStyle w:val="TableGrid"/>
         <w:tblW w:w="0" w:type="auto"/>
-        <w:tblLook w:val="04A0" w:firstRow="1" w:lastRow="0" w:firstColumn="1" w:lastColumn="0" w:noHBand="0" w:noVBand="1"/>
+        <w:tblLook w:val="04A0"/>
       </w:tblPr>
       <w:tblGrid>
         <w:gridCol w:w="2802"/>
@@ -3852,7 +3997,6 @@
           <w:rStyle w:val="hps"/>
           <w:rFonts w:asciiTheme="majorHAnsi" w:hAnsiTheme="majorHAnsi" w:cstheme="majorHAnsi"/>
           <w:sz w:val="28"/>
-          <w:lang w:val="en"/>
         </w:rPr>
       </w:pPr>
       <w:r>
@@ -3909,7 +4053,6 @@
           <w:rStyle w:val="hps"/>
           <w:rFonts w:asciiTheme="majorHAnsi" w:hAnsiTheme="majorHAnsi" w:cstheme="majorHAnsi"/>
           <w:sz w:val="28"/>
-          <w:lang w:val="en"/>
         </w:rPr>
         <w:t xml:space="preserve"> Those sites help user build various types of sites such as online ecommerce, medical, fashion, services and many other fields.</w:t>
       </w:r>
@@ -3922,7 +4065,6 @@
           <w:rStyle w:val="hps"/>
           <w:rFonts w:asciiTheme="majorHAnsi" w:hAnsiTheme="majorHAnsi" w:cstheme="majorHAnsi"/>
           <w:sz w:val="28"/>
-          <w:lang w:val="en"/>
         </w:rPr>
       </w:pPr>
       <w:r>
@@ -3930,7 +4072,6 @@
           <w:rStyle w:val="hps"/>
           <w:rFonts w:asciiTheme="majorHAnsi" w:hAnsiTheme="majorHAnsi" w:cstheme="majorHAnsi"/>
           <w:sz w:val="28"/>
-          <w:lang w:val="en"/>
         </w:rPr>
         <w:t xml:space="preserve">To begin using those sites services, user must register to system, then, user can move to site builder page. The system suggests user for default site templates </w:t>
       </w:r>
@@ -3939,7 +4080,6 @@
           <w:rStyle w:val="hps"/>
           <w:rFonts w:asciiTheme="majorHAnsi" w:hAnsiTheme="majorHAnsi" w:cstheme="majorHAnsi"/>
           <w:sz w:val="28"/>
-          <w:lang w:val="en"/>
         </w:rPr>
         <w:t>or</w:t>
       </w:r>
@@ -3948,7 +4088,6 @@
           <w:rStyle w:val="hps"/>
           <w:rFonts w:asciiTheme="majorHAnsi" w:hAnsiTheme="majorHAnsi" w:cstheme="majorHAnsi"/>
           <w:sz w:val="28"/>
-          <w:lang w:val="en"/>
         </w:rPr>
         <w:t xml:space="preserve"> blank templates. At site builder page, a tool box helps user drag and drop content into their site. User can also customize site layout, background, header and footer.</w:t>
       </w:r>
@@ -3960,7 +4099,6 @@
         <w:rPr>
           <w:rFonts w:asciiTheme="majorHAnsi" w:hAnsiTheme="majorHAnsi" w:cstheme="majorHAnsi"/>
           <w:sz w:val="28"/>
-          <w:lang w:val="en"/>
         </w:rPr>
       </w:pPr>
       <w:r>
@@ -3968,7 +4106,6 @@
           <w:rStyle w:val="hps"/>
           <w:rFonts w:asciiTheme="majorHAnsi" w:hAnsiTheme="majorHAnsi" w:cstheme="majorHAnsi"/>
           <w:sz w:val="28"/>
-          <w:lang w:val="en"/>
         </w:rPr>
         <w:t>S</w:t>
       </w:r>
@@ -3977,7 +4114,6 @@
           <w:rStyle w:val="hps"/>
           <w:rFonts w:asciiTheme="majorHAnsi" w:hAnsiTheme="majorHAnsi" w:cstheme="majorHAnsi"/>
           <w:sz w:val="28"/>
-          <w:lang w:val="en"/>
         </w:rPr>
         <w:t>ome of features require paying or upgrading account example mapping site domain. After completing building site, user can save their site and publish it if they want. The system supports for publishing with default domain, if choose another, user must pay.</w:t>
       </w:r>
@@ -4516,6 +4652,7 @@
           <w:rFonts w:asciiTheme="majorHAnsi" w:hAnsiTheme="majorHAnsi" w:cstheme="majorHAnsi"/>
           <w:sz w:val="28"/>
         </w:rPr>
+        <w:lastRenderedPageBreak/>
         <w:t>Webs</w:t>
       </w:r>
       <w:r>
@@ -4564,7 +4701,6 @@
           <w:rFonts w:asciiTheme="majorHAnsi" w:hAnsiTheme="majorHAnsi" w:cstheme="majorHAnsi"/>
           <w:sz w:val="28"/>
         </w:rPr>
-        <w:lastRenderedPageBreak/>
         <w:t>Product</w:t>
       </w:r>
       <w:r>
@@ -4650,14 +4786,14 @@
         <w:tblStyle w:val="TableGridLight1"/>
         <w:tblW w:w="9421" w:type="dxa"/>
         <w:tblInd w:w="250" w:type="dxa"/>
-        <w:tblLook w:val="04A0" w:firstRow="1" w:lastRow="0" w:firstColumn="1" w:lastColumn="0" w:noHBand="0" w:noVBand="1"/>
+        <w:tblLook w:val="04A0"/>
       </w:tblPr>
       <w:tblGrid>
-        <w:gridCol w:w="590"/>
-        <w:gridCol w:w="2381"/>
-        <w:gridCol w:w="1929"/>
-        <w:gridCol w:w="1417"/>
-        <w:gridCol w:w="3104"/>
+        <w:gridCol w:w="587"/>
+        <w:gridCol w:w="2339"/>
+        <w:gridCol w:w="1908"/>
+        <w:gridCol w:w="1412"/>
+        <w:gridCol w:w="3175"/>
       </w:tblGrid>
       <w:tr>
         <w:tc>
@@ -4826,13 +4962,31 @@
                 <w:szCs w:val="28"/>
               </w:rPr>
             </w:pPr>
+            <w:proofErr w:type="spellStart"/>
             <w:r>
               <w:rPr>
                 <w:rFonts w:asciiTheme="majorHAnsi" w:hAnsiTheme="majorHAnsi" w:cstheme="majorHAnsi"/>
                 <w:szCs w:val="28"/>
               </w:rPr>
-              <w:t>Nguyễn Huy Hùng</w:t>
-            </w:r>
+              <w:t>Nguyễn</w:t>
+            </w:r>
+            <w:proofErr w:type="spellEnd"/>
+            <w:r>
+              <w:rPr>
+                <w:rFonts w:asciiTheme="majorHAnsi" w:hAnsiTheme="majorHAnsi" w:cstheme="majorHAnsi"/>
+                <w:szCs w:val="28"/>
+              </w:rPr>
+              <w:t xml:space="preserve"> Huy </w:t>
+            </w:r>
+            <w:proofErr w:type="spellStart"/>
+            <w:r>
+              <w:rPr>
+                <w:rFonts w:asciiTheme="majorHAnsi" w:hAnsiTheme="majorHAnsi" w:cstheme="majorHAnsi"/>
+                <w:szCs w:val="28"/>
+              </w:rPr>
+              <w:t>Hùng</w:t>
+            </w:r>
+            <w:proofErr w:type="spellEnd"/>
           </w:p>
         </w:tc>
         <w:tc>
@@ -4946,13 +5100,47 @@
                 <w:szCs w:val="28"/>
               </w:rPr>
             </w:pPr>
+            <w:proofErr w:type="spellStart"/>
             <w:r>
               <w:rPr>
                 <w:rFonts w:asciiTheme="majorHAnsi" w:hAnsiTheme="majorHAnsi" w:cstheme="majorHAnsi"/>
                 <w:szCs w:val="28"/>
               </w:rPr>
-              <w:t>Phạm Văn Thắng</w:t>
-            </w:r>
+              <w:t>Phạm</w:t>
+            </w:r>
+            <w:proofErr w:type="spellEnd"/>
+            <w:r>
+              <w:rPr>
+                <w:rFonts w:asciiTheme="majorHAnsi" w:hAnsiTheme="majorHAnsi" w:cstheme="majorHAnsi"/>
+                <w:szCs w:val="28"/>
+              </w:rPr>
+              <w:t xml:space="preserve"> </w:t>
+            </w:r>
+            <w:proofErr w:type="spellStart"/>
+            <w:r>
+              <w:rPr>
+                <w:rFonts w:asciiTheme="majorHAnsi" w:hAnsiTheme="majorHAnsi" w:cstheme="majorHAnsi"/>
+                <w:szCs w:val="28"/>
+              </w:rPr>
+              <w:t>Văn</w:t>
+            </w:r>
+            <w:proofErr w:type="spellEnd"/>
+            <w:r>
+              <w:rPr>
+                <w:rFonts w:asciiTheme="majorHAnsi" w:hAnsiTheme="majorHAnsi" w:cstheme="majorHAnsi"/>
+                <w:szCs w:val="28"/>
+              </w:rPr>
+              <w:t xml:space="preserve"> </w:t>
+            </w:r>
+            <w:proofErr w:type="spellStart"/>
+            <w:r>
+              <w:rPr>
+                <w:rFonts w:asciiTheme="majorHAnsi" w:hAnsiTheme="majorHAnsi" w:cstheme="majorHAnsi"/>
+                <w:szCs w:val="28"/>
+              </w:rPr>
+              <w:t>Thắng</w:t>
+            </w:r>
+            <w:proofErr w:type="spellEnd"/>
           </w:p>
         </w:tc>
         <w:tc>
@@ -5065,13 +5253,47 @@
                 <w:szCs w:val="28"/>
               </w:rPr>
             </w:pPr>
+            <w:proofErr w:type="spellStart"/>
             <w:r>
               <w:rPr>
                 <w:rFonts w:asciiTheme="majorHAnsi" w:hAnsiTheme="majorHAnsi" w:cstheme="majorHAnsi"/>
                 <w:szCs w:val="28"/>
               </w:rPr>
-              <w:t>Lê Trần Thịnh</w:t>
-            </w:r>
+              <w:t>Lê</w:t>
+            </w:r>
+            <w:proofErr w:type="spellEnd"/>
+            <w:r>
+              <w:rPr>
+                <w:rFonts w:asciiTheme="majorHAnsi" w:hAnsiTheme="majorHAnsi" w:cstheme="majorHAnsi"/>
+                <w:szCs w:val="28"/>
+              </w:rPr>
+              <w:t xml:space="preserve"> </w:t>
+            </w:r>
+            <w:proofErr w:type="spellStart"/>
+            <w:r>
+              <w:rPr>
+                <w:rFonts w:asciiTheme="majorHAnsi" w:hAnsiTheme="majorHAnsi" w:cstheme="majorHAnsi"/>
+                <w:szCs w:val="28"/>
+              </w:rPr>
+              <w:t>Trần</w:t>
+            </w:r>
+            <w:proofErr w:type="spellEnd"/>
+            <w:r>
+              <w:rPr>
+                <w:rFonts w:asciiTheme="majorHAnsi" w:hAnsiTheme="majorHAnsi" w:cstheme="majorHAnsi"/>
+                <w:szCs w:val="28"/>
+              </w:rPr>
+              <w:t xml:space="preserve"> </w:t>
+            </w:r>
+            <w:proofErr w:type="spellStart"/>
+            <w:r>
+              <w:rPr>
+                <w:rFonts w:asciiTheme="majorHAnsi" w:hAnsiTheme="majorHAnsi" w:cstheme="majorHAnsi"/>
+                <w:szCs w:val="28"/>
+              </w:rPr>
+              <w:t>Thịnh</w:t>
+            </w:r>
+            <w:proofErr w:type="spellEnd"/>
           </w:p>
         </w:tc>
         <w:tc>
@@ -5184,12 +5406,37 @@
                 <w:szCs w:val="28"/>
               </w:rPr>
             </w:pPr>
+            <w:proofErr w:type="spellStart"/>
             <w:r>
               <w:rPr>
                 <w:rFonts w:asciiTheme="majorHAnsi" w:hAnsiTheme="majorHAnsi" w:cstheme="majorHAnsi"/>
                 <w:szCs w:val="28"/>
               </w:rPr>
-              <w:t>Phạm Khương Duy</w:t>
+              <w:t>Phạm</w:t>
+            </w:r>
+            <w:proofErr w:type="spellEnd"/>
+            <w:r>
+              <w:rPr>
+                <w:rFonts w:asciiTheme="majorHAnsi" w:hAnsiTheme="majorHAnsi" w:cstheme="majorHAnsi"/>
+                <w:szCs w:val="28"/>
+              </w:rPr>
+              <w:t xml:space="preserve"> </w:t>
+            </w:r>
+            <w:proofErr w:type="spellStart"/>
+            <w:r>
+              <w:rPr>
+                <w:rFonts w:asciiTheme="majorHAnsi" w:hAnsiTheme="majorHAnsi" w:cstheme="majorHAnsi"/>
+                <w:szCs w:val="28"/>
+              </w:rPr>
+              <w:t>Khương</w:t>
+            </w:r>
+            <w:proofErr w:type="spellEnd"/>
+            <w:r>
+              <w:rPr>
+                <w:rFonts w:asciiTheme="majorHAnsi" w:hAnsiTheme="majorHAnsi" w:cstheme="majorHAnsi"/>
+                <w:szCs w:val="28"/>
+              </w:rPr>
+              <w:t xml:space="preserve"> Duy</w:t>
             </w:r>
           </w:p>
         </w:tc>
@@ -5305,13 +5552,31 @@
                 <w:szCs w:val="28"/>
               </w:rPr>
             </w:pPr>
+            <w:proofErr w:type="spellStart"/>
             <w:r>
               <w:rPr>
                 <w:rFonts w:asciiTheme="majorHAnsi" w:hAnsiTheme="majorHAnsi" w:cstheme="majorHAnsi"/>
                 <w:szCs w:val="28"/>
               </w:rPr>
-              <w:t>Lê Thanh Tuấn</w:t>
-            </w:r>
+              <w:t>Lê</w:t>
+            </w:r>
+            <w:proofErr w:type="spellEnd"/>
+            <w:r>
+              <w:rPr>
+                <w:rFonts w:asciiTheme="majorHAnsi" w:hAnsiTheme="majorHAnsi" w:cstheme="majorHAnsi"/>
+                <w:szCs w:val="28"/>
+              </w:rPr>
+              <w:t xml:space="preserve"> Thanh </w:t>
+            </w:r>
+            <w:proofErr w:type="spellStart"/>
+            <w:r>
+              <w:rPr>
+                <w:rFonts w:asciiTheme="majorHAnsi" w:hAnsiTheme="majorHAnsi" w:cstheme="majorHAnsi"/>
+                <w:szCs w:val="28"/>
+              </w:rPr>
+              <w:t>Tuấn</w:t>
+            </w:r>
+            <w:proofErr w:type="spellEnd"/>
           </w:p>
         </w:tc>
         <w:tc>
@@ -5480,7 +5745,47 @@
         <w:ind w:left="1069"/>
       </w:pPr>
       <w:r>
-        <w:t>&lt;Tên đề tài kèm mã&gt;</w:t>
+        <w:t>&lt;</w:t>
+      </w:r>
+      <w:proofErr w:type="spellStart"/>
+      <w:r>
+        <w:t>Tên</w:t>
+      </w:r>
+      <w:proofErr w:type="spellEnd"/>
+      <w:r>
+        <w:t xml:space="preserve"> </w:t>
+      </w:r>
+      <w:proofErr w:type="spellStart"/>
+      <w:r>
+        <w:t>đề</w:t>
+      </w:r>
+      <w:proofErr w:type="spellEnd"/>
+      <w:r>
+        <w:t xml:space="preserve"> </w:t>
+      </w:r>
+      <w:proofErr w:type="spellStart"/>
+      <w:r>
+        <w:t>tài</w:t>
+      </w:r>
+      <w:proofErr w:type="spellEnd"/>
+      <w:r>
+        <w:t xml:space="preserve"> </w:t>
+      </w:r>
+      <w:proofErr w:type="spellStart"/>
+      <w:r>
+        <w:t>kèm</w:t>
+      </w:r>
+      <w:proofErr w:type="spellEnd"/>
+      <w:r>
+        <w:t xml:space="preserve"> </w:t>
+      </w:r>
+      <w:proofErr w:type="spellStart"/>
+      <w:r>
+        <w:t>mã</w:t>
+      </w:r>
+      <w:proofErr w:type="spellEnd"/>
+      <w:r>
+        <w:t>&gt;</w:t>
       </w:r>
     </w:p>
     <w:p>
@@ -5489,7 +5794,23 @@
         <w:ind w:left="1069"/>
       </w:pPr>
       <w:r>
-        <w:t>-  Ví dụ: M-Services Card (MSSC)</w:t>
+        <w:t xml:space="preserve">-  </w:t>
+      </w:r>
+      <w:proofErr w:type="spellStart"/>
+      <w:r>
+        <w:t>Ví</w:t>
+      </w:r>
+      <w:proofErr w:type="spellEnd"/>
+      <w:r>
+        <w:t xml:space="preserve"> </w:t>
+      </w:r>
+      <w:proofErr w:type="spellStart"/>
+      <w:r>
+        <w:t>dụ</w:t>
+      </w:r>
+      <w:proofErr w:type="spellEnd"/>
+      <w:r>
+        <w:t>: M-Services Card (MSSC)</w:t>
       </w:r>
     </w:p>
     <w:p>
@@ -5512,7 +5833,121 @@
         <w:ind w:left="1069"/>
       </w:pPr>
       <w:r>
-        <w:t xml:space="preserve">&lt;Tổng quan  về  vấn  đề  đã nêu trong report  1,  tuyệt đối không sao chép  mà </w:t>
+        <w:t>&lt;</w:t>
+      </w:r>
+      <w:proofErr w:type="spellStart"/>
+      <w:r>
+        <w:t>Tổng</w:t>
+      </w:r>
+      <w:proofErr w:type="spellEnd"/>
+      <w:r>
+        <w:t xml:space="preserve"> </w:t>
+      </w:r>
+      <w:proofErr w:type="spellStart"/>
+      <w:proofErr w:type="gramStart"/>
+      <w:r>
+        <w:t>quan</w:t>
+      </w:r>
+      <w:proofErr w:type="spellEnd"/>
+      <w:r>
+        <w:t xml:space="preserve">  </w:t>
+      </w:r>
+      <w:proofErr w:type="spellStart"/>
+      <w:r>
+        <w:t>về</w:t>
+      </w:r>
+      <w:proofErr w:type="spellEnd"/>
+      <w:proofErr w:type="gramEnd"/>
+      <w:r>
+        <w:t xml:space="preserve">  </w:t>
+      </w:r>
+      <w:proofErr w:type="spellStart"/>
+      <w:r>
+        <w:t>vấn</w:t>
+      </w:r>
+      <w:proofErr w:type="spellEnd"/>
+      <w:r>
+        <w:t xml:space="preserve">  </w:t>
+      </w:r>
+      <w:proofErr w:type="spellStart"/>
+      <w:r>
+        <w:t>đề</w:t>
+      </w:r>
+      <w:proofErr w:type="spellEnd"/>
+      <w:r>
+        <w:t xml:space="preserve">  </w:t>
+      </w:r>
+      <w:proofErr w:type="spellStart"/>
+      <w:r>
+        <w:t>đã</w:t>
+      </w:r>
+      <w:proofErr w:type="spellEnd"/>
+      <w:r>
+        <w:t xml:space="preserve"> </w:t>
+      </w:r>
+      <w:proofErr w:type="spellStart"/>
+      <w:r>
+        <w:t>nêu</w:t>
+      </w:r>
+      <w:proofErr w:type="spellEnd"/>
+      <w:r>
+        <w:t xml:space="preserve"> </w:t>
+      </w:r>
+      <w:proofErr w:type="spellStart"/>
+      <w:r>
+        <w:t>trong</w:t>
+      </w:r>
+      <w:proofErr w:type="spellEnd"/>
+      <w:r>
+        <w:t xml:space="preserve"> report  1,  </w:t>
+      </w:r>
+      <w:proofErr w:type="spellStart"/>
+      <w:r>
+        <w:t>tuyệt</w:t>
+      </w:r>
+      <w:proofErr w:type="spellEnd"/>
+      <w:r>
+        <w:t xml:space="preserve"> </w:t>
+      </w:r>
+      <w:proofErr w:type="spellStart"/>
+      <w:r>
+        <w:t>đối</w:t>
+      </w:r>
+      <w:proofErr w:type="spellEnd"/>
+      <w:r>
+        <w:t xml:space="preserve"> </w:t>
+      </w:r>
+      <w:proofErr w:type="spellStart"/>
+      <w:r>
+        <w:t>không</w:t>
+      </w:r>
+      <w:proofErr w:type="spellEnd"/>
+      <w:r>
+        <w:t xml:space="preserve"> </w:t>
+      </w:r>
+      <w:proofErr w:type="spellStart"/>
+      <w:r>
+        <w:t>sao</w:t>
+      </w:r>
+      <w:proofErr w:type="spellEnd"/>
+      <w:r>
+        <w:t xml:space="preserve"> </w:t>
+      </w:r>
+      <w:proofErr w:type="spellStart"/>
+      <w:r>
+        <w:t>chép</w:t>
+      </w:r>
+      <w:proofErr w:type="spellEnd"/>
+      <w:r>
+        <w:t xml:space="preserve">  </w:t>
+      </w:r>
+      <w:proofErr w:type="spellStart"/>
+      <w:r>
+        <w:t>mà</w:t>
+      </w:r>
+      <w:proofErr w:type="spellEnd"/>
+      <w:r>
+        <w:t xml:space="preserve"> </w:t>
       </w:r>
     </w:p>
     <w:p>
@@ -5520,8 +5955,151 @@
         <w:pStyle w:val="TextBody"/>
         <w:ind w:left="1069"/>
       </w:pPr>
-      <w:r>
-        <w:t xml:space="preserve">diễn giải lại cho phù hợp dưới góc nhìn của quản trị dự án theo khía cạnh đang </w:t>
+      <w:proofErr w:type="spellStart"/>
+      <w:proofErr w:type="gramStart"/>
+      <w:r>
+        <w:t>diễn</w:t>
+      </w:r>
+      <w:proofErr w:type="spellEnd"/>
+      <w:proofErr w:type="gramEnd"/>
+      <w:r>
+        <w:t xml:space="preserve"> </w:t>
+      </w:r>
+      <w:proofErr w:type="spellStart"/>
+      <w:r>
+        <w:t>giải</w:t>
+      </w:r>
+      <w:proofErr w:type="spellEnd"/>
+      <w:r>
+        <w:t xml:space="preserve"> </w:t>
+      </w:r>
+      <w:proofErr w:type="spellStart"/>
+      <w:r>
+        <w:t>lại</w:t>
+      </w:r>
+      <w:proofErr w:type="spellEnd"/>
+      <w:r>
+        <w:t xml:space="preserve"> </w:t>
+      </w:r>
+      <w:proofErr w:type="spellStart"/>
+      <w:r>
+        <w:t>cho</w:t>
+      </w:r>
+      <w:proofErr w:type="spellEnd"/>
+      <w:r>
+        <w:t xml:space="preserve"> </w:t>
+      </w:r>
+      <w:proofErr w:type="spellStart"/>
+      <w:r>
+        <w:t>phù</w:t>
+      </w:r>
+      <w:proofErr w:type="spellEnd"/>
+      <w:r>
+        <w:t xml:space="preserve"> </w:t>
+      </w:r>
+      <w:proofErr w:type="spellStart"/>
+      <w:r>
+        <w:t>hợp</w:t>
+      </w:r>
+      <w:proofErr w:type="spellEnd"/>
+      <w:r>
+        <w:t xml:space="preserve"> </w:t>
+      </w:r>
+      <w:proofErr w:type="spellStart"/>
+      <w:r>
+        <w:t>dưới</w:t>
+      </w:r>
+      <w:proofErr w:type="spellEnd"/>
+      <w:r>
+        <w:t xml:space="preserve"> </w:t>
+      </w:r>
+      <w:proofErr w:type="spellStart"/>
+      <w:r>
+        <w:t>góc</w:t>
+      </w:r>
+      <w:proofErr w:type="spellEnd"/>
+      <w:r>
+        <w:t xml:space="preserve"> </w:t>
+      </w:r>
+      <w:proofErr w:type="spellStart"/>
+      <w:r>
+        <w:t>nhìn</w:t>
+      </w:r>
+      <w:proofErr w:type="spellEnd"/>
+      <w:r>
+        <w:t xml:space="preserve"> </w:t>
+      </w:r>
+      <w:proofErr w:type="spellStart"/>
+      <w:r>
+        <w:t>của</w:t>
+      </w:r>
+      <w:proofErr w:type="spellEnd"/>
+      <w:r>
+        <w:t xml:space="preserve"> </w:t>
+      </w:r>
+      <w:proofErr w:type="spellStart"/>
+      <w:r>
+        <w:t>quản</w:t>
+      </w:r>
+      <w:proofErr w:type="spellEnd"/>
+      <w:r>
+        <w:t xml:space="preserve"> </w:t>
+      </w:r>
+      <w:proofErr w:type="spellStart"/>
+      <w:r>
+        <w:t>trị</w:t>
+      </w:r>
+      <w:proofErr w:type="spellEnd"/>
+      <w:r>
+        <w:t xml:space="preserve"> </w:t>
+      </w:r>
+      <w:proofErr w:type="spellStart"/>
+      <w:r>
+        <w:t>dự</w:t>
+      </w:r>
+      <w:proofErr w:type="spellEnd"/>
+      <w:r>
+        <w:t xml:space="preserve"> </w:t>
+      </w:r>
+      <w:proofErr w:type="spellStart"/>
+      <w:r>
+        <w:t>án</w:t>
+      </w:r>
+      <w:proofErr w:type="spellEnd"/>
+      <w:r>
+        <w:t xml:space="preserve"> </w:t>
+      </w:r>
+      <w:proofErr w:type="spellStart"/>
+      <w:r>
+        <w:t>theo</w:t>
+      </w:r>
+      <w:proofErr w:type="spellEnd"/>
+      <w:r>
+        <w:t xml:space="preserve"> </w:t>
+      </w:r>
+      <w:proofErr w:type="spellStart"/>
+      <w:r>
+        <w:t>khía</w:t>
+      </w:r>
+      <w:proofErr w:type="spellEnd"/>
+      <w:r>
+        <w:t xml:space="preserve"> </w:t>
+      </w:r>
+      <w:proofErr w:type="spellStart"/>
+      <w:r>
+        <w:t>cạnh</w:t>
+      </w:r>
+      <w:proofErr w:type="spellEnd"/>
+      <w:r>
+        <w:t xml:space="preserve"> </w:t>
+      </w:r>
+      <w:proofErr w:type="spellStart"/>
+      <w:r>
+        <w:t>đang</w:t>
+      </w:r>
+      <w:proofErr w:type="spellEnd"/>
+      <w:r>
+        <w:t xml:space="preserve"> </w:t>
       </w:r>
     </w:p>
     <w:p>
@@ -5529,8 +6107,103 @@
         <w:pStyle w:val="TextBody"/>
         <w:ind w:left="1069"/>
       </w:pPr>
-      <w:r>
-        <w:t>lên kế hoạch cho giải pháp mà đã đề ra trong phần introduction&gt;</w:t>
+      <w:proofErr w:type="spellStart"/>
+      <w:proofErr w:type="gramStart"/>
+      <w:r>
+        <w:t>lên</w:t>
+      </w:r>
+      <w:proofErr w:type="spellEnd"/>
+      <w:proofErr w:type="gramEnd"/>
+      <w:r>
+        <w:t xml:space="preserve"> </w:t>
+      </w:r>
+      <w:proofErr w:type="spellStart"/>
+      <w:r>
+        <w:t>kế</w:t>
+      </w:r>
+      <w:proofErr w:type="spellEnd"/>
+      <w:r>
+        <w:t xml:space="preserve"> </w:t>
+      </w:r>
+      <w:proofErr w:type="spellStart"/>
+      <w:r>
+        <w:t>hoạch</w:t>
+      </w:r>
+      <w:proofErr w:type="spellEnd"/>
+      <w:r>
+        <w:t xml:space="preserve"> </w:t>
+      </w:r>
+      <w:proofErr w:type="spellStart"/>
+      <w:r>
+        <w:t>cho</w:t>
+      </w:r>
+      <w:proofErr w:type="spellEnd"/>
+      <w:r>
+        <w:t xml:space="preserve"> </w:t>
+      </w:r>
+      <w:proofErr w:type="spellStart"/>
+      <w:r>
+        <w:t>giải</w:t>
+      </w:r>
+      <w:proofErr w:type="spellEnd"/>
+      <w:r>
+        <w:t xml:space="preserve"> </w:t>
+      </w:r>
+      <w:proofErr w:type="spellStart"/>
+      <w:r>
+        <w:t>pháp</w:t>
+      </w:r>
+      <w:proofErr w:type="spellEnd"/>
+      <w:r>
+        <w:t xml:space="preserve"> </w:t>
+      </w:r>
+      <w:proofErr w:type="spellStart"/>
+      <w:r>
+        <w:t>mà</w:t>
+      </w:r>
+      <w:proofErr w:type="spellEnd"/>
+      <w:r>
+        <w:t xml:space="preserve"> </w:t>
+      </w:r>
+      <w:proofErr w:type="spellStart"/>
+      <w:r>
+        <w:t>đã</w:t>
+      </w:r>
+      <w:proofErr w:type="spellEnd"/>
+      <w:r>
+        <w:t xml:space="preserve"> </w:t>
+      </w:r>
+      <w:proofErr w:type="spellStart"/>
+      <w:r>
+        <w:t>đề</w:t>
+      </w:r>
+      <w:proofErr w:type="spellEnd"/>
+      <w:r>
+        <w:t xml:space="preserve"> </w:t>
+      </w:r>
+      <w:proofErr w:type="spellStart"/>
+      <w:r>
+        <w:t>ra</w:t>
+      </w:r>
+      <w:proofErr w:type="spellEnd"/>
+      <w:r>
+        <w:t xml:space="preserve"> </w:t>
+      </w:r>
+      <w:proofErr w:type="spellStart"/>
+      <w:r>
+        <w:t>trong</w:t>
+      </w:r>
+      <w:proofErr w:type="spellEnd"/>
+      <w:r>
+        <w:t xml:space="preserve"> </w:t>
+      </w:r>
+      <w:proofErr w:type="spellStart"/>
+      <w:r>
+        <w:t>phần</w:t>
+      </w:r>
+      <w:proofErr w:type="spellEnd"/>
+      <w:r>
+        <w:t xml:space="preserve"> introduction&gt;</w:t>
       </w:r>
     </w:p>
     <w:p>
@@ -5568,7 +6241,145 @@
         <w:ind w:left="1418"/>
       </w:pPr>
       <w:r>
-        <w:t xml:space="preserve">&lt;Tình hình hiện tại và các ưu/khuyết điểm của đề  tài: có thể  là khảo sát </w:t>
+        <w:t>&lt;</w:t>
+      </w:r>
+      <w:proofErr w:type="spellStart"/>
+      <w:r>
+        <w:t>Tình</w:t>
+      </w:r>
+      <w:proofErr w:type="spellEnd"/>
+      <w:r>
+        <w:t xml:space="preserve"> </w:t>
+      </w:r>
+      <w:proofErr w:type="spellStart"/>
+      <w:r>
+        <w:t>hình</w:t>
+      </w:r>
+      <w:proofErr w:type="spellEnd"/>
+      <w:r>
+        <w:t xml:space="preserve"> </w:t>
+      </w:r>
+      <w:proofErr w:type="spellStart"/>
+      <w:r>
+        <w:t>hiện</w:t>
+      </w:r>
+      <w:proofErr w:type="spellEnd"/>
+      <w:r>
+        <w:t xml:space="preserve"> </w:t>
+      </w:r>
+      <w:proofErr w:type="spellStart"/>
+      <w:r>
+        <w:t>tại</w:t>
+      </w:r>
+      <w:proofErr w:type="spellEnd"/>
+      <w:r>
+        <w:t xml:space="preserve"> </w:t>
+      </w:r>
+      <w:proofErr w:type="spellStart"/>
+      <w:r>
+        <w:t>và</w:t>
+      </w:r>
+      <w:proofErr w:type="spellEnd"/>
+      <w:r>
+        <w:t xml:space="preserve"> </w:t>
+      </w:r>
+      <w:proofErr w:type="spellStart"/>
+      <w:r>
+        <w:t>các</w:t>
+      </w:r>
+      <w:proofErr w:type="spellEnd"/>
+      <w:r>
+        <w:t xml:space="preserve"> </w:t>
+      </w:r>
+      <w:proofErr w:type="spellStart"/>
+      <w:r>
+        <w:t>ưu</w:t>
+      </w:r>
+      <w:proofErr w:type="spellEnd"/>
+      <w:r>
+        <w:t>/</w:t>
+      </w:r>
+      <w:proofErr w:type="spellStart"/>
+      <w:r>
+        <w:t>khuyết</w:t>
+      </w:r>
+      <w:proofErr w:type="spellEnd"/>
+      <w:r>
+        <w:t xml:space="preserve"> </w:t>
+      </w:r>
+      <w:proofErr w:type="spellStart"/>
+      <w:r>
+        <w:t>điểm</w:t>
+      </w:r>
+      <w:proofErr w:type="spellEnd"/>
+      <w:r>
+        <w:t xml:space="preserve"> </w:t>
+      </w:r>
+      <w:proofErr w:type="spellStart"/>
+      <w:r>
+        <w:t>của</w:t>
+      </w:r>
+      <w:proofErr w:type="spellEnd"/>
+      <w:r>
+        <w:t xml:space="preserve"> </w:t>
+      </w:r>
+      <w:proofErr w:type="spellStart"/>
+      <w:proofErr w:type="gramStart"/>
+      <w:r>
+        <w:t>đề</w:t>
+      </w:r>
+      <w:proofErr w:type="spellEnd"/>
+      <w:r>
+        <w:t xml:space="preserve">  </w:t>
+      </w:r>
+      <w:proofErr w:type="spellStart"/>
+      <w:r>
+        <w:t>tài</w:t>
+      </w:r>
+      <w:proofErr w:type="spellEnd"/>
+      <w:proofErr w:type="gramEnd"/>
+      <w:r>
+        <w:t xml:space="preserve">: </w:t>
+      </w:r>
+      <w:proofErr w:type="spellStart"/>
+      <w:r>
+        <w:t>có</w:t>
+      </w:r>
+      <w:proofErr w:type="spellEnd"/>
+      <w:r>
+        <w:t xml:space="preserve"> </w:t>
+      </w:r>
+      <w:proofErr w:type="spellStart"/>
+      <w:r>
+        <w:t>thể</w:t>
+      </w:r>
+      <w:proofErr w:type="spellEnd"/>
+      <w:r>
+        <w:t xml:space="preserve">  </w:t>
+      </w:r>
+      <w:proofErr w:type="spellStart"/>
+      <w:r>
+        <w:t>là</w:t>
+      </w:r>
+      <w:proofErr w:type="spellEnd"/>
+      <w:r>
+        <w:t xml:space="preserve"> </w:t>
+      </w:r>
+      <w:proofErr w:type="spellStart"/>
+      <w:r>
+        <w:t>khảo</w:t>
+      </w:r>
+      <w:proofErr w:type="spellEnd"/>
+      <w:r>
+        <w:t xml:space="preserve"> </w:t>
+      </w:r>
+      <w:proofErr w:type="spellStart"/>
+      <w:r>
+        <w:t>sát</w:t>
+      </w:r>
+      <w:proofErr w:type="spellEnd"/>
+      <w:r>
+        <w:t xml:space="preserve"> </w:t>
       </w:r>
     </w:p>
     <w:p>
@@ -5576,8 +6387,133 @@
         <w:pStyle w:val="TextBody"/>
         <w:ind w:left="1418"/>
       </w:pPr>
-      <w:r>
-        <w:t xml:space="preserve">thực  tế  từ  người  dùng  khi  lấy  yêu  cầu,  hoặc  các  thống  kê  mà  nhóm  đã </w:t>
+      <w:proofErr w:type="spellStart"/>
+      <w:r>
+        <w:t>thực</w:t>
+      </w:r>
+      <w:proofErr w:type="spellEnd"/>
+      <w:r>
+        <w:t xml:space="preserve">  </w:t>
+      </w:r>
+      <w:proofErr w:type="spellStart"/>
+      <w:r>
+        <w:t>tế</w:t>
+      </w:r>
+      <w:proofErr w:type="spellEnd"/>
+      <w:r>
+        <w:t xml:space="preserve">  </w:t>
+      </w:r>
+      <w:proofErr w:type="spellStart"/>
+      <w:r>
+        <w:t>từ</w:t>
+      </w:r>
+      <w:proofErr w:type="spellEnd"/>
+      <w:r>
+        <w:t xml:space="preserve">  </w:t>
+      </w:r>
+      <w:proofErr w:type="spellStart"/>
+      <w:r>
+        <w:t>người</w:t>
+      </w:r>
+      <w:proofErr w:type="spellEnd"/>
+      <w:r>
+        <w:t xml:space="preserve">  </w:t>
+      </w:r>
+      <w:proofErr w:type="spellStart"/>
+      <w:r>
+        <w:t>dùng</w:t>
+      </w:r>
+      <w:proofErr w:type="spellEnd"/>
+      <w:r>
+        <w:t xml:space="preserve">  </w:t>
+      </w:r>
+      <w:proofErr w:type="spellStart"/>
+      <w:r>
+        <w:t>khi</w:t>
+      </w:r>
+      <w:proofErr w:type="spellEnd"/>
+      <w:r>
+        <w:t xml:space="preserve">  </w:t>
+      </w:r>
+      <w:proofErr w:type="spellStart"/>
+      <w:r>
+        <w:t>lấy</w:t>
+      </w:r>
+      <w:proofErr w:type="spellEnd"/>
+      <w:r>
+        <w:t xml:space="preserve">  </w:t>
+      </w:r>
+      <w:proofErr w:type="spellStart"/>
+      <w:r>
+        <w:t>yêu</w:t>
+      </w:r>
+      <w:proofErr w:type="spellEnd"/>
+      <w:r>
+        <w:t xml:space="preserve">  </w:t>
+      </w:r>
+      <w:proofErr w:type="spellStart"/>
+      <w:r>
+        <w:t>cầu</w:t>
+      </w:r>
+      <w:proofErr w:type="spellEnd"/>
+      <w:r>
+        <w:t xml:space="preserve">,  </w:t>
+      </w:r>
+      <w:proofErr w:type="spellStart"/>
+      <w:r>
+        <w:t>hoặc</w:t>
+      </w:r>
+      <w:proofErr w:type="spellEnd"/>
+      <w:r>
+        <w:t xml:space="preserve">  </w:t>
+      </w:r>
+      <w:proofErr w:type="spellStart"/>
+      <w:r>
+        <w:t>các</w:t>
+      </w:r>
+      <w:proofErr w:type="spellEnd"/>
+      <w:r>
+        <w:t xml:space="preserve">  </w:t>
+      </w:r>
+      <w:proofErr w:type="spellStart"/>
+      <w:r>
+        <w:t>thống</w:t>
+      </w:r>
+      <w:proofErr w:type="spellEnd"/>
+      <w:r>
+        <w:t xml:space="preserve">  </w:t>
+      </w:r>
+      <w:proofErr w:type="spellStart"/>
+      <w:r>
+        <w:t>kê</w:t>
+      </w:r>
+      <w:proofErr w:type="spellEnd"/>
+      <w:r>
+        <w:t xml:space="preserve">  </w:t>
+      </w:r>
+      <w:proofErr w:type="spellStart"/>
+      <w:r>
+        <w:t>mà</w:t>
+      </w:r>
+      <w:proofErr w:type="spellEnd"/>
+      <w:r>
+        <w:t xml:space="preserve">  </w:t>
+      </w:r>
+      <w:proofErr w:type="spellStart"/>
+      <w:r>
+        <w:t>nhóm</w:t>
+      </w:r>
+      <w:proofErr w:type="spellEnd"/>
+      <w:r>
+        <w:t xml:space="preserve">  </w:t>
+      </w:r>
+      <w:proofErr w:type="spellStart"/>
+      <w:r>
+        <w:t>đã</w:t>
+      </w:r>
+      <w:proofErr w:type="spellEnd"/>
+      <w:r>
+        <w:t xml:space="preserve"> </w:t>
       </w:r>
     </w:p>
     <w:p>
@@ -5585,8 +6521,119 @@
         <w:pStyle w:val="TextBody"/>
         <w:ind w:left="1418"/>
       </w:pPr>
-      <w:r>
-        <w:t xml:space="preserve">nghiên cứu, tìm kiếm trong quá trình nghiên cứu quy trình của hệ  thống </w:t>
+      <w:proofErr w:type="spellStart"/>
+      <w:proofErr w:type="gramStart"/>
+      <w:r>
+        <w:t>nghiên</w:t>
+      </w:r>
+      <w:proofErr w:type="spellEnd"/>
+      <w:proofErr w:type="gramEnd"/>
+      <w:r>
+        <w:t xml:space="preserve"> </w:t>
+      </w:r>
+      <w:proofErr w:type="spellStart"/>
+      <w:r>
+        <w:t>cứu</w:t>
+      </w:r>
+      <w:proofErr w:type="spellEnd"/>
+      <w:r>
+        <w:t xml:space="preserve">, </w:t>
+      </w:r>
+      <w:proofErr w:type="spellStart"/>
+      <w:r>
+        <w:t>tìm</w:t>
+      </w:r>
+      <w:proofErr w:type="spellEnd"/>
+      <w:r>
+        <w:t xml:space="preserve"> </w:t>
+      </w:r>
+      <w:proofErr w:type="spellStart"/>
+      <w:r>
+        <w:t>kiếm</w:t>
+      </w:r>
+      <w:proofErr w:type="spellEnd"/>
+      <w:r>
+        <w:t xml:space="preserve"> </w:t>
+      </w:r>
+      <w:proofErr w:type="spellStart"/>
+      <w:r>
+        <w:t>trong</w:t>
+      </w:r>
+      <w:proofErr w:type="spellEnd"/>
+      <w:r>
+        <w:t xml:space="preserve"> </w:t>
+      </w:r>
+      <w:proofErr w:type="spellStart"/>
+      <w:r>
+        <w:t>quá</w:t>
+      </w:r>
+      <w:proofErr w:type="spellEnd"/>
+      <w:r>
+        <w:t xml:space="preserve"> </w:t>
+      </w:r>
+      <w:proofErr w:type="spellStart"/>
+      <w:r>
+        <w:t>trình</w:t>
+      </w:r>
+      <w:proofErr w:type="spellEnd"/>
+      <w:r>
+        <w:t xml:space="preserve"> </w:t>
+      </w:r>
+      <w:proofErr w:type="spellStart"/>
+      <w:r>
+        <w:t>nghiên</w:t>
+      </w:r>
+      <w:proofErr w:type="spellEnd"/>
+      <w:r>
+        <w:t xml:space="preserve"> </w:t>
+      </w:r>
+      <w:proofErr w:type="spellStart"/>
+      <w:r>
+        <w:t>cứu</w:t>
+      </w:r>
+      <w:proofErr w:type="spellEnd"/>
+      <w:r>
+        <w:t xml:space="preserve"> </w:t>
+      </w:r>
+      <w:proofErr w:type="spellStart"/>
+      <w:r>
+        <w:t>quy</w:t>
+      </w:r>
+      <w:proofErr w:type="spellEnd"/>
+      <w:r>
+        <w:t xml:space="preserve"> </w:t>
+      </w:r>
+      <w:proofErr w:type="spellStart"/>
+      <w:r>
+        <w:t>trình</w:t>
+      </w:r>
+      <w:proofErr w:type="spellEnd"/>
+      <w:r>
+        <w:t xml:space="preserve"> </w:t>
+      </w:r>
+      <w:proofErr w:type="spellStart"/>
+      <w:r>
+        <w:t>của</w:t>
+      </w:r>
+      <w:proofErr w:type="spellEnd"/>
+      <w:r>
+        <w:t xml:space="preserve"> </w:t>
+      </w:r>
+      <w:proofErr w:type="spellStart"/>
+      <w:r>
+        <w:t>hệ</w:t>
+      </w:r>
+      <w:proofErr w:type="spellEnd"/>
+      <w:r>
+        <w:t xml:space="preserve">  </w:t>
+      </w:r>
+      <w:proofErr w:type="spellStart"/>
+      <w:r>
+        <w:t>thống</w:t>
+      </w:r>
+      <w:proofErr w:type="spellEnd"/>
+      <w:r>
+        <w:t xml:space="preserve"> </w:t>
       </w:r>
     </w:p>
     <w:p>
@@ -5594,8 +6641,23 @@
         <w:pStyle w:val="TextBody"/>
         <w:ind w:left="1418"/>
       </w:pPr>
-      <w:r>
-        <w:t>hiện tại&gt;</w:t>
+      <w:proofErr w:type="spellStart"/>
+      <w:proofErr w:type="gramStart"/>
+      <w:r>
+        <w:t>hiện</w:t>
+      </w:r>
+      <w:proofErr w:type="spellEnd"/>
+      <w:proofErr w:type="gramEnd"/>
+      <w:r>
+        <w:t xml:space="preserve"> </w:t>
+      </w:r>
+      <w:proofErr w:type="spellStart"/>
+      <w:r>
+        <w:t>tại</w:t>
+      </w:r>
+      <w:proofErr w:type="spellEnd"/>
+      <w:r>
+        <w:t>&gt;</w:t>
       </w:r>
     </w:p>
     <w:p>
@@ -5616,7 +6678,55 @@
         <w:ind w:left="1418"/>
       </w:pPr>
       <w:r>
-        <w:t>&lt;Hệ thống mà nhóm đề xuất&gt;</w:t>
+        <w:t>&lt;</w:t>
+      </w:r>
+      <w:proofErr w:type="spellStart"/>
+      <w:r>
+        <w:t>Hệ</w:t>
+      </w:r>
+      <w:proofErr w:type="spellEnd"/>
+      <w:r>
+        <w:t xml:space="preserve"> </w:t>
+      </w:r>
+      <w:proofErr w:type="spellStart"/>
+      <w:r>
+        <w:t>thống</w:t>
+      </w:r>
+      <w:proofErr w:type="spellEnd"/>
+      <w:r>
+        <w:t xml:space="preserve"> </w:t>
+      </w:r>
+      <w:proofErr w:type="spellStart"/>
+      <w:r>
+        <w:t>mà</w:t>
+      </w:r>
+      <w:proofErr w:type="spellEnd"/>
+      <w:r>
+        <w:t xml:space="preserve"> </w:t>
+      </w:r>
+      <w:proofErr w:type="spellStart"/>
+      <w:r>
+        <w:t>nhóm</w:t>
+      </w:r>
+      <w:proofErr w:type="spellEnd"/>
+      <w:r>
+        <w:t xml:space="preserve"> </w:t>
+      </w:r>
+      <w:proofErr w:type="spellStart"/>
+      <w:r>
+        <w:t>đề</w:t>
+      </w:r>
+      <w:proofErr w:type="spellEnd"/>
+      <w:r>
+        <w:t xml:space="preserve"> </w:t>
+      </w:r>
+      <w:proofErr w:type="spellStart"/>
+      <w:r>
+        <w:t>xuất</w:t>
+      </w:r>
+      <w:proofErr w:type="spellEnd"/>
+      <w:r>
+        <w:t>&gt;</w:t>
       </w:r>
     </w:p>
     <w:p>
@@ -5641,9 +6751,105 @@
       <w:pPr>
         <w:pStyle w:val="TextBody"/>
         <w:ind w:left="1418"/>
-      </w:pPr>
-      <w:r>
-        <w:t xml:space="preserve">&lt;Giới hạn của hệ  thống, ngôn ngữ  lựa chọn, các thành phần trong sản </w:t>
+        <w:rPr>
+          <w:rFonts w:cstheme="majorHAnsi"/>
+        </w:rPr>
+      </w:pPr>
+      <w:r>
+        <w:rPr>
+          <w:b/>
+        </w:rPr>
+        <w:t>Boundaries</w:t>
+      </w:r>
+      <w:r>
+        <w:t xml:space="preserve">: </w:t>
+      </w:r>
+      <w:r>
+        <w:t xml:space="preserve">The system is a web application, which helps user build </w:t>
+      </w:r>
+      <w:r>
+        <w:rPr>
+          <w:rFonts w:cstheme="majorHAnsi"/>
+        </w:rPr>
+        <w:t>products catalogue sites</w:t>
+      </w:r>
+      <w:r>
+        <w:rPr>
+          <w:rFonts w:cstheme="majorHAnsi"/>
+        </w:rPr>
+        <w:t xml:space="preserve">. </w:t>
+      </w:r>
+      <w:r>
+        <w:rPr>
+          <w:rFonts w:cstheme="majorHAnsi"/>
+        </w:rPr>
+        <w:t>User can choose a default template and customize it. For</w:t>
+      </w:r>
+      <w:r>
+        <w:rPr>
+          <w:rFonts w:cstheme="majorHAnsi"/>
+        </w:rPr>
+        <w:t xml:space="preserve"> site</w:t>
+      </w:r>
+      <w:r>
+        <w:rPr>
+          <w:rFonts w:cstheme="majorHAnsi"/>
+        </w:rPr>
+        <w:t xml:space="preserve"> building manipulation, </w:t>
+      </w:r>
+      <w:r>
+        <w:rPr>
+          <w:rFonts w:cstheme="majorHAnsi"/>
+        </w:rPr>
+        <w:t xml:space="preserve">user can </w:t>
+      </w:r>
+      <w:r>
+        <w:rPr>
+          <w:rFonts w:cstheme="majorHAnsi"/>
+        </w:rPr>
+        <w:t>drag</w:t>
+      </w:r>
+      <w:r>
+        <w:rPr>
+          <w:rFonts w:cstheme="majorHAnsi"/>
+        </w:rPr>
+        <w:t xml:space="preserve"> </w:t>
+      </w:r>
+      <w:r>
+        <w:rPr>
+          <w:rFonts w:cstheme="majorHAnsi"/>
+        </w:rPr>
+        <w:t xml:space="preserve">and drop elements from a tool box </w:t>
+      </w:r>
+      <w:r>
+        <w:rPr>
+          <w:rFonts w:cstheme="majorHAnsi"/>
+        </w:rPr>
+        <w:t>at builder</w:t>
+      </w:r>
+      <w:r>
+        <w:rPr>
+          <w:rFonts w:cstheme="majorHAnsi"/>
+        </w:rPr>
+        <w:t xml:space="preserve"> page</w:t>
+      </w:r>
+      <w:r>
+        <w:rPr>
+          <w:rFonts w:cstheme="majorHAnsi"/>
+        </w:rPr>
+        <w:t xml:space="preserve">. User can also upgrade their account type to have more features. When completing building site, user can preview site and mapping domain. For report, </w:t>
+      </w:r>
+      <w:r>
+        <w:rPr>
+          <w:rFonts w:cstheme="majorHAnsi"/>
+        </w:rPr>
+        <w:t>site statistics will show information about number of visitors and which products mostly viewed</w:t>
+      </w:r>
+      <w:r>
+        <w:rPr>
+          <w:rFonts w:cstheme="majorHAnsi"/>
+        </w:rPr>
+        <w:t>.</w:t>
       </w:r>
     </w:p>
     <w:p>
@@ -5652,8 +6858,23 @@
         <w:ind w:left="1418"/>
       </w:pPr>
       <w:r>
-        <w:t>phẩm cuối cùng&gt;</w:t>
-      </w:r>
+        <w:rPr>
+          <w:b/>
+        </w:rPr>
+        <w:t>Development language</w:t>
+      </w:r>
+      <w:r>
+        <w:t>: C#</w:t>
+      </w:r>
+      <w:r>
+        <w:tab/>
+      </w:r>
+    </w:p>
+    <w:p>
+      <w:pPr>
+        <w:pStyle w:val="TextBody"/>
+        <w:ind w:left="1418"/>
+      </w:pPr>
     </w:p>
     <w:p>
       <w:pPr>
@@ -5692,16 +6913,135 @@
       <w:pPr>
         <w:ind w:left="1418"/>
       </w:pPr>
-      <w:r>
-        <w:t>Mô tả các yêu cầu phần cứng phù hợp cho ứng dụng của nhóm</w:t>
-      </w:r>
+      <w:proofErr w:type="spellStart"/>
+      <w:r>
+        <w:t>Mô</w:t>
+      </w:r>
+      <w:proofErr w:type="spellEnd"/>
+      <w:r>
+        <w:t xml:space="preserve"> </w:t>
+      </w:r>
+      <w:proofErr w:type="spellStart"/>
+      <w:r>
+        <w:t>tả</w:t>
+      </w:r>
+      <w:proofErr w:type="spellEnd"/>
+      <w:r>
+        <w:t xml:space="preserve"> </w:t>
+      </w:r>
+      <w:proofErr w:type="spellStart"/>
+      <w:r>
+        <w:t>các</w:t>
+      </w:r>
+      <w:proofErr w:type="spellEnd"/>
+      <w:r>
+        <w:t xml:space="preserve"> </w:t>
+      </w:r>
+      <w:proofErr w:type="spellStart"/>
+      <w:r>
+        <w:t>yêu</w:t>
+      </w:r>
+      <w:proofErr w:type="spellEnd"/>
+      <w:r>
+        <w:t xml:space="preserve"> </w:t>
+      </w:r>
+      <w:proofErr w:type="spellStart"/>
+      <w:r>
+        <w:t>cầu</w:t>
+      </w:r>
+      <w:proofErr w:type="spellEnd"/>
+      <w:r>
+        <w:t xml:space="preserve"> </w:t>
+      </w:r>
+      <w:proofErr w:type="spellStart"/>
+      <w:r>
+        <w:t>phần</w:t>
+      </w:r>
+      <w:proofErr w:type="spellEnd"/>
+      <w:r>
+        <w:t xml:space="preserve"> </w:t>
+      </w:r>
+      <w:proofErr w:type="spellStart"/>
+      <w:r>
+        <w:t>cứng</w:t>
+      </w:r>
+      <w:proofErr w:type="spellEnd"/>
+      <w:r>
+        <w:t xml:space="preserve"> </w:t>
+      </w:r>
+      <w:proofErr w:type="spellStart"/>
+      <w:r>
+        <w:t>phù</w:t>
+      </w:r>
+      <w:proofErr w:type="spellEnd"/>
+      <w:r>
+        <w:t xml:space="preserve"> </w:t>
+      </w:r>
+      <w:proofErr w:type="spellStart"/>
+      <w:r>
+        <w:t>hợp</w:t>
+      </w:r>
+      <w:proofErr w:type="spellEnd"/>
+      <w:r>
+        <w:t xml:space="preserve"> </w:t>
+      </w:r>
+      <w:proofErr w:type="spellStart"/>
+      <w:r>
+        <w:t>cho</w:t>
+      </w:r>
+      <w:proofErr w:type="spellEnd"/>
+      <w:r>
+        <w:t xml:space="preserve"> </w:t>
+      </w:r>
+      <w:proofErr w:type="spellStart"/>
+      <w:r>
+        <w:t>ứng</w:t>
+      </w:r>
+      <w:proofErr w:type="spellEnd"/>
+      <w:r>
+        <w:t xml:space="preserve"> </w:t>
+      </w:r>
+      <w:proofErr w:type="spellStart"/>
+      <w:r>
+        <w:t>dụng</w:t>
+      </w:r>
+      <w:proofErr w:type="spellEnd"/>
+      <w:r>
+        <w:t xml:space="preserve"> </w:t>
+      </w:r>
+      <w:proofErr w:type="spellStart"/>
+      <w:r>
+        <w:t>của</w:t>
+      </w:r>
+      <w:proofErr w:type="spellEnd"/>
+      <w:r>
+        <w:t xml:space="preserve"> </w:t>
+      </w:r>
+      <w:proofErr w:type="spellStart"/>
+      <w:r>
+        <w:t>nhóm</w:t>
+      </w:r>
+      <w:proofErr w:type="spellEnd"/>
     </w:p>
     <w:p>
       <w:pPr>
         <w:ind w:left="1418"/>
       </w:pPr>
-      <w:r>
-        <w:t>Ví dụ:</w:t>
+      <w:proofErr w:type="spellStart"/>
+      <w:r>
+        <w:t>Ví</w:t>
+      </w:r>
+      <w:proofErr w:type="spellEnd"/>
+      <w:r>
+        <w:t xml:space="preserve"> </w:t>
+      </w:r>
+      <w:proofErr w:type="spellStart"/>
+      <w:r>
+        <w:t>dụ</w:t>
+      </w:r>
+      <w:proofErr w:type="spellEnd"/>
+      <w:r>
+        <w:t>:</w:t>
       </w:r>
       <w:r>
         <w:rPr>
@@ -5713,10 +7053,11 @@
       <w:r>
         <w:rPr>
           <w:noProof/>
-          <w:lang w:eastAsia="ja-JP" w:bidi="ar-SA"/>
-        </w:rPr>
+          <w:lang w:eastAsia="en-US" w:bidi="ar-SA"/>
+        </w:rPr>
+        <w:lastRenderedPageBreak/>
         <w:drawing>
-          <wp:inline distT="0" distB="0" distL="0" distR="0" wp14:anchorId="1B744138" wp14:editId="74B76BA1">
+          <wp:inline distT="0" distB="0" distL="0" distR="0">
             <wp:extent cx="5943600" cy="1642110"/>
             <wp:effectExtent l="0" t="0" r="0" b="0"/>
             <wp:docPr id="1" name="Picture 1"/>
@@ -5731,7 +7072,7 @@
                     <pic:cNvPicPr/>
                   </pic:nvPicPr>
                   <pic:blipFill>
-                    <a:blip r:embed="rId9"/>
+                    <a:blip r:embed="rId9" cstate="print"/>
                     <a:stretch>
                       <a:fillRect/>
                     </a:stretch>
@@ -5767,7 +7108,6 @@
         <w:rPr>
           <w:rFonts w:asciiTheme="minorHAnsi" w:hAnsiTheme="minorHAnsi" w:cstheme="minorHAnsi"/>
         </w:rPr>
-        <w:lastRenderedPageBreak/>
         <w:t>Software requirement</w:t>
       </w:r>
     </w:p>
@@ -5776,33 +7116,66 @@
         <w:ind w:left="2127"/>
       </w:pPr>
       <w:r>
-        <w:t>Mô tả các yêu cầu phần mềm phù hợp cho ứng dụng của nhóm</w:t>
+        <w:t xml:space="preserve">-  </w:t>
+      </w:r>
+      <w:proofErr w:type="gramStart"/>
+      <w:r>
+        <w:t xml:space="preserve">Window  </w:t>
+      </w:r>
+      <w:r>
+        <w:t>7</w:t>
+      </w:r>
+      <w:proofErr w:type="gramEnd"/>
+      <w:r>
+        <w:t xml:space="preserve">:  operating  system  and  platform  for </w:t>
       </w:r>
     </w:p>
     <w:p>
       <w:pPr>
         <w:ind w:left="2127"/>
       </w:pPr>
-      <w:r>
-        <w:t>Ví dụ:</w:t>
-      </w:r>
-      <w:bookmarkStart w:id="29" w:name="_GoBack"/>
-      <w:bookmarkEnd w:id="29"/>
+      <w:proofErr w:type="gramStart"/>
+      <w:r>
+        <w:t>development</w:t>
+      </w:r>
+      <w:proofErr w:type="gramEnd"/>
+      <w:r>
+        <w:t>.</w:t>
+      </w:r>
     </w:p>
     <w:p>
       <w:pPr>
         <w:ind w:left="2127"/>
       </w:pPr>
       <w:r>
-        <w:t xml:space="preserve">-  Window  Server  2008:  operating  system  and  platform  for </w:t>
+        <w:t xml:space="preserve">-  </w:t>
+      </w:r>
+      <w:proofErr w:type="gramStart"/>
+      <w:r>
+        <w:t>SQL  Server</w:t>
+      </w:r>
+      <w:proofErr w:type="gramEnd"/>
+      <w:r>
+        <w:t xml:space="preserve">  20</w:t>
+      </w:r>
+      <w:r>
+        <w:t>12</w:t>
+      </w:r>
+      <w:r>
+        <w:t xml:space="preserve">:  used  to  create  and  manage  the </w:t>
       </w:r>
     </w:p>
     <w:p>
       <w:pPr>
         <w:ind w:left="2127"/>
       </w:pPr>
-      <w:r>
-        <w:t>development.</w:t>
+      <w:proofErr w:type="gramStart"/>
+      <w:r>
+        <w:t>database</w:t>
+      </w:r>
+      <w:proofErr w:type="gramEnd"/>
+      <w:r>
+        <w:t xml:space="preserve"> for system.</w:t>
       </w:r>
     </w:p>
     <w:p>
@@ -5810,7 +7183,10 @@
         <w:ind w:left="2127"/>
       </w:pPr>
       <w:r>
-        <w:t xml:space="preserve">-  SQL  Server  2008  Enterprise  R2:  used  to  create  and  manage  the </w:t>
+        <w:t>-  Visual Studio 2013</w:t>
+      </w:r>
+      <w:r>
+        <w:t>: used to implement website and web service.</w:t>
       </w:r>
     </w:p>
     <w:p>
@@ -5818,7 +7194,15 @@
         <w:ind w:left="2127"/>
       </w:pPr>
       <w:r>
-        <w:t>database for system.</w:t>
+        <w:t xml:space="preserve">-  Google Code &amp; </w:t>
+      </w:r>
+      <w:proofErr w:type="spellStart"/>
+      <w:r>
+        <w:t>TortoiseSVN</w:t>
+      </w:r>
+      <w:proofErr w:type="spellEnd"/>
+      <w:r>
+        <w:t>: used for source control.</w:t>
       </w:r>
     </w:p>
     <w:p>
@@ -5826,7 +7210,15 @@
         <w:ind w:left="2127"/>
       </w:pPr>
       <w:r>
-        <w:t>-  Visual Studio 2012: used to implement website and web service.</w:t>
+        <w:t xml:space="preserve">-  </w:t>
+      </w:r>
+      <w:proofErr w:type="spellStart"/>
+      <w:r>
+        <w:t>StarUML</w:t>
+      </w:r>
+      <w:proofErr w:type="spellEnd"/>
+      <w:r>
+        <w:t>: used to create models and diagrams.</w:t>
       </w:r>
     </w:p>
     <w:p>
@@ -5834,23 +7226,18 @@
         <w:ind w:left="2127"/>
       </w:pPr>
       <w:r>
-        <w:t>-  Google Code &amp; TortoiseSVN: used for source control.</w:t>
-      </w:r>
-    </w:p>
-    <w:p>
-      <w:pPr>
-        <w:ind w:left="2127"/>
-      </w:pPr>
-      <w:r>
-        <w:t>-  StarUML: used to create models and diagrams.</w:t>
-      </w:r>
-    </w:p>
-    <w:p>
-      <w:pPr>
-        <w:ind w:left="2127"/>
-      </w:pPr>
-      <w:r>
-        <w:t>-  Skype: used for communication and meeting.</w:t>
+        <w:t>-  Skype</w:t>
+      </w:r>
+      <w:r>
+        <w:t xml:space="preserve"> and </w:t>
+      </w:r>
+      <w:proofErr w:type="spellStart"/>
+      <w:r>
+        <w:t>gmail</w:t>
+      </w:r>
+      <w:proofErr w:type="spellEnd"/>
+      <w:r>
+        <w:t>: used for communication and meeting.</w:t>
       </w:r>
     </w:p>
     <w:p>
@@ -5861,11 +7248,11 @@
           <w:numId w:val="10"/>
         </w:numPr>
       </w:pPr>
-      <w:bookmarkStart w:id="30" w:name="_Toc408947336"/>
+      <w:bookmarkStart w:id="29" w:name="_Toc408947336"/>
       <w:r>
         <w:t>Project Organization</w:t>
       </w:r>
-      <w:bookmarkEnd w:id="30"/>
+      <w:bookmarkEnd w:id="29"/>
     </w:p>
     <w:p>
       <w:pPr>
@@ -5875,11 +7262,11 @@
           <w:numId w:val="10"/>
         </w:numPr>
       </w:pPr>
-      <w:bookmarkStart w:id="31" w:name="_Toc408947337"/>
+      <w:bookmarkStart w:id="30" w:name="_Toc408947337"/>
       <w:r>
         <w:t>Software Process Model</w:t>
       </w:r>
-      <w:bookmarkEnd w:id="31"/>
+      <w:bookmarkEnd w:id="30"/>
     </w:p>
     <w:p>
       <w:pPr>
@@ -5887,7 +7274,127 @@
         <w:ind w:left="1418"/>
       </w:pPr>
       <w:r>
-        <w:t xml:space="preserve">&lt;Mô  tả  về  mô  hình  phát  triển  mà  nhóm  lựa  chọn,  có  ảnh  hướng  tới </w:t>
+        <w:t>&lt;</w:t>
+      </w:r>
+      <w:proofErr w:type="spellStart"/>
+      <w:r>
+        <w:t>Mô</w:t>
+      </w:r>
+      <w:proofErr w:type="spellEnd"/>
+      <w:r>
+        <w:t xml:space="preserve">  </w:t>
+      </w:r>
+      <w:proofErr w:type="spellStart"/>
+      <w:r>
+        <w:t>tả</w:t>
+      </w:r>
+      <w:proofErr w:type="spellEnd"/>
+      <w:r>
+        <w:t xml:space="preserve">  </w:t>
+      </w:r>
+      <w:proofErr w:type="spellStart"/>
+      <w:r>
+        <w:t>về</w:t>
+      </w:r>
+      <w:proofErr w:type="spellEnd"/>
+      <w:r>
+        <w:t xml:space="preserve">  </w:t>
+      </w:r>
+      <w:proofErr w:type="spellStart"/>
+      <w:r>
+        <w:t>mô</w:t>
+      </w:r>
+      <w:proofErr w:type="spellEnd"/>
+      <w:r>
+        <w:t xml:space="preserve">  </w:t>
+      </w:r>
+      <w:proofErr w:type="spellStart"/>
+      <w:r>
+        <w:t>hình</w:t>
+      </w:r>
+      <w:proofErr w:type="spellEnd"/>
+      <w:r>
+        <w:t xml:space="preserve">  </w:t>
+      </w:r>
+      <w:proofErr w:type="spellStart"/>
+      <w:r>
+        <w:t>phát</w:t>
+      </w:r>
+      <w:proofErr w:type="spellEnd"/>
+      <w:r>
+        <w:t xml:space="preserve">  </w:t>
+      </w:r>
+      <w:proofErr w:type="spellStart"/>
+      <w:r>
+        <w:t>triển</w:t>
+      </w:r>
+      <w:proofErr w:type="spellEnd"/>
+      <w:r>
+        <w:t xml:space="preserve">  </w:t>
+      </w:r>
+      <w:proofErr w:type="spellStart"/>
+      <w:r>
+        <w:t>mà</w:t>
+      </w:r>
+      <w:proofErr w:type="spellEnd"/>
+      <w:r>
+        <w:t xml:space="preserve">  </w:t>
+      </w:r>
+      <w:proofErr w:type="spellStart"/>
+      <w:r>
+        <w:t>nhóm</w:t>
+      </w:r>
+      <w:proofErr w:type="spellEnd"/>
+      <w:r>
+        <w:t xml:space="preserve">  </w:t>
+      </w:r>
+      <w:proofErr w:type="spellStart"/>
+      <w:r>
+        <w:t>lựa</w:t>
+      </w:r>
+      <w:proofErr w:type="spellEnd"/>
+      <w:r>
+        <w:t xml:space="preserve">  </w:t>
+      </w:r>
+      <w:proofErr w:type="spellStart"/>
+      <w:r>
+        <w:t>chọn</w:t>
+      </w:r>
+      <w:proofErr w:type="spellEnd"/>
+      <w:r>
+        <w:t xml:space="preserve">,  </w:t>
+      </w:r>
+      <w:proofErr w:type="spellStart"/>
+      <w:r>
+        <w:t>có</w:t>
+      </w:r>
+      <w:proofErr w:type="spellEnd"/>
+      <w:r>
+        <w:t xml:space="preserve">  </w:t>
+      </w:r>
+      <w:proofErr w:type="spellStart"/>
+      <w:r>
+        <w:t>ảnh</w:t>
+      </w:r>
+      <w:proofErr w:type="spellEnd"/>
+      <w:r>
+        <w:t xml:space="preserve">  </w:t>
+      </w:r>
+      <w:proofErr w:type="spellStart"/>
+      <w:r>
+        <w:t>hướng</w:t>
+      </w:r>
+      <w:proofErr w:type="spellEnd"/>
+      <w:r>
+        <w:t xml:space="preserve">  </w:t>
+      </w:r>
+      <w:proofErr w:type="spellStart"/>
+      <w:r>
+        <w:t>tới</w:t>
+      </w:r>
+      <w:proofErr w:type="spellEnd"/>
+      <w:r>
+        <w:t xml:space="preserve"> </w:t>
       </w:r>
     </w:p>
     <w:p>
@@ -5895,8 +7402,15 @@
         <w:pStyle w:val="TextBody"/>
         <w:ind w:left="1418"/>
       </w:pPr>
-      <w:r>
-        <w:t>mục 3 Project management plan&gt;</w:t>
+      <w:proofErr w:type="spellStart"/>
+      <w:proofErr w:type="gramStart"/>
+      <w:r>
+        <w:t>mục</w:t>
+      </w:r>
+      <w:proofErr w:type="spellEnd"/>
+      <w:proofErr w:type="gramEnd"/>
+      <w:r>
+        <w:t xml:space="preserve"> 3 Project management plan&gt;</w:t>
       </w:r>
     </w:p>
     <w:p>
@@ -5904,9 +7418,19 @@
         <w:pStyle w:val="TextBody"/>
         <w:ind w:left="1418"/>
       </w:pPr>
-      <w:r>
-        <w:t>Ví dụ</w:t>
-      </w:r>
+      <w:proofErr w:type="spellStart"/>
+      <w:r>
+        <w:t>Ví</w:t>
+      </w:r>
+      <w:proofErr w:type="spellEnd"/>
+      <w:r>
+        <w:t xml:space="preserve"> </w:t>
+      </w:r>
+      <w:proofErr w:type="spellStart"/>
+      <w:r>
+        <w:t>dụ</w:t>
+      </w:r>
+      <w:proofErr w:type="spellEnd"/>
     </w:p>
     <w:p>
       <w:pPr>
@@ -5925,10 +7449,10 @@
       <w:r>
         <w:rPr>
           <w:noProof/>
-          <w:lang w:eastAsia="ja-JP" w:bidi="ar-SA"/>
+          <w:lang w:eastAsia="en-US" w:bidi="ar-SA"/>
         </w:rPr>
         <w:drawing>
-          <wp:inline distT="0" distB="0" distL="0" distR="0" wp14:anchorId="3440B206" wp14:editId="30FA69DF">
+          <wp:inline distT="0" distB="0" distL="0" distR="0">
             <wp:extent cx="5105400" cy="2266950"/>
             <wp:effectExtent l="0" t="0" r="0" b="0"/>
             <wp:docPr id="2" name="Picture 2"/>
@@ -5943,7 +7467,7 @@
                     <pic:cNvPicPr/>
                   </pic:nvPicPr>
                   <pic:blipFill>
-                    <a:blip r:embed="rId10"/>
+                    <a:blip r:embed="rId10" cstate="print"/>
                     <a:stretch>
                       <a:fillRect/>
                     </a:stretch>
@@ -5990,20 +7514,103 @@
           <w:numId w:val="10"/>
         </w:numPr>
       </w:pPr>
-      <w:bookmarkStart w:id="32" w:name="_Toc408947338"/>
-      <w:r>
+      <w:bookmarkStart w:id="31" w:name="_Toc408947338"/>
+      <w:r>
+        <w:lastRenderedPageBreak/>
         <w:t>Roles and responsibilities</w:t>
       </w:r>
-      <w:bookmarkEnd w:id="32"/>
+      <w:bookmarkEnd w:id="31"/>
     </w:p>
     <w:p>
       <w:pPr>
         <w:pStyle w:val="TextBody"/>
         <w:ind w:left="709" w:firstLine="709"/>
       </w:pPr>
-      <w:r>
-        <w:t>Mô tả vai trò của từng thành viên trong dự án</w:t>
-      </w:r>
+      <w:proofErr w:type="spellStart"/>
+      <w:r>
+        <w:t>Mô</w:t>
+      </w:r>
+      <w:proofErr w:type="spellEnd"/>
+      <w:r>
+        <w:t xml:space="preserve"> </w:t>
+      </w:r>
+      <w:proofErr w:type="spellStart"/>
+      <w:r>
+        <w:t>tả</w:t>
+      </w:r>
+      <w:proofErr w:type="spellEnd"/>
+      <w:r>
+        <w:t xml:space="preserve"> </w:t>
+      </w:r>
+      <w:proofErr w:type="spellStart"/>
+      <w:r>
+        <w:t>vai</w:t>
+      </w:r>
+      <w:proofErr w:type="spellEnd"/>
+      <w:r>
+        <w:t xml:space="preserve"> </w:t>
+      </w:r>
+      <w:proofErr w:type="spellStart"/>
+      <w:r>
+        <w:t>trò</w:t>
+      </w:r>
+      <w:proofErr w:type="spellEnd"/>
+      <w:r>
+        <w:t xml:space="preserve"> </w:t>
+      </w:r>
+      <w:proofErr w:type="spellStart"/>
+      <w:r>
+        <w:t>của</w:t>
+      </w:r>
+      <w:proofErr w:type="spellEnd"/>
+      <w:r>
+        <w:t xml:space="preserve"> </w:t>
+      </w:r>
+      <w:proofErr w:type="spellStart"/>
+      <w:r>
+        <w:t>từng</w:t>
+      </w:r>
+      <w:proofErr w:type="spellEnd"/>
+      <w:r>
+        <w:t xml:space="preserve"> </w:t>
+      </w:r>
+      <w:proofErr w:type="spellStart"/>
+      <w:r>
+        <w:t>thành</w:t>
+      </w:r>
+      <w:proofErr w:type="spellEnd"/>
+      <w:r>
+        <w:t xml:space="preserve"> </w:t>
+      </w:r>
+      <w:proofErr w:type="spellStart"/>
+      <w:r>
+        <w:t>viên</w:t>
+      </w:r>
+      <w:proofErr w:type="spellEnd"/>
+      <w:r>
+        <w:t xml:space="preserve"> </w:t>
+      </w:r>
+      <w:proofErr w:type="spellStart"/>
+      <w:r>
+        <w:t>trong</w:t>
+      </w:r>
+      <w:proofErr w:type="spellEnd"/>
+      <w:r>
+        <w:t xml:space="preserve"> </w:t>
+      </w:r>
+      <w:proofErr w:type="spellStart"/>
+      <w:r>
+        <w:t>dự</w:t>
+      </w:r>
+      <w:proofErr w:type="spellEnd"/>
+      <w:r>
+        <w:t xml:space="preserve"> </w:t>
+      </w:r>
+      <w:proofErr w:type="spellStart"/>
+      <w:r>
+        <w:t>án</w:t>
+      </w:r>
+      <w:proofErr w:type="spellEnd"/>
     </w:p>
     <w:p>
       <w:pPr>
@@ -6013,11 +7620,10 @@
       <w:r>
         <w:rPr>
           <w:noProof/>
-          <w:lang w:eastAsia="ja-JP" w:bidi="ar-SA"/>
-        </w:rPr>
-        <w:lastRenderedPageBreak/>
+          <w:lang w:eastAsia="en-US" w:bidi="ar-SA"/>
+        </w:rPr>
         <w:drawing>
-          <wp:inline distT="0" distB="0" distL="0" distR="0" wp14:anchorId="4394AF58" wp14:editId="1213ACF7">
+          <wp:inline distT="0" distB="0" distL="0" distR="0">
             <wp:extent cx="5943600" cy="3617595"/>
             <wp:effectExtent l="0" t="0" r="0" b="1905"/>
             <wp:docPr id="4" name="Picture 4"/>
@@ -6032,7 +7638,7 @@
                     <pic:cNvPicPr/>
                   </pic:nvPicPr>
                   <pic:blipFill>
-                    <a:blip r:embed="rId11"/>
+                    <a:blip r:embed="rId11" cstate="print"/>
                     <a:stretch>
                       <a:fillRect/>
                     </a:stretch>
@@ -6061,11 +7667,11 @@
           <w:numId w:val="10"/>
         </w:numPr>
       </w:pPr>
-      <w:bookmarkStart w:id="33" w:name="_Toc408947339"/>
+      <w:bookmarkStart w:id="32" w:name="_Toc408947339"/>
       <w:r>
         <w:t>Tools and Techniques</w:t>
       </w:r>
-      <w:bookmarkEnd w:id="33"/>
+      <w:bookmarkEnd w:id="32"/>
     </w:p>
     <w:p>
       <w:pPr>
@@ -6073,7 +7679,87 @@
         <w:ind w:left="1418"/>
       </w:pPr>
       <w:r>
-        <w:t>&lt;Các công cụ sử dụng: chú ý ghi gõ phiên bản&gt;</w:t>
+        <w:t>&lt;</w:t>
+      </w:r>
+      <w:proofErr w:type="spellStart"/>
+      <w:r>
+        <w:t>Các</w:t>
+      </w:r>
+      <w:proofErr w:type="spellEnd"/>
+      <w:r>
+        <w:t xml:space="preserve"> </w:t>
+      </w:r>
+      <w:proofErr w:type="spellStart"/>
+      <w:r>
+        <w:t>công</w:t>
+      </w:r>
+      <w:proofErr w:type="spellEnd"/>
+      <w:r>
+        <w:t xml:space="preserve"> </w:t>
+      </w:r>
+      <w:proofErr w:type="spellStart"/>
+      <w:r>
+        <w:t>cụ</w:t>
+      </w:r>
+      <w:proofErr w:type="spellEnd"/>
+      <w:r>
+        <w:t xml:space="preserve"> </w:t>
+      </w:r>
+      <w:proofErr w:type="spellStart"/>
+      <w:r>
+        <w:t>sử</w:t>
+      </w:r>
+      <w:proofErr w:type="spellEnd"/>
+      <w:r>
+        <w:t xml:space="preserve"> </w:t>
+      </w:r>
+      <w:proofErr w:type="spellStart"/>
+      <w:r>
+        <w:t>dụng</w:t>
+      </w:r>
+      <w:proofErr w:type="spellEnd"/>
+      <w:r>
+        <w:t xml:space="preserve">: </w:t>
+      </w:r>
+      <w:proofErr w:type="spellStart"/>
+      <w:r>
+        <w:t>chú</w:t>
+      </w:r>
+      <w:proofErr w:type="spellEnd"/>
+      <w:r>
+        <w:t xml:space="preserve"> ý </w:t>
+      </w:r>
+      <w:proofErr w:type="spellStart"/>
+      <w:r>
+        <w:t>ghi</w:t>
+      </w:r>
+      <w:proofErr w:type="spellEnd"/>
+      <w:r>
+        <w:t xml:space="preserve"> </w:t>
+      </w:r>
+      <w:proofErr w:type="spellStart"/>
+      <w:r>
+        <w:t>gõ</w:t>
+      </w:r>
+      <w:proofErr w:type="spellEnd"/>
+      <w:r>
+        <w:t xml:space="preserve"> </w:t>
+      </w:r>
+      <w:proofErr w:type="spellStart"/>
+      <w:r>
+        <w:t>phiên</w:t>
+      </w:r>
+      <w:proofErr w:type="spellEnd"/>
+      <w:r>
+        <w:t xml:space="preserve"> </w:t>
+      </w:r>
+      <w:proofErr w:type="spellStart"/>
+      <w:r>
+        <w:t>bản</w:t>
+      </w:r>
+      <w:proofErr w:type="spellEnd"/>
+      <w:r>
+        <w:t>&gt;</w:t>
       </w:r>
     </w:p>
     <w:p>
@@ -6084,11 +7770,11 @@
           <w:numId w:val="10"/>
         </w:numPr>
       </w:pPr>
-      <w:bookmarkStart w:id="34" w:name="_Toc408947340"/>
+      <w:bookmarkStart w:id="33" w:name="_Toc408947340"/>
       <w:r>
         <w:t>Project Management Plan</w:t>
       </w:r>
-      <w:bookmarkEnd w:id="34"/>
+      <w:bookmarkEnd w:id="33"/>
     </w:p>
     <w:p>
       <w:pPr>
@@ -6098,11 +7784,11 @@
           <w:numId w:val="10"/>
         </w:numPr>
       </w:pPr>
-      <w:bookmarkStart w:id="35" w:name="_Toc408947341"/>
+      <w:bookmarkStart w:id="34" w:name="_Toc408947341"/>
       <w:r>
         <w:t>Software development life cycle</w:t>
       </w:r>
-      <w:bookmarkEnd w:id="35"/>
+      <w:bookmarkEnd w:id="34"/>
     </w:p>
     <w:p>
       <w:pPr>
@@ -6112,11 +7798,11 @@
           <w:numId w:val="10"/>
         </w:numPr>
       </w:pPr>
-      <w:bookmarkStart w:id="36" w:name="_Toc408947342"/>
+      <w:bookmarkStart w:id="35" w:name="_Toc408947342"/>
       <w:r>
         <w:t>Coding Convention</w:t>
       </w:r>
-      <w:bookmarkEnd w:id="36"/>
+      <w:bookmarkEnd w:id="35"/>
     </w:p>
     <w:sectPr>
       <w:footerReference w:type="default" r:id="rId12"/>
@@ -6130,7 +7816,7 @@
 </file>
 
 <file path=word/endnotes.xml><?xml version="1.0" encoding="utf-8"?>
-<w:endnotes xmlns:wpc="http://schemas.microsoft.com/office/word/2010/wordprocessingCanvas" xmlns:mc="http://schemas.openxmlformats.org/markup-compatibility/2006" xmlns:o="urn:schemas-microsoft-com:office:office" xmlns:r="http://schemas.openxmlformats.org/officeDocument/2006/relationships" xmlns:m="http://schemas.openxmlformats.org/officeDocument/2006/math" xmlns:v="urn:schemas-microsoft-com:vml" xmlns:wp14="http://schemas.microsoft.com/office/word/2010/wordprocessingDrawing" xmlns:wp="http://schemas.openxmlformats.org/drawingml/2006/wordprocessingDrawing" xmlns:w10="urn:schemas-microsoft-com:office:word" xmlns:w="http://schemas.openxmlformats.org/wordprocessingml/2006/main" xmlns:w14="http://schemas.microsoft.com/office/word/2010/wordml" xmlns:w15="http://schemas.microsoft.com/office/word/2012/wordml" xmlns:wpg="http://schemas.microsoft.com/office/word/2010/wordprocessingGroup" xmlns:wpi="http://schemas.microsoft.com/office/word/2010/wordprocessingInk" xmlns:wne="http://schemas.microsoft.com/office/word/2006/wordml" xmlns:wps="http://schemas.microsoft.com/office/word/2010/wordprocessingShape" mc:Ignorable="w14 w15 wp14">
+<w:endnotes xmlns:ve="http://schemas.openxmlformats.org/markup-compatibility/2006" xmlns:o="urn:schemas-microsoft-com:office:office" xmlns:r="http://schemas.openxmlformats.org/officeDocument/2006/relationships" xmlns:m="http://schemas.openxmlformats.org/officeDocument/2006/math" xmlns:v="urn:schemas-microsoft-com:vml" xmlns:wp="http://schemas.openxmlformats.org/drawingml/2006/wordprocessingDrawing" xmlns:w10="urn:schemas-microsoft-com:office:word" xmlns:w="http://schemas.openxmlformats.org/wordprocessingml/2006/main" xmlns:wne="http://schemas.microsoft.com/office/word/2006/wordml">
   <w:endnote w:type="separator" w:id="-1">
     <w:p>
       <w:r>
@@ -6149,7 +7835,7 @@
 </file>
 
 <file path=word/footer1.xml><?xml version="1.0" encoding="utf-8"?>
-<w:ftr xmlns:wpc="http://schemas.microsoft.com/office/word/2010/wordprocessingCanvas" xmlns:mc="http://schemas.openxmlformats.org/markup-compatibility/2006" xmlns:o="urn:schemas-microsoft-com:office:office" xmlns:r="http://schemas.openxmlformats.org/officeDocument/2006/relationships" xmlns:m="http://schemas.openxmlformats.org/officeDocument/2006/math" xmlns:v="urn:schemas-microsoft-com:vml" xmlns:wp14="http://schemas.microsoft.com/office/word/2010/wordprocessingDrawing" xmlns:wp="http://schemas.openxmlformats.org/drawingml/2006/wordprocessingDrawing" xmlns:w10="urn:schemas-microsoft-com:office:word" xmlns:w="http://schemas.openxmlformats.org/wordprocessingml/2006/main" xmlns:w14="http://schemas.microsoft.com/office/word/2010/wordml" xmlns:w15="http://schemas.microsoft.com/office/word/2012/wordml" xmlns:wpg="http://schemas.microsoft.com/office/word/2010/wordprocessingGroup" xmlns:wpi="http://schemas.microsoft.com/office/word/2010/wordprocessingInk" xmlns:wne="http://schemas.microsoft.com/office/word/2006/wordml" xmlns:wps="http://schemas.microsoft.com/office/word/2010/wordprocessingShape" mc:Ignorable="w14 w15 wp14">
+<w:ftr xmlns:ve="http://schemas.openxmlformats.org/markup-compatibility/2006" xmlns:o="urn:schemas-microsoft-com:office:office" xmlns:r="http://schemas.openxmlformats.org/officeDocument/2006/relationships" xmlns:m="http://schemas.openxmlformats.org/officeDocument/2006/math" xmlns:v="urn:schemas-microsoft-com:vml" xmlns:wp="http://schemas.openxmlformats.org/drawingml/2006/wordprocessingDrawing" xmlns:w10="urn:schemas-microsoft-com:office:word" xmlns:w="http://schemas.openxmlformats.org/wordprocessingml/2006/main" xmlns:wne="http://schemas.microsoft.com/office/word/2006/wordml">
   <w:p>
     <w:pPr>
       <w:pStyle w:val="Footer"/>
@@ -6168,7 +7854,7 @@
       <w:rPr>
         <w:noProof/>
       </w:rPr>
-      <w:t>10</w:t>
+      <w:t>13</w:t>
     </w:r>
     <w:r>
       <w:fldChar w:fldCharType="end"/>
@@ -6178,7 +7864,7 @@
 </file>
 
 <file path=word/footnotes.xml><?xml version="1.0" encoding="utf-8"?>
-<w:footnotes xmlns:wpc="http://schemas.microsoft.com/office/word/2010/wordprocessingCanvas" xmlns:mc="http://schemas.openxmlformats.org/markup-compatibility/2006" xmlns:o="urn:schemas-microsoft-com:office:office" xmlns:r="http://schemas.openxmlformats.org/officeDocument/2006/relationships" xmlns:m="http://schemas.openxmlformats.org/officeDocument/2006/math" xmlns:v="urn:schemas-microsoft-com:vml" xmlns:wp14="http://schemas.microsoft.com/office/word/2010/wordprocessingDrawing" xmlns:wp="http://schemas.openxmlformats.org/drawingml/2006/wordprocessingDrawing" xmlns:w10="urn:schemas-microsoft-com:office:word" xmlns:w="http://schemas.openxmlformats.org/wordprocessingml/2006/main" xmlns:w14="http://schemas.microsoft.com/office/word/2010/wordml" xmlns:w15="http://schemas.microsoft.com/office/word/2012/wordml" xmlns:wpg="http://schemas.microsoft.com/office/word/2010/wordprocessingGroup" xmlns:wpi="http://schemas.microsoft.com/office/word/2010/wordprocessingInk" xmlns:wne="http://schemas.microsoft.com/office/word/2006/wordml" xmlns:wps="http://schemas.microsoft.com/office/word/2010/wordprocessingShape" mc:Ignorable="w14 w15 wp14">
+<w:footnotes xmlns:ve="http://schemas.openxmlformats.org/markup-compatibility/2006" xmlns:o="urn:schemas-microsoft-com:office:office" xmlns:r="http://schemas.openxmlformats.org/officeDocument/2006/relationships" xmlns:m="http://schemas.openxmlformats.org/officeDocument/2006/math" xmlns:v="urn:schemas-microsoft-com:vml" xmlns:wp="http://schemas.openxmlformats.org/drawingml/2006/wordprocessingDrawing" xmlns:w10="urn:schemas-microsoft-com:office:word" xmlns:w="http://schemas.openxmlformats.org/wordprocessingml/2006/main" xmlns:wne="http://schemas.microsoft.com/office/word/2006/wordml">
   <w:footnote w:type="separator" w:id="-1">
     <w:p>
       <w:r>
@@ -6197,7 +7883,7 @@
 </file>
 
 <file path=word/numbering.xml><?xml version="1.0" encoding="utf-8"?>
-<w:numbering xmlns:wpc="http://schemas.microsoft.com/office/word/2010/wordprocessingCanvas" xmlns:mc="http://schemas.openxmlformats.org/markup-compatibility/2006" xmlns:o="urn:schemas-microsoft-com:office:office" xmlns:r="http://schemas.openxmlformats.org/officeDocument/2006/relationships" xmlns:m="http://schemas.openxmlformats.org/officeDocument/2006/math" xmlns:v="urn:schemas-microsoft-com:vml" xmlns:wp14="http://schemas.microsoft.com/office/word/2010/wordprocessingDrawing" xmlns:wp="http://schemas.openxmlformats.org/drawingml/2006/wordprocessingDrawing" xmlns:w10="urn:schemas-microsoft-com:office:word" xmlns:w="http://schemas.openxmlformats.org/wordprocessingml/2006/main" xmlns:w14="http://schemas.microsoft.com/office/word/2010/wordml" xmlns:w15="http://schemas.microsoft.com/office/word/2012/wordml" xmlns:wpg="http://schemas.microsoft.com/office/word/2010/wordprocessingGroup" xmlns:wpi="http://schemas.microsoft.com/office/word/2010/wordprocessingInk" xmlns:wne="http://schemas.microsoft.com/office/word/2006/wordml" xmlns:wps="http://schemas.microsoft.com/office/word/2010/wordprocessingShape" mc:Ignorable="w14 w15 wp14">
+<w:numbering xmlns:ve="http://schemas.openxmlformats.org/markup-compatibility/2006" xmlns:o="urn:schemas-microsoft-com:office:office" xmlns:r="http://schemas.openxmlformats.org/officeDocument/2006/relationships" xmlns:m="http://schemas.openxmlformats.org/officeDocument/2006/math" xmlns:v="urn:schemas-microsoft-com:vml" xmlns:wp="http://schemas.openxmlformats.org/drawingml/2006/wordprocessingDrawing" xmlns:w10="urn:schemas-microsoft-com:office:word" xmlns:w="http://schemas.openxmlformats.org/wordprocessingml/2006/main" xmlns:wne="http://schemas.microsoft.com/office/word/2006/wordml">
   <w:abstractNum w:abstractNumId="0">
     <w:nsid w:val="1B9E311A"/>
     <w:multiLevelType w:val="hybridMultilevel"/>
@@ -7282,7 +8968,7 @@
 </file>
 
 <file path=word/styles.xml><?xml version="1.0" encoding="utf-8"?>
-<w:styles xmlns:mc="http://schemas.openxmlformats.org/markup-compatibility/2006" xmlns:r="http://schemas.openxmlformats.org/officeDocument/2006/relationships" xmlns:w="http://schemas.openxmlformats.org/wordprocessingml/2006/main" xmlns:w14="http://schemas.microsoft.com/office/word/2010/wordml" xmlns:w15="http://schemas.microsoft.com/office/word/2012/wordml" mc:Ignorable="w14 w15">
+<w:styles xmlns:r="http://schemas.openxmlformats.org/officeDocument/2006/relationships" xmlns:w="http://schemas.openxmlformats.org/wordprocessingml/2006/main">
   <w:docDefaults>
     <w:rPrDefault>
       <w:rPr>
@@ -7294,378 +8980,144 @@
     </w:rPrDefault>
     <w:pPrDefault/>
   </w:docDefaults>
-  <w:latentStyles w:defLockedState="0" w:defUIPriority="99" w:defSemiHidden="0" w:defUnhideWhenUsed="0" w:defQFormat="0" w:count="371">
-    <w:lsdException w:name="Normal" w:uiPriority="0" w:qFormat="1"/>
-    <w:lsdException w:name="heading 1" w:uiPriority="9" w:qFormat="1"/>
-    <w:lsdException w:name="heading 2" w:semiHidden="1" w:uiPriority="0" w:unhideWhenUsed="1"/>
-    <w:lsdException w:name="heading 3" w:semiHidden="1" w:uiPriority="9" w:unhideWhenUsed="1" w:qFormat="1"/>
-    <w:lsdException w:name="heading 4" w:semiHidden="1" w:uiPriority="9" w:unhideWhenUsed="1" w:qFormat="1"/>
-    <w:lsdException w:name="heading 5" w:semiHidden="1" w:uiPriority="9" w:unhideWhenUsed="1" w:qFormat="1"/>
-    <w:lsdException w:name="heading 6" w:semiHidden="1" w:uiPriority="9" w:unhideWhenUsed="1" w:qFormat="1"/>
-    <w:lsdException w:name="heading 7" w:semiHidden="1" w:uiPriority="9" w:unhideWhenUsed="1" w:qFormat="1"/>
-    <w:lsdException w:name="heading 8" w:semiHidden="1" w:uiPriority="9" w:unhideWhenUsed="1" w:qFormat="1"/>
-    <w:lsdException w:name="heading 9" w:semiHidden="1" w:uiPriority="9" w:unhideWhenUsed="1" w:qFormat="1"/>
-    <w:lsdException w:name="index 1" w:semiHidden="1" w:unhideWhenUsed="1"/>
-    <w:lsdException w:name="index 2" w:semiHidden="1" w:unhideWhenUsed="1"/>
-    <w:lsdException w:name="index 3" w:semiHidden="1" w:unhideWhenUsed="1"/>
-    <w:lsdException w:name="index 4" w:semiHidden="1" w:unhideWhenUsed="1"/>
-    <w:lsdException w:name="index 5" w:semiHidden="1" w:unhideWhenUsed="1"/>
-    <w:lsdException w:name="index 6" w:semiHidden="1" w:unhideWhenUsed="1"/>
-    <w:lsdException w:name="index 7" w:semiHidden="1" w:unhideWhenUsed="1"/>
-    <w:lsdException w:name="index 8" w:semiHidden="1" w:unhideWhenUsed="1"/>
-    <w:lsdException w:name="index 9" w:semiHidden="1" w:unhideWhenUsed="1"/>
-    <w:lsdException w:name="toc 1" w:semiHidden="1" w:uiPriority="39" w:unhideWhenUsed="1" w:qFormat="1"/>
-    <w:lsdException w:name="toc 2" w:semiHidden="1" w:uiPriority="39" w:unhideWhenUsed="1" w:qFormat="1"/>
-    <w:lsdException w:name="toc 3" w:semiHidden="1" w:uiPriority="39" w:unhideWhenUsed="1" w:qFormat="1"/>
-    <w:lsdException w:name="toc 4" w:semiHidden="1" w:uiPriority="39" w:unhideWhenUsed="1"/>
-    <w:lsdException w:name="toc 5" w:semiHidden="1" w:uiPriority="39" w:unhideWhenUsed="1"/>
-    <w:lsdException w:name="toc 6" w:semiHidden="1" w:uiPriority="39" w:unhideWhenUsed="1"/>
-    <w:lsdException w:name="toc 7" w:semiHidden="1" w:uiPriority="39" w:unhideWhenUsed="1"/>
-    <w:lsdException w:name="toc 8" w:semiHidden="1" w:uiPriority="39" w:unhideWhenUsed="1"/>
-    <w:lsdException w:name="toc 9" w:semiHidden="1" w:uiPriority="39" w:unhideWhenUsed="1"/>
-    <w:lsdException w:name="Normal Indent" w:semiHidden="1" w:unhideWhenUsed="1"/>
-    <w:lsdException w:name="footnote text" w:semiHidden="1" w:unhideWhenUsed="1"/>
-    <w:lsdException w:name="annotation text" w:semiHidden="1" w:unhideWhenUsed="1"/>
-    <w:lsdException w:name="header" w:semiHidden="1" w:unhideWhenUsed="1"/>
-    <w:lsdException w:name="footer" w:semiHidden="1" w:unhideWhenUsed="1"/>
-    <w:lsdException w:name="index heading" w:semiHidden="1" w:unhideWhenUsed="1"/>
-    <w:lsdException w:name="caption" w:semiHidden="1" w:uiPriority="35" w:unhideWhenUsed="1" w:qFormat="1"/>
-    <w:lsdException w:name="table of figures" w:semiHidden="1" w:unhideWhenUsed="1"/>
-    <w:lsdException w:name="envelope address" w:semiHidden="1" w:unhideWhenUsed="1"/>
-    <w:lsdException w:name="envelope return" w:semiHidden="1" w:unhideWhenUsed="1"/>
-    <w:lsdException w:name="footnote reference" w:semiHidden="1" w:unhideWhenUsed="1"/>
-    <w:lsdException w:name="annotation reference" w:semiHidden="1" w:unhideWhenUsed="1"/>
-    <w:lsdException w:name="line number" w:semiHidden="1" w:unhideWhenUsed="1"/>
-    <w:lsdException w:name="page number" w:semiHidden="1" w:unhideWhenUsed="1"/>
-    <w:lsdException w:name="endnote reference" w:semiHidden="1" w:unhideWhenUsed="1"/>
-    <w:lsdException w:name="endnote text" w:semiHidden="1" w:unhideWhenUsed="1"/>
-    <w:lsdException w:name="table of authorities" w:semiHidden="1" w:unhideWhenUsed="1"/>
-    <w:lsdException w:name="macro" w:semiHidden="1" w:unhideWhenUsed="1"/>
-    <w:lsdException w:name="toa heading" w:semiHidden="1" w:unhideWhenUsed="1"/>
-    <w:lsdException w:name="List" w:semiHidden="1" w:unhideWhenUsed="1"/>
-    <w:lsdException w:name="List Bullet" w:semiHidden="1" w:unhideWhenUsed="1"/>
-    <w:lsdException w:name="List Number" w:semiHidden="1" w:unhideWhenUsed="1"/>
-    <w:lsdException w:name="List 2" w:semiHidden="1" w:unhideWhenUsed="1"/>
-    <w:lsdException w:name="List 3" w:semiHidden="1" w:unhideWhenUsed="1"/>
-    <w:lsdException w:name="List 4" w:semiHidden="1" w:unhideWhenUsed="1"/>
-    <w:lsdException w:name="List 5" w:semiHidden="1" w:unhideWhenUsed="1"/>
-    <w:lsdException w:name="List Bullet 2" w:semiHidden="1" w:unhideWhenUsed="1"/>
-    <w:lsdException w:name="List Bullet 3" w:semiHidden="1" w:unhideWhenUsed="1"/>
-    <w:lsdException w:name="List Bullet 4" w:semiHidden="1" w:unhideWhenUsed="1"/>
-    <w:lsdException w:name="List Bullet 5" w:semiHidden="1" w:unhideWhenUsed="1"/>
-    <w:lsdException w:name="List Number 2" w:semiHidden="1" w:unhideWhenUsed="1"/>
-    <w:lsdException w:name="List Number 3" w:semiHidden="1" w:unhideWhenUsed="1"/>
-    <w:lsdException w:name="List Number 4" w:semiHidden="1" w:unhideWhenUsed="1"/>
-    <w:lsdException w:name="List Number 5" w:semiHidden="1" w:unhideWhenUsed="1"/>
-    <w:lsdException w:name="Title" w:uiPriority="10" w:qFormat="1"/>
-    <w:lsdException w:name="Closing" w:semiHidden="1" w:unhideWhenUsed="1"/>
-    <w:lsdException w:name="Signature" w:semiHidden="1" w:unhideWhenUsed="1"/>
-    <w:lsdException w:name="Default Paragraph Font" w:semiHidden="1" w:uiPriority="1" w:unhideWhenUsed="1"/>
-    <w:lsdException w:name="Body Text" w:semiHidden="1" w:unhideWhenUsed="1"/>
-    <w:lsdException w:name="Body Text Indent" w:semiHidden="1" w:unhideWhenUsed="1"/>
-    <w:lsdException w:name="List Continue" w:semiHidden="1" w:unhideWhenUsed="1"/>
-    <w:lsdException w:name="List Continue 2" w:semiHidden="1" w:unhideWhenUsed="1"/>
-    <w:lsdException w:name="List Continue 3" w:semiHidden="1" w:unhideWhenUsed="1"/>
-    <w:lsdException w:name="List Continue 4" w:semiHidden="1" w:unhideWhenUsed="1"/>
-    <w:lsdException w:name="List Continue 5" w:semiHidden="1" w:unhideWhenUsed="1"/>
-    <w:lsdException w:name="Message Header" w:semiHidden="1" w:unhideWhenUsed="1"/>
-    <w:lsdException w:name="Subtitle" w:uiPriority="11" w:qFormat="1"/>
-    <w:lsdException w:name="Salutation" w:semiHidden="1" w:unhideWhenUsed="1"/>
-    <w:lsdException w:name="Date" w:semiHidden="1" w:unhideWhenUsed="1"/>
-    <w:lsdException w:name="Body Text First Indent" w:semiHidden="1" w:unhideWhenUsed="1"/>
-    <w:lsdException w:name="Body Text First Indent 2" w:semiHidden="1" w:unhideWhenUsed="1"/>
-    <w:lsdException w:name="Note Heading" w:semiHidden="1" w:unhideWhenUsed="1"/>
-    <w:lsdException w:name="Body Text 2" w:semiHidden="1" w:unhideWhenUsed="1"/>
-    <w:lsdException w:name="Body Text 3" w:semiHidden="1" w:unhideWhenUsed="1"/>
-    <w:lsdException w:name="Body Text Indent 2" w:semiHidden="1" w:unhideWhenUsed="1"/>
-    <w:lsdException w:name="Body Text Indent 3" w:semiHidden="1" w:unhideWhenUsed="1"/>
-    <w:lsdException w:name="Block Text" w:semiHidden="1" w:unhideWhenUsed="1"/>
-    <w:lsdException w:name="Hyperlink" w:semiHidden="1" w:unhideWhenUsed="1"/>
-    <w:lsdException w:name="FollowedHyperlink" w:semiHidden="1" w:unhideWhenUsed="1"/>
-    <w:lsdException w:name="Strong" w:uiPriority="22" w:qFormat="1"/>
-    <w:lsdException w:name="Emphasis" w:uiPriority="20" w:qFormat="1"/>
-    <w:lsdException w:name="Document Map" w:semiHidden="1" w:unhideWhenUsed="1"/>
-    <w:lsdException w:name="Plain Text" w:semiHidden="1" w:unhideWhenUsed="1"/>
-    <w:lsdException w:name="E-mail Signature" w:semiHidden="1" w:unhideWhenUsed="1"/>
-    <w:lsdException w:name="HTML Top of Form" w:semiHidden="1" w:unhideWhenUsed="1"/>
-    <w:lsdException w:name="HTML Bottom of Form" w:semiHidden="1" w:unhideWhenUsed="1"/>
-    <w:lsdException w:name="Normal (Web)" w:semiHidden="1" w:unhideWhenUsed="1"/>
-    <w:lsdException w:name="HTML Acronym" w:semiHidden="1" w:unhideWhenUsed="1"/>
-    <w:lsdException w:name="HTML Address" w:semiHidden="1" w:unhideWhenUsed="1"/>
-    <w:lsdException w:name="HTML Cite" w:semiHidden="1" w:unhideWhenUsed="1"/>
-    <w:lsdException w:name="HTML Code" w:semiHidden="1" w:unhideWhenUsed="1"/>
-    <w:lsdException w:name="HTML Definition" w:semiHidden="1" w:unhideWhenUsed="1"/>
-    <w:lsdException w:name="HTML Keyboard" w:semiHidden="1" w:unhideWhenUsed="1"/>
-    <w:lsdException w:name="HTML Preformatted" w:semiHidden="1" w:unhideWhenUsed="1"/>
-    <w:lsdException w:name="HTML Sample" w:semiHidden="1" w:unhideWhenUsed="1"/>
-    <w:lsdException w:name="HTML Typewriter" w:semiHidden="1" w:unhideWhenUsed="1"/>
-    <w:lsdException w:name="HTML Variable" w:semiHidden="1" w:unhideWhenUsed="1"/>
-    <w:lsdException w:name="Normal Table" w:semiHidden="1" w:unhideWhenUsed="1"/>
-    <w:lsdException w:name="annotation subject" w:semiHidden="1" w:unhideWhenUsed="1"/>
-    <w:lsdException w:name="No List" w:semiHidden="1" w:unhideWhenUsed="1"/>
-    <w:lsdException w:name="Outline List 1" w:semiHidden="1" w:unhideWhenUsed="1"/>
-    <w:lsdException w:name="Outline List 2" w:semiHidden="1" w:unhideWhenUsed="1"/>
-    <w:lsdException w:name="Outline List 3" w:semiHidden="1" w:unhideWhenUsed="1"/>
-    <w:lsdException w:name="Table Simple 1" w:semiHidden="1" w:unhideWhenUsed="1"/>
-    <w:lsdException w:name="Table Simple 2" w:semiHidden="1" w:unhideWhenUsed="1"/>
-    <w:lsdException w:name="Table Simple 3" w:semiHidden="1" w:unhideWhenUsed="1"/>
-    <w:lsdException w:name="Table Classic 1" w:semiHidden="1" w:unhideWhenUsed="1"/>
-    <w:lsdException w:name="Table Classic 2" w:semiHidden="1" w:unhideWhenUsed="1"/>
-    <w:lsdException w:name="Table Classic 3" w:semiHidden="1" w:unhideWhenUsed="1"/>
-    <w:lsdException w:name="Table Classic 4" w:semiHidden="1" w:unhideWhenUsed="1"/>
-    <w:lsdException w:name="Table Colorful 1" w:semiHidden="1" w:unhideWhenUsed="1"/>
-    <w:lsdException w:name="Table Colorful 2" w:semiHidden="1" w:unhideWhenUsed="1"/>
-    <w:lsdException w:name="Table Colorful 3" w:semiHidden="1" w:unhideWhenUsed="1"/>
-    <w:lsdException w:name="Table Columns 1" w:semiHidden="1" w:unhideWhenUsed="1"/>
-    <w:lsdException w:name="Table Columns 2" w:semiHidden="1" w:unhideWhenUsed="1"/>
-    <w:lsdException w:name="Table Columns 3" w:semiHidden="1" w:unhideWhenUsed="1"/>
-    <w:lsdException w:name="Table Columns 4" w:semiHidden="1" w:unhideWhenUsed="1"/>
-    <w:lsdException w:name="Table Columns 5" w:semiHidden="1" w:unhideWhenUsed="1"/>
-    <w:lsdException w:name="Table Grid 1" w:semiHidden="1" w:unhideWhenUsed="1"/>
-    <w:lsdException w:name="Table Grid 2" w:semiHidden="1" w:unhideWhenUsed="1"/>
-    <w:lsdException w:name="Table Grid 3" w:semiHidden="1" w:unhideWhenUsed="1"/>
-    <w:lsdException w:name="Table Grid 4" w:semiHidden="1" w:unhideWhenUsed="1"/>
-    <w:lsdException w:name="Table Grid 5" w:semiHidden="1" w:unhideWhenUsed="1"/>
-    <w:lsdException w:name="Table Grid 6" w:semiHidden="1" w:unhideWhenUsed="1"/>
-    <w:lsdException w:name="Table Grid 7" w:semiHidden="1" w:unhideWhenUsed="1"/>
-    <w:lsdException w:name="Table Grid 8" w:semiHidden="1" w:unhideWhenUsed="1"/>
-    <w:lsdException w:name="Table List 1" w:semiHidden="1" w:unhideWhenUsed="1"/>
-    <w:lsdException w:name="Table List 2" w:semiHidden="1" w:unhideWhenUsed="1"/>
-    <w:lsdException w:name="Table List 3" w:semiHidden="1" w:unhideWhenUsed="1"/>
-    <w:lsdException w:name="Table List 4" w:semiHidden="1" w:unhideWhenUsed="1"/>
-    <w:lsdException w:name="Table List 5" w:semiHidden="1" w:unhideWhenUsed="1"/>
-    <w:lsdException w:name="Table List 6" w:semiHidden="1" w:unhideWhenUsed="1"/>
-    <w:lsdException w:name="Table List 7" w:semiHidden="1" w:unhideWhenUsed="1"/>
-    <w:lsdException w:name="Table List 8" w:semiHidden="1" w:unhideWhenUsed="1"/>
-    <w:lsdException w:name="Table 3D effects 1" w:semiHidden="1" w:unhideWhenUsed="1"/>
-    <w:lsdException w:name="Table 3D effects 2" w:semiHidden="1" w:unhideWhenUsed="1"/>
-    <w:lsdException w:name="Table 3D effects 3" w:semiHidden="1" w:unhideWhenUsed="1"/>
-    <w:lsdException w:name="Table Contemporary" w:semiHidden="1" w:unhideWhenUsed="1"/>
-    <w:lsdException w:name="Table Elegant" w:semiHidden="1" w:unhideWhenUsed="1"/>
-    <w:lsdException w:name="Table Professional" w:semiHidden="1" w:unhideWhenUsed="1"/>
-    <w:lsdException w:name="Table Subtle 1" w:semiHidden="1" w:unhideWhenUsed="1"/>
-    <w:lsdException w:name="Table Subtle 2" w:semiHidden="1" w:unhideWhenUsed="1"/>
-    <w:lsdException w:name="Table Web 1" w:semiHidden="1" w:unhideWhenUsed="1"/>
-    <w:lsdException w:name="Table Web 2" w:semiHidden="1" w:unhideWhenUsed="1"/>
-    <w:lsdException w:name="Table Web 3" w:semiHidden="1" w:unhideWhenUsed="1"/>
-    <w:lsdException w:name="Balloon Text" w:semiHidden="1" w:unhideWhenUsed="1"/>
-    <w:lsdException w:name="Table Grid" w:uiPriority="59"/>
-    <w:lsdException w:name="Table Theme" w:semiHidden="1" w:unhideWhenUsed="1"/>
-    <w:lsdException w:name="Placeholder Text" w:semiHidden="1"/>
-    <w:lsdException w:name="No Spacing" w:uiPriority="0" w:qFormat="1"/>
-    <w:lsdException w:name="Light Shading" w:uiPriority="60"/>
-    <w:lsdException w:name="Light List" w:uiPriority="61"/>
-    <w:lsdException w:name="Light Grid" w:uiPriority="62"/>
-    <w:lsdException w:name="Medium Shading 1" w:uiPriority="63"/>
-    <w:lsdException w:name="Medium Shading 2" w:uiPriority="64"/>
-    <w:lsdException w:name="Medium List 1" w:uiPriority="65"/>
-    <w:lsdException w:name="Medium List 2" w:uiPriority="66"/>
-    <w:lsdException w:name="Medium Grid 1" w:uiPriority="67"/>
-    <w:lsdException w:name="Medium Grid 2" w:uiPriority="68"/>
-    <w:lsdException w:name="Medium Grid 3" w:uiPriority="69"/>
-    <w:lsdException w:name="Dark List" w:uiPriority="70"/>
-    <w:lsdException w:name="Colorful Shading" w:uiPriority="71"/>
-    <w:lsdException w:name="Colorful List" w:uiPriority="72"/>
-    <w:lsdException w:name="Colorful Grid" w:uiPriority="73"/>
-    <w:lsdException w:name="Light Shading Accent 1" w:uiPriority="60"/>
-    <w:lsdException w:name="Light List Accent 1" w:uiPriority="61"/>
-    <w:lsdException w:name="Light Grid Accent 1" w:uiPriority="62"/>
-    <w:lsdException w:name="Medium Shading 1 Accent 1" w:uiPriority="63"/>
-    <w:lsdException w:name="Medium Shading 2 Accent 1" w:uiPriority="64"/>
-    <w:lsdException w:name="Medium List 1 Accent 1" w:uiPriority="65"/>
-    <w:lsdException w:name="Revision" w:semiHidden="1"/>
-    <w:lsdException w:name="List Paragraph" w:uiPriority="34" w:qFormat="1"/>
-    <w:lsdException w:name="Quote" w:uiPriority="29" w:qFormat="1"/>
-    <w:lsdException w:name="Intense Quote" w:uiPriority="30" w:qFormat="1"/>
-    <w:lsdException w:name="Medium List 2 Accent 1" w:uiPriority="66"/>
-    <w:lsdException w:name="Medium Grid 1 Accent 1" w:uiPriority="67"/>
-    <w:lsdException w:name="Medium Grid 2 Accent 1" w:uiPriority="68"/>
-    <w:lsdException w:name="Medium Grid 3 Accent 1" w:uiPriority="69"/>
-    <w:lsdException w:name="Dark List Accent 1" w:uiPriority="70"/>
-    <w:lsdException w:name="Colorful Shading Accent 1" w:uiPriority="71"/>
-    <w:lsdException w:name="Colorful List Accent 1" w:uiPriority="72"/>
-    <w:lsdException w:name="Colorful Grid Accent 1" w:uiPriority="73"/>
-    <w:lsdException w:name="Light Shading Accent 2" w:uiPriority="60"/>
-    <w:lsdException w:name="Light List Accent 2" w:uiPriority="61"/>
-    <w:lsdException w:name="Light Grid Accent 2" w:uiPriority="62"/>
-    <w:lsdException w:name="Medium Shading 1 Accent 2" w:uiPriority="63"/>
-    <w:lsdException w:name="Medium Shading 2 Accent 2" w:uiPriority="64"/>
-    <w:lsdException w:name="Medium List 1 Accent 2" w:uiPriority="65"/>
-    <w:lsdException w:name="Medium List 2 Accent 2" w:uiPriority="66"/>
-    <w:lsdException w:name="Medium Grid 1 Accent 2" w:uiPriority="67"/>
-    <w:lsdException w:name="Medium Grid 2 Accent 2" w:uiPriority="68"/>
-    <w:lsdException w:name="Medium Grid 3 Accent 2" w:uiPriority="69"/>
-    <w:lsdException w:name="Dark List Accent 2" w:uiPriority="70"/>
-    <w:lsdException w:name="Colorful Shading Accent 2" w:uiPriority="71"/>
-    <w:lsdException w:name="Colorful List Accent 2" w:uiPriority="72"/>
-    <w:lsdException w:name="Colorful Grid Accent 2" w:uiPriority="73"/>
-    <w:lsdException w:name="Light Shading Accent 3" w:uiPriority="60"/>
-    <w:lsdException w:name="Light List Accent 3" w:uiPriority="61"/>
-    <w:lsdException w:name="Light Grid Accent 3" w:uiPriority="62"/>
-    <w:lsdException w:name="Medium Shading 1 Accent 3" w:uiPriority="63"/>
-    <w:lsdException w:name="Medium Shading 2 Accent 3" w:uiPriority="64"/>
-    <w:lsdException w:name="Medium List 1 Accent 3" w:uiPriority="65"/>
-    <w:lsdException w:name="Medium List 2 Accent 3" w:uiPriority="66"/>
-    <w:lsdException w:name="Medium Grid 1 Accent 3" w:uiPriority="67"/>
-    <w:lsdException w:name="Medium Grid 2 Accent 3" w:uiPriority="68"/>
-    <w:lsdException w:name="Medium Grid 3 Accent 3" w:uiPriority="69"/>
-    <w:lsdException w:name="Dark List Accent 3" w:uiPriority="70"/>
-    <w:lsdException w:name="Colorful Shading Accent 3" w:uiPriority="71"/>
-    <w:lsdException w:name="Colorful List Accent 3" w:uiPriority="72"/>
-    <w:lsdException w:name="Colorful Grid Accent 3" w:uiPriority="73"/>
-    <w:lsdException w:name="Light Shading Accent 4" w:uiPriority="60"/>
-    <w:lsdException w:name="Light List Accent 4" w:uiPriority="61"/>
-    <w:lsdException w:name="Light Grid Accent 4" w:uiPriority="62"/>
-    <w:lsdException w:name="Medium Shading 1 Accent 4" w:uiPriority="63"/>
-    <w:lsdException w:name="Medium Shading 2 Accent 4" w:uiPriority="64"/>
-    <w:lsdException w:name="Medium List 1 Accent 4" w:uiPriority="65"/>
-    <w:lsdException w:name="Medium List 2 Accent 4" w:uiPriority="66"/>
-    <w:lsdException w:name="Medium Grid 1 Accent 4" w:uiPriority="67"/>
-    <w:lsdException w:name="Medium Grid 2 Accent 4" w:uiPriority="68"/>
-    <w:lsdException w:name="Medium Grid 3 Accent 4" w:uiPriority="69"/>
-    <w:lsdException w:name="Dark List Accent 4" w:uiPriority="70"/>
-    <w:lsdException w:name="Colorful Shading Accent 4" w:uiPriority="71"/>
-    <w:lsdException w:name="Colorful List Accent 4" w:uiPriority="72"/>
-    <w:lsdException w:name="Colorful Grid Accent 4" w:uiPriority="73"/>
-    <w:lsdException w:name="Light Shading Accent 5" w:uiPriority="60"/>
-    <w:lsdException w:name="Light List Accent 5" w:uiPriority="61"/>
-    <w:lsdException w:name="Light Grid Accent 5" w:uiPriority="62"/>
-    <w:lsdException w:name="Medium Shading 1 Accent 5" w:uiPriority="63"/>
-    <w:lsdException w:name="Medium Shading 2 Accent 5" w:uiPriority="64"/>
-    <w:lsdException w:name="Medium List 1 Accent 5" w:uiPriority="65"/>
-    <w:lsdException w:name="Medium List 2 Accent 5" w:uiPriority="66"/>
-    <w:lsdException w:name="Medium Grid 1 Accent 5" w:uiPriority="67"/>
-    <w:lsdException w:name="Medium Grid 2 Accent 5" w:uiPriority="68"/>
-    <w:lsdException w:name="Medium Grid 3 Accent 5" w:uiPriority="69"/>
-    <w:lsdException w:name="Dark List Accent 5" w:uiPriority="70"/>
-    <w:lsdException w:name="Colorful Shading Accent 5" w:uiPriority="71"/>
-    <w:lsdException w:name="Colorful List Accent 5" w:uiPriority="72"/>
-    <w:lsdException w:name="Colorful Grid Accent 5" w:uiPriority="73"/>
-    <w:lsdException w:name="Light Shading Accent 6" w:uiPriority="60"/>
-    <w:lsdException w:name="Light List Accent 6" w:uiPriority="61"/>
-    <w:lsdException w:name="Light Grid Accent 6" w:uiPriority="62"/>
-    <w:lsdException w:name="Medium Shading 1 Accent 6" w:uiPriority="63"/>
-    <w:lsdException w:name="Medium Shading 2 Accent 6" w:uiPriority="64"/>
-    <w:lsdException w:name="Medium List 1 Accent 6" w:uiPriority="65"/>
-    <w:lsdException w:name="Medium List 2 Accent 6" w:uiPriority="66"/>
-    <w:lsdException w:name="Medium Grid 1 Accent 6" w:uiPriority="67"/>
-    <w:lsdException w:name="Medium Grid 2 Accent 6" w:uiPriority="68"/>
-    <w:lsdException w:name="Medium Grid 3 Accent 6" w:uiPriority="69"/>
-    <w:lsdException w:name="Dark List Accent 6" w:uiPriority="70"/>
-    <w:lsdException w:name="Colorful Shading Accent 6" w:uiPriority="71"/>
-    <w:lsdException w:name="Colorful List Accent 6" w:uiPriority="72"/>
-    <w:lsdException w:name="Colorful Grid Accent 6" w:uiPriority="73"/>
-    <w:lsdException w:name="Subtle Emphasis" w:uiPriority="19" w:qFormat="1"/>
-    <w:lsdException w:name="Intense Emphasis" w:uiPriority="21" w:qFormat="1"/>
-    <w:lsdException w:name="Subtle Reference" w:uiPriority="31" w:qFormat="1"/>
-    <w:lsdException w:name="Intense Reference" w:uiPriority="32" w:qFormat="1"/>
-    <w:lsdException w:name="Book Title" w:uiPriority="33" w:qFormat="1"/>
-    <w:lsdException w:name="Bibliography" w:semiHidden="1" w:uiPriority="37" w:unhideWhenUsed="1"/>
-    <w:lsdException w:name="TOC Heading" w:semiHidden="1" w:uiPriority="39" w:unhideWhenUsed="1" w:qFormat="1"/>
-    <w:lsdException w:name="Plain Table 1" w:uiPriority="41"/>
-    <w:lsdException w:name="Plain Table 2" w:uiPriority="42"/>
-    <w:lsdException w:name="Plain Table 3" w:uiPriority="43"/>
-    <w:lsdException w:name="Plain Table 4" w:uiPriority="44"/>
-    <w:lsdException w:name="Plain Table 5" w:uiPriority="45"/>
-    <w:lsdException w:name="Grid Table Light" w:uiPriority="40"/>
-    <w:lsdException w:name="Grid Table 1 Light" w:uiPriority="46"/>
-    <w:lsdException w:name="Grid Table 2" w:uiPriority="47"/>
-    <w:lsdException w:name="Grid Table 3" w:uiPriority="48"/>
-    <w:lsdException w:name="Grid Table 4" w:uiPriority="49"/>
-    <w:lsdException w:name="Grid Table 5 Dark" w:uiPriority="50"/>
-    <w:lsdException w:name="Grid Table 6 Colorful" w:uiPriority="51"/>
-    <w:lsdException w:name="Grid Table 7 Colorful" w:uiPriority="52"/>
-    <w:lsdException w:name="Grid Table 1 Light Accent 1" w:uiPriority="46"/>
-    <w:lsdException w:name="Grid Table 2 Accent 1" w:uiPriority="47"/>
-    <w:lsdException w:name="Grid Table 3 Accent 1" w:uiPriority="48"/>
-    <w:lsdException w:name="Grid Table 4 Accent 1" w:uiPriority="49"/>
-    <w:lsdException w:name="Grid Table 5 Dark Accent 1" w:uiPriority="50"/>
-    <w:lsdException w:name="Grid Table 6 Colorful Accent 1" w:uiPriority="51"/>
-    <w:lsdException w:name="Grid Table 7 Colorful Accent 1" w:uiPriority="52"/>
-    <w:lsdException w:name="Grid Table 1 Light Accent 2" w:uiPriority="46"/>
-    <w:lsdException w:name="Grid Table 2 Accent 2" w:uiPriority="47"/>
-    <w:lsdException w:name="Grid Table 3 Accent 2" w:uiPriority="48"/>
-    <w:lsdException w:name="Grid Table 4 Accent 2" w:uiPriority="49"/>
-    <w:lsdException w:name="Grid Table 5 Dark Accent 2" w:uiPriority="50"/>
-    <w:lsdException w:name="Grid Table 6 Colorful Accent 2" w:uiPriority="51"/>
-    <w:lsdException w:name="Grid Table 7 Colorful Accent 2" w:uiPriority="52"/>
-    <w:lsdException w:name="Grid Table 1 Light Accent 3" w:uiPriority="46"/>
-    <w:lsdException w:name="Grid Table 2 Accent 3" w:uiPriority="47"/>
-    <w:lsdException w:name="Grid Table 3 Accent 3" w:uiPriority="48"/>
-    <w:lsdException w:name="Grid Table 4 Accent 3" w:uiPriority="49"/>
-    <w:lsdException w:name="Grid Table 5 Dark Accent 3" w:uiPriority="50"/>
-    <w:lsdException w:name="Grid Table 6 Colorful Accent 3" w:uiPriority="51"/>
-    <w:lsdException w:name="Grid Table 7 Colorful Accent 3" w:uiPriority="52"/>
-    <w:lsdException w:name="Grid Table 1 Light Accent 4" w:uiPriority="46"/>
-    <w:lsdException w:name="Grid Table 2 Accent 4" w:uiPriority="47"/>
-    <w:lsdException w:name="Grid Table 3 Accent 4" w:uiPriority="48"/>
-    <w:lsdException w:name="Grid Table 4 Accent 4" w:uiPriority="49"/>
-    <w:lsdException w:name="Grid Table 5 Dark Accent 4" w:uiPriority="50"/>
-    <w:lsdException w:name="Grid Table 6 Colorful Accent 4" w:uiPriority="51"/>
-    <w:lsdException w:name="Grid Table 7 Colorful Accent 4" w:uiPriority="52"/>
-    <w:lsdException w:name="Grid Table 1 Light Accent 5" w:uiPriority="46"/>
-    <w:lsdException w:name="Grid Table 2 Accent 5" w:uiPriority="47"/>
-    <w:lsdException w:name="Grid Table 3 Accent 5" w:uiPriority="48"/>
-    <w:lsdException w:name="Grid Table 4 Accent 5" w:uiPriority="49"/>
-    <w:lsdException w:name="Grid Table 5 Dark Accent 5" w:uiPriority="50"/>
-    <w:lsdException w:name="Grid Table 6 Colorful Accent 5" w:uiPriority="51"/>
-    <w:lsdException w:name="Grid Table 7 Colorful Accent 5" w:uiPriority="52"/>
-    <w:lsdException w:name="Grid Table 1 Light Accent 6" w:uiPriority="46"/>
-    <w:lsdException w:name="Grid Table 2 Accent 6" w:uiPriority="47"/>
-    <w:lsdException w:name="Grid Table 3 Accent 6" w:uiPriority="48"/>
-    <w:lsdException w:name="Grid Table 4 Accent 6" w:uiPriority="49"/>
-    <w:lsdException w:name="Grid Table 5 Dark Accent 6" w:uiPriority="50"/>
-    <w:lsdException w:name="Grid Table 6 Colorful Accent 6" w:uiPriority="51"/>
-    <w:lsdException w:name="Grid Table 7 Colorful Accent 6" w:uiPriority="52"/>
-    <w:lsdException w:name="List Table 1 Light" w:uiPriority="46"/>
-    <w:lsdException w:name="List Table 2" w:uiPriority="47"/>
-    <w:lsdException w:name="List Table 3" w:uiPriority="48"/>
-    <w:lsdException w:name="List Table 4" w:uiPriority="49"/>
-    <w:lsdException w:name="List Table 5 Dark" w:uiPriority="50"/>
-    <w:lsdException w:name="List Table 6 Colorful" w:uiPriority="51"/>
-    <w:lsdException w:name="List Table 7 Colorful" w:uiPriority="52"/>
-    <w:lsdException w:name="List Table 1 Light Accent 1" w:uiPriority="46"/>
-    <w:lsdException w:name="List Table 2 Accent 1" w:uiPriority="47"/>
-    <w:lsdException w:name="List Table 3 Accent 1" w:uiPriority="48"/>
-    <w:lsdException w:name="List Table 4 Accent 1" w:uiPriority="49"/>
-    <w:lsdException w:name="List Table 5 Dark Accent 1" w:uiPriority="50"/>
-    <w:lsdException w:name="List Table 6 Colorful Accent 1" w:uiPriority="51"/>
-    <w:lsdException w:name="List Table 7 Colorful Accent 1" w:uiPriority="52"/>
-    <w:lsdException w:name="List Table 1 Light Accent 2" w:uiPriority="46"/>
-    <w:lsdException w:name="List Table 2 Accent 2" w:uiPriority="47"/>
-    <w:lsdException w:name="List Table 3 Accent 2" w:uiPriority="48"/>
-    <w:lsdException w:name="List Table 4 Accent 2" w:uiPriority="49"/>
-    <w:lsdException w:name="List Table 5 Dark Accent 2" w:uiPriority="50"/>
-    <w:lsdException w:name="List Table 6 Colorful Accent 2" w:uiPriority="51"/>
-    <w:lsdException w:name="List Table 7 Colorful Accent 2" w:uiPriority="52"/>
-    <w:lsdException w:name="List Table 1 Light Accent 3" w:uiPriority="46"/>
-    <w:lsdException w:name="List Table 2 Accent 3" w:uiPriority="47"/>
-    <w:lsdException w:name="List Table 3 Accent 3" w:uiPriority="48"/>
-    <w:lsdException w:name="List Table 4 Accent 3" w:uiPriority="49"/>
-    <w:lsdException w:name="List Table 5 Dark Accent 3" w:uiPriority="50"/>
-    <w:lsdException w:name="List Table 6 Colorful Accent 3" w:uiPriority="51"/>
-    <w:lsdException w:name="List Table 7 Colorful Accent 3" w:uiPriority="52"/>
-    <w:lsdException w:name="List Table 1 Light Accent 4" w:uiPriority="46"/>
-    <w:lsdException w:name="List Table 2 Accent 4" w:uiPriority="47"/>
-    <w:lsdException w:name="List Table 3 Accent 4" w:uiPriority="48"/>
-    <w:lsdException w:name="List Table 4 Accent 4" w:uiPriority="49"/>
-    <w:lsdException w:name="List Table 5 Dark Accent 4" w:uiPriority="50"/>
-    <w:lsdException w:name="List Table 6 Colorful Accent 4" w:uiPriority="51"/>
-    <w:lsdException w:name="List Table 7 Colorful Accent 4" w:uiPriority="52"/>
-    <w:lsdException w:name="List Table 1 Light Accent 5" w:uiPriority="46"/>
-    <w:lsdException w:name="List Table 2 Accent 5" w:uiPriority="47"/>
-    <w:lsdException w:name="List Table 3 Accent 5" w:uiPriority="48"/>
-    <w:lsdException w:name="List Table 4 Accent 5" w:uiPriority="49"/>
-    <w:lsdException w:name="List Table 5 Dark Accent 5" w:uiPriority="50"/>
-    <w:lsdException w:name="List Table 6 Colorful Accent 5" w:uiPriority="51"/>
-    <w:lsdException w:name="List Table 7 Colorful Accent 5" w:uiPriority="52"/>
-    <w:lsdException w:name="List Table 1 Light Accent 6" w:uiPriority="46"/>
-    <w:lsdException w:name="List Table 2 Accent 6" w:uiPriority="47"/>
-    <w:lsdException w:name="List Table 3 Accent 6" w:uiPriority="48"/>
-    <w:lsdException w:name="List Table 4 Accent 6" w:uiPriority="49"/>
-    <w:lsdException w:name="List Table 5 Dark Accent 6" w:uiPriority="50"/>
-    <w:lsdException w:name="List Table 6 Colorful Accent 6" w:uiPriority="51"/>
-    <w:lsdException w:name="List Table 7 Colorful Accent 6" w:uiPriority="52"/>
+  <w:latentStyles w:defLockedState="0" w:defUIPriority="99" w:defSemiHidden="1" w:defUnhideWhenUsed="1" w:defQFormat="0" w:count="267">
+    <w:lsdException w:name="Normal" w:semiHidden="0" w:uiPriority="0" w:unhideWhenUsed="0" w:qFormat="1"/>
+    <w:lsdException w:name="heading 1" w:semiHidden="0" w:uiPriority="9" w:unhideWhenUsed="0" w:qFormat="1"/>
+    <w:lsdException w:name="heading 2" w:uiPriority="0"/>
+    <w:lsdException w:name="heading 3" w:uiPriority="9" w:qFormat="1"/>
+    <w:lsdException w:name="heading 4" w:uiPriority="9" w:qFormat="1"/>
+    <w:lsdException w:name="heading 5" w:uiPriority="9" w:qFormat="1"/>
+    <w:lsdException w:name="heading 6" w:uiPriority="9" w:qFormat="1"/>
+    <w:lsdException w:name="heading 7" w:uiPriority="9" w:qFormat="1"/>
+    <w:lsdException w:name="heading 8" w:uiPriority="9" w:qFormat="1"/>
+    <w:lsdException w:name="heading 9" w:uiPriority="9" w:qFormat="1"/>
+    <w:lsdException w:name="toc 1" w:uiPriority="39" w:qFormat="1"/>
+    <w:lsdException w:name="toc 2" w:uiPriority="39" w:qFormat="1"/>
+    <w:lsdException w:name="toc 3" w:uiPriority="39" w:qFormat="1"/>
+    <w:lsdException w:name="toc 4" w:uiPriority="39"/>
+    <w:lsdException w:name="toc 5" w:uiPriority="39"/>
+    <w:lsdException w:name="toc 6" w:uiPriority="39"/>
+    <w:lsdException w:name="toc 7" w:uiPriority="39"/>
+    <w:lsdException w:name="toc 8" w:uiPriority="39"/>
+    <w:lsdException w:name="toc 9" w:uiPriority="39"/>
+    <w:lsdException w:name="caption" w:uiPriority="35" w:qFormat="1"/>
+    <w:lsdException w:name="Title" w:semiHidden="0" w:uiPriority="10" w:unhideWhenUsed="0" w:qFormat="1"/>
+    <w:lsdException w:name="Default Paragraph Font" w:uiPriority="1"/>
+    <w:lsdException w:name="Subtitle" w:semiHidden="0" w:uiPriority="11" w:unhideWhenUsed="0" w:qFormat="1"/>
+    <w:lsdException w:name="Strong" w:semiHidden="0" w:uiPriority="22" w:unhideWhenUsed="0" w:qFormat="1"/>
+    <w:lsdException w:name="Emphasis" w:semiHidden="0" w:uiPriority="20" w:unhideWhenUsed="0" w:qFormat="1"/>
+    <w:lsdException w:name="Table Grid" w:semiHidden="0" w:uiPriority="59" w:unhideWhenUsed="0"/>
+    <w:lsdException w:name="Placeholder Text" w:unhideWhenUsed="0"/>
+    <w:lsdException w:name="No Spacing" w:semiHidden="0" w:uiPriority="0" w:unhideWhenUsed="0" w:qFormat="1"/>
+    <w:lsdException w:name="Light Shading" w:semiHidden="0" w:uiPriority="60" w:unhideWhenUsed="0"/>
+    <w:lsdException w:name="Light List" w:semiHidden="0" w:uiPriority="61" w:unhideWhenUsed="0"/>
+    <w:lsdException w:name="Light Grid" w:semiHidden="0" w:uiPriority="62" w:unhideWhenUsed="0"/>
+    <w:lsdException w:name="Medium Shading 1" w:semiHidden="0" w:uiPriority="63" w:unhideWhenUsed="0"/>
+    <w:lsdException w:name="Medium Shading 2" w:semiHidden="0" w:uiPriority="64" w:unhideWhenUsed="0"/>
+    <w:lsdException w:name="Medium List 1" w:semiHidden="0" w:uiPriority="65" w:unhideWhenUsed="0"/>
+    <w:lsdException w:name="Medium List 2" w:semiHidden="0" w:uiPriority="66" w:unhideWhenUsed="0"/>
+    <w:lsdException w:name="Medium Grid 1" w:semiHidden="0" w:uiPriority="67" w:unhideWhenUsed="0"/>
+    <w:lsdException w:name="Medium Grid 2" w:semiHidden="0" w:uiPriority="68" w:unhideWhenUsed="0"/>
+    <w:lsdException w:name="Medium Grid 3" w:semiHidden="0" w:uiPriority="69" w:unhideWhenUsed="0"/>
+    <w:lsdException w:name="Dark List" w:semiHidden="0" w:uiPriority="70" w:unhideWhenUsed="0"/>
+    <w:lsdException w:name="Colorful Shading" w:semiHidden="0" w:uiPriority="71" w:unhideWhenUsed="0"/>
+    <w:lsdException w:name="Colorful List" w:semiHidden="0" w:uiPriority="72" w:unhideWhenUsed="0"/>
+    <w:lsdException w:name="Colorful Grid" w:semiHidden="0" w:uiPriority="73" w:unhideWhenUsed="0"/>
+    <w:lsdException w:name="Light Shading Accent 1" w:semiHidden="0" w:uiPriority="60" w:unhideWhenUsed="0"/>
+    <w:lsdException w:name="Light List Accent 1" w:semiHidden="0" w:uiPriority="61" w:unhideWhenUsed="0"/>
+    <w:lsdException w:name="Light Grid Accent 1" w:semiHidden="0" w:uiPriority="62" w:unhideWhenUsed="0"/>
+    <w:lsdException w:name="Medium Shading 1 Accent 1" w:semiHidden="0" w:uiPriority="63" w:unhideWhenUsed="0"/>
+    <w:lsdException w:name="Medium Shading 2 Accent 1" w:semiHidden="0" w:uiPriority="64" w:unhideWhenUsed="0"/>
+    <w:lsdException w:name="Medium List 1 Accent 1" w:semiHidden="0" w:uiPriority="65" w:unhideWhenUsed="0"/>
+    <w:lsdException w:name="Revision" w:unhideWhenUsed="0"/>
+    <w:lsdException w:name="List Paragraph" w:semiHidden="0" w:uiPriority="34" w:unhideWhenUsed="0" w:qFormat="1"/>
+    <w:lsdException w:name="Quote" w:semiHidden="0" w:uiPriority="29" w:unhideWhenUsed="0" w:qFormat="1"/>
+    <w:lsdException w:name="Intense Quote" w:semiHidden="0" w:uiPriority="30" w:unhideWhenUsed="0" w:qFormat="1"/>
+    <w:lsdException w:name="Medium List 2 Accent 1" w:semiHidden="0" w:uiPriority="66" w:unhideWhenUsed="0"/>
+    <w:lsdException w:name="Medium Grid 1 Accent 1" w:semiHidden="0" w:uiPriority="67" w:unhideWhenUsed="0"/>
+    <w:lsdException w:name="Medium Grid 2 Accent 1" w:semiHidden="0" w:uiPriority="68" w:unhideWhenUsed="0"/>
+    <w:lsdException w:name="Medium Grid 3 Accent 1" w:semiHidden="0" w:uiPriority="69" w:unhideWhenUsed="0"/>
+    <w:lsdException w:name="Dark List Accent 1" w:semiHidden="0" w:uiPriority="70" w:unhideWhenUsed="0"/>
+    <w:lsdException w:name="Colorful Shading Accent 1" w:semiHidden="0" w:uiPriority="71" w:unhideWhenUsed="0"/>
+    <w:lsdException w:name="Colorful List Accent 1" w:semiHidden="0" w:uiPriority="72" w:unhideWhenUsed="0"/>
+    <w:lsdException w:name="Colorful Grid Accent 1" w:semiHidden="0" w:uiPriority="73" w:unhideWhenUsed="0"/>
+    <w:lsdException w:name="Light Shading Accent 2" w:semiHidden="0" w:uiPriority="60" w:unhideWhenUsed="0"/>
+    <w:lsdException w:name="Light List Accent 2" w:semiHidden="0" w:uiPriority="61" w:unhideWhenUsed="0"/>
+    <w:lsdException w:name="Light Grid Accent 2" w:semiHidden="0" w:uiPriority="62" w:unhideWhenUsed="0"/>
+    <w:lsdException w:name="Medium Shading 1 Accent 2" w:semiHidden="0" w:uiPriority="63" w:unhideWhenUsed="0"/>
+    <w:lsdException w:name="Medium Shading 2 Accent 2" w:semiHidden="0" w:uiPriority="64" w:unhideWhenUsed="0"/>
+    <w:lsdException w:name="Medium List 1 Accent 2" w:semiHidden="0" w:uiPriority="65" w:unhideWhenUsed="0"/>
+    <w:lsdException w:name="Medium List 2 Accent 2" w:semiHidden="0" w:uiPriority="66" w:unhideWhenUsed="0"/>
+    <w:lsdException w:name="Medium Grid 1 Accent 2" w:semiHidden="0" w:uiPriority="67" w:unhideWhenUsed="0"/>
+    <w:lsdException w:name="Medium Grid 2 Accent 2" w:semiHidden="0" w:uiPriority="68" w:unhideWhenUsed="0"/>
+    <w:lsdException w:name="Medium Grid 3 Accent 2" w:semiHidden="0" w:uiPriority="69" w:unhideWhenUsed="0"/>
+    <w:lsdException w:name="Dark List Accent 2" w:semiHidden="0" w:uiPriority="70" w:unhideWhenUsed="0"/>
+    <w:lsdException w:name="Colorful Shading Accent 2" w:semiHidden="0" w:uiPriority="71" w:unhideWhenUsed="0"/>
+    <w:lsdException w:name="Colorful List Accent 2" w:semiHidden="0" w:uiPriority="72" w:unhideWhenUsed="0"/>
+    <w:lsdException w:name="Colorful Grid Accent 2" w:semiHidden="0" w:uiPriority="73" w:unhideWhenUsed="0"/>
+    <w:lsdException w:name="Light Shading Accent 3" w:semiHidden="0" w:uiPriority="60" w:unhideWhenUsed="0"/>
+    <w:lsdException w:name="Light List Accent 3" w:semiHidden="0" w:uiPriority="61" w:unhideWhenUsed="0"/>
+    <w:lsdException w:name="Light Grid Accent 3" w:semiHidden="0" w:uiPriority="62" w:unhideWhenUsed="0"/>
+    <w:lsdException w:name="Medium Shading 1 Accent 3" w:semiHidden="0" w:uiPriority="63" w:unhideWhenUsed="0"/>
+    <w:lsdException w:name="Medium Shading 2 Accent 3" w:semiHidden="0" w:uiPriority="64" w:unhideWhenUsed="0"/>
+    <w:lsdException w:name="Medium List 1 Accent 3" w:semiHidden="0" w:uiPriority="65" w:unhideWhenUsed="0"/>
+    <w:lsdException w:name="Medium List 2 Accent 3" w:semiHidden="0" w:uiPriority="66" w:unhideWhenUsed="0"/>
+    <w:lsdException w:name="Medium Grid 1 Accent 3" w:semiHidden="0" w:uiPriority="67" w:unhideWhenUsed="0"/>
+    <w:lsdException w:name="Medium Grid 2 Accent 3" w:semiHidden="0" w:uiPriority="68" w:unhideWhenUsed="0"/>
+    <w:lsdException w:name="Medium Grid 3 Accent 3" w:semiHidden="0" w:uiPriority="69" w:unhideWhenUsed="0"/>
+    <w:lsdException w:name="Dark List Accent 3" w:semiHidden="0" w:uiPriority="70" w:unhideWhenUsed="0"/>
+    <w:lsdException w:name="Colorful Shading Accent 3" w:semiHidden="0" w:uiPriority="71" w:unhideWhenUsed="0"/>
+    <w:lsdException w:name="Colorful List Accent 3" w:semiHidden="0" w:uiPriority="72" w:unhideWhenUsed="0"/>
+    <w:lsdException w:name="Colorful Grid Accent 3" w:semiHidden="0" w:uiPriority="73" w:unhideWhenUsed="0"/>
+    <w:lsdException w:name="Light Shading Accent 4" w:semiHidden="0" w:uiPriority="60" w:unhideWhenUsed="0"/>
+    <w:lsdException w:name="Light List Accent 4" w:semiHidden="0" w:uiPriority="61" w:unhideWhenUsed="0"/>
+    <w:lsdException w:name="Light Grid Accent 4" w:semiHidden="0" w:uiPriority="62" w:unhideWhenUsed="0"/>
+    <w:lsdException w:name="Medium Shading 1 Accent 4" w:semiHidden="0" w:uiPriority="63" w:unhideWhenUsed="0"/>
+    <w:lsdException w:name="Medium Shading 2 Accent 4" w:semiHidden="0" w:uiPriority="64" w:unhideWhenUsed="0"/>
+    <w:lsdException w:name="Medium List 1 Accent 4" w:semiHidden="0" w:uiPriority="65" w:unhideWhenUsed="0"/>
+    <w:lsdException w:name="Medium List 2 Accent 4" w:semiHidden="0" w:uiPriority="66" w:unhideWhenUsed="0"/>
+    <w:lsdException w:name="Medium Grid 1 Accent 4" w:semiHidden="0" w:uiPriority="67" w:unhideWhenUsed="0"/>
+    <w:lsdException w:name="Medium Grid 2 Accent 4" w:semiHidden="0" w:uiPriority="68" w:unhideWhenUsed="0"/>
+    <w:lsdException w:name="Medium Grid 3 Accent 4" w:semiHidden="0" w:uiPriority="69" w:unhideWhenUsed="0"/>
+    <w:lsdException w:name="Dark List Accent 4" w:semiHidden="0" w:uiPriority="70" w:unhideWhenUsed="0"/>
+    <w:lsdException w:name="Colorful Shading Accent 4" w:semiHidden="0" w:uiPriority="71" w:unhideWhenUsed="0"/>
+    <w:lsdException w:name="Colorful List Accent 4" w:semiHidden="0" w:uiPriority="72" w:unhideWhenUsed="0"/>
+    <w:lsdException w:name="Colorful Grid Accent 4" w:semiHidden="0" w:uiPriority="73" w:unhideWhenUsed="0"/>
+    <w:lsdException w:name="Light Shading Accent 5" w:semiHidden="0" w:uiPriority="60" w:unhideWhenUsed="0"/>
+    <w:lsdException w:name="Light List Accent 5" w:semiHidden="0" w:uiPriority="61" w:unhideWhenUsed="0"/>
+    <w:lsdException w:name="Light Grid Accent 5" w:semiHidden="0" w:uiPriority="62" w:unhideWhenUsed="0"/>
+    <w:lsdException w:name="Medium Shading 1 Accent 5" w:semiHidden="0" w:uiPriority="63" w:unhideWhenUsed="0"/>
+    <w:lsdException w:name="Medium Shading 2 Accent 5" w:semiHidden="0" w:uiPriority="64" w:unhideWhenUsed="0"/>
+    <w:lsdException w:name="Medium List 1 Accent 5" w:semiHidden="0" w:uiPriority="65" w:unhideWhenUsed="0"/>
+    <w:lsdException w:name="Medium List 2 Accent 5" w:semiHidden="0" w:uiPriority="66" w:unhideWhenUsed="0"/>
+    <w:lsdException w:name="Medium Grid 1 Accent 5" w:semiHidden="0" w:uiPriority="67" w:unhideWhenUsed="0"/>
+    <w:lsdException w:name="Medium Grid 2 Accent 5" w:semiHidden="0" w:uiPriority="68" w:unhideWhenUsed="0"/>
+    <w:lsdException w:name="Medium Grid 3 Accent 5" w:semiHidden="0" w:uiPriority="69" w:unhideWhenUsed="0"/>
+    <w:lsdException w:name="Dark List Accent 5" w:semiHidden="0" w:uiPriority="70" w:unhideWhenUsed="0"/>
+    <w:lsdException w:name="Colorful Shading Accent 5" w:semiHidden="0" w:uiPriority="71" w:unhideWhenUsed="0"/>
+    <w:lsdException w:name="Colorful List Accent 5" w:semiHidden="0" w:uiPriority="72" w:unhideWhenUsed="0"/>
+    <w:lsdException w:name="Colorful Grid Accent 5" w:semiHidden="0" w:uiPriority="73" w:unhideWhenUsed="0"/>
+    <w:lsdException w:name="Light Shading Accent 6" w:semiHidden="0" w:uiPriority="60" w:unhideWhenUsed="0"/>
+    <w:lsdException w:name="Light List Accent 6" w:semiHidden="0" w:uiPriority="61" w:unhideWhenUsed="0"/>
+    <w:lsdException w:name="Light Grid Accent 6" w:semiHidden="0" w:uiPriority="62" w:unhideWhenUsed="0"/>
+    <w:lsdException w:name="Medium Shading 1 Accent 6" w:semiHidden="0" w:uiPriority="63" w:unhideWhenUsed="0"/>
+    <w:lsdException w:name="Medium Shading 2 Accent 6" w:semiHidden="0" w:uiPriority="64" w:unhideWhenUsed="0"/>
+    <w:lsdException w:name="Medium List 1 Accent 6" w:semiHidden="0" w:uiPriority="65" w:unhideWhenUsed="0"/>
+    <w:lsdException w:name="Medium List 2 Accent 6" w:semiHidden="0" w:uiPriority="66" w:unhideWhenUsed="0"/>
+    <w:lsdException w:name="Medium Grid 1 Accent 6" w:semiHidden="0" w:uiPriority="67" w:unhideWhenUsed="0"/>
+    <w:lsdException w:name="Medium Grid 2 Accent 6" w:semiHidden="0" w:uiPriority="68" w:unhideWhenUsed="0"/>
+    <w:lsdException w:name="Medium Grid 3 Accent 6" w:semiHidden="0" w:uiPriority="69" w:unhideWhenUsed="0"/>
+    <w:lsdException w:name="Dark List Accent 6" w:semiHidden="0" w:uiPriority="70" w:unhideWhenUsed="0"/>
+    <w:lsdException w:name="Colorful Shading Accent 6" w:semiHidden="0" w:uiPriority="71" w:unhideWhenUsed="0"/>
+    <w:lsdException w:name="Colorful List Accent 6" w:semiHidden="0" w:uiPriority="72" w:unhideWhenUsed="0"/>
+    <w:lsdException w:name="Colorful Grid Accent 6" w:semiHidden="0" w:uiPriority="73" w:unhideWhenUsed="0"/>
+    <w:lsdException w:name="Subtle Emphasis" w:semiHidden="0" w:uiPriority="19" w:unhideWhenUsed="0" w:qFormat="1"/>
+    <w:lsdException w:name="Intense Emphasis" w:semiHidden="0" w:uiPriority="21" w:unhideWhenUsed="0" w:qFormat="1"/>
+    <w:lsdException w:name="Subtle Reference" w:semiHidden="0" w:uiPriority="31" w:unhideWhenUsed="0" w:qFormat="1"/>
+    <w:lsdException w:name="Intense Reference" w:semiHidden="0" w:uiPriority="32" w:unhideWhenUsed="0" w:qFormat="1"/>
+    <w:lsdException w:name="Book Title" w:semiHidden="0" w:uiPriority="33" w:unhideWhenUsed="0" w:qFormat="1"/>
+    <w:lsdException w:name="Bibliography" w:uiPriority="37"/>
+    <w:lsdException w:name="TOC Heading" w:uiPriority="39" w:qFormat="1"/>
   </w:latentStyles>
   <w:style w:type="paragraph" w:default="1" w:styleId="Normal">
     <w:name w:val="Normal"/>
@@ -7783,6 +9235,7 @@
     <w:uiPriority w:val="99"/>
     <w:semiHidden/>
     <w:unhideWhenUsed/>
+    <w:qFormat/>
     <w:tblPr>
       <w:tblInd w:w="0" w:type="dxa"/>
       <w:tblCellMar>
@@ -7801,9 +9254,11 @@
   </w:style>
   <w:style w:type="character" w:styleId="PageNumber">
     <w:name w:val="page number"/>
+    <w:rsid w:val="005A4B22"/>
   </w:style>
   <w:style w:type="character" w:customStyle="1" w:styleId="Placeholder">
     <w:name w:val="Placeholder"/>
+    <w:rsid w:val="005A4B22"/>
     <w:rPr>
       <w:smallCaps/>
       <w:color w:val="008080"/>
@@ -7812,6 +9267,7 @@
   </w:style>
   <w:style w:type="character" w:customStyle="1" w:styleId="InternetLink">
     <w:name w:val="Internet Link"/>
+    <w:rsid w:val="005A4B22"/>
     <w:rPr>
       <w:color w:val="000080"/>
       <w:u w:val="single"/>
@@ -7819,11 +9275,13 @@
   </w:style>
   <w:style w:type="character" w:customStyle="1" w:styleId="IndexLink">
     <w:name w:val="Index Link"/>
+    <w:rsid w:val="005A4B22"/>
   </w:style>
   <w:style w:type="paragraph" w:customStyle="1" w:styleId="Heading">
     <w:name w:val="Heading"/>
     <w:basedOn w:val="Normal"/>
     <w:next w:val="TextBody"/>
+    <w:rsid w:val="005A4B22"/>
     <w:pPr>
       <w:keepNext/>
       <w:spacing w:before="240" w:after="120"/>
@@ -7837,6 +9295,7 @@
   <w:style w:type="paragraph" w:customStyle="1" w:styleId="TextBody">
     <w:name w:val="Text Body"/>
     <w:basedOn w:val="Normal"/>
+    <w:rsid w:val="005A4B22"/>
     <w:pPr>
       <w:spacing w:after="140" w:line="288" w:lineRule="auto"/>
     </w:pPr>
@@ -7844,6 +9303,7 @@
   <w:style w:type="paragraph" w:styleId="List">
     <w:name w:val="List"/>
     <w:basedOn w:val="TextBody"/>
+    <w:rsid w:val="005A4B22"/>
   </w:style>
   <w:style w:type="paragraph" w:styleId="Caption">
     <w:name w:val="caption"/>
@@ -7862,6 +9322,7 @@
   <w:style w:type="paragraph" w:customStyle="1" w:styleId="Index">
     <w:name w:val="Index"/>
     <w:basedOn w:val="Normal"/>
+    <w:rsid w:val="005A4B22"/>
     <w:pPr>
       <w:suppressLineNumbers/>
     </w:pPr>
@@ -7869,6 +9330,7 @@
   <w:style w:type="paragraph" w:customStyle="1" w:styleId="Quotations">
     <w:name w:val="Quotations"/>
     <w:basedOn w:val="Normal"/>
+    <w:rsid w:val="005A4B22"/>
     <w:pPr>
       <w:spacing w:after="283"/>
       <w:ind w:left="567" w:right="567"/>
@@ -7878,6 +9340,7 @@
     <w:name w:val="Title"/>
     <w:basedOn w:val="Heading"/>
     <w:next w:val="TextBody"/>
+    <w:rsid w:val="005A4B22"/>
     <w:pPr>
       <w:jc w:val="center"/>
     </w:pPr>
@@ -7892,6 +9355,7 @@
     <w:name w:val="Subtitle"/>
     <w:basedOn w:val="Heading"/>
     <w:next w:val="TextBody"/>
+    <w:rsid w:val="005A4B22"/>
     <w:pPr>
       <w:spacing w:before="60"/>
       <w:jc w:val="center"/>
@@ -7904,6 +9368,7 @@
   <w:style w:type="paragraph" w:customStyle="1" w:styleId="TableContents">
     <w:name w:val="Table Contents"/>
     <w:basedOn w:val="Normal"/>
+    <w:rsid w:val="005A4B22"/>
     <w:pPr>
       <w:suppressLineNumbers/>
     </w:pPr>
@@ -7911,6 +9376,7 @@
   <w:style w:type="paragraph" w:customStyle="1" w:styleId="Contents1">
     <w:name w:val="Contents 1"/>
     <w:basedOn w:val="Index"/>
+    <w:rsid w:val="005A4B22"/>
     <w:pPr>
       <w:tabs>
         <w:tab w:val="right" w:leader="dot" w:pos="9638"/>
@@ -7920,6 +9386,7 @@
   <w:style w:type="paragraph" w:customStyle="1" w:styleId="Contents2">
     <w:name w:val="Contents 2"/>
     <w:basedOn w:val="Index"/>
+    <w:rsid w:val="005A4B22"/>
     <w:pPr>
       <w:tabs>
         <w:tab w:val="right" w:leader="dot" w:pos="9355"/>
@@ -7930,6 +9397,7 @@
   <w:style w:type="paragraph" w:customStyle="1" w:styleId="Contents3">
     <w:name w:val="Contents 3"/>
     <w:basedOn w:val="Index"/>
+    <w:rsid w:val="005A4B22"/>
     <w:pPr>
       <w:tabs>
         <w:tab w:val="right" w:leader="dot" w:pos="9072"/>
@@ -7940,6 +9408,7 @@
   <w:style w:type="paragraph" w:styleId="Footer">
     <w:name w:val="footer"/>
     <w:basedOn w:val="Normal"/>
+    <w:rsid w:val="005A4B22"/>
     <w:pPr>
       <w:suppressLineNumbers/>
       <w:tabs>
@@ -7951,6 +9420,7 @@
   <w:style w:type="paragraph" w:customStyle="1" w:styleId="TableHeading">
     <w:name w:val="Table Heading"/>
     <w:basedOn w:val="TableContents"/>
+    <w:rsid w:val="005A4B22"/>
     <w:pPr>
       <w:jc w:val="center"/>
     </w:pPr>
@@ -7962,6 +9432,7 @@
   <w:style w:type="paragraph" w:customStyle="1" w:styleId="ContentsHeading">
     <w:name w:val="Contents Heading"/>
     <w:basedOn w:val="Heading"/>
+    <w:rsid w:val="005A4B22"/>
     <w:pPr>
       <w:suppressLineNumbers/>
     </w:pPr>
@@ -8120,6 +9591,7 @@
     <w:uiPriority w:val="59"/>
     <w:rsid w:val="00141655"/>
     <w:tblPr>
+      <w:tblInd w:w="0" w:type="dxa"/>
       <w:tblBorders>
         <w:top w:val="single" w:sz="4" w:space="0" w:color="auto"/>
         <w:left w:val="single" w:sz="4" w:space="0" w:color="auto"/>
@@ -8128,6 +9600,12 @@
         <w:insideH w:val="single" w:sz="4" w:space="0" w:color="auto"/>
         <w:insideV w:val="single" w:sz="4" w:space="0" w:color="auto"/>
       </w:tblBorders>
+      <w:tblCellMar>
+        <w:top w:w="0" w:type="dxa"/>
+        <w:left w:w="108" w:type="dxa"/>
+        <w:bottom w:w="0" w:type="dxa"/>
+        <w:right w:w="108" w:type="dxa"/>
+      </w:tblCellMar>
     </w:tblPr>
   </w:style>
   <w:style w:type="table" w:customStyle="1" w:styleId="TableGridLight1">
@@ -8136,6 +9614,7 @@
     <w:uiPriority w:val="40"/>
     <w:rsid w:val="00141655"/>
     <w:tblPr>
+      <w:tblInd w:w="0" w:type="dxa"/>
       <w:tblBorders>
         <w:top w:val="single" w:sz="4" w:space="0" w:color="BFBFBF" w:themeColor="background1" w:themeShade="BF"/>
         <w:left w:val="single" w:sz="4" w:space="0" w:color="BFBFBF" w:themeColor="background1" w:themeShade="BF"/>
@@ -8144,6 +9623,12 @@
         <w:insideH w:val="single" w:sz="4" w:space="0" w:color="BFBFBF" w:themeColor="background1" w:themeShade="BF"/>
         <w:insideV w:val="single" w:sz="4" w:space="0" w:color="BFBFBF" w:themeColor="background1" w:themeShade="BF"/>
       </w:tblBorders>
+      <w:tblCellMar>
+        <w:top w:w="0" w:type="dxa"/>
+        <w:left w:w="108" w:type="dxa"/>
+        <w:bottom w:w="0" w:type="dxa"/>
+        <w:right w:w="108" w:type="dxa"/>
+      </w:tblCellMar>
     </w:tblPr>
   </w:style>
   <w:style w:type="paragraph" w:styleId="TableofFigures">
@@ -8547,7 +10032,7 @@
 </file>
 
 <file path=customXml/itemProps1.xml><?xml version="1.0" encoding="utf-8"?>
-<ds:datastoreItem xmlns:ds="http://schemas.openxmlformats.org/officeDocument/2006/customXml" ds:itemID="{D5FA11C7-5E11-4CCF-B99D-CC9A8A2A4949}">
+<ds:datastoreItem xmlns:ds="http://schemas.openxmlformats.org/officeDocument/2006/customXml" ds:itemID="{E2171E94-AA78-4658-AE3E-8C4635CD0AFB}">
   <ds:schemaRefs>
     <ds:schemaRef ds:uri="http://schemas.openxmlformats.org/officeDocument/2006/bibliography"/>
   </ds:schemaRefs>

</xml_diff>

<commit_message>
Format Template 1.3, 1.3.4
</commit_message>
<xml_diff>
--- a/Document/CapstoneProjectDocument.docx
+++ b/Document/CapstoneProjectDocument.docx
@@ -7176,29 +7176,42 @@
       <w:r>
         <w:t xml:space="preserve">-  </w:t>
       </w:r>
-      <w:proofErr w:type="gramStart"/>
-      <w:r>
-        <w:t xml:space="preserve">Window  </w:t>
-      </w:r>
-      <w:r>
-        <w:t>7</w:t>
-      </w:r>
-      <w:proofErr w:type="gramEnd"/>
-      <w:r>
-        <w:t xml:space="preserve">:  operating  system  and  platform  for </w:t>
+      <w:r>
+        <w:t>Window 7</w:t>
+      </w:r>
+      <w:r>
+        <w:t xml:space="preserve">:  </w:t>
+      </w:r>
+      <w:r>
+        <w:t>Operating system and pl</w:t>
+      </w:r>
+      <w:bookmarkStart w:id="29" w:name="_GoBack"/>
+      <w:bookmarkEnd w:id="29"/>
+      <w:r>
+        <w:t>atform for</w:t>
+      </w:r>
+      <w:r>
+        <w:t xml:space="preserve"> development.</w:t>
       </w:r>
     </w:p>
     <w:p>
       <w:pPr>
         <w:ind w:left="2127"/>
       </w:pPr>
-      <w:proofErr w:type="gramStart"/>
-      <w:r>
-        <w:t>development</w:t>
-      </w:r>
-      <w:proofErr w:type="gramEnd"/>
-      <w:r>
-        <w:t>.</w:t>
+      <w:r>
+        <w:t xml:space="preserve">-  </w:t>
+      </w:r>
+      <w:r>
+        <w:t>SQL Server 2012</w:t>
+      </w:r>
+      <w:r>
+        <w:t xml:space="preserve">:  </w:t>
+      </w:r>
+      <w:r>
+        <w:t>Used to create and manage the</w:t>
+      </w:r>
+      <w:r>
+        <w:t xml:space="preserve"> database for system.</w:t>
       </w:r>
     </w:p>
     <w:p>
@@ -7206,96 +7219,65 @@
         <w:ind w:left="2127"/>
       </w:pPr>
       <w:r>
+        <w:t>-  Visual Studio 2013</w:t>
+      </w:r>
+      <w:r>
+        <w:t>: U</w:t>
+      </w:r>
+      <w:r>
+        <w:t>sed to implement website and web service.</w:t>
+      </w:r>
+    </w:p>
+    <w:p>
+      <w:pPr>
+        <w:ind w:left="2127"/>
+      </w:pPr>
+      <w:r>
+        <w:t xml:space="preserve">-  Google Code &amp; </w:t>
+      </w:r>
+      <w:proofErr w:type="spellStart"/>
+      <w:r>
+        <w:t>TortoiseSVN</w:t>
+      </w:r>
+      <w:proofErr w:type="spellEnd"/>
+      <w:r>
+        <w:t>: used for source control.</w:t>
+      </w:r>
+    </w:p>
+    <w:p>
+      <w:pPr>
+        <w:ind w:left="2127"/>
+      </w:pPr>
+      <w:r>
         <w:t xml:space="preserve">-  </w:t>
       </w:r>
-      <w:proofErr w:type="gramStart"/>
-      <w:r>
-        <w:t>SQL  Server</w:t>
-      </w:r>
-      <w:proofErr w:type="gramEnd"/>
-      <w:r>
-        <w:t xml:space="preserve">  20</w:t>
-      </w:r>
-      <w:r>
-        <w:t>12</w:t>
-      </w:r>
-      <w:r>
-        <w:t xml:space="preserve">:  used  to  create  and  manage  the </w:t>
+      <w:proofErr w:type="spellStart"/>
+      <w:r>
+        <w:t>StarUML</w:t>
+      </w:r>
+      <w:proofErr w:type="spellEnd"/>
+      <w:r>
+        <w:t>: U</w:t>
+      </w:r>
+      <w:r>
+        <w:t>sed to create models and diagrams.</w:t>
       </w:r>
     </w:p>
     <w:p>
       <w:pPr>
         <w:ind w:left="2127"/>
       </w:pPr>
-      <w:proofErr w:type="gramStart"/>
-      <w:r>
-        <w:t>database</w:t>
-      </w:r>
-      <w:proofErr w:type="gramEnd"/>
-      <w:r>
-        <w:t xml:space="preserve"> for system.</w:t>
-      </w:r>
-    </w:p>
-    <w:p>
-      <w:pPr>
-        <w:ind w:left="2127"/>
-      </w:pPr>
-      <w:r>
-        <w:t>-  Visual Studio 2013</w:t>
-      </w:r>
-      <w:r>
-        <w:t>: used to implement website and web service.</w:t>
-      </w:r>
-    </w:p>
-    <w:p>
-      <w:pPr>
-        <w:ind w:left="2127"/>
-      </w:pPr>
-      <w:r>
-        <w:t xml:space="preserve">-  Google Code &amp; </w:t>
-      </w:r>
-      <w:proofErr w:type="spellStart"/>
-      <w:r>
-        <w:t>TortoiseSVN</w:t>
-      </w:r>
-      <w:proofErr w:type="spellEnd"/>
-      <w:r>
-        <w:t>: used for source control.</w:t>
-      </w:r>
-    </w:p>
-    <w:p>
-      <w:pPr>
-        <w:ind w:left="2127"/>
-      </w:pPr>
-      <w:r>
-        <w:t xml:space="preserve">-  </w:t>
-      </w:r>
-      <w:proofErr w:type="spellStart"/>
-      <w:r>
-        <w:t>StarUML</w:t>
-      </w:r>
-      <w:proofErr w:type="spellEnd"/>
-      <w:r>
-        <w:t>: used to create models and diagrams.</w:t>
-      </w:r>
-    </w:p>
-    <w:p>
-      <w:pPr>
-        <w:ind w:left="2127"/>
-      </w:pPr>
       <w:r>
         <w:t>-  Skype</w:t>
       </w:r>
       <w:r>
         <w:t xml:space="preserve"> and </w:t>
       </w:r>
-      <w:proofErr w:type="spellStart"/>
-      <w:r>
-        <w:t>gmail</w:t>
-      </w:r>
-      <w:proofErr w:type="spellEnd"/>
-      <w:r>
-        <w:t>: used for communication and meeting.</w:t>
+      <w:r>
+        <w:t>Gmail: U</w:t>
+      </w:r>
+      <w:r>
+        <w:t>sed for communication and meeting.</w:t>
       </w:r>
     </w:p>
     <w:p>
@@ -7306,11 +7288,11 @@
           <w:numId w:val="10"/>
         </w:numPr>
       </w:pPr>
-      <w:bookmarkStart w:id="29" w:name="_Toc408993551"/>
+      <w:bookmarkStart w:id="30" w:name="_Toc408993551"/>
       <w:r>
         <w:t>Project Organization</w:t>
       </w:r>
-      <w:bookmarkEnd w:id="29"/>
+      <w:bookmarkEnd w:id="30"/>
     </w:p>
     <w:p>
       <w:pPr>
@@ -7321,11 +7303,11 @@
         </w:numPr>
         <w:ind w:left="1701" w:hanging="567"/>
       </w:pPr>
-      <w:bookmarkStart w:id="30" w:name="_Toc408993552"/>
+      <w:bookmarkStart w:id="31" w:name="_Toc408993552"/>
       <w:r>
         <w:t>Software Process Model</w:t>
       </w:r>
-      <w:bookmarkEnd w:id="30"/>
+      <w:bookmarkEnd w:id="31"/>
     </w:p>
     <w:p>
       <w:pPr>
@@ -7574,12 +7556,11 @@
         </w:numPr>
         <w:ind w:left="1701" w:hanging="567"/>
       </w:pPr>
-      <w:bookmarkStart w:id="31" w:name="_Toc408993553"/>
-      <w:r>
-        <w:lastRenderedPageBreak/>
+      <w:bookmarkStart w:id="32" w:name="_Toc408993553"/>
+      <w:r>
         <w:t>Roles and responsibilities</w:t>
       </w:r>
-      <w:bookmarkEnd w:id="31"/>
+      <w:bookmarkEnd w:id="32"/>
     </w:p>
     <w:p>
       <w:pPr>
@@ -7682,6 +7663,7 @@
           <w:noProof/>
           <w:lang w:eastAsia="ja-JP" w:bidi="ar-SA"/>
         </w:rPr>
+        <w:lastRenderedPageBreak/>
         <w:drawing>
           <wp:inline distT="0" distB="0" distL="0" distR="0">
             <wp:extent cx="5943600" cy="3617595"/>
@@ -7728,16 +7710,11 @@
         </w:numPr>
         <w:ind w:left="1701" w:hanging="567"/>
       </w:pPr>
-      <w:bookmarkStart w:id="32" w:name="_Toc408993554"/>
-      <w:r>
-        <w:t>Tools</w:t>
-      </w:r>
-      <w:bookmarkStart w:id="33" w:name="_GoBack"/>
+      <w:bookmarkStart w:id="33" w:name="_Toc408993554"/>
+      <w:r>
+        <w:t>Tools and Techniques</w:t>
+      </w:r>
       <w:bookmarkEnd w:id="33"/>
-      <w:r>
-        <w:t xml:space="preserve"> and Techniques</w:t>
-      </w:r>
-      <w:bookmarkEnd w:id="32"/>
     </w:p>
     <w:p>
       <w:pPr>
@@ -7921,7 +7898,7 @@
       <w:rPr>
         <w:noProof/>
       </w:rPr>
-      <w:t>12</w:t>
+      <w:t>11</w:t>
     </w:r>
     <w:r>
       <w:fldChar w:fldCharType="end"/>
@@ -10318,7 +10295,7 @@
 </file>
 
 <file path=customXml/itemProps1.xml><?xml version="1.0" encoding="utf-8"?>
-<ds:datastoreItem xmlns:ds="http://schemas.openxmlformats.org/officeDocument/2006/customXml" ds:itemID="{635D6D39-79BF-40F8-ABE3-0377A689AD35}">
+<ds:datastoreItem xmlns:ds="http://schemas.openxmlformats.org/officeDocument/2006/customXml" ds:itemID="{08092138-1FCF-418E-ADD2-C6F763BA7551}">
   <ds:schemaRefs>
     <ds:schemaRef ds:uri="http://schemas.openxmlformats.org/officeDocument/2006/bibliography"/>
   </ds:schemaRefs>

</xml_diff>

<commit_message>
Report 2 part 1 update
</commit_message>
<xml_diff>
--- a/Document/CapstoneProjectDocument.docx
+++ b/Document/CapstoneProjectDocument.docx
@@ -1,6 +1,6 @@
 
 <file path=word/document.xml><?xml version="1.0" encoding="utf-8"?>
-<w:document xmlns:wpc="http://schemas.microsoft.com/office/word/2010/wordprocessingCanvas" xmlns:mc="http://schemas.openxmlformats.org/markup-compatibility/2006" xmlns:o="urn:schemas-microsoft-com:office:office" xmlns:r="http://schemas.openxmlformats.org/officeDocument/2006/relationships" xmlns:m="http://schemas.openxmlformats.org/officeDocument/2006/math" xmlns:v="urn:schemas-microsoft-com:vml" xmlns:wp14="http://schemas.microsoft.com/office/word/2010/wordprocessingDrawing" xmlns:wp="http://schemas.openxmlformats.org/drawingml/2006/wordprocessingDrawing" xmlns:w10="urn:schemas-microsoft-com:office:word" xmlns:w="http://schemas.openxmlformats.org/wordprocessingml/2006/main" xmlns:w14="http://schemas.microsoft.com/office/word/2010/wordml" xmlns:w15="http://schemas.microsoft.com/office/word/2012/wordml" xmlns:wpg="http://schemas.microsoft.com/office/word/2010/wordprocessingGroup" xmlns:wpi="http://schemas.microsoft.com/office/word/2010/wordprocessingInk" xmlns:wne="http://schemas.microsoft.com/office/word/2006/wordml" xmlns:wps="http://schemas.microsoft.com/office/word/2010/wordprocessingShape" mc:Ignorable="w14 w15 wp14">
+<w:document xmlns:ve="http://schemas.openxmlformats.org/markup-compatibility/2006" xmlns:o="urn:schemas-microsoft-com:office:office" xmlns:r="http://schemas.openxmlformats.org/officeDocument/2006/relationships" xmlns:m="http://schemas.openxmlformats.org/officeDocument/2006/math" xmlns:v="urn:schemas-microsoft-com:vml" xmlns:wp="http://schemas.openxmlformats.org/drawingml/2006/wordprocessingDrawing" xmlns:w10="urn:schemas-microsoft-com:office:word" xmlns:w="http://schemas.openxmlformats.org/wordprocessingml/2006/main" xmlns:wne="http://schemas.microsoft.com/office/word/2006/wordml">
   <w:body>
     <w:tbl>
       <w:tblPr>
@@ -11,7 +11,7 @@
           <w:insideV w:val="single" w:sz="4" w:space="0" w:color="auto"/>
         </w:tblBorders>
         <w:tblLayout w:type="fixed"/>
-        <w:tblLook w:val="01E0" w:firstRow="1" w:lastRow="1" w:firstColumn="1" w:lastColumn="1" w:noHBand="0" w:noVBand="0"/>
+        <w:tblLook w:val="01E0"/>
       </w:tblPr>
       <w:tblGrid>
         <w:gridCol w:w="3960"/>
@@ -39,7 +39,7 @@
             <w:r>
               <w:rPr>
                 <w:noProof/>
-                <w:lang w:eastAsia="ja-JP" w:bidi="ar-SA"/>
+                <w:lang w:eastAsia="en-US" w:bidi="ar-SA"/>
               </w:rPr>
               <w:drawing>
                 <wp:inline distT="0" distB="0" distL="0" distR="0">
@@ -62,7 +62,7 @@
                           <a:blip r:embed="rId8" cstate="print">
                             <a:extLst>
                               <a:ext uri="{28A0092B-C50C-407E-A947-70E740481C1C}">
-                                <a14:useLocalDpi xmlns:a14="http://schemas.microsoft.com/office/drawing/2010/main" val="0"/>
+                                <a14:useLocalDpi xmlns:a14="http://schemas.microsoft.com/office/drawing/2010/main" xmlns:wps="http://schemas.microsoft.com/office/word/2010/wordprocessingShape" xmlns:wpi="http://schemas.microsoft.com/office/word/2010/wordprocessingInk" xmlns:wpg="http://schemas.microsoft.com/office/word/2010/wordprocessingGroup" xmlns:w15="http://schemas.microsoft.com/office/word/2012/wordml" xmlns:w14="http://schemas.microsoft.com/office/word/2010/wordml" xmlns:w="http://schemas.openxmlformats.org/wordprocessingml/2006/main" xmlns:w10="urn:schemas-microsoft-com:office:word" xmlns:wp14="http://schemas.microsoft.com/office/word/2010/wordprocessingDrawing" xmlns:v="urn:schemas-microsoft-com:vml" xmlns:o="urn:schemas-microsoft-com:office:office" xmlns:mc="http://schemas.openxmlformats.org/markup-compatibility/2006" xmlns:wpc="http://schemas.microsoft.com/office/word/2010/wordprocessingCanvas" xmlns="" val="0"/>
                               </a:ext>
                             </a:extLst>
                           </a:blip>
@@ -183,7 +183,7 @@
       <w:tblPr>
         <w:tblW w:w="5000" w:type="pct"/>
         <w:jc w:val="center"/>
-        <w:tblLook w:val="00A0" w:firstRow="1" w:lastRow="0" w:firstColumn="1" w:lastColumn="0" w:noHBand="0" w:noVBand="0"/>
+        <w:tblLook w:val="00A0"/>
       </w:tblPr>
       <w:tblGrid>
         <w:gridCol w:w="3139"/>
@@ -344,7 +344,7 @@
             <w:bottom w:w="55" w:type="dxa"/>
             <w:right w:w="55" w:type="dxa"/>
           </w:tblCellMar>
-          <w:tblLook w:val="0000" w:firstRow="0" w:lastRow="0" w:firstColumn="0" w:lastColumn="0" w:noHBand="0" w:noVBand="0"/>
+          <w:tblLook w:val="0000"/>
         </w:tblPrEx>
         <w:trPr>
           <w:gridAfter w:val="1"/>
@@ -408,7 +408,7 @@
             <w:bottom w:w="55" w:type="dxa"/>
             <w:right w:w="55" w:type="dxa"/>
           </w:tblCellMar>
-          <w:tblLook w:val="0000" w:firstRow="0" w:lastRow="0" w:firstColumn="0" w:lastColumn="0" w:noHBand="0" w:noVBand="0"/>
+          <w:tblLook w:val="0000"/>
         </w:tblPrEx>
         <w:trPr>
           <w:gridAfter w:val="1"/>
@@ -483,7 +483,7 @@
                 <w:bottom w:w="55" w:type="dxa"/>
                 <w:right w:w="55" w:type="dxa"/>
               </w:tblCellMar>
-              <w:tblLook w:val="0000" w:firstRow="0" w:lastRow="0" w:firstColumn="0" w:lastColumn="0" w:noHBand="0" w:noVBand="0"/>
+              <w:tblLook w:val="0000"/>
             </w:tblPr>
             <w:tblGrid>
               <w:gridCol w:w="2324"/>
@@ -812,18 +812,8 @@
                       <w:sz w:val="22"/>
                       <w:szCs w:val="22"/>
                     </w:rPr>
-                    <w:t xml:space="preserve"> </w:t>
+                    <w:t xml:space="preserve"> Duy</w:t>
                   </w:r>
-                  <w:proofErr w:type="spellStart"/>
-                  <w:r>
-                    <w:rPr>
-                      <w:rFonts w:ascii="Tahoma" w:hAnsi="Tahoma" w:cs="Tahoma"/>
-                      <w:sz w:val="22"/>
-                      <w:szCs w:val="22"/>
-                    </w:rPr>
-                    <w:t>Duy</w:t>
-                  </w:r>
-                  <w:proofErr w:type="spellEnd"/>
                 </w:p>
               </w:tc>
               <w:tc>
@@ -927,25 +917,7 @@
                       <w:sz w:val="22"/>
                       <w:szCs w:val="22"/>
                     </w:rPr>
-                    <w:t xml:space="preserve"> </w:t>
-                  </w:r>
-                  <w:proofErr w:type="spellStart"/>
-                  <w:r>
-                    <w:rPr>
-                      <w:rFonts w:ascii="Tahoma" w:hAnsi="Tahoma" w:cs="Tahoma"/>
-                      <w:sz w:val="22"/>
-                      <w:szCs w:val="22"/>
-                    </w:rPr>
-                    <w:t>Thanh</w:t>
-                  </w:r>
-                  <w:proofErr w:type="spellEnd"/>
-                  <w:r>
-                    <w:rPr>
-                      <w:rFonts w:ascii="Tahoma" w:hAnsi="Tahoma" w:cs="Tahoma"/>
-                      <w:sz w:val="22"/>
-                      <w:szCs w:val="22"/>
-                    </w:rPr>
-                    <w:t xml:space="preserve"> </w:t>
+                    <w:t xml:space="preserve"> Thanh </w:t>
                   </w:r>
                   <w:proofErr w:type="spellStart"/>
                   <w:r>
@@ -1053,7 +1025,7 @@
             <w:bottom w:w="55" w:type="dxa"/>
             <w:right w:w="55" w:type="dxa"/>
           </w:tblCellMar>
-          <w:tblLook w:val="0000" w:firstRow="0" w:lastRow="0" w:firstColumn="0" w:lastColumn="0" w:noHBand="0" w:noVBand="0"/>
+          <w:tblLook w:val="0000"/>
         </w:tblPrEx>
         <w:trPr>
           <w:gridAfter w:val="1"/>
@@ -1137,25 +1109,7 @@
                 <w:sz w:val="22"/>
                 <w:szCs w:val="22"/>
               </w:rPr>
-              <w:t xml:space="preserve"> </w:t>
-            </w:r>
-            <w:proofErr w:type="spellStart"/>
-            <w:r>
-              <w:rPr>
-                <w:rFonts w:ascii="Tahoma" w:hAnsi="Tahoma" w:cs="Tahoma"/>
-                <w:sz w:val="22"/>
-                <w:szCs w:val="22"/>
-              </w:rPr>
-              <w:t>Huy</w:t>
-            </w:r>
-            <w:proofErr w:type="spellEnd"/>
-            <w:r>
-              <w:rPr>
-                <w:rFonts w:ascii="Tahoma" w:hAnsi="Tahoma" w:cs="Tahoma"/>
-                <w:sz w:val="22"/>
-                <w:szCs w:val="22"/>
-              </w:rPr>
-              <w:t xml:space="preserve"> </w:t>
+              <w:t xml:space="preserve"> Huy </w:t>
             </w:r>
             <w:proofErr w:type="spellStart"/>
             <w:r>
@@ -1187,7 +1141,7 @@
             <w:bottom w:w="55" w:type="dxa"/>
             <w:right w:w="55" w:type="dxa"/>
           </w:tblCellMar>
-          <w:tblLook w:val="0000" w:firstRow="0" w:lastRow="0" w:firstColumn="0" w:lastColumn="0" w:noHBand="0" w:noVBand="0"/>
+          <w:tblLook w:val="0000"/>
         </w:tblPrEx>
         <w:trPr>
           <w:gridAfter w:val="1"/>
@@ -3487,7 +3441,7 @@
       <w:tblPr>
         <w:tblStyle w:val="TableGrid"/>
         <w:tblW w:w="0" w:type="auto"/>
-        <w:tblLook w:val="04A0" w:firstRow="1" w:lastRow="0" w:firstColumn="1" w:lastColumn="0" w:noHBand="0" w:noVBand="1"/>
+        <w:tblLook w:val="04A0"/>
       </w:tblPr>
       <w:tblGrid>
         <w:gridCol w:w="2802"/>
@@ -4782,7 +4736,7 @@
         <w:tblStyle w:val="TableGridLight1"/>
         <w:tblW w:w="9421" w:type="dxa"/>
         <w:tblInd w:w="250" w:type="dxa"/>
-        <w:tblLook w:val="04A0" w:firstRow="1" w:lastRow="0" w:firstColumn="1" w:lastColumn="0" w:noHBand="0" w:noVBand="1"/>
+        <w:tblLook w:val="04A0"/>
       </w:tblPr>
       <w:tblGrid>
         <w:gridCol w:w="587"/>
@@ -4972,23 +4926,7 @@
                 <w:rFonts w:asciiTheme="majorHAnsi" w:hAnsiTheme="majorHAnsi" w:cstheme="majorHAnsi"/>
                 <w:szCs w:val="28"/>
               </w:rPr>
-              <w:t xml:space="preserve"> </w:t>
-            </w:r>
-            <w:proofErr w:type="spellStart"/>
-            <w:r>
-              <w:rPr>
-                <w:rFonts w:asciiTheme="majorHAnsi" w:hAnsiTheme="majorHAnsi" w:cstheme="majorHAnsi"/>
-                <w:szCs w:val="28"/>
-              </w:rPr>
-              <w:t>Huy</w:t>
-            </w:r>
-            <w:proofErr w:type="spellEnd"/>
-            <w:r>
-              <w:rPr>
-                <w:rFonts w:asciiTheme="majorHAnsi" w:hAnsiTheme="majorHAnsi" w:cstheme="majorHAnsi"/>
-                <w:szCs w:val="28"/>
-              </w:rPr>
-              <w:t xml:space="preserve"> </w:t>
+              <w:t xml:space="preserve"> Huy </w:t>
             </w:r>
             <w:proofErr w:type="spellStart"/>
             <w:r>
@@ -5448,17 +5386,8 @@
                 <w:rFonts w:asciiTheme="majorHAnsi" w:hAnsiTheme="majorHAnsi" w:cstheme="majorHAnsi"/>
                 <w:szCs w:val="28"/>
               </w:rPr>
-              <w:t xml:space="preserve"> </w:t>
-            </w:r>
-            <w:proofErr w:type="spellStart"/>
-            <w:r>
-              <w:rPr>
-                <w:rFonts w:asciiTheme="majorHAnsi" w:hAnsiTheme="majorHAnsi" w:cstheme="majorHAnsi"/>
-                <w:szCs w:val="28"/>
-              </w:rPr>
-              <w:t>Duy</w:t>
-            </w:r>
-            <w:proofErr w:type="spellEnd"/>
+              <w:t xml:space="preserve"> Duy</w:t>
+            </w:r>
           </w:p>
         </w:tc>
         <w:tc>
@@ -5587,23 +5516,7 @@
                 <w:rFonts w:asciiTheme="majorHAnsi" w:hAnsiTheme="majorHAnsi" w:cstheme="majorHAnsi"/>
                 <w:szCs w:val="28"/>
               </w:rPr>
-              <w:t xml:space="preserve"> </w:t>
-            </w:r>
-            <w:proofErr w:type="spellStart"/>
-            <w:r>
-              <w:rPr>
-                <w:rFonts w:asciiTheme="majorHAnsi" w:hAnsiTheme="majorHAnsi" w:cstheme="majorHAnsi"/>
-                <w:szCs w:val="28"/>
-              </w:rPr>
-              <w:t>Thanh</w:t>
-            </w:r>
-            <w:proofErr w:type="spellEnd"/>
-            <w:r>
-              <w:rPr>
-                <w:rFonts w:asciiTheme="majorHAnsi" w:hAnsiTheme="majorHAnsi" w:cstheme="majorHAnsi"/>
-                <w:szCs w:val="28"/>
-              </w:rPr>
-              <w:t xml:space="preserve"> </w:t>
+              <w:t xml:space="preserve"> Thanh </w:t>
             </w:r>
             <w:proofErr w:type="spellStart"/>
             <w:r>
@@ -5793,75 +5706,10 @@
     <w:p>
       <w:pPr>
         <w:pStyle w:val="TextBody"/>
-        <w:ind w:left="1069"/>
-      </w:pPr>
-      <w:r>
-        <w:t>&lt;</w:t>
-      </w:r>
-      <w:proofErr w:type="spellStart"/>
-      <w:r>
-        <w:t>Tên</w:t>
-      </w:r>
-      <w:proofErr w:type="spellEnd"/>
-      <w:r>
-        <w:t xml:space="preserve"> </w:t>
-      </w:r>
-      <w:proofErr w:type="spellStart"/>
-      <w:r>
-        <w:t>đề</w:t>
-      </w:r>
-      <w:proofErr w:type="spellEnd"/>
-      <w:r>
-        <w:t xml:space="preserve"> </w:t>
-      </w:r>
-      <w:proofErr w:type="spellStart"/>
-      <w:r>
-        <w:t>tài</w:t>
-      </w:r>
-      <w:proofErr w:type="spellEnd"/>
-      <w:r>
-        <w:t xml:space="preserve"> </w:t>
-      </w:r>
-      <w:proofErr w:type="spellStart"/>
-      <w:r>
-        <w:t>kèm</w:t>
-      </w:r>
-      <w:proofErr w:type="spellEnd"/>
-      <w:r>
-        <w:t xml:space="preserve"> </w:t>
-      </w:r>
-      <w:proofErr w:type="spellStart"/>
-      <w:r>
-        <w:t>mã</w:t>
-      </w:r>
-      <w:proofErr w:type="spellEnd"/>
-      <w:r>
-        <w:t>&gt;</w:t>
-      </w:r>
-    </w:p>
-    <w:p>
-      <w:pPr>
-        <w:pStyle w:val="TextBody"/>
-        <w:ind w:left="1069"/>
-      </w:pPr>
-      <w:r>
-        <w:t xml:space="preserve">-  </w:t>
-      </w:r>
-      <w:proofErr w:type="spellStart"/>
-      <w:r>
-        <w:t>Ví</w:t>
-      </w:r>
-      <w:proofErr w:type="spellEnd"/>
-      <w:r>
-        <w:t xml:space="preserve"> </w:t>
-      </w:r>
-      <w:proofErr w:type="spellStart"/>
-      <w:r>
-        <w:t>dụ</w:t>
-      </w:r>
-      <w:proofErr w:type="spellEnd"/>
-      <w:r>
-        <w:t>: M-Services Card (MSSC)</w:t>
+        <w:ind w:left="709" w:firstLine="709"/>
+      </w:pPr>
+      <w:r>
+        <w:t>Site Builder for Product Catalogue (SBPC).</w:t>
       </w:r>
     </w:p>
     <w:p>
@@ -6733,55 +6581,7 @@
         <w:ind w:left="1418"/>
       </w:pPr>
       <w:r>
-        <w:t>&lt;</w:t>
-      </w:r>
-      <w:proofErr w:type="spellStart"/>
-      <w:r>
-        <w:t>Hệ</w:t>
-      </w:r>
-      <w:proofErr w:type="spellEnd"/>
-      <w:r>
-        <w:t xml:space="preserve"> </w:t>
-      </w:r>
-      <w:proofErr w:type="spellStart"/>
-      <w:r>
-        <w:t>thống</w:t>
-      </w:r>
-      <w:proofErr w:type="spellEnd"/>
-      <w:r>
-        <w:t xml:space="preserve"> </w:t>
-      </w:r>
-      <w:proofErr w:type="spellStart"/>
-      <w:r>
-        <w:t>mà</w:t>
-      </w:r>
-      <w:proofErr w:type="spellEnd"/>
-      <w:r>
-        <w:t xml:space="preserve"> </w:t>
-      </w:r>
-      <w:proofErr w:type="spellStart"/>
-      <w:r>
-        <w:t>nhóm</w:t>
-      </w:r>
-      <w:proofErr w:type="spellEnd"/>
-      <w:r>
-        <w:t xml:space="preserve"> </w:t>
-      </w:r>
-      <w:proofErr w:type="spellStart"/>
-      <w:r>
-        <w:t>đề</w:t>
-      </w:r>
-      <w:proofErr w:type="spellEnd"/>
-      <w:r>
-        <w:t xml:space="preserve"> </w:t>
-      </w:r>
-      <w:proofErr w:type="spellStart"/>
-      <w:r>
-        <w:t>xuất</w:t>
-      </w:r>
-      <w:proofErr w:type="spellEnd"/>
-      <w:r>
-        <w:t>&gt;</w:t>
+        <w:t>From above disadvantages, this project is going to build up a site builder for products catalogue. User can choose a default template and customize it. For site building manipulation, user can drag and drop elements from a tool box at builder page. User can also upgrade their account type to have more features. When completing building site, user can preview site and mapping domain. For report, site statistics will show information about number of visitors and which products mostly viewed.</w:t>
       </w:r>
     </w:p>
     <w:p>
@@ -6807,9 +6607,6 @@
       <w:pPr>
         <w:pStyle w:val="TextBody"/>
         <w:ind w:left="1418"/>
-        <w:rPr>
-          <w:rFonts w:cstheme="majorHAnsi"/>
-        </w:rPr>
       </w:pPr>
       <w:r>
         <w:rPr>
@@ -6820,92 +6617,32 @@
       <w:r>
         <w:t xml:space="preserve">: </w:t>
       </w:r>
-      <w:r>
-        <w:t xml:space="preserve">The system is a web application, which helps user build </w:t>
-      </w:r>
-      <w:r>
-        <w:rPr>
-          <w:rFonts w:cstheme="majorHAnsi"/>
-        </w:rPr>
-        <w:t>products catalogue sites</w:t>
-      </w:r>
-      <w:r>
-        <w:rPr>
-          <w:rFonts w:cstheme="majorHAnsi"/>
-        </w:rPr>
-        <w:t xml:space="preserve">. </w:t>
-      </w:r>
-      <w:r>
-        <w:rPr>
-          <w:rFonts w:cstheme="majorHAnsi"/>
-        </w:rPr>
-        <w:t>User can choose a default template and customize it. For</w:t>
-      </w:r>
-      <w:r>
-        <w:rPr>
-          <w:rFonts w:cstheme="majorHAnsi"/>
-        </w:rPr>
-        <w:t xml:space="preserve"> site</w:t>
-      </w:r>
-      <w:r>
-        <w:rPr>
-          <w:rFonts w:cstheme="majorHAnsi"/>
-        </w:rPr>
-        <w:t xml:space="preserve"> building manipulation, </w:t>
-      </w:r>
-      <w:r>
-        <w:rPr>
-          <w:rFonts w:cstheme="majorHAnsi"/>
-        </w:rPr>
-        <w:t xml:space="preserve">user can </w:t>
-      </w:r>
-      <w:r>
-        <w:rPr>
-          <w:rFonts w:cstheme="majorHAnsi"/>
-        </w:rPr>
-        <w:t>drag</w:t>
-      </w:r>
-      <w:r>
-        <w:rPr>
-          <w:rFonts w:cstheme="majorHAnsi"/>
-        </w:rPr>
-        <w:t xml:space="preserve"> </w:t>
-      </w:r>
-      <w:r>
-        <w:rPr>
-          <w:rFonts w:cstheme="majorHAnsi"/>
-        </w:rPr>
-        <w:t xml:space="preserve">and drop elements from a tool box </w:t>
-      </w:r>
-      <w:r>
-        <w:rPr>
-          <w:rFonts w:cstheme="majorHAnsi"/>
-        </w:rPr>
-        <w:t>at builder</w:t>
-      </w:r>
-      <w:r>
-        <w:rPr>
-          <w:rFonts w:cstheme="majorHAnsi"/>
-        </w:rPr>
-        <w:t xml:space="preserve"> page</w:t>
-      </w:r>
-      <w:r>
-        <w:rPr>
-          <w:rFonts w:cstheme="majorHAnsi"/>
-        </w:rPr>
-        <w:t xml:space="preserve">. User can also upgrade their account type to have more features. When completing building site, user can preview site and mapping domain. For report, </w:t>
-      </w:r>
-      <w:r>
-        <w:rPr>
-          <w:rFonts w:cstheme="majorHAnsi"/>
-        </w:rPr>
-        <w:t>site statistics will show information about number of visitors and which products mostly viewed</w:t>
-      </w:r>
-      <w:r>
-        <w:rPr>
-          <w:rFonts w:cstheme="majorHAnsi"/>
-        </w:rPr>
-        <w:t>.</w:t>
+    </w:p>
+    <w:p>
+      <w:pPr>
+        <w:pStyle w:val="TextBody"/>
+        <w:ind w:left="1418"/>
+      </w:pPr>
+      <w:r>
+        <w:t>- The system is a web application, which concentrates on helping user build products catalogue sites</w:t>
+      </w:r>
+    </w:p>
+    <w:p>
+      <w:pPr>
+        <w:pStyle w:val="TextBody"/>
+        <w:ind w:left="1418"/>
+      </w:pPr>
+      <w:r>
+        <w:t>- For more feature example mapping existing domain or premium template, user must upgrade their account type.</w:t>
+      </w:r>
+    </w:p>
+    <w:p>
+      <w:pPr>
+        <w:pStyle w:val="TextBody"/>
+        <w:ind w:left="1418"/>
+      </w:pPr>
+      <w:r>
+        <w:t>- Site statistics will show information about number of visitors and which products mostly viewed.</w:t>
       </w:r>
     </w:p>
     <w:p>
@@ -7111,9 +6848,8 @@
       <w:r>
         <w:rPr>
           <w:noProof/>
-          <w:lang w:eastAsia="ja-JP" w:bidi="ar-SA"/>
-        </w:rPr>
-        <w:lastRenderedPageBreak/>
+          <w:lang w:eastAsia="en-US" w:bidi="ar-SA"/>
+        </w:rPr>
         <w:drawing>
           <wp:inline distT="0" distB="0" distL="0" distR="0">
             <wp:extent cx="5943600" cy="1642110"/>
@@ -7171,66 +6907,73 @@
     </w:p>
     <w:p>
       <w:pPr>
-        <w:ind w:left="2127"/>
+        <w:ind w:left="1789"/>
       </w:pPr>
       <w:r>
         <w:t xml:space="preserve">-  </w:t>
       </w:r>
-      <w:r>
-        <w:t>Window 7</w:t>
-      </w:r>
-      <w:r>
-        <w:t xml:space="preserve">:  </w:t>
-      </w:r>
-      <w:r>
-        <w:t>Operating system and pl</w:t>
-      </w:r>
-      <w:bookmarkStart w:id="29" w:name="_GoBack"/>
-      <w:bookmarkEnd w:id="29"/>
-      <w:r>
-        <w:t>atform for</w:t>
-      </w:r>
-      <w:r>
-        <w:t xml:space="preserve"> development.</w:t>
-      </w:r>
-    </w:p>
-    <w:p>
-      <w:pPr>
-        <w:ind w:left="2127"/>
+      <w:proofErr w:type="gramStart"/>
+      <w:r>
+        <w:t>Window  7</w:t>
+      </w:r>
+      <w:proofErr w:type="gramEnd"/>
+      <w:r>
+        <w:t xml:space="preserve">:  operating  system  and  platform  for </w:t>
+      </w:r>
+    </w:p>
+    <w:p>
+      <w:pPr>
+        <w:ind w:left="1789"/>
+      </w:pPr>
+      <w:proofErr w:type="gramStart"/>
+      <w:r>
+        <w:t>development</w:t>
+      </w:r>
+      <w:proofErr w:type="gramEnd"/>
+      <w:r>
+        <w:t>.</w:t>
+      </w:r>
+    </w:p>
+    <w:p>
+      <w:pPr>
+        <w:ind w:left="1789"/>
       </w:pPr>
       <w:r>
         <w:t xml:space="preserve">-  </w:t>
       </w:r>
-      <w:r>
-        <w:t>SQL Server 2012</w:t>
-      </w:r>
-      <w:r>
-        <w:t xml:space="preserve">:  </w:t>
-      </w:r>
-      <w:r>
-        <w:t>Used to create and manage the</w:t>
-      </w:r>
-      <w:r>
-        <w:t xml:space="preserve"> database for system.</w:t>
-      </w:r>
-    </w:p>
-    <w:p>
-      <w:pPr>
-        <w:ind w:left="2127"/>
-      </w:pPr>
-      <w:r>
-        <w:t>-  Visual Studio 2013</w:t>
-      </w:r>
-      <w:r>
-        <w:t>: U</w:t>
-      </w:r>
-      <w:r>
-        <w:t>sed to implement website and web service.</w:t>
-      </w:r>
-    </w:p>
-    <w:p>
-      <w:pPr>
-        <w:ind w:left="2127"/>
+      <w:proofErr w:type="gramStart"/>
+      <w:r>
+        <w:t>SQL  Server</w:t>
+      </w:r>
+      <w:proofErr w:type="gramEnd"/>
+      <w:r>
+        <w:t xml:space="preserve">  2012:  used  to  create  and  manage  the </w:t>
+      </w:r>
+    </w:p>
+    <w:p>
+      <w:pPr>
+        <w:ind w:left="1789"/>
+      </w:pPr>
+      <w:proofErr w:type="gramStart"/>
+      <w:r>
+        <w:t>database</w:t>
+      </w:r>
+      <w:proofErr w:type="gramEnd"/>
+      <w:r>
+        <w:t xml:space="preserve"> for system.</w:t>
+      </w:r>
+    </w:p>
+    <w:p>
+      <w:pPr>
+        <w:ind w:left="1789"/>
+      </w:pPr>
+      <w:r>
+        <w:t>-  Visual Studio 2013: used to implement website and web service.</w:t>
+      </w:r>
+    </w:p>
+    <w:p>
+      <w:pPr>
+        <w:ind w:left="1789"/>
       </w:pPr>
       <w:r>
         <w:t xml:space="preserve">-  Google Code &amp; </w:t>
@@ -7246,7 +6989,7 @@
     </w:p>
     <w:p>
       <w:pPr>
-        <w:ind w:left="2127"/>
+        <w:ind w:left="1789"/>
       </w:pPr>
       <w:r>
         <w:t xml:space="preserve">-  </w:t>
@@ -7257,27 +7000,23 @@
       </w:r>
       <w:proofErr w:type="spellEnd"/>
       <w:r>
-        <w:t>: U</w:t>
-      </w:r>
-      <w:r>
-        <w:t>sed to create models and diagrams.</w:t>
-      </w:r>
-    </w:p>
-    <w:p>
-      <w:pPr>
-        <w:ind w:left="2127"/>
-      </w:pPr>
-      <w:r>
-        <w:t>-  Skype</w:t>
-      </w:r>
-      <w:r>
-        <w:t xml:space="preserve"> and </w:t>
-      </w:r>
-      <w:r>
-        <w:t>Gmail: U</w:t>
-      </w:r>
-      <w:r>
-        <w:t>sed for communication and meeting.</w:t>
+        <w:t>: used to create models and diagrams.</w:t>
+      </w:r>
+    </w:p>
+    <w:p>
+      <w:pPr>
+        <w:ind w:left="1789"/>
+      </w:pPr>
+      <w:r>
+        <w:t xml:space="preserve">-  Skype and </w:t>
+      </w:r>
+      <w:proofErr w:type="spellStart"/>
+      <w:r>
+        <w:t>gmail</w:t>
+      </w:r>
+      <w:proofErr w:type="spellEnd"/>
+      <w:r>
+        <w:t>: used for communication and meeting.</w:t>
       </w:r>
     </w:p>
     <w:p>
@@ -7288,11 +7027,11 @@
           <w:numId w:val="10"/>
         </w:numPr>
       </w:pPr>
-      <w:bookmarkStart w:id="30" w:name="_Toc408993551"/>
+      <w:bookmarkStart w:id="29" w:name="_Toc408993551"/>
       <w:r>
         <w:t>Project Organization</w:t>
       </w:r>
-      <w:bookmarkEnd w:id="30"/>
+      <w:bookmarkEnd w:id="29"/>
     </w:p>
     <w:p>
       <w:pPr>
@@ -7303,11 +7042,11 @@
         </w:numPr>
         <w:ind w:left="1701" w:hanging="567"/>
       </w:pPr>
-      <w:bookmarkStart w:id="31" w:name="_Toc408993552"/>
+      <w:bookmarkStart w:id="30" w:name="_Toc408993552"/>
       <w:r>
         <w:t>Software Process Model</w:t>
       </w:r>
-      <w:bookmarkEnd w:id="31"/>
+      <w:bookmarkEnd w:id="30"/>
     </w:p>
     <w:p>
       <w:pPr>
@@ -7490,8 +7229,9 @@
       <w:r>
         <w:rPr>
           <w:noProof/>
-          <w:lang w:eastAsia="ja-JP" w:bidi="ar-SA"/>
-        </w:rPr>
+          <w:lang w:eastAsia="en-US" w:bidi="ar-SA"/>
+        </w:rPr>
+        <w:lastRenderedPageBreak/>
         <w:drawing>
           <wp:inline distT="0" distB="0" distL="0" distR="0">
             <wp:extent cx="5105400" cy="2266950"/>
@@ -7556,11 +7296,11 @@
         </w:numPr>
         <w:ind w:left="1701" w:hanging="567"/>
       </w:pPr>
-      <w:bookmarkStart w:id="32" w:name="_Toc408993553"/>
+      <w:bookmarkStart w:id="31" w:name="_Toc408993553"/>
       <w:r>
         <w:t>Roles and responsibilities</w:t>
       </w:r>
-      <w:bookmarkEnd w:id="32"/>
+      <w:bookmarkEnd w:id="31"/>
     </w:p>
     <w:p>
       <w:pPr>
@@ -7661,9 +7401,8 @@
       <w:r>
         <w:rPr>
           <w:noProof/>
-          <w:lang w:eastAsia="ja-JP" w:bidi="ar-SA"/>
-        </w:rPr>
-        <w:lastRenderedPageBreak/>
+          <w:lang w:eastAsia="en-US" w:bidi="ar-SA"/>
+        </w:rPr>
         <w:drawing>
           <wp:inline distT="0" distB="0" distL="0" distR="0">
             <wp:extent cx="5943600" cy="3617595"/>
@@ -7710,11 +7449,11 @@
         </w:numPr>
         <w:ind w:left="1701" w:hanging="567"/>
       </w:pPr>
-      <w:bookmarkStart w:id="33" w:name="_Toc408993554"/>
+      <w:bookmarkStart w:id="32" w:name="_Toc408993554"/>
       <w:r>
         <w:t>Tools and Techniques</w:t>
       </w:r>
-      <w:bookmarkEnd w:id="33"/>
+      <w:bookmarkEnd w:id="32"/>
     </w:p>
     <w:p>
       <w:pPr>
@@ -7813,11 +7552,12 @@
           <w:numId w:val="10"/>
         </w:numPr>
       </w:pPr>
-      <w:bookmarkStart w:id="34" w:name="_Toc408993555"/>
-      <w:r>
+      <w:bookmarkStart w:id="33" w:name="_Toc408993555"/>
+      <w:r>
+        <w:lastRenderedPageBreak/>
         <w:t>Project Management Plan</w:t>
       </w:r>
-      <w:bookmarkEnd w:id="34"/>
+      <w:bookmarkEnd w:id="33"/>
     </w:p>
     <w:p>
       <w:pPr>
@@ -7828,11 +7568,11 @@
         </w:numPr>
         <w:ind w:left="1701" w:hanging="567"/>
       </w:pPr>
-      <w:bookmarkStart w:id="35" w:name="_Toc408993556"/>
+      <w:bookmarkStart w:id="34" w:name="_Toc408993556"/>
       <w:r>
         <w:t>Software development life cycle</w:t>
       </w:r>
-      <w:bookmarkEnd w:id="35"/>
+      <w:bookmarkEnd w:id="34"/>
     </w:p>
     <w:p>
       <w:pPr>
@@ -7842,11 +7582,11 @@
           <w:numId w:val="10"/>
         </w:numPr>
       </w:pPr>
-      <w:bookmarkStart w:id="36" w:name="_Toc408993557"/>
+      <w:bookmarkStart w:id="35" w:name="_Toc408993557"/>
       <w:r>
         <w:t>Coding Convention</w:t>
       </w:r>
-      <w:bookmarkEnd w:id="36"/>
+      <w:bookmarkEnd w:id="35"/>
     </w:p>
     <w:sectPr>
       <w:footerReference w:type="default" r:id="rId12"/>
@@ -7860,7 +7600,7 @@
 </file>
 
 <file path=word/endnotes.xml><?xml version="1.0" encoding="utf-8"?>
-<w:endnotes xmlns:wpc="http://schemas.microsoft.com/office/word/2010/wordprocessingCanvas" xmlns:mc="http://schemas.openxmlformats.org/markup-compatibility/2006" xmlns:o="urn:schemas-microsoft-com:office:office" xmlns:r="http://schemas.openxmlformats.org/officeDocument/2006/relationships" xmlns:m="http://schemas.openxmlformats.org/officeDocument/2006/math" xmlns:v="urn:schemas-microsoft-com:vml" xmlns:wp14="http://schemas.microsoft.com/office/word/2010/wordprocessingDrawing" xmlns:wp="http://schemas.openxmlformats.org/drawingml/2006/wordprocessingDrawing" xmlns:w10="urn:schemas-microsoft-com:office:word" xmlns:w="http://schemas.openxmlformats.org/wordprocessingml/2006/main" xmlns:w14="http://schemas.microsoft.com/office/word/2010/wordml" xmlns:w15="http://schemas.microsoft.com/office/word/2012/wordml" xmlns:wpg="http://schemas.microsoft.com/office/word/2010/wordprocessingGroup" xmlns:wpi="http://schemas.microsoft.com/office/word/2010/wordprocessingInk" xmlns:wne="http://schemas.microsoft.com/office/word/2006/wordml" xmlns:wps="http://schemas.microsoft.com/office/word/2010/wordprocessingShape" mc:Ignorable="w14 w15 wp14">
+<w:endnotes xmlns:ve="http://schemas.openxmlformats.org/markup-compatibility/2006" xmlns:o="urn:schemas-microsoft-com:office:office" xmlns:r="http://schemas.openxmlformats.org/officeDocument/2006/relationships" xmlns:m="http://schemas.openxmlformats.org/officeDocument/2006/math" xmlns:v="urn:schemas-microsoft-com:vml" xmlns:wp="http://schemas.openxmlformats.org/drawingml/2006/wordprocessingDrawing" xmlns:w10="urn:schemas-microsoft-com:office:word" xmlns:w="http://schemas.openxmlformats.org/wordprocessingml/2006/main" xmlns:wne="http://schemas.microsoft.com/office/word/2006/wordml">
   <w:endnote w:type="separator" w:id="-1">
     <w:p>
       <w:r>
@@ -7879,7 +7619,7 @@
 </file>
 
 <file path=word/footer1.xml><?xml version="1.0" encoding="utf-8"?>
-<w:ftr xmlns:wpc="http://schemas.microsoft.com/office/word/2010/wordprocessingCanvas" xmlns:mc="http://schemas.openxmlformats.org/markup-compatibility/2006" xmlns:o="urn:schemas-microsoft-com:office:office" xmlns:r="http://schemas.openxmlformats.org/officeDocument/2006/relationships" xmlns:m="http://schemas.openxmlformats.org/officeDocument/2006/math" xmlns:v="urn:schemas-microsoft-com:vml" xmlns:wp14="http://schemas.microsoft.com/office/word/2010/wordprocessingDrawing" xmlns:wp="http://schemas.openxmlformats.org/drawingml/2006/wordprocessingDrawing" xmlns:w10="urn:schemas-microsoft-com:office:word" xmlns:w="http://schemas.openxmlformats.org/wordprocessingml/2006/main" xmlns:w14="http://schemas.microsoft.com/office/word/2010/wordml" xmlns:w15="http://schemas.microsoft.com/office/word/2012/wordml" xmlns:wpg="http://schemas.microsoft.com/office/word/2010/wordprocessingGroup" xmlns:wpi="http://schemas.microsoft.com/office/word/2010/wordprocessingInk" xmlns:wne="http://schemas.microsoft.com/office/word/2006/wordml" xmlns:wps="http://schemas.microsoft.com/office/word/2010/wordprocessingShape" mc:Ignorable="w14 w15 wp14">
+<w:ftr xmlns:ve="http://schemas.openxmlformats.org/markup-compatibility/2006" xmlns:o="urn:schemas-microsoft-com:office:office" xmlns:r="http://schemas.openxmlformats.org/officeDocument/2006/relationships" xmlns:m="http://schemas.openxmlformats.org/officeDocument/2006/math" xmlns:v="urn:schemas-microsoft-com:vml" xmlns:wp="http://schemas.openxmlformats.org/drawingml/2006/wordprocessingDrawing" xmlns:w10="urn:schemas-microsoft-com:office:word" xmlns:w="http://schemas.openxmlformats.org/wordprocessingml/2006/main" xmlns:wne="http://schemas.microsoft.com/office/word/2006/wordml">
   <w:p>
     <w:pPr>
       <w:pStyle w:val="Footer"/>
@@ -7908,7 +7648,7 @@
 </file>
 
 <file path=word/footnotes.xml><?xml version="1.0" encoding="utf-8"?>
-<w:footnotes xmlns:wpc="http://schemas.microsoft.com/office/word/2010/wordprocessingCanvas" xmlns:mc="http://schemas.openxmlformats.org/markup-compatibility/2006" xmlns:o="urn:schemas-microsoft-com:office:office" xmlns:r="http://schemas.openxmlformats.org/officeDocument/2006/relationships" xmlns:m="http://schemas.openxmlformats.org/officeDocument/2006/math" xmlns:v="urn:schemas-microsoft-com:vml" xmlns:wp14="http://schemas.microsoft.com/office/word/2010/wordprocessingDrawing" xmlns:wp="http://schemas.openxmlformats.org/drawingml/2006/wordprocessingDrawing" xmlns:w10="urn:schemas-microsoft-com:office:word" xmlns:w="http://schemas.openxmlformats.org/wordprocessingml/2006/main" xmlns:w14="http://schemas.microsoft.com/office/word/2010/wordml" xmlns:w15="http://schemas.microsoft.com/office/word/2012/wordml" xmlns:wpg="http://schemas.microsoft.com/office/word/2010/wordprocessingGroup" xmlns:wpi="http://schemas.microsoft.com/office/word/2010/wordprocessingInk" xmlns:wne="http://schemas.microsoft.com/office/word/2006/wordml" xmlns:wps="http://schemas.microsoft.com/office/word/2010/wordprocessingShape" mc:Ignorable="w14 w15 wp14">
+<w:footnotes xmlns:ve="http://schemas.openxmlformats.org/markup-compatibility/2006" xmlns:o="urn:schemas-microsoft-com:office:office" xmlns:r="http://schemas.openxmlformats.org/officeDocument/2006/relationships" xmlns:m="http://schemas.openxmlformats.org/officeDocument/2006/math" xmlns:v="urn:schemas-microsoft-com:vml" xmlns:wp="http://schemas.openxmlformats.org/drawingml/2006/wordprocessingDrawing" xmlns:w10="urn:schemas-microsoft-com:office:word" xmlns:w="http://schemas.openxmlformats.org/wordprocessingml/2006/main" xmlns:wne="http://schemas.microsoft.com/office/word/2006/wordml">
   <w:footnote w:type="separator" w:id="-1">
     <w:p>
       <w:r>
@@ -7927,7 +7667,7 @@
 </file>
 
 <file path=word/numbering.xml><?xml version="1.0" encoding="utf-8"?>
-<w:numbering xmlns:wpc="http://schemas.microsoft.com/office/word/2010/wordprocessingCanvas" xmlns:mc="http://schemas.openxmlformats.org/markup-compatibility/2006" xmlns:o="urn:schemas-microsoft-com:office:office" xmlns:r="http://schemas.openxmlformats.org/officeDocument/2006/relationships" xmlns:m="http://schemas.openxmlformats.org/officeDocument/2006/math" xmlns:v="urn:schemas-microsoft-com:vml" xmlns:wp14="http://schemas.microsoft.com/office/word/2010/wordprocessingDrawing" xmlns:wp="http://schemas.openxmlformats.org/drawingml/2006/wordprocessingDrawing" xmlns:w10="urn:schemas-microsoft-com:office:word" xmlns:w="http://schemas.openxmlformats.org/wordprocessingml/2006/main" xmlns:w14="http://schemas.microsoft.com/office/word/2010/wordml" xmlns:w15="http://schemas.microsoft.com/office/word/2012/wordml" xmlns:wpg="http://schemas.microsoft.com/office/word/2010/wordprocessingGroup" xmlns:wpi="http://schemas.microsoft.com/office/word/2010/wordprocessingInk" xmlns:wne="http://schemas.microsoft.com/office/word/2006/wordml" xmlns:wps="http://schemas.microsoft.com/office/word/2010/wordprocessingShape" mc:Ignorable="w14 w15 wp14">
+<w:numbering xmlns:ve="http://schemas.openxmlformats.org/markup-compatibility/2006" xmlns:o="urn:schemas-microsoft-com:office:office" xmlns:r="http://schemas.openxmlformats.org/officeDocument/2006/relationships" xmlns:m="http://schemas.openxmlformats.org/officeDocument/2006/math" xmlns:v="urn:schemas-microsoft-com:vml" xmlns:wp="http://schemas.openxmlformats.org/drawingml/2006/wordprocessingDrawing" xmlns:w10="urn:schemas-microsoft-com:office:word" xmlns:w="http://schemas.openxmlformats.org/wordprocessingml/2006/main" xmlns:wne="http://schemas.microsoft.com/office/word/2006/wordml">
   <w:abstractNum w:abstractNumId="0">
     <w:nsid w:val="1B9E311A"/>
     <w:multiLevelType w:val="hybridMultilevel"/>
@@ -9012,7 +8752,7 @@
 </file>
 
 <file path=word/styles.xml><?xml version="1.0" encoding="utf-8"?>
-<w:styles xmlns:mc="http://schemas.openxmlformats.org/markup-compatibility/2006" xmlns:r="http://schemas.openxmlformats.org/officeDocument/2006/relationships" xmlns:w="http://schemas.openxmlformats.org/wordprocessingml/2006/main" xmlns:w14="http://schemas.microsoft.com/office/word/2010/wordml" xmlns:w15="http://schemas.microsoft.com/office/word/2012/wordml" mc:Ignorable="w14 w15">
+<w:styles xmlns:r="http://schemas.openxmlformats.org/officeDocument/2006/relationships" xmlns:w="http://schemas.openxmlformats.org/wordprocessingml/2006/main">
   <w:docDefaults>
     <w:rPrDefault>
       <w:rPr>
@@ -9024,378 +8764,144 @@
     </w:rPrDefault>
     <w:pPrDefault/>
   </w:docDefaults>
-  <w:latentStyles w:defLockedState="0" w:defUIPriority="99" w:defSemiHidden="0" w:defUnhideWhenUsed="0" w:defQFormat="0" w:count="371">
-    <w:lsdException w:name="Normal" w:uiPriority="0" w:qFormat="1"/>
-    <w:lsdException w:name="heading 1" w:uiPriority="9" w:qFormat="1"/>
-    <w:lsdException w:name="heading 2" w:semiHidden="1" w:uiPriority="0" w:unhideWhenUsed="1"/>
-    <w:lsdException w:name="heading 3" w:semiHidden="1" w:uiPriority="0" w:unhideWhenUsed="1" w:qFormat="1"/>
-    <w:lsdException w:name="heading 4" w:semiHidden="1" w:uiPriority="9" w:unhideWhenUsed="1" w:qFormat="1"/>
-    <w:lsdException w:name="heading 5" w:semiHidden="1" w:uiPriority="9" w:unhideWhenUsed="1" w:qFormat="1"/>
-    <w:lsdException w:name="heading 6" w:semiHidden="1" w:uiPriority="9" w:unhideWhenUsed="1" w:qFormat="1"/>
-    <w:lsdException w:name="heading 7" w:semiHidden="1" w:uiPriority="9" w:unhideWhenUsed="1" w:qFormat="1"/>
-    <w:lsdException w:name="heading 8" w:semiHidden="1" w:uiPriority="9" w:unhideWhenUsed="1" w:qFormat="1"/>
-    <w:lsdException w:name="heading 9" w:semiHidden="1" w:uiPriority="9" w:unhideWhenUsed="1" w:qFormat="1"/>
-    <w:lsdException w:name="index 1" w:semiHidden="1" w:unhideWhenUsed="1"/>
-    <w:lsdException w:name="index 2" w:semiHidden="1" w:unhideWhenUsed="1"/>
-    <w:lsdException w:name="index 3" w:semiHidden="1" w:unhideWhenUsed="1"/>
-    <w:lsdException w:name="index 4" w:semiHidden="1" w:unhideWhenUsed="1"/>
-    <w:lsdException w:name="index 5" w:semiHidden="1" w:unhideWhenUsed="1"/>
-    <w:lsdException w:name="index 6" w:semiHidden="1" w:unhideWhenUsed="1"/>
-    <w:lsdException w:name="index 7" w:semiHidden="1" w:unhideWhenUsed="1"/>
-    <w:lsdException w:name="index 8" w:semiHidden="1" w:unhideWhenUsed="1"/>
-    <w:lsdException w:name="index 9" w:semiHidden="1" w:unhideWhenUsed="1"/>
-    <w:lsdException w:name="toc 1" w:semiHidden="1" w:uiPriority="39" w:unhideWhenUsed="1" w:qFormat="1"/>
-    <w:lsdException w:name="toc 2" w:semiHidden="1" w:uiPriority="39" w:unhideWhenUsed="1" w:qFormat="1"/>
-    <w:lsdException w:name="toc 3" w:semiHidden="1" w:uiPriority="39" w:unhideWhenUsed="1" w:qFormat="1"/>
-    <w:lsdException w:name="toc 4" w:semiHidden="1" w:uiPriority="39" w:unhideWhenUsed="1"/>
-    <w:lsdException w:name="toc 5" w:semiHidden="1" w:uiPriority="39" w:unhideWhenUsed="1"/>
-    <w:lsdException w:name="toc 6" w:semiHidden="1" w:uiPriority="39" w:unhideWhenUsed="1"/>
-    <w:lsdException w:name="toc 7" w:semiHidden="1" w:uiPriority="39" w:unhideWhenUsed="1"/>
-    <w:lsdException w:name="toc 8" w:semiHidden="1" w:uiPriority="39" w:unhideWhenUsed="1"/>
-    <w:lsdException w:name="toc 9" w:semiHidden="1" w:uiPriority="39" w:unhideWhenUsed="1"/>
-    <w:lsdException w:name="Normal Indent" w:semiHidden="1" w:unhideWhenUsed="1"/>
-    <w:lsdException w:name="footnote text" w:semiHidden="1" w:unhideWhenUsed="1"/>
-    <w:lsdException w:name="annotation text" w:semiHidden="1" w:unhideWhenUsed="1"/>
-    <w:lsdException w:name="header" w:semiHidden="1" w:unhideWhenUsed="1"/>
-    <w:lsdException w:name="footer" w:semiHidden="1" w:unhideWhenUsed="1"/>
-    <w:lsdException w:name="index heading" w:semiHidden="1" w:unhideWhenUsed="1"/>
-    <w:lsdException w:name="caption" w:semiHidden="1" w:uiPriority="35" w:unhideWhenUsed="1" w:qFormat="1"/>
-    <w:lsdException w:name="table of figures" w:semiHidden="1" w:unhideWhenUsed="1"/>
-    <w:lsdException w:name="envelope address" w:semiHidden="1" w:unhideWhenUsed="1"/>
-    <w:lsdException w:name="envelope return" w:semiHidden="1" w:unhideWhenUsed="1"/>
-    <w:lsdException w:name="footnote reference" w:semiHidden="1" w:unhideWhenUsed="1"/>
-    <w:lsdException w:name="annotation reference" w:semiHidden="1" w:unhideWhenUsed="1"/>
-    <w:lsdException w:name="line number" w:semiHidden="1" w:unhideWhenUsed="1"/>
-    <w:lsdException w:name="page number" w:semiHidden="1" w:unhideWhenUsed="1"/>
-    <w:lsdException w:name="endnote reference" w:semiHidden="1" w:unhideWhenUsed="1"/>
-    <w:lsdException w:name="endnote text" w:semiHidden="1" w:unhideWhenUsed="1"/>
-    <w:lsdException w:name="table of authorities" w:semiHidden="1" w:unhideWhenUsed="1"/>
-    <w:lsdException w:name="macro" w:semiHidden="1" w:unhideWhenUsed="1"/>
-    <w:lsdException w:name="toa heading" w:semiHidden="1" w:unhideWhenUsed="1"/>
-    <w:lsdException w:name="List" w:semiHidden="1" w:unhideWhenUsed="1"/>
-    <w:lsdException w:name="List Bullet" w:semiHidden="1" w:unhideWhenUsed="1"/>
-    <w:lsdException w:name="List Number" w:semiHidden="1" w:unhideWhenUsed="1"/>
-    <w:lsdException w:name="List 2" w:semiHidden="1" w:unhideWhenUsed="1"/>
-    <w:lsdException w:name="List 3" w:semiHidden="1" w:unhideWhenUsed="1"/>
-    <w:lsdException w:name="List 4" w:semiHidden="1" w:unhideWhenUsed="1"/>
-    <w:lsdException w:name="List 5" w:semiHidden="1" w:unhideWhenUsed="1"/>
-    <w:lsdException w:name="List Bullet 2" w:semiHidden="1" w:unhideWhenUsed="1"/>
-    <w:lsdException w:name="List Bullet 3" w:semiHidden="1" w:unhideWhenUsed="1"/>
-    <w:lsdException w:name="List Bullet 4" w:semiHidden="1" w:unhideWhenUsed="1"/>
-    <w:lsdException w:name="List Bullet 5" w:semiHidden="1" w:unhideWhenUsed="1"/>
-    <w:lsdException w:name="List Number 2" w:semiHidden="1" w:unhideWhenUsed="1"/>
-    <w:lsdException w:name="List Number 3" w:semiHidden="1" w:unhideWhenUsed="1"/>
-    <w:lsdException w:name="List Number 4" w:semiHidden="1" w:unhideWhenUsed="1"/>
-    <w:lsdException w:name="List Number 5" w:semiHidden="1" w:unhideWhenUsed="1"/>
-    <w:lsdException w:name="Title" w:uiPriority="10" w:qFormat="1"/>
-    <w:lsdException w:name="Closing" w:semiHidden="1" w:unhideWhenUsed="1"/>
-    <w:lsdException w:name="Signature" w:semiHidden="1" w:unhideWhenUsed="1"/>
-    <w:lsdException w:name="Default Paragraph Font" w:semiHidden="1" w:uiPriority="1" w:unhideWhenUsed="1"/>
-    <w:lsdException w:name="Body Text" w:semiHidden="1" w:unhideWhenUsed="1"/>
-    <w:lsdException w:name="Body Text Indent" w:semiHidden="1" w:unhideWhenUsed="1"/>
-    <w:lsdException w:name="List Continue" w:semiHidden="1" w:unhideWhenUsed="1"/>
-    <w:lsdException w:name="List Continue 2" w:semiHidden="1" w:unhideWhenUsed="1"/>
-    <w:lsdException w:name="List Continue 3" w:semiHidden="1" w:unhideWhenUsed="1"/>
-    <w:lsdException w:name="List Continue 4" w:semiHidden="1" w:unhideWhenUsed="1"/>
-    <w:lsdException w:name="List Continue 5" w:semiHidden="1" w:unhideWhenUsed="1"/>
-    <w:lsdException w:name="Message Header" w:semiHidden="1" w:unhideWhenUsed="1"/>
-    <w:lsdException w:name="Subtitle" w:uiPriority="11" w:qFormat="1"/>
-    <w:lsdException w:name="Salutation" w:semiHidden="1" w:unhideWhenUsed="1"/>
-    <w:lsdException w:name="Date" w:semiHidden="1" w:unhideWhenUsed="1"/>
-    <w:lsdException w:name="Body Text First Indent" w:semiHidden="1" w:unhideWhenUsed="1"/>
-    <w:lsdException w:name="Body Text First Indent 2" w:semiHidden="1" w:unhideWhenUsed="1"/>
-    <w:lsdException w:name="Note Heading" w:semiHidden="1" w:unhideWhenUsed="1"/>
-    <w:lsdException w:name="Body Text 2" w:semiHidden="1" w:unhideWhenUsed="1"/>
-    <w:lsdException w:name="Body Text 3" w:semiHidden="1" w:unhideWhenUsed="1"/>
-    <w:lsdException w:name="Body Text Indent 2" w:semiHidden="1" w:unhideWhenUsed="1"/>
-    <w:lsdException w:name="Body Text Indent 3" w:semiHidden="1" w:unhideWhenUsed="1"/>
-    <w:lsdException w:name="Block Text" w:semiHidden="1" w:unhideWhenUsed="1"/>
-    <w:lsdException w:name="Hyperlink" w:semiHidden="1" w:unhideWhenUsed="1"/>
-    <w:lsdException w:name="FollowedHyperlink" w:semiHidden="1" w:unhideWhenUsed="1"/>
-    <w:lsdException w:name="Strong" w:uiPriority="22" w:qFormat="1"/>
-    <w:lsdException w:name="Emphasis" w:uiPriority="20" w:qFormat="1"/>
-    <w:lsdException w:name="Document Map" w:semiHidden="1" w:unhideWhenUsed="1"/>
-    <w:lsdException w:name="Plain Text" w:semiHidden="1" w:unhideWhenUsed="1"/>
-    <w:lsdException w:name="E-mail Signature" w:semiHidden="1" w:unhideWhenUsed="1"/>
-    <w:lsdException w:name="HTML Top of Form" w:semiHidden="1" w:unhideWhenUsed="1"/>
-    <w:lsdException w:name="HTML Bottom of Form" w:semiHidden="1" w:unhideWhenUsed="1"/>
-    <w:lsdException w:name="Normal (Web)" w:semiHidden="1" w:unhideWhenUsed="1"/>
-    <w:lsdException w:name="HTML Acronym" w:semiHidden="1" w:unhideWhenUsed="1"/>
-    <w:lsdException w:name="HTML Address" w:semiHidden="1" w:unhideWhenUsed="1"/>
-    <w:lsdException w:name="HTML Cite" w:semiHidden="1" w:unhideWhenUsed="1"/>
-    <w:lsdException w:name="HTML Code" w:semiHidden="1" w:unhideWhenUsed="1"/>
-    <w:lsdException w:name="HTML Definition" w:semiHidden="1" w:unhideWhenUsed="1"/>
-    <w:lsdException w:name="HTML Keyboard" w:semiHidden="1" w:unhideWhenUsed="1"/>
-    <w:lsdException w:name="HTML Preformatted" w:semiHidden="1" w:unhideWhenUsed="1"/>
-    <w:lsdException w:name="HTML Sample" w:semiHidden="1" w:unhideWhenUsed="1"/>
-    <w:lsdException w:name="HTML Typewriter" w:semiHidden="1" w:unhideWhenUsed="1"/>
-    <w:lsdException w:name="HTML Variable" w:semiHidden="1" w:unhideWhenUsed="1"/>
-    <w:lsdException w:name="Normal Table" w:semiHidden="1" w:unhideWhenUsed="1"/>
-    <w:lsdException w:name="annotation subject" w:semiHidden="1" w:unhideWhenUsed="1"/>
-    <w:lsdException w:name="No List" w:semiHidden="1" w:unhideWhenUsed="1"/>
-    <w:lsdException w:name="Outline List 1" w:semiHidden="1" w:unhideWhenUsed="1"/>
-    <w:lsdException w:name="Outline List 2" w:semiHidden="1" w:unhideWhenUsed="1"/>
-    <w:lsdException w:name="Outline List 3" w:semiHidden="1" w:unhideWhenUsed="1"/>
-    <w:lsdException w:name="Table Simple 1" w:semiHidden="1" w:unhideWhenUsed="1"/>
-    <w:lsdException w:name="Table Simple 2" w:semiHidden="1" w:unhideWhenUsed="1"/>
-    <w:lsdException w:name="Table Simple 3" w:semiHidden="1" w:unhideWhenUsed="1"/>
-    <w:lsdException w:name="Table Classic 1" w:semiHidden="1" w:unhideWhenUsed="1"/>
-    <w:lsdException w:name="Table Classic 2" w:semiHidden="1" w:unhideWhenUsed="1"/>
-    <w:lsdException w:name="Table Classic 3" w:semiHidden="1" w:unhideWhenUsed="1"/>
-    <w:lsdException w:name="Table Classic 4" w:semiHidden="1" w:unhideWhenUsed="1"/>
-    <w:lsdException w:name="Table Colorful 1" w:semiHidden="1" w:unhideWhenUsed="1"/>
-    <w:lsdException w:name="Table Colorful 2" w:semiHidden="1" w:unhideWhenUsed="1"/>
-    <w:lsdException w:name="Table Colorful 3" w:semiHidden="1" w:unhideWhenUsed="1"/>
-    <w:lsdException w:name="Table Columns 1" w:semiHidden="1" w:unhideWhenUsed="1"/>
-    <w:lsdException w:name="Table Columns 2" w:semiHidden="1" w:unhideWhenUsed="1"/>
-    <w:lsdException w:name="Table Columns 3" w:semiHidden="1" w:unhideWhenUsed="1"/>
-    <w:lsdException w:name="Table Columns 4" w:semiHidden="1" w:unhideWhenUsed="1"/>
-    <w:lsdException w:name="Table Columns 5" w:semiHidden="1" w:unhideWhenUsed="1"/>
-    <w:lsdException w:name="Table Grid 1" w:semiHidden="1" w:unhideWhenUsed="1"/>
-    <w:lsdException w:name="Table Grid 2" w:semiHidden="1" w:unhideWhenUsed="1"/>
-    <w:lsdException w:name="Table Grid 3" w:semiHidden="1" w:unhideWhenUsed="1"/>
-    <w:lsdException w:name="Table Grid 4" w:semiHidden="1" w:unhideWhenUsed="1"/>
-    <w:lsdException w:name="Table Grid 5" w:semiHidden="1" w:unhideWhenUsed="1"/>
-    <w:lsdException w:name="Table Grid 6" w:semiHidden="1" w:unhideWhenUsed="1"/>
-    <w:lsdException w:name="Table Grid 7" w:semiHidden="1" w:unhideWhenUsed="1"/>
-    <w:lsdException w:name="Table Grid 8" w:semiHidden="1" w:unhideWhenUsed="1"/>
-    <w:lsdException w:name="Table List 1" w:semiHidden="1" w:unhideWhenUsed="1"/>
-    <w:lsdException w:name="Table List 2" w:semiHidden="1" w:unhideWhenUsed="1"/>
-    <w:lsdException w:name="Table List 3" w:semiHidden="1" w:unhideWhenUsed="1"/>
-    <w:lsdException w:name="Table List 4" w:semiHidden="1" w:unhideWhenUsed="1"/>
-    <w:lsdException w:name="Table List 5" w:semiHidden="1" w:unhideWhenUsed="1"/>
-    <w:lsdException w:name="Table List 6" w:semiHidden="1" w:unhideWhenUsed="1"/>
-    <w:lsdException w:name="Table List 7" w:semiHidden="1" w:unhideWhenUsed="1"/>
-    <w:lsdException w:name="Table List 8" w:semiHidden="1" w:unhideWhenUsed="1"/>
-    <w:lsdException w:name="Table 3D effects 1" w:semiHidden="1" w:unhideWhenUsed="1"/>
-    <w:lsdException w:name="Table 3D effects 2" w:semiHidden="1" w:unhideWhenUsed="1"/>
-    <w:lsdException w:name="Table 3D effects 3" w:semiHidden="1" w:unhideWhenUsed="1"/>
-    <w:lsdException w:name="Table Contemporary" w:semiHidden="1" w:unhideWhenUsed="1"/>
-    <w:lsdException w:name="Table Elegant" w:semiHidden="1" w:unhideWhenUsed="1"/>
-    <w:lsdException w:name="Table Professional" w:semiHidden="1" w:unhideWhenUsed="1"/>
-    <w:lsdException w:name="Table Subtle 1" w:semiHidden="1" w:unhideWhenUsed="1"/>
-    <w:lsdException w:name="Table Subtle 2" w:semiHidden="1" w:unhideWhenUsed="1"/>
-    <w:lsdException w:name="Table Web 1" w:semiHidden="1" w:unhideWhenUsed="1"/>
-    <w:lsdException w:name="Table Web 2" w:semiHidden="1" w:unhideWhenUsed="1"/>
-    <w:lsdException w:name="Table Web 3" w:semiHidden="1" w:unhideWhenUsed="1"/>
-    <w:lsdException w:name="Balloon Text" w:semiHidden="1" w:unhideWhenUsed="1"/>
-    <w:lsdException w:name="Table Grid" w:uiPriority="59"/>
-    <w:lsdException w:name="Table Theme" w:semiHidden="1" w:unhideWhenUsed="1"/>
-    <w:lsdException w:name="Placeholder Text" w:semiHidden="1"/>
-    <w:lsdException w:name="No Spacing" w:uiPriority="0" w:qFormat="1"/>
-    <w:lsdException w:name="Light Shading" w:uiPriority="60"/>
-    <w:lsdException w:name="Light List" w:uiPriority="61"/>
-    <w:lsdException w:name="Light Grid" w:uiPriority="62"/>
-    <w:lsdException w:name="Medium Shading 1" w:uiPriority="63"/>
-    <w:lsdException w:name="Medium Shading 2" w:uiPriority="64"/>
-    <w:lsdException w:name="Medium List 1" w:uiPriority="65"/>
-    <w:lsdException w:name="Medium List 2" w:uiPriority="66"/>
-    <w:lsdException w:name="Medium Grid 1" w:uiPriority="67"/>
-    <w:lsdException w:name="Medium Grid 2" w:uiPriority="68"/>
-    <w:lsdException w:name="Medium Grid 3" w:uiPriority="69"/>
-    <w:lsdException w:name="Dark List" w:uiPriority="70"/>
-    <w:lsdException w:name="Colorful Shading" w:uiPriority="71"/>
-    <w:lsdException w:name="Colorful List" w:uiPriority="72"/>
-    <w:lsdException w:name="Colorful Grid" w:uiPriority="73"/>
-    <w:lsdException w:name="Light Shading Accent 1" w:uiPriority="60"/>
-    <w:lsdException w:name="Light List Accent 1" w:uiPriority="61"/>
-    <w:lsdException w:name="Light Grid Accent 1" w:uiPriority="62"/>
-    <w:lsdException w:name="Medium Shading 1 Accent 1" w:uiPriority="63"/>
-    <w:lsdException w:name="Medium Shading 2 Accent 1" w:uiPriority="64"/>
-    <w:lsdException w:name="Medium List 1 Accent 1" w:uiPriority="65"/>
-    <w:lsdException w:name="Revision" w:semiHidden="1"/>
-    <w:lsdException w:name="List Paragraph" w:uiPriority="34" w:qFormat="1"/>
-    <w:lsdException w:name="Quote" w:uiPriority="29" w:qFormat="1"/>
-    <w:lsdException w:name="Intense Quote" w:uiPriority="30" w:qFormat="1"/>
-    <w:lsdException w:name="Medium List 2 Accent 1" w:uiPriority="66"/>
-    <w:lsdException w:name="Medium Grid 1 Accent 1" w:uiPriority="67"/>
-    <w:lsdException w:name="Medium Grid 2 Accent 1" w:uiPriority="68"/>
-    <w:lsdException w:name="Medium Grid 3 Accent 1" w:uiPriority="69"/>
-    <w:lsdException w:name="Dark List Accent 1" w:uiPriority="70"/>
-    <w:lsdException w:name="Colorful Shading Accent 1" w:uiPriority="71"/>
-    <w:lsdException w:name="Colorful List Accent 1" w:uiPriority="72"/>
-    <w:lsdException w:name="Colorful Grid Accent 1" w:uiPriority="73"/>
-    <w:lsdException w:name="Light Shading Accent 2" w:uiPriority="60"/>
-    <w:lsdException w:name="Light List Accent 2" w:uiPriority="61"/>
-    <w:lsdException w:name="Light Grid Accent 2" w:uiPriority="62"/>
-    <w:lsdException w:name="Medium Shading 1 Accent 2" w:uiPriority="63"/>
-    <w:lsdException w:name="Medium Shading 2 Accent 2" w:uiPriority="64"/>
-    <w:lsdException w:name="Medium List 1 Accent 2" w:uiPriority="65"/>
-    <w:lsdException w:name="Medium List 2 Accent 2" w:uiPriority="66"/>
-    <w:lsdException w:name="Medium Grid 1 Accent 2" w:uiPriority="67"/>
-    <w:lsdException w:name="Medium Grid 2 Accent 2" w:uiPriority="68"/>
-    <w:lsdException w:name="Medium Grid 3 Accent 2" w:uiPriority="69"/>
-    <w:lsdException w:name="Dark List Accent 2" w:uiPriority="70"/>
-    <w:lsdException w:name="Colorful Shading Accent 2" w:uiPriority="71"/>
-    <w:lsdException w:name="Colorful List Accent 2" w:uiPriority="72"/>
-    <w:lsdException w:name="Colorful Grid Accent 2" w:uiPriority="73"/>
-    <w:lsdException w:name="Light Shading Accent 3" w:uiPriority="60"/>
-    <w:lsdException w:name="Light List Accent 3" w:uiPriority="61"/>
-    <w:lsdException w:name="Light Grid Accent 3" w:uiPriority="62"/>
-    <w:lsdException w:name="Medium Shading 1 Accent 3" w:uiPriority="63"/>
-    <w:lsdException w:name="Medium Shading 2 Accent 3" w:uiPriority="64"/>
-    <w:lsdException w:name="Medium List 1 Accent 3" w:uiPriority="65"/>
-    <w:lsdException w:name="Medium List 2 Accent 3" w:uiPriority="66"/>
-    <w:lsdException w:name="Medium Grid 1 Accent 3" w:uiPriority="67"/>
-    <w:lsdException w:name="Medium Grid 2 Accent 3" w:uiPriority="68"/>
-    <w:lsdException w:name="Medium Grid 3 Accent 3" w:uiPriority="69"/>
-    <w:lsdException w:name="Dark List Accent 3" w:uiPriority="70"/>
-    <w:lsdException w:name="Colorful Shading Accent 3" w:uiPriority="71"/>
-    <w:lsdException w:name="Colorful List Accent 3" w:uiPriority="72"/>
-    <w:lsdException w:name="Colorful Grid Accent 3" w:uiPriority="73"/>
-    <w:lsdException w:name="Light Shading Accent 4" w:uiPriority="60"/>
-    <w:lsdException w:name="Light List Accent 4" w:uiPriority="61"/>
-    <w:lsdException w:name="Light Grid Accent 4" w:uiPriority="62"/>
-    <w:lsdException w:name="Medium Shading 1 Accent 4" w:uiPriority="63"/>
-    <w:lsdException w:name="Medium Shading 2 Accent 4" w:uiPriority="64"/>
-    <w:lsdException w:name="Medium List 1 Accent 4" w:uiPriority="65"/>
-    <w:lsdException w:name="Medium List 2 Accent 4" w:uiPriority="66"/>
-    <w:lsdException w:name="Medium Grid 1 Accent 4" w:uiPriority="67"/>
-    <w:lsdException w:name="Medium Grid 2 Accent 4" w:uiPriority="68"/>
-    <w:lsdException w:name="Medium Grid 3 Accent 4" w:uiPriority="69"/>
-    <w:lsdException w:name="Dark List Accent 4" w:uiPriority="70"/>
-    <w:lsdException w:name="Colorful Shading Accent 4" w:uiPriority="71"/>
-    <w:lsdException w:name="Colorful List Accent 4" w:uiPriority="72"/>
-    <w:lsdException w:name="Colorful Grid Accent 4" w:uiPriority="73"/>
-    <w:lsdException w:name="Light Shading Accent 5" w:uiPriority="60"/>
-    <w:lsdException w:name="Light List Accent 5" w:uiPriority="61"/>
-    <w:lsdException w:name="Light Grid Accent 5" w:uiPriority="62"/>
-    <w:lsdException w:name="Medium Shading 1 Accent 5" w:uiPriority="63"/>
-    <w:lsdException w:name="Medium Shading 2 Accent 5" w:uiPriority="64"/>
-    <w:lsdException w:name="Medium List 1 Accent 5" w:uiPriority="65"/>
-    <w:lsdException w:name="Medium List 2 Accent 5" w:uiPriority="66"/>
-    <w:lsdException w:name="Medium Grid 1 Accent 5" w:uiPriority="67"/>
-    <w:lsdException w:name="Medium Grid 2 Accent 5" w:uiPriority="68"/>
-    <w:lsdException w:name="Medium Grid 3 Accent 5" w:uiPriority="69"/>
-    <w:lsdException w:name="Dark List Accent 5" w:uiPriority="70"/>
-    <w:lsdException w:name="Colorful Shading Accent 5" w:uiPriority="71"/>
-    <w:lsdException w:name="Colorful List Accent 5" w:uiPriority="72"/>
-    <w:lsdException w:name="Colorful Grid Accent 5" w:uiPriority="73"/>
-    <w:lsdException w:name="Light Shading Accent 6" w:uiPriority="60"/>
-    <w:lsdException w:name="Light List Accent 6" w:uiPriority="61"/>
-    <w:lsdException w:name="Light Grid Accent 6" w:uiPriority="62"/>
-    <w:lsdException w:name="Medium Shading 1 Accent 6" w:uiPriority="63"/>
-    <w:lsdException w:name="Medium Shading 2 Accent 6" w:uiPriority="64"/>
-    <w:lsdException w:name="Medium List 1 Accent 6" w:uiPriority="65"/>
-    <w:lsdException w:name="Medium List 2 Accent 6" w:uiPriority="66"/>
-    <w:lsdException w:name="Medium Grid 1 Accent 6" w:uiPriority="67"/>
-    <w:lsdException w:name="Medium Grid 2 Accent 6" w:uiPriority="68"/>
-    <w:lsdException w:name="Medium Grid 3 Accent 6" w:uiPriority="69"/>
-    <w:lsdException w:name="Dark List Accent 6" w:uiPriority="70"/>
-    <w:lsdException w:name="Colorful Shading Accent 6" w:uiPriority="71"/>
-    <w:lsdException w:name="Colorful List Accent 6" w:uiPriority="72"/>
-    <w:lsdException w:name="Colorful Grid Accent 6" w:uiPriority="73"/>
-    <w:lsdException w:name="Subtle Emphasis" w:uiPriority="19" w:qFormat="1"/>
-    <w:lsdException w:name="Intense Emphasis" w:uiPriority="21" w:qFormat="1"/>
-    <w:lsdException w:name="Subtle Reference" w:uiPriority="31" w:qFormat="1"/>
-    <w:lsdException w:name="Intense Reference" w:uiPriority="32" w:qFormat="1"/>
-    <w:lsdException w:name="Book Title" w:uiPriority="33" w:qFormat="1"/>
-    <w:lsdException w:name="Bibliography" w:semiHidden="1" w:uiPriority="37" w:unhideWhenUsed="1"/>
-    <w:lsdException w:name="TOC Heading" w:semiHidden="1" w:uiPriority="39" w:unhideWhenUsed="1" w:qFormat="1"/>
-    <w:lsdException w:name="Plain Table 1" w:uiPriority="41"/>
-    <w:lsdException w:name="Plain Table 2" w:uiPriority="42"/>
-    <w:lsdException w:name="Plain Table 3" w:uiPriority="43"/>
-    <w:lsdException w:name="Plain Table 4" w:uiPriority="44"/>
-    <w:lsdException w:name="Plain Table 5" w:uiPriority="45"/>
-    <w:lsdException w:name="Grid Table Light" w:uiPriority="40"/>
-    <w:lsdException w:name="Grid Table 1 Light" w:uiPriority="46"/>
-    <w:lsdException w:name="Grid Table 2" w:uiPriority="47"/>
-    <w:lsdException w:name="Grid Table 3" w:uiPriority="48"/>
-    <w:lsdException w:name="Grid Table 4" w:uiPriority="49"/>
-    <w:lsdException w:name="Grid Table 5 Dark" w:uiPriority="50"/>
-    <w:lsdException w:name="Grid Table 6 Colorful" w:uiPriority="51"/>
-    <w:lsdException w:name="Grid Table 7 Colorful" w:uiPriority="52"/>
-    <w:lsdException w:name="Grid Table 1 Light Accent 1" w:uiPriority="46"/>
-    <w:lsdException w:name="Grid Table 2 Accent 1" w:uiPriority="47"/>
-    <w:lsdException w:name="Grid Table 3 Accent 1" w:uiPriority="48"/>
-    <w:lsdException w:name="Grid Table 4 Accent 1" w:uiPriority="49"/>
-    <w:lsdException w:name="Grid Table 5 Dark Accent 1" w:uiPriority="50"/>
-    <w:lsdException w:name="Grid Table 6 Colorful Accent 1" w:uiPriority="51"/>
-    <w:lsdException w:name="Grid Table 7 Colorful Accent 1" w:uiPriority="52"/>
-    <w:lsdException w:name="Grid Table 1 Light Accent 2" w:uiPriority="46"/>
-    <w:lsdException w:name="Grid Table 2 Accent 2" w:uiPriority="47"/>
-    <w:lsdException w:name="Grid Table 3 Accent 2" w:uiPriority="48"/>
-    <w:lsdException w:name="Grid Table 4 Accent 2" w:uiPriority="49"/>
-    <w:lsdException w:name="Grid Table 5 Dark Accent 2" w:uiPriority="50"/>
-    <w:lsdException w:name="Grid Table 6 Colorful Accent 2" w:uiPriority="51"/>
-    <w:lsdException w:name="Grid Table 7 Colorful Accent 2" w:uiPriority="52"/>
-    <w:lsdException w:name="Grid Table 1 Light Accent 3" w:uiPriority="46"/>
-    <w:lsdException w:name="Grid Table 2 Accent 3" w:uiPriority="47"/>
-    <w:lsdException w:name="Grid Table 3 Accent 3" w:uiPriority="48"/>
-    <w:lsdException w:name="Grid Table 4 Accent 3" w:uiPriority="49"/>
-    <w:lsdException w:name="Grid Table 5 Dark Accent 3" w:uiPriority="50"/>
-    <w:lsdException w:name="Grid Table 6 Colorful Accent 3" w:uiPriority="51"/>
-    <w:lsdException w:name="Grid Table 7 Colorful Accent 3" w:uiPriority="52"/>
-    <w:lsdException w:name="Grid Table 1 Light Accent 4" w:uiPriority="46"/>
-    <w:lsdException w:name="Grid Table 2 Accent 4" w:uiPriority="47"/>
-    <w:lsdException w:name="Grid Table 3 Accent 4" w:uiPriority="48"/>
-    <w:lsdException w:name="Grid Table 4 Accent 4" w:uiPriority="49"/>
-    <w:lsdException w:name="Grid Table 5 Dark Accent 4" w:uiPriority="50"/>
-    <w:lsdException w:name="Grid Table 6 Colorful Accent 4" w:uiPriority="51"/>
-    <w:lsdException w:name="Grid Table 7 Colorful Accent 4" w:uiPriority="52"/>
-    <w:lsdException w:name="Grid Table 1 Light Accent 5" w:uiPriority="46"/>
-    <w:lsdException w:name="Grid Table 2 Accent 5" w:uiPriority="47"/>
-    <w:lsdException w:name="Grid Table 3 Accent 5" w:uiPriority="48"/>
-    <w:lsdException w:name="Grid Table 4 Accent 5" w:uiPriority="49"/>
-    <w:lsdException w:name="Grid Table 5 Dark Accent 5" w:uiPriority="50"/>
-    <w:lsdException w:name="Grid Table 6 Colorful Accent 5" w:uiPriority="51"/>
-    <w:lsdException w:name="Grid Table 7 Colorful Accent 5" w:uiPriority="52"/>
-    <w:lsdException w:name="Grid Table 1 Light Accent 6" w:uiPriority="46"/>
-    <w:lsdException w:name="Grid Table 2 Accent 6" w:uiPriority="47"/>
-    <w:lsdException w:name="Grid Table 3 Accent 6" w:uiPriority="48"/>
-    <w:lsdException w:name="Grid Table 4 Accent 6" w:uiPriority="49"/>
-    <w:lsdException w:name="Grid Table 5 Dark Accent 6" w:uiPriority="50"/>
-    <w:lsdException w:name="Grid Table 6 Colorful Accent 6" w:uiPriority="51"/>
-    <w:lsdException w:name="Grid Table 7 Colorful Accent 6" w:uiPriority="52"/>
-    <w:lsdException w:name="List Table 1 Light" w:uiPriority="46"/>
-    <w:lsdException w:name="List Table 2" w:uiPriority="47"/>
-    <w:lsdException w:name="List Table 3" w:uiPriority="48"/>
-    <w:lsdException w:name="List Table 4" w:uiPriority="49"/>
-    <w:lsdException w:name="List Table 5 Dark" w:uiPriority="50"/>
-    <w:lsdException w:name="List Table 6 Colorful" w:uiPriority="51"/>
-    <w:lsdException w:name="List Table 7 Colorful" w:uiPriority="52"/>
-    <w:lsdException w:name="List Table 1 Light Accent 1" w:uiPriority="46"/>
-    <w:lsdException w:name="List Table 2 Accent 1" w:uiPriority="47"/>
-    <w:lsdException w:name="List Table 3 Accent 1" w:uiPriority="48"/>
-    <w:lsdException w:name="List Table 4 Accent 1" w:uiPriority="49"/>
-    <w:lsdException w:name="List Table 5 Dark Accent 1" w:uiPriority="50"/>
-    <w:lsdException w:name="List Table 6 Colorful Accent 1" w:uiPriority="51"/>
-    <w:lsdException w:name="List Table 7 Colorful Accent 1" w:uiPriority="52"/>
-    <w:lsdException w:name="List Table 1 Light Accent 2" w:uiPriority="46"/>
-    <w:lsdException w:name="List Table 2 Accent 2" w:uiPriority="47"/>
-    <w:lsdException w:name="List Table 3 Accent 2" w:uiPriority="48"/>
-    <w:lsdException w:name="List Table 4 Accent 2" w:uiPriority="49"/>
-    <w:lsdException w:name="List Table 5 Dark Accent 2" w:uiPriority="50"/>
-    <w:lsdException w:name="List Table 6 Colorful Accent 2" w:uiPriority="51"/>
-    <w:lsdException w:name="List Table 7 Colorful Accent 2" w:uiPriority="52"/>
-    <w:lsdException w:name="List Table 1 Light Accent 3" w:uiPriority="46"/>
-    <w:lsdException w:name="List Table 2 Accent 3" w:uiPriority="47"/>
-    <w:lsdException w:name="List Table 3 Accent 3" w:uiPriority="48"/>
-    <w:lsdException w:name="List Table 4 Accent 3" w:uiPriority="49"/>
-    <w:lsdException w:name="List Table 5 Dark Accent 3" w:uiPriority="50"/>
-    <w:lsdException w:name="List Table 6 Colorful Accent 3" w:uiPriority="51"/>
-    <w:lsdException w:name="List Table 7 Colorful Accent 3" w:uiPriority="52"/>
-    <w:lsdException w:name="List Table 1 Light Accent 4" w:uiPriority="46"/>
-    <w:lsdException w:name="List Table 2 Accent 4" w:uiPriority="47"/>
-    <w:lsdException w:name="List Table 3 Accent 4" w:uiPriority="48"/>
-    <w:lsdException w:name="List Table 4 Accent 4" w:uiPriority="49"/>
-    <w:lsdException w:name="List Table 5 Dark Accent 4" w:uiPriority="50"/>
-    <w:lsdException w:name="List Table 6 Colorful Accent 4" w:uiPriority="51"/>
-    <w:lsdException w:name="List Table 7 Colorful Accent 4" w:uiPriority="52"/>
-    <w:lsdException w:name="List Table 1 Light Accent 5" w:uiPriority="46"/>
-    <w:lsdException w:name="List Table 2 Accent 5" w:uiPriority="47"/>
-    <w:lsdException w:name="List Table 3 Accent 5" w:uiPriority="48"/>
-    <w:lsdException w:name="List Table 4 Accent 5" w:uiPriority="49"/>
-    <w:lsdException w:name="List Table 5 Dark Accent 5" w:uiPriority="50"/>
-    <w:lsdException w:name="List Table 6 Colorful Accent 5" w:uiPriority="51"/>
-    <w:lsdException w:name="List Table 7 Colorful Accent 5" w:uiPriority="52"/>
-    <w:lsdException w:name="List Table 1 Light Accent 6" w:uiPriority="46"/>
-    <w:lsdException w:name="List Table 2 Accent 6" w:uiPriority="47"/>
-    <w:lsdException w:name="List Table 3 Accent 6" w:uiPriority="48"/>
-    <w:lsdException w:name="List Table 4 Accent 6" w:uiPriority="49"/>
-    <w:lsdException w:name="List Table 5 Dark Accent 6" w:uiPriority="50"/>
-    <w:lsdException w:name="List Table 6 Colorful Accent 6" w:uiPriority="51"/>
-    <w:lsdException w:name="List Table 7 Colorful Accent 6" w:uiPriority="52"/>
+  <w:latentStyles w:defLockedState="0" w:defUIPriority="99" w:defSemiHidden="1" w:defUnhideWhenUsed="1" w:defQFormat="0" w:count="267">
+    <w:lsdException w:name="Normal" w:semiHidden="0" w:uiPriority="0" w:unhideWhenUsed="0" w:qFormat="1"/>
+    <w:lsdException w:name="heading 1" w:semiHidden="0" w:uiPriority="9" w:unhideWhenUsed="0" w:qFormat="1"/>
+    <w:lsdException w:name="heading 2" w:uiPriority="0"/>
+    <w:lsdException w:name="heading 3" w:uiPriority="0" w:qFormat="1"/>
+    <w:lsdException w:name="heading 4" w:uiPriority="9" w:qFormat="1"/>
+    <w:lsdException w:name="heading 5" w:uiPriority="9" w:qFormat="1"/>
+    <w:lsdException w:name="heading 6" w:uiPriority="9" w:qFormat="1"/>
+    <w:lsdException w:name="heading 7" w:uiPriority="9" w:qFormat="1"/>
+    <w:lsdException w:name="heading 8" w:uiPriority="9" w:qFormat="1"/>
+    <w:lsdException w:name="heading 9" w:uiPriority="9" w:qFormat="1"/>
+    <w:lsdException w:name="toc 1" w:uiPriority="39" w:qFormat="1"/>
+    <w:lsdException w:name="toc 2" w:uiPriority="39" w:qFormat="1"/>
+    <w:lsdException w:name="toc 3" w:uiPriority="39" w:qFormat="1"/>
+    <w:lsdException w:name="toc 4" w:uiPriority="39"/>
+    <w:lsdException w:name="toc 5" w:uiPriority="39"/>
+    <w:lsdException w:name="toc 6" w:uiPriority="39"/>
+    <w:lsdException w:name="toc 7" w:uiPriority="39"/>
+    <w:lsdException w:name="toc 8" w:uiPriority="39"/>
+    <w:lsdException w:name="toc 9" w:uiPriority="39"/>
+    <w:lsdException w:name="caption" w:uiPriority="35" w:qFormat="1"/>
+    <w:lsdException w:name="Title" w:semiHidden="0" w:uiPriority="10" w:unhideWhenUsed="0" w:qFormat="1"/>
+    <w:lsdException w:name="Default Paragraph Font" w:uiPriority="1"/>
+    <w:lsdException w:name="Subtitle" w:semiHidden="0" w:uiPriority="11" w:unhideWhenUsed="0" w:qFormat="1"/>
+    <w:lsdException w:name="Strong" w:semiHidden="0" w:uiPriority="22" w:unhideWhenUsed="0" w:qFormat="1"/>
+    <w:lsdException w:name="Emphasis" w:semiHidden="0" w:uiPriority="20" w:unhideWhenUsed="0" w:qFormat="1"/>
+    <w:lsdException w:name="Table Grid" w:semiHidden="0" w:uiPriority="59" w:unhideWhenUsed="0"/>
+    <w:lsdException w:name="Placeholder Text" w:unhideWhenUsed="0"/>
+    <w:lsdException w:name="No Spacing" w:semiHidden="0" w:uiPriority="0" w:unhideWhenUsed="0" w:qFormat="1"/>
+    <w:lsdException w:name="Light Shading" w:semiHidden="0" w:uiPriority="60" w:unhideWhenUsed="0"/>
+    <w:lsdException w:name="Light List" w:semiHidden="0" w:uiPriority="61" w:unhideWhenUsed="0"/>
+    <w:lsdException w:name="Light Grid" w:semiHidden="0" w:uiPriority="62" w:unhideWhenUsed="0"/>
+    <w:lsdException w:name="Medium Shading 1" w:semiHidden="0" w:uiPriority="63" w:unhideWhenUsed="0"/>
+    <w:lsdException w:name="Medium Shading 2" w:semiHidden="0" w:uiPriority="64" w:unhideWhenUsed="0"/>
+    <w:lsdException w:name="Medium List 1" w:semiHidden="0" w:uiPriority="65" w:unhideWhenUsed="0"/>
+    <w:lsdException w:name="Medium List 2" w:semiHidden="0" w:uiPriority="66" w:unhideWhenUsed="0"/>
+    <w:lsdException w:name="Medium Grid 1" w:semiHidden="0" w:uiPriority="67" w:unhideWhenUsed="0"/>
+    <w:lsdException w:name="Medium Grid 2" w:semiHidden="0" w:uiPriority="68" w:unhideWhenUsed="0"/>
+    <w:lsdException w:name="Medium Grid 3" w:semiHidden="0" w:uiPriority="69" w:unhideWhenUsed="0"/>
+    <w:lsdException w:name="Dark List" w:semiHidden="0" w:uiPriority="70" w:unhideWhenUsed="0"/>
+    <w:lsdException w:name="Colorful Shading" w:semiHidden="0" w:uiPriority="71" w:unhideWhenUsed="0"/>
+    <w:lsdException w:name="Colorful List" w:semiHidden="0" w:uiPriority="72" w:unhideWhenUsed="0"/>
+    <w:lsdException w:name="Colorful Grid" w:semiHidden="0" w:uiPriority="73" w:unhideWhenUsed="0"/>
+    <w:lsdException w:name="Light Shading Accent 1" w:semiHidden="0" w:uiPriority="60" w:unhideWhenUsed="0"/>
+    <w:lsdException w:name="Light List Accent 1" w:semiHidden="0" w:uiPriority="61" w:unhideWhenUsed="0"/>
+    <w:lsdException w:name="Light Grid Accent 1" w:semiHidden="0" w:uiPriority="62" w:unhideWhenUsed="0"/>
+    <w:lsdException w:name="Medium Shading 1 Accent 1" w:semiHidden="0" w:uiPriority="63" w:unhideWhenUsed="0"/>
+    <w:lsdException w:name="Medium Shading 2 Accent 1" w:semiHidden="0" w:uiPriority="64" w:unhideWhenUsed="0"/>
+    <w:lsdException w:name="Medium List 1 Accent 1" w:semiHidden="0" w:uiPriority="65" w:unhideWhenUsed="0"/>
+    <w:lsdException w:name="Revision" w:unhideWhenUsed="0"/>
+    <w:lsdException w:name="List Paragraph" w:semiHidden="0" w:uiPriority="34" w:unhideWhenUsed="0" w:qFormat="1"/>
+    <w:lsdException w:name="Quote" w:semiHidden="0" w:uiPriority="29" w:unhideWhenUsed="0" w:qFormat="1"/>
+    <w:lsdException w:name="Intense Quote" w:semiHidden="0" w:uiPriority="30" w:unhideWhenUsed="0" w:qFormat="1"/>
+    <w:lsdException w:name="Medium List 2 Accent 1" w:semiHidden="0" w:uiPriority="66" w:unhideWhenUsed="0"/>
+    <w:lsdException w:name="Medium Grid 1 Accent 1" w:semiHidden="0" w:uiPriority="67" w:unhideWhenUsed="0"/>
+    <w:lsdException w:name="Medium Grid 2 Accent 1" w:semiHidden="0" w:uiPriority="68" w:unhideWhenUsed="0"/>
+    <w:lsdException w:name="Medium Grid 3 Accent 1" w:semiHidden="0" w:uiPriority="69" w:unhideWhenUsed="0"/>
+    <w:lsdException w:name="Dark List Accent 1" w:semiHidden="0" w:uiPriority="70" w:unhideWhenUsed="0"/>
+    <w:lsdException w:name="Colorful Shading Accent 1" w:semiHidden="0" w:uiPriority="71" w:unhideWhenUsed="0"/>
+    <w:lsdException w:name="Colorful List Accent 1" w:semiHidden="0" w:uiPriority="72" w:unhideWhenUsed="0"/>
+    <w:lsdException w:name="Colorful Grid Accent 1" w:semiHidden="0" w:uiPriority="73" w:unhideWhenUsed="0"/>
+    <w:lsdException w:name="Light Shading Accent 2" w:semiHidden="0" w:uiPriority="60" w:unhideWhenUsed="0"/>
+    <w:lsdException w:name="Light List Accent 2" w:semiHidden="0" w:uiPriority="61" w:unhideWhenUsed="0"/>
+    <w:lsdException w:name="Light Grid Accent 2" w:semiHidden="0" w:uiPriority="62" w:unhideWhenUsed="0"/>
+    <w:lsdException w:name="Medium Shading 1 Accent 2" w:semiHidden="0" w:uiPriority="63" w:unhideWhenUsed="0"/>
+    <w:lsdException w:name="Medium Shading 2 Accent 2" w:semiHidden="0" w:uiPriority="64" w:unhideWhenUsed="0"/>
+    <w:lsdException w:name="Medium List 1 Accent 2" w:semiHidden="0" w:uiPriority="65" w:unhideWhenUsed="0"/>
+    <w:lsdException w:name="Medium List 2 Accent 2" w:semiHidden="0" w:uiPriority="66" w:unhideWhenUsed="0"/>
+    <w:lsdException w:name="Medium Grid 1 Accent 2" w:semiHidden="0" w:uiPriority="67" w:unhideWhenUsed="0"/>
+    <w:lsdException w:name="Medium Grid 2 Accent 2" w:semiHidden="0" w:uiPriority="68" w:unhideWhenUsed="0"/>
+    <w:lsdException w:name="Medium Grid 3 Accent 2" w:semiHidden="0" w:uiPriority="69" w:unhideWhenUsed="0"/>
+    <w:lsdException w:name="Dark List Accent 2" w:semiHidden="0" w:uiPriority="70" w:unhideWhenUsed="0"/>
+    <w:lsdException w:name="Colorful Shading Accent 2" w:semiHidden="0" w:uiPriority="71" w:unhideWhenUsed="0"/>
+    <w:lsdException w:name="Colorful List Accent 2" w:semiHidden="0" w:uiPriority="72" w:unhideWhenUsed="0"/>
+    <w:lsdException w:name="Colorful Grid Accent 2" w:semiHidden="0" w:uiPriority="73" w:unhideWhenUsed="0"/>
+    <w:lsdException w:name="Light Shading Accent 3" w:semiHidden="0" w:uiPriority="60" w:unhideWhenUsed="0"/>
+    <w:lsdException w:name="Light List Accent 3" w:semiHidden="0" w:uiPriority="61" w:unhideWhenUsed="0"/>
+    <w:lsdException w:name="Light Grid Accent 3" w:semiHidden="0" w:uiPriority="62" w:unhideWhenUsed="0"/>
+    <w:lsdException w:name="Medium Shading 1 Accent 3" w:semiHidden="0" w:uiPriority="63" w:unhideWhenUsed="0"/>
+    <w:lsdException w:name="Medium Shading 2 Accent 3" w:semiHidden="0" w:uiPriority="64" w:unhideWhenUsed="0"/>
+    <w:lsdException w:name="Medium List 1 Accent 3" w:semiHidden="0" w:uiPriority="65" w:unhideWhenUsed="0"/>
+    <w:lsdException w:name="Medium List 2 Accent 3" w:semiHidden="0" w:uiPriority="66" w:unhideWhenUsed="0"/>
+    <w:lsdException w:name="Medium Grid 1 Accent 3" w:semiHidden="0" w:uiPriority="67" w:unhideWhenUsed="0"/>
+    <w:lsdException w:name="Medium Grid 2 Accent 3" w:semiHidden="0" w:uiPriority="68" w:unhideWhenUsed="0"/>
+    <w:lsdException w:name="Medium Grid 3 Accent 3" w:semiHidden="0" w:uiPriority="69" w:unhideWhenUsed="0"/>
+    <w:lsdException w:name="Dark List Accent 3" w:semiHidden="0" w:uiPriority="70" w:unhideWhenUsed="0"/>
+    <w:lsdException w:name="Colorful Shading Accent 3" w:semiHidden="0" w:uiPriority="71" w:unhideWhenUsed="0"/>
+    <w:lsdException w:name="Colorful List Accent 3" w:semiHidden="0" w:uiPriority="72" w:unhideWhenUsed="0"/>
+    <w:lsdException w:name="Colorful Grid Accent 3" w:semiHidden="0" w:uiPriority="73" w:unhideWhenUsed="0"/>
+    <w:lsdException w:name="Light Shading Accent 4" w:semiHidden="0" w:uiPriority="60" w:unhideWhenUsed="0"/>
+    <w:lsdException w:name="Light List Accent 4" w:semiHidden="0" w:uiPriority="61" w:unhideWhenUsed="0"/>
+    <w:lsdException w:name="Light Grid Accent 4" w:semiHidden="0" w:uiPriority="62" w:unhideWhenUsed="0"/>
+    <w:lsdException w:name="Medium Shading 1 Accent 4" w:semiHidden="0" w:uiPriority="63" w:unhideWhenUsed="0"/>
+    <w:lsdException w:name="Medium Shading 2 Accent 4" w:semiHidden="0" w:uiPriority="64" w:unhideWhenUsed="0"/>
+    <w:lsdException w:name="Medium List 1 Accent 4" w:semiHidden="0" w:uiPriority="65" w:unhideWhenUsed="0"/>
+    <w:lsdException w:name="Medium List 2 Accent 4" w:semiHidden="0" w:uiPriority="66" w:unhideWhenUsed="0"/>
+    <w:lsdException w:name="Medium Grid 1 Accent 4" w:semiHidden="0" w:uiPriority="67" w:unhideWhenUsed="0"/>
+    <w:lsdException w:name="Medium Grid 2 Accent 4" w:semiHidden="0" w:uiPriority="68" w:unhideWhenUsed="0"/>
+    <w:lsdException w:name="Medium Grid 3 Accent 4" w:semiHidden="0" w:uiPriority="69" w:unhideWhenUsed="0"/>
+    <w:lsdException w:name="Dark List Accent 4" w:semiHidden="0" w:uiPriority="70" w:unhideWhenUsed="0"/>
+    <w:lsdException w:name="Colorful Shading Accent 4" w:semiHidden="0" w:uiPriority="71" w:unhideWhenUsed="0"/>
+    <w:lsdException w:name="Colorful List Accent 4" w:semiHidden="0" w:uiPriority="72" w:unhideWhenUsed="0"/>
+    <w:lsdException w:name="Colorful Grid Accent 4" w:semiHidden="0" w:uiPriority="73" w:unhideWhenUsed="0"/>
+    <w:lsdException w:name="Light Shading Accent 5" w:semiHidden="0" w:uiPriority="60" w:unhideWhenUsed="0"/>
+    <w:lsdException w:name="Light List Accent 5" w:semiHidden="0" w:uiPriority="61" w:unhideWhenUsed="0"/>
+    <w:lsdException w:name="Light Grid Accent 5" w:semiHidden="0" w:uiPriority="62" w:unhideWhenUsed="0"/>
+    <w:lsdException w:name="Medium Shading 1 Accent 5" w:semiHidden="0" w:uiPriority="63" w:unhideWhenUsed="0"/>
+    <w:lsdException w:name="Medium Shading 2 Accent 5" w:semiHidden="0" w:uiPriority="64" w:unhideWhenUsed="0"/>
+    <w:lsdException w:name="Medium List 1 Accent 5" w:semiHidden="0" w:uiPriority="65" w:unhideWhenUsed="0"/>
+    <w:lsdException w:name="Medium List 2 Accent 5" w:semiHidden="0" w:uiPriority="66" w:unhideWhenUsed="0"/>
+    <w:lsdException w:name="Medium Grid 1 Accent 5" w:semiHidden="0" w:uiPriority="67" w:unhideWhenUsed="0"/>
+    <w:lsdException w:name="Medium Grid 2 Accent 5" w:semiHidden="0" w:uiPriority="68" w:unhideWhenUsed="0"/>
+    <w:lsdException w:name="Medium Grid 3 Accent 5" w:semiHidden="0" w:uiPriority="69" w:unhideWhenUsed="0"/>
+    <w:lsdException w:name="Dark List Accent 5" w:semiHidden="0" w:uiPriority="70" w:unhideWhenUsed="0"/>
+    <w:lsdException w:name="Colorful Shading Accent 5" w:semiHidden="0" w:uiPriority="71" w:unhideWhenUsed="0"/>
+    <w:lsdException w:name="Colorful List Accent 5" w:semiHidden="0" w:uiPriority="72" w:unhideWhenUsed="0"/>
+    <w:lsdException w:name="Colorful Grid Accent 5" w:semiHidden="0" w:uiPriority="73" w:unhideWhenUsed="0"/>
+    <w:lsdException w:name="Light Shading Accent 6" w:semiHidden="0" w:uiPriority="60" w:unhideWhenUsed="0"/>
+    <w:lsdException w:name="Light List Accent 6" w:semiHidden="0" w:uiPriority="61" w:unhideWhenUsed="0"/>
+    <w:lsdException w:name="Light Grid Accent 6" w:semiHidden="0" w:uiPriority="62" w:unhideWhenUsed="0"/>
+    <w:lsdException w:name="Medium Shading 1 Accent 6" w:semiHidden="0" w:uiPriority="63" w:unhideWhenUsed="0"/>
+    <w:lsdException w:name="Medium Shading 2 Accent 6" w:semiHidden="0" w:uiPriority="64" w:unhideWhenUsed="0"/>
+    <w:lsdException w:name="Medium List 1 Accent 6" w:semiHidden="0" w:uiPriority="65" w:unhideWhenUsed="0"/>
+    <w:lsdException w:name="Medium List 2 Accent 6" w:semiHidden="0" w:uiPriority="66" w:unhideWhenUsed="0"/>
+    <w:lsdException w:name="Medium Grid 1 Accent 6" w:semiHidden="0" w:uiPriority="67" w:unhideWhenUsed="0"/>
+    <w:lsdException w:name="Medium Grid 2 Accent 6" w:semiHidden="0" w:uiPriority="68" w:unhideWhenUsed="0"/>
+    <w:lsdException w:name="Medium Grid 3 Accent 6" w:semiHidden="0" w:uiPriority="69" w:unhideWhenUsed="0"/>
+    <w:lsdException w:name="Dark List Accent 6" w:semiHidden="0" w:uiPriority="70" w:unhideWhenUsed="0"/>
+    <w:lsdException w:name="Colorful Shading Accent 6" w:semiHidden="0" w:uiPriority="71" w:unhideWhenUsed="0"/>
+    <w:lsdException w:name="Colorful List Accent 6" w:semiHidden="0" w:uiPriority="72" w:unhideWhenUsed="0"/>
+    <w:lsdException w:name="Colorful Grid Accent 6" w:semiHidden="0" w:uiPriority="73" w:unhideWhenUsed="0"/>
+    <w:lsdException w:name="Subtle Emphasis" w:semiHidden="0" w:uiPriority="19" w:unhideWhenUsed="0" w:qFormat="1"/>
+    <w:lsdException w:name="Intense Emphasis" w:semiHidden="0" w:uiPriority="21" w:unhideWhenUsed="0" w:qFormat="1"/>
+    <w:lsdException w:name="Subtle Reference" w:semiHidden="0" w:uiPriority="31" w:unhideWhenUsed="0" w:qFormat="1"/>
+    <w:lsdException w:name="Intense Reference" w:semiHidden="0" w:uiPriority="32" w:unhideWhenUsed="0" w:qFormat="1"/>
+    <w:lsdException w:name="Book Title" w:semiHidden="0" w:uiPriority="33" w:unhideWhenUsed="0" w:qFormat="1"/>
+    <w:lsdException w:name="Bibliography" w:uiPriority="37"/>
+    <w:lsdException w:name="TOC Heading" w:uiPriority="39" w:qFormat="1"/>
   </w:latentStyles>
   <w:style w:type="paragraph" w:default="1" w:styleId="Normal">
     <w:name w:val="Normal"/>
@@ -9513,6 +9019,7 @@
     <w:uiPriority w:val="99"/>
     <w:semiHidden/>
     <w:unhideWhenUsed/>
+    <w:qFormat/>
     <w:tblPr>
       <w:tblInd w:w="0" w:type="dxa"/>
       <w:tblCellMar>
@@ -9868,6 +9375,7 @@
     <w:uiPriority w:val="59"/>
     <w:rsid w:val="00141655"/>
     <w:tblPr>
+      <w:tblInd w:w="0" w:type="dxa"/>
       <w:tblBorders>
         <w:top w:val="single" w:sz="4" w:space="0" w:color="auto"/>
         <w:left w:val="single" w:sz="4" w:space="0" w:color="auto"/>
@@ -9876,6 +9384,12 @@
         <w:insideH w:val="single" w:sz="4" w:space="0" w:color="auto"/>
         <w:insideV w:val="single" w:sz="4" w:space="0" w:color="auto"/>
       </w:tblBorders>
+      <w:tblCellMar>
+        <w:top w:w="0" w:type="dxa"/>
+        <w:left w:w="108" w:type="dxa"/>
+        <w:bottom w:w="0" w:type="dxa"/>
+        <w:right w:w="108" w:type="dxa"/>
+      </w:tblCellMar>
     </w:tblPr>
   </w:style>
   <w:style w:type="table" w:customStyle="1" w:styleId="TableGridLight1">
@@ -9884,6 +9398,7 @@
     <w:uiPriority w:val="40"/>
     <w:rsid w:val="00141655"/>
     <w:tblPr>
+      <w:tblInd w:w="0" w:type="dxa"/>
       <w:tblBorders>
         <w:top w:val="single" w:sz="4" w:space="0" w:color="BFBFBF" w:themeColor="background1" w:themeShade="BF"/>
         <w:left w:val="single" w:sz="4" w:space="0" w:color="BFBFBF" w:themeColor="background1" w:themeShade="BF"/>
@@ -9892,6 +9407,12 @@
         <w:insideH w:val="single" w:sz="4" w:space="0" w:color="BFBFBF" w:themeColor="background1" w:themeShade="BF"/>
         <w:insideV w:val="single" w:sz="4" w:space="0" w:color="BFBFBF" w:themeColor="background1" w:themeShade="BF"/>
       </w:tblBorders>
+      <w:tblCellMar>
+        <w:top w:w="0" w:type="dxa"/>
+        <w:left w:w="108" w:type="dxa"/>
+        <w:bottom w:w="0" w:type="dxa"/>
+        <w:right w:w="108" w:type="dxa"/>
+      </w:tblCellMar>
     </w:tblPr>
   </w:style>
   <w:style w:type="paragraph" w:styleId="TableofFigures">
@@ -10295,7 +9816,7 @@
 </file>
 
 <file path=customXml/itemProps1.xml><?xml version="1.0" encoding="utf-8"?>
-<ds:datastoreItem xmlns:ds="http://schemas.openxmlformats.org/officeDocument/2006/customXml" ds:itemID="{08092138-1FCF-418E-ADD2-C6F763BA7551}">
+<ds:datastoreItem xmlns:ds="http://schemas.openxmlformats.org/officeDocument/2006/customXml" ds:itemID="{54AF6A0B-9184-4C3A-9A73-DEEA3B4DFDE1}">
   <ds:schemaRefs>
     <ds:schemaRef ds:uri="http://schemas.openxmlformats.org/officeDocument/2006/bibliography"/>
   </ds:schemaRefs>

</xml_diff>

<commit_message>
Update report 2 part 1 and add GuideLine.pdf
</commit_message>
<xml_diff>
--- a/Document/CapstoneProjectDocument.docx
+++ b/Document/CapstoneProjectDocument.docx
@@ -1,6 +1,6 @@
 
 <file path=word/document.xml><?xml version="1.0" encoding="utf-8"?>
-<w:document xmlns:ve="http://schemas.openxmlformats.org/markup-compatibility/2006" xmlns:o="urn:schemas-microsoft-com:office:office" xmlns:r="http://schemas.openxmlformats.org/officeDocument/2006/relationships" xmlns:m="http://schemas.openxmlformats.org/officeDocument/2006/math" xmlns:v="urn:schemas-microsoft-com:vml" xmlns:wp="http://schemas.openxmlformats.org/drawingml/2006/wordprocessingDrawing" xmlns:w10="urn:schemas-microsoft-com:office:word" xmlns:w="http://schemas.openxmlformats.org/wordprocessingml/2006/main" xmlns:wne="http://schemas.microsoft.com/office/word/2006/wordml">
+<w:document xmlns:wpc="http://schemas.microsoft.com/office/word/2010/wordprocessingCanvas" xmlns:mc="http://schemas.openxmlformats.org/markup-compatibility/2006" xmlns:o="urn:schemas-microsoft-com:office:office" xmlns:r="http://schemas.openxmlformats.org/officeDocument/2006/relationships" xmlns:m="http://schemas.openxmlformats.org/officeDocument/2006/math" xmlns:v="urn:schemas-microsoft-com:vml" xmlns:wp14="http://schemas.microsoft.com/office/word/2010/wordprocessingDrawing" xmlns:wp="http://schemas.openxmlformats.org/drawingml/2006/wordprocessingDrawing" xmlns:w10="urn:schemas-microsoft-com:office:word" xmlns:w="http://schemas.openxmlformats.org/wordprocessingml/2006/main" xmlns:w14="http://schemas.microsoft.com/office/word/2010/wordml" xmlns:wpg="http://schemas.microsoft.com/office/word/2010/wordprocessingGroup" xmlns:wpi="http://schemas.microsoft.com/office/word/2010/wordprocessingInk" xmlns:wne="http://schemas.microsoft.com/office/word/2006/wordml" xmlns:wps="http://schemas.microsoft.com/office/word/2010/wordprocessingShape" mc:Ignorable="w14 wp14">
   <w:body>
     <w:tbl>
       <w:tblPr>
@@ -11,7 +11,7 @@
           <w:insideV w:val="single" w:sz="4" w:space="0" w:color="auto"/>
         </w:tblBorders>
         <w:tblLayout w:type="fixed"/>
-        <w:tblLook w:val="01E0"/>
+        <w:tblLook w:val="01E0" w:firstRow="1" w:lastRow="1" w:firstColumn="1" w:lastColumn="1" w:noHBand="0" w:noVBand="0"/>
       </w:tblPr>
       <w:tblGrid>
         <w:gridCol w:w="3960"/>
@@ -59,10 +59,10 @@
                           </pic:cNvPicPr>
                         </pic:nvPicPr>
                         <pic:blipFill>
-                          <a:blip r:embed="rId8" cstate="print">
+                          <a:blip r:embed="rId9" cstate="print">
                             <a:extLst>
                               <a:ext uri="{28A0092B-C50C-407E-A947-70E740481C1C}">
-                                <a14:useLocalDpi xmlns="" xmlns:wpc="http://schemas.microsoft.com/office/word/2010/wordprocessingCanvas" xmlns:mc="http://schemas.openxmlformats.org/markup-compatibility/2006" xmlns:o="urn:schemas-microsoft-com:office:office" xmlns:v="urn:schemas-microsoft-com:vml" xmlns:wp14="http://schemas.microsoft.com/office/word/2010/wordprocessingDrawing" xmlns:w10="urn:schemas-microsoft-com:office:word" xmlns:w="http://schemas.openxmlformats.org/wordprocessingml/2006/main" xmlns:w14="http://schemas.microsoft.com/office/word/2010/wordml" xmlns:w15="http://schemas.microsoft.com/office/word/2012/wordml" xmlns:wpg="http://schemas.microsoft.com/office/word/2010/wordprocessingGroup" xmlns:wpi="http://schemas.microsoft.com/office/word/2010/wordprocessingInk" xmlns:wps="http://schemas.microsoft.com/office/word/2010/wordprocessingShape" xmlns:a14="http://schemas.microsoft.com/office/drawing/2010/main" val="0"/>
+                                <a14:useLocalDpi xmlns:a14="http://schemas.microsoft.com/office/drawing/2010/main" val="0"/>
                               </a:ext>
                             </a:extLst>
                           </a:blip>
@@ -183,7 +183,7 @@
       <w:tblPr>
         <w:tblW w:w="5000" w:type="pct"/>
         <w:jc w:val="center"/>
-        <w:tblLook w:val="00A0"/>
+        <w:tblLook w:val="00A0" w:firstRow="1" w:lastRow="0" w:firstColumn="1" w:lastColumn="0" w:noHBand="0" w:noVBand="0"/>
       </w:tblPr>
       <w:tblGrid>
         <w:gridCol w:w="3139"/>
@@ -344,7 +344,7 @@
             <w:bottom w:w="55" w:type="dxa"/>
             <w:right w:w="55" w:type="dxa"/>
           </w:tblCellMar>
-          <w:tblLook w:val="0000"/>
+          <w:tblLook w:val="0000" w:firstRow="0" w:lastRow="0" w:firstColumn="0" w:lastColumn="0" w:noHBand="0" w:noVBand="0"/>
         </w:tblPrEx>
         <w:trPr>
           <w:gridAfter w:val="1"/>
@@ -408,7 +408,7 @@
             <w:bottom w:w="55" w:type="dxa"/>
             <w:right w:w="55" w:type="dxa"/>
           </w:tblCellMar>
-          <w:tblLook w:val="0000"/>
+          <w:tblLook w:val="0000" w:firstRow="0" w:lastRow="0" w:firstColumn="0" w:lastColumn="0" w:noHBand="0" w:noVBand="0"/>
         </w:tblPrEx>
         <w:trPr>
           <w:gridAfter w:val="1"/>
@@ -483,7 +483,7 @@
                 <w:bottom w:w="55" w:type="dxa"/>
                 <w:right w:w="55" w:type="dxa"/>
               </w:tblCellMar>
-              <w:tblLook w:val="0000"/>
+              <w:tblLook w:val="0000" w:firstRow="0" w:lastRow="0" w:firstColumn="0" w:lastColumn="0" w:noHBand="0" w:noVBand="0"/>
             </w:tblPr>
             <w:tblGrid>
               <w:gridCol w:w="2324"/>
@@ -512,52 +512,14 @@
                       <w:szCs w:val="22"/>
                     </w:rPr>
                   </w:pPr>
-                  <w:proofErr w:type="spellStart"/>
                   <w:r>
                     <w:rPr>
                       <w:rFonts w:ascii="Tahoma" w:hAnsi="Tahoma" w:cs="Tahoma"/>
                       <w:sz w:val="22"/>
                       <w:szCs w:val="22"/>
                     </w:rPr>
-                    <w:t>Phạm</w:t>
+                    <w:t>Phạm Văn Thắng</w:t>
                   </w:r>
-                  <w:proofErr w:type="spellEnd"/>
-                  <w:r>
-                    <w:rPr>
-                      <w:rFonts w:ascii="Tahoma" w:hAnsi="Tahoma" w:cs="Tahoma"/>
-                      <w:sz w:val="22"/>
-                      <w:szCs w:val="22"/>
-                    </w:rPr>
-                    <w:t xml:space="preserve"> </w:t>
-                  </w:r>
-                  <w:proofErr w:type="spellStart"/>
-                  <w:r>
-                    <w:rPr>
-                      <w:rFonts w:ascii="Tahoma" w:hAnsi="Tahoma" w:cs="Tahoma"/>
-                      <w:sz w:val="22"/>
-                      <w:szCs w:val="22"/>
-                    </w:rPr>
-                    <w:t>Văn</w:t>
-                  </w:r>
-                  <w:proofErr w:type="spellEnd"/>
-                  <w:r>
-                    <w:rPr>
-                      <w:rFonts w:ascii="Tahoma" w:hAnsi="Tahoma" w:cs="Tahoma"/>
-                      <w:sz w:val="22"/>
-                      <w:szCs w:val="22"/>
-                    </w:rPr>
-                    <w:t xml:space="preserve"> </w:t>
-                  </w:r>
-                  <w:proofErr w:type="spellStart"/>
-                  <w:r>
-                    <w:rPr>
-                      <w:rFonts w:ascii="Tahoma" w:hAnsi="Tahoma" w:cs="Tahoma"/>
-                      <w:sz w:val="22"/>
-                      <w:szCs w:val="22"/>
-                    </w:rPr>
-                    <w:t>Thắng</w:t>
-                  </w:r>
-                  <w:proofErr w:type="spellEnd"/>
                 </w:p>
               </w:tc>
               <w:tc>
@@ -645,52 +607,14 @@
                       <w:szCs w:val="22"/>
                     </w:rPr>
                   </w:pPr>
-                  <w:proofErr w:type="spellStart"/>
                   <w:r>
                     <w:rPr>
                       <w:rFonts w:ascii="Tahoma" w:hAnsi="Tahoma" w:cs="Tahoma"/>
                       <w:sz w:val="22"/>
                       <w:szCs w:val="22"/>
                     </w:rPr>
-                    <w:t>Lê</w:t>
+                    <w:t>Lê Trần Thịnh</w:t>
                   </w:r>
-                  <w:proofErr w:type="spellEnd"/>
-                  <w:r>
-                    <w:rPr>
-                      <w:rFonts w:ascii="Tahoma" w:hAnsi="Tahoma" w:cs="Tahoma"/>
-                      <w:sz w:val="22"/>
-                      <w:szCs w:val="22"/>
-                    </w:rPr>
-                    <w:t xml:space="preserve"> </w:t>
-                  </w:r>
-                  <w:proofErr w:type="spellStart"/>
-                  <w:r>
-                    <w:rPr>
-                      <w:rFonts w:ascii="Tahoma" w:hAnsi="Tahoma" w:cs="Tahoma"/>
-                      <w:sz w:val="22"/>
-                      <w:szCs w:val="22"/>
-                    </w:rPr>
-                    <w:t>Trần</w:t>
-                  </w:r>
-                  <w:proofErr w:type="spellEnd"/>
-                  <w:r>
-                    <w:rPr>
-                      <w:rFonts w:ascii="Tahoma" w:hAnsi="Tahoma" w:cs="Tahoma"/>
-                      <w:sz w:val="22"/>
-                      <w:szCs w:val="22"/>
-                    </w:rPr>
-                    <w:t xml:space="preserve"> </w:t>
-                  </w:r>
-                  <w:proofErr w:type="spellStart"/>
-                  <w:r>
-                    <w:rPr>
-                      <w:rFonts w:ascii="Tahoma" w:hAnsi="Tahoma" w:cs="Tahoma"/>
-                      <w:sz w:val="22"/>
-                      <w:szCs w:val="22"/>
-                    </w:rPr>
-                    <w:t>Thịnh</w:t>
-                  </w:r>
-                  <w:proofErr w:type="spellEnd"/>
                 </w:p>
               </w:tc>
               <w:tc>
@@ -778,41 +702,13 @@
                       <w:szCs w:val="22"/>
                     </w:rPr>
                   </w:pPr>
-                  <w:proofErr w:type="spellStart"/>
                   <w:r>
                     <w:rPr>
                       <w:rFonts w:ascii="Tahoma" w:hAnsi="Tahoma" w:cs="Tahoma"/>
                       <w:sz w:val="22"/>
                       <w:szCs w:val="22"/>
                     </w:rPr>
-                    <w:t>Phạm</w:t>
-                  </w:r>
-                  <w:proofErr w:type="spellEnd"/>
-                  <w:r>
-                    <w:rPr>
-                      <w:rFonts w:ascii="Tahoma" w:hAnsi="Tahoma" w:cs="Tahoma"/>
-                      <w:sz w:val="22"/>
-                      <w:szCs w:val="22"/>
-                    </w:rPr>
-                    <w:t xml:space="preserve"> </w:t>
-                  </w:r>
-                  <w:proofErr w:type="spellStart"/>
-                  <w:r>
-                    <w:rPr>
-                      <w:rFonts w:ascii="Tahoma" w:hAnsi="Tahoma" w:cs="Tahoma"/>
-                      <w:sz w:val="22"/>
-                      <w:szCs w:val="22"/>
-                    </w:rPr>
-                    <w:t>Khương</w:t>
-                  </w:r>
-                  <w:proofErr w:type="spellEnd"/>
-                  <w:r>
-                    <w:rPr>
-                      <w:rFonts w:ascii="Tahoma" w:hAnsi="Tahoma" w:cs="Tahoma"/>
-                      <w:sz w:val="22"/>
-                      <w:szCs w:val="22"/>
-                    </w:rPr>
-                    <w:t xml:space="preserve"> Duy</w:t>
+                    <w:t>Phạm Khương Duy</w:t>
                   </w:r>
                 </w:p>
               </w:tc>
@@ -901,34 +797,14 @@
                       <w:szCs w:val="22"/>
                     </w:rPr>
                   </w:pPr>
-                  <w:proofErr w:type="spellStart"/>
                   <w:r>
                     <w:rPr>
                       <w:rFonts w:ascii="Tahoma" w:hAnsi="Tahoma" w:cs="Tahoma"/>
                       <w:sz w:val="22"/>
                       <w:szCs w:val="22"/>
                     </w:rPr>
-                    <w:t>Lê</w:t>
+                    <w:t>Lê Thanh Tuấn</w:t>
                   </w:r>
-                  <w:proofErr w:type="spellEnd"/>
-                  <w:r>
-                    <w:rPr>
-                      <w:rFonts w:ascii="Tahoma" w:hAnsi="Tahoma" w:cs="Tahoma"/>
-                      <w:sz w:val="22"/>
-                      <w:szCs w:val="22"/>
-                    </w:rPr>
-                    <w:t xml:space="preserve"> Thanh </w:t>
-                  </w:r>
-                  <w:proofErr w:type="spellStart"/>
-                  <w:r>
-                    <w:rPr>
-                      <w:rFonts w:ascii="Tahoma" w:hAnsi="Tahoma" w:cs="Tahoma"/>
-                      <w:sz w:val="22"/>
-                      <w:szCs w:val="22"/>
-                    </w:rPr>
-                    <w:t>Tuấn</w:t>
-                  </w:r>
-                  <w:proofErr w:type="spellEnd"/>
                 </w:p>
               </w:tc>
               <w:tc>
@@ -1025,7 +901,7 @@
             <w:bottom w:w="55" w:type="dxa"/>
             <w:right w:w="55" w:type="dxa"/>
           </w:tblCellMar>
-          <w:tblLook w:val="0000"/>
+          <w:tblLook w:val="0000" w:firstRow="0" w:lastRow="0" w:firstColumn="0" w:lastColumn="0" w:noHBand="0" w:noVBand="0"/>
         </w:tblPrEx>
         <w:trPr>
           <w:gridAfter w:val="1"/>
@@ -1093,34 +969,14 @@
                 <w:szCs w:val="22"/>
               </w:rPr>
             </w:pPr>
-            <w:proofErr w:type="spellStart"/>
             <w:r>
               <w:rPr>
                 <w:rFonts w:ascii="Tahoma" w:hAnsi="Tahoma" w:cs="Tahoma"/>
                 <w:sz w:val="22"/>
                 <w:szCs w:val="22"/>
               </w:rPr>
-              <w:t>Nguyễn</w:t>
-            </w:r>
-            <w:proofErr w:type="spellEnd"/>
-            <w:r>
-              <w:rPr>
-                <w:rFonts w:ascii="Tahoma" w:hAnsi="Tahoma" w:cs="Tahoma"/>
-                <w:sz w:val="22"/>
-                <w:szCs w:val="22"/>
-              </w:rPr>
-              <w:t xml:space="preserve"> Huy </w:t>
-            </w:r>
-            <w:proofErr w:type="spellStart"/>
-            <w:r>
-              <w:rPr>
-                <w:rFonts w:ascii="Tahoma" w:hAnsi="Tahoma" w:cs="Tahoma"/>
-                <w:sz w:val="22"/>
-                <w:szCs w:val="22"/>
-              </w:rPr>
-              <w:t>Hùng</w:t>
-            </w:r>
-            <w:proofErr w:type="spellEnd"/>
+              <w:t>Nguyễn Huy Hùng</w:t>
+            </w:r>
           </w:p>
         </w:tc>
       </w:tr>
@@ -1141,7 +997,7 @@
             <w:bottom w:w="55" w:type="dxa"/>
             <w:right w:w="55" w:type="dxa"/>
           </w:tblCellMar>
-          <w:tblLook w:val="0000"/>
+          <w:tblLook w:val="0000" w:firstRow="0" w:lastRow="0" w:firstColumn="0" w:lastColumn="0" w:noHBand="0" w:noVBand="0"/>
         </w:tblPrEx>
         <w:trPr>
           <w:gridAfter w:val="1"/>
@@ -3662,7 +3518,7 @@
       <w:tblPr>
         <w:tblStyle w:val="TableGrid"/>
         <w:tblW w:w="0" w:type="auto"/>
-        <w:tblLook w:val="04A0"/>
+        <w:tblLook w:val="04A0" w:firstRow="1" w:lastRow="0" w:firstColumn="1" w:lastColumn="0" w:noHBand="0" w:noVBand="1"/>
       </w:tblPr>
       <w:tblGrid>
         <w:gridCol w:w="2802"/>
@@ -4957,7 +4813,7 @@
         <w:tblStyle w:val="TableGridLight1"/>
         <w:tblW w:w="9421" w:type="dxa"/>
         <w:tblInd w:w="250" w:type="dxa"/>
-        <w:tblLook w:val="04A0"/>
+        <w:tblLook w:val="04A0" w:firstRow="1" w:lastRow="0" w:firstColumn="1" w:lastColumn="0" w:noHBand="0" w:noVBand="1"/>
       </w:tblPr>
       <w:tblGrid>
         <w:gridCol w:w="587"/>
@@ -5133,31 +4989,13 @@
                 <w:szCs w:val="28"/>
               </w:rPr>
             </w:pPr>
-            <w:proofErr w:type="spellStart"/>
             <w:r>
               <w:rPr>
                 <w:rFonts w:asciiTheme="majorHAnsi" w:hAnsiTheme="majorHAnsi" w:cstheme="majorHAnsi"/>
                 <w:szCs w:val="28"/>
               </w:rPr>
-              <w:t>Nguyễn</w:t>
-            </w:r>
-            <w:proofErr w:type="spellEnd"/>
-            <w:r>
-              <w:rPr>
-                <w:rFonts w:asciiTheme="majorHAnsi" w:hAnsiTheme="majorHAnsi" w:cstheme="majorHAnsi"/>
-                <w:szCs w:val="28"/>
-              </w:rPr>
-              <w:t xml:space="preserve"> Huy </w:t>
-            </w:r>
-            <w:proofErr w:type="spellStart"/>
-            <w:r>
-              <w:rPr>
-                <w:rFonts w:asciiTheme="majorHAnsi" w:hAnsiTheme="majorHAnsi" w:cstheme="majorHAnsi"/>
-                <w:szCs w:val="28"/>
-              </w:rPr>
-              <w:t>Hùng</w:t>
-            </w:r>
-            <w:proofErr w:type="spellEnd"/>
+              <w:t>Nguyễn Huy Hùng</w:t>
+            </w:r>
           </w:p>
         </w:tc>
         <w:tc>
@@ -5271,47 +5109,13 @@
                 <w:szCs w:val="28"/>
               </w:rPr>
             </w:pPr>
-            <w:proofErr w:type="spellStart"/>
             <w:r>
               <w:rPr>
                 <w:rFonts w:asciiTheme="majorHAnsi" w:hAnsiTheme="majorHAnsi" w:cstheme="majorHAnsi"/>
                 <w:szCs w:val="28"/>
               </w:rPr>
-              <w:t>Phạm</w:t>
-            </w:r>
-            <w:proofErr w:type="spellEnd"/>
-            <w:r>
-              <w:rPr>
-                <w:rFonts w:asciiTheme="majorHAnsi" w:hAnsiTheme="majorHAnsi" w:cstheme="majorHAnsi"/>
-                <w:szCs w:val="28"/>
-              </w:rPr>
-              <w:t xml:space="preserve"> </w:t>
-            </w:r>
-            <w:proofErr w:type="spellStart"/>
-            <w:r>
-              <w:rPr>
-                <w:rFonts w:asciiTheme="majorHAnsi" w:hAnsiTheme="majorHAnsi" w:cstheme="majorHAnsi"/>
-                <w:szCs w:val="28"/>
-              </w:rPr>
-              <w:t>Văn</w:t>
-            </w:r>
-            <w:proofErr w:type="spellEnd"/>
-            <w:r>
-              <w:rPr>
-                <w:rFonts w:asciiTheme="majorHAnsi" w:hAnsiTheme="majorHAnsi" w:cstheme="majorHAnsi"/>
-                <w:szCs w:val="28"/>
-              </w:rPr>
-              <w:t xml:space="preserve"> </w:t>
-            </w:r>
-            <w:proofErr w:type="spellStart"/>
-            <w:r>
-              <w:rPr>
-                <w:rFonts w:asciiTheme="majorHAnsi" w:hAnsiTheme="majorHAnsi" w:cstheme="majorHAnsi"/>
-                <w:szCs w:val="28"/>
-              </w:rPr>
-              <w:t>Thắng</w:t>
-            </w:r>
-            <w:proofErr w:type="spellEnd"/>
+              <w:t>Phạm Văn Thắng</w:t>
+            </w:r>
           </w:p>
         </w:tc>
         <w:tc>
@@ -5424,47 +5228,13 @@
                 <w:szCs w:val="28"/>
               </w:rPr>
             </w:pPr>
-            <w:proofErr w:type="spellStart"/>
             <w:r>
               <w:rPr>
                 <w:rFonts w:asciiTheme="majorHAnsi" w:hAnsiTheme="majorHAnsi" w:cstheme="majorHAnsi"/>
                 <w:szCs w:val="28"/>
               </w:rPr>
-              <w:t>Lê</w:t>
-            </w:r>
-            <w:proofErr w:type="spellEnd"/>
-            <w:r>
-              <w:rPr>
-                <w:rFonts w:asciiTheme="majorHAnsi" w:hAnsiTheme="majorHAnsi" w:cstheme="majorHAnsi"/>
-                <w:szCs w:val="28"/>
-              </w:rPr>
-              <w:t xml:space="preserve"> </w:t>
-            </w:r>
-            <w:proofErr w:type="spellStart"/>
-            <w:r>
-              <w:rPr>
-                <w:rFonts w:asciiTheme="majorHAnsi" w:hAnsiTheme="majorHAnsi" w:cstheme="majorHAnsi"/>
-                <w:szCs w:val="28"/>
-              </w:rPr>
-              <w:t>Trần</w:t>
-            </w:r>
-            <w:proofErr w:type="spellEnd"/>
-            <w:r>
-              <w:rPr>
-                <w:rFonts w:asciiTheme="majorHAnsi" w:hAnsiTheme="majorHAnsi" w:cstheme="majorHAnsi"/>
-                <w:szCs w:val="28"/>
-              </w:rPr>
-              <w:t xml:space="preserve"> </w:t>
-            </w:r>
-            <w:proofErr w:type="spellStart"/>
-            <w:r>
-              <w:rPr>
-                <w:rFonts w:asciiTheme="majorHAnsi" w:hAnsiTheme="majorHAnsi" w:cstheme="majorHAnsi"/>
-                <w:szCs w:val="28"/>
-              </w:rPr>
-              <w:t>Thịnh</w:t>
-            </w:r>
-            <w:proofErr w:type="spellEnd"/>
+              <w:t>Lê Trần Thịnh</w:t>
+            </w:r>
           </w:p>
         </w:tc>
         <w:tc>
@@ -5577,37 +5347,12 @@
                 <w:szCs w:val="28"/>
               </w:rPr>
             </w:pPr>
-            <w:proofErr w:type="spellStart"/>
             <w:r>
               <w:rPr>
                 <w:rFonts w:asciiTheme="majorHAnsi" w:hAnsiTheme="majorHAnsi" w:cstheme="majorHAnsi"/>
                 <w:szCs w:val="28"/>
               </w:rPr>
-              <w:t>Phạm</w:t>
-            </w:r>
-            <w:proofErr w:type="spellEnd"/>
-            <w:r>
-              <w:rPr>
-                <w:rFonts w:asciiTheme="majorHAnsi" w:hAnsiTheme="majorHAnsi" w:cstheme="majorHAnsi"/>
-                <w:szCs w:val="28"/>
-              </w:rPr>
-              <w:t xml:space="preserve"> </w:t>
-            </w:r>
-            <w:proofErr w:type="spellStart"/>
-            <w:r>
-              <w:rPr>
-                <w:rFonts w:asciiTheme="majorHAnsi" w:hAnsiTheme="majorHAnsi" w:cstheme="majorHAnsi"/>
-                <w:szCs w:val="28"/>
-              </w:rPr>
-              <w:t>Khương</w:t>
-            </w:r>
-            <w:proofErr w:type="spellEnd"/>
-            <w:r>
-              <w:rPr>
-                <w:rFonts w:asciiTheme="majorHAnsi" w:hAnsiTheme="majorHAnsi" w:cstheme="majorHAnsi"/>
-                <w:szCs w:val="28"/>
-              </w:rPr>
-              <w:t xml:space="preserve"> Duy</w:t>
+              <w:t>Phạm Khương Duy</w:t>
             </w:r>
           </w:p>
         </w:tc>
@@ -5723,31 +5468,13 @@
                 <w:szCs w:val="28"/>
               </w:rPr>
             </w:pPr>
-            <w:proofErr w:type="spellStart"/>
             <w:r>
               <w:rPr>
                 <w:rFonts w:asciiTheme="majorHAnsi" w:hAnsiTheme="majorHAnsi" w:cstheme="majorHAnsi"/>
                 <w:szCs w:val="28"/>
               </w:rPr>
-              <w:t>Lê</w:t>
-            </w:r>
-            <w:proofErr w:type="spellEnd"/>
-            <w:r>
-              <w:rPr>
-                <w:rFonts w:asciiTheme="majorHAnsi" w:hAnsiTheme="majorHAnsi" w:cstheme="majorHAnsi"/>
-                <w:szCs w:val="28"/>
-              </w:rPr>
-              <w:t xml:space="preserve"> Thanh </w:t>
-            </w:r>
-            <w:proofErr w:type="spellStart"/>
-            <w:r>
-              <w:rPr>
-                <w:rFonts w:asciiTheme="majorHAnsi" w:hAnsiTheme="majorHAnsi" w:cstheme="majorHAnsi"/>
-                <w:szCs w:val="28"/>
-              </w:rPr>
-              <w:t>Tuấn</w:t>
-            </w:r>
-            <w:proofErr w:type="spellEnd"/>
+              <w:t>Lê Thanh Tuấn</w:t>
+            </w:r>
           </w:p>
         </w:tc>
         <w:tc>
@@ -5947,11 +5674,9 @@
         <w:pStyle w:val="TextBody"/>
         <w:ind w:left="709" w:firstLine="709"/>
       </w:pPr>
-      <w:proofErr w:type="gramStart"/>
       <w:r>
         <w:t>Site Builder for Product Catalogue (SBPC).</w:t>
       </w:r>
-      <w:proofErr w:type="gramEnd"/>
     </w:p>
     <w:p>
       <w:pPr>
@@ -6064,7 +5789,7 @@
         <w:tblStyle w:val="TableGrid"/>
         <w:tblW w:w="0" w:type="auto"/>
         <w:tblInd w:w="1418" w:type="dxa"/>
-        <w:tblLook w:val="04A0"/>
+        <w:tblLook w:val="04A0" w:firstRow="1" w:lastRow="0" w:firstColumn="1" w:lastColumn="0" w:noHBand="0" w:noVBand="1"/>
       </w:tblPr>
       <w:tblGrid>
         <w:gridCol w:w="2020"/>
@@ -6666,7 +6391,7 @@
         <w:tblStyle w:val="TableGrid"/>
         <w:tblW w:w="0" w:type="auto"/>
         <w:tblInd w:w="1728" w:type="dxa"/>
-        <w:tblLook w:val="04A0"/>
+        <w:tblLook w:val="04A0" w:firstRow="1" w:lastRow="0" w:firstColumn="1" w:lastColumn="0" w:noHBand="0" w:noVBand="1"/>
       </w:tblPr>
       <w:tblGrid>
         <w:gridCol w:w="2250"/>
@@ -6893,19 +6618,33 @@
           <w:tcPr>
             <w:tcW w:w="2250" w:type="dxa"/>
           </w:tcPr>
-          <w:p/>
+          <w:p>
+            <w:r>
+              <w:t>Computer Memory</w:t>
+            </w:r>
+          </w:p>
         </w:tc>
         <w:tc>
           <w:tcPr>
             <w:tcW w:w="2593" w:type="dxa"/>
           </w:tcPr>
-          <w:p/>
+          <w:p>
+            <w:r>
+              <w:t>1GB RAM</w:t>
+            </w:r>
+          </w:p>
         </w:tc>
         <w:tc>
           <w:tcPr>
             <w:tcW w:w="3286" w:type="dxa"/>
           </w:tcPr>
-          <w:p/>
+          <w:p>
+            <w:r>
+              <w:t>2GB or more</w:t>
+            </w:r>
+            <w:bookmarkStart w:id="29" w:name="_GoBack"/>
+            <w:bookmarkEnd w:id="29"/>
+          </w:p>
         </w:tc>
       </w:tr>
     </w:tbl>
@@ -6966,28 +6705,15 @@
         <w:ind w:left="1789"/>
       </w:pPr>
       <w:r>
-        <w:t xml:space="preserve">-  </w:t>
-      </w:r>
-      <w:proofErr w:type="gramStart"/>
-      <w:r>
-        <w:t>Window  7</w:t>
-      </w:r>
-      <w:proofErr w:type="gramEnd"/>
-      <w:r>
-        <w:t xml:space="preserve">:  operating  system  and  platform  for </w:t>
+        <w:t xml:space="preserve">-  Window  7:  operating  system  and  platform  for </w:t>
       </w:r>
     </w:p>
     <w:p>
       <w:pPr>
         <w:ind w:left="1789"/>
       </w:pPr>
-      <w:proofErr w:type="gramStart"/>
-      <w:r>
-        <w:t>development</w:t>
-      </w:r>
-      <w:proofErr w:type="gramEnd"/>
-      <w:r>
-        <w:t>.</w:t>
+      <w:r>
+        <w:t>development.</w:t>
       </w:r>
     </w:p>
     <w:p>
@@ -6995,28 +6721,15 @@
         <w:ind w:left="1789"/>
       </w:pPr>
       <w:r>
-        <w:t xml:space="preserve">-  </w:t>
-      </w:r>
-      <w:proofErr w:type="gramStart"/>
-      <w:r>
-        <w:t>SQL  Server</w:t>
-      </w:r>
-      <w:proofErr w:type="gramEnd"/>
-      <w:r>
-        <w:t xml:space="preserve">  2012:  used  to  create  and  manage  the </w:t>
+        <w:t xml:space="preserve">-  SQL  Server  2012:  used  to  create  and  manage  the </w:t>
       </w:r>
     </w:p>
     <w:p>
       <w:pPr>
         <w:ind w:left="1789"/>
       </w:pPr>
-      <w:proofErr w:type="gramStart"/>
-      <w:r>
-        <w:t>database</w:t>
-      </w:r>
-      <w:proofErr w:type="gramEnd"/>
-      <w:r>
-        <w:t xml:space="preserve"> for system.</w:t>
+      <w:r>
+        <w:t>database for system.</w:t>
       </w:r>
     </w:p>
     <w:p>
@@ -7032,15 +6745,7 @@
         <w:ind w:left="1789"/>
       </w:pPr>
       <w:r>
-        <w:t xml:space="preserve">-  Google Code &amp; </w:t>
-      </w:r>
-      <w:proofErr w:type="spellStart"/>
-      <w:r>
-        <w:t>TortoiseSVN</w:t>
-      </w:r>
-      <w:proofErr w:type="spellEnd"/>
-      <w:r>
-        <w:t>: used for source control.</w:t>
+        <w:t>-  Google Code &amp; TortoiseSVN: used for source control.</w:t>
       </w:r>
     </w:p>
     <w:p>
@@ -7048,15 +6753,7 @@
         <w:ind w:left="1789"/>
       </w:pPr>
       <w:r>
-        <w:t xml:space="preserve">-  </w:t>
-      </w:r>
-      <w:proofErr w:type="spellStart"/>
-      <w:r>
-        <w:t>StarUML</w:t>
-      </w:r>
-      <w:proofErr w:type="spellEnd"/>
-      <w:r>
-        <w:t>: used to create models and diagrams.</w:t>
+        <w:t>-  StarUML: used to create models and diagrams.</w:t>
       </w:r>
     </w:p>
     <w:p>
@@ -7064,15 +6761,7 @@
         <w:ind w:left="1789"/>
       </w:pPr>
       <w:r>
-        <w:t xml:space="preserve">-  Skype and </w:t>
-      </w:r>
-      <w:proofErr w:type="spellStart"/>
-      <w:r>
-        <w:t>gmail</w:t>
-      </w:r>
-      <w:proofErr w:type="spellEnd"/>
-      <w:r>
-        <w:t>: used for communication and meeting.</w:t>
+        <w:t>-  Skype and gmail: used for communication and meeting.</w:t>
       </w:r>
     </w:p>
     <w:p>
@@ -7083,11 +6772,11 @@
           <w:numId w:val="10"/>
         </w:numPr>
       </w:pPr>
-      <w:bookmarkStart w:id="29" w:name="_Toc408993551"/>
+      <w:bookmarkStart w:id="30" w:name="_Toc408993551"/>
       <w:r>
         <w:t>Project Organization</w:t>
       </w:r>
-      <w:bookmarkEnd w:id="29"/>
+      <w:bookmarkEnd w:id="30"/>
     </w:p>
     <w:p>
       <w:pPr>
@@ -7098,11 +6787,11 @@
         </w:numPr>
         <w:ind w:left="1701" w:hanging="567"/>
       </w:pPr>
-      <w:bookmarkStart w:id="30" w:name="_Toc408993552"/>
+      <w:bookmarkStart w:id="31" w:name="_Toc408993552"/>
       <w:r>
         <w:t>Software Process Model</w:t>
       </w:r>
-      <w:bookmarkEnd w:id="30"/>
+      <w:bookmarkEnd w:id="31"/>
     </w:p>
     <w:p>
       <w:pPr>
@@ -7110,127 +6799,7 @@
         <w:ind w:left="1418"/>
       </w:pPr>
       <w:r>
-        <w:t>&lt;</w:t>
-      </w:r>
-      <w:proofErr w:type="spellStart"/>
-      <w:r>
-        <w:t>Mô</w:t>
-      </w:r>
-      <w:proofErr w:type="spellEnd"/>
-      <w:r>
-        <w:t xml:space="preserve">  </w:t>
-      </w:r>
-      <w:proofErr w:type="spellStart"/>
-      <w:r>
-        <w:t>tả</w:t>
-      </w:r>
-      <w:proofErr w:type="spellEnd"/>
-      <w:r>
-        <w:t xml:space="preserve">  </w:t>
-      </w:r>
-      <w:proofErr w:type="spellStart"/>
-      <w:r>
-        <w:t>về</w:t>
-      </w:r>
-      <w:proofErr w:type="spellEnd"/>
-      <w:r>
-        <w:t xml:space="preserve">  </w:t>
-      </w:r>
-      <w:proofErr w:type="spellStart"/>
-      <w:r>
-        <w:t>mô</w:t>
-      </w:r>
-      <w:proofErr w:type="spellEnd"/>
-      <w:r>
-        <w:t xml:space="preserve">  </w:t>
-      </w:r>
-      <w:proofErr w:type="spellStart"/>
-      <w:r>
-        <w:t>hình</w:t>
-      </w:r>
-      <w:proofErr w:type="spellEnd"/>
-      <w:r>
-        <w:t xml:space="preserve">  </w:t>
-      </w:r>
-      <w:proofErr w:type="spellStart"/>
-      <w:r>
-        <w:t>phát</w:t>
-      </w:r>
-      <w:proofErr w:type="spellEnd"/>
-      <w:r>
-        <w:t xml:space="preserve">  </w:t>
-      </w:r>
-      <w:proofErr w:type="spellStart"/>
-      <w:r>
-        <w:t>triển</w:t>
-      </w:r>
-      <w:proofErr w:type="spellEnd"/>
-      <w:r>
-        <w:t xml:space="preserve">  </w:t>
-      </w:r>
-      <w:proofErr w:type="spellStart"/>
-      <w:r>
-        <w:t>mà</w:t>
-      </w:r>
-      <w:proofErr w:type="spellEnd"/>
-      <w:r>
-        <w:t xml:space="preserve">  </w:t>
-      </w:r>
-      <w:proofErr w:type="spellStart"/>
-      <w:r>
-        <w:t>nhóm</w:t>
-      </w:r>
-      <w:proofErr w:type="spellEnd"/>
-      <w:r>
-        <w:t xml:space="preserve">  </w:t>
-      </w:r>
-      <w:proofErr w:type="spellStart"/>
-      <w:r>
-        <w:t>lựa</w:t>
-      </w:r>
-      <w:proofErr w:type="spellEnd"/>
-      <w:r>
-        <w:t xml:space="preserve">  </w:t>
-      </w:r>
-      <w:proofErr w:type="spellStart"/>
-      <w:r>
-        <w:t>chọn</w:t>
-      </w:r>
-      <w:proofErr w:type="spellEnd"/>
-      <w:r>
-        <w:t xml:space="preserve">,  </w:t>
-      </w:r>
-      <w:proofErr w:type="spellStart"/>
-      <w:r>
-        <w:t>có</w:t>
-      </w:r>
-      <w:proofErr w:type="spellEnd"/>
-      <w:r>
-        <w:t xml:space="preserve">  </w:t>
-      </w:r>
-      <w:proofErr w:type="spellStart"/>
-      <w:r>
-        <w:t>ảnh</w:t>
-      </w:r>
-      <w:proofErr w:type="spellEnd"/>
-      <w:r>
-        <w:t xml:space="preserve">  </w:t>
-      </w:r>
-      <w:proofErr w:type="spellStart"/>
-      <w:r>
-        <w:t>hướng</w:t>
-      </w:r>
-      <w:proofErr w:type="spellEnd"/>
-      <w:r>
-        <w:t xml:space="preserve">  </w:t>
-      </w:r>
-      <w:proofErr w:type="spellStart"/>
-      <w:r>
-        <w:t>tới</w:t>
-      </w:r>
-      <w:proofErr w:type="spellEnd"/>
-      <w:r>
-        <w:t xml:space="preserve"> </w:t>
+        <w:t xml:space="preserve">&lt;Mô  tả  về  mô  hình  phát  triển  mà  nhóm  lựa  chọn,  có  ảnh  hướng  tới </w:t>
       </w:r>
     </w:p>
     <w:p>
@@ -7238,15 +6807,8 @@
         <w:pStyle w:val="TextBody"/>
         <w:ind w:left="1418"/>
       </w:pPr>
-      <w:proofErr w:type="spellStart"/>
-      <w:proofErr w:type="gramStart"/>
-      <w:r>
-        <w:t>mục</w:t>
-      </w:r>
-      <w:proofErr w:type="spellEnd"/>
-      <w:proofErr w:type="gramEnd"/>
-      <w:r>
-        <w:t xml:space="preserve"> 3 Project management plan&gt;</w:t>
+      <w:r>
+        <w:t>mục 3 Project management plan&gt;</w:t>
       </w:r>
     </w:p>
     <w:p>
@@ -7254,19 +6816,9 @@
         <w:pStyle w:val="TextBody"/>
         <w:ind w:left="1418"/>
       </w:pPr>
-      <w:proofErr w:type="spellStart"/>
-      <w:r>
-        <w:t>Ví</w:t>
-      </w:r>
-      <w:proofErr w:type="spellEnd"/>
-      <w:r>
-        <w:t xml:space="preserve"> </w:t>
-      </w:r>
-      <w:proofErr w:type="spellStart"/>
-      <w:r>
-        <w:t>dụ</w:t>
-      </w:r>
-      <w:proofErr w:type="spellEnd"/>
+      <w:r>
+        <w:t>Ví dụ</w:t>
+      </w:r>
     </w:p>
     <w:p>
       <w:pPr>
@@ -7292,178 +6844,6 @@
             <wp:extent cx="5105400" cy="2266950"/>
             <wp:effectExtent l="0" t="0" r="0" b="0"/>
             <wp:docPr id="2" name="Picture 2"/>
-            <wp:cNvGraphicFramePr>
-              <a:graphicFrameLocks xmlns:a="http://schemas.openxmlformats.org/drawingml/2006/main" noChangeAspect="1"/>
-            </wp:cNvGraphicFramePr>
-            <a:graphic xmlns:a="http://schemas.openxmlformats.org/drawingml/2006/main">
-              <a:graphicData uri="http://schemas.openxmlformats.org/drawingml/2006/picture">
-                <pic:pic xmlns:pic="http://schemas.openxmlformats.org/drawingml/2006/picture">
-                  <pic:nvPicPr>
-                    <pic:cNvPr id="0" name=""/>
-                    <pic:cNvPicPr/>
-                  </pic:nvPicPr>
-                  <pic:blipFill>
-                    <a:blip r:embed="rId9" cstate="print"/>
-                    <a:stretch>
-                      <a:fillRect/>
-                    </a:stretch>
-                  </pic:blipFill>
-                  <pic:spPr>
-                    <a:xfrm>
-                      <a:off x="0" y="0"/>
-                      <a:ext cx="5105400" cy="2266950"/>
-                    </a:xfrm>
-                    <a:prstGeom prst="rect">
-                      <a:avLst/>
-                    </a:prstGeom>
-                  </pic:spPr>
-                </pic:pic>
-              </a:graphicData>
-            </a:graphic>
-          </wp:inline>
-        </w:drawing>
-      </w:r>
-    </w:p>
-    <w:p>
-      <w:pPr>
-        <w:pStyle w:val="TextBody"/>
-        <w:ind w:left="1418"/>
-      </w:pPr>
-      <w:r>
-        <w:t>Figure 1: Modified Waterfall Development Model</w:t>
-      </w:r>
-    </w:p>
-    <w:p>
-      <w:pPr>
-        <w:pStyle w:val="TextBody"/>
-        <w:ind w:left="1418"/>
-      </w:pPr>
-      <w:r>
-        <w:lastRenderedPageBreak/>
-        <w:t>For more information: http://www.waterfall-model.com/sashimi-waterfall-model/</w:t>
-      </w:r>
-    </w:p>
-    <w:p>
-      <w:pPr>
-        <w:pStyle w:val="Heading3"/>
-        <w:numPr>
-          <w:ilvl w:val="1"/>
-          <w:numId w:val="10"/>
-        </w:numPr>
-        <w:ind w:left="1701" w:hanging="567"/>
-      </w:pPr>
-      <w:bookmarkStart w:id="31" w:name="_Toc408993553"/>
-      <w:r>
-        <w:t>Roles and responsibilities</w:t>
-      </w:r>
-      <w:bookmarkEnd w:id="31"/>
-    </w:p>
-    <w:p>
-      <w:pPr>
-        <w:pStyle w:val="TextBody"/>
-        <w:ind w:left="709" w:firstLine="709"/>
-      </w:pPr>
-      <w:proofErr w:type="spellStart"/>
-      <w:r>
-        <w:t>Mô</w:t>
-      </w:r>
-      <w:proofErr w:type="spellEnd"/>
-      <w:r>
-        <w:t xml:space="preserve"> </w:t>
-      </w:r>
-      <w:proofErr w:type="spellStart"/>
-      <w:r>
-        <w:t>tả</w:t>
-      </w:r>
-      <w:proofErr w:type="spellEnd"/>
-      <w:r>
-        <w:t xml:space="preserve"> </w:t>
-      </w:r>
-      <w:proofErr w:type="spellStart"/>
-      <w:r>
-        <w:t>vai</w:t>
-      </w:r>
-      <w:proofErr w:type="spellEnd"/>
-      <w:r>
-        <w:t xml:space="preserve"> </w:t>
-      </w:r>
-      <w:proofErr w:type="spellStart"/>
-      <w:r>
-        <w:t>trò</w:t>
-      </w:r>
-      <w:proofErr w:type="spellEnd"/>
-      <w:r>
-        <w:t xml:space="preserve"> </w:t>
-      </w:r>
-      <w:proofErr w:type="spellStart"/>
-      <w:r>
-        <w:t>của</w:t>
-      </w:r>
-      <w:proofErr w:type="spellEnd"/>
-      <w:r>
-        <w:t xml:space="preserve"> </w:t>
-      </w:r>
-      <w:proofErr w:type="spellStart"/>
-      <w:r>
-        <w:t>từng</w:t>
-      </w:r>
-      <w:proofErr w:type="spellEnd"/>
-      <w:r>
-        <w:t xml:space="preserve"> </w:t>
-      </w:r>
-      <w:proofErr w:type="spellStart"/>
-      <w:r>
-        <w:t>thành</w:t>
-      </w:r>
-      <w:proofErr w:type="spellEnd"/>
-      <w:r>
-        <w:t xml:space="preserve"> </w:t>
-      </w:r>
-      <w:proofErr w:type="spellStart"/>
-      <w:r>
-        <w:t>viên</w:t>
-      </w:r>
-      <w:proofErr w:type="spellEnd"/>
-      <w:r>
-        <w:t xml:space="preserve"> </w:t>
-      </w:r>
-      <w:proofErr w:type="spellStart"/>
-      <w:r>
-        <w:t>trong</w:t>
-      </w:r>
-      <w:proofErr w:type="spellEnd"/>
-      <w:r>
-        <w:t xml:space="preserve"> </w:t>
-      </w:r>
-      <w:proofErr w:type="spellStart"/>
-      <w:r>
-        <w:t>dự</w:t>
-      </w:r>
-      <w:proofErr w:type="spellEnd"/>
-      <w:r>
-        <w:t xml:space="preserve"> </w:t>
-      </w:r>
-      <w:proofErr w:type="spellStart"/>
-      <w:r>
-        <w:t>án</w:t>
-      </w:r>
-      <w:proofErr w:type="spellEnd"/>
-    </w:p>
-    <w:p>
-      <w:pPr>
-        <w:pStyle w:val="TextBody"/>
-        <w:ind w:left="709" w:firstLine="709"/>
-      </w:pPr>
-      <w:r>
-        <w:rPr>
-          <w:noProof/>
-          <w:lang w:eastAsia="en-US" w:bidi="ar-SA"/>
-        </w:rPr>
-        <w:drawing>
-          <wp:inline distT="0" distB="0" distL="0" distR="0">
-            <wp:extent cx="5943600" cy="3617595"/>
-            <wp:effectExtent l="0" t="0" r="0" b="1905"/>
-            <wp:docPr id="4" name="Picture 4"/>
             <wp:cNvGraphicFramePr>
               <a:graphicFrameLocks xmlns:a="http://schemas.openxmlformats.org/drawingml/2006/main" noChangeAspect="1"/>
             </wp:cNvGraphicFramePr>
@@ -7483,6 +6863,96 @@
                   <pic:spPr>
                     <a:xfrm>
                       <a:off x="0" y="0"/>
+                      <a:ext cx="5105400" cy="2266950"/>
+                    </a:xfrm>
+                    <a:prstGeom prst="rect">
+                      <a:avLst/>
+                    </a:prstGeom>
+                  </pic:spPr>
+                </pic:pic>
+              </a:graphicData>
+            </a:graphic>
+          </wp:inline>
+        </w:drawing>
+      </w:r>
+    </w:p>
+    <w:p>
+      <w:pPr>
+        <w:pStyle w:val="TextBody"/>
+        <w:ind w:left="1418"/>
+      </w:pPr>
+      <w:r>
+        <w:t>Figure 1: Modified Waterfall Development Model</w:t>
+      </w:r>
+    </w:p>
+    <w:p>
+      <w:pPr>
+        <w:pStyle w:val="TextBody"/>
+        <w:ind w:left="1418"/>
+      </w:pPr>
+      <w:r>
+        <w:lastRenderedPageBreak/>
+        <w:t>For more information: http://www.waterfall-model.com/sashimi-waterfall-model/</w:t>
+      </w:r>
+    </w:p>
+    <w:p>
+      <w:pPr>
+        <w:pStyle w:val="Heading3"/>
+        <w:numPr>
+          <w:ilvl w:val="1"/>
+          <w:numId w:val="10"/>
+        </w:numPr>
+        <w:ind w:left="1701" w:hanging="567"/>
+      </w:pPr>
+      <w:bookmarkStart w:id="32" w:name="_Toc408993553"/>
+      <w:r>
+        <w:t>Roles and responsibilities</w:t>
+      </w:r>
+      <w:bookmarkEnd w:id="32"/>
+    </w:p>
+    <w:p>
+      <w:pPr>
+        <w:pStyle w:val="TextBody"/>
+        <w:ind w:left="709" w:firstLine="709"/>
+      </w:pPr>
+      <w:r>
+        <w:t>Mô tả vai trò của từng thành viên trong dự án</w:t>
+      </w:r>
+    </w:p>
+    <w:p>
+      <w:pPr>
+        <w:pStyle w:val="TextBody"/>
+        <w:ind w:left="709" w:firstLine="709"/>
+      </w:pPr>
+      <w:r>
+        <w:rPr>
+          <w:noProof/>
+          <w:lang w:eastAsia="en-US" w:bidi="ar-SA"/>
+        </w:rPr>
+        <w:drawing>
+          <wp:inline distT="0" distB="0" distL="0" distR="0">
+            <wp:extent cx="5943600" cy="3617595"/>
+            <wp:effectExtent l="0" t="0" r="0" b="1905"/>
+            <wp:docPr id="4" name="Picture 4"/>
+            <wp:cNvGraphicFramePr>
+              <a:graphicFrameLocks xmlns:a="http://schemas.openxmlformats.org/drawingml/2006/main" noChangeAspect="1"/>
+            </wp:cNvGraphicFramePr>
+            <a:graphic xmlns:a="http://schemas.openxmlformats.org/drawingml/2006/main">
+              <a:graphicData uri="http://schemas.openxmlformats.org/drawingml/2006/picture">
+                <pic:pic xmlns:pic="http://schemas.openxmlformats.org/drawingml/2006/picture">
+                  <pic:nvPicPr>
+                    <pic:cNvPr id="0" name=""/>
+                    <pic:cNvPicPr/>
+                  </pic:nvPicPr>
+                  <pic:blipFill>
+                    <a:blip r:embed="rId11" cstate="print"/>
+                    <a:stretch>
+                      <a:fillRect/>
+                    </a:stretch>
+                  </pic:blipFill>
+                  <pic:spPr>
+                    <a:xfrm>
+                      <a:off x="0" y="0"/>
                       <a:ext cx="5943600" cy="3617595"/>
                     </a:xfrm>
                     <a:prstGeom prst="rect">
@@ -7505,11 +6975,11 @@
         </w:numPr>
         <w:ind w:left="1701" w:hanging="567"/>
       </w:pPr>
-      <w:bookmarkStart w:id="32" w:name="_Toc408993554"/>
+      <w:bookmarkStart w:id="33" w:name="_Toc408993554"/>
       <w:r>
         <w:t>Tools and Techniques</w:t>
       </w:r>
-      <w:bookmarkEnd w:id="32"/>
+      <w:bookmarkEnd w:id="33"/>
     </w:p>
     <w:p>
       <w:pPr>
@@ -7517,87 +6987,7 @@
         <w:ind w:left="1418"/>
       </w:pPr>
       <w:r>
-        <w:t>&lt;</w:t>
-      </w:r>
-      <w:proofErr w:type="spellStart"/>
-      <w:r>
-        <w:t>Các</w:t>
-      </w:r>
-      <w:proofErr w:type="spellEnd"/>
-      <w:r>
-        <w:t xml:space="preserve"> </w:t>
-      </w:r>
-      <w:proofErr w:type="spellStart"/>
-      <w:r>
-        <w:t>công</w:t>
-      </w:r>
-      <w:proofErr w:type="spellEnd"/>
-      <w:r>
-        <w:t xml:space="preserve"> </w:t>
-      </w:r>
-      <w:proofErr w:type="spellStart"/>
-      <w:r>
-        <w:t>cụ</w:t>
-      </w:r>
-      <w:proofErr w:type="spellEnd"/>
-      <w:r>
-        <w:t xml:space="preserve"> </w:t>
-      </w:r>
-      <w:proofErr w:type="spellStart"/>
-      <w:r>
-        <w:t>sử</w:t>
-      </w:r>
-      <w:proofErr w:type="spellEnd"/>
-      <w:r>
-        <w:t xml:space="preserve"> </w:t>
-      </w:r>
-      <w:proofErr w:type="spellStart"/>
-      <w:r>
-        <w:t>dụng</w:t>
-      </w:r>
-      <w:proofErr w:type="spellEnd"/>
-      <w:r>
-        <w:t xml:space="preserve">: </w:t>
-      </w:r>
-      <w:proofErr w:type="spellStart"/>
-      <w:r>
-        <w:t>chú</w:t>
-      </w:r>
-      <w:proofErr w:type="spellEnd"/>
-      <w:r>
-        <w:t xml:space="preserve"> ý </w:t>
-      </w:r>
-      <w:proofErr w:type="spellStart"/>
-      <w:r>
-        <w:t>ghi</w:t>
-      </w:r>
-      <w:proofErr w:type="spellEnd"/>
-      <w:r>
-        <w:t xml:space="preserve"> </w:t>
-      </w:r>
-      <w:proofErr w:type="spellStart"/>
-      <w:r>
-        <w:t>gõ</w:t>
-      </w:r>
-      <w:proofErr w:type="spellEnd"/>
-      <w:r>
-        <w:t xml:space="preserve"> </w:t>
-      </w:r>
-      <w:proofErr w:type="spellStart"/>
-      <w:r>
-        <w:t>phiên</w:t>
-      </w:r>
-      <w:proofErr w:type="spellEnd"/>
-      <w:r>
-        <w:t xml:space="preserve"> </w:t>
-      </w:r>
-      <w:proofErr w:type="spellStart"/>
-      <w:r>
-        <w:t>bản</w:t>
-      </w:r>
-      <w:proofErr w:type="spellEnd"/>
-      <w:r>
-        <w:t>&gt;</w:t>
+        <w:t>&lt;Các công cụ sử dụng: chú ý ghi gõ phiên bản&gt;</w:t>
       </w:r>
     </w:p>
     <w:p>
@@ -7608,11 +6998,11 @@
           <w:numId w:val="10"/>
         </w:numPr>
       </w:pPr>
-      <w:bookmarkStart w:id="33" w:name="_Toc408993555"/>
+      <w:bookmarkStart w:id="34" w:name="_Toc408993555"/>
       <w:r>
         <w:t>Project Management Plan</w:t>
       </w:r>
-      <w:bookmarkEnd w:id="33"/>
+      <w:bookmarkEnd w:id="34"/>
     </w:p>
     <w:p>
       <w:pPr>
@@ -7623,11 +7013,11 @@
         </w:numPr>
         <w:ind w:left="1701" w:hanging="567"/>
       </w:pPr>
-      <w:bookmarkStart w:id="34" w:name="_Toc408993556"/>
+      <w:bookmarkStart w:id="35" w:name="_Toc408993556"/>
       <w:r>
         <w:t>Software development life cycle</w:t>
       </w:r>
-      <w:bookmarkEnd w:id="34"/>
+      <w:bookmarkEnd w:id="35"/>
     </w:p>
     <w:p>
       <w:pPr>
@@ -7637,14 +7027,14 @@
           <w:numId w:val="10"/>
         </w:numPr>
       </w:pPr>
-      <w:bookmarkStart w:id="35" w:name="_Toc408993557"/>
+      <w:bookmarkStart w:id="36" w:name="_Toc408993557"/>
       <w:r>
         <w:t>Coding Convention</w:t>
       </w:r>
-      <w:bookmarkEnd w:id="35"/>
+      <w:bookmarkEnd w:id="36"/>
     </w:p>
     <w:sectPr>
-      <w:footerReference w:type="default" r:id="rId11"/>
+      <w:footerReference w:type="default" r:id="rId12"/>
       <w:pgSz w:w="11909" w:h="16834"/>
       <w:pgMar w:top="1134" w:right="1134" w:bottom="1698" w:left="1134" w:header="0" w:footer="1134" w:gutter="0"/>
       <w:cols w:space="720"/>
@@ -7655,7 +7045,7 @@
 </file>
 
 <file path=word/endnotes.xml><?xml version="1.0" encoding="utf-8"?>
-<w:endnotes xmlns:ve="http://schemas.openxmlformats.org/markup-compatibility/2006" xmlns:o="urn:schemas-microsoft-com:office:office" xmlns:r="http://schemas.openxmlformats.org/officeDocument/2006/relationships" xmlns:m="http://schemas.openxmlformats.org/officeDocument/2006/math" xmlns:v="urn:schemas-microsoft-com:vml" xmlns:wp="http://schemas.openxmlformats.org/drawingml/2006/wordprocessingDrawing" xmlns:w10="urn:schemas-microsoft-com:office:word" xmlns:w="http://schemas.openxmlformats.org/wordprocessingml/2006/main" xmlns:wne="http://schemas.microsoft.com/office/word/2006/wordml">
+<w:endnotes xmlns:wpc="http://schemas.microsoft.com/office/word/2010/wordprocessingCanvas" xmlns:mc="http://schemas.openxmlformats.org/markup-compatibility/2006" xmlns:o="urn:schemas-microsoft-com:office:office" xmlns:r="http://schemas.openxmlformats.org/officeDocument/2006/relationships" xmlns:m="http://schemas.openxmlformats.org/officeDocument/2006/math" xmlns:v="urn:schemas-microsoft-com:vml" xmlns:wp14="http://schemas.microsoft.com/office/word/2010/wordprocessingDrawing" xmlns:wp="http://schemas.openxmlformats.org/drawingml/2006/wordprocessingDrawing" xmlns:w10="urn:schemas-microsoft-com:office:word" xmlns:w="http://schemas.openxmlformats.org/wordprocessingml/2006/main" xmlns:w14="http://schemas.microsoft.com/office/word/2010/wordml" xmlns:wpg="http://schemas.microsoft.com/office/word/2010/wordprocessingGroup" xmlns:wpi="http://schemas.microsoft.com/office/word/2010/wordprocessingInk" xmlns:wne="http://schemas.microsoft.com/office/word/2006/wordml" xmlns:wps="http://schemas.microsoft.com/office/word/2010/wordprocessingShape" mc:Ignorable="w14 wp14">
   <w:endnote w:type="separator" w:id="-1">
     <w:p>
       <w:r>
@@ -7674,7 +7064,7 @@
 </file>
 
 <file path=word/footer1.xml><?xml version="1.0" encoding="utf-8"?>
-<w:ftr xmlns:ve="http://schemas.openxmlformats.org/markup-compatibility/2006" xmlns:o="urn:schemas-microsoft-com:office:office" xmlns:r="http://schemas.openxmlformats.org/officeDocument/2006/relationships" xmlns:m="http://schemas.openxmlformats.org/officeDocument/2006/math" xmlns:v="urn:schemas-microsoft-com:vml" xmlns:wp="http://schemas.openxmlformats.org/drawingml/2006/wordprocessingDrawing" xmlns:w10="urn:schemas-microsoft-com:office:word" xmlns:w="http://schemas.openxmlformats.org/wordprocessingml/2006/main" xmlns:wne="http://schemas.microsoft.com/office/word/2006/wordml">
+<w:ftr xmlns:wpc="http://schemas.microsoft.com/office/word/2010/wordprocessingCanvas" xmlns:mc="http://schemas.openxmlformats.org/markup-compatibility/2006" xmlns:o="urn:schemas-microsoft-com:office:office" xmlns:r="http://schemas.openxmlformats.org/officeDocument/2006/relationships" xmlns:m="http://schemas.openxmlformats.org/officeDocument/2006/math" xmlns:v="urn:schemas-microsoft-com:vml" xmlns:wp14="http://schemas.microsoft.com/office/word/2010/wordprocessingDrawing" xmlns:wp="http://schemas.openxmlformats.org/drawingml/2006/wordprocessingDrawing" xmlns:w10="urn:schemas-microsoft-com:office:word" xmlns:w="http://schemas.openxmlformats.org/wordprocessingml/2006/main" xmlns:w14="http://schemas.microsoft.com/office/word/2010/wordml" xmlns:wpg="http://schemas.microsoft.com/office/word/2010/wordprocessingGroup" xmlns:wpi="http://schemas.microsoft.com/office/word/2010/wordprocessingInk" xmlns:wne="http://schemas.microsoft.com/office/word/2006/wordml" xmlns:wps="http://schemas.microsoft.com/office/word/2010/wordprocessingShape" mc:Ignorable="w14 wp14">
   <w:p>
     <w:pPr>
       <w:pStyle w:val="Footer"/>
@@ -7693,7 +7083,7 @@
       <w:rPr>
         <w:noProof/>
       </w:rPr>
-      <w:t>4</w:t>
+      <w:t>12</w:t>
     </w:r>
     <w:r>
       <w:fldChar w:fldCharType="end"/>
@@ -7703,7 +7093,7 @@
 </file>
 
 <file path=word/footnotes.xml><?xml version="1.0" encoding="utf-8"?>
-<w:footnotes xmlns:ve="http://schemas.openxmlformats.org/markup-compatibility/2006" xmlns:o="urn:schemas-microsoft-com:office:office" xmlns:r="http://schemas.openxmlformats.org/officeDocument/2006/relationships" xmlns:m="http://schemas.openxmlformats.org/officeDocument/2006/math" xmlns:v="urn:schemas-microsoft-com:vml" xmlns:wp="http://schemas.openxmlformats.org/drawingml/2006/wordprocessingDrawing" xmlns:w10="urn:schemas-microsoft-com:office:word" xmlns:w="http://schemas.openxmlformats.org/wordprocessingml/2006/main" xmlns:wne="http://schemas.microsoft.com/office/word/2006/wordml">
+<w:footnotes xmlns:wpc="http://schemas.microsoft.com/office/word/2010/wordprocessingCanvas" xmlns:mc="http://schemas.openxmlformats.org/markup-compatibility/2006" xmlns:o="urn:schemas-microsoft-com:office:office" xmlns:r="http://schemas.openxmlformats.org/officeDocument/2006/relationships" xmlns:m="http://schemas.openxmlformats.org/officeDocument/2006/math" xmlns:v="urn:schemas-microsoft-com:vml" xmlns:wp14="http://schemas.microsoft.com/office/word/2010/wordprocessingDrawing" xmlns:wp="http://schemas.openxmlformats.org/drawingml/2006/wordprocessingDrawing" xmlns:w10="urn:schemas-microsoft-com:office:word" xmlns:w="http://schemas.openxmlformats.org/wordprocessingml/2006/main" xmlns:w14="http://schemas.microsoft.com/office/word/2010/wordml" xmlns:wpg="http://schemas.microsoft.com/office/word/2010/wordprocessingGroup" xmlns:wpi="http://schemas.microsoft.com/office/word/2010/wordprocessingInk" xmlns:wne="http://schemas.microsoft.com/office/word/2006/wordml" xmlns:wps="http://schemas.microsoft.com/office/word/2010/wordprocessingShape" mc:Ignorable="w14 wp14">
   <w:footnote w:type="separator" w:id="-1">
     <w:p>
       <w:r>
@@ -7722,7 +7112,7 @@
 </file>
 
 <file path=word/numbering.xml><?xml version="1.0" encoding="utf-8"?>
-<w:numbering xmlns:ve="http://schemas.openxmlformats.org/markup-compatibility/2006" xmlns:o="urn:schemas-microsoft-com:office:office" xmlns:r="http://schemas.openxmlformats.org/officeDocument/2006/relationships" xmlns:m="http://schemas.openxmlformats.org/officeDocument/2006/math" xmlns:v="urn:schemas-microsoft-com:vml" xmlns:wp="http://schemas.openxmlformats.org/drawingml/2006/wordprocessingDrawing" xmlns:w10="urn:schemas-microsoft-com:office:word" xmlns:w="http://schemas.openxmlformats.org/wordprocessingml/2006/main" xmlns:wne="http://schemas.microsoft.com/office/word/2006/wordml">
+<w:numbering xmlns:wpc="http://schemas.microsoft.com/office/word/2010/wordprocessingCanvas" xmlns:mc="http://schemas.openxmlformats.org/markup-compatibility/2006" xmlns:o="urn:schemas-microsoft-com:office:office" xmlns:r="http://schemas.openxmlformats.org/officeDocument/2006/relationships" xmlns:m="http://schemas.openxmlformats.org/officeDocument/2006/math" xmlns:v="urn:schemas-microsoft-com:vml" xmlns:wp14="http://schemas.microsoft.com/office/word/2010/wordprocessingDrawing" xmlns:wp="http://schemas.openxmlformats.org/drawingml/2006/wordprocessingDrawing" xmlns:w10="urn:schemas-microsoft-com:office:word" xmlns:w="http://schemas.openxmlformats.org/wordprocessingml/2006/main" xmlns:w14="http://schemas.microsoft.com/office/word/2010/wordml" xmlns:wpg="http://schemas.microsoft.com/office/word/2010/wordprocessingGroup" xmlns:wpi="http://schemas.microsoft.com/office/word/2010/wordprocessingInk" xmlns:wne="http://schemas.microsoft.com/office/word/2006/wordml" xmlns:wps="http://schemas.microsoft.com/office/word/2010/wordprocessingShape" mc:Ignorable="w14 wp14">
   <w:abstractNum w:abstractNumId="0">
     <w:nsid w:val="1B9E311A"/>
     <w:multiLevelType w:val="hybridMultilevel"/>
@@ -8922,7 +8312,7 @@
 </file>
 
 <file path=word/styles.xml><?xml version="1.0" encoding="utf-8"?>
-<w:styles xmlns:r="http://schemas.openxmlformats.org/officeDocument/2006/relationships" xmlns:w="http://schemas.openxmlformats.org/wordprocessingml/2006/main">
+<w:styles xmlns:mc="http://schemas.openxmlformats.org/markup-compatibility/2006" xmlns:r="http://schemas.openxmlformats.org/officeDocument/2006/relationships" xmlns:w="http://schemas.openxmlformats.org/wordprocessingml/2006/main" xmlns:w14="http://schemas.microsoft.com/office/word/2010/wordml" mc:Ignorable="w14">
   <w:docDefaults>
     <w:rPrDefault>
       <w:rPr>
@@ -9189,7 +8579,6 @@
     <w:uiPriority w:val="99"/>
     <w:semiHidden/>
     <w:unhideWhenUsed/>
-    <w:qFormat/>
     <w:tblPr>
       <w:tblInd w:w="0" w:type="dxa"/>
       <w:tblCellMar>
@@ -9696,6 +9085,196 @@
 </w:styles>
 </file>
 
+<file path=word/stylesWithEffects.xml><?xml version="1.0" encoding="utf-8"?>
+<w:styles xmlns:wpc="http://schemas.microsoft.com/office/word/2010/wordprocessingCanvas" xmlns:mc="http://schemas.openxmlformats.org/markup-compatibility/2006" xmlns:o="urn:schemas-microsoft-com:office:office" xmlns:r="http://schemas.openxmlformats.org/officeDocument/2006/relationships" xmlns:m="http://schemas.openxmlformats.org/officeDocument/2006/math" xmlns:v="urn:schemas-microsoft-com:vml" xmlns:wp14="http://schemas.microsoft.com/office/word/2010/wordprocessingDrawing" xmlns:wp="http://schemas.openxmlformats.org/drawingml/2006/wordprocessingDrawing" xmlns:w10="urn:schemas-microsoft-com:office:word" xmlns:w="http://schemas.openxmlformats.org/wordprocessingml/2006/main" xmlns:w14="http://schemas.microsoft.com/office/word/2010/wordml" xmlns:wpg="http://schemas.microsoft.com/office/word/2010/wordprocessingGroup" xmlns:wpi="http://schemas.microsoft.com/office/word/2010/wordprocessingInk" xmlns:wne="http://schemas.microsoft.com/office/word/2006/wordml" xmlns:wps="http://schemas.microsoft.com/office/word/2010/wordprocessingShape" mc:Ignorable="w14 wp14">
+  <w:docDefaults>
+    <w:rPrDefault>
+      <w:rPr>
+        <w:rFonts w:asciiTheme="minorHAnsi" w:eastAsiaTheme="minorEastAsia" w:hAnsiTheme="minorHAnsi" w:cstheme="minorBidi"/>
+        <w:sz w:val="22"/>
+        <w:szCs w:val="22"/>
+        <w:lang w:val="en-US" w:eastAsia="en-US" w:bidi="ar-SA"/>
+      </w:rPr>
+    </w:rPrDefault>
+    <w:pPrDefault>
+      <w:pPr>
+        <w:spacing w:after="200" w:line="276" w:lineRule="auto"/>
+      </w:pPr>
+    </w:pPrDefault>
+  </w:docDefaults>
+  <w:latentStyles w:defLockedState="0" w:defUIPriority="99" w:defSemiHidden="1" w:defUnhideWhenUsed="1" w:defQFormat="0" w:count="267">
+    <w:lsdException w:name="Normal" w:semiHidden="0" w:uiPriority="0" w:unhideWhenUsed="0" w:qFormat="1"/>
+    <w:lsdException w:name="heading 1" w:semiHidden="0" w:uiPriority="9" w:unhideWhenUsed="0" w:qFormat="1"/>
+    <w:lsdException w:name="heading 2" w:uiPriority="9" w:qFormat="1"/>
+    <w:lsdException w:name="heading 3" w:uiPriority="9" w:qFormat="1"/>
+    <w:lsdException w:name="heading 4" w:uiPriority="9" w:qFormat="1"/>
+    <w:lsdException w:name="heading 5" w:uiPriority="9" w:qFormat="1"/>
+    <w:lsdException w:name="heading 6" w:uiPriority="9" w:qFormat="1"/>
+    <w:lsdException w:name="heading 7" w:uiPriority="9" w:qFormat="1"/>
+    <w:lsdException w:name="heading 8" w:uiPriority="9" w:qFormat="1"/>
+    <w:lsdException w:name="heading 9" w:uiPriority="9" w:qFormat="1"/>
+    <w:lsdException w:name="toc 1" w:uiPriority="39"/>
+    <w:lsdException w:name="toc 2" w:uiPriority="39"/>
+    <w:lsdException w:name="toc 3" w:uiPriority="39"/>
+    <w:lsdException w:name="toc 4" w:uiPriority="39"/>
+    <w:lsdException w:name="toc 5" w:uiPriority="39"/>
+    <w:lsdException w:name="toc 6" w:uiPriority="39"/>
+    <w:lsdException w:name="toc 7" w:uiPriority="39"/>
+    <w:lsdException w:name="toc 8" w:uiPriority="39"/>
+    <w:lsdException w:name="toc 9" w:uiPriority="39"/>
+    <w:lsdException w:name="caption" w:uiPriority="35" w:qFormat="1"/>
+    <w:lsdException w:name="Title" w:semiHidden="0" w:uiPriority="10" w:unhideWhenUsed="0" w:qFormat="1"/>
+    <w:lsdException w:name="Default Paragraph Font" w:uiPriority="1"/>
+    <w:lsdException w:name="Subtitle" w:semiHidden="0" w:uiPriority="11" w:unhideWhenUsed="0" w:qFormat="1"/>
+    <w:lsdException w:name="Strong" w:semiHidden="0" w:uiPriority="22" w:unhideWhenUsed="0" w:qFormat="1"/>
+    <w:lsdException w:name="Emphasis" w:semiHidden="0" w:uiPriority="20" w:unhideWhenUsed="0" w:qFormat="1"/>
+    <w:lsdException w:name="Table Grid" w:semiHidden="0" w:uiPriority="59" w:unhideWhenUsed="0"/>
+    <w:lsdException w:name="Placeholder Text" w:unhideWhenUsed="0"/>
+    <w:lsdException w:name="No Spacing" w:semiHidden="0" w:uiPriority="1" w:unhideWhenUsed="0" w:qFormat="1"/>
+    <w:lsdException w:name="Light Shading" w:semiHidden="0" w:uiPriority="60" w:unhideWhenUsed="0"/>
+    <w:lsdException w:name="Light List" w:semiHidden="0" w:uiPriority="61" w:unhideWhenUsed="0"/>
+    <w:lsdException w:name="Light Grid" w:semiHidden="0" w:uiPriority="62" w:unhideWhenUsed="0"/>
+    <w:lsdException w:name="Medium Shading 1" w:semiHidden="0" w:uiPriority="63" w:unhideWhenUsed="0"/>
+    <w:lsdException w:name="Medium Shading 2" w:semiHidden="0" w:uiPriority="64" w:unhideWhenUsed="0"/>
+    <w:lsdException w:name="Medium List 1" w:semiHidden="0" w:uiPriority="65" w:unhideWhenUsed="0"/>
+    <w:lsdException w:name="Medium List 2" w:semiHidden="0" w:uiPriority="66" w:unhideWhenUsed="0"/>
+    <w:lsdException w:name="Medium Grid 1" w:semiHidden="0" w:uiPriority="67" w:unhideWhenUsed="0"/>
+    <w:lsdException w:name="Medium Grid 2" w:semiHidden="0" w:uiPriority="68" w:unhideWhenUsed="0"/>
+    <w:lsdException w:name="Medium Grid 3" w:semiHidden="0" w:uiPriority="69" w:unhideWhenUsed="0"/>
+    <w:lsdException w:name="Dark List" w:semiHidden="0" w:uiPriority="70" w:unhideWhenUsed="0"/>
+    <w:lsdException w:name="Colorful Shading" w:semiHidden="0" w:uiPriority="71" w:unhideWhenUsed="0"/>
+    <w:lsdException w:name="Colorful List" w:semiHidden="0" w:uiPriority="72" w:unhideWhenUsed="0"/>
+    <w:lsdException w:name="Colorful Grid" w:semiHidden="0" w:uiPriority="73" w:unhideWhenUsed="0"/>
+    <w:lsdException w:name="Light Shading Accent 1" w:semiHidden="0" w:uiPriority="60" w:unhideWhenUsed="0"/>
+    <w:lsdException w:name="Light List Accent 1" w:semiHidden="0" w:uiPriority="61" w:unhideWhenUsed="0"/>
+    <w:lsdException w:name="Light Grid Accent 1" w:semiHidden="0" w:uiPriority="62" w:unhideWhenUsed="0"/>
+    <w:lsdException w:name="Medium Shading 1 Accent 1" w:semiHidden="0" w:uiPriority="63" w:unhideWhenUsed="0"/>
+    <w:lsdException w:name="Medium Shading 2 Accent 1" w:semiHidden="0" w:uiPriority="64" w:unhideWhenUsed="0"/>
+    <w:lsdException w:name="Medium List 1 Accent 1" w:semiHidden="0" w:uiPriority="65" w:unhideWhenUsed="0"/>
+    <w:lsdException w:name="Revision" w:unhideWhenUsed="0"/>
+    <w:lsdException w:name="List Paragraph" w:semiHidden="0" w:uiPriority="34" w:unhideWhenUsed="0" w:qFormat="1"/>
+    <w:lsdException w:name="Quote" w:semiHidden="0" w:uiPriority="29" w:unhideWhenUsed="0" w:qFormat="1"/>
+    <w:lsdException w:name="Intense Quote" w:semiHidden="0" w:uiPriority="30" w:unhideWhenUsed="0" w:qFormat="1"/>
+    <w:lsdException w:name="Medium List 2 Accent 1" w:semiHidden="0" w:uiPriority="66" w:unhideWhenUsed="0"/>
+    <w:lsdException w:name="Medium Grid 1 Accent 1" w:semiHidden="0" w:uiPriority="67" w:unhideWhenUsed="0"/>
+    <w:lsdException w:name="Medium Grid 2 Accent 1" w:semiHidden="0" w:uiPriority="68" w:unhideWhenUsed="0"/>
+    <w:lsdException w:name="Medium Grid 3 Accent 1" w:semiHidden="0" w:uiPriority="69" w:unhideWhenUsed="0"/>
+    <w:lsdException w:name="Dark List Accent 1" w:semiHidden="0" w:uiPriority="70" w:unhideWhenUsed="0"/>
+    <w:lsdException w:name="Colorful Shading Accent 1" w:semiHidden="0" w:uiPriority="71" w:unhideWhenUsed="0"/>
+    <w:lsdException w:name="Colorful List Accent 1" w:semiHidden="0" w:uiPriority="72" w:unhideWhenUsed="0"/>
+    <w:lsdException w:name="Colorful Grid Accent 1" w:semiHidden="0" w:uiPriority="73" w:unhideWhenUsed="0"/>
+    <w:lsdException w:name="Light Shading Accent 2" w:semiHidden="0" w:uiPriority="60" w:unhideWhenUsed="0"/>
+    <w:lsdException w:name="Light List Accent 2" w:semiHidden="0" w:uiPriority="61" w:unhideWhenUsed="0"/>
+    <w:lsdException w:name="Light Grid Accent 2" w:semiHidden="0" w:uiPriority="62" w:unhideWhenUsed="0"/>
+    <w:lsdException w:name="Medium Shading 1 Accent 2" w:semiHidden="0" w:uiPriority="63" w:unhideWhenUsed="0"/>
+    <w:lsdException w:name="Medium Shading 2 Accent 2" w:semiHidden="0" w:uiPriority="64" w:unhideWhenUsed="0"/>
+    <w:lsdException w:name="Medium List 1 Accent 2" w:semiHidden="0" w:uiPriority="65" w:unhideWhenUsed="0"/>
+    <w:lsdException w:name="Medium List 2 Accent 2" w:semiHidden="0" w:uiPriority="66" w:unhideWhenUsed="0"/>
+    <w:lsdException w:name="Medium Grid 1 Accent 2" w:semiHidden="0" w:uiPriority="67" w:unhideWhenUsed="0"/>
+    <w:lsdException w:name="Medium Grid 2 Accent 2" w:semiHidden="0" w:uiPriority="68" w:unhideWhenUsed="0"/>
+    <w:lsdException w:name="Medium Grid 3 Accent 2" w:semiHidden="0" w:uiPriority="69" w:unhideWhenUsed="0"/>
+    <w:lsdException w:name="Dark List Accent 2" w:semiHidden="0" w:uiPriority="70" w:unhideWhenUsed="0"/>
+    <w:lsdException w:name="Colorful Shading Accent 2" w:semiHidden="0" w:uiPriority="71" w:unhideWhenUsed="0"/>
+    <w:lsdException w:name="Colorful List Accent 2" w:semiHidden="0" w:uiPriority="72" w:unhideWhenUsed="0"/>
+    <w:lsdException w:name="Colorful Grid Accent 2" w:semiHidden="0" w:uiPriority="73" w:unhideWhenUsed="0"/>
+    <w:lsdException w:name="Light Shading Accent 3" w:semiHidden="0" w:uiPriority="60" w:unhideWhenUsed="0"/>
+    <w:lsdException w:name="Light List Accent 3" w:semiHidden="0" w:uiPriority="61" w:unhideWhenUsed="0"/>
+    <w:lsdException w:name="Light Grid Accent 3" w:semiHidden="0" w:uiPriority="62" w:unhideWhenUsed="0"/>
+    <w:lsdException w:name="Medium Shading 1 Accent 3" w:semiHidden="0" w:uiPriority="63" w:unhideWhenUsed="0"/>
+    <w:lsdException w:name="Medium Shading 2 Accent 3" w:semiHidden="0" w:uiPriority="64" w:unhideWhenUsed="0"/>
+    <w:lsdException w:name="Medium List 1 Accent 3" w:semiHidden="0" w:uiPriority="65" w:unhideWhenUsed="0"/>
+    <w:lsdException w:name="Medium List 2 Accent 3" w:semiHidden="0" w:uiPriority="66" w:unhideWhenUsed="0"/>
+    <w:lsdException w:name="Medium Grid 1 Accent 3" w:semiHidden="0" w:uiPriority="67" w:unhideWhenUsed="0"/>
+    <w:lsdException w:name="Medium Grid 2 Accent 3" w:semiHidden="0" w:uiPriority="68" w:unhideWhenUsed="0"/>
+    <w:lsdException w:name="Medium Grid 3 Accent 3" w:semiHidden="0" w:uiPriority="69" w:unhideWhenUsed="0"/>
+    <w:lsdException w:name="Dark List Accent 3" w:semiHidden="0" w:uiPriority="70" w:unhideWhenUsed="0"/>
+    <w:lsdException w:name="Colorful Shading Accent 3" w:semiHidden="0" w:uiPriority="71" w:unhideWhenUsed="0"/>
+    <w:lsdException w:name="Colorful List Accent 3" w:semiHidden="0" w:uiPriority="72" w:unhideWhenUsed="0"/>
+    <w:lsdException w:name="Colorful Grid Accent 3" w:semiHidden="0" w:uiPriority="73" w:unhideWhenUsed="0"/>
+    <w:lsdException w:name="Light Shading Accent 4" w:semiHidden="0" w:uiPriority="60" w:unhideWhenUsed="0"/>
+    <w:lsdException w:name="Light List Accent 4" w:semiHidden="0" w:uiPriority="61" w:unhideWhenUsed="0"/>
+    <w:lsdException w:name="Light Grid Accent 4" w:semiHidden="0" w:uiPriority="62" w:unhideWhenUsed="0"/>
+    <w:lsdException w:name="Medium Shading 1 Accent 4" w:semiHidden="0" w:uiPriority="63" w:unhideWhenUsed="0"/>
+    <w:lsdException w:name="Medium Shading 2 Accent 4" w:semiHidden="0" w:uiPriority="64" w:unhideWhenUsed="0"/>
+    <w:lsdException w:name="Medium List 1 Accent 4" w:semiHidden="0" w:uiPriority="65" w:unhideWhenUsed="0"/>
+    <w:lsdException w:name="Medium List 2 Accent 4" w:semiHidden="0" w:uiPriority="66" w:unhideWhenUsed="0"/>
+    <w:lsdException w:name="Medium Grid 1 Accent 4" w:semiHidden="0" w:uiPriority="67" w:unhideWhenUsed="0"/>
+    <w:lsdException w:name="Medium Grid 2 Accent 4" w:semiHidden="0" w:uiPriority="68" w:unhideWhenUsed="0"/>
+    <w:lsdException w:name="Medium Grid 3 Accent 4" w:semiHidden="0" w:uiPriority="69" w:unhideWhenUsed="0"/>
+    <w:lsdException w:name="Dark List Accent 4" w:semiHidden="0" w:uiPriority="70" w:unhideWhenUsed="0"/>
+    <w:lsdException w:name="Colorful Shading Accent 4" w:semiHidden="0" w:uiPriority="71" w:unhideWhenUsed="0"/>
+    <w:lsdException w:name="Colorful List Accent 4" w:semiHidden="0" w:uiPriority="72" w:unhideWhenUsed="0"/>
+    <w:lsdException w:name="Colorful Grid Accent 4" w:semiHidden="0" w:uiPriority="73" w:unhideWhenUsed="0"/>
+    <w:lsdException w:name="Light Shading Accent 5" w:semiHidden="0" w:uiPriority="60" w:unhideWhenUsed="0"/>
+    <w:lsdException w:name="Light List Accent 5" w:semiHidden="0" w:uiPriority="61" w:unhideWhenUsed="0"/>
+    <w:lsdException w:name="Light Grid Accent 5" w:semiHidden="0" w:uiPriority="62" w:unhideWhenUsed="0"/>
+    <w:lsdException w:name="Medium Shading 1 Accent 5" w:semiHidden="0" w:uiPriority="63" w:unhideWhenUsed="0"/>
+    <w:lsdException w:name="Medium Shading 2 Accent 5" w:semiHidden="0" w:uiPriority="64" w:unhideWhenUsed="0"/>
+    <w:lsdException w:name="Medium List 1 Accent 5" w:semiHidden="0" w:uiPriority="65" w:unhideWhenUsed="0"/>
+    <w:lsdException w:name="Medium List 2 Accent 5" w:semiHidden="0" w:uiPriority="66" w:unhideWhenUsed="0"/>
+    <w:lsdException w:name="Medium Grid 1 Accent 5" w:semiHidden="0" w:uiPriority="67" w:unhideWhenUsed="0"/>
+    <w:lsdException w:name="Medium Grid 2 Accent 5" w:semiHidden="0" w:uiPriority="68" w:unhideWhenUsed="0"/>
+    <w:lsdException w:name="Medium Grid 3 Accent 5" w:semiHidden="0" w:uiPriority="69" w:unhideWhenUsed="0"/>
+    <w:lsdException w:name="Dark List Accent 5" w:semiHidden="0" w:uiPriority="70" w:unhideWhenUsed="0"/>
+    <w:lsdException w:name="Colorful Shading Accent 5" w:semiHidden="0" w:uiPriority="71" w:unhideWhenUsed="0"/>
+    <w:lsdException w:name="Colorful List Accent 5" w:semiHidden="0" w:uiPriority="72" w:unhideWhenUsed="0"/>
+    <w:lsdException w:name="Colorful Grid Accent 5" w:semiHidden="0" w:uiPriority="73" w:unhideWhenUsed="0"/>
+    <w:lsdException w:name="Light Shading Accent 6" w:semiHidden="0" w:uiPriority="60" w:unhideWhenUsed="0"/>
+    <w:lsdException w:name="Light List Accent 6" w:semiHidden="0" w:uiPriority="61" w:unhideWhenUsed="0"/>
+    <w:lsdException w:name="Light Grid Accent 6" w:semiHidden="0" w:uiPriority="62" w:unhideWhenUsed="0"/>
+    <w:lsdException w:name="Medium Shading 1 Accent 6" w:semiHidden="0" w:uiPriority="63" w:unhideWhenUsed="0"/>
+    <w:lsdException w:name="Medium Shading 2 Accent 6" w:semiHidden="0" w:uiPriority="64" w:unhideWhenUsed="0"/>
+    <w:lsdException w:name="Medium List 1 Accent 6" w:semiHidden="0" w:uiPriority="65" w:unhideWhenUsed="0"/>
+    <w:lsdException w:name="Medium List 2 Accent 6" w:semiHidden="0" w:uiPriority="66" w:unhideWhenUsed="0"/>
+    <w:lsdException w:name="Medium Grid 1 Accent 6" w:semiHidden="0" w:uiPriority="67" w:unhideWhenUsed="0"/>
+    <w:lsdException w:name="Medium Grid 2 Accent 6" w:semiHidden="0" w:uiPriority="68" w:unhideWhenUsed="0"/>
+    <w:lsdException w:name="Medium Grid 3 Accent 6" w:semiHidden="0" w:uiPriority="69" w:unhideWhenUsed="0"/>
+    <w:lsdException w:name="Dark List Accent 6" w:semiHidden="0" w:uiPriority="70" w:unhideWhenUsed="0"/>
+    <w:lsdException w:name="Colorful Shading Accent 6" w:semiHidden="0" w:uiPriority="71" w:unhideWhenUsed="0"/>
+    <w:lsdException w:name="Colorful List Accent 6" w:semiHidden="0" w:uiPriority="72" w:unhideWhenUsed="0"/>
+    <w:lsdException w:name="Colorful Grid Accent 6" w:semiHidden="0" w:uiPriority="73" w:unhideWhenUsed="0"/>
+    <w:lsdException w:name="Subtle Emphasis" w:semiHidden="0" w:uiPriority="19" w:unhideWhenUsed="0" w:qFormat="1"/>
+    <w:lsdException w:name="Intense Emphasis" w:semiHidden="0" w:uiPriority="21" w:unhideWhenUsed="0" w:qFormat="1"/>
+    <w:lsdException w:name="Subtle Reference" w:semiHidden="0" w:uiPriority="31" w:unhideWhenUsed="0" w:qFormat="1"/>
+    <w:lsdException w:name="Intense Reference" w:semiHidden="0" w:uiPriority="32" w:unhideWhenUsed="0" w:qFormat="1"/>
+    <w:lsdException w:name="Book Title" w:semiHidden="0" w:uiPriority="33" w:unhideWhenUsed="0" w:qFormat="1"/>
+    <w:lsdException w:name="Bibliography" w:uiPriority="37"/>
+    <w:lsdException w:name="TOC Heading" w:uiPriority="39" w:qFormat="1"/>
+  </w:latentStyles>
+  <w:style w:type="paragraph" w:default="1" w:styleId="Normal">
+    <w:name w:val="Normal"/>
+    <w:qFormat/>
+  </w:style>
+  <w:style w:type="character" w:default="1" w:styleId="DefaultParagraphFont">
+    <w:name w:val="Default Paragraph Font"/>
+    <w:uiPriority w:val="1"/>
+    <w:semiHidden/>
+    <w:unhideWhenUsed/>
+  </w:style>
+  <w:style w:type="table" w:default="1" w:styleId="TableNormal">
+    <w:name w:val="Normal Table"/>
+    <w:uiPriority w:val="99"/>
+    <w:semiHidden/>
+    <w:unhideWhenUsed/>
+    <w:tblPr>
+      <w:tblInd w:w="0" w:type="dxa"/>
+      <w:tblCellMar>
+        <w:top w:w="0" w:type="dxa"/>
+        <w:left w:w="108" w:type="dxa"/>
+        <w:bottom w:w="0" w:type="dxa"/>
+        <w:right w:w="108" w:type="dxa"/>
+      </w:tblCellMar>
+    </w:tblPr>
+  </w:style>
+  <w:style w:type="numbering" w:default="1" w:styleId="NoList">
+    <w:name w:val="No List"/>
+    <w:uiPriority w:val="99"/>
+    <w:semiHidden/>
+    <w:unhideWhenUsed/>
+  </w:style>
+</w:styles>
+</file>
+
 <file path=word/theme/theme1.xml><?xml version="1.0" encoding="utf-8"?>
 <a:theme xmlns:a="http://schemas.openxmlformats.org/drawingml/2006/main" name="Office Theme">
   <a:themeElements>
@@ -9986,7 +9565,7 @@
 </file>
 
 <file path=customXml/itemProps1.xml><?xml version="1.0" encoding="utf-8"?>
-<ds:datastoreItem xmlns:ds="http://schemas.openxmlformats.org/officeDocument/2006/customXml" ds:itemID="{6B6CD692-113F-4AF2-9FE6-82F957D4C21E}">
+<ds:datastoreItem xmlns:ds="http://schemas.openxmlformats.org/officeDocument/2006/customXml" ds:itemID="{6FD52540-6672-4378-B82D-49F54F67A7A1}">
   <ds:schemaRefs>
     <ds:schemaRef ds:uri="http://schemas.openxmlformats.org/officeDocument/2006/bibliography"/>
   </ds:schemaRefs>

</xml_diff>

<commit_message>
Review 1, update format
</commit_message>
<xml_diff>
--- a/Document/CapstoneProjectDocument.docx
+++ b/Document/CapstoneProjectDocument.docx
@@ -492,14 +492,52 @@
                       <w:szCs w:val="22"/>
                     </w:rPr>
                   </w:pPr>
+                  <w:proofErr w:type="spellStart"/>
                   <w:r>
                     <w:rPr>
                       <w:rFonts w:ascii="Tahoma" w:hAnsi="Tahoma" w:cs="Tahoma"/>
                       <w:sz w:val="22"/>
                       <w:szCs w:val="22"/>
                     </w:rPr>
-                    <w:t>Phạm Văn Thắng</w:t>
+                    <w:t>Phạm</w:t>
                   </w:r>
+                  <w:proofErr w:type="spellEnd"/>
+                  <w:r>
+                    <w:rPr>
+                      <w:rFonts w:ascii="Tahoma" w:hAnsi="Tahoma" w:cs="Tahoma"/>
+                      <w:sz w:val="22"/>
+                      <w:szCs w:val="22"/>
+                    </w:rPr>
+                    <w:t xml:space="preserve"> </w:t>
+                  </w:r>
+                  <w:proofErr w:type="spellStart"/>
+                  <w:r>
+                    <w:rPr>
+                      <w:rFonts w:ascii="Tahoma" w:hAnsi="Tahoma" w:cs="Tahoma"/>
+                      <w:sz w:val="22"/>
+                      <w:szCs w:val="22"/>
+                    </w:rPr>
+                    <w:t>Văn</w:t>
+                  </w:r>
+                  <w:proofErr w:type="spellEnd"/>
+                  <w:r>
+                    <w:rPr>
+                      <w:rFonts w:ascii="Tahoma" w:hAnsi="Tahoma" w:cs="Tahoma"/>
+                      <w:sz w:val="22"/>
+                      <w:szCs w:val="22"/>
+                    </w:rPr>
+                    <w:t xml:space="preserve"> </w:t>
+                  </w:r>
+                  <w:proofErr w:type="spellStart"/>
+                  <w:r>
+                    <w:rPr>
+                      <w:rFonts w:ascii="Tahoma" w:hAnsi="Tahoma" w:cs="Tahoma"/>
+                      <w:sz w:val="22"/>
+                      <w:szCs w:val="22"/>
+                    </w:rPr>
+                    <w:t>Thắng</w:t>
+                  </w:r>
+                  <w:proofErr w:type="spellEnd"/>
                 </w:p>
               </w:tc>
               <w:tc>
@@ -587,14 +625,52 @@
                       <w:szCs w:val="22"/>
                     </w:rPr>
                   </w:pPr>
+                  <w:proofErr w:type="spellStart"/>
                   <w:r>
                     <w:rPr>
                       <w:rFonts w:ascii="Tahoma" w:hAnsi="Tahoma" w:cs="Tahoma"/>
                       <w:sz w:val="22"/>
                       <w:szCs w:val="22"/>
                     </w:rPr>
-                    <w:t>Lê Trần Thịnh</w:t>
+                    <w:t>Lê</w:t>
                   </w:r>
+                  <w:proofErr w:type="spellEnd"/>
+                  <w:r>
+                    <w:rPr>
+                      <w:rFonts w:ascii="Tahoma" w:hAnsi="Tahoma" w:cs="Tahoma"/>
+                      <w:sz w:val="22"/>
+                      <w:szCs w:val="22"/>
+                    </w:rPr>
+                    <w:t xml:space="preserve"> </w:t>
+                  </w:r>
+                  <w:proofErr w:type="spellStart"/>
+                  <w:r>
+                    <w:rPr>
+                      <w:rFonts w:ascii="Tahoma" w:hAnsi="Tahoma" w:cs="Tahoma"/>
+                      <w:sz w:val="22"/>
+                      <w:szCs w:val="22"/>
+                    </w:rPr>
+                    <w:t>Trần</w:t>
+                  </w:r>
+                  <w:proofErr w:type="spellEnd"/>
+                  <w:r>
+                    <w:rPr>
+                      <w:rFonts w:ascii="Tahoma" w:hAnsi="Tahoma" w:cs="Tahoma"/>
+                      <w:sz w:val="22"/>
+                      <w:szCs w:val="22"/>
+                    </w:rPr>
+                    <w:t xml:space="preserve"> </w:t>
+                  </w:r>
+                  <w:proofErr w:type="spellStart"/>
+                  <w:r>
+                    <w:rPr>
+                      <w:rFonts w:ascii="Tahoma" w:hAnsi="Tahoma" w:cs="Tahoma"/>
+                      <w:sz w:val="22"/>
+                      <w:szCs w:val="22"/>
+                    </w:rPr>
+                    <w:t>Thịnh</w:t>
+                  </w:r>
+                  <w:proofErr w:type="spellEnd"/>
                 </w:p>
               </w:tc>
               <w:tc>
@@ -682,14 +758,52 @@
                       <w:szCs w:val="22"/>
                     </w:rPr>
                   </w:pPr>
+                  <w:proofErr w:type="spellStart"/>
                   <w:r>
                     <w:rPr>
                       <w:rFonts w:ascii="Tahoma" w:hAnsi="Tahoma" w:cs="Tahoma"/>
                       <w:sz w:val="22"/>
                       <w:szCs w:val="22"/>
                     </w:rPr>
-                    <w:t>Phạm Khương Duy</w:t>
+                    <w:t>Phạm</w:t>
                   </w:r>
+                  <w:proofErr w:type="spellEnd"/>
+                  <w:r>
+                    <w:rPr>
+                      <w:rFonts w:ascii="Tahoma" w:hAnsi="Tahoma" w:cs="Tahoma"/>
+                      <w:sz w:val="22"/>
+                      <w:szCs w:val="22"/>
+                    </w:rPr>
+                    <w:t xml:space="preserve"> </w:t>
+                  </w:r>
+                  <w:proofErr w:type="spellStart"/>
+                  <w:r>
+                    <w:rPr>
+                      <w:rFonts w:ascii="Tahoma" w:hAnsi="Tahoma" w:cs="Tahoma"/>
+                      <w:sz w:val="22"/>
+                      <w:szCs w:val="22"/>
+                    </w:rPr>
+                    <w:t>Khương</w:t>
+                  </w:r>
+                  <w:proofErr w:type="spellEnd"/>
+                  <w:r>
+                    <w:rPr>
+                      <w:rFonts w:ascii="Tahoma" w:hAnsi="Tahoma" w:cs="Tahoma"/>
+                      <w:sz w:val="22"/>
+                      <w:szCs w:val="22"/>
+                    </w:rPr>
+                    <w:t xml:space="preserve"> </w:t>
+                  </w:r>
+                  <w:proofErr w:type="spellStart"/>
+                  <w:r>
+                    <w:rPr>
+                      <w:rFonts w:ascii="Tahoma" w:hAnsi="Tahoma" w:cs="Tahoma"/>
+                      <w:sz w:val="22"/>
+                      <w:szCs w:val="22"/>
+                    </w:rPr>
+                    <w:t>Duy</w:t>
+                  </w:r>
+                  <w:proofErr w:type="spellEnd"/>
                 </w:p>
               </w:tc>
               <w:tc>
@@ -777,14 +891,52 @@
                       <w:szCs w:val="22"/>
                     </w:rPr>
                   </w:pPr>
+                  <w:proofErr w:type="spellStart"/>
                   <w:r>
                     <w:rPr>
                       <w:rFonts w:ascii="Tahoma" w:hAnsi="Tahoma" w:cs="Tahoma"/>
                       <w:sz w:val="22"/>
                       <w:szCs w:val="22"/>
                     </w:rPr>
-                    <w:t>Lê Thanh Tuấn</w:t>
+                    <w:t>Lê</w:t>
                   </w:r>
+                  <w:proofErr w:type="spellEnd"/>
+                  <w:r>
+                    <w:rPr>
+                      <w:rFonts w:ascii="Tahoma" w:hAnsi="Tahoma" w:cs="Tahoma"/>
+                      <w:sz w:val="22"/>
+                      <w:szCs w:val="22"/>
+                    </w:rPr>
+                    <w:t xml:space="preserve"> </w:t>
+                  </w:r>
+                  <w:proofErr w:type="spellStart"/>
+                  <w:r>
+                    <w:rPr>
+                      <w:rFonts w:ascii="Tahoma" w:hAnsi="Tahoma" w:cs="Tahoma"/>
+                      <w:sz w:val="22"/>
+                      <w:szCs w:val="22"/>
+                    </w:rPr>
+                    <w:t>Thanh</w:t>
+                  </w:r>
+                  <w:proofErr w:type="spellEnd"/>
+                  <w:r>
+                    <w:rPr>
+                      <w:rFonts w:ascii="Tahoma" w:hAnsi="Tahoma" w:cs="Tahoma"/>
+                      <w:sz w:val="22"/>
+                      <w:szCs w:val="22"/>
+                    </w:rPr>
+                    <w:t xml:space="preserve"> </w:t>
+                  </w:r>
+                  <w:proofErr w:type="spellStart"/>
+                  <w:r>
+                    <w:rPr>
+                      <w:rFonts w:ascii="Tahoma" w:hAnsi="Tahoma" w:cs="Tahoma"/>
+                      <w:sz w:val="22"/>
+                      <w:szCs w:val="22"/>
+                    </w:rPr>
+                    <w:t>Tuấn</w:t>
+                  </w:r>
+                  <w:proofErr w:type="spellEnd"/>
                 </w:p>
               </w:tc>
               <w:tc>
@@ -949,14 +1101,52 @@
                 <w:szCs w:val="22"/>
               </w:rPr>
             </w:pPr>
+            <w:proofErr w:type="spellStart"/>
             <w:r>
               <w:rPr>
                 <w:rFonts w:ascii="Tahoma" w:hAnsi="Tahoma" w:cs="Tahoma"/>
                 <w:sz w:val="22"/>
                 <w:szCs w:val="22"/>
               </w:rPr>
-              <w:t>Nguyễn Huy Hùng</w:t>
-            </w:r>
+              <w:t>Nguyễn</w:t>
+            </w:r>
+            <w:proofErr w:type="spellEnd"/>
+            <w:r>
+              <w:rPr>
+                <w:rFonts w:ascii="Tahoma" w:hAnsi="Tahoma" w:cs="Tahoma"/>
+                <w:sz w:val="22"/>
+                <w:szCs w:val="22"/>
+              </w:rPr>
+              <w:t xml:space="preserve"> </w:t>
+            </w:r>
+            <w:proofErr w:type="spellStart"/>
+            <w:r>
+              <w:rPr>
+                <w:rFonts w:ascii="Tahoma" w:hAnsi="Tahoma" w:cs="Tahoma"/>
+                <w:sz w:val="22"/>
+                <w:szCs w:val="22"/>
+              </w:rPr>
+              <w:t>Huy</w:t>
+            </w:r>
+            <w:proofErr w:type="spellEnd"/>
+            <w:r>
+              <w:rPr>
+                <w:rFonts w:ascii="Tahoma" w:hAnsi="Tahoma" w:cs="Tahoma"/>
+                <w:sz w:val="22"/>
+                <w:szCs w:val="22"/>
+              </w:rPr>
+              <w:t xml:space="preserve"> </w:t>
+            </w:r>
+            <w:proofErr w:type="spellStart"/>
+            <w:r>
+              <w:rPr>
+                <w:rFonts w:ascii="Tahoma" w:hAnsi="Tahoma" w:cs="Tahoma"/>
+                <w:sz w:val="22"/>
+                <w:szCs w:val="22"/>
+              </w:rPr>
+              <w:t>Hùng</w:t>
+            </w:r>
+            <w:proofErr w:type="spellEnd"/>
           </w:p>
         </w:tc>
       </w:tr>
@@ -1197,7 +1387,7 @@
           <w:r>
             <w:fldChar w:fldCharType="separate"/>
           </w:r>
-          <w:hyperlink w:anchor="_Toc409039160" w:history="1">
+          <w:hyperlink w:anchor="_Toc409044465" w:history="1">
             <w:r>
               <w:rPr>
                 <w:rStyle w:val="Hyperlink"/>
@@ -1241,7 +1431,7 @@
                 <w:noProof/>
                 <w:webHidden/>
               </w:rPr>
-              <w:instrText xml:space="preserve"> PAGEREF _Toc409039160 \h </w:instrText>
+              <w:instrText xml:space="preserve"> PAGEREF _Toc409044465 \h </w:instrText>
             </w:r>
             <w:r>
               <w:rPr>
@@ -1283,7 +1473,7 @@
               <w:noProof/>
             </w:rPr>
           </w:pPr>
-          <w:hyperlink w:anchor="_Toc409039161" w:history="1">
+          <w:hyperlink w:anchor="_Toc409044466" w:history="1">
             <w:r>
               <w:rPr>
                 <w:rStyle w:val="Hyperlink"/>
@@ -1325,7 +1515,7 @@
                 <w:noProof/>
                 <w:webHidden/>
               </w:rPr>
-              <w:instrText xml:space="preserve"> PAGEREF _Toc409039161 \h </w:instrText>
+              <w:instrText xml:space="preserve"> PAGEREF _Toc409044466 \h </w:instrText>
             </w:r>
             <w:r>
               <w:rPr>
@@ -1367,7 +1557,7 @@
               <w:noProof/>
             </w:rPr>
           </w:pPr>
-          <w:hyperlink w:anchor="_Toc409039162" w:history="1">
+          <w:hyperlink w:anchor="_Toc409044467" w:history="1">
             <w:r>
               <w:rPr>
                 <w:rStyle w:val="Hyperlink"/>
@@ -1409,7 +1599,7 @@
                 <w:noProof/>
                 <w:webHidden/>
               </w:rPr>
-              <w:instrText xml:space="preserve"> PAGEREF _Toc409039162 \h </w:instrText>
+              <w:instrText xml:space="preserve"> PAGEREF _Toc409044467 \h </w:instrText>
             </w:r>
             <w:r>
               <w:rPr>
@@ -1451,7 +1641,7 @@
               <w:noProof/>
             </w:rPr>
           </w:pPr>
-          <w:hyperlink w:anchor="_Toc409039163" w:history="1">
+          <w:hyperlink w:anchor="_Toc409044468" w:history="1">
             <w:r>
               <w:rPr>
                 <w:rStyle w:val="Hyperlink"/>
@@ -1493,7 +1683,7 @@
                 <w:noProof/>
                 <w:webHidden/>
               </w:rPr>
-              <w:instrText xml:space="preserve"> PAGEREF _Toc409039163 \h </w:instrText>
+              <w:instrText xml:space="preserve"> PAGEREF _Toc409044468 \h </w:instrText>
             </w:r>
             <w:r>
               <w:rPr>
@@ -1535,7 +1725,7 @@
               <w:noProof/>
             </w:rPr>
           </w:pPr>
-          <w:hyperlink w:anchor="_Toc409039164" w:history="1">
+          <w:hyperlink w:anchor="_Toc409044469" w:history="1">
             <w:r>
               <w:rPr>
                 <w:rStyle w:val="Hyperlink"/>
@@ -1577,7 +1767,7 @@
                 <w:noProof/>
                 <w:webHidden/>
               </w:rPr>
-              <w:instrText xml:space="preserve"> PAGEREF _Toc409039164 \h </w:instrText>
+              <w:instrText xml:space="preserve"> PAGEREF _Toc409044469 \h </w:instrText>
             </w:r>
             <w:r>
               <w:rPr>
@@ -1619,7 +1809,7 @@
               <w:noProof/>
             </w:rPr>
           </w:pPr>
-          <w:hyperlink w:anchor="_Toc409039165" w:history="1">
+          <w:hyperlink w:anchor="_Toc409044470" w:history="1">
             <w:r>
               <w:rPr>
                 <w:rStyle w:val="Hyperlink"/>
@@ -1661,7 +1851,7 @@
                 <w:noProof/>
                 <w:webHidden/>
               </w:rPr>
-              <w:instrText xml:space="preserve"> PAGEREF _Toc409039165 \h </w:instrText>
+              <w:instrText xml:space="preserve"> PAGEREF _Toc409044470 \h </w:instrText>
             </w:r>
             <w:r>
               <w:rPr>
@@ -1703,7 +1893,7 @@
               <w:noProof/>
             </w:rPr>
           </w:pPr>
-          <w:hyperlink w:anchor="_Toc409039166" w:history="1">
+          <w:hyperlink w:anchor="_Toc409044471" w:history="1">
             <w:r>
               <w:rPr>
                 <w:rStyle w:val="Hyperlink"/>
@@ -1745,7 +1935,7 @@
                 <w:noProof/>
                 <w:webHidden/>
               </w:rPr>
-              <w:instrText xml:space="preserve"> PAGEREF _Toc409039166 \h </w:instrText>
+              <w:instrText xml:space="preserve"> PAGEREF _Toc409044471 \h </w:instrText>
             </w:r>
             <w:r>
               <w:rPr>
@@ -1787,7 +1977,7 @@
               <w:noProof/>
             </w:rPr>
           </w:pPr>
-          <w:hyperlink w:anchor="_Toc409039167" w:history="1">
+          <w:hyperlink w:anchor="_Toc409044472" w:history="1">
             <w:r>
               <w:rPr>
                 <w:rStyle w:val="Hyperlink"/>
@@ -1829,7 +2019,7 @@
                 <w:noProof/>
                 <w:webHidden/>
               </w:rPr>
-              <w:instrText xml:space="preserve"> PAGEREF _Toc409039167 \h </w:instrText>
+              <w:instrText xml:space="preserve"> PAGEREF _Toc409044472 \h </w:instrText>
             </w:r>
             <w:r>
               <w:rPr>
@@ -1871,7 +2061,7 @@
               <w:noProof/>
             </w:rPr>
           </w:pPr>
-          <w:hyperlink w:anchor="_Toc409039168" w:history="1">
+          <w:hyperlink w:anchor="_Toc409044473" w:history="1">
             <w:r>
               <w:rPr>
                 <w:rStyle w:val="Hyperlink"/>
@@ -1913,7 +2103,7 @@
                 <w:noProof/>
                 <w:webHidden/>
               </w:rPr>
-              <w:instrText xml:space="preserve"> PAGEREF _Toc409039168 \h </w:instrText>
+              <w:instrText xml:space="preserve"> PAGEREF _Toc409044473 \h </w:instrText>
             </w:r>
             <w:r>
               <w:rPr>
@@ -1955,7 +2145,7 @@
               <w:noProof/>
             </w:rPr>
           </w:pPr>
-          <w:hyperlink w:anchor="_Toc409039169" w:history="1">
+          <w:hyperlink w:anchor="_Toc409044474" w:history="1">
             <w:r>
               <w:rPr>
                 <w:rStyle w:val="Hyperlink"/>
@@ -1997,7 +2187,7 @@
                 <w:noProof/>
                 <w:webHidden/>
               </w:rPr>
-              <w:instrText xml:space="preserve"> PAGEREF _Toc409039169 \h </w:instrText>
+              <w:instrText xml:space="preserve"> PAGEREF _Toc409044474 \h </w:instrText>
             </w:r>
             <w:r>
               <w:rPr>
@@ -2043,7 +2233,7 @@
               <w:lang w:eastAsia="ja-JP" w:bidi="ar-SA"/>
             </w:rPr>
           </w:pPr>
-          <w:hyperlink w:anchor="_Toc409039170" w:history="1">
+          <w:hyperlink w:anchor="_Toc409044475" w:history="1">
             <w:r>
               <w:rPr>
                 <w:rStyle w:val="Hyperlink"/>
@@ -2066,21 +2256,7 @@
                 <w:rStyle w:val="Hyperlink"/>
                 <w:noProof/>
               </w:rPr>
-              <w:t>Report No.2 Software</w:t>
-            </w:r>
-            <w:r>
-              <w:rPr>
-                <w:rStyle w:val="Hyperlink"/>
-                <w:noProof/>
-              </w:rPr>
-              <w:t xml:space="preserve"> </w:t>
-            </w:r>
-            <w:r>
-              <w:rPr>
-                <w:rStyle w:val="Hyperlink"/>
-                <w:noProof/>
-              </w:rPr>
-              <w:t>Project Management Plan</w:t>
+              <w:t>Report No.2 Software Project Management Plan</w:t>
             </w:r>
             <w:r>
               <w:rPr>
@@ -2101,7 +2277,7 @@
                 <w:noProof/>
                 <w:webHidden/>
               </w:rPr>
-              <w:instrText xml:space="preserve"> PAGEREF _Toc409039170 \h </w:instrText>
+              <w:instrText xml:space="preserve"> PAGEREF _Toc409044475 \h </w:instrText>
             </w:r>
             <w:r>
               <w:rPr>
@@ -2143,7 +2319,7 @@
               <w:noProof/>
             </w:rPr>
           </w:pPr>
-          <w:hyperlink w:anchor="_Toc409039171" w:history="1">
+          <w:hyperlink w:anchor="_Toc409044476" w:history="1">
             <w:r>
               <w:rPr>
                 <w:rStyle w:val="Hyperlink"/>
@@ -2185,7 +2361,7 @@
                 <w:noProof/>
                 <w:webHidden/>
               </w:rPr>
-              <w:instrText xml:space="preserve"> PAGEREF _Toc409039171 \h </w:instrText>
+              <w:instrText xml:space="preserve"> PAGEREF _Toc409044476 \h </w:instrText>
             </w:r>
             <w:r>
               <w:rPr>
@@ -2227,7 +2403,7 @@
               <w:noProof/>
             </w:rPr>
           </w:pPr>
-          <w:hyperlink w:anchor="_Toc409039172" w:history="1">
+          <w:hyperlink w:anchor="_Toc409044477" w:history="1">
             <w:r>
               <w:rPr>
                 <w:rStyle w:val="Hyperlink"/>
@@ -2269,7 +2445,7 @@
                 <w:noProof/>
                 <w:webHidden/>
               </w:rPr>
-              <w:instrText xml:space="preserve"> PAGEREF _Toc409039172 \h </w:instrText>
+              <w:instrText xml:space="preserve"> PAGEREF _Toc409044477 \h </w:instrText>
             </w:r>
             <w:r>
               <w:rPr>
@@ -2311,7 +2487,7 @@
               <w:noProof/>
             </w:rPr>
           </w:pPr>
-          <w:hyperlink w:anchor="_Toc409039173" w:history="1">
+          <w:hyperlink w:anchor="_Toc409044478" w:history="1">
             <w:r>
               <w:rPr>
                 <w:rStyle w:val="Hyperlink"/>
@@ -2353,7 +2529,7 @@
                 <w:noProof/>
                 <w:webHidden/>
               </w:rPr>
-              <w:instrText xml:space="preserve"> PAGEREF _Toc409039173 \h </w:instrText>
+              <w:instrText xml:space="preserve"> PAGEREF _Toc409044478 \h </w:instrText>
             </w:r>
             <w:r>
               <w:rPr>
@@ -2395,7 +2571,7 @@
               <w:noProof/>
             </w:rPr>
           </w:pPr>
-          <w:hyperlink w:anchor="_Toc409039174" w:history="1">
+          <w:hyperlink w:anchor="_Toc409044479" w:history="1">
             <w:r>
               <w:rPr>
                 <w:rStyle w:val="Hyperlink"/>
@@ -2437,7 +2613,7 @@
                 <w:noProof/>
                 <w:webHidden/>
               </w:rPr>
-              <w:instrText xml:space="preserve"> PAGEREF _Toc409039174 \h </w:instrText>
+              <w:instrText xml:space="preserve"> PAGEREF _Toc409044479 \h </w:instrText>
             </w:r>
             <w:r>
               <w:rPr>
@@ -2479,7 +2655,7 @@
               <w:noProof/>
             </w:rPr>
           </w:pPr>
-          <w:hyperlink w:anchor="_Toc409039175" w:history="1">
+          <w:hyperlink w:anchor="_Toc409044480" w:history="1">
             <w:r>
               <w:rPr>
                 <w:rStyle w:val="Hyperlink"/>
@@ -2521,7 +2697,7 @@
                 <w:noProof/>
                 <w:webHidden/>
               </w:rPr>
-              <w:instrText xml:space="preserve"> PAGEREF _Toc409039175 \h </w:instrText>
+              <w:instrText xml:space="preserve"> PAGEREF _Toc409044480 \h </w:instrText>
             </w:r>
             <w:r>
               <w:rPr>
@@ -2563,7 +2739,7 @@
               <w:noProof/>
             </w:rPr>
           </w:pPr>
-          <w:hyperlink w:anchor="_Toc409039176" w:history="1">
+          <w:hyperlink w:anchor="_Toc409044481" w:history="1">
             <w:r>
               <w:rPr>
                 <w:rStyle w:val="Hyperlink"/>
@@ -2605,7 +2781,7 @@
                 <w:noProof/>
                 <w:webHidden/>
               </w:rPr>
-              <w:instrText xml:space="preserve"> PAGEREF _Toc409039176 \h </w:instrText>
+              <w:instrText xml:space="preserve"> PAGEREF _Toc409044481 \h </w:instrText>
             </w:r>
             <w:r>
               <w:rPr>
@@ -2647,7 +2823,7 @@
               <w:noProof/>
             </w:rPr>
           </w:pPr>
-          <w:hyperlink w:anchor="_Toc409039177" w:history="1">
+          <w:hyperlink w:anchor="_Toc409044482" w:history="1">
             <w:r>
               <w:rPr>
                 <w:rStyle w:val="Hyperlink"/>
@@ -2689,7 +2865,7 @@
                 <w:noProof/>
                 <w:webHidden/>
               </w:rPr>
-              <w:instrText xml:space="preserve"> PAGEREF _Toc409039177 \h </w:instrText>
+              <w:instrText xml:space="preserve"> PAGEREF _Toc409044482 \h </w:instrText>
             </w:r>
             <w:r>
               <w:rPr>
@@ -2709,7 +2885,7 @@
                 <w:noProof/>
                 <w:webHidden/>
               </w:rPr>
-              <w:t>13</w:t>
+              <w:t>12</w:t>
             </w:r>
             <w:r>
               <w:rPr>
@@ -2731,7 +2907,7 @@
               <w:noProof/>
             </w:rPr>
           </w:pPr>
-          <w:hyperlink w:anchor="_Toc409039178" w:history="1">
+          <w:hyperlink w:anchor="_Toc409044483" w:history="1">
             <w:r>
               <w:rPr>
                 <w:rStyle w:val="Hyperlink"/>
@@ -2773,7 +2949,7 @@
                 <w:noProof/>
                 <w:webHidden/>
               </w:rPr>
-              <w:instrText xml:space="preserve"> PAGEREF _Toc409039178 \h </w:instrText>
+              <w:instrText xml:space="preserve"> PAGEREF _Toc409044483 \h </w:instrText>
             </w:r>
             <w:r>
               <w:rPr>
@@ -2815,7 +2991,7 @@
               <w:noProof/>
             </w:rPr>
           </w:pPr>
-          <w:hyperlink w:anchor="_Toc409039179" w:history="1">
+          <w:hyperlink w:anchor="_Toc409044484" w:history="1">
             <w:r>
               <w:rPr>
                 <w:rStyle w:val="Hyperlink"/>
@@ -2857,7 +3033,7 @@
                 <w:noProof/>
                 <w:webHidden/>
               </w:rPr>
-              <w:instrText xml:space="preserve"> PAGEREF _Toc409039179 \h </w:instrText>
+              <w:instrText xml:space="preserve"> PAGEREF _Toc409044484 \h </w:instrText>
             </w:r>
             <w:r>
               <w:rPr>
@@ -2899,7 +3075,7 @@
               <w:noProof/>
             </w:rPr>
           </w:pPr>
-          <w:hyperlink w:anchor="_Toc409039180" w:history="1">
+          <w:hyperlink w:anchor="_Toc409044485" w:history="1">
             <w:r>
               <w:rPr>
                 <w:rStyle w:val="Hyperlink"/>
@@ -2941,7 +3117,7 @@
                 <w:noProof/>
                 <w:webHidden/>
               </w:rPr>
-              <w:instrText xml:space="preserve"> PAGEREF _Toc409039180 \h </w:instrText>
+              <w:instrText xml:space="preserve"> PAGEREF _Toc409044485 \h </w:instrText>
             </w:r>
             <w:r>
               <w:rPr>
@@ -2983,7 +3159,7 @@
               <w:noProof/>
             </w:rPr>
           </w:pPr>
-          <w:hyperlink w:anchor="_Toc409039181" w:history="1">
+          <w:hyperlink w:anchor="_Toc409044486" w:history="1">
             <w:r>
               <w:rPr>
                 <w:rStyle w:val="Hyperlink"/>
@@ -3025,7 +3201,7 @@
                 <w:noProof/>
                 <w:webHidden/>
               </w:rPr>
-              <w:instrText xml:space="preserve"> PAGEREF _Toc409039181 \h </w:instrText>
+              <w:instrText xml:space="preserve"> PAGEREF _Toc409044486 \h </w:instrText>
             </w:r>
             <w:r>
               <w:rPr>
@@ -3144,13 +3320,30 @@
         </w:rPr>
         <w:fldChar w:fldCharType="separate"/>
       </w:r>
-      <w:hyperlink w:anchor="_Toc408789945" w:history="1">
+      <w:hyperlink w:anchor="_Toc409044487" w:history="1">
         <w:r>
           <w:rPr>
             <w:rStyle w:val="Hyperlink"/>
+            <w:b/>
             <w:noProof/>
           </w:rPr>
-          <w:t>Table 1: Roles and Responsibilities</w:t>
+          <w:t>Table 1: Roles an</w:t>
+        </w:r>
+        <w:r>
+          <w:rPr>
+            <w:rStyle w:val="Hyperlink"/>
+            <w:b/>
+            <w:noProof/>
+          </w:rPr>
+          <w:t>d</w:t>
+        </w:r>
+        <w:r>
+          <w:rPr>
+            <w:rStyle w:val="Hyperlink"/>
+            <w:b/>
+            <w:noProof/>
+          </w:rPr>
+          <w:t xml:space="preserve"> Responsibilities</w:t>
         </w:r>
         <w:r>
           <w:rPr>
@@ -3171,7 +3364,7 @@
             <w:noProof/>
             <w:webHidden/>
           </w:rPr>
-          <w:instrText xml:space="preserve"> PAGEREF _Toc408789945 \h </w:instrText>
+          <w:instrText xml:space="preserve"> PAGEREF _Toc409044487 \h </w:instrText>
         </w:r>
         <w:r>
           <w:rPr>
@@ -3191,7 +3384,7 @@
             <w:noProof/>
             <w:webHidden/>
           </w:rPr>
-          <w:t>7</w:t>
+          <w:t>9</w:t>
         </w:r>
         <w:r>
           <w:rPr>
@@ -3216,51 +3409,14 @@
           <w:lang w:eastAsia="ja-JP" w:bidi="ar-SA"/>
         </w:rPr>
       </w:pPr>
-      <w:r>
-        <w:rPr>
-          <w:rFonts w:asciiTheme="majorHAnsi" w:hAnsiTheme="majorHAnsi" w:cstheme="majorHAnsi"/>
-          <w:sz w:val="32"/>
-        </w:rPr>
-        <w:fldChar w:fldCharType="end"/>
-      </w:r>
-      <w:r>
-        <w:rPr>
-          <w:rFonts w:asciiTheme="majorHAnsi" w:hAnsiTheme="majorHAnsi" w:cstheme="majorHAnsi"/>
-          <w:sz w:val="32"/>
-        </w:rPr>
-        <w:fldChar w:fldCharType="begin"/>
-      </w:r>
-      <w:r>
-        <w:rPr>
-          <w:rFonts w:asciiTheme="majorHAnsi" w:hAnsiTheme="majorHAnsi" w:cstheme="majorHAnsi"/>
-          <w:sz w:val="32"/>
-        </w:rPr>
-        <w:instrText xml:space="preserve"> TOC \h \z \c "Table" </w:instrText>
-      </w:r>
-      <w:r>
-        <w:rPr>
-          <w:rFonts w:asciiTheme="majorHAnsi" w:hAnsiTheme="majorHAnsi" w:cstheme="majorHAnsi"/>
-          <w:sz w:val="32"/>
-        </w:rPr>
-        <w:fldChar w:fldCharType="separate"/>
-      </w:r>
-      <w:hyperlink w:anchor="_Toc408789945" w:history="1">
+      <w:hyperlink w:anchor="_Toc409044488" w:history="1">
         <w:r>
           <w:rPr>
             <w:rStyle w:val="Hyperlink"/>
+            <w:rFonts w:cs="FreeSans"/>
             <w:noProof/>
           </w:rPr>
-          <w:t>Table 2</w:t>
-        </w:r>
-        <w:r>
-          <w:rPr>
-            <w:rStyle w:val="Hyperlink"/>
-            <w:noProof/>
-          </w:rPr>
-          <w:t xml:space="preserve">: </w:t>
-        </w:r>
-        <w:r>
-          <w:t>Current sites builder service advantages and disadvantages</w:t>
+          <w:t>Table 2: Current sites builder services’ advantages and disadvantages.</w:t>
         </w:r>
         <w:r>
           <w:rPr>
@@ -3281,7 +3437,7 @@
             <w:noProof/>
             <w:webHidden/>
           </w:rPr>
-          <w:instrText xml:space="preserve"> PAGEREF _Toc408789945 \h </w:instrText>
+          <w:instrText xml:space="preserve"> PAGEREF _Toc409044488 \h </w:instrText>
         </w:r>
         <w:r>
           <w:rPr>
@@ -3301,7 +3457,7 @@
             <w:noProof/>
             <w:webHidden/>
           </w:rPr>
-          <w:t>7</w:t>
+          <w:t>11</w:t>
         </w:r>
         <w:r>
           <w:rPr>
@@ -3326,51 +3482,13 @@
           <w:lang w:eastAsia="ja-JP" w:bidi="ar-SA"/>
         </w:rPr>
       </w:pPr>
-      <w:r>
-        <w:rPr>
-          <w:rFonts w:asciiTheme="majorHAnsi" w:hAnsiTheme="majorHAnsi" w:cstheme="majorHAnsi"/>
-          <w:sz w:val="32"/>
-        </w:rPr>
-        <w:fldChar w:fldCharType="end"/>
-      </w:r>
-      <w:r>
-        <w:rPr>
-          <w:rFonts w:asciiTheme="majorHAnsi" w:hAnsiTheme="majorHAnsi" w:cstheme="majorHAnsi"/>
-          <w:sz w:val="32"/>
-        </w:rPr>
-        <w:fldChar w:fldCharType="begin"/>
-      </w:r>
-      <w:r>
-        <w:rPr>
-          <w:rFonts w:asciiTheme="majorHAnsi" w:hAnsiTheme="majorHAnsi" w:cstheme="majorHAnsi"/>
-          <w:sz w:val="32"/>
-        </w:rPr>
-        <w:instrText xml:space="preserve"> TOC \h \z \c "Table" </w:instrText>
-      </w:r>
-      <w:r>
-        <w:rPr>
-          <w:rFonts w:asciiTheme="majorHAnsi" w:hAnsiTheme="majorHAnsi" w:cstheme="majorHAnsi"/>
-          <w:sz w:val="32"/>
-        </w:rPr>
-        <w:fldChar w:fldCharType="separate"/>
-      </w:r>
-      <w:hyperlink w:anchor="_Toc408789945" w:history="1">
+      <w:hyperlink w:anchor="_Toc409044489" w:history="1">
         <w:r>
           <w:rPr>
             <w:rStyle w:val="Hyperlink"/>
             <w:noProof/>
           </w:rPr>
-          <w:t>Table 3</w:t>
-        </w:r>
-        <w:r>
-          <w:rPr>
-            <w:rStyle w:val="Hyperlink"/>
-            <w:noProof/>
-          </w:rPr>
-          <w:t xml:space="preserve">: </w:t>
-        </w:r>
-        <w:r>
-          <w:t>Hardware Requirement for Server</w:t>
+          <w:t>Table 3: Hardware Requirement for Server</w:t>
         </w:r>
         <w:r>
           <w:rPr>
@@ -3391,7 +3509,7 @@
             <w:noProof/>
             <w:webHidden/>
           </w:rPr>
-          <w:instrText xml:space="preserve"> PAGEREF _Toc408789945 \h </w:instrText>
+          <w:instrText xml:space="preserve"> PAGEREF _Toc409044489 \h </w:instrText>
         </w:r>
         <w:r>
           <w:rPr>
@@ -3411,7 +3529,7 @@
             <w:noProof/>
             <w:webHidden/>
           </w:rPr>
-          <w:t>7</w:t>
+          <w:t>11</w:t>
         </w:r>
         <w:r>
           <w:rPr>
@@ -3424,6 +3542,96 @@
     </w:p>
     <w:p>
       <w:pPr>
+        <w:pStyle w:val="TableofFigures"/>
+        <w:tabs>
+          <w:tab w:val="right" w:leader="dot" w:pos="9631"/>
+        </w:tabs>
+        <w:rPr>
+          <w:rFonts w:eastAsiaTheme="minorEastAsia" w:cstheme="minorBidi"/>
+          <w:noProof/>
+          <w:sz w:val="22"/>
+          <w:szCs w:val="22"/>
+          <w:lang w:eastAsia="ja-JP" w:bidi="ar-SA"/>
+        </w:rPr>
+      </w:pPr>
+      <w:hyperlink w:anchor="_Toc409044490" w:history="1">
+        <w:r>
+          <w:rPr>
+            <w:rStyle w:val="Hyperlink"/>
+            <w:noProof/>
+          </w:rPr>
+          <w:t>Table 4: Projec</w:t>
+        </w:r>
+        <w:r>
+          <w:rPr>
+            <w:rStyle w:val="Hyperlink"/>
+            <w:noProof/>
+          </w:rPr>
+          <w:t>t</w:t>
+        </w:r>
+        <w:r>
+          <w:rPr>
+            <w:rStyle w:val="Hyperlink"/>
+            <w:noProof/>
+          </w:rPr>
+          <w:t xml:space="preserve"> Role and Responsiility</w:t>
+        </w:r>
+        <w:r>
+          <w:rPr>
+            <w:noProof/>
+            <w:webHidden/>
+          </w:rPr>
+          <w:tab/>
+        </w:r>
+        <w:r>
+          <w:rPr>
+            <w:noProof/>
+            <w:webHidden/>
+          </w:rPr>
+          <w:fldChar w:fldCharType="begin"/>
+        </w:r>
+        <w:r>
+          <w:rPr>
+            <w:noProof/>
+            <w:webHidden/>
+          </w:rPr>
+          <w:instrText xml:space="preserve"> PAGEREF _Toc409044490 \h </w:instrText>
+        </w:r>
+        <w:r>
+          <w:rPr>
+            <w:noProof/>
+            <w:webHidden/>
+          </w:rPr>
+        </w:r>
+        <w:r>
+          <w:rPr>
+            <w:noProof/>
+            <w:webHidden/>
+          </w:rPr>
+          <w:fldChar w:fldCharType="separate"/>
+        </w:r>
+        <w:r>
+          <w:rPr>
+            <w:noProof/>
+            <w:webHidden/>
+          </w:rPr>
+          <w:t>13</w:t>
+        </w:r>
+        <w:r>
+          <w:rPr>
+            <w:noProof/>
+            <w:webHidden/>
+          </w:rPr>
+          <w:fldChar w:fldCharType="end"/>
+        </w:r>
+      </w:hyperlink>
+    </w:p>
+    <w:p>
+      <w:pPr>
+        <w:pStyle w:val="TableofFigures"/>
+        <w:tabs>
+          <w:tab w:val="right" w:leader="dot" w:pos="9631"/>
+        </w:tabs>
         <w:rPr>
           <w:rFonts w:asciiTheme="majorHAnsi" w:hAnsiTheme="majorHAnsi" w:cstheme="majorHAnsi"/>
           <w:b/>
@@ -3437,6 +3645,15 @@
         </w:rPr>
         <w:fldChar w:fldCharType="end"/>
       </w:r>
+    </w:p>
+    <w:p>
+      <w:pPr>
+        <w:rPr>
+          <w:rFonts w:asciiTheme="majorHAnsi" w:hAnsiTheme="majorHAnsi" w:cstheme="majorHAnsi"/>
+          <w:b/>
+          <w:sz w:val="32"/>
+        </w:rPr>
+      </w:pPr>
     </w:p>
     <w:p>
       <w:pPr>
@@ -3671,7 +3888,7 @@
       </w:pPr>
       <w:bookmarkStart w:id="0" w:name="_Toc408761493"/>
       <w:bookmarkStart w:id="1" w:name="_Toc408788332"/>
-      <w:bookmarkStart w:id="2" w:name="_Toc409039160"/>
+      <w:bookmarkStart w:id="2" w:name="_Toc409044465"/>
       <w:r>
         <w:lastRenderedPageBreak/>
         <w:t>Report No.1 Introduction</w:t>
@@ -3690,7 +3907,7 @@
       </w:pPr>
       <w:bookmarkStart w:id="3" w:name="__RefHeading__373_1086404246"/>
       <w:bookmarkStart w:id="4" w:name="_Toc408788333"/>
-      <w:bookmarkStart w:id="5" w:name="_Toc409039161"/>
+      <w:bookmarkStart w:id="5" w:name="_Toc409044466"/>
       <w:bookmarkEnd w:id="3"/>
       <w:r>
         <w:t>Project Information</w:t>
@@ -3840,7 +4057,7 @@
         </w:numPr>
       </w:pPr>
       <w:bookmarkStart w:id="6" w:name="_Toc408788334"/>
-      <w:bookmarkStart w:id="7" w:name="_Toc409039162"/>
+      <w:bookmarkStart w:id="7" w:name="_Toc409044467"/>
       <w:r>
         <w:t>Introduction</w:t>
       </w:r>
@@ -4003,7 +4220,7 @@
         </w:numPr>
       </w:pPr>
       <w:bookmarkStart w:id="8" w:name="_Toc408788335"/>
-      <w:bookmarkStart w:id="9" w:name="_Toc409039163"/>
+      <w:bookmarkStart w:id="9" w:name="_Toc409044468"/>
       <w:r>
         <w:t>Current Situation</w:t>
       </w:r>
@@ -4025,15 +4242,24 @@
           <w:rFonts w:asciiTheme="majorHAnsi" w:hAnsiTheme="majorHAnsi" w:cstheme="majorHAnsi"/>
           <w:sz w:val="28"/>
         </w:rPr>
-        <w:t>There are many websites</w:t>
-      </w:r>
+        <w:t xml:space="preserve">There are many </w:t>
+      </w:r>
+      <w:proofErr w:type="spellStart"/>
       <w:r>
         <w:rPr>
           <w:rFonts w:asciiTheme="majorHAnsi" w:hAnsiTheme="majorHAnsi" w:cstheme="majorHAnsi"/>
           <w:sz w:val="28"/>
         </w:rPr>
+        <w:t>websites</w:t>
+      </w:r>
+      <w:r>
+        <w:rPr>
+          <w:rFonts w:asciiTheme="majorHAnsi" w:hAnsiTheme="majorHAnsi" w:cstheme="majorHAnsi"/>
+          <w:sz w:val="28"/>
+        </w:rPr>
         <w:t>services</w:t>
       </w:r>
+      <w:proofErr w:type="spellEnd"/>
       <w:r>
         <w:rPr>
           <w:rFonts w:asciiTheme="majorHAnsi" w:hAnsiTheme="majorHAnsi" w:cstheme="majorHAnsi"/>
@@ -4141,7 +4367,7 @@
         </w:numPr>
       </w:pPr>
       <w:bookmarkStart w:id="10" w:name="_Toc408788336"/>
-      <w:bookmarkStart w:id="11" w:name="_Toc409039164"/>
+      <w:bookmarkStart w:id="11" w:name="_Toc409044469"/>
       <w:r>
         <w:lastRenderedPageBreak/>
         <w:t xml:space="preserve">Problem </w:t>
@@ -4212,7 +4438,7 @@
         </w:numPr>
       </w:pPr>
       <w:bookmarkStart w:id="12" w:name="_Toc408788337"/>
-      <w:bookmarkStart w:id="13" w:name="_Toc409039165"/>
+      <w:bookmarkStart w:id="13" w:name="_Toc409044470"/>
       <w:r>
         <w:t>Proposed Solution</w:t>
       </w:r>
@@ -4224,7 +4450,7 @@
         <w:pStyle w:val="Heading3"/>
       </w:pPr>
       <w:bookmarkStart w:id="14" w:name="_Toc408788338"/>
-      <w:bookmarkStart w:id="15" w:name="_Toc409039166"/>
+      <w:bookmarkStart w:id="15" w:name="_Toc409044471"/>
       <w:r>
         <w:t>5.1</w:t>
       </w:r>
@@ -4279,7 +4505,7 @@
         <w:pStyle w:val="Heading3"/>
       </w:pPr>
       <w:bookmarkStart w:id="16" w:name="_Toc408788339"/>
-      <w:bookmarkStart w:id="17" w:name="_Toc409039167"/>
+      <w:bookmarkStart w:id="17" w:name="_Toc409044472"/>
       <w:r>
         <w:t>5.2</w:t>
       </w:r>
@@ -4535,7 +4761,7 @@
           <w:numId w:val="9"/>
         </w:numPr>
       </w:pPr>
-      <w:bookmarkStart w:id="19" w:name="_Toc409039168"/>
+      <w:bookmarkStart w:id="19" w:name="_Toc409044473"/>
       <w:r>
         <w:t>Functional Requirements</w:t>
       </w:r>
@@ -4788,7 +5014,7 @@
         </w:numPr>
       </w:pPr>
       <w:bookmarkStart w:id="20" w:name="_Toc408788341"/>
-      <w:bookmarkStart w:id="21" w:name="_Toc409039169"/>
+      <w:bookmarkStart w:id="21" w:name="_Toc409044474"/>
       <w:r>
         <w:t>Role and Responsibility</w:t>
       </w:r>
@@ -4976,13 +5202,47 @@
                 <w:szCs w:val="28"/>
               </w:rPr>
             </w:pPr>
+            <w:proofErr w:type="spellStart"/>
             <w:r>
               <w:rPr>
                 <w:rFonts w:asciiTheme="majorHAnsi" w:hAnsiTheme="majorHAnsi" w:cstheme="majorHAnsi"/>
                 <w:szCs w:val="28"/>
               </w:rPr>
-              <w:t>Nguyễn Huy Hùng</w:t>
-            </w:r>
+              <w:t>Nguyễn</w:t>
+            </w:r>
+            <w:proofErr w:type="spellEnd"/>
+            <w:r>
+              <w:rPr>
+                <w:rFonts w:asciiTheme="majorHAnsi" w:hAnsiTheme="majorHAnsi" w:cstheme="majorHAnsi"/>
+                <w:szCs w:val="28"/>
+              </w:rPr>
+              <w:t xml:space="preserve"> </w:t>
+            </w:r>
+            <w:proofErr w:type="spellStart"/>
+            <w:r>
+              <w:rPr>
+                <w:rFonts w:asciiTheme="majorHAnsi" w:hAnsiTheme="majorHAnsi" w:cstheme="majorHAnsi"/>
+                <w:szCs w:val="28"/>
+              </w:rPr>
+              <w:t>Huy</w:t>
+            </w:r>
+            <w:proofErr w:type="spellEnd"/>
+            <w:r>
+              <w:rPr>
+                <w:rFonts w:asciiTheme="majorHAnsi" w:hAnsiTheme="majorHAnsi" w:cstheme="majorHAnsi"/>
+                <w:szCs w:val="28"/>
+              </w:rPr>
+              <w:t xml:space="preserve"> </w:t>
+            </w:r>
+            <w:proofErr w:type="spellStart"/>
+            <w:r>
+              <w:rPr>
+                <w:rFonts w:asciiTheme="majorHAnsi" w:hAnsiTheme="majorHAnsi" w:cstheme="majorHAnsi"/>
+                <w:szCs w:val="28"/>
+              </w:rPr>
+              <w:t>Hùng</w:t>
+            </w:r>
+            <w:proofErr w:type="spellEnd"/>
           </w:p>
         </w:tc>
         <w:tc>
@@ -5096,13 +5356,47 @@
                 <w:szCs w:val="28"/>
               </w:rPr>
             </w:pPr>
+            <w:proofErr w:type="spellStart"/>
             <w:r>
               <w:rPr>
                 <w:rFonts w:asciiTheme="majorHAnsi" w:hAnsiTheme="majorHAnsi" w:cstheme="majorHAnsi"/>
                 <w:szCs w:val="28"/>
               </w:rPr>
-              <w:t>Phạm Văn Thắng</w:t>
-            </w:r>
+              <w:t>Phạm</w:t>
+            </w:r>
+            <w:proofErr w:type="spellEnd"/>
+            <w:r>
+              <w:rPr>
+                <w:rFonts w:asciiTheme="majorHAnsi" w:hAnsiTheme="majorHAnsi" w:cstheme="majorHAnsi"/>
+                <w:szCs w:val="28"/>
+              </w:rPr>
+              <w:t xml:space="preserve"> </w:t>
+            </w:r>
+            <w:proofErr w:type="spellStart"/>
+            <w:r>
+              <w:rPr>
+                <w:rFonts w:asciiTheme="majorHAnsi" w:hAnsiTheme="majorHAnsi" w:cstheme="majorHAnsi"/>
+                <w:szCs w:val="28"/>
+              </w:rPr>
+              <w:t>Văn</w:t>
+            </w:r>
+            <w:proofErr w:type="spellEnd"/>
+            <w:r>
+              <w:rPr>
+                <w:rFonts w:asciiTheme="majorHAnsi" w:hAnsiTheme="majorHAnsi" w:cstheme="majorHAnsi"/>
+                <w:szCs w:val="28"/>
+              </w:rPr>
+              <w:t xml:space="preserve"> </w:t>
+            </w:r>
+            <w:proofErr w:type="spellStart"/>
+            <w:r>
+              <w:rPr>
+                <w:rFonts w:asciiTheme="majorHAnsi" w:hAnsiTheme="majorHAnsi" w:cstheme="majorHAnsi"/>
+                <w:szCs w:val="28"/>
+              </w:rPr>
+              <w:t>Thắng</w:t>
+            </w:r>
+            <w:proofErr w:type="spellEnd"/>
           </w:p>
         </w:tc>
         <w:tc>
@@ -5215,13 +5509,47 @@
                 <w:szCs w:val="28"/>
               </w:rPr>
             </w:pPr>
+            <w:proofErr w:type="spellStart"/>
             <w:r>
               <w:rPr>
                 <w:rFonts w:asciiTheme="majorHAnsi" w:hAnsiTheme="majorHAnsi" w:cstheme="majorHAnsi"/>
                 <w:szCs w:val="28"/>
               </w:rPr>
-              <w:t>Lê Trần Thịnh</w:t>
-            </w:r>
+              <w:t>Lê</w:t>
+            </w:r>
+            <w:proofErr w:type="spellEnd"/>
+            <w:r>
+              <w:rPr>
+                <w:rFonts w:asciiTheme="majorHAnsi" w:hAnsiTheme="majorHAnsi" w:cstheme="majorHAnsi"/>
+                <w:szCs w:val="28"/>
+              </w:rPr>
+              <w:t xml:space="preserve"> </w:t>
+            </w:r>
+            <w:proofErr w:type="spellStart"/>
+            <w:r>
+              <w:rPr>
+                <w:rFonts w:asciiTheme="majorHAnsi" w:hAnsiTheme="majorHAnsi" w:cstheme="majorHAnsi"/>
+                <w:szCs w:val="28"/>
+              </w:rPr>
+              <w:t>Trần</w:t>
+            </w:r>
+            <w:proofErr w:type="spellEnd"/>
+            <w:r>
+              <w:rPr>
+                <w:rFonts w:asciiTheme="majorHAnsi" w:hAnsiTheme="majorHAnsi" w:cstheme="majorHAnsi"/>
+                <w:szCs w:val="28"/>
+              </w:rPr>
+              <w:t xml:space="preserve"> </w:t>
+            </w:r>
+            <w:proofErr w:type="spellStart"/>
+            <w:r>
+              <w:rPr>
+                <w:rFonts w:asciiTheme="majorHAnsi" w:hAnsiTheme="majorHAnsi" w:cstheme="majorHAnsi"/>
+                <w:szCs w:val="28"/>
+              </w:rPr>
+              <w:t>Thịnh</w:t>
+            </w:r>
+            <w:proofErr w:type="spellEnd"/>
           </w:p>
         </w:tc>
         <w:tc>
@@ -5334,13 +5662,47 @@
                 <w:szCs w:val="28"/>
               </w:rPr>
             </w:pPr>
+            <w:proofErr w:type="spellStart"/>
             <w:r>
               <w:rPr>
                 <w:rFonts w:asciiTheme="majorHAnsi" w:hAnsiTheme="majorHAnsi" w:cstheme="majorHAnsi"/>
                 <w:szCs w:val="28"/>
               </w:rPr>
-              <w:t>Phạm Khương Duy</w:t>
-            </w:r>
+              <w:t>Phạm</w:t>
+            </w:r>
+            <w:proofErr w:type="spellEnd"/>
+            <w:r>
+              <w:rPr>
+                <w:rFonts w:asciiTheme="majorHAnsi" w:hAnsiTheme="majorHAnsi" w:cstheme="majorHAnsi"/>
+                <w:szCs w:val="28"/>
+              </w:rPr>
+              <w:t xml:space="preserve"> </w:t>
+            </w:r>
+            <w:proofErr w:type="spellStart"/>
+            <w:r>
+              <w:rPr>
+                <w:rFonts w:asciiTheme="majorHAnsi" w:hAnsiTheme="majorHAnsi" w:cstheme="majorHAnsi"/>
+                <w:szCs w:val="28"/>
+              </w:rPr>
+              <w:t>Khương</w:t>
+            </w:r>
+            <w:proofErr w:type="spellEnd"/>
+            <w:r>
+              <w:rPr>
+                <w:rFonts w:asciiTheme="majorHAnsi" w:hAnsiTheme="majorHAnsi" w:cstheme="majorHAnsi"/>
+                <w:szCs w:val="28"/>
+              </w:rPr>
+              <w:t xml:space="preserve"> </w:t>
+            </w:r>
+            <w:proofErr w:type="spellStart"/>
+            <w:r>
+              <w:rPr>
+                <w:rFonts w:asciiTheme="majorHAnsi" w:hAnsiTheme="majorHAnsi" w:cstheme="majorHAnsi"/>
+                <w:szCs w:val="28"/>
+              </w:rPr>
+              <w:t>Duy</w:t>
+            </w:r>
+            <w:proofErr w:type="spellEnd"/>
           </w:p>
         </w:tc>
         <w:tc>
@@ -5455,13 +5817,47 @@
                 <w:szCs w:val="28"/>
               </w:rPr>
             </w:pPr>
+            <w:proofErr w:type="spellStart"/>
             <w:r>
               <w:rPr>
                 <w:rFonts w:asciiTheme="majorHAnsi" w:hAnsiTheme="majorHAnsi" w:cstheme="majorHAnsi"/>
                 <w:szCs w:val="28"/>
               </w:rPr>
-              <w:t>Lê Thanh Tuấn</w:t>
-            </w:r>
+              <w:t>Lê</w:t>
+            </w:r>
+            <w:proofErr w:type="spellEnd"/>
+            <w:r>
+              <w:rPr>
+                <w:rFonts w:asciiTheme="majorHAnsi" w:hAnsiTheme="majorHAnsi" w:cstheme="majorHAnsi"/>
+                <w:szCs w:val="28"/>
+              </w:rPr>
+              <w:t xml:space="preserve"> </w:t>
+            </w:r>
+            <w:proofErr w:type="spellStart"/>
+            <w:r>
+              <w:rPr>
+                <w:rFonts w:asciiTheme="majorHAnsi" w:hAnsiTheme="majorHAnsi" w:cstheme="majorHAnsi"/>
+                <w:szCs w:val="28"/>
+              </w:rPr>
+              <w:t>Thanh</w:t>
+            </w:r>
+            <w:proofErr w:type="spellEnd"/>
+            <w:r>
+              <w:rPr>
+                <w:rFonts w:asciiTheme="majorHAnsi" w:hAnsiTheme="majorHAnsi" w:cstheme="majorHAnsi"/>
+                <w:szCs w:val="28"/>
+              </w:rPr>
+              <w:t xml:space="preserve"> </w:t>
+            </w:r>
+            <w:proofErr w:type="spellStart"/>
+            <w:r>
+              <w:rPr>
+                <w:rFonts w:asciiTheme="majorHAnsi" w:hAnsiTheme="majorHAnsi" w:cstheme="majorHAnsi"/>
+                <w:szCs w:val="28"/>
+              </w:rPr>
+              <w:t>Tuấn</w:t>
+            </w:r>
+            <w:proofErr w:type="spellEnd"/>
           </w:p>
         </w:tc>
         <w:tc>
@@ -5542,75 +5938,44 @@
     <w:p>
       <w:pPr>
         <w:pStyle w:val="Caption"/>
-        <w:jc w:val="center"/>
-        <w:rPr>
-          <w:b/>
-          <w:i/>
-        </w:rPr>
       </w:pPr>
       <w:bookmarkStart w:id="22" w:name="_Toc408789902"/>
-      <w:bookmarkStart w:id="23" w:name="_Toc408789945"/>
-      <w:r>
-        <w:rPr>
-          <w:b/>
-        </w:rPr>
+      <w:bookmarkStart w:id="23" w:name="_Toc409044487"/>
+      <w:bookmarkStart w:id="24" w:name="_Toc409044491"/>
+      <w:bookmarkStart w:id="25" w:name="_Toc409044495"/>
+      <w:r>
         <w:t xml:space="preserve">Table </w:t>
       </w:r>
-      <w:r>
-        <w:rPr>
-          <w:b/>
-        </w:rPr>
-        <w:fldChar w:fldCharType="begin"/>
-      </w:r>
-      <w:r>
-        <w:rPr>
-          <w:b/>
-        </w:rPr>
-        <w:instrText xml:space="preserve"> SEQ Table \* ARABIC </w:instrText>
-      </w:r>
-      <w:r>
-        <w:rPr>
-          <w:b/>
-        </w:rPr>
-        <w:fldChar w:fldCharType="separate"/>
-      </w:r>
-      <w:r>
-        <w:rPr>
-          <w:b/>
-          <w:noProof/>
-        </w:rPr>
-        <w:t>1</w:t>
-      </w:r>
-      <w:r>
-        <w:rPr>
-          <w:b/>
-          <w:noProof/>
-        </w:rPr>
-        <w:fldChar w:fldCharType="end"/>
-      </w:r>
-      <w:r>
-        <w:rPr>
-          <w:b/>
-        </w:rPr>
+      <w:fldSimple w:instr=" SEQ Table \* ARABIC ">
+        <w:r>
+          <w:t>1</w:t>
+        </w:r>
+      </w:fldSimple>
+      <w:r>
         <w:t>: Roles and Responsibilities</w:t>
       </w:r>
       <w:bookmarkEnd w:id="22"/>
       <w:bookmarkEnd w:id="23"/>
+      <w:bookmarkEnd w:id="24"/>
+      <w:bookmarkEnd w:id="25"/>
     </w:p>
     <w:p>
       <w:pPr>
         <w:widowControl/>
         <w:suppressAutoHyphens w:val="0"/>
         <w:rPr>
-          <w:i/>
-        </w:rPr>
-      </w:pPr>
-      <w:r>
-        <w:rPr>
-          <w:i/>
-        </w:rPr>
+          <w:rFonts w:asciiTheme="majorHAnsi" w:eastAsiaTheme="majorEastAsia" w:hAnsiTheme="majorHAnsi" w:cs="Mangal"/>
+          <w:iCs/>
+          <w:color w:val="000000" w:themeColor="text1"/>
+          <w:sz w:val="26"/>
+          <w:szCs w:val="21"/>
+        </w:rPr>
+      </w:pPr>
+      <w:r>
         <w:br w:type="page"/>
       </w:r>
+      <w:bookmarkStart w:id="26" w:name="_GoBack"/>
+      <w:bookmarkEnd w:id="26"/>
     </w:p>
     <w:p>
       <w:pPr>
@@ -5620,12 +5985,12 @@
           <w:numId w:val="8"/>
         </w:numPr>
       </w:pPr>
-      <w:bookmarkStart w:id="24" w:name="_Toc409039170"/>
+      <w:bookmarkStart w:id="27" w:name="_Toc409044475"/>
       <w:r>
         <w:lastRenderedPageBreak/>
         <w:t>Report No.2 Software Project Management Plan</w:t>
       </w:r>
-      <w:bookmarkEnd w:id="24"/>
+      <w:bookmarkEnd w:id="27"/>
     </w:p>
     <w:p>
       <w:pPr>
@@ -5635,11 +6000,11 @@
           <w:numId w:val="10"/>
         </w:numPr>
       </w:pPr>
-      <w:bookmarkStart w:id="25" w:name="_Toc409039171"/>
+      <w:bookmarkStart w:id="28" w:name="_Toc409044476"/>
       <w:r>
         <w:t>Problem Definition</w:t>
       </w:r>
-      <w:bookmarkEnd w:id="25"/>
+      <w:bookmarkEnd w:id="28"/>
     </w:p>
     <w:p>
       <w:pPr>
@@ -5650,11 +6015,11 @@
         </w:numPr>
         <w:ind w:left="1701" w:hanging="567"/>
       </w:pPr>
-      <w:bookmarkStart w:id="26" w:name="_Toc409039172"/>
+      <w:bookmarkStart w:id="29" w:name="_Toc409044477"/>
       <w:r>
         <w:t>Name of this Capstone Project</w:t>
       </w:r>
-      <w:bookmarkEnd w:id="26"/>
+      <w:bookmarkEnd w:id="29"/>
     </w:p>
     <w:p>
       <w:pPr>
@@ -5674,19 +6039,23 @@
         </w:numPr>
         <w:ind w:left="1701" w:hanging="567"/>
       </w:pPr>
-      <w:bookmarkStart w:id="27" w:name="_Toc409039173"/>
+      <w:bookmarkStart w:id="30" w:name="_Toc409044478"/>
       <w:r>
         <w:t>Problem abstract</w:t>
       </w:r>
-      <w:bookmarkEnd w:id="27"/>
+      <w:bookmarkEnd w:id="30"/>
     </w:p>
     <w:p>
       <w:pPr>
         <w:pStyle w:val="TextBody"/>
         <w:ind w:left="1418"/>
-      </w:pPr>
-      <w:r>
-        <w:t xml:space="preserve">In Viet Nam, many websites support for building products catalogue site, but they have complex interface and </w:t>
+        <w:jc w:val="both"/>
+      </w:pPr>
+      <w:r>
+        <w:t>In Vietnam</w:t>
+      </w:r>
+      <w:r>
+        <w:t xml:space="preserve">, many websites support for building products catalogue site, but they have complex interface and </w:t>
       </w:r>
       <w:r>
         <w:t>manipulation. User</w:t>
@@ -5695,12 +6064,7 @@
         <w:t xml:space="preserve"> cannot manage products detail information</w:t>
       </w:r>
       <w:r>
-        <w:t xml:space="preserve"> or</w:t>
-      </w:r>
-      <w:bookmarkStart w:id="28" w:name="_GoBack"/>
-      <w:bookmarkEnd w:id="28"/>
-      <w:r>
-        <w:t xml:space="preserve"> view site statistics</w:t>
+        <w:t xml:space="preserve"> or view site statistics</w:t>
       </w:r>
       <w:r>
         <w:t>.</w:t>
@@ -5733,11 +6097,11 @@
         </w:numPr>
         <w:ind w:left="1701" w:hanging="567"/>
       </w:pPr>
-      <w:bookmarkStart w:id="29" w:name="_Toc409039174"/>
+      <w:bookmarkStart w:id="31" w:name="_Toc409044479"/>
       <w:r>
         <w:t>Project Overview</w:t>
       </w:r>
-      <w:bookmarkEnd w:id="29"/>
+      <w:bookmarkEnd w:id="31"/>
     </w:p>
     <w:p>
       <w:pPr>
@@ -5759,18 +6123,22 @@
       <w:pPr>
         <w:pStyle w:val="TextBody"/>
         <w:ind w:left="1701"/>
-      </w:pPr>
-      <w:r>
-        <w:t>Some of popular websites</w:t>
-      </w:r>
-      <w:r>
-        <w:t xml:space="preserve"> in Viet Nam</w:t>
-      </w:r>
-      <w:r>
-        <w:t xml:space="preserve"> support for building site</w:t>
-      </w:r>
-      <w:r>
-        <w:t>s</w:t>
+        <w:jc w:val="both"/>
+      </w:pPr>
+      <w:r>
+        <w:t>Presently</w:t>
+      </w:r>
+      <w:r>
+        <w:t xml:space="preserve">, in Vietnam </w:t>
+      </w:r>
+      <w:r>
+        <w:t xml:space="preserve">there are tons of different site builder. Some of the most popular website </w:t>
+      </w:r>
+      <w:r>
+        <w:t>are researched</w:t>
+      </w:r>
+      <w:r>
+        <w:t xml:space="preserve"> and listed below:</w:t>
       </w:r>
     </w:p>
     <w:tbl>
@@ -5789,19 +6157,25 @@
         <w:tc>
           <w:tcPr>
             <w:tcW w:w="2020" w:type="dxa"/>
-            <w:shd w:val="clear" w:color="auto" w:fill="548DD4" w:themeFill="text2" w:themeFillTint="99"/>
+            <w:shd w:val="clear" w:color="auto" w:fill="FFFFFF" w:themeFill="background1"/>
           </w:tcPr>
           <w:p>
             <w:pPr>
-              <w:pStyle w:val="TextBody"/>
+              <w:pStyle w:val="ListParagraph"/>
+              <w:spacing w:line="317" w:lineRule="exact"/>
+              <w:ind w:left="0"/>
               <w:jc w:val="center"/>
               <w:rPr>
+                <w:rFonts w:cstheme="minorHAnsi"/>
                 <w:b/>
+                <w:szCs w:val="24"/>
               </w:rPr>
             </w:pPr>
             <w:r>
               <w:rPr>
+                <w:rFonts w:cstheme="minorHAnsi"/>
                 <w:b/>
+                <w:szCs w:val="24"/>
               </w:rPr>
               <w:t>Website name</w:t>
             </w:r>
@@ -5810,19 +6184,25 @@
         <w:tc>
           <w:tcPr>
             <w:tcW w:w="3605" w:type="dxa"/>
-            <w:shd w:val="clear" w:color="auto" w:fill="548DD4" w:themeFill="text2" w:themeFillTint="99"/>
+            <w:shd w:val="clear" w:color="auto" w:fill="FFFFFF" w:themeFill="background1"/>
           </w:tcPr>
           <w:p>
             <w:pPr>
-              <w:pStyle w:val="TextBody"/>
+              <w:pStyle w:val="ListParagraph"/>
+              <w:spacing w:line="317" w:lineRule="exact"/>
+              <w:ind w:left="0"/>
               <w:jc w:val="center"/>
               <w:rPr>
+                <w:rFonts w:cstheme="minorHAnsi"/>
                 <w:b/>
+                <w:szCs w:val="24"/>
               </w:rPr>
             </w:pPr>
             <w:r>
               <w:rPr>
+                <w:rFonts w:cstheme="minorHAnsi"/>
                 <w:b/>
+                <w:szCs w:val="24"/>
               </w:rPr>
               <w:t>Advantages</w:t>
             </w:r>
@@ -5831,19 +6211,25 @@
         <w:tc>
           <w:tcPr>
             <w:tcW w:w="2814" w:type="dxa"/>
-            <w:shd w:val="clear" w:color="auto" w:fill="548DD4" w:themeFill="text2" w:themeFillTint="99"/>
+            <w:shd w:val="clear" w:color="auto" w:fill="FFFFFF" w:themeFill="background1"/>
           </w:tcPr>
           <w:p>
             <w:pPr>
-              <w:pStyle w:val="TextBody"/>
+              <w:pStyle w:val="ListParagraph"/>
+              <w:spacing w:line="317" w:lineRule="exact"/>
+              <w:ind w:left="0"/>
               <w:jc w:val="center"/>
               <w:rPr>
+                <w:rFonts w:cstheme="minorHAnsi"/>
                 <w:b/>
+                <w:szCs w:val="24"/>
               </w:rPr>
             </w:pPr>
             <w:r>
               <w:rPr>
+                <w:rFonts w:cstheme="minorHAnsi"/>
                 <w:b/>
+                <w:szCs w:val="24"/>
               </w:rPr>
               <w:t>Disadvantages</w:t>
             </w:r>
@@ -5874,9 +6260,23 @@
           <w:p>
             <w:pPr>
               <w:pStyle w:val="TextBody"/>
+              <w:numPr>
+                <w:ilvl w:val="0"/>
+                <w:numId w:val="11"/>
+              </w:numPr>
+              <w:ind w:left="390"/>
             </w:pPr>
             <w:r>
-              <w:t xml:space="preserve">Build sites of many fields such as products catalogue, services, fashion, beauty and medical. </w:t>
+              <w:t>Support b</w:t>
+            </w:r>
+            <w:r>
+              <w:t>uild</w:t>
+            </w:r>
+            <w:r>
+              <w:t xml:space="preserve">ing variety sites </w:t>
+            </w:r>
+            <w:r>
+              <w:t xml:space="preserve">such as products catalogue, services, fashion, beauty and medical. </w:t>
             </w:r>
           </w:p>
         </w:tc>
@@ -5887,33 +6287,33 @@
           <w:p>
             <w:pPr>
               <w:pStyle w:val="TextBody"/>
+              <w:numPr>
+                <w:ilvl w:val="0"/>
+                <w:numId w:val="11"/>
+              </w:numPr>
+              <w:ind w:left="390"/>
             </w:pPr>
             <w:r>
-              <w:t>Very confuse interface and system flow</w:t>
-            </w:r>
-            <w:r>
-              <w:t xml:space="preserve">. After login to system, </w:t>
-            </w:r>
-            <w:r>
-              <w:t>system move</w:t>
-            </w:r>
-            <w:r>
-              <w:t>s</w:t>
-            </w:r>
-            <w:r>
-              <w:t xml:space="preserve"> to admin page, but when move to builder page,</w:t>
-            </w:r>
-            <w:r>
-              <w:t xml:space="preserve"> the interface is also admin page</w:t>
-            </w:r>
-            <w:r>
-              <w:t>. User c</w:t>
-            </w:r>
-            <w:r>
-              <w:t>an</w:t>
-            </w:r>
-            <w:r>
-              <w:t>not change template.</w:t>
+              <w:t>C</w:t>
+            </w:r>
+            <w:r>
+              <w:t>onfuse interface and system flow</w:t>
+            </w:r>
+            <w:r>
+              <w:t xml:space="preserve">. </w:t>
+            </w:r>
+          </w:p>
+          <w:p>
+            <w:pPr>
+              <w:pStyle w:val="TextBody"/>
+              <w:numPr>
+                <w:ilvl w:val="0"/>
+                <w:numId w:val="11"/>
+              </w:numPr>
+              <w:ind w:left="390"/>
+            </w:pPr>
+            <w:r>
+              <w:t>Some function are not perform correctly.</w:t>
             </w:r>
           </w:p>
         </w:tc>
@@ -5946,8 +6346,15 @@
                 <w:ilvl w:val="0"/>
                 <w:numId w:val="11"/>
               </w:numPr>
+              <w:ind w:left="390"/>
+              <w:rPr>
+                <w:color w:val="FF0000"/>
+              </w:rPr>
             </w:pPr>
             <w:r>
+              <w:rPr>
+                <w:color w:val="FF0000"/>
+              </w:rPr>
               <w:t>Can change site type between private and business.</w:t>
             </w:r>
           </w:p>
@@ -5958,12 +6365,19 @@
                 <w:ilvl w:val="0"/>
                 <w:numId w:val="11"/>
               </w:numPr>
+              <w:ind w:left="390"/>
             </w:pPr>
             <w:r>
-              <w:t xml:space="preserve"> Disable </w:t>
-            </w:r>
-            <w:r>
-              <w:t>site status from active to inactive and reversely.</w:t>
+              <w:t>Be able to d</w:t>
+            </w:r>
+            <w:r>
+              <w:t xml:space="preserve">isable </w:t>
+            </w:r>
+            <w:r>
+              <w:t>site status from a</w:t>
+            </w:r>
+            <w:r>
+              <w:t>ctive to inactive and reverse.</w:t>
             </w:r>
           </w:p>
           <w:p>
@@ -5973,9 +6387,13 @@
                 <w:ilvl w:val="0"/>
                 <w:numId w:val="11"/>
               </w:numPr>
+              <w:ind w:left="390"/>
             </w:pPr>
             <w:r>
-              <w:t>Tool box for building site is easy to use</w:t>
+              <w:t xml:space="preserve">Tool box for building site is </w:t>
+            </w:r>
+            <w:r>
+              <w:t>accessible to user.</w:t>
             </w:r>
           </w:p>
         </w:tc>
@@ -5986,29 +6404,34 @@
           <w:p>
             <w:pPr>
               <w:pStyle w:val="TextBody"/>
+              <w:numPr>
+                <w:ilvl w:val="0"/>
+                <w:numId w:val="11"/>
+              </w:numPr>
+              <w:ind w:left="390"/>
             </w:pPr>
             <w:r>
-              <w:t xml:space="preserve">- </w:t>
-            </w:r>
-            <w:r>
-              <w:t>Cannot add products and categories</w:t>
-            </w:r>
-            <w:r>
-              <w:t>.</w:t>
+              <w:t>Not support</w:t>
+            </w:r>
+            <w:r>
+              <w:t xml:space="preserve"> products and categories</w:t>
+            </w:r>
+            <w:r>
+              <w:t xml:space="preserve"> management.</w:t>
             </w:r>
           </w:p>
           <w:p>
             <w:pPr>
               <w:pStyle w:val="TextBody"/>
+              <w:numPr>
+                <w:ilvl w:val="0"/>
+                <w:numId w:val="11"/>
+              </w:numPr>
+              <w:ind w:left="390"/>
             </w:pPr>
             <w:r>
-              <w:t>- Not support for mapping domain.</w:t>
-            </w:r>
-          </w:p>
-          <w:p>
-            <w:pPr>
-              <w:pStyle w:val="TextBody"/>
-            </w:pPr>
+              <w:t>Not support mapping domain.</w:t>
+            </w:r>
           </w:p>
         </w:tc>
       </w:tr>
@@ -6040,9 +6463,16 @@
                 <w:ilvl w:val="0"/>
                 <w:numId w:val="11"/>
               </w:numPr>
+              <w:ind w:left="390"/>
             </w:pPr>
             <w:r>
-              <w:t>Tool box for building site is easy to use and strongly supports for adding products quickly</w:t>
+              <w:t xml:space="preserve">Tool box for building site is easy to use and </w:t>
+            </w:r>
+            <w:r>
+              <w:t xml:space="preserve">also </w:t>
+            </w:r>
+            <w:r>
+              <w:t>supports for adding products quickly</w:t>
             </w:r>
             <w:r>
               <w:t>.</w:t>
@@ -6055,22 +6485,22 @@
                 <w:ilvl w:val="0"/>
                 <w:numId w:val="11"/>
               </w:numPr>
+              <w:ind w:left="390"/>
             </w:pPr>
             <w:r>
-              <w:lastRenderedPageBreak/>
               <w:t>Allow</w:t>
             </w:r>
             <w:r>
-              <w:t>s</w:t>
-            </w:r>
-            <w:r>
-              <w:t>adding</w:t>
-            </w:r>
-            <w:r>
-              <w:t xml:space="preserve"> new module </w:t>
-            </w:r>
-            <w:r>
-              <w:t>example photo gallery or map</w:t>
+              <w:t xml:space="preserve"> adding</w:t>
+            </w:r>
+            <w:r>
+              <w:t xml:space="preserve"> new module (</w:t>
+            </w:r>
+            <w:r>
+              <w:t>photo gallery or map</w:t>
+            </w:r>
+            <w:r>
+              <w:t>)</w:t>
             </w:r>
             <w:r>
               <w:t>.</w:t>
@@ -6083,6 +6513,7 @@
                 <w:ilvl w:val="0"/>
                 <w:numId w:val="11"/>
               </w:numPr>
+              <w:ind w:left="390"/>
             </w:pPr>
             <w:r>
               <w:t>User can modify module position</w:t>
@@ -6095,9 +6526,11 @@
                 <w:ilvl w:val="0"/>
                 <w:numId w:val="11"/>
               </w:numPr>
+              <w:ind w:left="390"/>
             </w:pPr>
             <w:r>
-              <w:t>Supports</w:t>
+              <w:lastRenderedPageBreak/>
+              <w:t>Support</w:t>
             </w:r>
             <w:r>
               <w:t xml:space="preserve"> for customizing CSS and HTML</w:t>
@@ -6110,9 +6543,13 @@
                 <w:ilvl w:val="0"/>
                 <w:numId w:val="11"/>
               </w:numPr>
+              <w:ind w:left="390"/>
             </w:pPr>
             <w:r>
-              <w:t>Supports for order management.</w:t>
+              <w:t xml:space="preserve">Support </w:t>
+            </w:r>
+            <w:r>
+              <w:t>order management.</w:t>
             </w:r>
           </w:p>
           <w:p>
@@ -6122,6 +6559,7 @@
                 <w:ilvl w:val="0"/>
                 <w:numId w:val="11"/>
               </w:numPr>
+              <w:ind w:left="390"/>
             </w:pPr>
             <w:r>
               <w:t>I</w:t>
@@ -6130,7 +6568,7 @@
               <w:t>ntegrate</w:t>
             </w:r>
             <w:r>
-              <w:t>s store to facebook.com, hangtot.com</w:t>
+              <w:t xml:space="preserve"> store to facebook.com, hangtot.com</w:t>
             </w:r>
           </w:p>
         </w:tc>
@@ -6141,31 +6579,34 @@
           <w:p>
             <w:pPr>
               <w:pStyle w:val="TextBody"/>
+              <w:numPr>
+                <w:ilvl w:val="0"/>
+                <w:numId w:val="11"/>
+              </w:numPr>
+              <w:ind w:left="390"/>
             </w:pPr>
             <w:r>
               <w:lastRenderedPageBreak/>
-              <w:t>-  User must remember their created website name to login.</w:t>
+              <w:t>User must remember their created website name to login.</w:t>
             </w:r>
           </w:p>
           <w:p>
             <w:pPr>
               <w:pStyle w:val="TextBody"/>
+              <w:numPr>
+                <w:ilvl w:val="0"/>
+                <w:numId w:val="11"/>
+              </w:numPr>
+              <w:ind w:left="390"/>
             </w:pPr>
             <w:r>
-              <w:t xml:space="preserve">- </w:t>
-            </w:r>
-            <w:r>
               <w:t>Menu</w:t>
             </w:r>
             <w:r>
-              <w:t xml:space="preserve"> arrangement and </w:t>
-            </w:r>
-            <w:r>
-              <w:lastRenderedPageBreak/>
-              <w:t>interface are</w:t>
-            </w:r>
-            <w:r>
-              <w:t>confused</w:t>
+              <w:t xml:space="preserve"> arrangement and interface </w:t>
+            </w:r>
+            <w:r>
+              <w:t>are confused</w:t>
             </w:r>
             <w:r>
               <w:t>.</w:t>
@@ -6174,39 +6615,128 @@
           <w:p>
             <w:pPr>
               <w:pStyle w:val="TextBody"/>
+              <w:keepNext/>
+              <w:numPr>
+                <w:ilvl w:val="0"/>
+                <w:numId w:val="11"/>
+              </w:numPr>
+              <w:ind w:left="390"/>
             </w:pPr>
             <w:r>
-              <w:t>- It is difficult to modify layout and background.</w:t>
-            </w:r>
-          </w:p>
-          <w:p>
-            <w:pPr>
-              <w:pStyle w:val="TextBody"/>
-            </w:pPr>
+              <w:t xml:space="preserve">It is difficult to </w:t>
+            </w:r>
+            <w:r>
+              <w:t>format</w:t>
+            </w:r>
+            <w:r>
+              <w:t xml:space="preserve"> layout and </w:t>
+            </w:r>
+            <w:r>
+              <w:lastRenderedPageBreak/>
+              <w:t>background.</w:t>
+            </w:r>
           </w:p>
         </w:tc>
       </w:tr>
     </w:tbl>
     <w:p>
       <w:pPr>
-        <w:pStyle w:val="TextBody"/>
-        <w:ind w:left="1418" w:firstLine="709"/>
-        <w:rPr>
-          <w:b/>
-        </w:rPr>
-      </w:pPr>
-      <w:r>
-        <w:rPr>
-          <w:b/>
+        <w:pStyle w:val="Caption"/>
+        <w:rPr>
+          <w:rFonts w:asciiTheme="minorHAnsi" w:eastAsia="Droid Sans Fallback" w:hAnsiTheme="minorHAnsi" w:cs="FreeSans"/>
+          <w:iCs w:val="0"/>
+          <w:color w:val="auto"/>
+          <w:sz w:val="24"/>
+          <w:szCs w:val="24"/>
+        </w:rPr>
+      </w:pPr>
+      <w:bookmarkStart w:id="32" w:name="_Toc409044488"/>
+      <w:bookmarkStart w:id="33" w:name="_Toc409044492"/>
+      <w:bookmarkStart w:id="34" w:name="_Toc409044496"/>
+      <w:r>
+        <w:rPr>
+          <w:rFonts w:asciiTheme="minorHAnsi" w:eastAsia="Droid Sans Fallback" w:hAnsiTheme="minorHAnsi" w:cs="FreeSans"/>
+          <w:iCs w:val="0"/>
+          <w:color w:val="auto"/>
+          <w:sz w:val="24"/>
+          <w:szCs w:val="24"/>
         </w:rPr>
         <w:lastRenderedPageBreak/>
-        <w:t>Table 2</w:t>
-      </w:r>
-      <w:r>
-        <w:rPr>
-          <w:b/>
-        </w:rPr>
-        <w:t>: Current sites builder service advantages and disadvantages</w:t>
+        <w:t xml:space="preserve">Table </w:t>
+      </w:r>
+      <w:r>
+        <w:rPr>
+          <w:rFonts w:asciiTheme="minorHAnsi" w:eastAsia="Droid Sans Fallback" w:hAnsiTheme="minorHAnsi" w:cs="FreeSans"/>
+          <w:iCs w:val="0"/>
+          <w:color w:val="auto"/>
+          <w:sz w:val="24"/>
+          <w:szCs w:val="24"/>
+        </w:rPr>
+        <w:fldChar w:fldCharType="begin"/>
+      </w:r>
+      <w:r>
+        <w:rPr>
+          <w:rFonts w:asciiTheme="minorHAnsi" w:eastAsia="Droid Sans Fallback" w:hAnsiTheme="minorHAnsi" w:cs="FreeSans"/>
+          <w:iCs w:val="0"/>
+          <w:color w:val="auto"/>
+          <w:sz w:val="24"/>
+          <w:szCs w:val="24"/>
+        </w:rPr>
+        <w:instrText xml:space="preserve"> SEQ Table \* ARABIC </w:instrText>
+      </w:r>
+      <w:r>
+        <w:rPr>
+          <w:rFonts w:asciiTheme="minorHAnsi" w:eastAsia="Droid Sans Fallback" w:hAnsiTheme="minorHAnsi" w:cs="FreeSans"/>
+          <w:iCs w:val="0"/>
+          <w:color w:val="auto"/>
+          <w:sz w:val="24"/>
+          <w:szCs w:val="24"/>
+        </w:rPr>
+        <w:fldChar w:fldCharType="separate"/>
+      </w:r>
+      <w:r>
+        <w:rPr>
+          <w:rFonts w:asciiTheme="minorHAnsi" w:eastAsia="Droid Sans Fallback" w:hAnsiTheme="minorHAnsi" w:cs="FreeSans"/>
+          <w:iCs w:val="0"/>
+          <w:noProof/>
+          <w:color w:val="auto"/>
+          <w:sz w:val="24"/>
+          <w:szCs w:val="24"/>
+        </w:rPr>
+        <w:t>2</w:t>
+      </w:r>
+      <w:r>
+        <w:rPr>
+          <w:rFonts w:asciiTheme="minorHAnsi" w:eastAsia="Droid Sans Fallback" w:hAnsiTheme="minorHAnsi" w:cs="FreeSans"/>
+          <w:iCs w:val="0"/>
+          <w:color w:val="auto"/>
+          <w:sz w:val="24"/>
+          <w:szCs w:val="24"/>
+        </w:rPr>
+        <w:fldChar w:fldCharType="end"/>
+      </w:r>
+      <w:r>
+        <w:rPr>
+          <w:rFonts w:asciiTheme="minorHAnsi" w:eastAsia="Droid Sans Fallback" w:hAnsiTheme="minorHAnsi" w:cs="FreeSans"/>
+          <w:iCs w:val="0"/>
+          <w:color w:val="auto"/>
+          <w:sz w:val="24"/>
+          <w:szCs w:val="24"/>
+        </w:rPr>
+        <w:t>: Current sites builder services’ advantages and disadvantages.</w:t>
+      </w:r>
+      <w:bookmarkEnd w:id="32"/>
+      <w:bookmarkEnd w:id="33"/>
+      <w:bookmarkEnd w:id="34"/>
+      <w:r>
+        <w:rPr>
+          <w:rFonts w:asciiTheme="minorHAnsi" w:eastAsia="Droid Sans Fallback" w:hAnsiTheme="minorHAnsi" w:cs="FreeSans"/>
+          <w:iCs w:val="0"/>
+          <w:color w:val="auto"/>
+          <w:sz w:val="24"/>
+          <w:szCs w:val="24"/>
+        </w:rPr>
+        <w:t xml:space="preserve"> </w:t>
       </w:r>
     </w:p>
     <w:p>
@@ -6225,10 +6755,17 @@
     <w:p>
       <w:pPr>
         <w:pStyle w:val="TextBody"/>
-        <w:ind w:left="1418"/>
-      </w:pPr>
-      <w:r>
-        <w:t>From above disadvantages, this project is going to build up a site builder for products catalogue. User can choose a default template and customize it. For site building manipulation, user can drag and drop elements from a tool box at builder page. User can also upgrade their account type to have more features. When completing building site, user can preview site and mapping domain. For report, site statistics will show information about number of visitors and which products mostly viewed.</w:t>
+        <w:ind w:left="1701"/>
+        <w:jc w:val="both"/>
+      </w:pPr>
+      <w:r>
+        <w:t>From above disadvantages, this project is going to build up a site builder for products catalogue. User can choose a default template and customize it. For site building manipulation, user can drag and drop elements from a tool box at builder page. User can also upgrade their account type to have more</w:t>
+      </w:r>
+      <w:r>
+        <w:t xml:space="preserve"> support</w:t>
+      </w:r>
+      <w:r>
+        <w:t xml:space="preserve"> features. When completing building site, user can preview site and mapping domain. For report, site statistics will show information about number of visitors and which products mostly viewed.</w:t>
       </w:r>
     </w:p>
     <w:p>
@@ -6253,7 +6790,7 @@
     <w:p>
       <w:pPr>
         <w:pStyle w:val="TextBody"/>
-        <w:ind w:left="1418"/>
+        <w:ind w:left="1701"/>
       </w:pPr>
       <w:r>
         <w:rPr>
@@ -6268,34 +6805,73 @@
     <w:p>
       <w:pPr>
         <w:pStyle w:val="TextBody"/>
-        <w:ind w:left="1418"/>
-      </w:pPr>
-      <w:r>
-        <w:t>- The system is a web application, which concentrates on helping user build products catalogue sites</w:t>
+        <w:numPr>
+          <w:ilvl w:val="0"/>
+          <w:numId w:val="15"/>
+        </w:numPr>
+        <w:ind w:left="2268"/>
+        <w:jc w:val="both"/>
+      </w:pPr>
+      <w:r>
+        <w:t>The system is a web application, which</w:t>
+      </w:r>
+      <w:r>
+        <w:t xml:space="preserve"> </w:t>
+      </w:r>
+      <w:r>
+        <w:t>concentrates on helping user build products catalogue sites</w:t>
+      </w:r>
+      <w:r>
+        <w:t xml:space="preserve"> </w:t>
+      </w:r>
+      <w:r>
+        <w:t>only</w:t>
+      </w:r>
+      <w:r>
+        <w:t>.</w:t>
       </w:r>
     </w:p>
     <w:p>
       <w:pPr>
         <w:pStyle w:val="TextBody"/>
-        <w:ind w:left="1418"/>
-      </w:pPr>
-      <w:r>
-        <w:t>- For more feature example mapping existing domain or premium template, user must upgrade their account type.</w:t>
+        <w:numPr>
+          <w:ilvl w:val="0"/>
+          <w:numId w:val="15"/>
+        </w:numPr>
+        <w:ind w:left="2268"/>
+        <w:jc w:val="both"/>
+      </w:pPr>
+      <w:r>
+        <w:t>For different account type (Gold, Silver, Free), users may have different features.</w:t>
       </w:r>
     </w:p>
     <w:p>
       <w:pPr>
         <w:pStyle w:val="TextBody"/>
-        <w:ind w:left="1418"/>
-      </w:pPr>
-      <w:r>
-        <w:t>- Site statistics will show information about number of visitors and which products mostly viewed.</w:t>
+        <w:numPr>
+          <w:ilvl w:val="0"/>
+          <w:numId w:val="15"/>
+        </w:numPr>
+        <w:ind w:left="2268"/>
+        <w:jc w:val="both"/>
+      </w:pPr>
+      <w:r>
+        <w:t xml:space="preserve">Site statistics will show </w:t>
+      </w:r>
+      <w:r>
+        <w:t xml:space="preserve">summary </w:t>
+      </w:r>
+      <w:r>
+        <w:t>informati</w:t>
+      </w:r>
+      <w:r>
+        <w:t>on about number of visitors and viewed products.</w:t>
       </w:r>
     </w:p>
     <w:p>
       <w:pPr>
         <w:pStyle w:val="TextBody"/>
-        <w:ind w:left="1418"/>
+        <w:ind w:left="1701"/>
       </w:pPr>
       <w:r>
         <w:rPr>
@@ -6309,12 +6885,6 @@
       <w:r>
         <w:tab/>
       </w:r>
-    </w:p>
-    <w:p>
-      <w:pPr>
-        <w:pStyle w:val="TextBody"/>
-        <w:ind w:left="1418"/>
-      </w:pPr>
     </w:p>
     <w:p>
       <w:pPr>
@@ -6326,7 +6896,6 @@
         <w:ind w:left="2127" w:hanging="709"/>
       </w:pPr>
       <w:r>
-        <w:lastRenderedPageBreak/>
         <w:t>Development Environ</w:t>
       </w:r>
       <w:r>
@@ -6382,18 +6951,25 @@
         <w:tc>
           <w:tcPr>
             <w:tcW w:w="2250" w:type="dxa"/>
-            <w:shd w:val="clear" w:color="auto" w:fill="548DD4" w:themeFill="text2" w:themeFillTint="99"/>
+            <w:shd w:val="clear" w:color="auto" w:fill="FFFFFF" w:themeFill="background1"/>
           </w:tcPr>
           <w:p>
             <w:pPr>
+              <w:pStyle w:val="ListParagraph"/>
+              <w:spacing w:line="317" w:lineRule="exact"/>
+              <w:ind w:left="0"/>
               <w:jc w:val="center"/>
               <w:rPr>
+                <w:rFonts w:cstheme="minorHAnsi"/>
                 <w:b/>
+                <w:szCs w:val="24"/>
               </w:rPr>
             </w:pPr>
             <w:r>
               <w:rPr>
+                <w:rFonts w:cstheme="minorHAnsi"/>
                 <w:b/>
+                <w:szCs w:val="24"/>
               </w:rPr>
               <w:t>Windows</w:t>
             </w:r>
@@ -6402,21 +6978,25 @@
         <w:tc>
           <w:tcPr>
             <w:tcW w:w="2593" w:type="dxa"/>
-            <w:shd w:val="clear" w:color="auto" w:fill="548DD4" w:themeFill="text2" w:themeFillTint="99"/>
+            <w:shd w:val="clear" w:color="auto" w:fill="FFFFFF" w:themeFill="background1"/>
           </w:tcPr>
           <w:p>
             <w:pPr>
-              <w:tabs>
-                <w:tab w:val="left" w:pos="1019"/>
-              </w:tabs>
+              <w:pStyle w:val="ListParagraph"/>
+              <w:spacing w:line="317" w:lineRule="exact"/>
+              <w:ind w:left="0"/>
               <w:jc w:val="center"/>
               <w:rPr>
+                <w:rFonts w:cstheme="minorHAnsi"/>
                 <w:b/>
+                <w:szCs w:val="24"/>
               </w:rPr>
             </w:pPr>
             <w:r>
               <w:rPr>
+                <w:rFonts w:cstheme="minorHAnsi"/>
                 <w:b/>
+                <w:szCs w:val="24"/>
               </w:rPr>
               <w:t>Minimum Requirements</w:t>
             </w:r>
@@ -6425,20 +7005,74 @@
         <w:tc>
           <w:tcPr>
             <w:tcW w:w="3286" w:type="dxa"/>
-            <w:shd w:val="clear" w:color="auto" w:fill="548DD4" w:themeFill="text2" w:themeFillTint="99"/>
+            <w:shd w:val="clear" w:color="auto" w:fill="FFFFFF" w:themeFill="background1"/>
           </w:tcPr>
           <w:p>
             <w:pPr>
+              <w:pStyle w:val="ListParagraph"/>
+              <w:spacing w:line="317" w:lineRule="exact"/>
+              <w:ind w:left="0"/>
               <w:jc w:val="center"/>
               <w:rPr>
+                <w:rFonts w:cstheme="minorHAnsi"/>
                 <w:b/>
+                <w:szCs w:val="24"/>
               </w:rPr>
             </w:pPr>
             <w:r>
               <w:rPr>
+                <w:rFonts w:cstheme="minorHAnsi"/>
                 <w:b/>
+                <w:szCs w:val="24"/>
               </w:rPr>
               <w:t>Recommended</w:t>
+            </w:r>
+          </w:p>
+        </w:tc>
+      </w:tr>
+      <w:tr>
+        <w:tc>
+          <w:tcPr>
+            <w:tcW w:w="2250" w:type="dxa"/>
+            <w:shd w:val="clear" w:color="auto" w:fill="FFFFFF" w:themeFill="background1"/>
+          </w:tcPr>
+          <w:p>
+            <w:r>
+              <w:t>Intern</w:t>
+            </w:r>
+            <w:r>
+              <w:t xml:space="preserve">et </w:t>
+            </w:r>
+            <w:r>
+              <w:t>C</w:t>
+            </w:r>
+            <w:r>
+              <w:t>onnection</w:t>
+            </w:r>
+          </w:p>
+        </w:tc>
+        <w:tc>
+          <w:tcPr>
+            <w:tcW w:w="2593" w:type="dxa"/>
+            <w:shd w:val="clear" w:color="auto" w:fill="FFFFFF" w:themeFill="background1"/>
+          </w:tcPr>
+          <w:p>
+            <w:r>
+              <w:t>Cable, Wi-Fi (4 Mbps)</w:t>
+            </w:r>
+          </w:p>
+        </w:tc>
+        <w:tc>
+          <w:tcPr>
+            <w:tcW w:w="3286" w:type="dxa"/>
+            <w:shd w:val="clear" w:color="auto" w:fill="FFFFFF" w:themeFill="background1"/>
+          </w:tcPr>
+          <w:p>
+            <w:pPr>
+              <w:jc w:val="both"/>
+            </w:pPr>
+            <w:r>
+              <w:t>Cable, Wi-Fi (8 Mbps)</w:t>
             </w:r>
           </w:p>
         </w:tc>
@@ -6450,16 +7084,7 @@
           </w:tcPr>
           <w:p>
             <w:r>
-              <w:t>Intern</w:t>
-            </w:r>
-            <w:r>
-              <w:t xml:space="preserve">et </w:t>
-            </w:r>
-            <w:r>
-              <w:t>C</w:t>
-            </w:r>
-            <w:r>
-              <w:t>onnection</w:t>
+              <w:t>Operating System</w:t>
             </w:r>
           </w:p>
         </w:tc>
@@ -6469,7 +7094,7 @@
           </w:tcPr>
           <w:p>
             <w:r>
-              <w:t>Cable, Wi-Fi (4 Mbps)</w:t>
+              <w:t>Window 7</w:t>
             </w:r>
           </w:p>
         </w:tc>
@@ -6482,7 +7107,7 @@
               <w:jc w:val="both"/>
             </w:pPr>
             <w:r>
-              <w:t>Cable, Wi-Fi (8 Mbps)</w:t>
+              <w:t>Window 7</w:t>
             </w:r>
           </w:p>
         </w:tc>
@@ -6494,7 +7119,7 @@
           </w:tcPr>
           <w:p>
             <w:r>
-              <w:t>Operating System</w:t>
+              <w:t>Computer Processor</w:t>
             </w:r>
           </w:p>
         </w:tc>
@@ -6503,8 +7128,41 @@
             <w:tcW w:w="2593" w:type="dxa"/>
           </w:tcPr>
           <w:p>
-            <w:r>
-              <w:t>Window 7</w:t>
+            <w:pPr>
+              <w:jc w:val="center"/>
+              <w:rPr>
+                <w:color w:val="FF0000"/>
+              </w:rPr>
+            </w:pPr>
+            <w:r>
+              <w:rPr>
+                <w:color w:val="FF0000"/>
+              </w:rPr>
+              <w:t>Intel</w:t>
+            </w:r>
+            <w:r>
+              <w:rPr>
+                <w:color w:val="FF0000"/>
+              </w:rPr>
+              <w:t xml:space="preserve">® </w:t>
+            </w:r>
+            <w:r>
+              <w:rPr>
+                <w:color w:val="FF0000"/>
+              </w:rPr>
+              <w:t>Xeon</w:t>
+            </w:r>
+            <w:r>
+              <w:rPr>
+                <w:color w:val="FF0000"/>
+              </w:rPr>
+              <w:t xml:space="preserve">® </w:t>
+            </w:r>
+            <w:r>
+              <w:rPr>
+                <w:color w:val="FF0000"/>
+              </w:rPr>
+              <w:t>Quad Core 2.50 GHz</w:t>
             </w:r>
           </w:p>
         </w:tc>
@@ -6513,11 +7171,23 @@
             <w:tcW w:w="3286" w:type="dxa"/>
           </w:tcPr>
           <w:p>
-            <w:pPr>
-              <w:jc w:val="both"/>
-            </w:pPr>
-            <w:r>
-              <w:t>Window 7</w:t>
+            <w:r>
+              <w:t>Intel® Core™ i3</w:t>
+            </w:r>
+            <w:r>
+              <w:t xml:space="preserve"> </w:t>
+            </w:r>
+            <w:r>
+              <w:t>(</w:t>
+            </w:r>
+            <w:r>
+              <w:t>2.5</w:t>
+            </w:r>
+            <w:r>
+              <w:t>0GHz</w:t>
+            </w:r>
+            <w:r>
+              <w:t>)</w:t>
             </w:r>
           </w:p>
         </w:tc>
@@ -6529,7 +7199,7 @@
           </w:tcPr>
           <w:p>
             <w:r>
-              <w:t>Computer Processor</w:t>
+              <w:t>Computer Memory</w:t>
             </w:r>
           </w:p>
         </w:tc>
@@ -6538,23 +7208,8 @@
             <w:tcW w:w="2593" w:type="dxa"/>
           </w:tcPr>
           <w:p>
-            <w:pPr>
-              <w:jc w:val="center"/>
-            </w:pPr>
-            <w:r>
-              <w:t>Intel</w:t>
-            </w:r>
-            <w:r>
-              <w:t xml:space="preserve">® </w:t>
-            </w:r>
-            <w:r>
-              <w:t>Xeon</w:t>
-            </w:r>
-            <w:r>
-              <w:t xml:space="preserve">® </w:t>
-            </w:r>
-            <w:r>
-              <w:t>Quad Core 2.50 GHz</w:t>
+            <w:r>
+              <w:t>1GB RAM</w:t>
             </w:r>
           </w:p>
         </w:tc>
@@ -6563,50 +7218,9 @@
             <w:tcW w:w="3286" w:type="dxa"/>
           </w:tcPr>
           <w:p>
-            <w:r>
-              <w:t>Intel® Core™ i3</w:t>
-            </w:r>
-            <w:r>
-              <w:t>(</w:t>
-            </w:r>
-            <w:r>
-              <w:t>2.5</w:t>
-            </w:r>
-            <w:r>
-              <w:t>0GHz</w:t>
-            </w:r>
-            <w:r>
-              <w:t>)</w:t>
-            </w:r>
-          </w:p>
-        </w:tc>
-      </w:tr>
-      <w:tr>
-        <w:tc>
-          <w:tcPr>
-            <w:tcW w:w="2250" w:type="dxa"/>
-          </w:tcPr>
-          <w:p>
-            <w:r>
-              <w:t>Computer Memory</w:t>
-            </w:r>
-          </w:p>
-        </w:tc>
-        <w:tc>
-          <w:tcPr>
-            <w:tcW w:w="2593" w:type="dxa"/>
-          </w:tcPr>
-          <w:p>
-            <w:r>
-              <w:t>1GB RAM</w:t>
-            </w:r>
-          </w:p>
-        </w:tc>
-        <w:tc>
-          <w:tcPr>
-            <w:tcW w:w="3286" w:type="dxa"/>
-          </w:tcPr>
-          <w:p>
+            <w:pPr>
+              <w:keepNext/>
+            </w:pPr>
             <w:r>
               <w:t>2GB or more</w:t>
             </w:r>
@@ -6616,6 +7230,32 @@
     </w:tbl>
     <w:p>
       <w:pPr>
+        <w:pStyle w:val="Caption"/>
+        <w:jc w:val="center"/>
+      </w:pPr>
+      <w:bookmarkStart w:id="35" w:name="_Toc409044489"/>
+      <w:bookmarkStart w:id="36" w:name="_Toc409044493"/>
+      <w:bookmarkStart w:id="37" w:name="_Toc409044497"/>
+      <w:r>
+        <w:t xml:space="preserve">Table </w:t>
+      </w:r>
+      <w:fldSimple w:instr=" SEQ Table \* ARABIC ">
+        <w:r>
+          <w:rPr>
+            <w:noProof/>
+          </w:rPr>
+          <w:t>3</w:t>
+        </w:r>
+      </w:fldSimple>
+      <w:r>
+        <w:t>: Hardware Requirement for Server</w:t>
+      </w:r>
+      <w:bookmarkEnd w:id="35"/>
+      <w:bookmarkEnd w:id="36"/>
+      <w:bookmarkEnd w:id="37"/>
+    </w:p>
+    <w:p>
+      <w:pPr>
         <w:rPr>
           <w:b/>
         </w:rPr>
@@ -6634,18 +7274,6 @@
       </w:r>
       <w:r>
         <w:tab/>
-      </w:r>
-      <w:r>
-        <w:rPr>
-          <w:b/>
-        </w:rPr>
-        <w:t>Table 3</w:t>
-      </w:r>
-      <w:r>
-        <w:rPr>
-          <w:b/>
-        </w:rPr>
-        <w:t>: Hardware Requirement for Server</w:t>
       </w:r>
     </w:p>
     <w:p>
@@ -6663,71 +7291,123 @@
         <w:rPr>
           <w:rFonts w:asciiTheme="minorHAnsi" w:hAnsiTheme="minorHAnsi" w:cstheme="minorHAnsi"/>
         </w:rPr>
+        <w:lastRenderedPageBreak/>
         <w:t>Software requirement</w:t>
       </w:r>
     </w:p>
     <w:p>
       <w:pPr>
-        <w:ind w:left="1789"/>
-      </w:pPr>
-      <w:r>
-        <w:t xml:space="preserve">-  Window  7:  operating  system  and  platform  for </w:t>
-      </w:r>
-    </w:p>
-    <w:p>
-      <w:pPr>
-        <w:ind w:left="1789"/>
-      </w:pPr>
-      <w:r>
-        <w:t>development.</w:t>
-      </w:r>
-    </w:p>
-    <w:p>
-      <w:pPr>
-        <w:ind w:left="1789"/>
-      </w:pPr>
-      <w:r>
-        <w:t xml:space="preserve">-  SQL  Server  2012:  used  to  create  and  manage  the </w:t>
-      </w:r>
-    </w:p>
-    <w:p>
-      <w:pPr>
-        <w:ind w:left="1789"/>
-      </w:pPr>
-      <w:r>
-        <w:t>database for system.</w:t>
-      </w:r>
-    </w:p>
-    <w:p>
-      <w:pPr>
-        <w:ind w:left="1789"/>
-      </w:pPr>
-      <w:r>
-        <w:t>-  Visual Studio 2013: used to implement website and web service.</w:t>
-      </w:r>
-    </w:p>
-    <w:p>
-      <w:pPr>
-        <w:ind w:left="1789"/>
-      </w:pPr>
-      <w:r>
-        <w:t>-  Google Code &amp; TortoiseSVN: used for source control.</w:t>
-      </w:r>
-    </w:p>
-    <w:p>
-      <w:pPr>
-        <w:ind w:left="1789"/>
-      </w:pPr>
-      <w:r>
-        <w:t>-  StarUML: used to create models and diagrams.</w:t>
-      </w:r>
-    </w:p>
-    <w:p>
-      <w:pPr>
-        <w:ind w:left="1789"/>
-      </w:pPr>
-      <w:r>
-        <w:t>-  Skype and gmail: used for communication and meeting.</w:t>
+        <w:pStyle w:val="TextBody"/>
+        <w:numPr>
+          <w:ilvl w:val="0"/>
+          <w:numId w:val="15"/>
+        </w:numPr>
+        <w:ind w:left="2268"/>
+      </w:pPr>
+      <w:r>
+        <w:t>Window 7</w:t>
+      </w:r>
+      <w:r>
+        <w:t xml:space="preserve">:  </w:t>
+      </w:r>
+      <w:r>
+        <w:t>operating system and platform for</w:t>
+      </w:r>
+      <w:r>
+        <w:t xml:space="preserve"> development.</w:t>
+      </w:r>
+    </w:p>
+    <w:p>
+      <w:pPr>
+        <w:pStyle w:val="TextBody"/>
+        <w:numPr>
+          <w:ilvl w:val="0"/>
+          <w:numId w:val="15"/>
+        </w:numPr>
+        <w:ind w:left="2268"/>
+      </w:pPr>
+      <w:r>
+        <w:t>SQL Server 2012</w:t>
+      </w:r>
+      <w:r>
+        <w:t xml:space="preserve">:  </w:t>
+      </w:r>
+      <w:r>
+        <w:t>used to create and manage the</w:t>
+      </w:r>
+      <w:r>
+        <w:t xml:space="preserve"> database for system.</w:t>
+      </w:r>
+    </w:p>
+    <w:p>
+      <w:pPr>
+        <w:pStyle w:val="TextBody"/>
+        <w:numPr>
+          <w:ilvl w:val="0"/>
+          <w:numId w:val="15"/>
+        </w:numPr>
+        <w:ind w:left="2268"/>
+      </w:pPr>
+      <w:r>
+        <w:t>Visual Studio 2013: used to implement website and web service.</w:t>
+      </w:r>
+    </w:p>
+    <w:p>
+      <w:pPr>
+        <w:pStyle w:val="TextBody"/>
+        <w:numPr>
+          <w:ilvl w:val="0"/>
+          <w:numId w:val="15"/>
+        </w:numPr>
+        <w:ind w:left="2268"/>
+      </w:pPr>
+      <w:r>
+        <w:t xml:space="preserve">Google Code &amp; </w:t>
+      </w:r>
+      <w:proofErr w:type="spellStart"/>
+      <w:r>
+        <w:t>TortoiseSVN</w:t>
+      </w:r>
+      <w:proofErr w:type="spellEnd"/>
+      <w:r>
+        <w:t>: used for source control.</w:t>
+      </w:r>
+    </w:p>
+    <w:p>
+      <w:pPr>
+        <w:pStyle w:val="TextBody"/>
+        <w:numPr>
+          <w:ilvl w:val="0"/>
+          <w:numId w:val="15"/>
+        </w:numPr>
+        <w:ind w:left="2268"/>
+      </w:pPr>
+      <w:proofErr w:type="spellStart"/>
+      <w:r>
+        <w:t>StarUML</w:t>
+      </w:r>
+      <w:proofErr w:type="spellEnd"/>
+      <w:r>
+        <w:t>: used to create models and diagrams.</w:t>
+      </w:r>
+    </w:p>
+    <w:p>
+      <w:pPr>
+        <w:pStyle w:val="TextBody"/>
+        <w:numPr>
+          <w:ilvl w:val="0"/>
+          <w:numId w:val="15"/>
+        </w:numPr>
+        <w:ind w:left="2268"/>
+      </w:pPr>
+      <w:r>
+        <w:t xml:space="preserve">Skype and </w:t>
+      </w:r>
+      <w:r>
+        <w:t>Gmail</w:t>
+      </w:r>
+      <w:r>
+        <w:t>: used for communication and meeting.</w:t>
       </w:r>
     </w:p>
     <w:p>
@@ -6738,11 +7418,11 @@
           <w:numId w:val="10"/>
         </w:numPr>
       </w:pPr>
-      <w:bookmarkStart w:id="30" w:name="_Toc409039175"/>
+      <w:bookmarkStart w:id="38" w:name="_Toc409044480"/>
       <w:r>
         <w:t>Project Organization</w:t>
       </w:r>
-      <w:bookmarkEnd w:id="30"/>
+      <w:bookmarkEnd w:id="38"/>
     </w:p>
     <w:p>
       <w:pPr>
@@ -6753,55 +7433,25 @@
         </w:numPr>
         <w:ind w:left="1701" w:hanging="567"/>
       </w:pPr>
-      <w:bookmarkStart w:id="31" w:name="_Toc409039176"/>
+      <w:bookmarkStart w:id="39" w:name="_Toc409044481"/>
       <w:r>
         <w:t>Software Process Model</w:t>
       </w:r>
-      <w:bookmarkEnd w:id="31"/>
+      <w:bookmarkEnd w:id="39"/>
     </w:p>
     <w:p>
       <w:pPr>
         <w:pStyle w:val="TextBody"/>
         <w:ind w:left="1418"/>
         <w:rPr>
-          <w:rFonts w:ascii="Tahoma" w:hAnsi="Tahoma" w:cs="Tahoma"/>
-        </w:rPr>
-      </w:pPr>
-      <w:r>
-        <w:rPr>
-          <w:rFonts w:ascii="Tahoma" w:hAnsi="Tahoma" w:cs="Tahoma"/>
-        </w:rPr>
-        <w:t xml:space="preserve">The Waterfall </w:t>
-      </w:r>
-      <w:r>
-        <w:rPr>
-          <w:rFonts w:ascii="Tahoma" w:hAnsi="Tahoma" w:cs="Tahoma"/>
-        </w:rPr>
-        <w:t>model</w:t>
-      </w:r>
-      <w:r>
-        <w:rPr>
-          <w:rFonts w:ascii="Tahoma" w:hAnsi="Tahoma" w:cs="Tahoma"/>
-        </w:rPr>
-        <w:t xml:space="preserve"> was not working well for our project and we decided to use </w:t>
-      </w:r>
-      <w:r>
-        <w:rPr>
-          <w:rFonts w:ascii="Tahoma" w:hAnsi="Tahoma" w:cs="Tahoma"/>
-        </w:rPr>
-        <w:t xml:space="preserve">the </w:t>
-      </w:r>
-      <w:r>
-        <w:rPr>
-          <w:rFonts w:ascii="Tahoma" w:hAnsi="Tahoma" w:cs="Tahoma"/>
-        </w:rPr>
-        <w:t xml:space="preserve">Scrum </w:t>
-      </w:r>
-      <w:r>
-        <w:rPr>
-          <w:rFonts w:ascii="Tahoma" w:hAnsi="Tahoma" w:cs="Tahoma"/>
-        </w:rPr>
-        <w:t>model.</w:t>
+          <w:rFonts w:cs="Tahoma"/>
+        </w:rPr>
+      </w:pPr>
+      <w:r>
+        <w:rPr>
+          <w:rFonts w:cs="Tahoma"/>
+        </w:rPr>
+        <w:t>The Waterfall model was not working well for our project and we decided to use the Scrum model.</w:t>
       </w:r>
     </w:p>
     <w:p>
@@ -6814,31 +7464,26 @@
         <w:adjustRightInd w:val="0"/>
         <w:jc w:val="both"/>
         <w:rPr>
-          <w:rFonts w:ascii="Tahoma" w:hAnsi="Tahoma" w:cs="Tahoma"/>
-        </w:rPr>
-      </w:pPr>
-      <w:r>
-        <w:rPr>
-          <w:rFonts w:ascii="Tahoma" w:hAnsi="Tahoma" w:cs="Tahoma"/>
+          <w:rFonts w:cs="Tahoma"/>
+        </w:rPr>
+      </w:pPr>
+      <w:r>
+        <w:rPr>
+          <w:rFonts w:cs="Tahoma"/>
         </w:rPr>
         <w:tab/>
       </w:r>
       <w:r>
         <w:rPr>
-          <w:rFonts w:ascii="Tahoma" w:hAnsi="Tahoma" w:cs="Tahoma"/>
+          <w:rFonts w:cs="Tahoma"/>
         </w:rPr>
         <w:tab/>
       </w:r>
       <w:r>
         <w:rPr>
-          <w:rFonts w:ascii="Tahoma" w:hAnsi="Tahoma" w:cs="Tahoma"/>
+          <w:rFonts w:cs="Tahoma"/>
         </w:rPr>
         <w:tab/>
-      </w:r>
-      <w:r>
-        <w:rPr>
-          <w:rFonts w:ascii="Tahoma" w:hAnsi="Tahoma" w:cs="Tahoma"/>
-        </w:rPr>
         <w:t>OVERVIEW DIAGRAM</w:t>
       </w:r>
     </w:p>
@@ -6914,51 +7559,20 @@
     </w:p>
     <w:p>
       <w:pPr>
-        <w:tabs>
-          <w:tab w:val="left" w:pos="360"/>
-        </w:tabs>
         <w:autoSpaceDE w:val="0"/>
         <w:autoSpaceDN w:val="0"/>
         <w:adjustRightInd w:val="0"/>
-        <w:ind w:left="360"/>
+        <w:ind w:left="1418"/>
         <w:jc w:val="both"/>
       </w:pPr>
       <w:r>
         <w:rPr>
-          <w:rFonts w:ascii="Tahoma" w:hAnsi="Tahoma" w:cs="Tahoma"/>
-        </w:rPr>
-        <w:lastRenderedPageBreak/>
-        <w:t>B</w:t>
-      </w:r>
-      <w:r>
-        <w:rPr>
-          <w:rFonts w:ascii="Tahoma" w:hAnsi="Tahoma" w:cs="Tahoma"/>
-        </w:rPr>
-        <w:t xml:space="preserve">ecause of the project characteristics, we decide to make progress in series of sprints which are time boxed iterations in one week. At the beginning of one sprint, through sprint planning meeting, all team members will discuss </w:t>
-      </w:r>
-      <w:r>
-        <w:rPr>
-          <w:rFonts w:ascii="Tahoma" w:hAnsi="Tahoma" w:cs="Tahoma"/>
-        </w:rPr>
-        <w:t xml:space="preserve">together </w:t>
-      </w:r>
-      <w:r>
-        <w:rPr>
-          <w:rFonts w:ascii="Tahoma" w:hAnsi="Tahoma" w:cs="Tahoma"/>
-        </w:rPr>
-        <w:t>to define sprint backlog which is suitable to be completed within a week. Daily meeting and online conference</w:t>
-      </w:r>
-      <w:r>
-        <w:rPr>
-          <w:rFonts w:ascii="Tahoma" w:hAnsi="Tahoma" w:cs="Tahoma"/>
-        </w:rPr>
-        <w:t xml:space="preserve"> are used</w:t>
-      </w:r>
-      <w:r>
-        <w:rPr>
-          <w:rFonts w:ascii="Tahoma" w:hAnsi="Tahoma" w:cs="Tahoma"/>
-        </w:rPr>
-        <w:t xml:space="preserve"> to manage all activities. </w:t>
+          <w:highlight w:val="yellow"/>
+        </w:rPr>
+        <w:t>Because of the project characteristics, we decide to make progress in series of sprints which are time boxed iterations in one week. At the beginning of one sprint, through sprint planning meeting, all team members will discuss together to define sprint backlog which is suitable to be completed within a week. Daily meeting and online conference are used to manage all activities.</w:t>
+      </w:r>
+      <w:r>
+        <w:t xml:space="preserve"> </w:t>
       </w:r>
     </w:p>
     <w:p>
@@ -6979,24 +7593,16 @@
         </w:numPr>
         <w:ind w:left="1701" w:hanging="567"/>
       </w:pPr>
-      <w:bookmarkStart w:id="32" w:name="_Toc409039177"/>
+      <w:bookmarkStart w:id="40" w:name="_Toc409044482"/>
       <w:r>
         <w:t>Roles and responsibilities</w:t>
       </w:r>
-      <w:bookmarkEnd w:id="32"/>
+      <w:bookmarkEnd w:id="40"/>
     </w:p>
     <w:tbl>
       <w:tblPr>
+        <w:tblStyle w:val="TableGridLight1"/>
         <w:tblW w:w="4943" w:type="pct"/>
-        <w:tblInd w:w="360" w:type="dxa"/>
-        <w:tblBorders>
-          <w:top w:val="single" w:sz="12" w:space="0" w:color="auto"/>
-          <w:left w:val="single" w:sz="12" w:space="0" w:color="auto"/>
-          <w:bottom w:val="single" w:sz="12" w:space="0" w:color="auto"/>
-          <w:right w:val="single" w:sz="12" w:space="0" w:color="auto"/>
-          <w:insideH w:val="single" w:sz="4" w:space="0" w:color="auto"/>
-          <w:insideV w:val="single" w:sz="4" w:space="0" w:color="auto"/>
-        </w:tblBorders>
         <w:tblLook w:val="0420" w:firstRow="1" w:lastRow="0" w:firstColumn="0" w:lastColumn="0" w:noHBand="0" w:noVBand="1"/>
       </w:tblPr>
       <w:tblGrid>
@@ -7013,14 +7619,26 @@
         <w:tc>
           <w:tcPr>
             <w:tcW w:w="484" w:type="pct"/>
-            <w:shd w:val="clear" w:color="auto" w:fill="FBD4B4"/>
-            <w:vAlign w:val="center"/>
+            <w:shd w:val="clear" w:color="auto" w:fill="FFFFFF" w:themeFill="background1"/>
           </w:tcPr>
           <w:p>
             <w:pPr>
-              <w:pStyle w:val="HeadingLv1"/>
+              <w:pStyle w:val="ListParagraph"/>
+              <w:spacing w:line="317" w:lineRule="exact"/>
+              <w:ind w:left="0"/>
+              <w:jc w:val="center"/>
+              <w:rPr>
+                <w:rFonts w:cstheme="minorHAnsi"/>
+                <w:b/>
+                <w:szCs w:val="24"/>
+              </w:rPr>
             </w:pPr>
             <w:r>
+              <w:rPr>
+                <w:rFonts w:cstheme="minorHAnsi"/>
+                <w:b/>
+                <w:szCs w:val="24"/>
+              </w:rPr>
               <w:t>No.</w:t>
             </w:r>
           </w:p>
@@ -7028,14 +7646,26 @@
         <w:tc>
           <w:tcPr>
             <w:tcW w:w="1055" w:type="pct"/>
-            <w:shd w:val="clear" w:color="auto" w:fill="FBD4B4"/>
-            <w:vAlign w:val="center"/>
+            <w:shd w:val="clear" w:color="auto" w:fill="FFFFFF" w:themeFill="background1"/>
           </w:tcPr>
           <w:p>
             <w:pPr>
-              <w:pStyle w:val="HeadingLv1"/>
+              <w:pStyle w:val="ListParagraph"/>
+              <w:spacing w:line="317" w:lineRule="exact"/>
+              <w:ind w:left="0"/>
+              <w:jc w:val="center"/>
+              <w:rPr>
+                <w:rFonts w:cstheme="minorHAnsi"/>
+                <w:b/>
+                <w:szCs w:val="24"/>
+              </w:rPr>
             </w:pPr>
             <w:r>
+              <w:rPr>
+                <w:rFonts w:cstheme="minorHAnsi"/>
+                <w:b/>
+                <w:szCs w:val="24"/>
+              </w:rPr>
               <w:t>Full name</w:t>
             </w:r>
           </w:p>
@@ -7043,14 +7673,26 @@
         <w:tc>
           <w:tcPr>
             <w:tcW w:w="948" w:type="pct"/>
-            <w:shd w:val="clear" w:color="auto" w:fill="FBD4B4"/>
-            <w:vAlign w:val="center"/>
+            <w:shd w:val="clear" w:color="auto" w:fill="FFFFFF" w:themeFill="background1"/>
           </w:tcPr>
           <w:p>
             <w:pPr>
-              <w:pStyle w:val="HeadingLv1"/>
+              <w:pStyle w:val="ListParagraph"/>
+              <w:spacing w:line="317" w:lineRule="exact"/>
+              <w:ind w:left="0"/>
+              <w:jc w:val="center"/>
+              <w:rPr>
+                <w:rFonts w:cstheme="minorHAnsi"/>
+                <w:b/>
+                <w:szCs w:val="24"/>
+              </w:rPr>
             </w:pPr>
             <w:r>
+              <w:rPr>
+                <w:rFonts w:cstheme="minorHAnsi"/>
+                <w:b/>
+                <w:szCs w:val="24"/>
+              </w:rPr>
               <w:t>Team Role</w:t>
             </w:r>
           </w:p>
@@ -7058,14 +7700,26 @@
         <w:tc>
           <w:tcPr>
             <w:tcW w:w="943" w:type="pct"/>
-            <w:shd w:val="clear" w:color="auto" w:fill="FBD4B4"/>
-            <w:vAlign w:val="center"/>
+            <w:shd w:val="clear" w:color="auto" w:fill="FFFFFF" w:themeFill="background1"/>
           </w:tcPr>
           <w:p>
             <w:pPr>
-              <w:pStyle w:val="HeadingLv1"/>
+              <w:pStyle w:val="ListParagraph"/>
+              <w:spacing w:line="317" w:lineRule="exact"/>
+              <w:ind w:left="0"/>
+              <w:jc w:val="center"/>
+              <w:rPr>
+                <w:rFonts w:cstheme="minorHAnsi"/>
+                <w:b/>
+                <w:szCs w:val="24"/>
+              </w:rPr>
             </w:pPr>
             <w:r>
+              <w:rPr>
+                <w:rFonts w:cstheme="minorHAnsi"/>
+                <w:b/>
+                <w:szCs w:val="24"/>
+              </w:rPr>
               <w:t>Scrum Team Role</w:t>
             </w:r>
           </w:p>
@@ -7073,14 +7727,26 @@
         <w:tc>
           <w:tcPr>
             <w:tcW w:w="1569" w:type="pct"/>
-            <w:shd w:val="clear" w:color="auto" w:fill="FBD4B4"/>
-            <w:vAlign w:val="center"/>
+            <w:shd w:val="clear" w:color="auto" w:fill="FFFFFF" w:themeFill="background1"/>
           </w:tcPr>
           <w:p>
             <w:pPr>
-              <w:pStyle w:val="HeadingLv1"/>
+              <w:pStyle w:val="ListParagraph"/>
+              <w:spacing w:line="317" w:lineRule="exact"/>
+              <w:ind w:left="0"/>
+              <w:jc w:val="center"/>
+              <w:rPr>
+                <w:rFonts w:cstheme="minorHAnsi"/>
+                <w:b/>
+                <w:szCs w:val="24"/>
+              </w:rPr>
             </w:pPr>
             <w:r>
+              <w:rPr>
+                <w:rFonts w:cstheme="minorHAnsi"/>
+                <w:b/>
+                <w:szCs w:val="24"/>
+              </w:rPr>
               <w:t>Responsibilities</w:t>
             </w:r>
           </w:p>
@@ -7093,7 +7759,6 @@
         <w:tc>
           <w:tcPr>
             <w:tcW w:w="484" w:type="pct"/>
-            <w:shd w:val="clear" w:color="auto" w:fill="FFFFFF"/>
           </w:tcPr>
           <w:p>
             <w:pPr>
@@ -7101,13 +7766,16 @@
               <w:rPr>
                 <w:b w:val="0"/>
                 <w:color w:val="auto"/>
+                <w:sz w:val="21"/>
               </w:rPr>
             </w:pPr>
             <w:r>
               <w:rPr>
                 <w:b w:val="0"/>
                 <w:color w:val="auto"/>
-              </w:rPr>
+                <w:sz w:val="21"/>
+              </w:rPr>
+              <w:lastRenderedPageBreak/>
               <w:t>1</w:t>
             </w:r>
           </w:p>
@@ -7115,7 +7783,6 @@
         <w:tc>
           <w:tcPr>
             <w:tcW w:w="1055" w:type="pct"/>
-            <w:shd w:val="clear" w:color="auto" w:fill="FFFFFF"/>
           </w:tcPr>
           <w:p>
             <w:pPr>
@@ -7123,21 +7790,60 @@
               <w:rPr>
                 <w:b w:val="0"/>
                 <w:color w:val="auto"/>
+                <w:sz w:val="21"/>
               </w:rPr>
             </w:pPr>
+            <w:proofErr w:type="spellStart"/>
             <w:r>
               <w:rPr>
                 <w:b w:val="0"/>
                 <w:color w:val="auto"/>
-              </w:rPr>
-              <w:t>Nguyễn Huy Hùng</w:t>
-            </w:r>
+                <w:sz w:val="21"/>
+              </w:rPr>
+              <w:t>Nguyễn</w:t>
+            </w:r>
+            <w:proofErr w:type="spellEnd"/>
+            <w:r>
+              <w:rPr>
+                <w:b w:val="0"/>
+                <w:color w:val="auto"/>
+                <w:sz w:val="21"/>
+              </w:rPr>
+              <w:t xml:space="preserve"> </w:t>
+            </w:r>
+            <w:proofErr w:type="spellStart"/>
+            <w:r>
+              <w:rPr>
+                <w:b w:val="0"/>
+                <w:color w:val="auto"/>
+                <w:sz w:val="21"/>
+              </w:rPr>
+              <w:t>Huy</w:t>
+            </w:r>
+            <w:proofErr w:type="spellEnd"/>
+            <w:r>
+              <w:rPr>
+                <w:b w:val="0"/>
+                <w:color w:val="auto"/>
+                <w:sz w:val="21"/>
+              </w:rPr>
+              <w:t xml:space="preserve"> </w:t>
+            </w:r>
+            <w:proofErr w:type="spellStart"/>
+            <w:r>
+              <w:rPr>
+                <w:b w:val="0"/>
+                <w:color w:val="auto"/>
+                <w:sz w:val="21"/>
+              </w:rPr>
+              <w:t>Hùng</w:t>
+            </w:r>
+            <w:proofErr w:type="spellEnd"/>
           </w:p>
         </w:tc>
         <w:tc>
           <w:tcPr>
             <w:tcW w:w="948" w:type="pct"/>
-            <w:shd w:val="clear" w:color="auto" w:fill="FFFFFF"/>
           </w:tcPr>
           <w:p>
             <w:pPr>
@@ -7145,12 +7851,14 @@
               <w:rPr>
                 <w:b w:val="0"/>
                 <w:color w:val="auto"/>
+                <w:sz w:val="21"/>
               </w:rPr>
             </w:pPr>
             <w:r>
               <w:rPr>
                 <w:b w:val="0"/>
                 <w:color w:val="auto"/>
+                <w:sz w:val="21"/>
               </w:rPr>
               <w:t>Project Manager</w:t>
             </w:r>
@@ -7159,7 +7867,6 @@
         <w:tc>
           <w:tcPr>
             <w:tcW w:w="943" w:type="pct"/>
-            <w:shd w:val="clear" w:color="auto" w:fill="FFFFFF"/>
           </w:tcPr>
           <w:p>
             <w:pPr>
@@ -7167,12 +7874,14 @@
               <w:rPr>
                 <w:b w:val="0"/>
                 <w:color w:val="auto"/>
+                <w:sz w:val="21"/>
               </w:rPr>
             </w:pPr>
             <w:r>
               <w:rPr>
                 <w:b w:val="0"/>
                 <w:color w:val="auto"/>
+                <w:sz w:val="21"/>
               </w:rPr>
               <w:t>Product Owner</w:t>
             </w:r>
@@ -7181,7 +7890,6 @@
         <w:tc>
           <w:tcPr>
             <w:tcW w:w="1569" w:type="pct"/>
-            <w:shd w:val="clear" w:color="auto" w:fill="FFFFFF"/>
           </w:tcPr>
           <w:p>
             <w:pPr>
@@ -7193,12 +7901,14 @@
               <w:rPr>
                 <w:b w:val="0"/>
                 <w:color w:val="auto"/>
+                <w:sz w:val="21"/>
               </w:rPr>
             </w:pPr>
             <w:r>
               <w:rPr>
                 <w:b w:val="0"/>
                 <w:color w:val="auto"/>
+                <w:sz w:val="21"/>
               </w:rPr>
               <w:t>Outline work in scrum backlog</w:t>
             </w:r>
@@ -7213,12 +7923,14 @@
               <w:rPr>
                 <w:b w:val="0"/>
                 <w:color w:val="auto"/>
+                <w:sz w:val="21"/>
               </w:rPr>
             </w:pPr>
             <w:r>
               <w:rPr>
                 <w:b w:val="0"/>
                 <w:color w:val="auto"/>
+                <w:sz w:val="21"/>
               </w:rPr>
               <w:t>Prioritize work</w:t>
             </w:r>
@@ -7233,12 +7945,14 @@
               <w:rPr>
                 <w:b w:val="0"/>
                 <w:color w:val="auto"/>
+                <w:sz w:val="21"/>
               </w:rPr>
             </w:pPr>
             <w:r>
               <w:rPr>
                 <w:b w:val="0"/>
                 <w:color w:val="auto"/>
+                <w:sz w:val="21"/>
               </w:rPr>
               <w:t>Answer question and deliver direction</w:t>
             </w:r>
@@ -7252,7 +7966,6 @@
         <w:tc>
           <w:tcPr>
             <w:tcW w:w="484" w:type="pct"/>
-            <w:shd w:val="clear" w:color="auto" w:fill="FFFFFF"/>
           </w:tcPr>
           <w:p>
             <w:pPr>
@@ -7260,12 +7973,14 @@
               <w:rPr>
                 <w:b w:val="0"/>
                 <w:color w:val="auto"/>
+                <w:sz w:val="21"/>
               </w:rPr>
             </w:pPr>
             <w:r>
               <w:rPr>
                 <w:b w:val="0"/>
                 <w:color w:val="auto"/>
+                <w:sz w:val="21"/>
               </w:rPr>
               <w:t>2.</w:t>
             </w:r>
@@ -7274,7 +7989,6 @@
         <w:tc>
           <w:tcPr>
             <w:tcW w:w="1055" w:type="pct"/>
-            <w:shd w:val="clear" w:color="auto" w:fill="FFFFFF"/>
           </w:tcPr>
           <w:p>
             <w:pPr>
@@ -7282,21 +7996,60 @@
               <w:rPr>
                 <w:b w:val="0"/>
                 <w:color w:val="auto"/>
+                <w:sz w:val="21"/>
               </w:rPr>
             </w:pPr>
+            <w:proofErr w:type="spellStart"/>
             <w:r>
               <w:rPr>
                 <w:b w:val="0"/>
                 <w:color w:val="auto"/>
-              </w:rPr>
-              <w:t>Phạm Văn Thắng</w:t>
-            </w:r>
+                <w:sz w:val="21"/>
+              </w:rPr>
+              <w:t>Phạm</w:t>
+            </w:r>
+            <w:proofErr w:type="spellEnd"/>
+            <w:r>
+              <w:rPr>
+                <w:b w:val="0"/>
+                <w:color w:val="auto"/>
+                <w:sz w:val="21"/>
+              </w:rPr>
+              <w:t xml:space="preserve"> </w:t>
+            </w:r>
+            <w:proofErr w:type="spellStart"/>
+            <w:r>
+              <w:rPr>
+                <w:b w:val="0"/>
+                <w:color w:val="auto"/>
+                <w:sz w:val="21"/>
+              </w:rPr>
+              <w:t>Văn</w:t>
+            </w:r>
+            <w:proofErr w:type="spellEnd"/>
+            <w:r>
+              <w:rPr>
+                <w:b w:val="0"/>
+                <w:color w:val="auto"/>
+                <w:sz w:val="21"/>
+              </w:rPr>
+              <w:t xml:space="preserve"> </w:t>
+            </w:r>
+            <w:proofErr w:type="spellStart"/>
+            <w:r>
+              <w:rPr>
+                <w:b w:val="0"/>
+                <w:color w:val="auto"/>
+                <w:sz w:val="21"/>
+              </w:rPr>
+              <w:t>Thắng</w:t>
+            </w:r>
+            <w:proofErr w:type="spellEnd"/>
           </w:p>
         </w:tc>
         <w:tc>
           <w:tcPr>
             <w:tcW w:w="948" w:type="pct"/>
-            <w:shd w:val="clear" w:color="auto" w:fill="FFFFFF"/>
           </w:tcPr>
           <w:p>
             <w:pPr>
@@ -7304,12 +8057,14 @@
               <w:rPr>
                 <w:b w:val="0"/>
                 <w:color w:val="auto"/>
+                <w:sz w:val="21"/>
               </w:rPr>
             </w:pPr>
             <w:r>
               <w:rPr>
                 <w:b w:val="0"/>
                 <w:color w:val="auto"/>
+                <w:sz w:val="21"/>
               </w:rPr>
               <w:t>Team Leader</w:t>
             </w:r>
@@ -7318,7 +8073,6 @@
         <w:tc>
           <w:tcPr>
             <w:tcW w:w="943" w:type="pct"/>
-            <w:shd w:val="clear" w:color="auto" w:fill="FFFFFF"/>
           </w:tcPr>
           <w:p>
             <w:pPr>
@@ -7326,12 +8080,14 @@
               <w:rPr>
                 <w:b w:val="0"/>
                 <w:color w:val="auto"/>
+                <w:sz w:val="21"/>
               </w:rPr>
             </w:pPr>
             <w:r>
               <w:rPr>
                 <w:b w:val="0"/>
                 <w:color w:val="auto"/>
+                <w:sz w:val="21"/>
               </w:rPr>
               <w:t>Scrum Master</w:t>
             </w:r>
@@ -7340,7 +8096,6 @@
         <w:tc>
           <w:tcPr>
             <w:tcW w:w="1569" w:type="pct"/>
-            <w:shd w:val="clear" w:color="auto" w:fill="FFFFFF"/>
           </w:tcPr>
           <w:p>
             <w:pPr>
@@ -7352,12 +8107,14 @@
               <w:rPr>
                 <w:b w:val="0"/>
                 <w:color w:val="auto"/>
+                <w:sz w:val="21"/>
               </w:rPr>
             </w:pPr>
             <w:r>
               <w:rPr>
                 <w:b w:val="0"/>
                 <w:color w:val="auto"/>
+                <w:sz w:val="21"/>
               </w:rPr>
               <w:t>Facilitate productivity – maximize team performance</w:t>
             </w:r>
@@ -7372,12 +8129,14 @@
               <w:rPr>
                 <w:b w:val="0"/>
                 <w:color w:val="auto"/>
+                <w:sz w:val="21"/>
               </w:rPr>
             </w:pPr>
             <w:r>
               <w:rPr>
                 <w:b w:val="0"/>
                 <w:color w:val="auto"/>
+                <w:sz w:val="21"/>
               </w:rPr>
               <w:t>Complete all individual work</w:t>
             </w:r>
@@ -7391,7 +8150,6 @@
         <w:tc>
           <w:tcPr>
             <w:tcW w:w="484" w:type="pct"/>
-            <w:shd w:val="clear" w:color="auto" w:fill="FFFFFF"/>
           </w:tcPr>
           <w:p>
             <w:pPr>
@@ -7399,12 +8157,14 @@
               <w:rPr>
                 <w:b w:val="0"/>
                 <w:color w:val="auto"/>
+                <w:sz w:val="21"/>
               </w:rPr>
             </w:pPr>
             <w:r>
               <w:rPr>
                 <w:b w:val="0"/>
                 <w:color w:val="auto"/>
+                <w:sz w:val="21"/>
               </w:rPr>
               <w:t>3.</w:t>
             </w:r>
@@ -7413,7 +8173,6 @@
         <w:tc>
           <w:tcPr>
             <w:tcW w:w="1055" w:type="pct"/>
-            <w:shd w:val="clear" w:color="auto" w:fill="FFFFFF"/>
           </w:tcPr>
           <w:p>
             <w:pPr>
@@ -7421,21 +8180,60 @@
               <w:rPr>
                 <w:b w:val="0"/>
                 <w:color w:val="auto"/>
+                <w:sz w:val="21"/>
               </w:rPr>
             </w:pPr>
+            <w:proofErr w:type="spellStart"/>
             <w:r>
               <w:rPr>
                 <w:b w:val="0"/>
                 <w:color w:val="auto"/>
-              </w:rPr>
-              <w:t>Lê Trần Thịnh</w:t>
-            </w:r>
+                <w:sz w:val="21"/>
+              </w:rPr>
+              <w:t>Lê</w:t>
+            </w:r>
+            <w:proofErr w:type="spellEnd"/>
+            <w:r>
+              <w:rPr>
+                <w:b w:val="0"/>
+                <w:color w:val="auto"/>
+                <w:sz w:val="21"/>
+              </w:rPr>
+              <w:t xml:space="preserve"> </w:t>
+            </w:r>
+            <w:proofErr w:type="spellStart"/>
+            <w:r>
+              <w:rPr>
+                <w:b w:val="0"/>
+                <w:color w:val="auto"/>
+                <w:sz w:val="21"/>
+              </w:rPr>
+              <w:t>Trần</w:t>
+            </w:r>
+            <w:proofErr w:type="spellEnd"/>
+            <w:r>
+              <w:rPr>
+                <w:b w:val="0"/>
+                <w:color w:val="auto"/>
+                <w:sz w:val="21"/>
+              </w:rPr>
+              <w:t xml:space="preserve"> </w:t>
+            </w:r>
+            <w:proofErr w:type="spellStart"/>
+            <w:r>
+              <w:rPr>
+                <w:b w:val="0"/>
+                <w:color w:val="auto"/>
+                <w:sz w:val="21"/>
+              </w:rPr>
+              <w:t>Thịnh</w:t>
+            </w:r>
+            <w:proofErr w:type="spellEnd"/>
           </w:p>
         </w:tc>
         <w:tc>
           <w:tcPr>
             <w:tcW w:w="948" w:type="pct"/>
-            <w:shd w:val="clear" w:color="auto" w:fill="FFFFFF"/>
           </w:tcPr>
           <w:p>
             <w:pPr>
@@ -7443,12 +8241,14 @@
               <w:rPr>
                 <w:b w:val="0"/>
                 <w:color w:val="auto"/>
+                <w:sz w:val="21"/>
               </w:rPr>
             </w:pPr>
             <w:r>
               <w:rPr>
                 <w:b w:val="0"/>
                 <w:color w:val="auto"/>
+                <w:sz w:val="21"/>
               </w:rPr>
               <w:t>Team Member</w:t>
             </w:r>
@@ -7457,7 +8257,6 @@
         <w:tc>
           <w:tcPr>
             <w:tcW w:w="943" w:type="pct"/>
-            <w:shd w:val="clear" w:color="auto" w:fill="FFFFFF"/>
           </w:tcPr>
           <w:p>
             <w:pPr>
@@ -7465,12 +8264,14 @@
               <w:rPr>
                 <w:b w:val="0"/>
                 <w:color w:val="auto"/>
+                <w:sz w:val="21"/>
               </w:rPr>
             </w:pPr>
             <w:r>
               <w:rPr>
                 <w:b w:val="0"/>
                 <w:color w:val="auto"/>
+                <w:sz w:val="21"/>
               </w:rPr>
               <w:t>Scrum Team Member</w:t>
             </w:r>
@@ -7479,7 +8280,6 @@
         <w:tc>
           <w:tcPr>
             <w:tcW w:w="1569" w:type="pct"/>
-            <w:shd w:val="clear" w:color="auto" w:fill="FFFFFF"/>
           </w:tcPr>
           <w:p>
             <w:pPr>
@@ -7491,12 +8291,14 @@
               <w:rPr>
                 <w:b w:val="0"/>
                 <w:color w:val="auto"/>
+                <w:sz w:val="21"/>
               </w:rPr>
             </w:pPr>
             <w:r>
               <w:rPr>
                 <w:b w:val="0"/>
                 <w:color w:val="auto"/>
+                <w:sz w:val="21"/>
               </w:rPr>
               <w:t>Commit individual product on time</w:t>
             </w:r>
@@ -7511,12 +8313,14 @@
               <w:rPr>
                 <w:b w:val="0"/>
                 <w:color w:val="auto"/>
+                <w:sz w:val="21"/>
               </w:rPr>
             </w:pPr>
             <w:r>
               <w:rPr>
                 <w:b w:val="0"/>
                 <w:color w:val="auto"/>
+                <w:sz w:val="21"/>
               </w:rPr>
               <w:t>Support each other to complete team work</w:t>
             </w:r>
@@ -7530,7 +8334,6 @@
         <w:tc>
           <w:tcPr>
             <w:tcW w:w="484" w:type="pct"/>
-            <w:shd w:val="clear" w:color="auto" w:fill="FFFFFF"/>
           </w:tcPr>
           <w:p>
             <w:pPr>
@@ -7538,12 +8341,14 @@
               <w:rPr>
                 <w:b w:val="0"/>
                 <w:color w:val="auto"/>
+                <w:sz w:val="21"/>
               </w:rPr>
             </w:pPr>
             <w:r>
               <w:rPr>
                 <w:b w:val="0"/>
                 <w:color w:val="auto"/>
+                <w:sz w:val="21"/>
               </w:rPr>
               <w:t>4</w:t>
             </w:r>
@@ -7552,7 +8357,6 @@
         <w:tc>
           <w:tcPr>
             <w:tcW w:w="1055" w:type="pct"/>
-            <w:shd w:val="clear" w:color="auto" w:fill="FFFFFF"/>
           </w:tcPr>
           <w:p>
             <w:pPr>
@@ -7560,21 +8364,60 @@
               <w:rPr>
                 <w:b w:val="0"/>
                 <w:color w:val="auto"/>
+                <w:sz w:val="21"/>
               </w:rPr>
             </w:pPr>
+            <w:proofErr w:type="spellStart"/>
             <w:r>
               <w:rPr>
                 <w:b w:val="0"/>
                 <w:color w:val="auto"/>
-              </w:rPr>
-              <w:t>Phạm Khương Duy</w:t>
-            </w:r>
+                <w:sz w:val="21"/>
+              </w:rPr>
+              <w:t>Phạm</w:t>
+            </w:r>
+            <w:proofErr w:type="spellEnd"/>
+            <w:r>
+              <w:rPr>
+                <w:b w:val="0"/>
+                <w:color w:val="auto"/>
+                <w:sz w:val="21"/>
+              </w:rPr>
+              <w:t xml:space="preserve"> </w:t>
+            </w:r>
+            <w:proofErr w:type="spellStart"/>
+            <w:r>
+              <w:rPr>
+                <w:b w:val="0"/>
+                <w:color w:val="auto"/>
+                <w:sz w:val="21"/>
+              </w:rPr>
+              <w:t>Khương</w:t>
+            </w:r>
+            <w:proofErr w:type="spellEnd"/>
+            <w:r>
+              <w:rPr>
+                <w:b w:val="0"/>
+                <w:color w:val="auto"/>
+                <w:sz w:val="21"/>
+              </w:rPr>
+              <w:t xml:space="preserve"> </w:t>
+            </w:r>
+            <w:proofErr w:type="spellStart"/>
+            <w:r>
+              <w:rPr>
+                <w:b w:val="0"/>
+                <w:color w:val="auto"/>
+                <w:sz w:val="21"/>
+              </w:rPr>
+              <w:t>Duy</w:t>
+            </w:r>
+            <w:proofErr w:type="spellEnd"/>
           </w:p>
         </w:tc>
         <w:tc>
           <w:tcPr>
             <w:tcW w:w="948" w:type="pct"/>
-            <w:shd w:val="clear" w:color="auto" w:fill="FFFFFF"/>
           </w:tcPr>
           <w:p>
             <w:pPr>
@@ -7582,12 +8425,14 @@
               <w:rPr>
                 <w:b w:val="0"/>
                 <w:color w:val="auto"/>
+                <w:sz w:val="21"/>
               </w:rPr>
             </w:pPr>
             <w:r>
               <w:rPr>
                 <w:b w:val="0"/>
                 <w:color w:val="auto"/>
+                <w:sz w:val="21"/>
               </w:rPr>
               <w:t>Team Member</w:t>
             </w:r>
@@ -7596,7 +8441,6 @@
         <w:tc>
           <w:tcPr>
             <w:tcW w:w="943" w:type="pct"/>
-            <w:shd w:val="clear" w:color="auto" w:fill="FFFFFF"/>
           </w:tcPr>
           <w:p>
             <w:pPr>
@@ -7604,12 +8448,14 @@
               <w:rPr>
                 <w:b w:val="0"/>
                 <w:color w:val="auto"/>
+                <w:sz w:val="21"/>
               </w:rPr>
             </w:pPr>
             <w:r>
               <w:rPr>
                 <w:b w:val="0"/>
                 <w:color w:val="auto"/>
+                <w:sz w:val="21"/>
               </w:rPr>
               <w:t>Scrum Team Member</w:t>
             </w:r>
@@ -7618,7 +8464,6 @@
         <w:tc>
           <w:tcPr>
             <w:tcW w:w="1569" w:type="pct"/>
-            <w:shd w:val="clear" w:color="auto" w:fill="FFFFFF"/>
           </w:tcPr>
           <w:p>
             <w:pPr>
@@ -7630,12 +8475,14 @@
               <w:rPr>
                 <w:b w:val="0"/>
                 <w:color w:val="auto"/>
+                <w:sz w:val="21"/>
               </w:rPr>
             </w:pPr>
             <w:r>
               <w:rPr>
                 <w:b w:val="0"/>
                 <w:color w:val="auto"/>
+                <w:sz w:val="21"/>
               </w:rPr>
               <w:t>Commit individual product on time</w:t>
             </w:r>
@@ -7650,12 +8497,14 @@
               <w:rPr>
                 <w:b w:val="0"/>
                 <w:color w:val="auto"/>
+                <w:sz w:val="21"/>
               </w:rPr>
             </w:pPr>
             <w:r>
               <w:rPr>
                 <w:b w:val="0"/>
                 <w:color w:val="auto"/>
+                <w:sz w:val="21"/>
               </w:rPr>
               <w:t>Support each other to complete team work</w:t>
             </w:r>
@@ -7669,7 +8518,6 @@
         <w:tc>
           <w:tcPr>
             <w:tcW w:w="484" w:type="pct"/>
-            <w:shd w:val="clear" w:color="auto" w:fill="FFFFFF"/>
           </w:tcPr>
           <w:p>
             <w:pPr>
@@ -7677,12 +8525,14 @@
               <w:rPr>
                 <w:b w:val="0"/>
                 <w:color w:val="auto"/>
+                <w:sz w:val="21"/>
               </w:rPr>
             </w:pPr>
             <w:r>
               <w:rPr>
                 <w:b w:val="0"/>
                 <w:color w:val="auto"/>
+                <w:sz w:val="21"/>
               </w:rPr>
               <w:t>5</w:t>
             </w:r>
@@ -7691,7 +8541,6 @@
         <w:tc>
           <w:tcPr>
             <w:tcW w:w="1055" w:type="pct"/>
-            <w:shd w:val="clear" w:color="auto" w:fill="FFFFFF"/>
           </w:tcPr>
           <w:p>
             <w:pPr>
@@ -7699,21 +8548,60 @@
               <w:rPr>
                 <w:b w:val="0"/>
                 <w:color w:val="auto"/>
+                <w:sz w:val="21"/>
               </w:rPr>
             </w:pPr>
+            <w:proofErr w:type="spellStart"/>
             <w:r>
               <w:rPr>
                 <w:b w:val="0"/>
                 <w:color w:val="auto"/>
-              </w:rPr>
-              <w:t>Lê Thanh Tuấn</w:t>
-            </w:r>
+                <w:sz w:val="21"/>
+              </w:rPr>
+              <w:t>Lê</w:t>
+            </w:r>
+            <w:proofErr w:type="spellEnd"/>
+            <w:r>
+              <w:rPr>
+                <w:b w:val="0"/>
+                <w:color w:val="auto"/>
+                <w:sz w:val="21"/>
+              </w:rPr>
+              <w:t xml:space="preserve"> </w:t>
+            </w:r>
+            <w:proofErr w:type="spellStart"/>
+            <w:r>
+              <w:rPr>
+                <w:b w:val="0"/>
+                <w:color w:val="auto"/>
+                <w:sz w:val="21"/>
+              </w:rPr>
+              <w:t>Thanh</w:t>
+            </w:r>
+            <w:proofErr w:type="spellEnd"/>
+            <w:r>
+              <w:rPr>
+                <w:b w:val="0"/>
+                <w:color w:val="auto"/>
+                <w:sz w:val="21"/>
+              </w:rPr>
+              <w:t xml:space="preserve"> </w:t>
+            </w:r>
+            <w:proofErr w:type="spellStart"/>
+            <w:r>
+              <w:rPr>
+                <w:b w:val="0"/>
+                <w:color w:val="auto"/>
+                <w:sz w:val="21"/>
+              </w:rPr>
+              <w:t>Tuấn</w:t>
+            </w:r>
+            <w:proofErr w:type="spellEnd"/>
           </w:p>
         </w:tc>
         <w:tc>
           <w:tcPr>
             <w:tcW w:w="948" w:type="pct"/>
-            <w:shd w:val="clear" w:color="auto" w:fill="FFFFFF"/>
           </w:tcPr>
           <w:p>
             <w:pPr>
@@ -7721,12 +8609,14 @@
               <w:rPr>
                 <w:b w:val="0"/>
                 <w:color w:val="auto"/>
+                <w:sz w:val="21"/>
               </w:rPr>
             </w:pPr>
             <w:r>
               <w:rPr>
                 <w:b w:val="0"/>
                 <w:color w:val="auto"/>
+                <w:sz w:val="21"/>
               </w:rPr>
               <w:t>Team Member</w:t>
             </w:r>
@@ -7735,7 +8625,6 @@
         <w:tc>
           <w:tcPr>
             <w:tcW w:w="943" w:type="pct"/>
-            <w:shd w:val="clear" w:color="auto" w:fill="FFFFFF"/>
           </w:tcPr>
           <w:p>
             <w:pPr>
@@ -7743,12 +8632,14 @@
               <w:rPr>
                 <w:b w:val="0"/>
                 <w:color w:val="auto"/>
+                <w:sz w:val="21"/>
               </w:rPr>
             </w:pPr>
             <w:r>
               <w:rPr>
                 <w:b w:val="0"/>
                 <w:color w:val="auto"/>
+                <w:sz w:val="21"/>
               </w:rPr>
               <w:t>Scrum Team Member</w:t>
             </w:r>
@@ -7757,7 +8648,6 @@
         <w:tc>
           <w:tcPr>
             <w:tcW w:w="1569" w:type="pct"/>
-            <w:shd w:val="clear" w:color="auto" w:fill="FFFFFF"/>
           </w:tcPr>
           <w:p>
             <w:pPr>
@@ -7769,12 +8659,14 @@
               <w:rPr>
                 <w:b w:val="0"/>
                 <w:color w:val="auto"/>
+                <w:sz w:val="21"/>
               </w:rPr>
             </w:pPr>
             <w:r>
               <w:rPr>
                 <w:b w:val="0"/>
                 <w:color w:val="auto"/>
+                <w:sz w:val="21"/>
               </w:rPr>
               <w:t>Commit individual product on time</w:t>
             </w:r>
@@ -7782,6 +8674,7 @@
           <w:p>
             <w:pPr>
               <w:pStyle w:val="HeadingLv1"/>
+              <w:keepNext/>
               <w:numPr>
                 <w:ilvl w:val="0"/>
                 <w:numId w:val="13"/>
@@ -7789,12 +8682,14 @@
               <w:rPr>
                 <w:b w:val="0"/>
                 <w:color w:val="auto"/>
+                <w:sz w:val="21"/>
               </w:rPr>
             </w:pPr>
             <w:r>
               <w:rPr>
                 <w:b w:val="0"/>
                 <w:color w:val="auto"/>
+                <w:sz w:val="21"/>
               </w:rPr>
               <w:t>Support each other to complete team work</w:t>
             </w:r>
@@ -7804,20 +8699,36 @@
     </w:tbl>
     <w:p>
       <w:pPr>
-        <w:pStyle w:val="TextBody"/>
-        <w:ind w:left="709" w:firstLine="709"/>
-      </w:pPr>
-    </w:p>
-    <w:p>
-      <w:pPr>
-        <w:tabs>
-          <w:tab w:val="left" w:pos="360"/>
-        </w:tabs>
+        <w:pStyle w:val="Caption"/>
+      </w:pPr>
+      <w:bookmarkStart w:id="41" w:name="_Toc409044490"/>
+      <w:bookmarkStart w:id="42" w:name="_Toc409044494"/>
+      <w:bookmarkStart w:id="43" w:name="_Toc409044498"/>
+      <w:r>
+        <w:t xml:space="preserve">Table </w:t>
+      </w:r>
+      <w:fldSimple w:instr=" SEQ Table \* ARABIC ">
+        <w:r>
+          <w:rPr>
+            <w:noProof/>
+          </w:rPr>
+          <w:t>4</w:t>
+        </w:r>
+      </w:fldSimple>
+      <w:r>
+        <w:t>: Project Role and Responsiility</w:t>
+      </w:r>
+      <w:bookmarkEnd w:id="41"/>
+      <w:bookmarkEnd w:id="42"/>
+      <w:bookmarkEnd w:id="43"/>
+    </w:p>
+    <w:p>
+      <w:pPr>
         <w:autoSpaceDE w:val="0"/>
         <w:autoSpaceDN w:val="0"/>
         <w:adjustRightInd w:val="0"/>
         <w:spacing w:before="240"/>
-        <w:ind w:left="360"/>
+        <w:ind w:left="993"/>
         <w:jc w:val="both"/>
         <w:rPr>
           <w:rFonts w:ascii="Tahoma" w:hAnsi="Tahoma" w:cs="Tahoma"/>
@@ -7877,14 +8788,11 @@
     </w:p>
     <w:p>
       <w:pPr>
-        <w:tabs>
-          <w:tab w:val="left" w:pos="360"/>
-        </w:tabs>
         <w:autoSpaceDE w:val="0"/>
         <w:autoSpaceDN w:val="0"/>
         <w:adjustRightInd w:val="0"/>
         <w:spacing w:before="240"/>
-        <w:ind w:left="360"/>
+        <w:ind w:left="993"/>
         <w:jc w:val="both"/>
         <w:rPr>
           <w:rFonts w:ascii="Tahoma" w:hAnsi="Tahoma" w:cs="Tahoma"/>
@@ -7966,14 +8874,11 @@
     </w:p>
     <w:p>
       <w:pPr>
-        <w:tabs>
-          <w:tab w:val="left" w:pos="360"/>
-        </w:tabs>
         <w:autoSpaceDE w:val="0"/>
         <w:autoSpaceDN w:val="0"/>
         <w:adjustRightInd w:val="0"/>
         <w:spacing w:before="240"/>
-        <w:ind w:left="360"/>
+        <w:ind w:left="993"/>
         <w:jc w:val="both"/>
         <w:rPr>
           <w:rFonts w:ascii="Tahoma" w:hAnsi="Tahoma" w:cs="Tahoma"/>
@@ -8027,235 +8932,106 @@
         </w:numPr>
         <w:ind w:left="1701" w:hanging="567"/>
       </w:pPr>
-      <w:bookmarkStart w:id="33" w:name="_Toc409039178"/>
+      <w:bookmarkStart w:id="44" w:name="_Toc409044483"/>
       <w:r>
         <w:t>Tools and Techniques</w:t>
       </w:r>
-      <w:bookmarkEnd w:id="33"/>
-    </w:p>
-    <w:p>
-      <w:pPr>
-        <w:pStyle w:val="ListParagraph"/>
-        <w:widowControl/>
+      <w:bookmarkEnd w:id="44"/>
+    </w:p>
+    <w:p>
+      <w:pPr>
+        <w:pStyle w:val="TextBody"/>
         <w:numPr>
           <w:ilvl w:val="0"/>
-          <w:numId w:val="14"/>
+          <w:numId w:val="15"/>
         </w:numPr>
-        <w:tabs>
-          <w:tab w:val="left" w:pos="360"/>
-        </w:tabs>
-        <w:suppressAutoHyphens w:val="0"/>
-        <w:autoSpaceDE w:val="0"/>
-        <w:autoSpaceDN w:val="0"/>
-        <w:adjustRightInd w:val="0"/>
-        <w:ind w:left="360" w:firstLine="0"/>
-        <w:rPr>
-          <w:rFonts w:ascii="Tahoma" w:hAnsi="Tahoma" w:cs="Tahoma"/>
-        </w:rPr>
-      </w:pPr>
-      <w:r>
-        <w:tab/>
-      </w:r>
-      <w:r>
-        <w:rPr>
-          <w:rFonts w:ascii="Tahoma" w:hAnsi="Tahoma" w:cs="Tahoma"/>
-        </w:rPr>
-        <w:t>Visual Studio 2012</w:t>
-      </w:r>
-      <w:r>
-        <w:rPr>
-          <w:rFonts w:ascii="Tahoma" w:hAnsi="Tahoma" w:cs="Tahoma"/>
-        </w:rPr>
-        <w:t>: Use to code software modules</w:t>
-      </w:r>
-      <w:r>
-        <w:rPr>
-          <w:rFonts w:ascii="Tahoma" w:hAnsi="Tahoma" w:cs="Tahoma"/>
-        </w:rPr>
-        <w:t>.</w:t>
-      </w:r>
-    </w:p>
-    <w:p>
-      <w:pPr>
-        <w:pStyle w:val="ListParagraph"/>
-        <w:widowControl/>
+        <w:ind w:left="1701"/>
+      </w:pPr>
+      <w:r>
+        <w:t>Visual Studio 2012: Use to code software modules.</w:t>
+      </w:r>
+    </w:p>
+    <w:p>
+      <w:pPr>
+        <w:pStyle w:val="TextBody"/>
         <w:numPr>
           <w:ilvl w:val="0"/>
-          <w:numId w:val="14"/>
+          <w:numId w:val="15"/>
         </w:numPr>
-        <w:tabs>
-          <w:tab w:val="left" w:pos="360"/>
-        </w:tabs>
-        <w:suppressAutoHyphens w:val="0"/>
-        <w:autoSpaceDE w:val="0"/>
-        <w:autoSpaceDN w:val="0"/>
-        <w:adjustRightInd w:val="0"/>
-        <w:ind w:left="360" w:firstLine="0"/>
-        <w:rPr>
-          <w:rFonts w:ascii="Tahoma" w:hAnsi="Tahoma" w:cs="Tahoma"/>
-        </w:rPr>
-      </w:pPr>
-      <w:r>
-        <w:rPr>
-          <w:rFonts w:ascii="Tahoma" w:hAnsi="Tahoma" w:cs="Tahoma"/>
-        </w:rPr>
-        <w:lastRenderedPageBreak/>
-        <w:t>MS SQL Server 2012 and SQL Management Tool</w:t>
-      </w:r>
-      <w:r>
-        <w:rPr>
-          <w:rFonts w:ascii="Tahoma" w:hAnsi="Tahoma" w:cs="Tahoma"/>
-        </w:rPr>
-        <w:t>: Use to create database for application</w:t>
-      </w:r>
-      <w:r>
-        <w:rPr>
-          <w:rFonts w:ascii="Tahoma" w:hAnsi="Tahoma" w:cs="Tahoma"/>
-        </w:rPr>
-        <w:t>.</w:t>
-      </w:r>
-    </w:p>
-    <w:p>
-      <w:pPr>
-        <w:pStyle w:val="ListParagraph"/>
-        <w:widowControl/>
+        <w:ind w:left="1701"/>
+      </w:pPr>
+      <w:r>
+        <w:t>MS</w:t>
+      </w:r>
+      <w:r>
+        <w:t>SQL Server 2012 and SQL Management Tool</w:t>
+      </w:r>
+      <w:r>
+        <w:t xml:space="preserve">: Use to create database for </w:t>
+      </w:r>
+      <w:r>
+        <w:t>application.</w:t>
+      </w:r>
+    </w:p>
+    <w:p>
+      <w:pPr>
+        <w:pStyle w:val="TextBody"/>
         <w:numPr>
           <w:ilvl w:val="0"/>
-          <w:numId w:val="14"/>
+          <w:numId w:val="15"/>
         </w:numPr>
-        <w:tabs>
-          <w:tab w:val="left" w:pos="360"/>
-        </w:tabs>
-        <w:suppressAutoHyphens w:val="0"/>
-        <w:autoSpaceDE w:val="0"/>
-        <w:autoSpaceDN w:val="0"/>
-        <w:adjustRightInd w:val="0"/>
-        <w:ind w:left="360" w:firstLine="0"/>
-        <w:rPr>
-          <w:rFonts w:ascii="Tahoma" w:hAnsi="Tahoma" w:cs="Tahoma"/>
-        </w:rPr>
-      </w:pPr>
-      <w:r>
-        <w:rPr>
-          <w:rFonts w:ascii="Tahoma" w:hAnsi="Tahoma" w:cs="Tahoma"/>
-        </w:rPr>
-        <w:t xml:space="preserve">Integration Framework using </w:t>
-      </w:r>
-      <w:r>
-        <w:rPr>
-          <w:rFonts w:ascii="Tahoma" w:hAnsi="Tahoma" w:cs="Tahoma"/>
-        </w:rPr>
-        <w:t>MVC4, ADO.NET Entity Data Model.</w:t>
-      </w:r>
-    </w:p>
-    <w:p>
-      <w:pPr>
-        <w:pStyle w:val="ListParagraph"/>
-        <w:widowControl/>
+        <w:ind w:left="1701"/>
+      </w:pPr>
+      <w:r>
+        <w:lastRenderedPageBreak/>
+        <w:t>Integration Framework using MVC4, ADO.NET Entity Data Model.</w:t>
+      </w:r>
+    </w:p>
+    <w:p>
+      <w:pPr>
+        <w:pStyle w:val="TextBody"/>
         <w:numPr>
           <w:ilvl w:val="0"/>
-          <w:numId w:val="14"/>
+          <w:numId w:val="15"/>
         </w:numPr>
-        <w:tabs>
-          <w:tab w:val="left" w:pos="360"/>
-        </w:tabs>
-        <w:suppressAutoHyphens w:val="0"/>
-        <w:autoSpaceDE w:val="0"/>
-        <w:autoSpaceDN w:val="0"/>
-        <w:adjustRightInd w:val="0"/>
-        <w:ind w:left="360" w:firstLine="0"/>
-        <w:rPr>
-          <w:rFonts w:ascii="Tahoma" w:hAnsi="Tahoma" w:cs="Tahoma"/>
-          <w:lang w:val="fr-FR"/>
-        </w:rPr>
-      </w:pPr>
-      <w:r>
-        <w:rPr>
-          <w:rFonts w:ascii="Tahoma" w:hAnsi="Tahoma" w:cs="Tahoma"/>
-          <w:lang w:val="fr-FR"/>
-        </w:rPr>
-        <w:t>Tortoise SVN: Source version control.</w:t>
-      </w:r>
-    </w:p>
-    <w:p>
-      <w:pPr>
-        <w:pStyle w:val="ListParagraph"/>
-        <w:widowControl/>
+        <w:ind w:left="1701"/>
+      </w:pPr>
+      <w:proofErr w:type="spellStart"/>
+      <w:r>
+        <w:t>Tortoise</w:t>
+      </w:r>
+      <w:r>
+        <w:t>SVN</w:t>
+      </w:r>
+      <w:proofErr w:type="spellEnd"/>
+      <w:r>
+        <w:t>: Source version control.</w:t>
+      </w:r>
+    </w:p>
+    <w:p>
+      <w:pPr>
+        <w:pStyle w:val="TextBody"/>
         <w:numPr>
           <w:ilvl w:val="0"/>
-          <w:numId w:val="14"/>
+          <w:numId w:val="15"/>
         </w:numPr>
-        <w:tabs>
-          <w:tab w:val="left" w:pos="360"/>
-        </w:tabs>
-        <w:suppressAutoHyphens w:val="0"/>
-        <w:autoSpaceDE w:val="0"/>
-        <w:autoSpaceDN w:val="0"/>
-        <w:adjustRightInd w:val="0"/>
-        <w:ind w:left="360" w:firstLine="0"/>
-        <w:rPr>
-          <w:rFonts w:ascii="Tahoma" w:hAnsi="Tahoma" w:cs="Tahoma"/>
-          <w:lang w:val="fr-FR"/>
-        </w:rPr>
-      </w:pPr>
-      <w:r>
-        <w:rPr>
-          <w:rFonts w:ascii="Tahoma" w:hAnsi="Tahoma" w:cs="Tahoma"/>
-          <w:lang w:val="fr-FR"/>
-        </w:rPr>
+        <w:ind w:left="1701"/>
+      </w:pPr>
+      <w:r>
         <w:t>Google Code: Connect, synchronize source code and documents.</w:t>
       </w:r>
     </w:p>
     <w:p>
       <w:pPr>
-        <w:pStyle w:val="ListParagraph"/>
-        <w:widowControl/>
+        <w:pStyle w:val="TextBody"/>
         <w:numPr>
           <w:ilvl w:val="0"/>
-          <w:numId w:val="14"/>
+          <w:numId w:val="15"/>
         </w:numPr>
-        <w:tabs>
-          <w:tab w:val="left" w:pos="360"/>
-        </w:tabs>
-        <w:suppressAutoHyphens w:val="0"/>
-        <w:autoSpaceDE w:val="0"/>
-        <w:autoSpaceDN w:val="0"/>
-        <w:adjustRightInd w:val="0"/>
-        <w:ind w:left="360" w:firstLine="0"/>
-        <w:rPr>
-          <w:rFonts w:ascii="Tahoma" w:hAnsi="Tahoma" w:cs="Tahoma"/>
-        </w:rPr>
-      </w:pPr>
-      <w:r>
-        <w:rPr>
-          <w:rFonts w:ascii="Tahoma" w:hAnsi="Tahoma" w:cs="Tahoma"/>
-        </w:rPr>
+        <w:ind w:left="1701"/>
+      </w:pPr>
+      <w:r>
         <w:t>MS Excel: Sprint Backlog.</w:t>
-      </w:r>
-    </w:p>
-    <w:p>
-      <w:pPr>
-        <w:pStyle w:val="ListParagraph"/>
-        <w:widowControl/>
-        <w:tabs>
-          <w:tab w:val="left" w:pos="360"/>
-        </w:tabs>
-        <w:suppressAutoHyphens w:val="0"/>
-        <w:autoSpaceDE w:val="0"/>
-        <w:autoSpaceDN w:val="0"/>
-        <w:adjustRightInd w:val="0"/>
-        <w:ind w:left="360"/>
-        <w:rPr>
-          <w:rFonts w:ascii="Tahoma" w:hAnsi="Tahoma" w:cs="Tahoma"/>
-        </w:rPr>
-      </w:pPr>
-    </w:p>
-    <w:p>
-      <w:pPr>
-        <w:pStyle w:val="TextBody"/>
-      </w:pPr>
-      <w:r>
-        <w:tab/>
       </w:r>
     </w:p>
     <w:p>
@@ -8266,11 +9042,11 @@
           <w:numId w:val="10"/>
         </w:numPr>
       </w:pPr>
-      <w:bookmarkStart w:id="34" w:name="_Toc409039179"/>
+      <w:bookmarkStart w:id="45" w:name="_Toc409044484"/>
       <w:r>
         <w:t>Project Management Plan</w:t>
       </w:r>
-      <w:bookmarkEnd w:id="34"/>
+      <w:bookmarkEnd w:id="45"/>
     </w:p>
     <w:p>
       <w:pPr>
@@ -8281,16 +9057,16 @@
         </w:numPr>
         <w:ind w:left="1701" w:hanging="567"/>
       </w:pPr>
-      <w:bookmarkStart w:id="35" w:name="_Toc409039180"/>
+      <w:bookmarkStart w:id="46" w:name="_Toc409044485"/>
       <w:r>
         <w:t>Software development life cycle</w:t>
       </w:r>
-      <w:bookmarkEnd w:id="35"/>
+      <w:bookmarkEnd w:id="46"/>
     </w:p>
     <w:p>
       <w:pPr>
         <w:pStyle w:val="ListParagraph"/>
-        <w:ind w:left="1069"/>
+        <w:ind w:left="1276"/>
       </w:pPr>
       <w:r>
         <w:t>Every sprint begins with sprint planning meeting, in which the Product Owner and team discuss the prioritized tasks in product backlog. And add that tasks to product backlog. Once the time team commit sprint backlog, Product Owner can’t add more task.</w:t>
@@ -8299,7 +9075,7 @@
     <w:p>
       <w:pPr>
         <w:pStyle w:val="ListParagraph"/>
-        <w:ind w:left="1069"/>
+        <w:ind w:left="1276"/>
       </w:pPr>
       <w:r>
         <w:t>Instead daily meeting, team have online meeting to update task status, discuss solution to challenges. It happens each day of the sprint.</w:t>
@@ -8308,7 +9084,7 @@
     <w:p>
       <w:pPr>
         <w:pStyle w:val="ListParagraph"/>
-        <w:ind w:left="1069"/>
+        <w:ind w:left="1276"/>
       </w:pPr>
       <w:r>
         <w:t xml:space="preserve">At the ending of the sprint, that have a sprint review meeting, in which team present it works to the Product Owner. Project Owner decides each task is met acceptance criteria or not. If a task isn’t accepted, it’s rejected as incomplete. </w:t>
@@ -8317,7 +9093,7 @@
     <w:p>
       <w:pPr>
         <w:pStyle w:val="ListParagraph"/>
-        <w:ind w:left="1069"/>
+        <w:ind w:left="1276"/>
       </w:pPr>
       <w:r>
         <w:t>All team also gather after end of each sprint to share what worked, what didn’t, and how processes could be improved.</w:t>
@@ -8332,7 +9108,7 @@
     <w:p>
       <w:pPr>
         <w:pStyle w:val="ListParagraph"/>
-        <w:ind w:left="1069"/>
+        <w:ind w:left="1276"/>
       </w:pPr>
       <w:r>
         <w:t>Product Backlog and Sprint Backlog can be found at:</w:t>
@@ -8341,7 +9117,7 @@
     <w:p>
       <w:pPr>
         <w:pStyle w:val="ListParagraph"/>
-        <w:ind w:left="1069"/>
+        <w:ind w:left="1276"/>
       </w:pPr>
       <w:hyperlink r:id="rId11" w:history="1">
         <w:r>
@@ -8366,11 +9142,11 @@
           <w:numId w:val="10"/>
         </w:numPr>
       </w:pPr>
-      <w:bookmarkStart w:id="36" w:name="_Toc409039181"/>
+      <w:bookmarkStart w:id="47" w:name="_Toc409044486"/>
       <w:r>
         <w:t>Coding Convention</w:t>
       </w:r>
-      <w:bookmarkEnd w:id="36"/>
+      <w:bookmarkEnd w:id="47"/>
     </w:p>
     <w:p>
       <w:pPr>
@@ -8624,6 +9400,119 @@
     </w:lvl>
   </w:abstractNum>
   <w:abstractNum w:abstractNumId="1">
+    <w:nsid w:val="12C07528"/>
+    <w:multiLevelType w:val="hybridMultilevel"/>
+    <w:tmpl w:val="959C1DC6"/>
+    <w:lvl w:ilvl="0" w:tplc="1194C488">
+      <w:start w:val="1"/>
+      <w:numFmt w:val="bullet"/>
+      <w:lvlText w:val=""/>
+      <w:lvlJc w:val="left"/>
+      <w:pPr>
+        <w:ind w:left="2705" w:hanging="360"/>
+      </w:pPr>
+      <w:rPr>
+        <w:rFonts w:ascii="Symbol" w:hAnsi="Symbol" w:hint="default"/>
+      </w:rPr>
+    </w:lvl>
+    <w:lvl w:ilvl="1" w:tplc="04090003" w:tentative="1">
+      <w:start w:val="1"/>
+      <w:numFmt w:val="bullet"/>
+      <w:lvlText w:val="o"/>
+      <w:lvlJc w:val="left"/>
+      <w:pPr>
+        <w:ind w:left="3425" w:hanging="360"/>
+      </w:pPr>
+      <w:rPr>
+        <w:rFonts w:ascii="Courier New" w:hAnsi="Courier New" w:cs="Courier New" w:hint="default"/>
+      </w:rPr>
+    </w:lvl>
+    <w:lvl w:ilvl="2" w:tplc="04090005" w:tentative="1">
+      <w:start w:val="1"/>
+      <w:numFmt w:val="bullet"/>
+      <w:lvlText w:val=""/>
+      <w:lvlJc w:val="left"/>
+      <w:pPr>
+        <w:ind w:left="4145" w:hanging="360"/>
+      </w:pPr>
+      <w:rPr>
+        <w:rFonts w:ascii="Wingdings" w:hAnsi="Wingdings" w:hint="default"/>
+      </w:rPr>
+    </w:lvl>
+    <w:lvl w:ilvl="3" w:tplc="04090001" w:tentative="1">
+      <w:start w:val="1"/>
+      <w:numFmt w:val="bullet"/>
+      <w:lvlText w:val=""/>
+      <w:lvlJc w:val="left"/>
+      <w:pPr>
+        <w:ind w:left="4865" w:hanging="360"/>
+      </w:pPr>
+      <w:rPr>
+        <w:rFonts w:ascii="Symbol" w:hAnsi="Symbol" w:hint="default"/>
+      </w:rPr>
+    </w:lvl>
+    <w:lvl w:ilvl="4" w:tplc="04090003" w:tentative="1">
+      <w:start w:val="1"/>
+      <w:numFmt w:val="bullet"/>
+      <w:lvlText w:val="o"/>
+      <w:lvlJc w:val="left"/>
+      <w:pPr>
+        <w:ind w:left="5585" w:hanging="360"/>
+      </w:pPr>
+      <w:rPr>
+        <w:rFonts w:ascii="Courier New" w:hAnsi="Courier New" w:cs="Courier New" w:hint="default"/>
+      </w:rPr>
+    </w:lvl>
+    <w:lvl w:ilvl="5" w:tplc="04090005" w:tentative="1">
+      <w:start w:val="1"/>
+      <w:numFmt w:val="bullet"/>
+      <w:lvlText w:val=""/>
+      <w:lvlJc w:val="left"/>
+      <w:pPr>
+        <w:ind w:left="6305" w:hanging="360"/>
+      </w:pPr>
+      <w:rPr>
+        <w:rFonts w:ascii="Wingdings" w:hAnsi="Wingdings" w:hint="default"/>
+      </w:rPr>
+    </w:lvl>
+    <w:lvl w:ilvl="6" w:tplc="04090001" w:tentative="1">
+      <w:start w:val="1"/>
+      <w:numFmt w:val="bullet"/>
+      <w:lvlText w:val=""/>
+      <w:lvlJc w:val="left"/>
+      <w:pPr>
+        <w:ind w:left="7025" w:hanging="360"/>
+      </w:pPr>
+      <w:rPr>
+        <w:rFonts w:ascii="Symbol" w:hAnsi="Symbol" w:hint="default"/>
+      </w:rPr>
+    </w:lvl>
+    <w:lvl w:ilvl="7" w:tplc="04090003" w:tentative="1">
+      <w:start w:val="1"/>
+      <w:numFmt w:val="bullet"/>
+      <w:lvlText w:val="o"/>
+      <w:lvlJc w:val="left"/>
+      <w:pPr>
+        <w:ind w:left="7745" w:hanging="360"/>
+      </w:pPr>
+      <w:rPr>
+        <w:rFonts w:ascii="Courier New" w:hAnsi="Courier New" w:cs="Courier New" w:hint="default"/>
+      </w:rPr>
+    </w:lvl>
+    <w:lvl w:ilvl="8" w:tplc="04090005" w:tentative="1">
+      <w:start w:val="1"/>
+      <w:numFmt w:val="bullet"/>
+      <w:lvlText w:val=""/>
+      <w:lvlJc w:val="left"/>
+      <w:pPr>
+        <w:ind w:left="8465" w:hanging="360"/>
+      </w:pPr>
+      <w:rPr>
+        <w:rFonts w:ascii="Wingdings" w:hAnsi="Wingdings" w:hint="default"/>
+      </w:rPr>
+    </w:lvl>
+  </w:abstractNum>
+  <w:abstractNum w:abstractNumId="2">
     <w:nsid w:val="1B9E311A"/>
     <w:multiLevelType w:val="hybridMultilevel"/>
     <w:tmpl w:val="F058EF2E"/>
@@ -8736,7 +9625,7 @@
       </w:rPr>
     </w:lvl>
   </w:abstractNum>
-  <w:abstractNum w:abstractNumId="2">
+  <w:abstractNum w:abstractNumId="3">
     <w:nsid w:val="23CD25B5"/>
     <w:multiLevelType w:val="multilevel"/>
     <w:tmpl w:val="042A001D"/>
@@ -8823,7 +9712,7 @@
       </w:pPr>
     </w:lvl>
   </w:abstractNum>
-  <w:abstractNum w:abstractNumId="3">
+  <w:abstractNum w:abstractNumId="4">
     <w:nsid w:val="3DDC625C"/>
     <w:multiLevelType w:val="hybridMultilevel"/>
     <w:tmpl w:val="73982BB2"/>
@@ -8912,7 +9801,7 @@
       </w:pPr>
     </w:lvl>
   </w:abstractNum>
-  <w:abstractNum w:abstractNumId="4">
+  <w:abstractNum w:abstractNumId="5">
     <w:nsid w:val="41C56843"/>
     <w:multiLevelType w:val="hybridMultilevel"/>
     <w:tmpl w:val="2758BD7C"/>
@@ -9025,7 +9914,7 @@
       </w:rPr>
     </w:lvl>
   </w:abstractNum>
-  <w:abstractNum w:abstractNumId="5">
+  <w:abstractNum w:abstractNumId="6">
     <w:nsid w:val="4CD97413"/>
     <w:multiLevelType w:val="hybridMultilevel"/>
     <w:tmpl w:val="53DC7E52"/>
@@ -9137,7 +10026,7 @@
       </w:rPr>
     </w:lvl>
   </w:abstractNum>
-  <w:abstractNum w:abstractNumId="6">
+  <w:abstractNum w:abstractNumId="7">
     <w:nsid w:val="55224A69"/>
     <w:multiLevelType w:val="multilevel"/>
     <w:tmpl w:val="042A001F"/>
@@ -9252,7 +10141,7 @@
       </w:rPr>
     </w:lvl>
   </w:abstractNum>
-  <w:abstractNum w:abstractNumId="7">
+  <w:abstractNum w:abstractNumId="8">
     <w:nsid w:val="5BB32B6D"/>
     <w:multiLevelType w:val="multilevel"/>
     <w:tmpl w:val="C15A3E56"/>
@@ -9374,7 +10263,7 @@
       </w:rPr>
     </w:lvl>
   </w:abstractNum>
-  <w:abstractNum w:abstractNumId="8">
+  <w:abstractNum w:abstractNumId="9">
     <w:nsid w:val="5E0C32C6"/>
     <w:multiLevelType w:val="hybridMultilevel"/>
     <w:tmpl w:val="200E37BE"/>
@@ -9488,7 +10377,7 @@
       </w:rPr>
     </w:lvl>
   </w:abstractNum>
-  <w:abstractNum w:abstractNumId="9">
+  <w:abstractNum w:abstractNumId="10">
     <w:nsid w:val="6B9D34DD"/>
     <w:multiLevelType w:val="hybridMultilevel"/>
     <w:tmpl w:val="EA5669A0"/>
@@ -9601,7 +10490,7 @@
       </w:rPr>
     </w:lvl>
   </w:abstractNum>
-  <w:abstractNum w:abstractNumId="10">
+  <w:abstractNum w:abstractNumId="11">
     <w:nsid w:val="700414B8"/>
     <w:multiLevelType w:val="multilevel"/>
     <w:tmpl w:val="F42E3162"/>
@@ -9722,7 +10611,7 @@
       </w:rPr>
     </w:lvl>
   </w:abstractNum>
-  <w:abstractNum w:abstractNumId="11">
+  <w:abstractNum w:abstractNumId="12">
     <w:nsid w:val="70CF00C0"/>
     <w:multiLevelType w:val="multilevel"/>
     <w:tmpl w:val="042A001D"/>
@@ -9809,7 +10698,7 @@
       </w:pPr>
     </w:lvl>
   </w:abstractNum>
-  <w:abstractNum w:abstractNumId="12">
+  <w:abstractNum w:abstractNumId="13">
     <w:nsid w:val="7452303E"/>
     <w:multiLevelType w:val="hybridMultilevel"/>
     <w:tmpl w:val="D3A86558"/>
@@ -9898,7 +10787,7 @@
       </w:pPr>
     </w:lvl>
   </w:abstractNum>
-  <w:abstractNum w:abstractNumId="13">
+  <w:abstractNum w:abstractNumId="14">
     <w:nsid w:val="7E862CA1"/>
     <w:multiLevelType w:val="hybridMultilevel"/>
     <w:tmpl w:val="B08C7590"/>
@@ -10012,46 +10901,49 @@
     </w:lvl>
   </w:abstractNum>
   <w:num w:numId="1">
+    <w:abstractNumId w:val="14"/>
+  </w:num>
+  <w:num w:numId="2">
+    <w:abstractNumId w:val="10"/>
+  </w:num>
+  <w:num w:numId="3">
+    <w:abstractNumId w:val="2"/>
+  </w:num>
+  <w:num w:numId="4">
+    <w:abstractNumId w:val="8"/>
+  </w:num>
+  <w:num w:numId="5">
+    <w:abstractNumId w:val="7"/>
+  </w:num>
+  <w:num w:numId="6">
+    <w:abstractNumId w:val="3"/>
+  </w:num>
+  <w:num w:numId="7">
+    <w:abstractNumId w:val="12"/>
+  </w:num>
+  <w:num w:numId="8">
+    <w:abstractNumId w:val="4"/>
+  </w:num>
+  <w:num w:numId="9">
     <w:abstractNumId w:val="13"/>
   </w:num>
-  <w:num w:numId="2">
-    <w:abstractNumId w:val="9"/>
-  </w:num>
-  <w:num w:numId="3">
-    <w:abstractNumId w:val="1"/>
-  </w:num>
-  <w:num w:numId="4">
-    <w:abstractNumId w:val="7"/>
-  </w:num>
-  <w:num w:numId="5">
-    <w:abstractNumId w:val="6"/>
-  </w:num>
-  <w:num w:numId="6">
-    <w:abstractNumId w:val="2"/>
-  </w:num>
-  <w:num w:numId="7">
+  <w:num w:numId="10">
     <w:abstractNumId w:val="11"/>
   </w:num>
-  <w:num w:numId="8">
-    <w:abstractNumId w:val="3"/>
-  </w:num>
-  <w:num w:numId="9">
-    <w:abstractNumId w:val="12"/>
-  </w:num>
-  <w:num w:numId="10">
-    <w:abstractNumId w:val="10"/>
-  </w:num>
   <w:num w:numId="11">
-    <w:abstractNumId w:val="5"/>
+    <w:abstractNumId w:val="6"/>
   </w:num>
   <w:num w:numId="12">
     <w:abstractNumId w:val="0"/>
   </w:num>
   <w:num w:numId="13">
-    <w:abstractNumId w:val="8"/>
+    <w:abstractNumId w:val="9"/>
   </w:num>
   <w:num w:numId="14">
-    <w:abstractNumId w:val="4"/>
+    <w:abstractNumId w:val="5"/>
+  </w:num>
+  <w:num w:numId="15">
+    <w:abstractNumId w:val="1"/>
   </w:num>
   <w:numIdMacAtCleanup w:val="10"/>
 </w:numbering>
@@ -10105,7 +10997,7 @@
     <w:lsdException w:name="header" w:semiHidden="1" w:unhideWhenUsed="1"/>
     <w:lsdException w:name="footer" w:semiHidden="1" w:unhideWhenUsed="1"/>
     <w:lsdException w:name="index heading" w:semiHidden="1" w:unhideWhenUsed="1"/>
-    <w:lsdException w:name="caption" w:semiHidden="1" w:uiPriority="35" w:unhideWhenUsed="1" w:qFormat="1"/>
+    <w:lsdException w:name="caption" w:semiHidden="1" w:uiPriority="0" w:unhideWhenUsed="1" w:qFormat="1"/>
     <w:lsdException w:name="table of figures" w:semiHidden="1" w:unhideWhenUsed="1"/>
     <w:lsdException w:name="envelope address" w:semiHidden="1" w:unhideWhenUsed="1"/>
     <w:lsdException w:name="envelope return" w:semiHidden="1" w:unhideWhenUsed="1"/>
@@ -11376,7 +12268,7 @@
 </file>
 
 <file path=customXml/itemProps1.xml><?xml version="1.0" encoding="utf-8"?>
-<ds:datastoreItem xmlns:ds="http://schemas.openxmlformats.org/officeDocument/2006/customXml" ds:itemID="{998513D2-CB36-4808-933E-0647331D8505}">
+<ds:datastoreItem xmlns:ds="http://schemas.openxmlformats.org/officeDocument/2006/customXml" ds:itemID="{7E9917E0-48D2-40BC-9A9B-B291C5141ED7}">
   <ds:schemaRefs>
     <ds:schemaRef ds:uri="http://schemas.openxmlformats.org/officeDocument/2006/bibliography"/>
   </ds:schemaRefs>

</xml_diff>

<commit_message>
Ghi notes sửa lại report 2 theo yêu cầu Thầy
</commit_message>
<xml_diff>
--- a/Document/CapstoneProjectDocument.docx
+++ b/Document/CapstoneProjectDocument.docx
@@ -1,6 +1,6 @@
 
 <file path=word/document.xml><?xml version="1.0" encoding="utf-8"?>
-<w:document xmlns:wpc="http://schemas.microsoft.com/office/word/2010/wordprocessingCanvas" xmlns:mc="http://schemas.openxmlformats.org/markup-compatibility/2006" xmlns:o="urn:schemas-microsoft-com:office:office" xmlns:r="http://schemas.openxmlformats.org/officeDocument/2006/relationships" xmlns:m="http://schemas.openxmlformats.org/officeDocument/2006/math" xmlns:v="urn:schemas-microsoft-com:vml" xmlns:wp14="http://schemas.microsoft.com/office/word/2010/wordprocessingDrawing" xmlns:wp="http://schemas.openxmlformats.org/drawingml/2006/wordprocessingDrawing" xmlns:w10="urn:schemas-microsoft-com:office:word" xmlns:w="http://schemas.openxmlformats.org/wordprocessingml/2006/main" xmlns:w14="http://schemas.microsoft.com/office/word/2010/wordml" xmlns:wpg="http://schemas.microsoft.com/office/word/2010/wordprocessingGroup" xmlns:wpi="http://schemas.microsoft.com/office/word/2010/wordprocessingInk" xmlns:wne="http://schemas.microsoft.com/office/word/2006/wordml" xmlns:wps="http://schemas.microsoft.com/office/word/2010/wordprocessingShape" mc:Ignorable="w14 wp14">
+<w:document xmlns:ve="http://schemas.openxmlformats.org/markup-compatibility/2006" xmlns:o="urn:schemas-microsoft-com:office:office" xmlns:r="http://schemas.openxmlformats.org/officeDocument/2006/relationships" xmlns:m="http://schemas.openxmlformats.org/officeDocument/2006/math" xmlns:v="urn:schemas-microsoft-com:vml" xmlns:wp="http://schemas.openxmlformats.org/drawingml/2006/wordprocessingDrawing" xmlns:w10="urn:schemas-microsoft-com:office:word" xmlns:w="http://schemas.openxmlformats.org/wordprocessingml/2006/main" xmlns:wne="http://schemas.microsoft.com/office/word/2006/wordml">
   <w:body>
     <w:tbl>
       <w:tblPr>
@@ -11,7 +11,7 @@
           <w:insideV w:val="single" w:sz="4" w:space="0" w:color="auto"/>
         </w:tblBorders>
         <w:tblLayout w:type="fixed"/>
-        <w:tblLook w:val="01E0" w:firstRow="1" w:lastRow="1" w:firstColumn="1" w:lastColumn="1" w:noHBand="0" w:noVBand="0"/>
+        <w:tblLook w:val="01E0"/>
       </w:tblPr>
       <w:tblGrid>
         <w:gridCol w:w="3960"/>
@@ -39,7 +39,7 @@
             <w:r>
               <w:rPr>
                 <w:noProof/>
-                <w:lang w:val="vi-VN" w:eastAsia="vi-VN" w:bidi="ar-SA"/>
+                <w:lang w:eastAsia="en-US" w:bidi="ar-SA"/>
               </w:rPr>
               <w:drawing>
                 <wp:inline distT="0" distB="0" distL="0" distR="0">
@@ -59,10 +59,10 @@
                           </pic:cNvPicPr>
                         </pic:nvPicPr>
                         <pic:blipFill>
-                          <a:blip r:embed="rId9" cstate="print">
+                          <a:blip r:embed="rId8" cstate="print">
                             <a:extLst>
                               <a:ext uri="{28A0092B-C50C-407E-A947-70E740481C1C}">
-                                <a14:useLocalDpi xmlns:a14="http://schemas.microsoft.com/office/drawing/2010/main" val="0"/>
+                                <a14:useLocalDpi xmlns:a14="http://schemas.microsoft.com/office/drawing/2010/main" xmlns:wps="http://schemas.microsoft.com/office/word/2010/wordprocessingShape" xmlns:wpi="http://schemas.microsoft.com/office/word/2010/wordprocessingInk" xmlns:wpg="http://schemas.microsoft.com/office/word/2010/wordprocessingGroup" xmlns:w14="http://schemas.microsoft.com/office/word/2010/wordml" xmlns:w="http://schemas.openxmlformats.org/wordprocessingml/2006/main" xmlns:w10="urn:schemas-microsoft-com:office:word" xmlns:wp14="http://schemas.microsoft.com/office/word/2010/wordprocessingDrawing" xmlns:v="urn:schemas-microsoft-com:vml" xmlns:o="urn:schemas-microsoft-com:office:office" xmlns:mc="http://schemas.openxmlformats.org/markup-compatibility/2006" xmlns:wpc="http://schemas.microsoft.com/office/word/2010/wordprocessingCanvas" xmlns="" val="0"/>
                               </a:ext>
                             </a:extLst>
                           </a:blip>
@@ -171,7 +171,7 @@
       <w:tblPr>
         <w:tblW w:w="5000" w:type="pct"/>
         <w:jc w:val="center"/>
-        <w:tblLook w:val="00A0" w:firstRow="1" w:lastRow="0" w:firstColumn="1" w:lastColumn="0" w:noHBand="0" w:noVBand="0"/>
+        <w:tblLook w:val="00A0"/>
       </w:tblPr>
       <w:tblGrid>
         <w:gridCol w:w="3139"/>
@@ -324,7 +324,7 @@
             <w:bottom w:w="55" w:type="dxa"/>
             <w:right w:w="55" w:type="dxa"/>
           </w:tblCellMar>
-          <w:tblLook w:val="0000" w:firstRow="0" w:lastRow="0" w:firstColumn="0" w:lastColumn="0" w:noHBand="0" w:noVBand="0"/>
+          <w:tblLook w:val="0000"/>
         </w:tblPrEx>
         <w:trPr>
           <w:gridAfter w:val="1"/>
@@ -388,7 +388,7 @@
             <w:bottom w:w="55" w:type="dxa"/>
             <w:right w:w="55" w:type="dxa"/>
           </w:tblCellMar>
-          <w:tblLook w:val="0000" w:firstRow="0" w:lastRow="0" w:firstColumn="0" w:lastColumn="0" w:noHBand="0" w:noVBand="0"/>
+          <w:tblLook w:val="0000"/>
         </w:tblPrEx>
         <w:trPr>
           <w:gridAfter w:val="1"/>
@@ -463,7 +463,7 @@
                 <w:bottom w:w="55" w:type="dxa"/>
                 <w:right w:w="55" w:type="dxa"/>
               </w:tblCellMar>
-              <w:tblLook w:val="0000" w:firstRow="0" w:lastRow="0" w:firstColumn="0" w:lastColumn="0" w:noHBand="0" w:noVBand="0"/>
+              <w:tblLook w:val="0000"/>
             </w:tblPr>
             <w:tblGrid>
               <w:gridCol w:w="2324"/>
@@ -792,18 +792,8 @@
                       <w:sz w:val="22"/>
                       <w:szCs w:val="22"/>
                     </w:rPr>
-                    <w:t xml:space="preserve"> </w:t>
+                    <w:t xml:space="preserve"> Duy</w:t>
                   </w:r>
-                  <w:proofErr w:type="spellStart"/>
-                  <w:r>
-                    <w:rPr>
-                      <w:rFonts w:ascii="Tahoma" w:hAnsi="Tahoma" w:cs="Tahoma"/>
-                      <w:sz w:val="22"/>
-                      <w:szCs w:val="22"/>
-                    </w:rPr>
-                    <w:t>Duy</w:t>
-                  </w:r>
-                  <w:proofErr w:type="spellEnd"/>
                 </w:p>
               </w:tc>
               <w:tc>
@@ -907,25 +897,7 @@
                       <w:sz w:val="22"/>
                       <w:szCs w:val="22"/>
                     </w:rPr>
-                    <w:t xml:space="preserve"> </w:t>
-                  </w:r>
-                  <w:proofErr w:type="spellStart"/>
-                  <w:r>
-                    <w:rPr>
-                      <w:rFonts w:ascii="Tahoma" w:hAnsi="Tahoma" w:cs="Tahoma"/>
-                      <w:sz w:val="22"/>
-                      <w:szCs w:val="22"/>
-                    </w:rPr>
-                    <w:t>Thanh</w:t>
-                  </w:r>
-                  <w:proofErr w:type="spellEnd"/>
-                  <w:r>
-                    <w:rPr>
-                      <w:rFonts w:ascii="Tahoma" w:hAnsi="Tahoma" w:cs="Tahoma"/>
-                      <w:sz w:val="22"/>
-                      <w:szCs w:val="22"/>
-                    </w:rPr>
-                    <w:t xml:space="preserve"> </w:t>
+                    <w:t xml:space="preserve"> Thanh </w:t>
                   </w:r>
                   <w:proofErr w:type="spellStart"/>
                   <w:r>
@@ -1033,7 +1005,7 @@
             <w:bottom w:w="55" w:type="dxa"/>
             <w:right w:w="55" w:type="dxa"/>
           </w:tblCellMar>
-          <w:tblLook w:val="0000" w:firstRow="0" w:lastRow="0" w:firstColumn="0" w:lastColumn="0" w:noHBand="0" w:noVBand="0"/>
+          <w:tblLook w:val="0000"/>
         </w:tblPrEx>
         <w:trPr>
           <w:gridAfter w:val="1"/>
@@ -1117,25 +1089,7 @@
                 <w:sz w:val="22"/>
                 <w:szCs w:val="22"/>
               </w:rPr>
-              <w:t xml:space="preserve"> </w:t>
-            </w:r>
-            <w:proofErr w:type="spellStart"/>
-            <w:r>
-              <w:rPr>
-                <w:rFonts w:ascii="Tahoma" w:hAnsi="Tahoma" w:cs="Tahoma"/>
-                <w:sz w:val="22"/>
-                <w:szCs w:val="22"/>
-              </w:rPr>
-              <w:t>Huy</w:t>
-            </w:r>
-            <w:proofErr w:type="spellEnd"/>
-            <w:r>
-              <w:rPr>
-                <w:rFonts w:ascii="Tahoma" w:hAnsi="Tahoma" w:cs="Tahoma"/>
-                <w:sz w:val="22"/>
-                <w:szCs w:val="22"/>
-              </w:rPr>
-              <w:t xml:space="preserve"> </w:t>
+              <w:t xml:space="preserve"> Huy </w:t>
             </w:r>
             <w:proofErr w:type="spellStart"/>
             <w:r>
@@ -1167,7 +1121,7 @@
             <w:bottom w:w="55" w:type="dxa"/>
             <w:right w:w="55" w:type="dxa"/>
           </w:tblCellMar>
-          <w:tblLook w:val="0000" w:firstRow="0" w:lastRow="0" w:firstColumn="0" w:lastColumn="0" w:noHBand="0" w:noVBand="0"/>
+          <w:tblLook w:val="0000"/>
         </w:tblPrEx>
         <w:trPr>
           <w:gridAfter w:val="1"/>
@@ -3399,23 +3353,7 @@
             <w:rFonts w:cs="FreeSans"/>
             <w:noProof/>
           </w:rPr>
-          <w:t>Table 2: Curr</w:t>
-        </w:r>
-        <w:r>
-          <w:rPr>
-            <w:rStyle w:val="Hyperlink"/>
-            <w:rFonts w:cs="FreeSans"/>
-            <w:noProof/>
-          </w:rPr>
-          <w:t>e</w:t>
-        </w:r>
-        <w:r>
-          <w:rPr>
-            <w:rStyle w:val="Hyperlink"/>
-            <w:rFonts w:cs="FreeSans"/>
-            <w:noProof/>
-          </w:rPr>
-          <w:t>nt sites builder services’ advantages and disadvantages.</w:t>
+          <w:t>Table 2: Current sites builder services’ advantages and disadvantages.</w:t>
         </w:r>
         <w:r>
           <w:rPr>
@@ -3714,7 +3652,7 @@
       <w:tblPr>
         <w:tblStyle w:val="TableGrid"/>
         <w:tblW w:w="0" w:type="auto"/>
-        <w:tblLook w:val="04A0" w:firstRow="1" w:lastRow="0" w:firstColumn="1" w:lastColumn="0" w:noHBand="0" w:noVBand="1"/>
+        <w:tblLook w:val="04A0"/>
       </w:tblPr>
       <w:tblGrid>
         <w:gridCol w:w="2802"/>
@@ -5011,12 +4949,12 @@
         <w:tblStyle w:val="TableGridLight1"/>
         <w:tblW w:w="9421" w:type="dxa"/>
         <w:tblInd w:w="250" w:type="dxa"/>
-        <w:tblLook w:val="04A0" w:firstRow="1" w:lastRow="0" w:firstColumn="1" w:lastColumn="0" w:noHBand="0" w:noVBand="1"/>
+        <w:tblLook w:val="04A0"/>
       </w:tblPr>
       <w:tblGrid>
         <w:gridCol w:w="587"/>
-        <w:gridCol w:w="2339"/>
-        <w:gridCol w:w="1908"/>
+        <w:gridCol w:w="2337"/>
+        <w:gridCol w:w="1910"/>
         <w:gridCol w:w="1412"/>
         <w:gridCol w:w="3175"/>
       </w:tblGrid>
@@ -5201,23 +5139,7 @@
                 <w:rFonts w:asciiTheme="majorHAnsi" w:hAnsiTheme="majorHAnsi" w:cstheme="majorHAnsi"/>
                 <w:szCs w:val="28"/>
               </w:rPr>
-              <w:t xml:space="preserve"> </w:t>
-            </w:r>
-            <w:proofErr w:type="spellStart"/>
-            <w:r>
-              <w:rPr>
-                <w:rFonts w:asciiTheme="majorHAnsi" w:hAnsiTheme="majorHAnsi" w:cstheme="majorHAnsi"/>
-                <w:szCs w:val="28"/>
-              </w:rPr>
-              <w:t>Huy</w:t>
-            </w:r>
-            <w:proofErr w:type="spellEnd"/>
-            <w:r>
-              <w:rPr>
-                <w:rFonts w:asciiTheme="majorHAnsi" w:hAnsiTheme="majorHAnsi" w:cstheme="majorHAnsi"/>
-                <w:szCs w:val="28"/>
-              </w:rPr>
-              <w:t xml:space="preserve"> </w:t>
+              <w:t xml:space="preserve"> Huy </w:t>
             </w:r>
             <w:proofErr w:type="spellStart"/>
             <w:r>
@@ -5250,7 +5172,7 @@
                 <w:szCs w:val="28"/>
                 <w:lang w:bidi="ar-SA"/>
               </w:rPr>
-              <w:t>Project Manager</w:t>
+              <w:t>Supervisor</w:t>
             </w:r>
           </w:p>
         </w:tc>
@@ -5677,17 +5599,8 @@
                 <w:rFonts w:asciiTheme="majorHAnsi" w:hAnsiTheme="majorHAnsi" w:cstheme="majorHAnsi"/>
                 <w:szCs w:val="28"/>
               </w:rPr>
-              <w:t xml:space="preserve"> </w:t>
-            </w:r>
-            <w:proofErr w:type="spellStart"/>
-            <w:r>
-              <w:rPr>
-                <w:rFonts w:asciiTheme="majorHAnsi" w:hAnsiTheme="majorHAnsi" w:cstheme="majorHAnsi"/>
-                <w:szCs w:val="28"/>
-              </w:rPr>
-              <w:t>Duy</w:t>
-            </w:r>
-            <w:proofErr w:type="spellEnd"/>
+              <w:t xml:space="preserve"> Duy</w:t>
+            </w:r>
           </w:p>
         </w:tc>
         <w:tc>
@@ -5816,23 +5729,7 @@
                 <w:rFonts w:asciiTheme="majorHAnsi" w:hAnsiTheme="majorHAnsi" w:cstheme="majorHAnsi"/>
                 <w:szCs w:val="28"/>
               </w:rPr>
-              <w:t xml:space="preserve"> </w:t>
-            </w:r>
-            <w:proofErr w:type="spellStart"/>
-            <w:r>
-              <w:rPr>
-                <w:rFonts w:asciiTheme="majorHAnsi" w:hAnsiTheme="majorHAnsi" w:cstheme="majorHAnsi"/>
-                <w:szCs w:val="28"/>
-              </w:rPr>
-              <w:t>Thanh</w:t>
-            </w:r>
-            <w:proofErr w:type="spellEnd"/>
-            <w:r>
-              <w:rPr>
-                <w:rFonts w:asciiTheme="majorHAnsi" w:hAnsiTheme="majorHAnsi" w:cstheme="majorHAnsi"/>
-                <w:szCs w:val="28"/>
-              </w:rPr>
-              <w:t xml:space="preserve"> </w:t>
+              <w:t xml:space="preserve"> Thanh </w:t>
             </w:r>
             <w:proofErr w:type="spellStart"/>
             <w:r>
@@ -6117,21 +6014,197 @@
         <w:pStyle w:val="TextBody"/>
         <w:ind w:left="1701"/>
         <w:jc w:val="both"/>
-      </w:pPr>
-      <w:r>
-        <w:t>Presently</w:t>
-      </w:r>
-      <w:r>
-        <w:t xml:space="preserve">, in Vietnam </w:t>
-      </w:r>
-      <w:r>
-        <w:t xml:space="preserve">there are tons of different site builder. Some of the most popular website </w:t>
-      </w:r>
-      <w:r>
+        <w:rPr>
+          <w:color w:val="FF0000"/>
+        </w:rPr>
+      </w:pPr>
+      <w:r>
+        <w:rPr>
+          <w:color w:val="000000" w:themeColor="text1"/>
+        </w:rPr>
+        <w:t xml:space="preserve">Some of the most popular </w:t>
+      </w:r>
+      <w:r>
+        <w:rPr>
+          <w:color w:val="000000" w:themeColor="text1"/>
+        </w:rPr>
+        <w:t xml:space="preserve">site builder </w:t>
+      </w:r>
+      <w:r>
+        <w:rPr>
+          <w:color w:val="000000" w:themeColor="text1"/>
+        </w:rPr>
+        <w:t xml:space="preserve">service </w:t>
+      </w:r>
+      <w:r>
+        <w:rPr>
+          <w:color w:val="000000" w:themeColor="text1"/>
+        </w:rPr>
+        <w:t>website</w:t>
+      </w:r>
+      <w:r>
+        <w:rPr>
+          <w:color w:val="000000" w:themeColor="text1"/>
+        </w:rPr>
+        <w:t>s</w:t>
+      </w:r>
+      <w:r>
+        <w:rPr>
+          <w:color w:val="000000" w:themeColor="text1"/>
+        </w:rPr>
+        <w:t xml:space="preserve"> in Viet Name</w:t>
+      </w:r>
+      <w:r>
+        <w:rPr>
+          <w:color w:val="000000" w:themeColor="text1"/>
+        </w:rPr>
+        <w:t xml:space="preserve"> </w:t>
+      </w:r>
+      <w:r>
+        <w:rPr>
+          <w:color w:val="000000" w:themeColor="text1"/>
+        </w:rPr>
         <w:t>are researched</w:t>
       </w:r>
       <w:r>
+        <w:rPr>
+          <w:color w:val="000000" w:themeColor="text1"/>
+        </w:rPr>
         <w:t xml:space="preserve"> and listed below:</w:t>
+      </w:r>
+      <w:r>
+        <w:rPr>
+          <w:color w:val="FF0000"/>
+        </w:rPr>
+        <w:t xml:space="preserve"> (</w:t>
+      </w:r>
+      <w:proofErr w:type="spellStart"/>
+      <w:r>
+        <w:rPr>
+          <w:color w:val="FF0000"/>
+        </w:rPr>
+        <w:t>Câu</w:t>
+      </w:r>
+      <w:proofErr w:type="spellEnd"/>
+      <w:r>
+        <w:rPr>
+          <w:color w:val="FF0000"/>
+        </w:rPr>
+        <w:t xml:space="preserve"> </w:t>
+      </w:r>
+      <w:proofErr w:type="spellStart"/>
+      <w:r>
+        <w:rPr>
+          <w:color w:val="FF0000"/>
+        </w:rPr>
+        <w:t>này</w:t>
+      </w:r>
+      <w:proofErr w:type="spellEnd"/>
+      <w:r>
+        <w:rPr>
+          <w:color w:val="FF0000"/>
+        </w:rPr>
+        <w:t xml:space="preserve"> </w:t>
+      </w:r>
+      <w:proofErr w:type="spellStart"/>
+      <w:r>
+        <w:rPr>
+          <w:color w:val="FF0000"/>
+        </w:rPr>
+        <w:t>đã</w:t>
+      </w:r>
+      <w:proofErr w:type="spellEnd"/>
+      <w:r>
+        <w:rPr>
+          <w:color w:val="FF0000"/>
+        </w:rPr>
+        <w:t xml:space="preserve"> </w:t>
+      </w:r>
+      <w:proofErr w:type="spellStart"/>
+      <w:r>
+        <w:rPr>
+          <w:color w:val="FF0000"/>
+        </w:rPr>
+        <w:t>sửa</w:t>
+      </w:r>
+      <w:proofErr w:type="spellEnd"/>
+      <w:r>
+        <w:rPr>
+          <w:color w:val="FF0000"/>
+        </w:rPr>
+        <w:t xml:space="preserve"> </w:t>
+      </w:r>
+      <w:proofErr w:type="spellStart"/>
+      <w:r>
+        <w:rPr>
+          <w:color w:val="FF0000"/>
+        </w:rPr>
+        <w:t>lại</w:t>
+      </w:r>
+      <w:proofErr w:type="spellEnd"/>
+      <w:r>
+        <w:rPr>
+          <w:color w:val="FF0000"/>
+        </w:rPr>
+        <w:t xml:space="preserve"> </w:t>
+      </w:r>
+      <w:proofErr w:type="spellStart"/>
+      <w:proofErr w:type="gramStart"/>
+      <w:r>
+        <w:rPr>
+          <w:color w:val="FF0000"/>
+        </w:rPr>
+        <w:t>theo</w:t>
+      </w:r>
+      <w:proofErr w:type="spellEnd"/>
+      <w:proofErr w:type="gramEnd"/>
+      <w:r>
+        <w:rPr>
+          <w:color w:val="FF0000"/>
+        </w:rPr>
+        <w:t xml:space="preserve"> </w:t>
+      </w:r>
+      <w:proofErr w:type="spellStart"/>
+      <w:r>
+        <w:rPr>
+          <w:color w:val="FF0000"/>
+        </w:rPr>
+        <w:t>yêu</w:t>
+      </w:r>
+      <w:proofErr w:type="spellEnd"/>
+      <w:r>
+        <w:rPr>
+          <w:color w:val="FF0000"/>
+        </w:rPr>
+        <w:t xml:space="preserve"> </w:t>
+      </w:r>
+      <w:proofErr w:type="spellStart"/>
+      <w:r>
+        <w:rPr>
+          <w:color w:val="FF0000"/>
+        </w:rPr>
+        <w:t>cầu</w:t>
+      </w:r>
+      <w:proofErr w:type="spellEnd"/>
+      <w:r>
+        <w:rPr>
+          <w:color w:val="FF0000"/>
+        </w:rPr>
+        <w:t xml:space="preserve"> </w:t>
+      </w:r>
+      <w:proofErr w:type="spellStart"/>
+      <w:r>
+        <w:rPr>
+          <w:color w:val="FF0000"/>
+        </w:rPr>
+        <w:t>thầy</w:t>
+      </w:r>
+      <w:proofErr w:type="spellEnd"/>
+      <w:r>
+        <w:rPr>
+          <w:color w:val="FF0000"/>
+        </w:rPr>
+        <w:t>)</w:t>
       </w:r>
     </w:p>
     <w:tbl>
@@ -6139,7 +6212,7 @@
         <w:tblStyle w:val="TableGrid"/>
         <w:tblW w:w="0" w:type="auto"/>
         <w:tblInd w:w="1418" w:type="dxa"/>
-        <w:tblLook w:val="04A0" w:firstRow="1" w:lastRow="0" w:firstColumn="1" w:lastColumn="0" w:noHBand="0" w:noVBand="1"/>
+        <w:tblLook w:val="04A0"/>
       </w:tblPr>
       <w:tblGrid>
         <w:gridCol w:w="2020"/>
@@ -6795,16 +6868,30 @@
     <w:p>
       <w:pPr>
         <w:pStyle w:val="TextBody"/>
-        <w:ind w:left="1701"/>
-      </w:pPr>
-      <w:r>
-        <w:rPr>
-          <w:b/>
-        </w:rPr>
-        <w:t>Boundaries</w:t>
-      </w:r>
-      <w:r>
-        <w:t xml:space="preserve">: </w:t>
+        <w:numPr>
+          <w:ilvl w:val="0"/>
+          <w:numId w:val="15"/>
+        </w:numPr>
+        <w:ind w:left="2268"/>
+        <w:jc w:val="both"/>
+      </w:pPr>
+      <w:r>
+        <w:t>The system is a web application, which</w:t>
+      </w:r>
+      <w:r>
+        <w:t xml:space="preserve"> </w:t>
+      </w:r>
+      <w:r>
+        <w:t>concentrates on helping user build products catalogue sites</w:t>
+      </w:r>
+      <w:r>
+        <w:t xml:space="preserve"> </w:t>
+      </w:r>
+      <w:r>
+        <w:t>only</w:t>
+      </w:r>
+      <w:r>
+        <w:t>.</w:t>
       </w:r>
     </w:p>
     <w:p>
@@ -6818,22 +6905,7 @@
         <w:jc w:val="both"/>
       </w:pPr>
       <w:r>
-        <w:t>The system is a web application, which</w:t>
-      </w:r>
-      <w:r>
-        <w:t xml:space="preserve"> </w:t>
-      </w:r>
-      <w:r>
-        <w:t>concentrates on helping user build products catalogue sites</w:t>
-      </w:r>
-      <w:r>
-        <w:t xml:space="preserve"> </w:t>
-      </w:r>
-      <w:r>
-        <w:t>only</w:t>
-      </w:r>
-      <w:r>
-        <w:t>.</w:t>
+        <w:t>For different account type (Gold, Silver, Free), users may have different features.</w:t>
       </w:r>
     </w:p>
     <w:p>
@@ -6847,20 +6919,6 @@
         <w:jc w:val="both"/>
       </w:pPr>
       <w:r>
-        <w:t>For different account type (Gold, Silver, Free), users may have different features.</w:t>
-      </w:r>
-    </w:p>
-    <w:p>
-      <w:pPr>
-        <w:pStyle w:val="TextBody"/>
-        <w:numPr>
-          <w:ilvl w:val="0"/>
-          <w:numId w:val="15"/>
-        </w:numPr>
-        <w:ind w:left="2268"/>
-        <w:jc w:val="both"/>
-      </w:pPr>
-      <w:r>
         <w:t xml:space="preserve">Site statistics will show </w:t>
       </w:r>
       <w:r>
@@ -6871,24 +6929,6 @@
       </w:r>
       <w:r>
         <w:t>on about number of visitors and viewed products.</w:t>
-      </w:r>
-    </w:p>
-    <w:p>
-      <w:pPr>
-        <w:pStyle w:val="TextBody"/>
-        <w:ind w:left="1701"/>
-      </w:pPr>
-      <w:r>
-        <w:rPr>
-          <w:b/>
-        </w:rPr>
-        <w:t>Development language</w:t>
-      </w:r>
-      <w:r>
-        <w:t>: C#</w:t>
-      </w:r>
-      <w:r>
-        <w:tab/>
       </w:r>
     </w:p>
     <w:p>
@@ -6945,7 +6985,7 @@
         <w:tblStyle w:val="TableGrid"/>
         <w:tblW w:w="0" w:type="auto"/>
         <w:tblInd w:w="1728" w:type="dxa"/>
-        <w:tblLook w:val="04A0" w:firstRow="1" w:lastRow="0" w:firstColumn="1" w:lastColumn="0" w:noHBand="0" w:noVBand="1"/>
+        <w:tblLook w:val="04A0"/>
       </w:tblPr>
       <w:tblGrid>
         <w:gridCol w:w="2250"/>
@@ -7303,6 +7343,7 @@
         </w:numPr>
         <w:rPr>
           <w:rFonts w:asciiTheme="minorHAnsi" w:hAnsiTheme="minorHAnsi" w:cstheme="minorHAnsi"/>
+          <w:b w:val="0"/>
         </w:rPr>
       </w:pPr>
       <w:r>
@@ -7312,120 +7353,255 @@
         <w:lastRenderedPageBreak/>
         <w:t>Software requirement</w:t>
       </w:r>
-    </w:p>
-    <w:p>
-      <w:pPr>
-        <w:pStyle w:val="TextBody"/>
-        <w:numPr>
-          <w:ilvl w:val="0"/>
-          <w:numId w:val="15"/>
-        </w:numPr>
-        <w:ind w:left="2268"/>
-      </w:pPr>
-      <w:r>
-        <w:t>Window 7</w:t>
-      </w:r>
-      <w:r>
-        <w:t xml:space="preserve">:  </w:t>
-      </w:r>
-      <w:r>
-        <w:t>operating system and platform for</w:t>
-      </w:r>
-      <w:r>
-        <w:t xml:space="preserve"> development.</w:t>
-      </w:r>
-    </w:p>
-    <w:p>
-      <w:pPr>
-        <w:pStyle w:val="TextBody"/>
-        <w:numPr>
-          <w:ilvl w:val="0"/>
-          <w:numId w:val="15"/>
-        </w:numPr>
-        <w:ind w:left="2268"/>
-      </w:pPr>
-      <w:r>
-        <w:t>SQL Server 2012</w:t>
-      </w:r>
-      <w:r>
-        <w:t xml:space="preserve">:  </w:t>
-      </w:r>
-      <w:r>
-        <w:t>used to create and manage the</w:t>
-      </w:r>
-      <w:r>
-        <w:t xml:space="preserve"> database for system.</w:t>
-      </w:r>
-    </w:p>
-    <w:p>
-      <w:pPr>
-        <w:pStyle w:val="TextBody"/>
-        <w:numPr>
-          <w:ilvl w:val="0"/>
-          <w:numId w:val="15"/>
-        </w:numPr>
-        <w:ind w:left="2268"/>
-      </w:pPr>
-      <w:r>
-        <w:t>Visual Studio 2013: used to implement website and web service.</w:t>
-      </w:r>
-    </w:p>
-    <w:p>
-      <w:pPr>
-        <w:pStyle w:val="TextBody"/>
-        <w:numPr>
-          <w:ilvl w:val="0"/>
-          <w:numId w:val="15"/>
-        </w:numPr>
-        <w:ind w:left="2268"/>
-      </w:pPr>
-      <w:r>
-        <w:t xml:space="preserve">Google Code &amp; </w:t>
+      <w:r>
+        <w:rPr>
+          <w:rFonts w:asciiTheme="minorHAnsi" w:hAnsiTheme="minorHAnsi" w:cstheme="minorHAnsi"/>
+        </w:rPr>
+        <w:t xml:space="preserve"> </w:t>
+      </w:r>
+      <w:r>
+        <w:rPr>
+          <w:rFonts w:asciiTheme="minorHAnsi" w:hAnsiTheme="minorHAnsi" w:cstheme="minorHAnsi"/>
+          <w:b w:val="0"/>
+          <w:color w:val="FF0000"/>
+        </w:rPr>
+        <w:t>(</w:t>
       </w:r>
       <w:proofErr w:type="spellStart"/>
       <w:r>
-        <w:t>TortoiseSVN</w:t>
+        <w:rPr>
+          <w:rFonts w:asciiTheme="minorHAnsi" w:hAnsiTheme="minorHAnsi" w:cstheme="minorHAnsi"/>
+          <w:b w:val="0"/>
+          <w:color w:val="FF0000"/>
+        </w:rPr>
+        <w:t>nêu</w:t>
       </w:r>
       <w:proofErr w:type="spellEnd"/>
       <w:r>
-        <w:t>: used for source control.</w:t>
-      </w:r>
-    </w:p>
-    <w:p>
-      <w:pPr>
-        <w:pStyle w:val="TextBody"/>
-        <w:numPr>
-          <w:ilvl w:val="0"/>
-          <w:numId w:val="15"/>
-        </w:numPr>
-        <w:ind w:left="2268"/>
-      </w:pPr>
+        <w:rPr>
+          <w:rFonts w:asciiTheme="minorHAnsi" w:hAnsiTheme="minorHAnsi" w:cstheme="minorHAnsi"/>
+          <w:b w:val="0"/>
+          <w:color w:val="FF0000"/>
+        </w:rPr>
+        <w:t xml:space="preserve"> </w:t>
+      </w:r>
       <w:proofErr w:type="spellStart"/>
       <w:r>
-        <w:t>StarUML</w:t>
+        <w:rPr>
+          <w:rFonts w:asciiTheme="minorHAnsi" w:hAnsiTheme="minorHAnsi" w:cstheme="minorHAnsi"/>
+          <w:b w:val="0"/>
+          <w:color w:val="FF0000"/>
+        </w:rPr>
+        <w:t>ra</w:t>
       </w:r>
       <w:proofErr w:type="spellEnd"/>
       <w:r>
-        <w:t>: used to create models and diagrams.</w:t>
-      </w:r>
-    </w:p>
-    <w:p>
-      <w:pPr>
-        <w:pStyle w:val="TextBody"/>
-        <w:numPr>
-          <w:ilvl w:val="0"/>
-          <w:numId w:val="15"/>
-        </w:numPr>
-        <w:ind w:left="2268"/>
-      </w:pPr>
-      <w:r>
-        <w:t xml:space="preserve">Skype and </w:t>
-      </w:r>
-      <w:r>
-        <w:t>Gmail</w:t>
-      </w:r>
-      <w:r>
-        <w:t>: used for communication and meeting.</w:t>
+        <w:rPr>
+          <w:rFonts w:asciiTheme="minorHAnsi" w:hAnsiTheme="minorHAnsi" w:cstheme="minorHAnsi"/>
+          <w:b w:val="0"/>
+          <w:color w:val="FF0000"/>
+        </w:rPr>
+        <w:t xml:space="preserve"> </w:t>
+      </w:r>
+      <w:proofErr w:type="spellStart"/>
+      <w:r>
+        <w:rPr>
+          <w:rFonts w:asciiTheme="minorHAnsi" w:hAnsiTheme="minorHAnsi" w:cstheme="minorHAnsi"/>
+          <w:b w:val="0"/>
+          <w:color w:val="FF0000"/>
+        </w:rPr>
+        <w:t>các</w:t>
+      </w:r>
+      <w:proofErr w:type="spellEnd"/>
+      <w:r>
+        <w:rPr>
+          <w:rFonts w:asciiTheme="minorHAnsi" w:hAnsiTheme="minorHAnsi" w:cstheme="minorHAnsi"/>
+          <w:b w:val="0"/>
+          <w:color w:val="FF0000"/>
+        </w:rPr>
+        <w:t xml:space="preserve"> </w:t>
+      </w:r>
+      <w:proofErr w:type="spellStart"/>
+      <w:r>
+        <w:rPr>
+          <w:rFonts w:asciiTheme="minorHAnsi" w:hAnsiTheme="minorHAnsi" w:cstheme="minorHAnsi"/>
+          <w:b w:val="0"/>
+          <w:color w:val="FF0000"/>
+        </w:rPr>
+        <w:t>ứng</w:t>
+      </w:r>
+      <w:proofErr w:type="spellEnd"/>
+      <w:r>
+        <w:rPr>
+          <w:rFonts w:asciiTheme="minorHAnsi" w:hAnsiTheme="minorHAnsi" w:cstheme="minorHAnsi"/>
+          <w:b w:val="0"/>
+          <w:color w:val="FF0000"/>
+        </w:rPr>
+        <w:t xml:space="preserve"> </w:t>
+      </w:r>
+      <w:proofErr w:type="spellStart"/>
+      <w:r>
+        <w:rPr>
+          <w:rFonts w:asciiTheme="minorHAnsi" w:hAnsiTheme="minorHAnsi" w:cstheme="minorHAnsi"/>
+          <w:b w:val="0"/>
+          <w:color w:val="FF0000"/>
+        </w:rPr>
+        <w:t>dụng</w:t>
+      </w:r>
+      <w:proofErr w:type="spellEnd"/>
+      <w:r>
+        <w:rPr>
+          <w:rFonts w:asciiTheme="minorHAnsi" w:hAnsiTheme="minorHAnsi" w:cstheme="minorHAnsi"/>
+          <w:b w:val="0"/>
+          <w:color w:val="FF0000"/>
+        </w:rPr>
+        <w:t xml:space="preserve"> </w:t>
+      </w:r>
+      <w:proofErr w:type="spellStart"/>
+      <w:r>
+        <w:rPr>
+          <w:rFonts w:asciiTheme="minorHAnsi" w:hAnsiTheme="minorHAnsi" w:cstheme="minorHAnsi"/>
+          <w:b w:val="0"/>
+          <w:color w:val="FF0000"/>
+        </w:rPr>
+        <w:t>phần</w:t>
+      </w:r>
+      <w:proofErr w:type="spellEnd"/>
+      <w:r>
+        <w:rPr>
+          <w:rFonts w:asciiTheme="minorHAnsi" w:hAnsiTheme="minorHAnsi" w:cstheme="minorHAnsi"/>
+          <w:b w:val="0"/>
+          <w:color w:val="FF0000"/>
+        </w:rPr>
+        <w:t xml:space="preserve"> </w:t>
+      </w:r>
+      <w:proofErr w:type="spellStart"/>
+      <w:r>
+        <w:rPr>
+          <w:rFonts w:asciiTheme="minorHAnsi" w:hAnsiTheme="minorHAnsi" w:cstheme="minorHAnsi"/>
+          <w:b w:val="0"/>
+          <w:color w:val="FF0000"/>
+        </w:rPr>
+        <w:t>mềm</w:t>
+      </w:r>
+      <w:proofErr w:type="spellEnd"/>
+      <w:r>
+        <w:rPr>
+          <w:rFonts w:asciiTheme="minorHAnsi" w:hAnsiTheme="minorHAnsi" w:cstheme="minorHAnsi"/>
+          <w:b w:val="0"/>
+          <w:color w:val="FF0000"/>
+        </w:rPr>
+        <w:t xml:space="preserve"> </w:t>
+      </w:r>
+      <w:proofErr w:type="spellStart"/>
+      <w:r>
+        <w:rPr>
+          <w:rFonts w:asciiTheme="minorHAnsi" w:hAnsiTheme="minorHAnsi" w:cstheme="minorHAnsi"/>
+          <w:b w:val="0"/>
+          <w:color w:val="FF0000"/>
+        </w:rPr>
+        <w:t>để</w:t>
+      </w:r>
+      <w:proofErr w:type="spellEnd"/>
+      <w:r>
+        <w:rPr>
+          <w:rFonts w:asciiTheme="minorHAnsi" w:hAnsiTheme="minorHAnsi" w:cstheme="minorHAnsi"/>
+          <w:b w:val="0"/>
+          <w:color w:val="FF0000"/>
+        </w:rPr>
+        <w:t xml:space="preserve"> </w:t>
+      </w:r>
+      <w:proofErr w:type="spellStart"/>
+      <w:r>
+        <w:rPr>
+          <w:rFonts w:asciiTheme="minorHAnsi" w:hAnsiTheme="minorHAnsi" w:cstheme="minorHAnsi"/>
+          <w:b w:val="0"/>
+          <w:color w:val="FF0000"/>
+        </w:rPr>
+        <w:t>phát</w:t>
+      </w:r>
+      <w:proofErr w:type="spellEnd"/>
+      <w:r>
+        <w:rPr>
+          <w:rFonts w:asciiTheme="minorHAnsi" w:hAnsiTheme="minorHAnsi" w:cstheme="minorHAnsi"/>
+          <w:b w:val="0"/>
+          <w:color w:val="FF0000"/>
+        </w:rPr>
+        <w:t xml:space="preserve"> </w:t>
+      </w:r>
+      <w:proofErr w:type="spellStart"/>
+      <w:r>
+        <w:rPr>
+          <w:rFonts w:asciiTheme="minorHAnsi" w:hAnsiTheme="minorHAnsi" w:cstheme="minorHAnsi"/>
+          <w:b w:val="0"/>
+          <w:color w:val="FF0000"/>
+        </w:rPr>
+        <w:t>triển</w:t>
+      </w:r>
+      <w:proofErr w:type="spellEnd"/>
+      <w:r>
+        <w:rPr>
+          <w:rFonts w:asciiTheme="minorHAnsi" w:hAnsiTheme="minorHAnsi" w:cstheme="minorHAnsi"/>
+          <w:b w:val="0"/>
+          <w:color w:val="FF0000"/>
+        </w:rPr>
+        <w:t xml:space="preserve"> </w:t>
+      </w:r>
+      <w:proofErr w:type="spellStart"/>
+      <w:r>
+        <w:rPr>
+          <w:rFonts w:asciiTheme="minorHAnsi" w:hAnsiTheme="minorHAnsi" w:cstheme="minorHAnsi"/>
+          <w:b w:val="0"/>
+          <w:color w:val="FF0000"/>
+        </w:rPr>
+        <w:t>dự</w:t>
+      </w:r>
+      <w:proofErr w:type="spellEnd"/>
+      <w:r>
+        <w:rPr>
+          <w:rFonts w:asciiTheme="minorHAnsi" w:hAnsiTheme="minorHAnsi" w:cstheme="minorHAnsi"/>
+          <w:b w:val="0"/>
+          <w:color w:val="FF0000"/>
+        </w:rPr>
+        <w:t xml:space="preserve"> </w:t>
+      </w:r>
+      <w:proofErr w:type="spellStart"/>
+      <w:proofErr w:type="gramStart"/>
+      <w:r>
+        <w:rPr>
+          <w:rFonts w:asciiTheme="minorHAnsi" w:hAnsiTheme="minorHAnsi" w:cstheme="minorHAnsi"/>
+          <w:b w:val="0"/>
+          <w:color w:val="FF0000"/>
+        </w:rPr>
+        <w:t>án</w:t>
+      </w:r>
+      <w:proofErr w:type="spellEnd"/>
+      <w:proofErr w:type="gramEnd"/>
+      <w:r>
+        <w:rPr>
+          <w:rFonts w:asciiTheme="minorHAnsi" w:hAnsiTheme="minorHAnsi" w:cstheme="minorHAnsi"/>
+          <w:b w:val="0"/>
+          <w:color w:val="FF0000"/>
+        </w:rPr>
+        <w:t xml:space="preserve"> </w:t>
+      </w:r>
+      <w:proofErr w:type="spellStart"/>
+      <w:r>
+        <w:rPr>
+          <w:rFonts w:asciiTheme="minorHAnsi" w:hAnsiTheme="minorHAnsi" w:cstheme="minorHAnsi"/>
+          <w:b w:val="0"/>
+          <w:color w:val="FF0000"/>
+        </w:rPr>
+        <w:t>như</w:t>
+      </w:r>
+      <w:proofErr w:type="spellEnd"/>
+      <w:r>
+        <w:rPr>
+          <w:rFonts w:asciiTheme="minorHAnsi" w:hAnsiTheme="minorHAnsi" w:cstheme="minorHAnsi"/>
+          <w:b w:val="0"/>
+          <w:color w:val="FF0000"/>
+        </w:rPr>
+        <w:t xml:space="preserve"> .net framework 4.0, MVC 4…)</w:t>
       </w:r>
     </w:p>
     <w:p>
@@ -7535,7 +7711,7 @@
         <w:rPr>
           <w:rFonts w:ascii="Tahoma" w:hAnsi="Tahoma" w:cs="Tahoma"/>
           <w:noProof/>
-          <w:lang w:val="vi-VN" w:eastAsia="vi-VN" w:bidi="ar-SA"/>
+          <w:lang w:eastAsia="en-US" w:bidi="ar-SA"/>
         </w:rPr>
         <w:drawing>
           <wp:inline distT="0" distB="0" distL="0" distR="0">
@@ -7555,7 +7731,7 @@
                     </pic:cNvPicPr>
                   </pic:nvPicPr>
                   <pic:blipFill>
-                    <a:blip r:embed="rId10"/>
+                    <a:blip r:embed="rId9" cstate="print"/>
                     <a:srcRect/>
                     <a:stretch>
                       <a:fillRect/>
@@ -7586,6 +7762,131 @@
     </w:p>
     <w:p>
       <w:pPr>
+        <w:pStyle w:val="TextBody"/>
+        <w:ind w:left="1418"/>
+        <w:rPr>
+          <w:rFonts w:ascii="Tahoma" w:hAnsi="Tahoma" w:cs="Tahoma"/>
+          <w:color w:val="FF0000"/>
+        </w:rPr>
+      </w:pPr>
+      <w:r>
+        <w:rPr>
+          <w:rFonts w:ascii="Tahoma" w:hAnsi="Tahoma" w:cs="Tahoma"/>
+        </w:rPr>
+        <w:tab/>
+      </w:r>
+      <w:r>
+        <w:rPr>
+          <w:rFonts w:ascii="Tahoma" w:hAnsi="Tahoma" w:cs="Tahoma"/>
+        </w:rPr>
+        <w:tab/>
+      </w:r>
+      <w:r>
+        <w:rPr>
+          <w:rFonts w:ascii="Tahoma" w:hAnsi="Tahoma" w:cs="Tahoma"/>
+          <w:color w:val="FF0000"/>
+        </w:rPr>
+        <w:t>(</w:t>
+      </w:r>
+      <w:proofErr w:type="spellStart"/>
+      <w:r>
+        <w:rPr>
+          <w:rFonts w:ascii="Tahoma" w:hAnsi="Tahoma" w:cs="Tahoma"/>
+          <w:color w:val="FF0000"/>
+        </w:rPr>
+        <w:t>Đánh</w:t>
+      </w:r>
+      <w:proofErr w:type="spellEnd"/>
+      <w:r>
+        <w:rPr>
+          <w:rFonts w:ascii="Tahoma" w:hAnsi="Tahoma" w:cs="Tahoma"/>
+          <w:color w:val="FF0000"/>
+        </w:rPr>
+        <w:t xml:space="preserve"> </w:t>
+      </w:r>
+      <w:proofErr w:type="spellStart"/>
+      <w:r>
+        <w:rPr>
+          <w:rFonts w:ascii="Tahoma" w:hAnsi="Tahoma" w:cs="Tahoma"/>
+          <w:color w:val="FF0000"/>
+        </w:rPr>
+        <w:t>số</w:t>
+      </w:r>
+      <w:proofErr w:type="spellEnd"/>
+      <w:r>
+        <w:rPr>
+          <w:rFonts w:ascii="Tahoma" w:hAnsi="Tahoma" w:cs="Tahoma"/>
+          <w:color w:val="FF0000"/>
+        </w:rPr>
+        <w:t xml:space="preserve"> figure </w:t>
+      </w:r>
+      <w:proofErr w:type="spellStart"/>
+      <w:r>
+        <w:rPr>
+          <w:rFonts w:ascii="Tahoma" w:hAnsi="Tahoma" w:cs="Tahoma"/>
+          <w:color w:val="FF0000"/>
+        </w:rPr>
+        <w:t>và</w:t>
+      </w:r>
+      <w:proofErr w:type="spellEnd"/>
+      <w:r>
+        <w:rPr>
+          <w:rFonts w:ascii="Tahoma" w:hAnsi="Tahoma" w:cs="Tahoma"/>
+          <w:color w:val="FF0000"/>
+        </w:rPr>
+        <w:t xml:space="preserve"> </w:t>
+      </w:r>
+      <w:proofErr w:type="spellStart"/>
+      <w:r>
+        <w:rPr>
+          <w:rFonts w:ascii="Tahoma" w:hAnsi="Tahoma" w:cs="Tahoma"/>
+          <w:color w:val="FF0000"/>
+        </w:rPr>
+        <w:t>ghi</w:t>
+      </w:r>
+      <w:proofErr w:type="spellEnd"/>
+      <w:r>
+        <w:rPr>
+          <w:rFonts w:ascii="Tahoma" w:hAnsi="Tahoma" w:cs="Tahoma"/>
+          <w:color w:val="FF0000"/>
+        </w:rPr>
+        <w:t xml:space="preserve"> reference </w:t>
+      </w:r>
+      <w:proofErr w:type="spellStart"/>
+      <w:r>
+        <w:rPr>
+          <w:rFonts w:ascii="Tahoma" w:hAnsi="Tahoma" w:cs="Tahoma"/>
+          <w:color w:val="FF0000"/>
+        </w:rPr>
+        <w:t>nếu</w:t>
+      </w:r>
+      <w:proofErr w:type="spellEnd"/>
+      <w:r>
+        <w:rPr>
+          <w:rFonts w:ascii="Tahoma" w:hAnsi="Tahoma" w:cs="Tahoma"/>
+          <w:color w:val="FF0000"/>
+        </w:rPr>
+        <w:t xml:space="preserve"> </w:t>
+      </w:r>
+      <w:proofErr w:type="spellStart"/>
+      <w:r>
+        <w:rPr>
+          <w:rFonts w:ascii="Tahoma" w:hAnsi="Tahoma" w:cs="Tahoma"/>
+          <w:color w:val="FF0000"/>
+        </w:rPr>
+        <w:t>có</w:t>
+      </w:r>
+      <w:proofErr w:type="spellEnd"/>
+      <w:r>
+        <w:rPr>
+          <w:rFonts w:ascii="Tahoma" w:hAnsi="Tahoma" w:cs="Tahoma"/>
+          <w:color w:val="FF0000"/>
+        </w:rPr>
+        <w:t>)</w:t>
+      </w:r>
+    </w:p>
+    <w:p>
+      <w:pPr>
         <w:autoSpaceDE w:val="0"/>
         <w:autoSpaceDN w:val="0"/>
         <w:adjustRightInd w:val="0"/>
@@ -7654,7 +7955,7 @@
       <w:tblPr>
         <w:tblStyle w:val="TableGridLight1"/>
         <w:tblW w:w="4943" w:type="pct"/>
-        <w:tblLook w:val="0420" w:firstRow="1" w:lastRow="0" w:firstColumn="0" w:lastColumn="0" w:noHBand="0" w:noVBand="1"/>
+        <w:tblLook w:val="0420"/>
       </w:tblPr>
       <w:tblGrid>
         <w:gridCol w:w="944"/>
@@ -7771,16 +8072,7 @@
                 <w:b/>
                 <w:szCs w:val="24"/>
               </w:rPr>
-              <w:t xml:space="preserve">Scrum Team </w:t>
-            </w:r>
-            <w:r>
-              <w:rPr>
-                <w:rFonts w:cstheme="minorHAnsi"/>
-                <w:b/>
-                <w:szCs w:val="24"/>
-              </w:rPr>
-              <w:lastRenderedPageBreak/>
-              <w:t>Role</w:t>
+              <w:t>Scrum Team Role</w:t>
             </w:r>
           </w:p>
         </w:tc>
@@ -7807,7 +8099,6 @@
                 <w:b/>
                 <w:szCs w:val="24"/>
               </w:rPr>
-              <w:lastRenderedPageBreak/>
               <w:t>Responsibilities</w:t>
             </w:r>
           </w:p>
@@ -7836,7 +8127,6 @@
                 <w:color w:val="auto"/>
                 <w:sz w:val="21"/>
               </w:rPr>
-              <w:lastRenderedPageBreak/>
               <w:t>1</w:t>
             </w:r>
           </w:p>
@@ -7870,7 +8160,7 @@
                 <w:color w:val="auto"/>
                 <w:sz w:val="21"/>
               </w:rPr>
-              <w:t xml:space="preserve"> </w:t>
+              <w:t xml:space="preserve"> Huy </w:t>
             </w:r>
             <w:proofErr w:type="spellStart"/>
             <w:r>
@@ -7879,49 +8169,31 @@
                 <w:color w:val="auto"/>
                 <w:sz w:val="21"/>
               </w:rPr>
-              <w:t>Huy</w:t>
+              <w:t>Hùng</w:t>
             </w:r>
             <w:proofErr w:type="spellEnd"/>
-            <w:r>
+          </w:p>
+        </w:tc>
+        <w:tc>
+          <w:tcPr>
+            <w:tcW w:w="948" w:type="pct"/>
+          </w:tcPr>
+          <w:p>
+            <w:pPr>
+              <w:pStyle w:val="HeadingLv1"/>
               <w:rPr>
                 <w:b w:val="0"/>
                 <w:color w:val="auto"/>
                 <w:sz w:val="21"/>
               </w:rPr>
-              <w:t xml:space="preserve"> </w:t>
-            </w:r>
-            <w:proofErr w:type="spellStart"/>
+            </w:pPr>
             <w:r>
               <w:rPr>
                 <w:b w:val="0"/>
                 <w:color w:val="auto"/>
                 <w:sz w:val="21"/>
               </w:rPr>
-              <w:t>Hùng</w:t>
-            </w:r>
-            <w:proofErr w:type="spellEnd"/>
-          </w:p>
-        </w:tc>
-        <w:tc>
-          <w:tcPr>
-            <w:tcW w:w="948" w:type="pct"/>
-          </w:tcPr>
-          <w:p>
-            <w:pPr>
-              <w:pStyle w:val="HeadingLv1"/>
-              <w:rPr>
-                <w:b w:val="0"/>
-                <w:color w:val="auto"/>
-                <w:sz w:val="21"/>
-              </w:rPr>
-            </w:pPr>
-            <w:r>
-              <w:rPr>
-                <w:b w:val="0"/>
-                <w:color w:val="auto"/>
-                <w:sz w:val="21"/>
-              </w:rPr>
-              <w:t>Project Manager</w:t>
+              <w:t>Supervisor</w:t>
             </w:r>
           </w:p>
         </w:tc>
@@ -8021,6 +8293,7 @@
                 <w:color w:val="auto"/>
                 <w:sz w:val="21"/>
               </w:rPr>
+              <w:lastRenderedPageBreak/>
               <w:t>2.</w:t>
             </w:r>
           </w:p>
@@ -8440,18 +8713,8 @@
                 <w:color w:val="auto"/>
                 <w:sz w:val="21"/>
               </w:rPr>
-              <w:t xml:space="preserve"> </w:t>
-            </w:r>
-            <w:proofErr w:type="spellStart"/>
-            <w:r>
-              <w:rPr>
-                <w:b w:val="0"/>
-                <w:color w:val="auto"/>
-                <w:sz w:val="21"/>
-              </w:rPr>
-              <w:t>Duy</w:t>
-            </w:r>
-            <w:proofErr w:type="spellEnd"/>
+              <w:t xml:space="preserve"> Duy</w:t>
+            </w:r>
           </w:p>
         </w:tc>
         <w:tc>
@@ -8606,25 +8869,7 @@
                 <w:color w:val="auto"/>
                 <w:sz w:val="21"/>
               </w:rPr>
-              <w:t xml:space="preserve"> </w:t>
-            </w:r>
-            <w:proofErr w:type="spellStart"/>
-            <w:r>
-              <w:rPr>
-                <w:b w:val="0"/>
-                <w:color w:val="auto"/>
-                <w:sz w:val="21"/>
-              </w:rPr>
-              <w:t>Thanh</w:t>
-            </w:r>
-            <w:proofErr w:type="spellEnd"/>
-            <w:r>
-              <w:rPr>
-                <w:b w:val="0"/>
-                <w:color w:val="auto"/>
-                <w:sz w:val="21"/>
-              </w:rPr>
-              <w:t xml:space="preserve"> </w:t>
+              <w:t xml:space="preserve"> Thanh </w:t>
             </w:r>
             <w:proofErr w:type="spellStart"/>
             <w:r>
@@ -8841,7 +9086,7 @@
         </w:rPr>
         <w:t xml:space="preserve">is also Project Manager who supports the whole team by outlining works in the </w:t>
       </w:r>
-      <w:hyperlink r:id="rId11" w:history="1">
+      <w:hyperlink r:id="rId10" w:history="1">
         <w:r>
           <w:rPr>
             <w:rFonts w:cs="Tahoma"/>
@@ -8964,6 +9209,128 @@
         <w:t>Tools and Techniques</w:t>
       </w:r>
       <w:bookmarkEnd w:id="44"/>
+      <w:r>
+        <w:t xml:space="preserve"> </w:t>
+      </w:r>
+      <w:r>
+        <w:rPr>
+          <w:b w:val="0"/>
+          <w:color w:val="FF0000"/>
+        </w:rPr>
+        <w:t>(</w:t>
+      </w:r>
+      <w:proofErr w:type="spellStart"/>
+      <w:r>
+        <w:rPr>
+          <w:b w:val="0"/>
+          <w:color w:val="FF0000"/>
+        </w:rPr>
+        <w:t>Ghi</w:t>
+      </w:r>
+      <w:proofErr w:type="spellEnd"/>
+      <w:r>
+        <w:rPr>
+          <w:b w:val="0"/>
+          <w:color w:val="FF0000"/>
+        </w:rPr>
+        <w:t xml:space="preserve"> </w:t>
+      </w:r>
+      <w:proofErr w:type="spellStart"/>
+      <w:r>
+        <w:rPr>
+          <w:b w:val="0"/>
+          <w:color w:val="FF0000"/>
+        </w:rPr>
+        <w:t>ra</w:t>
+      </w:r>
+      <w:proofErr w:type="spellEnd"/>
+      <w:r>
+        <w:rPr>
+          <w:b w:val="0"/>
+          <w:color w:val="FF0000"/>
+        </w:rPr>
+        <w:t xml:space="preserve"> </w:t>
+      </w:r>
+      <w:proofErr w:type="spellStart"/>
+      <w:r>
+        <w:rPr>
+          <w:b w:val="0"/>
+          <w:color w:val="FF0000"/>
+        </w:rPr>
+        <w:t>tất</w:t>
+      </w:r>
+      <w:proofErr w:type="spellEnd"/>
+      <w:r>
+        <w:rPr>
+          <w:b w:val="0"/>
+          <w:color w:val="FF0000"/>
+        </w:rPr>
+        <w:t xml:space="preserve"> </w:t>
+      </w:r>
+      <w:proofErr w:type="spellStart"/>
+      <w:r>
+        <w:rPr>
+          <w:b w:val="0"/>
+          <w:color w:val="FF0000"/>
+        </w:rPr>
+        <w:t>cả</w:t>
+      </w:r>
+      <w:proofErr w:type="spellEnd"/>
+      <w:r>
+        <w:rPr>
+          <w:b w:val="0"/>
+          <w:color w:val="FF0000"/>
+        </w:rPr>
+        <w:t xml:space="preserve"> tool </w:t>
+      </w:r>
+      <w:proofErr w:type="spellStart"/>
+      <w:r>
+        <w:rPr>
+          <w:b w:val="0"/>
+          <w:color w:val="FF0000"/>
+        </w:rPr>
+        <w:t>hỗ</w:t>
+      </w:r>
+      <w:proofErr w:type="spellEnd"/>
+      <w:r>
+        <w:rPr>
+          <w:b w:val="0"/>
+          <w:color w:val="FF0000"/>
+        </w:rPr>
+        <w:t xml:space="preserve"> </w:t>
+      </w:r>
+      <w:proofErr w:type="spellStart"/>
+      <w:r>
+        <w:rPr>
+          <w:b w:val="0"/>
+          <w:color w:val="FF0000"/>
+        </w:rPr>
+        <w:t>trợ</w:t>
+      </w:r>
+      <w:proofErr w:type="spellEnd"/>
+      <w:r>
+        <w:rPr>
+          <w:b w:val="0"/>
+          <w:color w:val="FF0000"/>
+        </w:rPr>
+        <w:t xml:space="preserve"> </w:t>
+      </w:r>
+      <w:proofErr w:type="spellStart"/>
+      <w:r>
+        <w:rPr>
+          <w:b w:val="0"/>
+          <w:color w:val="FF0000"/>
+        </w:rPr>
+        <w:t>làm</w:t>
+      </w:r>
+      <w:proofErr w:type="spellEnd"/>
+      <w:r>
+        <w:rPr>
+          <w:b w:val="0"/>
+          <w:color w:val="FF0000"/>
+        </w:rPr>
+        <w:t xml:space="preserve"> project)</w:t>
+      </w:r>
     </w:p>
     <w:p>
       <w:pPr>
@@ -8973,6 +9340,9 @@
           <w:numId w:val="15"/>
         </w:numPr>
         <w:ind w:left="1701"/>
+        <w:rPr>
+          <w:color w:val="FF0000"/>
+        </w:rPr>
       </w:pPr>
       <w:r>
         <w:t>MS Excel</w:t>
@@ -8998,6 +9368,105 @@
       <w:r>
         <w:t xml:space="preserve"> Backlog.</w:t>
       </w:r>
+      <w:r>
+        <w:t xml:space="preserve"> </w:t>
+      </w:r>
+      <w:r>
+        <w:rPr>
+          <w:color w:val="FF0000"/>
+        </w:rPr>
+        <w:t>(</w:t>
+      </w:r>
+      <w:proofErr w:type="spellStart"/>
+      <w:r>
+        <w:rPr>
+          <w:color w:val="FF0000"/>
+        </w:rPr>
+        <w:t>câu</w:t>
+      </w:r>
+      <w:proofErr w:type="spellEnd"/>
+      <w:r>
+        <w:rPr>
+          <w:color w:val="FF0000"/>
+        </w:rPr>
+        <w:t xml:space="preserve"> </w:t>
+      </w:r>
+      <w:proofErr w:type="spellStart"/>
+      <w:r>
+        <w:rPr>
+          <w:color w:val="FF0000"/>
+        </w:rPr>
+        <w:t>này</w:t>
+      </w:r>
+      <w:proofErr w:type="spellEnd"/>
+      <w:r>
+        <w:rPr>
+          <w:color w:val="FF0000"/>
+        </w:rPr>
+        <w:t xml:space="preserve"> </w:t>
+      </w:r>
+      <w:proofErr w:type="spellStart"/>
+      <w:r>
+        <w:rPr>
+          <w:color w:val="FF0000"/>
+        </w:rPr>
+        <w:t>nên</w:t>
+      </w:r>
+      <w:proofErr w:type="spellEnd"/>
+      <w:r>
+        <w:rPr>
+          <w:color w:val="FF0000"/>
+        </w:rPr>
+        <w:t xml:space="preserve"> </w:t>
+      </w:r>
+      <w:proofErr w:type="spellStart"/>
+      <w:r>
+        <w:rPr>
+          <w:color w:val="FF0000"/>
+        </w:rPr>
+        <w:t>ghi</w:t>
+      </w:r>
+      <w:proofErr w:type="spellEnd"/>
+      <w:r>
+        <w:rPr>
+          <w:color w:val="FF0000"/>
+        </w:rPr>
+        <w:t xml:space="preserve"> </w:t>
+      </w:r>
+      <w:proofErr w:type="spellStart"/>
+      <w:r>
+        <w:rPr>
+          <w:color w:val="FF0000"/>
+        </w:rPr>
+        <w:t>lại</w:t>
+      </w:r>
+      <w:proofErr w:type="spellEnd"/>
+      <w:r>
+        <w:rPr>
+          <w:color w:val="FF0000"/>
+        </w:rPr>
+        <w:t xml:space="preserve"> </w:t>
+      </w:r>
+      <w:proofErr w:type="spellStart"/>
+      <w:r>
+        <w:rPr>
+          <w:color w:val="FF0000"/>
+        </w:rPr>
+        <w:t>là</w:t>
+      </w:r>
+      <w:proofErr w:type="spellEnd"/>
+      <w:r>
+        <w:rPr>
+          <w:color w:val="FF0000"/>
+        </w:rPr>
+        <w:t xml:space="preserve"> : “Handle Products and sprints backlog: MS Excel 2013”)</w:t>
+      </w:r>
+    </w:p>
+    <w:p>
+      <w:pPr>
+        <w:pStyle w:val="TextBody"/>
+        <w:ind w:left="1341"/>
+      </w:pPr>
     </w:p>
     <w:p>
       <w:pPr>
@@ -9009,7 +9478,6 @@
       </w:pPr>
       <w:bookmarkStart w:id="45" w:name="_Toc409078780"/>
       <w:r>
-        <w:lastRenderedPageBreak/>
         <w:t>Project Management Plan</w:t>
       </w:r>
       <w:bookmarkEnd w:id="45"/>
@@ -9047,7 +9515,11 @@
         <w:t>sprint</w:t>
       </w:r>
       <w:r>
-        <w:t xml:space="preserve"> backlog. Once the time team commit sprint backlog, Product Owner can’t add more task.</w:t>
+        <w:t xml:space="preserve"> backlog. Once the time team commit sprint backlog, Product Owner can’t add more </w:t>
+      </w:r>
+      <w:r>
+        <w:lastRenderedPageBreak/>
+        <w:t>task.</w:t>
       </w:r>
     </w:p>
     <w:p>
@@ -9099,8 +9571,11 @@
       <w:pPr>
         <w:pStyle w:val="ListParagraph"/>
         <w:ind w:left="1276"/>
-      </w:pPr>
-      <w:hyperlink r:id="rId12" w:history="1">
+        <w:rPr>
+          <w:color w:val="FF0000"/>
+        </w:rPr>
+      </w:pPr>
+      <w:hyperlink r:id="rId11" w:history="1">
         <w:r>
           <w:rPr>
             <w:rStyle w:val="Hyperlink"/>
@@ -9108,6 +9583,155 @@
           <w:t>http://caps-team7-fu.googlecode.com/svn/trunk/Document/Backlog.xlsx</w:t>
         </w:r>
       </w:hyperlink>
+      <w:r>
+        <w:t xml:space="preserve"> </w:t>
+      </w:r>
+      <w:r>
+        <w:rPr>
+          <w:color w:val="FF0000"/>
+        </w:rPr>
+        <w:t>(</w:t>
+      </w:r>
+      <w:proofErr w:type="spellStart"/>
+      <w:r>
+        <w:rPr>
+          <w:color w:val="FF0000"/>
+        </w:rPr>
+        <w:t>bỏ</w:t>
+      </w:r>
+      <w:proofErr w:type="spellEnd"/>
+      <w:r>
+        <w:rPr>
+          <w:color w:val="FF0000"/>
+        </w:rPr>
+        <w:t xml:space="preserve"> </w:t>
+      </w:r>
+      <w:proofErr w:type="spellStart"/>
+      <w:r>
+        <w:rPr>
+          <w:color w:val="FF0000"/>
+        </w:rPr>
+        <w:t>phần</w:t>
+      </w:r>
+      <w:proofErr w:type="spellEnd"/>
+      <w:r>
+        <w:rPr>
+          <w:color w:val="FF0000"/>
+        </w:rPr>
+        <w:t xml:space="preserve"> reference </w:t>
+      </w:r>
+      <w:proofErr w:type="spellStart"/>
+      <w:r>
+        <w:rPr>
+          <w:color w:val="FF0000"/>
+        </w:rPr>
+        <w:t>này</w:t>
+      </w:r>
+      <w:proofErr w:type="spellEnd"/>
+      <w:r>
+        <w:rPr>
+          <w:color w:val="FF0000"/>
+        </w:rPr>
+        <w:t xml:space="preserve"> </w:t>
+      </w:r>
+      <w:proofErr w:type="spellStart"/>
+      <w:r>
+        <w:rPr>
+          <w:color w:val="FF0000"/>
+        </w:rPr>
+        <w:t>đi</w:t>
+      </w:r>
+      <w:proofErr w:type="spellEnd"/>
+      <w:r>
+        <w:rPr>
+          <w:color w:val="FF0000"/>
+        </w:rPr>
+        <w:t xml:space="preserve">, </w:t>
+      </w:r>
+      <w:proofErr w:type="spellStart"/>
+      <w:r>
+        <w:rPr>
+          <w:color w:val="FF0000"/>
+        </w:rPr>
+        <w:t>sẽ</w:t>
+      </w:r>
+      <w:proofErr w:type="spellEnd"/>
+      <w:r>
+        <w:rPr>
+          <w:color w:val="FF0000"/>
+        </w:rPr>
+        <w:t xml:space="preserve"> </w:t>
+      </w:r>
+      <w:proofErr w:type="spellStart"/>
+      <w:r>
+        <w:rPr>
+          <w:color w:val="FF0000"/>
+        </w:rPr>
+        <w:t>bổ</w:t>
+      </w:r>
+      <w:proofErr w:type="spellEnd"/>
+      <w:r>
+        <w:rPr>
+          <w:color w:val="FF0000"/>
+        </w:rPr>
+        <w:t xml:space="preserve"> sung </w:t>
+      </w:r>
+      <w:proofErr w:type="spellStart"/>
+      <w:r>
+        <w:rPr>
+          <w:color w:val="FF0000"/>
+        </w:rPr>
+        <w:t>nội</w:t>
+      </w:r>
+      <w:proofErr w:type="spellEnd"/>
+      <w:r>
+        <w:rPr>
+          <w:color w:val="FF0000"/>
+        </w:rPr>
+        <w:t xml:space="preserve"> dung backlog </w:t>
+      </w:r>
+      <w:proofErr w:type="spellStart"/>
+      <w:r>
+        <w:rPr>
+          <w:color w:val="FF0000"/>
+        </w:rPr>
+        <w:t>trong</w:t>
+      </w:r>
+      <w:proofErr w:type="spellEnd"/>
+      <w:r>
+        <w:rPr>
+          <w:color w:val="FF0000"/>
+        </w:rPr>
+        <w:t xml:space="preserve"> </w:t>
+      </w:r>
+      <w:proofErr w:type="spellStart"/>
+      <w:r>
+        <w:rPr>
+          <w:color w:val="FF0000"/>
+        </w:rPr>
+        <w:t>phần</w:t>
+      </w:r>
+      <w:proofErr w:type="spellEnd"/>
+      <w:r>
+        <w:rPr>
+          <w:color w:val="FF0000"/>
+        </w:rPr>
+        <w:t xml:space="preserve"> </w:t>
+      </w:r>
+      <w:proofErr w:type="spellStart"/>
+      <w:r>
+        <w:rPr>
+          <w:color w:val="FF0000"/>
+        </w:rPr>
+        <w:t>sau</w:t>
+      </w:r>
+      <w:proofErr w:type="spellEnd"/>
+      <w:r>
+        <w:rPr>
+          <w:color w:val="FF0000"/>
+        </w:rPr>
+        <w:t>)</w:t>
+      </w:r>
     </w:p>
     <w:p>
       <w:pPr>
@@ -9155,7 +9779,7 @@
         <w:tblStyle w:val="TableGrid"/>
         <w:tblW w:w="0" w:type="auto"/>
         <w:tblInd w:w="1069" w:type="dxa"/>
-        <w:tblLook w:val="04A0" w:firstRow="1" w:lastRow="0" w:firstColumn="1" w:lastColumn="0" w:noHBand="0" w:noVBand="1"/>
+        <w:tblLook w:val="04A0"/>
       </w:tblPr>
       <w:tblGrid>
         <w:gridCol w:w="740"/>
@@ -9811,7 +10435,6 @@
               <w:rPr>
                 <w:rFonts w:asciiTheme="majorHAnsi" w:hAnsiTheme="majorHAnsi"/>
               </w:rPr>
-              <w:lastRenderedPageBreak/>
               <w:t>2.10</w:t>
             </w:r>
           </w:p>
@@ -9928,6 +10551,7 @@
               <w:rPr>
                 <w:rFonts w:asciiTheme="majorHAnsi" w:hAnsiTheme="majorHAnsi"/>
               </w:rPr>
+              <w:lastRenderedPageBreak/>
               <w:t>2.12</w:t>
             </w:r>
           </w:p>
@@ -10309,7 +10933,7 @@
           <w:rFonts w:asciiTheme="majorHAnsi" w:hAnsiTheme="majorHAnsi"/>
         </w:rPr>
       </w:pPr>
-      <w:hyperlink r:id="rId13" w:history="1">
+      <w:hyperlink r:id="rId12" w:history="1">
         <w:r>
           <w:rPr>
             <w:rStyle w:val="Hyperlink"/>
@@ -10326,7 +10950,7 @@
       </w:pPr>
     </w:p>
     <w:sectPr>
-      <w:footerReference w:type="default" r:id="rId14"/>
+      <w:footerReference w:type="default" r:id="rId13"/>
       <w:pgSz w:w="11909" w:h="16834"/>
       <w:pgMar w:top="1134" w:right="1134" w:bottom="1698" w:left="1134" w:header="0" w:footer="1134" w:gutter="0"/>
       <w:cols w:space="720"/>
@@ -10337,7 +10961,7 @@
 </file>
 
 <file path=word/endnotes.xml><?xml version="1.0" encoding="utf-8"?>
-<w:endnotes xmlns:wpc="http://schemas.microsoft.com/office/word/2010/wordprocessingCanvas" xmlns:mc="http://schemas.openxmlformats.org/markup-compatibility/2006" xmlns:o="urn:schemas-microsoft-com:office:office" xmlns:r="http://schemas.openxmlformats.org/officeDocument/2006/relationships" xmlns:m="http://schemas.openxmlformats.org/officeDocument/2006/math" xmlns:v="urn:schemas-microsoft-com:vml" xmlns:wp14="http://schemas.microsoft.com/office/word/2010/wordprocessingDrawing" xmlns:wp="http://schemas.openxmlformats.org/drawingml/2006/wordprocessingDrawing" xmlns:w10="urn:schemas-microsoft-com:office:word" xmlns:w="http://schemas.openxmlformats.org/wordprocessingml/2006/main" xmlns:w14="http://schemas.microsoft.com/office/word/2010/wordml" xmlns:wpg="http://schemas.microsoft.com/office/word/2010/wordprocessingGroup" xmlns:wpi="http://schemas.microsoft.com/office/word/2010/wordprocessingInk" xmlns:wne="http://schemas.microsoft.com/office/word/2006/wordml" xmlns:wps="http://schemas.microsoft.com/office/word/2010/wordprocessingShape" mc:Ignorable="w14 wp14">
+<w:endnotes xmlns:ve="http://schemas.openxmlformats.org/markup-compatibility/2006" xmlns:o="urn:schemas-microsoft-com:office:office" xmlns:r="http://schemas.openxmlformats.org/officeDocument/2006/relationships" xmlns:m="http://schemas.openxmlformats.org/officeDocument/2006/math" xmlns:v="urn:schemas-microsoft-com:vml" xmlns:wp="http://schemas.openxmlformats.org/drawingml/2006/wordprocessingDrawing" xmlns:w10="urn:schemas-microsoft-com:office:word" xmlns:w="http://schemas.openxmlformats.org/wordprocessingml/2006/main" xmlns:wne="http://schemas.microsoft.com/office/word/2006/wordml">
   <w:endnote w:type="separator" w:id="-1">
     <w:p>
       <w:r>
@@ -10356,7 +10980,7 @@
 </file>
 
 <file path=word/footer1.xml><?xml version="1.0" encoding="utf-8"?>
-<w:ftr xmlns:wpc="http://schemas.microsoft.com/office/word/2010/wordprocessingCanvas" xmlns:mc="http://schemas.openxmlformats.org/markup-compatibility/2006" xmlns:o="urn:schemas-microsoft-com:office:office" xmlns:r="http://schemas.openxmlformats.org/officeDocument/2006/relationships" xmlns:m="http://schemas.openxmlformats.org/officeDocument/2006/math" xmlns:v="urn:schemas-microsoft-com:vml" xmlns:wp14="http://schemas.microsoft.com/office/word/2010/wordprocessingDrawing" xmlns:wp="http://schemas.openxmlformats.org/drawingml/2006/wordprocessingDrawing" xmlns:w10="urn:schemas-microsoft-com:office:word" xmlns:w="http://schemas.openxmlformats.org/wordprocessingml/2006/main" xmlns:w14="http://schemas.microsoft.com/office/word/2010/wordml" xmlns:wpg="http://schemas.microsoft.com/office/word/2010/wordprocessingGroup" xmlns:wpi="http://schemas.microsoft.com/office/word/2010/wordprocessingInk" xmlns:wne="http://schemas.microsoft.com/office/word/2006/wordml" xmlns:wps="http://schemas.microsoft.com/office/word/2010/wordprocessingShape" mc:Ignorable="w14 wp14">
+<w:ftr xmlns:ve="http://schemas.openxmlformats.org/markup-compatibility/2006" xmlns:o="urn:schemas-microsoft-com:office:office" xmlns:r="http://schemas.openxmlformats.org/officeDocument/2006/relationships" xmlns:m="http://schemas.openxmlformats.org/officeDocument/2006/math" xmlns:v="urn:schemas-microsoft-com:vml" xmlns:wp="http://schemas.openxmlformats.org/drawingml/2006/wordprocessingDrawing" xmlns:w10="urn:schemas-microsoft-com:office:word" xmlns:w="http://schemas.openxmlformats.org/wordprocessingml/2006/main" xmlns:wne="http://schemas.microsoft.com/office/word/2006/wordml">
   <w:p>
     <w:pPr>
       <w:pStyle w:val="Footer"/>
@@ -10375,7 +10999,7 @@
       <w:rPr>
         <w:noProof/>
       </w:rPr>
-      <w:t>9</w:t>
+      <w:t>14</w:t>
     </w:r>
     <w:r>
       <w:rPr>
@@ -10388,7 +11012,7 @@
 </file>
 
 <file path=word/footnotes.xml><?xml version="1.0" encoding="utf-8"?>
-<w:footnotes xmlns:wpc="http://schemas.microsoft.com/office/word/2010/wordprocessingCanvas" xmlns:mc="http://schemas.openxmlformats.org/markup-compatibility/2006" xmlns:o="urn:schemas-microsoft-com:office:office" xmlns:r="http://schemas.openxmlformats.org/officeDocument/2006/relationships" xmlns:m="http://schemas.openxmlformats.org/officeDocument/2006/math" xmlns:v="urn:schemas-microsoft-com:vml" xmlns:wp14="http://schemas.microsoft.com/office/word/2010/wordprocessingDrawing" xmlns:wp="http://schemas.openxmlformats.org/drawingml/2006/wordprocessingDrawing" xmlns:w10="urn:schemas-microsoft-com:office:word" xmlns:w="http://schemas.openxmlformats.org/wordprocessingml/2006/main" xmlns:w14="http://schemas.microsoft.com/office/word/2010/wordml" xmlns:wpg="http://schemas.microsoft.com/office/word/2010/wordprocessingGroup" xmlns:wpi="http://schemas.microsoft.com/office/word/2010/wordprocessingInk" xmlns:wne="http://schemas.microsoft.com/office/word/2006/wordml" xmlns:wps="http://schemas.microsoft.com/office/word/2010/wordprocessingShape" mc:Ignorable="w14 wp14">
+<w:footnotes xmlns:ve="http://schemas.openxmlformats.org/markup-compatibility/2006" xmlns:o="urn:schemas-microsoft-com:office:office" xmlns:r="http://schemas.openxmlformats.org/officeDocument/2006/relationships" xmlns:m="http://schemas.openxmlformats.org/officeDocument/2006/math" xmlns:v="urn:schemas-microsoft-com:vml" xmlns:wp="http://schemas.openxmlformats.org/drawingml/2006/wordprocessingDrawing" xmlns:w10="urn:schemas-microsoft-com:office:word" xmlns:w="http://schemas.openxmlformats.org/wordprocessingml/2006/main" xmlns:wne="http://schemas.microsoft.com/office/word/2006/wordml">
   <w:footnote w:type="separator" w:id="-1">
     <w:p>
       <w:r>
@@ -10407,7 +11031,7 @@
 </file>
 
 <file path=word/numbering.xml><?xml version="1.0" encoding="utf-8"?>
-<w:numbering xmlns:wpc="http://schemas.microsoft.com/office/word/2010/wordprocessingCanvas" xmlns:mc="http://schemas.openxmlformats.org/markup-compatibility/2006" xmlns:o="urn:schemas-microsoft-com:office:office" xmlns:r="http://schemas.openxmlformats.org/officeDocument/2006/relationships" xmlns:m="http://schemas.openxmlformats.org/officeDocument/2006/math" xmlns:v="urn:schemas-microsoft-com:vml" xmlns:wp14="http://schemas.microsoft.com/office/word/2010/wordprocessingDrawing" xmlns:wp="http://schemas.openxmlformats.org/drawingml/2006/wordprocessingDrawing" xmlns:w10="urn:schemas-microsoft-com:office:word" xmlns:w="http://schemas.openxmlformats.org/wordprocessingml/2006/main" xmlns:w14="http://schemas.microsoft.com/office/word/2010/wordml" xmlns:wpg="http://schemas.microsoft.com/office/word/2010/wordprocessingGroup" xmlns:wpi="http://schemas.microsoft.com/office/word/2010/wordprocessingInk" xmlns:wne="http://schemas.microsoft.com/office/word/2006/wordml" xmlns:wps="http://schemas.microsoft.com/office/word/2010/wordprocessingShape" mc:Ignorable="w14 wp14">
+<w:numbering xmlns:ve="http://schemas.openxmlformats.org/markup-compatibility/2006" xmlns:o="urn:schemas-microsoft-com:office:office" xmlns:r="http://schemas.openxmlformats.org/officeDocument/2006/relationships" xmlns:m="http://schemas.openxmlformats.org/officeDocument/2006/math" xmlns:v="urn:schemas-microsoft-com:vml" xmlns:wp="http://schemas.openxmlformats.org/drawingml/2006/wordprocessingDrawing" xmlns:w10="urn:schemas-microsoft-com:office:word" xmlns:w="http://schemas.openxmlformats.org/wordprocessingml/2006/main" xmlns:wne="http://schemas.microsoft.com/office/word/2006/wordml">
   <w:abstractNum w:abstractNumId="0">
     <w:nsid w:val="0A951BEE"/>
     <w:multiLevelType w:val="multilevel"/>
@@ -12088,7 +12712,7 @@
 </file>
 
 <file path=word/styles.xml><?xml version="1.0" encoding="utf-8"?>
-<w:styles xmlns:mc="http://schemas.openxmlformats.org/markup-compatibility/2006" xmlns:r="http://schemas.openxmlformats.org/officeDocument/2006/relationships" xmlns:w="http://schemas.openxmlformats.org/wordprocessingml/2006/main" xmlns:w14="http://schemas.microsoft.com/office/word/2010/wordml" mc:Ignorable="w14">
+<w:styles xmlns:r="http://schemas.openxmlformats.org/officeDocument/2006/relationships" xmlns:w="http://schemas.openxmlformats.org/wordprocessingml/2006/main">
   <w:docDefaults>
     <w:rPrDefault>
       <w:rPr>
@@ -12355,6 +12979,7 @@
     <w:uiPriority w:val="99"/>
     <w:semiHidden/>
     <w:unhideWhenUsed/>
+    <w:qFormat/>
     <w:tblPr>
       <w:tblInd w:w="0" w:type="dxa"/>
       <w:tblCellMar>
@@ -13376,7 +14001,7 @@
 </file>
 
 <file path=customXml/itemProps1.xml><?xml version="1.0" encoding="utf-8"?>
-<ds:datastoreItem xmlns:ds="http://schemas.openxmlformats.org/officeDocument/2006/customXml" ds:itemID="{8AC02260-576F-4157-A134-95B3C44C8C48}">
+<ds:datastoreItem xmlns:ds="http://schemas.openxmlformats.org/officeDocument/2006/customXml" ds:itemID="{EBE48D6A-5CF6-41AD-BEB3-E3C3098BD774}">
   <ds:schemaRefs>
     <ds:schemaRef ds:uri="http://schemas.openxmlformats.org/officeDocument/2006/bibliography"/>
   </ds:schemaRefs>

</xml_diff>

<commit_message>
Update Backlog and Report 2 part 1.2, 1.3.4.2 and 2.3
</commit_message>
<xml_diff>
--- a/Document/CapstoneProjectDocument.docx
+++ b/Document/CapstoneProjectDocument.docx
@@ -1,6 +1,6 @@
 
 <file path=word/document.xml><?xml version="1.0" encoding="utf-8"?>
-<w:document xmlns:wpc="http://schemas.microsoft.com/office/word/2010/wordprocessingCanvas" xmlns:mc="http://schemas.openxmlformats.org/markup-compatibility/2006" xmlns:o="urn:schemas-microsoft-com:office:office" xmlns:r="http://schemas.openxmlformats.org/officeDocument/2006/relationships" xmlns:m="http://schemas.openxmlformats.org/officeDocument/2006/math" xmlns:v="urn:schemas-microsoft-com:vml" xmlns:wp14="http://schemas.microsoft.com/office/word/2010/wordprocessingDrawing" xmlns:wp="http://schemas.openxmlformats.org/drawingml/2006/wordprocessingDrawing" xmlns:w10="urn:schemas-microsoft-com:office:word" xmlns:w="http://schemas.openxmlformats.org/wordprocessingml/2006/main" xmlns:w14="http://schemas.microsoft.com/office/word/2010/wordml" xmlns:w15="http://schemas.microsoft.com/office/word/2012/wordml" xmlns:wpg="http://schemas.microsoft.com/office/word/2010/wordprocessingGroup" xmlns:wpi="http://schemas.microsoft.com/office/word/2010/wordprocessingInk" xmlns:wne="http://schemas.microsoft.com/office/word/2006/wordml" xmlns:wps="http://schemas.microsoft.com/office/word/2010/wordprocessingShape" mc:Ignorable="w14 w15 wp14">
+<w:document xmlns:wpc="http://schemas.microsoft.com/office/word/2010/wordprocessingCanvas" xmlns:mc="http://schemas.openxmlformats.org/markup-compatibility/2006" xmlns:o="urn:schemas-microsoft-com:office:office" xmlns:r="http://schemas.openxmlformats.org/officeDocument/2006/relationships" xmlns:m="http://schemas.openxmlformats.org/officeDocument/2006/math" xmlns:v="urn:schemas-microsoft-com:vml" xmlns:wp14="http://schemas.microsoft.com/office/word/2010/wordprocessingDrawing" xmlns:wp="http://schemas.openxmlformats.org/drawingml/2006/wordprocessingDrawing" xmlns:w10="urn:schemas-microsoft-com:office:word" xmlns:w="http://schemas.openxmlformats.org/wordprocessingml/2006/main" xmlns:w14="http://schemas.microsoft.com/office/word/2010/wordml" xmlns:wpg="http://schemas.microsoft.com/office/word/2010/wordprocessingGroup" xmlns:wpi="http://schemas.microsoft.com/office/word/2010/wordprocessingInk" xmlns:wne="http://schemas.microsoft.com/office/word/2006/wordml" xmlns:wps="http://schemas.microsoft.com/office/word/2010/wordprocessingShape" mc:Ignorable="w14 wp14">
   <w:body>
     <w:tbl>
       <w:tblPr>
@@ -38,7 +38,7 @@
             <w:r>
               <w:rPr>
                 <w:noProof/>
-                <w:lang w:eastAsia="ja-JP" w:bidi="ar-SA"/>
+                <w:lang w:eastAsia="en-US" w:bidi="ar-SA"/>
               </w:rPr>
               <w:drawing>
                 <wp:inline distT="0" distB="0" distL="0" distR="0">
@@ -58,7 +58,7 @@
                           </pic:cNvPicPr>
                         </pic:nvPicPr>
                         <pic:blipFill>
-                          <a:blip r:embed="rId8" cstate="print">
+                          <a:blip r:embed="rId9" cstate="print">
                             <a:extLst>
                               <a:ext uri="{28A0092B-C50C-407E-A947-70E740481C1C}">
                                 <a14:useLocalDpi xmlns:a14="http://schemas.microsoft.com/office/drawing/2010/main" val="0"/>
@@ -6109,7 +6109,13 @@
         <w:t>In Vietnam</w:t>
       </w:r>
       <w:r>
-        <w:t xml:space="preserve">, many websites support for building products catalogue site, but they have complex interface and </w:t>
+        <w:t>, many websites support for building products catalogue site</w:t>
+      </w:r>
+      <w:r>
+        <w:t>s</w:t>
+      </w:r>
+      <w:r>
+        <w:t xml:space="preserve">, but they have complex interface and </w:t>
       </w:r>
       <w:r>
         <w:t>manipulation. User</w:t>
@@ -6137,6 +6143,47 @@
       </w:r>
       <w:r>
         <w:t xml:space="preserve"> or not support.</w:t>
+      </w:r>
+    </w:p>
+    <w:p>
+      <w:pPr>
+        <w:pStyle w:val="TextBody"/>
+        <w:spacing w:line="240" w:lineRule="auto"/>
+        <w:ind w:left="1418"/>
+        <w:jc w:val="both"/>
+      </w:pPr>
+      <w:r>
+        <w:t xml:space="preserve">So, building a site builder service </w:t>
+      </w:r>
+      <w:r>
+        <w:t>especially</w:t>
+      </w:r>
+      <w:r>
+        <w:t xml:space="preserve"> for products catalogue sites </w:t>
+      </w:r>
+      <w:r>
+        <w:t xml:space="preserve">is very important and necessary. </w:t>
+      </w:r>
+      <w:r>
+        <w:t>This system should have friendly interface and manipulation, it can help user</w:t>
+      </w:r>
+      <w:r>
+        <w:t xml:space="preserve"> create site with available templates,</w:t>
+      </w:r>
+      <w:r>
+        <w:t xml:space="preserve"> add products quickly and modify site content by dra</w:t>
+      </w:r>
+      <w:r>
+        <w:t xml:space="preserve">gging and dropping manipulation. </w:t>
+      </w:r>
+      <w:r>
+        <w:t xml:space="preserve">Moreover, the system also shows site statistics, maps site domain as well as </w:t>
+      </w:r>
+      <w:r>
+        <w:t>upgrading</w:t>
+      </w:r>
+      <w:r>
+        <w:t xml:space="preserve"> account for more features.</w:t>
       </w:r>
     </w:p>
     <w:p>
@@ -6627,7 +6674,11 @@
               <w:ind w:left="390"/>
             </w:pPr>
             <w:r>
-              <w:t>User can modify module position</w:t>
+              <w:t xml:space="preserve">User can modify module </w:t>
+            </w:r>
+            <w:r>
+              <w:lastRenderedPageBreak/>
+              <w:t>position</w:t>
             </w:r>
           </w:p>
           <w:p>
@@ -6675,11 +6726,7 @@
               <w:ind w:left="390"/>
             </w:pPr>
             <w:r>
-              <w:t xml:space="preserve">Integrate store to </w:t>
-            </w:r>
-            <w:r>
-              <w:lastRenderedPageBreak/>
-              <w:t>facebook.com, hangtot.com</w:t>
+              <w:t>Integrate store to facebook.com, hangtot.com</w:t>
             </w:r>
           </w:p>
         </w:tc>
@@ -6743,7 +6790,11 @@
               <w:t>format</w:t>
             </w:r>
             <w:r>
-              <w:t xml:space="preserve"> layout and background.</w:t>
+              <w:t xml:space="preserve"> </w:t>
+            </w:r>
+            <w:r>
+              <w:lastRenderedPageBreak/>
+              <w:t>layout and background.</w:t>
             </w:r>
           </w:p>
         </w:tc>
@@ -7387,6 +7438,7 @@
         <w:rPr>
           <w:rFonts w:asciiTheme="minorHAnsi" w:hAnsiTheme="minorHAnsi" w:cstheme="minorHAnsi"/>
           <w:b w:val="0"/>
+          <w:color w:val="FF0000"/>
         </w:rPr>
       </w:pPr>
       <w:r>
@@ -7401,249 +7453,52 @@
         </w:rPr>
         <w:t xml:space="preserve"> </w:t>
       </w:r>
-      <w:r>
-        <w:rPr>
-          <w:rFonts w:asciiTheme="minorHAnsi" w:hAnsiTheme="minorHAnsi" w:cstheme="minorHAnsi"/>
-          <w:b w:val="0"/>
-          <w:color w:val="FF0000"/>
-        </w:rPr>
-        <w:t>(</w:t>
-      </w:r>
-      <w:proofErr w:type="spellStart"/>
-      <w:r>
-        <w:rPr>
-          <w:rFonts w:asciiTheme="minorHAnsi" w:hAnsiTheme="minorHAnsi" w:cstheme="minorHAnsi"/>
-          <w:b w:val="0"/>
-          <w:color w:val="FF0000"/>
-        </w:rPr>
-        <w:t>nêu</w:t>
-      </w:r>
-      <w:proofErr w:type="spellEnd"/>
-      <w:r>
-        <w:rPr>
-          <w:rFonts w:asciiTheme="minorHAnsi" w:hAnsiTheme="minorHAnsi" w:cstheme="minorHAnsi"/>
-          <w:b w:val="0"/>
-          <w:color w:val="FF0000"/>
-        </w:rPr>
-        <w:t xml:space="preserve"> </w:t>
-      </w:r>
-      <w:proofErr w:type="spellStart"/>
-      <w:r>
-        <w:rPr>
-          <w:rFonts w:asciiTheme="minorHAnsi" w:hAnsiTheme="minorHAnsi" w:cstheme="minorHAnsi"/>
-          <w:b w:val="0"/>
-          <w:color w:val="FF0000"/>
-        </w:rPr>
-        <w:t>ra</w:t>
-      </w:r>
-      <w:proofErr w:type="spellEnd"/>
-      <w:r>
-        <w:rPr>
-          <w:rFonts w:asciiTheme="minorHAnsi" w:hAnsiTheme="minorHAnsi" w:cstheme="minorHAnsi"/>
-          <w:b w:val="0"/>
-          <w:color w:val="FF0000"/>
-        </w:rPr>
-        <w:t xml:space="preserve"> </w:t>
-      </w:r>
-      <w:proofErr w:type="spellStart"/>
-      <w:r>
-        <w:rPr>
-          <w:rFonts w:asciiTheme="minorHAnsi" w:hAnsiTheme="minorHAnsi" w:cstheme="minorHAnsi"/>
-          <w:b w:val="0"/>
-          <w:color w:val="FF0000"/>
-        </w:rPr>
-        <w:t>các</w:t>
-      </w:r>
-      <w:proofErr w:type="spellEnd"/>
-      <w:r>
-        <w:rPr>
-          <w:rFonts w:asciiTheme="minorHAnsi" w:hAnsiTheme="minorHAnsi" w:cstheme="minorHAnsi"/>
-          <w:b w:val="0"/>
-          <w:color w:val="FF0000"/>
-        </w:rPr>
-        <w:t xml:space="preserve"> </w:t>
-      </w:r>
-      <w:proofErr w:type="spellStart"/>
-      <w:r>
-        <w:rPr>
-          <w:rFonts w:asciiTheme="minorHAnsi" w:hAnsiTheme="minorHAnsi" w:cstheme="minorHAnsi"/>
-          <w:b w:val="0"/>
-          <w:color w:val="FF0000"/>
-        </w:rPr>
-        <w:t>ứng</w:t>
-      </w:r>
-      <w:proofErr w:type="spellEnd"/>
-      <w:r>
-        <w:rPr>
-          <w:rFonts w:asciiTheme="minorHAnsi" w:hAnsiTheme="minorHAnsi" w:cstheme="minorHAnsi"/>
-          <w:b w:val="0"/>
-          <w:color w:val="FF0000"/>
-        </w:rPr>
-        <w:t xml:space="preserve"> </w:t>
-      </w:r>
-      <w:proofErr w:type="spellStart"/>
-      <w:r>
-        <w:rPr>
-          <w:rFonts w:asciiTheme="minorHAnsi" w:hAnsiTheme="minorHAnsi" w:cstheme="minorHAnsi"/>
-          <w:b w:val="0"/>
-          <w:color w:val="FF0000"/>
-        </w:rPr>
-        <w:t>dụng</w:t>
-      </w:r>
-      <w:proofErr w:type="spellEnd"/>
-      <w:r>
-        <w:rPr>
-          <w:rFonts w:asciiTheme="minorHAnsi" w:hAnsiTheme="minorHAnsi" w:cstheme="minorHAnsi"/>
-          <w:b w:val="0"/>
-          <w:color w:val="FF0000"/>
-        </w:rPr>
-        <w:t xml:space="preserve"> </w:t>
-      </w:r>
-      <w:proofErr w:type="spellStart"/>
-      <w:r>
-        <w:rPr>
-          <w:rFonts w:asciiTheme="minorHAnsi" w:hAnsiTheme="minorHAnsi" w:cstheme="minorHAnsi"/>
-          <w:b w:val="0"/>
-          <w:color w:val="FF0000"/>
-        </w:rPr>
-        <w:t>phần</w:t>
-      </w:r>
-      <w:proofErr w:type="spellEnd"/>
-      <w:r>
-        <w:rPr>
-          <w:rFonts w:asciiTheme="minorHAnsi" w:hAnsiTheme="minorHAnsi" w:cstheme="minorHAnsi"/>
-          <w:b w:val="0"/>
-          <w:color w:val="FF0000"/>
-        </w:rPr>
-        <w:t xml:space="preserve"> </w:t>
-      </w:r>
-      <w:proofErr w:type="spellStart"/>
-      <w:r>
-        <w:rPr>
-          <w:rFonts w:asciiTheme="minorHAnsi" w:hAnsiTheme="minorHAnsi" w:cstheme="minorHAnsi"/>
-          <w:b w:val="0"/>
-          <w:color w:val="FF0000"/>
-        </w:rPr>
-        <w:t>mềm</w:t>
-      </w:r>
-      <w:proofErr w:type="spellEnd"/>
-      <w:r>
-        <w:rPr>
-          <w:rFonts w:asciiTheme="minorHAnsi" w:hAnsiTheme="minorHAnsi" w:cstheme="minorHAnsi"/>
-          <w:b w:val="0"/>
-          <w:color w:val="FF0000"/>
-        </w:rPr>
-        <w:t xml:space="preserve"> </w:t>
-      </w:r>
-      <w:proofErr w:type="spellStart"/>
-      <w:r>
-        <w:rPr>
-          <w:rFonts w:asciiTheme="minorHAnsi" w:hAnsiTheme="minorHAnsi" w:cstheme="minorHAnsi"/>
-          <w:b w:val="0"/>
-          <w:color w:val="FF0000"/>
-        </w:rPr>
-        <w:t>để</w:t>
-      </w:r>
-      <w:proofErr w:type="spellEnd"/>
-      <w:r>
-        <w:rPr>
-          <w:rFonts w:asciiTheme="minorHAnsi" w:hAnsiTheme="minorHAnsi" w:cstheme="minorHAnsi"/>
-          <w:b w:val="0"/>
-          <w:color w:val="FF0000"/>
-        </w:rPr>
-        <w:t xml:space="preserve"> </w:t>
-      </w:r>
-      <w:proofErr w:type="spellStart"/>
-      <w:r>
-        <w:rPr>
-          <w:rFonts w:asciiTheme="minorHAnsi" w:hAnsiTheme="minorHAnsi" w:cstheme="minorHAnsi"/>
-          <w:b w:val="0"/>
-          <w:color w:val="FF0000"/>
-        </w:rPr>
-        <w:t>phát</w:t>
-      </w:r>
-      <w:proofErr w:type="spellEnd"/>
-      <w:r>
-        <w:rPr>
-          <w:rFonts w:asciiTheme="minorHAnsi" w:hAnsiTheme="minorHAnsi" w:cstheme="minorHAnsi"/>
-          <w:b w:val="0"/>
-          <w:color w:val="FF0000"/>
-        </w:rPr>
-        <w:t xml:space="preserve"> </w:t>
-      </w:r>
-      <w:proofErr w:type="spellStart"/>
-      <w:r>
-        <w:rPr>
-          <w:rFonts w:asciiTheme="minorHAnsi" w:hAnsiTheme="minorHAnsi" w:cstheme="minorHAnsi"/>
-          <w:b w:val="0"/>
-          <w:color w:val="FF0000"/>
-        </w:rPr>
-        <w:t>triển</w:t>
-      </w:r>
-      <w:proofErr w:type="spellEnd"/>
-      <w:r>
-        <w:rPr>
-          <w:rFonts w:asciiTheme="minorHAnsi" w:hAnsiTheme="minorHAnsi" w:cstheme="minorHAnsi"/>
-          <w:b w:val="0"/>
-          <w:color w:val="FF0000"/>
-        </w:rPr>
-        <w:t xml:space="preserve"> </w:t>
-      </w:r>
-      <w:proofErr w:type="spellStart"/>
-      <w:r>
-        <w:rPr>
-          <w:rFonts w:asciiTheme="minorHAnsi" w:hAnsiTheme="minorHAnsi" w:cstheme="minorHAnsi"/>
-          <w:b w:val="0"/>
-          <w:color w:val="FF0000"/>
-        </w:rPr>
-        <w:t>dự</w:t>
-      </w:r>
-      <w:proofErr w:type="spellEnd"/>
-      <w:r>
-        <w:rPr>
-          <w:rFonts w:asciiTheme="minorHAnsi" w:hAnsiTheme="minorHAnsi" w:cstheme="minorHAnsi"/>
-          <w:b w:val="0"/>
-          <w:color w:val="FF0000"/>
-        </w:rPr>
-        <w:t xml:space="preserve"> </w:t>
-      </w:r>
-      <w:proofErr w:type="spellStart"/>
-      <w:proofErr w:type="gramStart"/>
-      <w:r>
-        <w:rPr>
-          <w:rFonts w:asciiTheme="minorHAnsi" w:hAnsiTheme="minorHAnsi" w:cstheme="minorHAnsi"/>
-          <w:b w:val="0"/>
-          <w:color w:val="FF0000"/>
-        </w:rPr>
-        <w:t>án</w:t>
-      </w:r>
-      <w:proofErr w:type="spellEnd"/>
-      <w:proofErr w:type="gramEnd"/>
-      <w:r>
-        <w:rPr>
-          <w:rFonts w:asciiTheme="minorHAnsi" w:hAnsiTheme="minorHAnsi" w:cstheme="minorHAnsi"/>
-          <w:b w:val="0"/>
-          <w:color w:val="FF0000"/>
-        </w:rPr>
-        <w:t xml:space="preserve"> </w:t>
-      </w:r>
-      <w:proofErr w:type="spellStart"/>
-      <w:r>
-        <w:rPr>
-          <w:rFonts w:asciiTheme="minorHAnsi" w:hAnsiTheme="minorHAnsi" w:cstheme="minorHAnsi"/>
-          <w:b w:val="0"/>
-          <w:color w:val="FF0000"/>
-        </w:rPr>
-        <w:t>như</w:t>
-      </w:r>
-      <w:proofErr w:type="spellEnd"/>
-      <w:r>
-        <w:rPr>
-          <w:rFonts w:asciiTheme="minorHAnsi" w:hAnsiTheme="minorHAnsi" w:cstheme="minorHAnsi"/>
-          <w:b w:val="0"/>
-          <w:color w:val="FF0000"/>
-        </w:rPr>
-        <w:t xml:space="preserve"> .net framework 4.0, MVC 4…)</w:t>
+    </w:p>
+    <w:p>
+      <w:pPr>
+        <w:pStyle w:val="ListParagraph"/>
+        <w:numPr>
+          <w:ilvl w:val="2"/>
+          <w:numId w:val="11"/>
+        </w:numPr>
+      </w:pPr>
+      <w:r>
+        <w:t>.Net framework 4.5</w:t>
+      </w:r>
+      <w:r>
+        <w:t>.</w:t>
+      </w:r>
+    </w:p>
+    <w:p>
+      <w:pPr>
+        <w:pStyle w:val="ListParagraph"/>
+        <w:numPr>
+          <w:ilvl w:val="2"/>
+          <w:numId w:val="11"/>
+        </w:numPr>
+      </w:pPr>
+      <w:bookmarkStart w:id="37" w:name="_GoBack"/>
+      <w:bookmarkEnd w:id="37"/>
+      <w:r>
+        <w:t>Microsoft Window 7</w:t>
+      </w:r>
+      <w:r>
+        <w:t>.</w:t>
+      </w:r>
+    </w:p>
+    <w:p>
+      <w:pPr>
+        <w:pStyle w:val="ListParagraph"/>
+        <w:numPr>
+          <w:ilvl w:val="2"/>
+          <w:numId w:val="11"/>
+        </w:numPr>
+      </w:pPr>
+      <w:r>
+        <w:t>Web browser: Firef</w:t>
+      </w:r>
+      <w:r>
+        <w:t>ox, Internet Explorer 10 or higher.</w:t>
       </w:r>
     </w:p>
     <w:p>
@@ -7654,11 +7509,12 @@
           <w:numId w:val="16"/>
         </w:numPr>
       </w:pPr>
-      <w:bookmarkStart w:id="37" w:name="_Toc409172213"/>
-      <w:r>
+      <w:bookmarkStart w:id="38" w:name="_Toc409172213"/>
+      <w:r>
+        <w:lastRenderedPageBreak/>
         <w:t>Project Organization</w:t>
       </w:r>
-      <w:bookmarkEnd w:id="37"/>
+      <w:bookmarkEnd w:id="38"/>
     </w:p>
     <w:p>
       <w:pPr>
@@ -7669,11 +7525,11 @@
         </w:numPr>
         <w:ind w:left="1701" w:hanging="567"/>
       </w:pPr>
-      <w:bookmarkStart w:id="38" w:name="_Toc409172214"/>
+      <w:bookmarkStart w:id="39" w:name="_Toc409172214"/>
       <w:r>
         <w:t>Software Process Model</w:t>
       </w:r>
-      <w:bookmarkEnd w:id="38"/>
+      <w:bookmarkEnd w:id="39"/>
     </w:p>
     <w:p>
       <w:pPr>
@@ -7711,9 +7567,8 @@
         <w:rPr>
           <w:rFonts w:cs="Tahoma"/>
           <w:noProof/>
-          <w:lang w:eastAsia="ja-JP" w:bidi="ar-SA"/>
-        </w:rPr>
-        <w:lastRenderedPageBreak/>
+          <w:lang w:eastAsia="en-US" w:bidi="ar-SA"/>
+        </w:rPr>
         <w:drawing>
           <wp:inline distT="0" distB="0" distL="0" distR="0" wp14:anchorId="124CEBC2" wp14:editId="2BFD36DD">
             <wp:extent cx="5213374" cy="2924355"/>
@@ -7732,7 +7587,7 @@
                     </pic:cNvPicPr>
                   </pic:nvPicPr>
                   <pic:blipFill>
-                    <a:blip r:embed="rId9" cstate="print"/>
+                    <a:blip r:embed="rId10" cstate="print"/>
                     <a:srcRect/>
                     <a:stretch>
                       <a:fillRect/>
@@ -7772,7 +7627,7 @@
           <w:szCs w:val="24"/>
         </w:rPr>
       </w:pPr>
-      <w:bookmarkStart w:id="39" w:name="_Toc409172225"/>
+      <w:bookmarkStart w:id="40" w:name="_Toc409172225"/>
       <w:r>
         <w:rPr>
           <w:rFonts w:asciiTheme="minorHAnsi" w:hAnsiTheme="minorHAnsi"/>
@@ -7830,7 +7685,7 @@
         </w:rPr>
         <w:t>: SCRUM Overview Diagram</w:t>
       </w:r>
-      <w:bookmarkEnd w:id="39"/>
+      <w:bookmarkEnd w:id="40"/>
     </w:p>
     <w:p>
       <w:pPr>
@@ -7880,11 +7735,11 @@
         </w:numPr>
         <w:ind w:left="1701" w:hanging="567"/>
       </w:pPr>
-      <w:bookmarkStart w:id="40" w:name="_Toc409172215"/>
+      <w:bookmarkStart w:id="41" w:name="_Toc409172215"/>
       <w:r>
         <w:t>Roles and responsibilities</w:t>
       </w:r>
-      <w:bookmarkEnd w:id="40"/>
+      <w:bookmarkEnd w:id="41"/>
     </w:p>
     <w:tbl>
       <w:tblPr>
@@ -8776,7 +8631,17 @@
                 <w:color w:val="auto"/>
                 <w:sz w:val="21"/>
               </w:rPr>
-              <w:t>Scrum Team Member</w:t>
+              <w:t xml:space="preserve">Scrum Team </w:t>
+            </w:r>
+            <w:r>
+              <w:rPr>
+                <w:rFonts w:asciiTheme="minorHAnsi" w:hAnsiTheme="minorHAnsi"/>
+                <w:b w:val="0"/>
+                <w:color w:val="auto"/>
+                <w:sz w:val="21"/>
+              </w:rPr>
+              <w:lastRenderedPageBreak/>
+              <w:t>Member</w:t>
             </w:r>
           </w:p>
         </w:tc>
@@ -8805,7 +8670,18 @@
                 <w:color w:val="auto"/>
                 <w:sz w:val="21"/>
               </w:rPr>
-              <w:t>Commit individual product on time</w:t>
+              <w:lastRenderedPageBreak/>
+              <w:t xml:space="preserve">Commit individual product </w:t>
+            </w:r>
+            <w:r>
+              <w:rPr>
+                <w:rFonts w:asciiTheme="minorHAnsi" w:hAnsiTheme="minorHAnsi"/>
+                <w:b w:val="0"/>
+                <w:color w:val="auto"/>
+                <w:sz w:val="21"/>
+              </w:rPr>
+              <w:lastRenderedPageBreak/>
+              <w:t>on time</w:t>
             </w:r>
           </w:p>
           <w:p>
@@ -8859,6 +8735,7 @@
                 <w:color w:val="auto"/>
                 <w:sz w:val="21"/>
               </w:rPr>
+              <w:lastRenderedPageBreak/>
               <w:t>5</w:t>
             </w:r>
           </w:p>
@@ -8976,17 +8853,7 @@
                 <w:color w:val="auto"/>
                 <w:sz w:val="21"/>
               </w:rPr>
-              <w:t xml:space="preserve">Scrum Team </w:t>
-            </w:r>
-            <w:r>
-              <w:rPr>
-                <w:rFonts w:asciiTheme="minorHAnsi" w:hAnsiTheme="minorHAnsi"/>
-                <w:b w:val="0"/>
-                <w:color w:val="auto"/>
-                <w:sz w:val="21"/>
-              </w:rPr>
-              <w:lastRenderedPageBreak/>
-              <w:t>Member</w:t>
+              <w:t>Scrum Team Member</w:t>
             </w:r>
           </w:p>
         </w:tc>
@@ -9015,18 +8882,7 @@
                 <w:color w:val="auto"/>
                 <w:sz w:val="21"/>
               </w:rPr>
-              <w:lastRenderedPageBreak/>
-              <w:t xml:space="preserve">Commit individual product </w:t>
-            </w:r>
-            <w:r>
-              <w:rPr>
-                <w:rFonts w:asciiTheme="minorHAnsi" w:hAnsiTheme="minorHAnsi"/>
-                <w:b w:val="0"/>
-                <w:color w:val="auto"/>
-                <w:sz w:val="21"/>
-              </w:rPr>
-              <w:lastRenderedPageBreak/>
-              <w:t>on time</w:t>
+              <w:t>Commit individual product on time</w:t>
             </w:r>
           </w:p>
           <w:p>
@@ -9066,16 +8922,15 @@
           <w:szCs w:val="24"/>
         </w:rPr>
       </w:pPr>
-      <w:bookmarkStart w:id="41" w:name="_Toc409044494"/>
-      <w:bookmarkStart w:id="42" w:name="_Toc409044498"/>
-      <w:bookmarkStart w:id="43" w:name="_Toc409172224"/>
+      <w:bookmarkStart w:id="42" w:name="_Toc409044494"/>
+      <w:bookmarkStart w:id="43" w:name="_Toc409044498"/>
+      <w:bookmarkStart w:id="44" w:name="_Toc409172224"/>
       <w:r>
         <w:rPr>
           <w:rFonts w:asciiTheme="minorHAnsi" w:hAnsiTheme="minorHAnsi"/>
           <w:sz w:val="24"/>
           <w:szCs w:val="24"/>
         </w:rPr>
-        <w:lastRenderedPageBreak/>
         <w:t xml:space="preserve">Table </w:t>
       </w:r>
       <w:r>
@@ -9128,9 +8983,9 @@
         </w:rPr>
         <w:t>: Project Role and Responsiility</w:t>
       </w:r>
-      <w:bookmarkEnd w:id="41"/>
       <w:bookmarkEnd w:id="42"/>
       <w:bookmarkEnd w:id="43"/>
+      <w:bookmarkEnd w:id="44"/>
     </w:p>
     <w:p>
       <w:pPr>
@@ -9163,7 +9018,7 @@
         </w:rPr>
         <w:t xml:space="preserve">is also Project Manager who supports the whole team by outlining works in the </w:t>
       </w:r>
-      <w:hyperlink r:id="rId10" w:history="1">
+      <w:hyperlink r:id="rId11" w:history="1">
         <w:r>
           <w:rPr>
             <w:rFonts w:cs="Tahoma"/>
@@ -9275,11 +9130,11 @@
         </w:numPr>
         <w:ind w:left="1701" w:hanging="567"/>
       </w:pPr>
-      <w:bookmarkStart w:id="44" w:name="_Toc409172216"/>
+      <w:bookmarkStart w:id="45" w:name="_Toc409172216"/>
       <w:r>
         <w:t>Tools and Techniques</w:t>
       </w:r>
-      <w:bookmarkEnd w:id="44"/>
+      <w:bookmarkEnd w:id="45"/>
       <w:r>
         <w:t xml:space="preserve"> </w:t>
       </w:r>
@@ -9312,38 +9167,163 @@
           <w:numId w:val="15"/>
         </w:numPr>
         <w:spacing w:line="240" w:lineRule="auto"/>
-        <w:ind w:left="1560"/>
         <w:rPr>
           <w:color w:val="FF0000"/>
         </w:rPr>
       </w:pPr>
       <w:r>
-        <w:t>Design</w:t>
-      </w:r>
-      <w:r>
+        <w:t>Implement Website and service: Visual Studio 2013.</w:t>
+      </w:r>
+    </w:p>
+    <w:p>
+      <w:pPr>
+        <w:pStyle w:val="TextBody"/>
+        <w:numPr>
+          <w:ilvl w:val="0"/>
+          <w:numId w:val="15"/>
+        </w:numPr>
+        <w:spacing w:line="240" w:lineRule="auto"/>
+        <w:rPr>
+          <w:color w:val="FF0000"/>
+        </w:rPr>
+      </w:pPr>
+      <w:r>
+        <w:t>Create and manage database for system: SQL Server 2012.</w:t>
+      </w:r>
+    </w:p>
+    <w:p>
+      <w:pPr>
+        <w:pStyle w:val="TextBody"/>
+        <w:numPr>
+          <w:ilvl w:val="0"/>
+          <w:numId w:val="15"/>
+        </w:numPr>
+        <w:spacing w:line="240" w:lineRule="auto"/>
+        <w:rPr>
+          <w:color w:val="FF0000"/>
+        </w:rPr>
+      </w:pPr>
+      <w:r>
+        <w:t xml:space="preserve">Source control: Google code &amp; </w:t>
+      </w:r>
+      <w:proofErr w:type="spellStart"/>
+      <w:r>
+        <w:t>Tortoise</w:t>
+      </w:r>
+      <w:r>
+        <w:t>SVN</w:t>
+      </w:r>
+      <w:proofErr w:type="spellEnd"/>
+      <w:r>
+        <w:t xml:space="preserve"> 1.8.11</w:t>
+      </w:r>
+      <w:r>
+        <w:t>.</w:t>
+      </w:r>
+    </w:p>
+    <w:p>
+      <w:pPr>
+        <w:pStyle w:val="TextBody"/>
+        <w:numPr>
+          <w:ilvl w:val="0"/>
+          <w:numId w:val="15"/>
+        </w:numPr>
+        <w:spacing w:line="240" w:lineRule="auto"/>
+        <w:rPr>
+          <w:color w:val="FF0000"/>
+        </w:rPr>
+      </w:pPr>
+      <w:r>
+        <w:rPr>
+          <w:color w:val="000000" w:themeColor="text1"/>
+        </w:rPr>
+        <w:t xml:space="preserve">Create models and diagrams: </w:t>
+      </w:r>
+      <w:r>
+        <w:rPr>
+          <w:color w:val="000000" w:themeColor="text1"/>
+        </w:rPr>
+        <w:t>Software</w:t>
+      </w:r>
+      <w:r>
+        <w:rPr>
+          <w:color w:val="000000" w:themeColor="text1"/>
+        </w:rPr>
         <w:t xml:space="preserve"> </w:t>
       </w:r>
-      <w:proofErr w:type="spellStart"/>
-      <w:r>
-        <w:t>Usecase</w:t>
-      </w:r>
-      <w:proofErr w:type="spellEnd"/>
-      <w:r>
-        <w:t xml:space="preserve">, ERD: </w:t>
-      </w:r>
-      <w:proofErr w:type="spellStart"/>
-      <w:r>
-        <w:t>StarUML</w:t>
-      </w:r>
-      <w:proofErr w:type="spellEnd"/>
-      <w:r>
-        <w:t xml:space="preserve"> (</w:t>
-      </w:r>
-      <w:r>
-        <w:t>v2.0.0</w:t>
-      </w:r>
-      <w:r>
-        <w:t>)</w:t>
+      <w:r>
+        <w:rPr>
+          <w:color w:val="000000" w:themeColor="text1"/>
+        </w:rPr>
+        <w:t>Ideas</w:t>
+      </w:r>
+      <w:r>
+        <w:rPr>
+          <w:color w:val="000000" w:themeColor="text1"/>
+        </w:rPr>
+        <w:t xml:space="preserve"> </w:t>
+      </w:r>
+      <w:r>
+        <w:rPr>
+          <w:color w:val="000000" w:themeColor="text1"/>
+        </w:rPr>
+        <w:t>Modeler</w:t>
+      </w:r>
+      <w:r>
+        <w:rPr>
+          <w:color w:val="000000" w:themeColor="text1"/>
+        </w:rPr>
+        <w:t>.</w:t>
+      </w:r>
+    </w:p>
+    <w:p>
+      <w:pPr>
+        <w:pStyle w:val="TextBody"/>
+        <w:numPr>
+          <w:ilvl w:val="0"/>
+          <w:numId w:val="15"/>
+        </w:numPr>
+        <w:spacing w:line="240" w:lineRule="auto"/>
+        <w:rPr>
+          <w:color w:val="FF0000"/>
+        </w:rPr>
+      </w:pPr>
+      <w:r>
+        <w:rPr>
+          <w:color w:val="000000" w:themeColor="text1"/>
+        </w:rPr>
+        <w:t xml:space="preserve">Communicate and meeting: Skype </w:t>
+      </w:r>
+      <w:r>
+        <w:rPr>
+          <w:color w:val="000000" w:themeColor="text1"/>
+        </w:rPr>
+        <w:t xml:space="preserve">7.0 </w:t>
+      </w:r>
+      <w:r>
+        <w:rPr>
+          <w:color w:val="000000" w:themeColor="text1"/>
+        </w:rPr>
+        <w:t>and Google mail.</w:t>
+      </w:r>
+    </w:p>
+    <w:p>
+      <w:pPr>
+        <w:pStyle w:val="TextBody"/>
+        <w:numPr>
+          <w:ilvl w:val="0"/>
+          <w:numId w:val="15"/>
+        </w:numPr>
+        <w:spacing w:line="240" w:lineRule="auto"/>
+        <w:rPr>
+          <w:color w:val="FF0000"/>
+        </w:rPr>
+      </w:pPr>
+      <w:r>
+        <w:rPr>
+          <w:color w:val="000000" w:themeColor="text1"/>
+        </w:rPr>
+        <w:t>System and platform development: Window 7.</w:t>
       </w:r>
     </w:p>
     <w:p>
@@ -9354,11 +9334,11 @@
           <w:numId w:val="16"/>
         </w:numPr>
       </w:pPr>
-      <w:bookmarkStart w:id="45" w:name="_Toc409172217"/>
+      <w:bookmarkStart w:id="46" w:name="_Toc409172217"/>
       <w:r>
         <w:t>Project Management Plan</w:t>
       </w:r>
-      <w:bookmarkEnd w:id="45"/>
+      <w:bookmarkEnd w:id="46"/>
     </w:p>
     <w:p>
       <w:pPr>
@@ -9369,11 +9349,11 @@
         </w:numPr>
         <w:ind w:left="1701" w:hanging="567"/>
       </w:pPr>
-      <w:bookmarkStart w:id="46" w:name="_Toc409172218"/>
+      <w:bookmarkStart w:id="47" w:name="_Toc409172218"/>
       <w:r>
         <w:t>Software development life cycle</w:t>
       </w:r>
-      <w:bookmarkEnd w:id="46"/>
+      <w:bookmarkEnd w:id="47"/>
     </w:p>
     <w:p>
       <w:pPr>
@@ -9417,7 +9397,11 @@
         <w:jc w:val="both"/>
       </w:pPr>
       <w:r>
-        <w:t xml:space="preserve">At the ending of the sprint, that have a sprint review meeting, in which team present it works to the Product Owner. Project Owner decides each task is met acceptance criteria or not. If a task isn’t accepted, it’s rejected as incomplete. </w:t>
+        <w:t xml:space="preserve">At the ending of the sprint, that have a sprint review meeting, in which team present it works to the Product Owner. Project Owner decides each task is met acceptance </w:t>
+      </w:r>
+      <w:r>
+        <w:lastRenderedPageBreak/>
+        <w:t xml:space="preserve">criteria or not. If a task isn’t accepted, it’s rejected as incomplete. </w:t>
       </w:r>
     </w:p>
     <w:p>
@@ -9427,12 +9411,7 @@
         <w:jc w:val="both"/>
       </w:pPr>
       <w:r>
-        <w:t>All team also gather after end of each sp</w:t>
-      </w:r>
-      <w:bookmarkStart w:id="47" w:name="_GoBack"/>
-      <w:bookmarkEnd w:id="47"/>
-      <w:r>
-        <w:t>rint to share what worked, what didn’t, and how processes could be improved. This meeting is called the sprint retrospective meeting.</w:t>
+        <w:t>All team also gather after end of each sprint to share what worked, what didn’t, and how processes could be improved. This meeting is called the sprint retrospective meeting.</w:t>
       </w:r>
     </w:p>
     <w:p>
@@ -9808,7 +9787,6 @@
                 <w:color w:val="000000"/>
                 <w:lang w:val="vi-VN" w:eastAsia="vi-VN" w:bidi="ar-SA"/>
               </w:rPr>
-              <w:lastRenderedPageBreak/>
               <w:t>Design register/login/logout page</w:t>
             </w:r>
           </w:p>
@@ -12045,6 +12023,7 @@
               <w:spacing w:line="240" w:lineRule="auto"/>
             </w:pPr>
             <w:r>
+              <w:lastRenderedPageBreak/>
               <w:t>2.6</w:t>
             </w:r>
           </w:p>
@@ -12289,11 +12268,7 @@
               <w:spacing w:line="240" w:lineRule="auto"/>
             </w:pPr>
             <w:r>
-              <w:t xml:space="preserve">Method Naming </w:t>
-            </w:r>
-            <w:r>
-              <w:lastRenderedPageBreak/>
-              <w:t>Guideline</w:t>
+              <w:t>Method Naming Guideline</w:t>
             </w:r>
           </w:p>
         </w:tc>
@@ -12320,7 +12295,6 @@
               <w:spacing w:line="240" w:lineRule="auto"/>
             </w:pPr>
             <w:r>
-              <w:lastRenderedPageBreak/>
               <w:t>2.12</w:t>
             </w:r>
           </w:p>
@@ -12679,7 +12653,7 @@
         <w:spacing w:line="240" w:lineRule="auto"/>
         <w:ind w:left="1069"/>
       </w:pPr>
-      <w:hyperlink r:id="rId11" w:history="1">
+      <w:hyperlink r:id="rId12" w:history="1">
         <w:r>
           <w:rPr>
             <w:rStyle w:val="Hyperlink"/>
@@ -12695,7 +12669,7 @@
       </w:pPr>
     </w:p>
     <w:sectPr>
-      <w:footerReference w:type="default" r:id="rId12"/>
+      <w:footerReference w:type="default" r:id="rId13"/>
       <w:pgSz w:w="11909" w:h="16834"/>
       <w:pgMar w:top="1134" w:right="1134" w:bottom="1698" w:left="1134" w:header="0" w:footer="1134" w:gutter="0"/>
       <w:cols w:space="720"/>
@@ -12706,7 +12680,7 @@
 </file>
 
 <file path=word/endnotes.xml><?xml version="1.0" encoding="utf-8"?>
-<w:endnotes xmlns:wpc="http://schemas.microsoft.com/office/word/2010/wordprocessingCanvas" xmlns:mc="http://schemas.openxmlformats.org/markup-compatibility/2006" xmlns:o="urn:schemas-microsoft-com:office:office" xmlns:r="http://schemas.openxmlformats.org/officeDocument/2006/relationships" xmlns:m="http://schemas.openxmlformats.org/officeDocument/2006/math" xmlns:v="urn:schemas-microsoft-com:vml" xmlns:wp14="http://schemas.microsoft.com/office/word/2010/wordprocessingDrawing" xmlns:wp="http://schemas.openxmlformats.org/drawingml/2006/wordprocessingDrawing" xmlns:w10="urn:schemas-microsoft-com:office:word" xmlns:w="http://schemas.openxmlformats.org/wordprocessingml/2006/main" xmlns:w14="http://schemas.microsoft.com/office/word/2010/wordml" xmlns:w15="http://schemas.microsoft.com/office/word/2012/wordml" xmlns:wpg="http://schemas.microsoft.com/office/word/2010/wordprocessingGroup" xmlns:wpi="http://schemas.microsoft.com/office/word/2010/wordprocessingInk" xmlns:wne="http://schemas.microsoft.com/office/word/2006/wordml" xmlns:wps="http://schemas.microsoft.com/office/word/2010/wordprocessingShape" mc:Ignorable="w14 w15 wp14">
+<w:endnotes xmlns:wpc="http://schemas.microsoft.com/office/word/2010/wordprocessingCanvas" xmlns:mc="http://schemas.openxmlformats.org/markup-compatibility/2006" xmlns:o="urn:schemas-microsoft-com:office:office" xmlns:r="http://schemas.openxmlformats.org/officeDocument/2006/relationships" xmlns:m="http://schemas.openxmlformats.org/officeDocument/2006/math" xmlns:v="urn:schemas-microsoft-com:vml" xmlns:wp14="http://schemas.microsoft.com/office/word/2010/wordprocessingDrawing" xmlns:wp="http://schemas.openxmlformats.org/drawingml/2006/wordprocessingDrawing" xmlns:w10="urn:schemas-microsoft-com:office:word" xmlns:w="http://schemas.openxmlformats.org/wordprocessingml/2006/main" xmlns:w14="http://schemas.microsoft.com/office/word/2010/wordml" xmlns:wpg="http://schemas.microsoft.com/office/word/2010/wordprocessingGroup" xmlns:wpi="http://schemas.microsoft.com/office/word/2010/wordprocessingInk" xmlns:wne="http://schemas.microsoft.com/office/word/2006/wordml" xmlns:wps="http://schemas.microsoft.com/office/word/2010/wordprocessingShape" mc:Ignorable="w14 wp14">
   <w:endnote w:type="separator" w:id="-1">
     <w:p>
       <w:r>
@@ -12725,7 +12699,7 @@
 </file>
 
 <file path=word/footer1.xml><?xml version="1.0" encoding="utf-8"?>
-<w:ftr xmlns:wpc="http://schemas.microsoft.com/office/word/2010/wordprocessingCanvas" xmlns:mc="http://schemas.openxmlformats.org/markup-compatibility/2006" xmlns:o="urn:schemas-microsoft-com:office:office" xmlns:r="http://schemas.openxmlformats.org/officeDocument/2006/relationships" xmlns:m="http://schemas.openxmlformats.org/officeDocument/2006/math" xmlns:v="urn:schemas-microsoft-com:vml" xmlns:wp14="http://schemas.microsoft.com/office/word/2010/wordprocessingDrawing" xmlns:wp="http://schemas.openxmlformats.org/drawingml/2006/wordprocessingDrawing" xmlns:w10="urn:schemas-microsoft-com:office:word" xmlns:w="http://schemas.openxmlformats.org/wordprocessingml/2006/main" xmlns:w14="http://schemas.microsoft.com/office/word/2010/wordml" xmlns:w15="http://schemas.microsoft.com/office/word/2012/wordml" xmlns:wpg="http://schemas.microsoft.com/office/word/2010/wordprocessingGroup" xmlns:wpi="http://schemas.microsoft.com/office/word/2010/wordprocessingInk" xmlns:wne="http://schemas.microsoft.com/office/word/2006/wordml" xmlns:wps="http://schemas.microsoft.com/office/word/2010/wordprocessingShape" mc:Ignorable="w14 w15 wp14">
+<w:ftr xmlns:wpc="http://schemas.microsoft.com/office/word/2010/wordprocessingCanvas" xmlns:mc="http://schemas.openxmlformats.org/markup-compatibility/2006" xmlns:o="urn:schemas-microsoft-com:office:office" xmlns:r="http://schemas.openxmlformats.org/officeDocument/2006/relationships" xmlns:m="http://schemas.openxmlformats.org/officeDocument/2006/math" xmlns:v="urn:schemas-microsoft-com:vml" xmlns:wp14="http://schemas.microsoft.com/office/word/2010/wordprocessingDrawing" xmlns:wp="http://schemas.openxmlformats.org/drawingml/2006/wordprocessingDrawing" xmlns:w10="urn:schemas-microsoft-com:office:word" xmlns:w="http://schemas.openxmlformats.org/wordprocessingml/2006/main" xmlns:w14="http://schemas.microsoft.com/office/word/2010/wordml" xmlns:wpg="http://schemas.microsoft.com/office/word/2010/wordprocessingGroup" xmlns:wpi="http://schemas.microsoft.com/office/word/2010/wordprocessingInk" xmlns:wne="http://schemas.microsoft.com/office/word/2006/wordml" xmlns:wps="http://schemas.microsoft.com/office/word/2010/wordprocessingShape" mc:Ignorable="w14 wp14">
   <w:p>
     <w:pPr>
       <w:pStyle w:val="Footer"/>
@@ -12744,7 +12718,7 @@
       <w:rPr>
         <w:noProof/>
       </w:rPr>
-      <w:t>14</w:t>
+      <w:t>10</w:t>
     </w:r>
     <w:r>
       <w:rPr>
@@ -12757,7 +12731,7 @@
 </file>
 
 <file path=word/footnotes.xml><?xml version="1.0" encoding="utf-8"?>
-<w:footnotes xmlns:wpc="http://schemas.microsoft.com/office/word/2010/wordprocessingCanvas" xmlns:mc="http://schemas.openxmlformats.org/markup-compatibility/2006" xmlns:o="urn:schemas-microsoft-com:office:office" xmlns:r="http://schemas.openxmlformats.org/officeDocument/2006/relationships" xmlns:m="http://schemas.openxmlformats.org/officeDocument/2006/math" xmlns:v="urn:schemas-microsoft-com:vml" xmlns:wp14="http://schemas.microsoft.com/office/word/2010/wordprocessingDrawing" xmlns:wp="http://schemas.openxmlformats.org/drawingml/2006/wordprocessingDrawing" xmlns:w10="urn:schemas-microsoft-com:office:word" xmlns:w="http://schemas.openxmlformats.org/wordprocessingml/2006/main" xmlns:w14="http://schemas.microsoft.com/office/word/2010/wordml" xmlns:w15="http://schemas.microsoft.com/office/word/2012/wordml" xmlns:wpg="http://schemas.microsoft.com/office/word/2010/wordprocessingGroup" xmlns:wpi="http://schemas.microsoft.com/office/word/2010/wordprocessingInk" xmlns:wne="http://schemas.microsoft.com/office/word/2006/wordml" xmlns:wps="http://schemas.microsoft.com/office/word/2010/wordprocessingShape" mc:Ignorable="w14 w15 wp14">
+<w:footnotes xmlns:wpc="http://schemas.microsoft.com/office/word/2010/wordprocessingCanvas" xmlns:mc="http://schemas.openxmlformats.org/markup-compatibility/2006" xmlns:o="urn:schemas-microsoft-com:office:office" xmlns:r="http://schemas.openxmlformats.org/officeDocument/2006/relationships" xmlns:m="http://schemas.openxmlformats.org/officeDocument/2006/math" xmlns:v="urn:schemas-microsoft-com:vml" xmlns:wp14="http://schemas.microsoft.com/office/word/2010/wordprocessingDrawing" xmlns:wp="http://schemas.openxmlformats.org/drawingml/2006/wordprocessingDrawing" xmlns:w10="urn:schemas-microsoft-com:office:word" xmlns:w="http://schemas.openxmlformats.org/wordprocessingml/2006/main" xmlns:w14="http://schemas.microsoft.com/office/word/2010/wordml" xmlns:wpg="http://schemas.microsoft.com/office/word/2010/wordprocessingGroup" xmlns:wpi="http://schemas.microsoft.com/office/word/2010/wordprocessingInk" xmlns:wne="http://schemas.microsoft.com/office/word/2006/wordml" xmlns:wps="http://schemas.microsoft.com/office/word/2010/wordprocessingShape" mc:Ignorable="w14 wp14">
   <w:footnote w:type="separator" w:id="-1">
     <w:p>
       <w:r>
@@ -12776,7 +12750,7 @@
 </file>
 
 <file path=word/numbering.xml><?xml version="1.0" encoding="utf-8"?>
-<w:numbering xmlns:wpc="http://schemas.microsoft.com/office/word/2010/wordprocessingCanvas" xmlns:mc="http://schemas.openxmlformats.org/markup-compatibility/2006" xmlns:o="urn:schemas-microsoft-com:office:office" xmlns:r="http://schemas.openxmlformats.org/officeDocument/2006/relationships" xmlns:m="http://schemas.openxmlformats.org/officeDocument/2006/math" xmlns:v="urn:schemas-microsoft-com:vml" xmlns:wp14="http://schemas.microsoft.com/office/word/2010/wordprocessingDrawing" xmlns:wp="http://schemas.openxmlformats.org/drawingml/2006/wordprocessingDrawing" xmlns:w10="urn:schemas-microsoft-com:office:word" xmlns:w="http://schemas.openxmlformats.org/wordprocessingml/2006/main" xmlns:w14="http://schemas.microsoft.com/office/word/2010/wordml" xmlns:w15="http://schemas.microsoft.com/office/word/2012/wordml" xmlns:wpg="http://schemas.microsoft.com/office/word/2010/wordprocessingGroup" xmlns:wpi="http://schemas.microsoft.com/office/word/2010/wordprocessingInk" xmlns:wne="http://schemas.microsoft.com/office/word/2006/wordml" xmlns:wps="http://schemas.microsoft.com/office/word/2010/wordprocessingShape" mc:Ignorable="w14 w15 wp14">
+<w:numbering xmlns:wpc="http://schemas.microsoft.com/office/word/2010/wordprocessingCanvas" xmlns:mc="http://schemas.openxmlformats.org/markup-compatibility/2006" xmlns:o="urn:schemas-microsoft-com:office:office" xmlns:r="http://schemas.openxmlformats.org/officeDocument/2006/relationships" xmlns:m="http://schemas.openxmlformats.org/officeDocument/2006/math" xmlns:v="urn:schemas-microsoft-com:vml" xmlns:wp14="http://schemas.microsoft.com/office/word/2010/wordprocessingDrawing" xmlns:wp="http://schemas.openxmlformats.org/drawingml/2006/wordprocessingDrawing" xmlns:w10="urn:schemas-microsoft-com:office:word" xmlns:w="http://schemas.openxmlformats.org/wordprocessingml/2006/main" xmlns:w14="http://schemas.microsoft.com/office/word/2010/wordml" xmlns:wpg="http://schemas.microsoft.com/office/word/2010/wordprocessingGroup" xmlns:wpi="http://schemas.microsoft.com/office/word/2010/wordprocessingInk" xmlns:wne="http://schemas.microsoft.com/office/word/2006/wordml" xmlns:wps="http://schemas.microsoft.com/office/word/2010/wordprocessingShape" mc:Ignorable="w14 wp14">
   <w:abstractNum w:abstractNumId="0">
     <w:nsid w:val="0A951BEE"/>
     <w:multiLevelType w:val="multilevel"/>
@@ -12916,14 +12890,14 @@
       <w:lvlText w:val=""/>
       <w:lvlJc w:val="left"/>
       <w:pPr>
-        <w:ind w:left="2705" w:hanging="360"/>
+        <w:ind w:left="1530" w:hanging="360"/>
       </w:pPr>
       <w:rPr>
         <w:rFonts w:ascii="Symbol" w:hAnsi="Symbol" w:hint="default"/>
         <w:color w:val="auto"/>
       </w:rPr>
     </w:lvl>
-    <w:lvl w:ilvl="1" w:tplc="04090003" w:tentative="1">
+    <w:lvl w:ilvl="1" w:tplc="04090003">
       <w:start w:val="1"/>
       <w:numFmt w:val="bullet"/>
       <w:lvlText w:val="o"/>
@@ -13223,7 +13197,7 @@
   <w:abstractNum w:abstractNumId="4">
     <w:nsid w:val="24285867"/>
     <w:multiLevelType w:val="multilevel"/>
-    <w:tmpl w:val="3A00980A"/>
+    <w:tmpl w:val="5CBE4500"/>
     <w:lvl w:ilvl="0">
       <w:start w:val="1"/>
       <w:numFmt w:val="decimal"/>
@@ -13274,6 +13248,7 @@
       <w:rPr>
         <w:rFonts w:hint="default"/>
         <w:b/>
+        <w:color w:val="000000" w:themeColor="text1"/>
       </w:rPr>
     </w:lvl>
     <w:lvl w:ilvl="4">
@@ -13559,7 +13534,7 @@
         <w:rFonts w:ascii="Calibri" w:eastAsia="Droid Sans Fallback" w:hAnsi="Calibri" w:cs="FreeSans" w:hint="default"/>
       </w:rPr>
     </w:lvl>
-    <w:lvl w:ilvl="1" w:tplc="04090003" w:tentative="1">
+    <w:lvl w:ilvl="1" w:tplc="04090003">
       <w:start w:val="1"/>
       <w:numFmt w:val="bullet"/>
       <w:lvlText w:val="o"/>
@@ -13571,7 +13546,7 @@
         <w:rFonts w:ascii="Courier New" w:hAnsi="Courier New" w:cs="Courier New" w:hint="default"/>
       </w:rPr>
     </w:lvl>
-    <w:lvl w:ilvl="2" w:tplc="04090005" w:tentative="1">
+    <w:lvl w:ilvl="2" w:tplc="04090005">
       <w:start w:val="1"/>
       <w:numFmt w:val="bullet"/>
       <w:lvlText w:val=""/>
@@ -13583,7 +13558,7 @@
         <w:rFonts w:ascii="Wingdings" w:hAnsi="Wingdings" w:hint="default"/>
       </w:rPr>
     </w:lvl>
-    <w:lvl w:ilvl="3" w:tplc="04090001" w:tentative="1">
+    <w:lvl w:ilvl="3" w:tplc="04090001">
       <w:start w:val="1"/>
       <w:numFmt w:val="bullet"/>
       <w:lvlText w:val=""/>
@@ -13595,7 +13570,7 @@
         <w:rFonts w:ascii="Symbol" w:hAnsi="Symbol" w:hint="default"/>
       </w:rPr>
     </w:lvl>
-    <w:lvl w:ilvl="4" w:tplc="04090003" w:tentative="1">
+    <w:lvl w:ilvl="4" w:tplc="04090003">
       <w:start w:val="1"/>
       <w:numFmt w:val="bullet"/>
       <w:lvlText w:val="o"/>
@@ -13607,7 +13582,7 @@
         <w:rFonts w:ascii="Courier New" w:hAnsi="Courier New" w:cs="Courier New" w:hint="default"/>
       </w:rPr>
     </w:lvl>
-    <w:lvl w:ilvl="5" w:tplc="04090005" w:tentative="1">
+    <w:lvl w:ilvl="5" w:tplc="04090005">
       <w:start w:val="1"/>
       <w:numFmt w:val="bullet"/>
       <w:lvlText w:val=""/>
@@ -13619,7 +13594,7 @@
         <w:rFonts w:ascii="Wingdings" w:hAnsi="Wingdings" w:hint="default"/>
       </w:rPr>
     </w:lvl>
-    <w:lvl w:ilvl="6" w:tplc="04090001" w:tentative="1">
+    <w:lvl w:ilvl="6" w:tplc="04090001">
       <w:start w:val="1"/>
       <w:numFmt w:val="bullet"/>
       <w:lvlText w:val=""/>
@@ -13631,7 +13606,7 @@
         <w:rFonts w:ascii="Symbol" w:hAnsi="Symbol" w:hint="default"/>
       </w:rPr>
     </w:lvl>
-    <w:lvl w:ilvl="7" w:tplc="04090003" w:tentative="1">
+    <w:lvl w:ilvl="7" w:tplc="04090003">
       <w:start w:val="1"/>
       <w:numFmt w:val="bullet"/>
       <w:lvlText w:val="o"/>
@@ -14584,7 +14559,7 @@
 </file>
 
 <file path=word/styles.xml><?xml version="1.0" encoding="utf-8"?>
-<w:styles xmlns:mc="http://schemas.openxmlformats.org/markup-compatibility/2006" xmlns:r="http://schemas.openxmlformats.org/officeDocument/2006/relationships" xmlns:w="http://schemas.openxmlformats.org/wordprocessingml/2006/main" xmlns:w14="http://schemas.microsoft.com/office/word/2010/wordml" xmlns:w15="http://schemas.microsoft.com/office/word/2012/wordml" mc:Ignorable="w14 w15">
+<w:styles xmlns:mc="http://schemas.openxmlformats.org/markup-compatibility/2006" xmlns:r="http://schemas.openxmlformats.org/officeDocument/2006/relationships" xmlns:w="http://schemas.openxmlformats.org/wordprocessingml/2006/main" xmlns:w14="http://schemas.microsoft.com/office/word/2010/wordml" mc:Ignorable="w14">
   <w:docDefaults>
     <w:rPrDefault>
       <w:rPr>
@@ -14596,378 +14571,144 @@
     </w:rPrDefault>
     <w:pPrDefault/>
   </w:docDefaults>
-  <w:latentStyles w:defLockedState="0" w:defUIPriority="99" w:defSemiHidden="0" w:defUnhideWhenUsed="0" w:defQFormat="0" w:count="371">
-    <w:lsdException w:name="Normal" w:uiPriority="0" w:qFormat="1"/>
-    <w:lsdException w:name="heading 1" w:uiPriority="9" w:qFormat="1"/>
-    <w:lsdException w:name="heading 2" w:semiHidden="1" w:uiPriority="0" w:unhideWhenUsed="1"/>
-    <w:lsdException w:name="heading 3" w:semiHidden="1" w:uiPriority="0" w:unhideWhenUsed="1" w:qFormat="1"/>
-    <w:lsdException w:name="heading 4" w:semiHidden="1" w:uiPriority="9" w:unhideWhenUsed="1" w:qFormat="1"/>
-    <w:lsdException w:name="heading 5" w:semiHidden="1" w:uiPriority="9" w:unhideWhenUsed="1" w:qFormat="1"/>
-    <w:lsdException w:name="heading 6" w:semiHidden="1" w:uiPriority="9" w:unhideWhenUsed="1" w:qFormat="1"/>
-    <w:lsdException w:name="heading 7" w:semiHidden="1" w:uiPriority="9" w:unhideWhenUsed="1" w:qFormat="1"/>
-    <w:lsdException w:name="heading 8" w:semiHidden="1" w:uiPriority="9" w:unhideWhenUsed="1" w:qFormat="1"/>
-    <w:lsdException w:name="heading 9" w:semiHidden="1" w:uiPriority="9" w:unhideWhenUsed="1" w:qFormat="1"/>
-    <w:lsdException w:name="index 1" w:semiHidden="1" w:unhideWhenUsed="1"/>
-    <w:lsdException w:name="index 2" w:semiHidden="1" w:unhideWhenUsed="1"/>
-    <w:lsdException w:name="index 3" w:semiHidden="1" w:unhideWhenUsed="1"/>
-    <w:lsdException w:name="index 4" w:semiHidden="1" w:unhideWhenUsed="1"/>
-    <w:lsdException w:name="index 5" w:semiHidden="1" w:unhideWhenUsed="1"/>
-    <w:lsdException w:name="index 6" w:semiHidden="1" w:unhideWhenUsed="1"/>
-    <w:lsdException w:name="index 7" w:semiHidden="1" w:unhideWhenUsed="1"/>
-    <w:lsdException w:name="index 8" w:semiHidden="1" w:unhideWhenUsed="1"/>
-    <w:lsdException w:name="index 9" w:semiHidden="1" w:unhideWhenUsed="1"/>
-    <w:lsdException w:name="toc 1" w:semiHidden="1" w:uiPriority="39" w:unhideWhenUsed="1" w:qFormat="1"/>
-    <w:lsdException w:name="toc 2" w:semiHidden="1" w:uiPriority="39" w:unhideWhenUsed="1" w:qFormat="1"/>
-    <w:lsdException w:name="toc 3" w:semiHidden="1" w:uiPriority="39" w:unhideWhenUsed="1" w:qFormat="1"/>
-    <w:lsdException w:name="toc 4" w:semiHidden="1" w:uiPriority="39" w:unhideWhenUsed="1"/>
-    <w:lsdException w:name="toc 5" w:semiHidden="1" w:uiPriority="39" w:unhideWhenUsed="1"/>
-    <w:lsdException w:name="toc 6" w:semiHidden="1" w:uiPriority="39" w:unhideWhenUsed="1"/>
-    <w:lsdException w:name="toc 7" w:semiHidden="1" w:uiPriority="39" w:unhideWhenUsed="1"/>
-    <w:lsdException w:name="toc 8" w:semiHidden="1" w:uiPriority="39" w:unhideWhenUsed="1"/>
-    <w:lsdException w:name="toc 9" w:semiHidden="1" w:uiPriority="39" w:unhideWhenUsed="1"/>
-    <w:lsdException w:name="Normal Indent" w:semiHidden="1" w:unhideWhenUsed="1"/>
-    <w:lsdException w:name="footnote text" w:semiHidden="1" w:unhideWhenUsed="1"/>
-    <w:lsdException w:name="annotation text" w:semiHidden="1" w:unhideWhenUsed="1"/>
-    <w:lsdException w:name="header" w:semiHidden="1" w:unhideWhenUsed="1"/>
-    <w:lsdException w:name="footer" w:semiHidden="1" w:unhideWhenUsed="1"/>
-    <w:lsdException w:name="index heading" w:semiHidden="1" w:unhideWhenUsed="1"/>
-    <w:lsdException w:name="caption" w:semiHidden="1" w:uiPriority="0" w:unhideWhenUsed="1" w:qFormat="1"/>
-    <w:lsdException w:name="table of figures" w:semiHidden="1" w:unhideWhenUsed="1"/>
-    <w:lsdException w:name="envelope address" w:semiHidden="1" w:unhideWhenUsed="1"/>
-    <w:lsdException w:name="envelope return" w:semiHidden="1" w:unhideWhenUsed="1"/>
-    <w:lsdException w:name="footnote reference" w:semiHidden="1" w:unhideWhenUsed="1"/>
-    <w:lsdException w:name="annotation reference" w:semiHidden="1" w:unhideWhenUsed="1"/>
-    <w:lsdException w:name="line number" w:semiHidden="1" w:unhideWhenUsed="1"/>
-    <w:lsdException w:name="page number" w:semiHidden="1" w:unhideWhenUsed="1"/>
-    <w:lsdException w:name="endnote reference" w:semiHidden="1" w:unhideWhenUsed="1"/>
-    <w:lsdException w:name="endnote text" w:semiHidden="1" w:unhideWhenUsed="1"/>
-    <w:lsdException w:name="table of authorities" w:semiHidden="1" w:unhideWhenUsed="1"/>
-    <w:lsdException w:name="macro" w:semiHidden="1" w:unhideWhenUsed="1"/>
-    <w:lsdException w:name="toa heading" w:semiHidden="1" w:unhideWhenUsed="1"/>
-    <w:lsdException w:name="List" w:semiHidden="1" w:unhideWhenUsed="1"/>
-    <w:lsdException w:name="List Bullet" w:semiHidden="1" w:unhideWhenUsed="1"/>
-    <w:lsdException w:name="List Number" w:semiHidden="1" w:unhideWhenUsed="1"/>
-    <w:lsdException w:name="List 2" w:semiHidden="1" w:unhideWhenUsed="1"/>
-    <w:lsdException w:name="List 3" w:semiHidden="1" w:unhideWhenUsed="1"/>
-    <w:lsdException w:name="List 4" w:semiHidden="1" w:unhideWhenUsed="1"/>
-    <w:lsdException w:name="List 5" w:semiHidden="1" w:unhideWhenUsed="1"/>
-    <w:lsdException w:name="List Bullet 2" w:semiHidden="1" w:unhideWhenUsed="1"/>
-    <w:lsdException w:name="List Bullet 3" w:semiHidden="1" w:unhideWhenUsed="1"/>
-    <w:lsdException w:name="List Bullet 4" w:semiHidden="1" w:unhideWhenUsed="1"/>
-    <w:lsdException w:name="List Bullet 5" w:semiHidden="1" w:unhideWhenUsed="1"/>
-    <w:lsdException w:name="List Number 2" w:semiHidden="1" w:unhideWhenUsed="1"/>
-    <w:lsdException w:name="List Number 3" w:semiHidden="1" w:unhideWhenUsed="1"/>
-    <w:lsdException w:name="List Number 4" w:semiHidden="1" w:unhideWhenUsed="1"/>
-    <w:lsdException w:name="List Number 5" w:semiHidden="1" w:unhideWhenUsed="1"/>
-    <w:lsdException w:name="Title" w:uiPriority="10" w:qFormat="1"/>
-    <w:lsdException w:name="Closing" w:semiHidden="1" w:unhideWhenUsed="1"/>
-    <w:lsdException w:name="Signature" w:semiHidden="1" w:unhideWhenUsed="1"/>
-    <w:lsdException w:name="Default Paragraph Font" w:semiHidden="1" w:uiPriority="1" w:unhideWhenUsed="1"/>
-    <w:lsdException w:name="Body Text" w:semiHidden="1" w:unhideWhenUsed="1"/>
-    <w:lsdException w:name="Body Text Indent" w:semiHidden="1" w:unhideWhenUsed="1"/>
-    <w:lsdException w:name="List Continue" w:semiHidden="1" w:unhideWhenUsed="1"/>
-    <w:lsdException w:name="List Continue 2" w:semiHidden="1" w:unhideWhenUsed="1"/>
-    <w:lsdException w:name="List Continue 3" w:semiHidden="1" w:unhideWhenUsed="1"/>
-    <w:lsdException w:name="List Continue 4" w:semiHidden="1" w:unhideWhenUsed="1"/>
-    <w:lsdException w:name="List Continue 5" w:semiHidden="1" w:unhideWhenUsed="1"/>
-    <w:lsdException w:name="Message Header" w:semiHidden="1" w:unhideWhenUsed="1"/>
-    <w:lsdException w:name="Subtitle" w:uiPriority="11" w:qFormat="1"/>
-    <w:lsdException w:name="Salutation" w:semiHidden="1" w:unhideWhenUsed="1"/>
-    <w:lsdException w:name="Date" w:semiHidden="1" w:unhideWhenUsed="1"/>
-    <w:lsdException w:name="Body Text First Indent" w:semiHidden="1" w:unhideWhenUsed="1"/>
-    <w:lsdException w:name="Body Text First Indent 2" w:semiHidden="1" w:unhideWhenUsed="1"/>
-    <w:lsdException w:name="Note Heading" w:semiHidden="1" w:unhideWhenUsed="1"/>
-    <w:lsdException w:name="Body Text 2" w:semiHidden="1" w:unhideWhenUsed="1"/>
-    <w:lsdException w:name="Body Text 3" w:semiHidden="1" w:unhideWhenUsed="1"/>
-    <w:lsdException w:name="Body Text Indent 2" w:semiHidden="1" w:unhideWhenUsed="1"/>
-    <w:lsdException w:name="Body Text Indent 3" w:semiHidden="1" w:unhideWhenUsed="1"/>
-    <w:lsdException w:name="Block Text" w:semiHidden="1" w:unhideWhenUsed="1"/>
-    <w:lsdException w:name="Hyperlink" w:semiHidden="1" w:unhideWhenUsed="1"/>
-    <w:lsdException w:name="FollowedHyperlink" w:semiHidden="1" w:unhideWhenUsed="1"/>
-    <w:lsdException w:name="Strong" w:uiPriority="22" w:qFormat="1"/>
-    <w:lsdException w:name="Emphasis" w:uiPriority="20" w:qFormat="1"/>
-    <w:lsdException w:name="Document Map" w:semiHidden="1" w:unhideWhenUsed="1"/>
-    <w:lsdException w:name="Plain Text" w:semiHidden="1" w:unhideWhenUsed="1"/>
-    <w:lsdException w:name="E-mail Signature" w:semiHidden="1" w:unhideWhenUsed="1"/>
-    <w:lsdException w:name="HTML Top of Form" w:semiHidden="1" w:unhideWhenUsed="1"/>
-    <w:lsdException w:name="HTML Bottom of Form" w:semiHidden="1" w:unhideWhenUsed="1"/>
-    <w:lsdException w:name="Normal (Web)" w:semiHidden="1" w:unhideWhenUsed="1"/>
-    <w:lsdException w:name="HTML Acronym" w:semiHidden="1" w:unhideWhenUsed="1"/>
-    <w:lsdException w:name="HTML Address" w:semiHidden="1" w:unhideWhenUsed="1"/>
-    <w:lsdException w:name="HTML Cite" w:semiHidden="1" w:unhideWhenUsed="1"/>
-    <w:lsdException w:name="HTML Code" w:semiHidden="1" w:unhideWhenUsed="1"/>
-    <w:lsdException w:name="HTML Definition" w:semiHidden="1" w:unhideWhenUsed="1"/>
-    <w:lsdException w:name="HTML Keyboard" w:semiHidden="1" w:unhideWhenUsed="1"/>
-    <w:lsdException w:name="HTML Preformatted" w:semiHidden="1" w:unhideWhenUsed="1"/>
-    <w:lsdException w:name="HTML Sample" w:semiHidden="1" w:unhideWhenUsed="1"/>
-    <w:lsdException w:name="HTML Typewriter" w:semiHidden="1" w:unhideWhenUsed="1"/>
-    <w:lsdException w:name="HTML Variable" w:semiHidden="1" w:unhideWhenUsed="1"/>
-    <w:lsdException w:name="Normal Table" w:semiHidden="1" w:unhideWhenUsed="1"/>
-    <w:lsdException w:name="annotation subject" w:semiHidden="1" w:unhideWhenUsed="1"/>
-    <w:lsdException w:name="No List" w:semiHidden="1" w:unhideWhenUsed="1"/>
-    <w:lsdException w:name="Outline List 1" w:semiHidden="1" w:unhideWhenUsed="1"/>
-    <w:lsdException w:name="Outline List 2" w:semiHidden="1" w:unhideWhenUsed="1"/>
-    <w:lsdException w:name="Outline List 3" w:semiHidden="1" w:unhideWhenUsed="1"/>
-    <w:lsdException w:name="Table Simple 1" w:semiHidden="1" w:unhideWhenUsed="1"/>
-    <w:lsdException w:name="Table Simple 2" w:semiHidden="1" w:unhideWhenUsed="1"/>
-    <w:lsdException w:name="Table Simple 3" w:semiHidden="1" w:unhideWhenUsed="1"/>
-    <w:lsdException w:name="Table Classic 1" w:semiHidden="1" w:unhideWhenUsed="1"/>
-    <w:lsdException w:name="Table Classic 2" w:semiHidden="1" w:unhideWhenUsed="1"/>
-    <w:lsdException w:name="Table Classic 3" w:semiHidden="1" w:unhideWhenUsed="1"/>
-    <w:lsdException w:name="Table Classic 4" w:semiHidden="1" w:unhideWhenUsed="1"/>
-    <w:lsdException w:name="Table Colorful 1" w:semiHidden="1" w:unhideWhenUsed="1"/>
-    <w:lsdException w:name="Table Colorful 2" w:semiHidden="1" w:unhideWhenUsed="1"/>
-    <w:lsdException w:name="Table Colorful 3" w:semiHidden="1" w:unhideWhenUsed="1"/>
-    <w:lsdException w:name="Table Columns 1" w:semiHidden="1" w:unhideWhenUsed="1"/>
-    <w:lsdException w:name="Table Columns 2" w:semiHidden="1" w:unhideWhenUsed="1"/>
-    <w:lsdException w:name="Table Columns 3" w:semiHidden="1" w:unhideWhenUsed="1"/>
-    <w:lsdException w:name="Table Columns 4" w:semiHidden="1" w:unhideWhenUsed="1"/>
-    <w:lsdException w:name="Table Columns 5" w:semiHidden="1" w:unhideWhenUsed="1"/>
-    <w:lsdException w:name="Table Grid 1" w:semiHidden="1" w:unhideWhenUsed="1"/>
-    <w:lsdException w:name="Table Grid 2" w:semiHidden="1" w:unhideWhenUsed="1"/>
-    <w:lsdException w:name="Table Grid 3" w:semiHidden="1" w:unhideWhenUsed="1"/>
-    <w:lsdException w:name="Table Grid 4" w:semiHidden="1" w:unhideWhenUsed="1"/>
-    <w:lsdException w:name="Table Grid 5" w:semiHidden="1" w:unhideWhenUsed="1"/>
-    <w:lsdException w:name="Table Grid 6" w:semiHidden="1" w:unhideWhenUsed="1"/>
-    <w:lsdException w:name="Table Grid 7" w:semiHidden="1" w:unhideWhenUsed="1"/>
-    <w:lsdException w:name="Table Grid 8" w:semiHidden="1" w:unhideWhenUsed="1"/>
-    <w:lsdException w:name="Table List 1" w:semiHidden="1" w:unhideWhenUsed="1"/>
-    <w:lsdException w:name="Table List 2" w:semiHidden="1" w:unhideWhenUsed="1"/>
-    <w:lsdException w:name="Table List 3" w:semiHidden="1" w:unhideWhenUsed="1"/>
-    <w:lsdException w:name="Table List 4" w:semiHidden="1" w:unhideWhenUsed="1"/>
-    <w:lsdException w:name="Table List 5" w:semiHidden="1" w:unhideWhenUsed="1"/>
-    <w:lsdException w:name="Table List 6" w:semiHidden="1" w:unhideWhenUsed="1"/>
-    <w:lsdException w:name="Table List 7" w:semiHidden="1" w:unhideWhenUsed="1"/>
-    <w:lsdException w:name="Table List 8" w:semiHidden="1" w:unhideWhenUsed="1"/>
-    <w:lsdException w:name="Table 3D effects 1" w:semiHidden="1" w:unhideWhenUsed="1"/>
-    <w:lsdException w:name="Table 3D effects 2" w:semiHidden="1" w:unhideWhenUsed="1"/>
-    <w:lsdException w:name="Table 3D effects 3" w:semiHidden="1" w:unhideWhenUsed="1"/>
-    <w:lsdException w:name="Table Contemporary" w:semiHidden="1" w:unhideWhenUsed="1"/>
-    <w:lsdException w:name="Table Elegant" w:semiHidden="1" w:unhideWhenUsed="1"/>
-    <w:lsdException w:name="Table Professional" w:semiHidden="1" w:unhideWhenUsed="1"/>
-    <w:lsdException w:name="Table Subtle 1" w:semiHidden="1" w:unhideWhenUsed="1"/>
-    <w:lsdException w:name="Table Subtle 2" w:semiHidden="1" w:unhideWhenUsed="1"/>
-    <w:lsdException w:name="Table Web 1" w:semiHidden="1" w:unhideWhenUsed="1"/>
-    <w:lsdException w:name="Table Web 2" w:semiHidden="1" w:unhideWhenUsed="1"/>
-    <w:lsdException w:name="Table Web 3" w:semiHidden="1" w:unhideWhenUsed="1"/>
-    <w:lsdException w:name="Balloon Text" w:semiHidden="1" w:unhideWhenUsed="1"/>
-    <w:lsdException w:name="Table Grid" w:uiPriority="59"/>
-    <w:lsdException w:name="Table Theme" w:semiHidden="1" w:unhideWhenUsed="1"/>
-    <w:lsdException w:name="Placeholder Text" w:semiHidden="1"/>
-    <w:lsdException w:name="No Spacing" w:uiPriority="0" w:qFormat="1"/>
-    <w:lsdException w:name="Light Shading" w:uiPriority="60"/>
-    <w:lsdException w:name="Light List" w:uiPriority="61"/>
-    <w:lsdException w:name="Light Grid" w:uiPriority="62"/>
-    <w:lsdException w:name="Medium Shading 1" w:uiPriority="63"/>
-    <w:lsdException w:name="Medium Shading 2" w:uiPriority="64"/>
-    <w:lsdException w:name="Medium List 1" w:uiPriority="65"/>
-    <w:lsdException w:name="Medium List 2" w:uiPriority="66"/>
-    <w:lsdException w:name="Medium Grid 1" w:uiPriority="67"/>
-    <w:lsdException w:name="Medium Grid 2" w:uiPriority="68"/>
-    <w:lsdException w:name="Medium Grid 3" w:uiPriority="69"/>
-    <w:lsdException w:name="Dark List" w:uiPriority="70"/>
-    <w:lsdException w:name="Colorful Shading" w:uiPriority="71"/>
-    <w:lsdException w:name="Colorful List" w:uiPriority="72"/>
-    <w:lsdException w:name="Colorful Grid" w:uiPriority="73"/>
-    <w:lsdException w:name="Light Shading Accent 1" w:uiPriority="60"/>
-    <w:lsdException w:name="Light List Accent 1" w:uiPriority="61"/>
-    <w:lsdException w:name="Light Grid Accent 1" w:uiPriority="62"/>
-    <w:lsdException w:name="Medium Shading 1 Accent 1" w:uiPriority="63"/>
-    <w:lsdException w:name="Medium Shading 2 Accent 1" w:uiPriority="64"/>
-    <w:lsdException w:name="Medium List 1 Accent 1" w:uiPriority="65"/>
-    <w:lsdException w:name="Revision" w:semiHidden="1"/>
-    <w:lsdException w:name="List Paragraph" w:qFormat="1"/>
-    <w:lsdException w:name="Quote" w:uiPriority="29" w:qFormat="1"/>
-    <w:lsdException w:name="Intense Quote" w:uiPriority="30" w:qFormat="1"/>
-    <w:lsdException w:name="Medium List 2 Accent 1" w:uiPriority="66"/>
-    <w:lsdException w:name="Medium Grid 1 Accent 1" w:uiPriority="67"/>
-    <w:lsdException w:name="Medium Grid 2 Accent 1" w:uiPriority="68"/>
-    <w:lsdException w:name="Medium Grid 3 Accent 1" w:uiPriority="69"/>
-    <w:lsdException w:name="Dark List Accent 1" w:uiPriority="70"/>
-    <w:lsdException w:name="Colorful Shading Accent 1" w:uiPriority="71"/>
-    <w:lsdException w:name="Colorful List Accent 1" w:uiPriority="72"/>
-    <w:lsdException w:name="Colorful Grid Accent 1" w:uiPriority="73"/>
-    <w:lsdException w:name="Light Shading Accent 2" w:uiPriority="60"/>
-    <w:lsdException w:name="Light List Accent 2" w:uiPriority="61"/>
-    <w:lsdException w:name="Light Grid Accent 2" w:uiPriority="62"/>
-    <w:lsdException w:name="Medium Shading 1 Accent 2" w:uiPriority="63"/>
-    <w:lsdException w:name="Medium Shading 2 Accent 2" w:uiPriority="64"/>
-    <w:lsdException w:name="Medium List 1 Accent 2" w:uiPriority="65"/>
-    <w:lsdException w:name="Medium List 2 Accent 2" w:uiPriority="66"/>
-    <w:lsdException w:name="Medium Grid 1 Accent 2" w:uiPriority="67"/>
-    <w:lsdException w:name="Medium Grid 2 Accent 2" w:uiPriority="68"/>
-    <w:lsdException w:name="Medium Grid 3 Accent 2" w:uiPriority="69"/>
-    <w:lsdException w:name="Dark List Accent 2" w:uiPriority="70"/>
-    <w:lsdException w:name="Colorful Shading Accent 2" w:uiPriority="71"/>
-    <w:lsdException w:name="Colorful List Accent 2" w:uiPriority="72"/>
-    <w:lsdException w:name="Colorful Grid Accent 2" w:uiPriority="73"/>
-    <w:lsdException w:name="Light Shading Accent 3" w:uiPriority="60"/>
-    <w:lsdException w:name="Light List Accent 3" w:uiPriority="61"/>
-    <w:lsdException w:name="Light Grid Accent 3" w:uiPriority="62"/>
-    <w:lsdException w:name="Medium Shading 1 Accent 3" w:uiPriority="63"/>
-    <w:lsdException w:name="Medium Shading 2 Accent 3" w:uiPriority="64"/>
-    <w:lsdException w:name="Medium List 1 Accent 3" w:uiPriority="65"/>
-    <w:lsdException w:name="Medium List 2 Accent 3" w:uiPriority="66"/>
-    <w:lsdException w:name="Medium Grid 1 Accent 3" w:uiPriority="67"/>
-    <w:lsdException w:name="Medium Grid 2 Accent 3" w:uiPriority="68"/>
-    <w:lsdException w:name="Medium Grid 3 Accent 3" w:uiPriority="69"/>
-    <w:lsdException w:name="Dark List Accent 3" w:uiPriority="70"/>
-    <w:lsdException w:name="Colorful Shading Accent 3" w:uiPriority="71"/>
-    <w:lsdException w:name="Colorful List Accent 3" w:uiPriority="72"/>
-    <w:lsdException w:name="Colorful Grid Accent 3" w:uiPriority="73"/>
-    <w:lsdException w:name="Light Shading Accent 4" w:uiPriority="60"/>
-    <w:lsdException w:name="Light List Accent 4" w:uiPriority="61"/>
-    <w:lsdException w:name="Light Grid Accent 4" w:uiPriority="62"/>
-    <w:lsdException w:name="Medium Shading 1 Accent 4" w:uiPriority="63"/>
-    <w:lsdException w:name="Medium Shading 2 Accent 4" w:uiPriority="64"/>
-    <w:lsdException w:name="Medium List 1 Accent 4" w:uiPriority="65"/>
-    <w:lsdException w:name="Medium List 2 Accent 4" w:uiPriority="66"/>
-    <w:lsdException w:name="Medium Grid 1 Accent 4" w:uiPriority="67"/>
-    <w:lsdException w:name="Medium Grid 2 Accent 4" w:uiPriority="68"/>
-    <w:lsdException w:name="Medium Grid 3 Accent 4" w:uiPriority="69"/>
-    <w:lsdException w:name="Dark List Accent 4" w:uiPriority="70"/>
-    <w:lsdException w:name="Colorful Shading Accent 4" w:uiPriority="71"/>
-    <w:lsdException w:name="Colorful List Accent 4" w:uiPriority="72"/>
-    <w:lsdException w:name="Colorful Grid Accent 4" w:uiPriority="73"/>
-    <w:lsdException w:name="Light Shading Accent 5" w:uiPriority="60"/>
-    <w:lsdException w:name="Light List Accent 5" w:uiPriority="61"/>
-    <w:lsdException w:name="Light Grid Accent 5" w:uiPriority="62"/>
-    <w:lsdException w:name="Medium Shading 1 Accent 5" w:uiPriority="63"/>
-    <w:lsdException w:name="Medium Shading 2 Accent 5" w:uiPriority="64"/>
-    <w:lsdException w:name="Medium List 1 Accent 5" w:uiPriority="65"/>
-    <w:lsdException w:name="Medium List 2 Accent 5" w:uiPriority="66"/>
-    <w:lsdException w:name="Medium Grid 1 Accent 5" w:uiPriority="67"/>
-    <w:lsdException w:name="Medium Grid 2 Accent 5" w:uiPriority="68"/>
-    <w:lsdException w:name="Medium Grid 3 Accent 5" w:uiPriority="69"/>
-    <w:lsdException w:name="Dark List Accent 5" w:uiPriority="70"/>
-    <w:lsdException w:name="Colorful Shading Accent 5" w:uiPriority="71"/>
-    <w:lsdException w:name="Colorful List Accent 5" w:uiPriority="72"/>
-    <w:lsdException w:name="Colorful Grid Accent 5" w:uiPriority="73"/>
-    <w:lsdException w:name="Light Shading Accent 6" w:uiPriority="60"/>
-    <w:lsdException w:name="Light List Accent 6" w:uiPriority="61"/>
-    <w:lsdException w:name="Light Grid Accent 6" w:uiPriority="62"/>
-    <w:lsdException w:name="Medium Shading 1 Accent 6" w:uiPriority="63"/>
-    <w:lsdException w:name="Medium Shading 2 Accent 6" w:uiPriority="64"/>
-    <w:lsdException w:name="Medium List 1 Accent 6" w:uiPriority="65"/>
-    <w:lsdException w:name="Medium List 2 Accent 6" w:uiPriority="66"/>
-    <w:lsdException w:name="Medium Grid 1 Accent 6" w:uiPriority="67"/>
-    <w:lsdException w:name="Medium Grid 2 Accent 6" w:uiPriority="68"/>
-    <w:lsdException w:name="Medium Grid 3 Accent 6" w:uiPriority="69"/>
-    <w:lsdException w:name="Dark List Accent 6" w:uiPriority="70"/>
-    <w:lsdException w:name="Colorful Shading Accent 6" w:uiPriority="71"/>
-    <w:lsdException w:name="Colorful List Accent 6" w:uiPriority="72"/>
-    <w:lsdException w:name="Colorful Grid Accent 6" w:uiPriority="73"/>
-    <w:lsdException w:name="Subtle Emphasis" w:uiPriority="19" w:qFormat="1"/>
-    <w:lsdException w:name="Intense Emphasis" w:uiPriority="21" w:qFormat="1"/>
-    <w:lsdException w:name="Subtle Reference" w:uiPriority="31" w:qFormat="1"/>
-    <w:lsdException w:name="Intense Reference" w:uiPriority="32" w:qFormat="1"/>
-    <w:lsdException w:name="Book Title" w:uiPriority="33" w:qFormat="1"/>
-    <w:lsdException w:name="Bibliography" w:semiHidden="1" w:uiPriority="37" w:unhideWhenUsed="1"/>
-    <w:lsdException w:name="TOC Heading" w:semiHidden="1" w:uiPriority="39" w:unhideWhenUsed="1" w:qFormat="1"/>
-    <w:lsdException w:name="Plain Table 1" w:uiPriority="41"/>
-    <w:lsdException w:name="Plain Table 2" w:uiPriority="42"/>
-    <w:lsdException w:name="Plain Table 3" w:uiPriority="43"/>
-    <w:lsdException w:name="Plain Table 4" w:uiPriority="44"/>
-    <w:lsdException w:name="Plain Table 5" w:uiPriority="45"/>
-    <w:lsdException w:name="Grid Table Light" w:uiPriority="40"/>
-    <w:lsdException w:name="Grid Table 1 Light" w:uiPriority="46"/>
-    <w:lsdException w:name="Grid Table 2" w:uiPriority="47"/>
-    <w:lsdException w:name="Grid Table 3" w:uiPriority="48"/>
-    <w:lsdException w:name="Grid Table 4" w:uiPriority="49"/>
-    <w:lsdException w:name="Grid Table 5 Dark" w:uiPriority="50"/>
-    <w:lsdException w:name="Grid Table 6 Colorful" w:uiPriority="51"/>
-    <w:lsdException w:name="Grid Table 7 Colorful" w:uiPriority="52"/>
-    <w:lsdException w:name="Grid Table 1 Light Accent 1" w:uiPriority="46"/>
-    <w:lsdException w:name="Grid Table 2 Accent 1" w:uiPriority="47"/>
-    <w:lsdException w:name="Grid Table 3 Accent 1" w:uiPriority="48"/>
-    <w:lsdException w:name="Grid Table 4 Accent 1" w:uiPriority="49"/>
-    <w:lsdException w:name="Grid Table 5 Dark Accent 1" w:uiPriority="50"/>
-    <w:lsdException w:name="Grid Table 6 Colorful Accent 1" w:uiPriority="51"/>
-    <w:lsdException w:name="Grid Table 7 Colorful Accent 1" w:uiPriority="52"/>
-    <w:lsdException w:name="Grid Table 1 Light Accent 2" w:uiPriority="46"/>
-    <w:lsdException w:name="Grid Table 2 Accent 2" w:uiPriority="47"/>
-    <w:lsdException w:name="Grid Table 3 Accent 2" w:uiPriority="48"/>
-    <w:lsdException w:name="Grid Table 4 Accent 2" w:uiPriority="49"/>
-    <w:lsdException w:name="Grid Table 5 Dark Accent 2" w:uiPriority="50"/>
-    <w:lsdException w:name="Grid Table 6 Colorful Accent 2" w:uiPriority="51"/>
-    <w:lsdException w:name="Grid Table 7 Colorful Accent 2" w:uiPriority="52"/>
-    <w:lsdException w:name="Grid Table 1 Light Accent 3" w:uiPriority="46"/>
-    <w:lsdException w:name="Grid Table 2 Accent 3" w:uiPriority="47"/>
-    <w:lsdException w:name="Grid Table 3 Accent 3" w:uiPriority="48"/>
-    <w:lsdException w:name="Grid Table 4 Accent 3" w:uiPriority="49"/>
-    <w:lsdException w:name="Grid Table 5 Dark Accent 3" w:uiPriority="50"/>
-    <w:lsdException w:name="Grid Table 6 Colorful Accent 3" w:uiPriority="51"/>
-    <w:lsdException w:name="Grid Table 7 Colorful Accent 3" w:uiPriority="52"/>
-    <w:lsdException w:name="Grid Table 1 Light Accent 4" w:uiPriority="46"/>
-    <w:lsdException w:name="Grid Table 2 Accent 4" w:uiPriority="47"/>
-    <w:lsdException w:name="Grid Table 3 Accent 4" w:uiPriority="48"/>
-    <w:lsdException w:name="Grid Table 4 Accent 4" w:uiPriority="49"/>
-    <w:lsdException w:name="Grid Table 5 Dark Accent 4" w:uiPriority="50"/>
-    <w:lsdException w:name="Grid Table 6 Colorful Accent 4" w:uiPriority="51"/>
-    <w:lsdException w:name="Grid Table 7 Colorful Accent 4" w:uiPriority="52"/>
-    <w:lsdException w:name="Grid Table 1 Light Accent 5" w:uiPriority="46"/>
-    <w:lsdException w:name="Grid Table 2 Accent 5" w:uiPriority="47"/>
-    <w:lsdException w:name="Grid Table 3 Accent 5" w:uiPriority="48"/>
-    <w:lsdException w:name="Grid Table 4 Accent 5" w:uiPriority="49"/>
-    <w:lsdException w:name="Grid Table 5 Dark Accent 5" w:uiPriority="50"/>
-    <w:lsdException w:name="Grid Table 6 Colorful Accent 5" w:uiPriority="51"/>
-    <w:lsdException w:name="Grid Table 7 Colorful Accent 5" w:uiPriority="52"/>
-    <w:lsdException w:name="Grid Table 1 Light Accent 6" w:uiPriority="46"/>
-    <w:lsdException w:name="Grid Table 2 Accent 6" w:uiPriority="47"/>
-    <w:lsdException w:name="Grid Table 3 Accent 6" w:uiPriority="48"/>
-    <w:lsdException w:name="Grid Table 4 Accent 6" w:uiPriority="49"/>
-    <w:lsdException w:name="Grid Table 5 Dark Accent 6" w:uiPriority="50"/>
-    <w:lsdException w:name="Grid Table 6 Colorful Accent 6" w:uiPriority="51"/>
-    <w:lsdException w:name="Grid Table 7 Colorful Accent 6" w:uiPriority="52"/>
-    <w:lsdException w:name="List Table 1 Light" w:uiPriority="46"/>
-    <w:lsdException w:name="List Table 2" w:uiPriority="47"/>
-    <w:lsdException w:name="List Table 3" w:uiPriority="48"/>
-    <w:lsdException w:name="List Table 4" w:uiPriority="49"/>
-    <w:lsdException w:name="List Table 5 Dark" w:uiPriority="50"/>
-    <w:lsdException w:name="List Table 6 Colorful" w:uiPriority="51"/>
-    <w:lsdException w:name="List Table 7 Colorful" w:uiPriority="52"/>
-    <w:lsdException w:name="List Table 1 Light Accent 1" w:uiPriority="46"/>
-    <w:lsdException w:name="List Table 2 Accent 1" w:uiPriority="47"/>
-    <w:lsdException w:name="List Table 3 Accent 1" w:uiPriority="48"/>
-    <w:lsdException w:name="List Table 4 Accent 1" w:uiPriority="49"/>
-    <w:lsdException w:name="List Table 5 Dark Accent 1" w:uiPriority="50"/>
-    <w:lsdException w:name="List Table 6 Colorful Accent 1" w:uiPriority="51"/>
-    <w:lsdException w:name="List Table 7 Colorful Accent 1" w:uiPriority="52"/>
-    <w:lsdException w:name="List Table 1 Light Accent 2" w:uiPriority="46"/>
-    <w:lsdException w:name="List Table 2 Accent 2" w:uiPriority="47"/>
-    <w:lsdException w:name="List Table 3 Accent 2" w:uiPriority="48"/>
-    <w:lsdException w:name="List Table 4 Accent 2" w:uiPriority="49"/>
-    <w:lsdException w:name="List Table 5 Dark Accent 2" w:uiPriority="50"/>
-    <w:lsdException w:name="List Table 6 Colorful Accent 2" w:uiPriority="51"/>
-    <w:lsdException w:name="List Table 7 Colorful Accent 2" w:uiPriority="52"/>
-    <w:lsdException w:name="List Table 1 Light Accent 3" w:uiPriority="46"/>
-    <w:lsdException w:name="List Table 2 Accent 3" w:uiPriority="47"/>
-    <w:lsdException w:name="List Table 3 Accent 3" w:uiPriority="48"/>
-    <w:lsdException w:name="List Table 4 Accent 3" w:uiPriority="49"/>
-    <w:lsdException w:name="List Table 5 Dark Accent 3" w:uiPriority="50"/>
-    <w:lsdException w:name="List Table 6 Colorful Accent 3" w:uiPriority="51"/>
-    <w:lsdException w:name="List Table 7 Colorful Accent 3" w:uiPriority="52"/>
-    <w:lsdException w:name="List Table 1 Light Accent 4" w:uiPriority="46"/>
-    <w:lsdException w:name="List Table 2 Accent 4" w:uiPriority="47"/>
-    <w:lsdException w:name="List Table 3 Accent 4" w:uiPriority="48"/>
-    <w:lsdException w:name="List Table 4 Accent 4" w:uiPriority="49"/>
-    <w:lsdException w:name="List Table 5 Dark Accent 4" w:uiPriority="50"/>
-    <w:lsdException w:name="List Table 6 Colorful Accent 4" w:uiPriority="51"/>
-    <w:lsdException w:name="List Table 7 Colorful Accent 4" w:uiPriority="52"/>
-    <w:lsdException w:name="List Table 1 Light Accent 5" w:uiPriority="46"/>
-    <w:lsdException w:name="List Table 2 Accent 5" w:uiPriority="47"/>
-    <w:lsdException w:name="List Table 3 Accent 5" w:uiPriority="48"/>
-    <w:lsdException w:name="List Table 4 Accent 5" w:uiPriority="49"/>
-    <w:lsdException w:name="List Table 5 Dark Accent 5" w:uiPriority="50"/>
-    <w:lsdException w:name="List Table 6 Colorful Accent 5" w:uiPriority="51"/>
-    <w:lsdException w:name="List Table 7 Colorful Accent 5" w:uiPriority="52"/>
-    <w:lsdException w:name="List Table 1 Light Accent 6" w:uiPriority="46"/>
-    <w:lsdException w:name="List Table 2 Accent 6" w:uiPriority="47"/>
-    <w:lsdException w:name="List Table 3 Accent 6" w:uiPriority="48"/>
-    <w:lsdException w:name="List Table 4 Accent 6" w:uiPriority="49"/>
-    <w:lsdException w:name="List Table 5 Dark Accent 6" w:uiPriority="50"/>
-    <w:lsdException w:name="List Table 6 Colorful Accent 6" w:uiPriority="51"/>
-    <w:lsdException w:name="List Table 7 Colorful Accent 6" w:uiPriority="52"/>
+  <w:latentStyles w:defLockedState="0" w:defUIPriority="99" w:defSemiHidden="1" w:defUnhideWhenUsed="1" w:defQFormat="0" w:count="267">
+    <w:lsdException w:name="Normal" w:semiHidden="0" w:uiPriority="0" w:unhideWhenUsed="0" w:qFormat="1"/>
+    <w:lsdException w:name="heading 1" w:semiHidden="0" w:uiPriority="9" w:unhideWhenUsed="0" w:qFormat="1"/>
+    <w:lsdException w:name="heading 2" w:uiPriority="0"/>
+    <w:lsdException w:name="heading 3" w:uiPriority="0" w:qFormat="1"/>
+    <w:lsdException w:name="heading 4" w:uiPriority="9" w:qFormat="1"/>
+    <w:lsdException w:name="heading 5" w:uiPriority="9" w:qFormat="1"/>
+    <w:lsdException w:name="heading 6" w:uiPriority="9" w:qFormat="1"/>
+    <w:lsdException w:name="heading 7" w:uiPriority="9" w:qFormat="1"/>
+    <w:lsdException w:name="heading 8" w:uiPriority="9" w:qFormat="1"/>
+    <w:lsdException w:name="heading 9" w:uiPriority="9" w:qFormat="1"/>
+    <w:lsdException w:name="toc 1" w:uiPriority="39" w:qFormat="1"/>
+    <w:lsdException w:name="toc 2" w:uiPriority="39" w:qFormat="1"/>
+    <w:lsdException w:name="toc 3" w:uiPriority="39" w:qFormat="1"/>
+    <w:lsdException w:name="toc 4" w:uiPriority="39"/>
+    <w:lsdException w:name="toc 5" w:uiPriority="39"/>
+    <w:lsdException w:name="toc 6" w:uiPriority="39"/>
+    <w:lsdException w:name="toc 7" w:uiPriority="39"/>
+    <w:lsdException w:name="toc 8" w:uiPriority="39"/>
+    <w:lsdException w:name="toc 9" w:uiPriority="39"/>
+    <w:lsdException w:name="caption" w:uiPriority="0" w:qFormat="1"/>
+    <w:lsdException w:name="Title" w:semiHidden="0" w:uiPriority="10" w:unhideWhenUsed="0" w:qFormat="1"/>
+    <w:lsdException w:name="Default Paragraph Font" w:uiPriority="1"/>
+    <w:lsdException w:name="Subtitle" w:semiHidden="0" w:uiPriority="11" w:unhideWhenUsed="0" w:qFormat="1"/>
+    <w:lsdException w:name="Strong" w:semiHidden="0" w:uiPriority="22" w:unhideWhenUsed="0" w:qFormat="1"/>
+    <w:lsdException w:name="Emphasis" w:semiHidden="0" w:uiPriority="20" w:unhideWhenUsed="0" w:qFormat="1"/>
+    <w:lsdException w:name="Table Grid" w:semiHidden="0" w:uiPriority="59" w:unhideWhenUsed="0"/>
+    <w:lsdException w:name="Placeholder Text" w:unhideWhenUsed="0"/>
+    <w:lsdException w:name="No Spacing" w:semiHidden="0" w:uiPriority="0" w:unhideWhenUsed="0" w:qFormat="1"/>
+    <w:lsdException w:name="Light Shading" w:semiHidden="0" w:uiPriority="60" w:unhideWhenUsed="0"/>
+    <w:lsdException w:name="Light List" w:semiHidden="0" w:uiPriority="61" w:unhideWhenUsed="0"/>
+    <w:lsdException w:name="Light Grid" w:semiHidden="0" w:uiPriority="62" w:unhideWhenUsed="0"/>
+    <w:lsdException w:name="Medium Shading 1" w:semiHidden="0" w:uiPriority="63" w:unhideWhenUsed="0"/>
+    <w:lsdException w:name="Medium Shading 2" w:semiHidden="0" w:uiPriority="64" w:unhideWhenUsed="0"/>
+    <w:lsdException w:name="Medium List 1" w:semiHidden="0" w:uiPriority="65" w:unhideWhenUsed="0"/>
+    <w:lsdException w:name="Medium List 2" w:semiHidden="0" w:uiPriority="66" w:unhideWhenUsed="0"/>
+    <w:lsdException w:name="Medium Grid 1" w:semiHidden="0" w:uiPriority="67" w:unhideWhenUsed="0"/>
+    <w:lsdException w:name="Medium Grid 2" w:semiHidden="0" w:uiPriority="68" w:unhideWhenUsed="0"/>
+    <w:lsdException w:name="Medium Grid 3" w:semiHidden="0" w:uiPriority="69" w:unhideWhenUsed="0"/>
+    <w:lsdException w:name="Dark List" w:semiHidden="0" w:uiPriority="70" w:unhideWhenUsed="0"/>
+    <w:lsdException w:name="Colorful Shading" w:semiHidden="0" w:uiPriority="71" w:unhideWhenUsed="0"/>
+    <w:lsdException w:name="Colorful List" w:semiHidden="0" w:uiPriority="72" w:unhideWhenUsed="0"/>
+    <w:lsdException w:name="Colorful Grid" w:semiHidden="0" w:uiPriority="73" w:unhideWhenUsed="0"/>
+    <w:lsdException w:name="Light Shading Accent 1" w:semiHidden="0" w:uiPriority="60" w:unhideWhenUsed="0"/>
+    <w:lsdException w:name="Light List Accent 1" w:semiHidden="0" w:uiPriority="61" w:unhideWhenUsed="0"/>
+    <w:lsdException w:name="Light Grid Accent 1" w:semiHidden="0" w:uiPriority="62" w:unhideWhenUsed="0"/>
+    <w:lsdException w:name="Medium Shading 1 Accent 1" w:semiHidden="0" w:uiPriority="63" w:unhideWhenUsed="0"/>
+    <w:lsdException w:name="Medium Shading 2 Accent 1" w:semiHidden="0" w:uiPriority="64" w:unhideWhenUsed="0"/>
+    <w:lsdException w:name="Medium List 1 Accent 1" w:semiHidden="0" w:uiPriority="65" w:unhideWhenUsed="0"/>
+    <w:lsdException w:name="Revision" w:unhideWhenUsed="0"/>
+    <w:lsdException w:name="List Paragraph" w:semiHidden="0" w:unhideWhenUsed="0" w:qFormat="1"/>
+    <w:lsdException w:name="Quote" w:semiHidden="0" w:uiPriority="29" w:unhideWhenUsed="0" w:qFormat="1"/>
+    <w:lsdException w:name="Intense Quote" w:semiHidden="0" w:uiPriority="30" w:unhideWhenUsed="0" w:qFormat="1"/>
+    <w:lsdException w:name="Medium List 2 Accent 1" w:semiHidden="0" w:uiPriority="66" w:unhideWhenUsed="0"/>
+    <w:lsdException w:name="Medium Grid 1 Accent 1" w:semiHidden="0" w:uiPriority="67" w:unhideWhenUsed="0"/>
+    <w:lsdException w:name="Medium Grid 2 Accent 1" w:semiHidden="0" w:uiPriority="68" w:unhideWhenUsed="0"/>
+    <w:lsdException w:name="Medium Grid 3 Accent 1" w:semiHidden="0" w:uiPriority="69" w:unhideWhenUsed="0"/>
+    <w:lsdException w:name="Dark List Accent 1" w:semiHidden="0" w:uiPriority="70" w:unhideWhenUsed="0"/>
+    <w:lsdException w:name="Colorful Shading Accent 1" w:semiHidden="0" w:uiPriority="71" w:unhideWhenUsed="0"/>
+    <w:lsdException w:name="Colorful List Accent 1" w:semiHidden="0" w:uiPriority="72" w:unhideWhenUsed="0"/>
+    <w:lsdException w:name="Colorful Grid Accent 1" w:semiHidden="0" w:uiPriority="73" w:unhideWhenUsed="0"/>
+    <w:lsdException w:name="Light Shading Accent 2" w:semiHidden="0" w:uiPriority="60" w:unhideWhenUsed="0"/>
+    <w:lsdException w:name="Light List Accent 2" w:semiHidden="0" w:uiPriority="61" w:unhideWhenUsed="0"/>
+    <w:lsdException w:name="Light Grid Accent 2" w:semiHidden="0" w:uiPriority="62" w:unhideWhenUsed="0"/>
+    <w:lsdException w:name="Medium Shading 1 Accent 2" w:semiHidden="0" w:uiPriority="63" w:unhideWhenUsed="0"/>
+    <w:lsdException w:name="Medium Shading 2 Accent 2" w:semiHidden="0" w:uiPriority="64" w:unhideWhenUsed="0"/>
+    <w:lsdException w:name="Medium List 1 Accent 2" w:semiHidden="0" w:uiPriority="65" w:unhideWhenUsed="0"/>
+    <w:lsdException w:name="Medium List 2 Accent 2" w:semiHidden="0" w:uiPriority="66" w:unhideWhenUsed="0"/>
+    <w:lsdException w:name="Medium Grid 1 Accent 2" w:semiHidden="0" w:uiPriority="67" w:unhideWhenUsed="0"/>
+    <w:lsdException w:name="Medium Grid 2 Accent 2" w:semiHidden="0" w:uiPriority="68" w:unhideWhenUsed="0"/>
+    <w:lsdException w:name="Medium Grid 3 Accent 2" w:semiHidden="0" w:uiPriority="69" w:unhideWhenUsed="0"/>
+    <w:lsdException w:name="Dark List Accent 2" w:semiHidden="0" w:uiPriority="70" w:unhideWhenUsed="0"/>
+    <w:lsdException w:name="Colorful Shading Accent 2" w:semiHidden="0" w:uiPriority="71" w:unhideWhenUsed="0"/>
+    <w:lsdException w:name="Colorful List Accent 2" w:semiHidden="0" w:uiPriority="72" w:unhideWhenUsed="0"/>
+    <w:lsdException w:name="Colorful Grid Accent 2" w:semiHidden="0" w:uiPriority="73" w:unhideWhenUsed="0"/>
+    <w:lsdException w:name="Light Shading Accent 3" w:semiHidden="0" w:uiPriority="60" w:unhideWhenUsed="0"/>
+    <w:lsdException w:name="Light List Accent 3" w:semiHidden="0" w:uiPriority="61" w:unhideWhenUsed="0"/>
+    <w:lsdException w:name="Light Grid Accent 3" w:semiHidden="0" w:uiPriority="62" w:unhideWhenUsed="0"/>
+    <w:lsdException w:name="Medium Shading 1 Accent 3" w:semiHidden="0" w:uiPriority="63" w:unhideWhenUsed="0"/>
+    <w:lsdException w:name="Medium Shading 2 Accent 3" w:semiHidden="0" w:uiPriority="64" w:unhideWhenUsed="0"/>
+    <w:lsdException w:name="Medium List 1 Accent 3" w:semiHidden="0" w:uiPriority="65" w:unhideWhenUsed="0"/>
+    <w:lsdException w:name="Medium List 2 Accent 3" w:semiHidden="0" w:uiPriority="66" w:unhideWhenUsed="0"/>
+    <w:lsdException w:name="Medium Grid 1 Accent 3" w:semiHidden="0" w:uiPriority="67" w:unhideWhenUsed="0"/>
+    <w:lsdException w:name="Medium Grid 2 Accent 3" w:semiHidden="0" w:uiPriority="68" w:unhideWhenUsed="0"/>
+    <w:lsdException w:name="Medium Grid 3 Accent 3" w:semiHidden="0" w:uiPriority="69" w:unhideWhenUsed="0"/>
+    <w:lsdException w:name="Dark List Accent 3" w:semiHidden="0" w:uiPriority="70" w:unhideWhenUsed="0"/>
+    <w:lsdException w:name="Colorful Shading Accent 3" w:semiHidden="0" w:uiPriority="71" w:unhideWhenUsed="0"/>
+    <w:lsdException w:name="Colorful List Accent 3" w:semiHidden="0" w:uiPriority="72" w:unhideWhenUsed="0"/>
+    <w:lsdException w:name="Colorful Grid Accent 3" w:semiHidden="0" w:uiPriority="73" w:unhideWhenUsed="0"/>
+    <w:lsdException w:name="Light Shading Accent 4" w:semiHidden="0" w:uiPriority="60" w:unhideWhenUsed="0"/>
+    <w:lsdException w:name="Light List Accent 4" w:semiHidden="0" w:uiPriority="61" w:unhideWhenUsed="0"/>
+    <w:lsdException w:name="Light Grid Accent 4" w:semiHidden="0" w:uiPriority="62" w:unhideWhenUsed="0"/>
+    <w:lsdException w:name="Medium Shading 1 Accent 4" w:semiHidden="0" w:uiPriority="63" w:unhideWhenUsed="0"/>
+    <w:lsdException w:name="Medium Shading 2 Accent 4" w:semiHidden="0" w:uiPriority="64" w:unhideWhenUsed="0"/>
+    <w:lsdException w:name="Medium List 1 Accent 4" w:semiHidden="0" w:uiPriority="65" w:unhideWhenUsed="0"/>
+    <w:lsdException w:name="Medium List 2 Accent 4" w:semiHidden="0" w:uiPriority="66" w:unhideWhenUsed="0"/>
+    <w:lsdException w:name="Medium Grid 1 Accent 4" w:semiHidden="0" w:uiPriority="67" w:unhideWhenUsed="0"/>
+    <w:lsdException w:name="Medium Grid 2 Accent 4" w:semiHidden="0" w:uiPriority="68" w:unhideWhenUsed="0"/>
+    <w:lsdException w:name="Medium Grid 3 Accent 4" w:semiHidden="0" w:uiPriority="69" w:unhideWhenUsed="0"/>
+    <w:lsdException w:name="Dark List Accent 4" w:semiHidden="0" w:uiPriority="70" w:unhideWhenUsed="0"/>
+    <w:lsdException w:name="Colorful Shading Accent 4" w:semiHidden="0" w:uiPriority="71" w:unhideWhenUsed="0"/>
+    <w:lsdException w:name="Colorful List Accent 4" w:semiHidden="0" w:uiPriority="72" w:unhideWhenUsed="0"/>
+    <w:lsdException w:name="Colorful Grid Accent 4" w:semiHidden="0" w:uiPriority="73" w:unhideWhenUsed="0"/>
+    <w:lsdException w:name="Light Shading Accent 5" w:semiHidden="0" w:uiPriority="60" w:unhideWhenUsed="0"/>
+    <w:lsdException w:name="Light List Accent 5" w:semiHidden="0" w:uiPriority="61" w:unhideWhenUsed="0"/>
+    <w:lsdException w:name="Light Grid Accent 5" w:semiHidden="0" w:uiPriority="62" w:unhideWhenUsed="0"/>
+    <w:lsdException w:name="Medium Shading 1 Accent 5" w:semiHidden="0" w:uiPriority="63" w:unhideWhenUsed="0"/>
+    <w:lsdException w:name="Medium Shading 2 Accent 5" w:semiHidden="0" w:uiPriority="64" w:unhideWhenUsed="0"/>
+    <w:lsdException w:name="Medium List 1 Accent 5" w:semiHidden="0" w:uiPriority="65" w:unhideWhenUsed="0"/>
+    <w:lsdException w:name="Medium List 2 Accent 5" w:semiHidden="0" w:uiPriority="66" w:unhideWhenUsed="0"/>
+    <w:lsdException w:name="Medium Grid 1 Accent 5" w:semiHidden="0" w:uiPriority="67" w:unhideWhenUsed="0"/>
+    <w:lsdException w:name="Medium Grid 2 Accent 5" w:semiHidden="0" w:uiPriority="68" w:unhideWhenUsed="0"/>
+    <w:lsdException w:name="Medium Grid 3 Accent 5" w:semiHidden="0" w:uiPriority="69" w:unhideWhenUsed="0"/>
+    <w:lsdException w:name="Dark List Accent 5" w:semiHidden="0" w:uiPriority="70" w:unhideWhenUsed="0"/>
+    <w:lsdException w:name="Colorful Shading Accent 5" w:semiHidden="0" w:uiPriority="71" w:unhideWhenUsed="0"/>
+    <w:lsdException w:name="Colorful List Accent 5" w:semiHidden="0" w:uiPriority="72" w:unhideWhenUsed="0"/>
+    <w:lsdException w:name="Colorful Grid Accent 5" w:semiHidden="0" w:uiPriority="73" w:unhideWhenUsed="0"/>
+    <w:lsdException w:name="Light Shading Accent 6" w:semiHidden="0" w:uiPriority="60" w:unhideWhenUsed="0"/>
+    <w:lsdException w:name="Light List Accent 6" w:semiHidden="0" w:uiPriority="61" w:unhideWhenUsed="0"/>
+    <w:lsdException w:name="Light Grid Accent 6" w:semiHidden="0" w:uiPriority="62" w:unhideWhenUsed="0"/>
+    <w:lsdException w:name="Medium Shading 1 Accent 6" w:semiHidden="0" w:uiPriority="63" w:unhideWhenUsed="0"/>
+    <w:lsdException w:name="Medium Shading 2 Accent 6" w:semiHidden="0" w:uiPriority="64" w:unhideWhenUsed="0"/>
+    <w:lsdException w:name="Medium List 1 Accent 6" w:semiHidden="0" w:uiPriority="65" w:unhideWhenUsed="0"/>
+    <w:lsdException w:name="Medium List 2 Accent 6" w:semiHidden="0" w:uiPriority="66" w:unhideWhenUsed="0"/>
+    <w:lsdException w:name="Medium Grid 1 Accent 6" w:semiHidden="0" w:uiPriority="67" w:unhideWhenUsed="0"/>
+    <w:lsdException w:name="Medium Grid 2 Accent 6" w:semiHidden="0" w:uiPriority="68" w:unhideWhenUsed="0"/>
+    <w:lsdException w:name="Medium Grid 3 Accent 6" w:semiHidden="0" w:uiPriority="69" w:unhideWhenUsed="0"/>
+    <w:lsdException w:name="Dark List Accent 6" w:semiHidden="0" w:uiPriority="70" w:unhideWhenUsed="0"/>
+    <w:lsdException w:name="Colorful Shading Accent 6" w:semiHidden="0" w:uiPriority="71" w:unhideWhenUsed="0"/>
+    <w:lsdException w:name="Colorful List Accent 6" w:semiHidden="0" w:uiPriority="72" w:unhideWhenUsed="0"/>
+    <w:lsdException w:name="Colorful Grid Accent 6" w:semiHidden="0" w:uiPriority="73" w:unhideWhenUsed="0"/>
+    <w:lsdException w:name="Subtle Emphasis" w:semiHidden="0" w:uiPriority="19" w:unhideWhenUsed="0" w:qFormat="1"/>
+    <w:lsdException w:name="Intense Emphasis" w:semiHidden="0" w:uiPriority="21" w:unhideWhenUsed="0" w:qFormat="1"/>
+    <w:lsdException w:name="Subtle Reference" w:semiHidden="0" w:uiPriority="31" w:unhideWhenUsed="0" w:qFormat="1"/>
+    <w:lsdException w:name="Intense Reference" w:semiHidden="0" w:uiPriority="32" w:unhideWhenUsed="0" w:qFormat="1"/>
+    <w:lsdException w:name="Book Title" w:semiHidden="0" w:uiPriority="33" w:unhideWhenUsed="0" w:qFormat="1"/>
+    <w:lsdException w:name="Bibliography" w:uiPriority="37"/>
+    <w:lsdException w:name="TOC Heading" w:uiPriority="39" w:qFormat="1"/>
   </w:latentStyles>
   <w:style w:type="paragraph" w:default="1" w:styleId="Normal">
     <w:name w:val="Normal"/>
@@ -15440,6 +15181,7 @@
     <w:uiPriority w:val="59"/>
     <w:rsid w:val="00141655"/>
     <w:tblPr>
+      <w:tblInd w:w="0" w:type="dxa"/>
       <w:tblBorders>
         <w:top w:val="single" w:sz="4" w:space="0" w:color="auto"/>
         <w:left w:val="single" w:sz="4" w:space="0" w:color="auto"/>
@@ -15448,6 +15190,12 @@
         <w:insideH w:val="single" w:sz="4" w:space="0" w:color="auto"/>
         <w:insideV w:val="single" w:sz="4" w:space="0" w:color="auto"/>
       </w:tblBorders>
+      <w:tblCellMar>
+        <w:top w:w="0" w:type="dxa"/>
+        <w:left w:w="108" w:type="dxa"/>
+        <w:bottom w:w="0" w:type="dxa"/>
+        <w:right w:w="108" w:type="dxa"/>
+      </w:tblCellMar>
     </w:tblPr>
   </w:style>
   <w:style w:type="table" w:customStyle="1" w:styleId="TableGridLight1">
@@ -15456,6 +15204,7 @@
     <w:uiPriority w:val="40"/>
     <w:rsid w:val="00141655"/>
     <w:tblPr>
+      <w:tblInd w:w="0" w:type="dxa"/>
       <w:tblBorders>
         <w:top w:val="single" w:sz="4" w:space="0" w:color="BFBFBF" w:themeColor="background1" w:themeShade="BF"/>
         <w:left w:val="single" w:sz="4" w:space="0" w:color="BFBFBF" w:themeColor="background1" w:themeShade="BF"/>
@@ -15464,6 +15213,12 @@
         <w:insideH w:val="single" w:sz="4" w:space="0" w:color="BFBFBF" w:themeColor="background1" w:themeShade="BF"/>
         <w:insideV w:val="single" w:sz="4" w:space="0" w:color="BFBFBF" w:themeColor="background1" w:themeShade="BF"/>
       </w:tblBorders>
+      <w:tblCellMar>
+        <w:top w:w="0" w:type="dxa"/>
+        <w:left w:w="108" w:type="dxa"/>
+        <w:bottom w:w="0" w:type="dxa"/>
+        <w:right w:w="108" w:type="dxa"/>
+      </w:tblCellMar>
     </w:tblPr>
   </w:style>
   <w:style w:type="paragraph" w:styleId="TableofFigures">
@@ -15608,6 +15363,196 @@
       <w:color w:val="800080" w:themeColor="followedHyperlink"/>
       <w:u w:val="single"/>
     </w:rPr>
+  </w:style>
+</w:styles>
+</file>
+
+<file path=word/stylesWithEffects.xml><?xml version="1.0" encoding="utf-8"?>
+<w:styles xmlns:wpc="http://schemas.microsoft.com/office/word/2010/wordprocessingCanvas" xmlns:mc="http://schemas.openxmlformats.org/markup-compatibility/2006" xmlns:o="urn:schemas-microsoft-com:office:office" xmlns:r="http://schemas.openxmlformats.org/officeDocument/2006/relationships" xmlns:m="http://schemas.openxmlformats.org/officeDocument/2006/math" xmlns:v="urn:schemas-microsoft-com:vml" xmlns:wp14="http://schemas.microsoft.com/office/word/2010/wordprocessingDrawing" xmlns:wp="http://schemas.openxmlformats.org/drawingml/2006/wordprocessingDrawing" xmlns:w10="urn:schemas-microsoft-com:office:word" xmlns:w="http://schemas.openxmlformats.org/wordprocessingml/2006/main" xmlns:w14="http://schemas.microsoft.com/office/word/2010/wordml" xmlns:wpg="http://schemas.microsoft.com/office/word/2010/wordprocessingGroup" xmlns:wpi="http://schemas.microsoft.com/office/word/2010/wordprocessingInk" xmlns:wne="http://schemas.microsoft.com/office/word/2006/wordml" xmlns:wps="http://schemas.microsoft.com/office/word/2010/wordprocessingShape" mc:Ignorable="w14 wp14">
+  <w:docDefaults>
+    <w:rPrDefault>
+      <w:rPr>
+        <w:rFonts w:asciiTheme="minorHAnsi" w:eastAsiaTheme="minorEastAsia" w:hAnsiTheme="minorHAnsi" w:cstheme="minorBidi"/>
+        <w:sz w:val="22"/>
+        <w:szCs w:val="22"/>
+        <w:lang w:val="en-US" w:eastAsia="en-US" w:bidi="ar-SA"/>
+      </w:rPr>
+    </w:rPrDefault>
+    <w:pPrDefault>
+      <w:pPr>
+        <w:spacing w:after="200" w:line="276" w:lineRule="auto"/>
+      </w:pPr>
+    </w:pPrDefault>
+  </w:docDefaults>
+  <w:latentStyles w:defLockedState="0" w:defUIPriority="99" w:defSemiHidden="1" w:defUnhideWhenUsed="1" w:defQFormat="0" w:count="267">
+    <w:lsdException w:name="Normal" w:semiHidden="0" w:uiPriority="0" w:unhideWhenUsed="0" w:qFormat="1"/>
+    <w:lsdException w:name="heading 1" w:semiHidden="0" w:uiPriority="9" w:unhideWhenUsed="0" w:qFormat="1"/>
+    <w:lsdException w:name="heading 2" w:uiPriority="9" w:qFormat="1"/>
+    <w:lsdException w:name="heading 3" w:uiPriority="9" w:qFormat="1"/>
+    <w:lsdException w:name="heading 4" w:uiPriority="9" w:qFormat="1"/>
+    <w:lsdException w:name="heading 5" w:uiPriority="9" w:qFormat="1"/>
+    <w:lsdException w:name="heading 6" w:uiPriority="9" w:qFormat="1"/>
+    <w:lsdException w:name="heading 7" w:uiPriority="9" w:qFormat="1"/>
+    <w:lsdException w:name="heading 8" w:uiPriority="9" w:qFormat="1"/>
+    <w:lsdException w:name="heading 9" w:uiPriority="9" w:qFormat="1"/>
+    <w:lsdException w:name="toc 1" w:uiPriority="39"/>
+    <w:lsdException w:name="toc 2" w:uiPriority="39"/>
+    <w:lsdException w:name="toc 3" w:uiPriority="39"/>
+    <w:lsdException w:name="toc 4" w:uiPriority="39"/>
+    <w:lsdException w:name="toc 5" w:uiPriority="39"/>
+    <w:lsdException w:name="toc 6" w:uiPriority="39"/>
+    <w:lsdException w:name="toc 7" w:uiPriority="39"/>
+    <w:lsdException w:name="toc 8" w:uiPriority="39"/>
+    <w:lsdException w:name="toc 9" w:uiPriority="39"/>
+    <w:lsdException w:name="caption" w:uiPriority="35" w:qFormat="1"/>
+    <w:lsdException w:name="Title" w:semiHidden="0" w:uiPriority="10" w:unhideWhenUsed="0" w:qFormat="1"/>
+    <w:lsdException w:name="Default Paragraph Font" w:uiPriority="1"/>
+    <w:lsdException w:name="Subtitle" w:semiHidden="0" w:uiPriority="11" w:unhideWhenUsed="0" w:qFormat="1"/>
+    <w:lsdException w:name="Strong" w:semiHidden="0" w:uiPriority="22" w:unhideWhenUsed="0" w:qFormat="1"/>
+    <w:lsdException w:name="Emphasis" w:semiHidden="0" w:uiPriority="20" w:unhideWhenUsed="0" w:qFormat="1"/>
+    <w:lsdException w:name="Table Grid" w:semiHidden="0" w:uiPriority="59" w:unhideWhenUsed="0"/>
+    <w:lsdException w:name="Placeholder Text" w:unhideWhenUsed="0"/>
+    <w:lsdException w:name="No Spacing" w:semiHidden="0" w:uiPriority="1" w:unhideWhenUsed="0" w:qFormat="1"/>
+    <w:lsdException w:name="Light Shading" w:semiHidden="0" w:uiPriority="60" w:unhideWhenUsed="0"/>
+    <w:lsdException w:name="Light List" w:semiHidden="0" w:uiPriority="61" w:unhideWhenUsed="0"/>
+    <w:lsdException w:name="Light Grid" w:semiHidden="0" w:uiPriority="62" w:unhideWhenUsed="0"/>
+    <w:lsdException w:name="Medium Shading 1" w:semiHidden="0" w:uiPriority="63" w:unhideWhenUsed="0"/>
+    <w:lsdException w:name="Medium Shading 2" w:semiHidden="0" w:uiPriority="64" w:unhideWhenUsed="0"/>
+    <w:lsdException w:name="Medium List 1" w:semiHidden="0" w:uiPriority="65" w:unhideWhenUsed="0"/>
+    <w:lsdException w:name="Medium List 2" w:semiHidden="0" w:uiPriority="66" w:unhideWhenUsed="0"/>
+    <w:lsdException w:name="Medium Grid 1" w:semiHidden="0" w:uiPriority="67" w:unhideWhenUsed="0"/>
+    <w:lsdException w:name="Medium Grid 2" w:semiHidden="0" w:uiPriority="68" w:unhideWhenUsed="0"/>
+    <w:lsdException w:name="Medium Grid 3" w:semiHidden="0" w:uiPriority="69" w:unhideWhenUsed="0"/>
+    <w:lsdException w:name="Dark List" w:semiHidden="0" w:uiPriority="70" w:unhideWhenUsed="0"/>
+    <w:lsdException w:name="Colorful Shading" w:semiHidden="0" w:uiPriority="71" w:unhideWhenUsed="0"/>
+    <w:lsdException w:name="Colorful List" w:semiHidden="0" w:uiPriority="72" w:unhideWhenUsed="0"/>
+    <w:lsdException w:name="Colorful Grid" w:semiHidden="0" w:uiPriority="73" w:unhideWhenUsed="0"/>
+    <w:lsdException w:name="Light Shading Accent 1" w:semiHidden="0" w:uiPriority="60" w:unhideWhenUsed="0"/>
+    <w:lsdException w:name="Light List Accent 1" w:semiHidden="0" w:uiPriority="61" w:unhideWhenUsed="0"/>
+    <w:lsdException w:name="Light Grid Accent 1" w:semiHidden="0" w:uiPriority="62" w:unhideWhenUsed="0"/>
+    <w:lsdException w:name="Medium Shading 1 Accent 1" w:semiHidden="0" w:uiPriority="63" w:unhideWhenUsed="0"/>
+    <w:lsdException w:name="Medium Shading 2 Accent 1" w:semiHidden="0" w:uiPriority="64" w:unhideWhenUsed="0"/>
+    <w:lsdException w:name="Medium List 1 Accent 1" w:semiHidden="0" w:uiPriority="65" w:unhideWhenUsed="0"/>
+    <w:lsdException w:name="Revision" w:unhideWhenUsed="0"/>
+    <w:lsdException w:name="List Paragraph" w:semiHidden="0" w:uiPriority="34" w:unhideWhenUsed="0" w:qFormat="1"/>
+    <w:lsdException w:name="Quote" w:semiHidden="0" w:uiPriority="29" w:unhideWhenUsed="0" w:qFormat="1"/>
+    <w:lsdException w:name="Intense Quote" w:semiHidden="0" w:uiPriority="30" w:unhideWhenUsed="0" w:qFormat="1"/>
+    <w:lsdException w:name="Medium List 2 Accent 1" w:semiHidden="0" w:uiPriority="66" w:unhideWhenUsed="0"/>
+    <w:lsdException w:name="Medium Grid 1 Accent 1" w:semiHidden="0" w:uiPriority="67" w:unhideWhenUsed="0"/>
+    <w:lsdException w:name="Medium Grid 2 Accent 1" w:semiHidden="0" w:uiPriority="68" w:unhideWhenUsed="0"/>
+    <w:lsdException w:name="Medium Grid 3 Accent 1" w:semiHidden="0" w:uiPriority="69" w:unhideWhenUsed="0"/>
+    <w:lsdException w:name="Dark List Accent 1" w:semiHidden="0" w:uiPriority="70" w:unhideWhenUsed="0"/>
+    <w:lsdException w:name="Colorful Shading Accent 1" w:semiHidden="0" w:uiPriority="71" w:unhideWhenUsed="0"/>
+    <w:lsdException w:name="Colorful List Accent 1" w:semiHidden="0" w:uiPriority="72" w:unhideWhenUsed="0"/>
+    <w:lsdException w:name="Colorful Grid Accent 1" w:semiHidden="0" w:uiPriority="73" w:unhideWhenUsed="0"/>
+    <w:lsdException w:name="Light Shading Accent 2" w:semiHidden="0" w:uiPriority="60" w:unhideWhenUsed="0"/>
+    <w:lsdException w:name="Light List Accent 2" w:semiHidden="0" w:uiPriority="61" w:unhideWhenUsed="0"/>
+    <w:lsdException w:name="Light Grid Accent 2" w:semiHidden="0" w:uiPriority="62" w:unhideWhenUsed="0"/>
+    <w:lsdException w:name="Medium Shading 1 Accent 2" w:semiHidden="0" w:uiPriority="63" w:unhideWhenUsed="0"/>
+    <w:lsdException w:name="Medium Shading 2 Accent 2" w:semiHidden="0" w:uiPriority="64" w:unhideWhenUsed="0"/>
+    <w:lsdException w:name="Medium List 1 Accent 2" w:semiHidden="0" w:uiPriority="65" w:unhideWhenUsed="0"/>
+    <w:lsdException w:name="Medium List 2 Accent 2" w:semiHidden="0" w:uiPriority="66" w:unhideWhenUsed="0"/>
+    <w:lsdException w:name="Medium Grid 1 Accent 2" w:semiHidden="0" w:uiPriority="67" w:unhideWhenUsed="0"/>
+    <w:lsdException w:name="Medium Grid 2 Accent 2" w:semiHidden="0" w:uiPriority="68" w:unhideWhenUsed="0"/>
+    <w:lsdException w:name="Medium Grid 3 Accent 2" w:semiHidden="0" w:uiPriority="69" w:unhideWhenUsed="0"/>
+    <w:lsdException w:name="Dark List Accent 2" w:semiHidden="0" w:uiPriority="70" w:unhideWhenUsed="0"/>
+    <w:lsdException w:name="Colorful Shading Accent 2" w:semiHidden="0" w:uiPriority="71" w:unhideWhenUsed="0"/>
+    <w:lsdException w:name="Colorful List Accent 2" w:semiHidden="0" w:uiPriority="72" w:unhideWhenUsed="0"/>
+    <w:lsdException w:name="Colorful Grid Accent 2" w:semiHidden="0" w:uiPriority="73" w:unhideWhenUsed="0"/>
+    <w:lsdException w:name="Light Shading Accent 3" w:semiHidden="0" w:uiPriority="60" w:unhideWhenUsed="0"/>
+    <w:lsdException w:name="Light List Accent 3" w:semiHidden="0" w:uiPriority="61" w:unhideWhenUsed="0"/>
+    <w:lsdException w:name="Light Grid Accent 3" w:semiHidden="0" w:uiPriority="62" w:unhideWhenUsed="0"/>
+    <w:lsdException w:name="Medium Shading 1 Accent 3" w:semiHidden="0" w:uiPriority="63" w:unhideWhenUsed="0"/>
+    <w:lsdException w:name="Medium Shading 2 Accent 3" w:semiHidden="0" w:uiPriority="64" w:unhideWhenUsed="0"/>
+    <w:lsdException w:name="Medium List 1 Accent 3" w:semiHidden="0" w:uiPriority="65" w:unhideWhenUsed="0"/>
+    <w:lsdException w:name="Medium List 2 Accent 3" w:semiHidden="0" w:uiPriority="66" w:unhideWhenUsed="0"/>
+    <w:lsdException w:name="Medium Grid 1 Accent 3" w:semiHidden="0" w:uiPriority="67" w:unhideWhenUsed="0"/>
+    <w:lsdException w:name="Medium Grid 2 Accent 3" w:semiHidden="0" w:uiPriority="68" w:unhideWhenUsed="0"/>
+    <w:lsdException w:name="Medium Grid 3 Accent 3" w:semiHidden="0" w:uiPriority="69" w:unhideWhenUsed="0"/>
+    <w:lsdException w:name="Dark List Accent 3" w:semiHidden="0" w:uiPriority="70" w:unhideWhenUsed="0"/>
+    <w:lsdException w:name="Colorful Shading Accent 3" w:semiHidden="0" w:uiPriority="71" w:unhideWhenUsed="0"/>
+    <w:lsdException w:name="Colorful List Accent 3" w:semiHidden="0" w:uiPriority="72" w:unhideWhenUsed="0"/>
+    <w:lsdException w:name="Colorful Grid Accent 3" w:semiHidden="0" w:uiPriority="73" w:unhideWhenUsed="0"/>
+    <w:lsdException w:name="Light Shading Accent 4" w:semiHidden="0" w:uiPriority="60" w:unhideWhenUsed="0"/>
+    <w:lsdException w:name="Light List Accent 4" w:semiHidden="0" w:uiPriority="61" w:unhideWhenUsed="0"/>
+    <w:lsdException w:name="Light Grid Accent 4" w:semiHidden="0" w:uiPriority="62" w:unhideWhenUsed="0"/>
+    <w:lsdException w:name="Medium Shading 1 Accent 4" w:semiHidden="0" w:uiPriority="63" w:unhideWhenUsed="0"/>
+    <w:lsdException w:name="Medium Shading 2 Accent 4" w:semiHidden="0" w:uiPriority="64" w:unhideWhenUsed="0"/>
+    <w:lsdException w:name="Medium List 1 Accent 4" w:semiHidden="0" w:uiPriority="65" w:unhideWhenUsed="0"/>
+    <w:lsdException w:name="Medium List 2 Accent 4" w:semiHidden="0" w:uiPriority="66" w:unhideWhenUsed="0"/>
+    <w:lsdException w:name="Medium Grid 1 Accent 4" w:semiHidden="0" w:uiPriority="67" w:unhideWhenUsed="0"/>
+    <w:lsdException w:name="Medium Grid 2 Accent 4" w:semiHidden="0" w:uiPriority="68" w:unhideWhenUsed="0"/>
+    <w:lsdException w:name="Medium Grid 3 Accent 4" w:semiHidden="0" w:uiPriority="69" w:unhideWhenUsed="0"/>
+    <w:lsdException w:name="Dark List Accent 4" w:semiHidden="0" w:uiPriority="70" w:unhideWhenUsed="0"/>
+    <w:lsdException w:name="Colorful Shading Accent 4" w:semiHidden="0" w:uiPriority="71" w:unhideWhenUsed="0"/>
+    <w:lsdException w:name="Colorful List Accent 4" w:semiHidden="0" w:uiPriority="72" w:unhideWhenUsed="0"/>
+    <w:lsdException w:name="Colorful Grid Accent 4" w:semiHidden="0" w:uiPriority="73" w:unhideWhenUsed="0"/>
+    <w:lsdException w:name="Light Shading Accent 5" w:semiHidden="0" w:uiPriority="60" w:unhideWhenUsed="0"/>
+    <w:lsdException w:name="Light List Accent 5" w:semiHidden="0" w:uiPriority="61" w:unhideWhenUsed="0"/>
+    <w:lsdException w:name="Light Grid Accent 5" w:semiHidden="0" w:uiPriority="62" w:unhideWhenUsed="0"/>
+    <w:lsdException w:name="Medium Shading 1 Accent 5" w:semiHidden="0" w:uiPriority="63" w:unhideWhenUsed="0"/>
+    <w:lsdException w:name="Medium Shading 2 Accent 5" w:semiHidden="0" w:uiPriority="64" w:unhideWhenUsed="0"/>
+    <w:lsdException w:name="Medium List 1 Accent 5" w:semiHidden="0" w:uiPriority="65" w:unhideWhenUsed="0"/>
+    <w:lsdException w:name="Medium List 2 Accent 5" w:semiHidden="0" w:uiPriority="66" w:unhideWhenUsed="0"/>
+    <w:lsdException w:name="Medium Grid 1 Accent 5" w:semiHidden="0" w:uiPriority="67" w:unhideWhenUsed="0"/>
+    <w:lsdException w:name="Medium Grid 2 Accent 5" w:semiHidden="0" w:uiPriority="68" w:unhideWhenUsed="0"/>
+    <w:lsdException w:name="Medium Grid 3 Accent 5" w:semiHidden="0" w:uiPriority="69" w:unhideWhenUsed="0"/>
+    <w:lsdException w:name="Dark List Accent 5" w:semiHidden="0" w:uiPriority="70" w:unhideWhenUsed="0"/>
+    <w:lsdException w:name="Colorful Shading Accent 5" w:semiHidden="0" w:uiPriority="71" w:unhideWhenUsed="0"/>
+    <w:lsdException w:name="Colorful List Accent 5" w:semiHidden="0" w:uiPriority="72" w:unhideWhenUsed="0"/>
+    <w:lsdException w:name="Colorful Grid Accent 5" w:semiHidden="0" w:uiPriority="73" w:unhideWhenUsed="0"/>
+    <w:lsdException w:name="Light Shading Accent 6" w:semiHidden="0" w:uiPriority="60" w:unhideWhenUsed="0"/>
+    <w:lsdException w:name="Light List Accent 6" w:semiHidden="0" w:uiPriority="61" w:unhideWhenUsed="0"/>
+    <w:lsdException w:name="Light Grid Accent 6" w:semiHidden="0" w:uiPriority="62" w:unhideWhenUsed="0"/>
+    <w:lsdException w:name="Medium Shading 1 Accent 6" w:semiHidden="0" w:uiPriority="63" w:unhideWhenUsed="0"/>
+    <w:lsdException w:name="Medium Shading 2 Accent 6" w:semiHidden="0" w:uiPriority="64" w:unhideWhenUsed="0"/>
+    <w:lsdException w:name="Medium List 1 Accent 6" w:semiHidden="0" w:uiPriority="65" w:unhideWhenUsed="0"/>
+    <w:lsdException w:name="Medium List 2 Accent 6" w:semiHidden="0" w:uiPriority="66" w:unhideWhenUsed="0"/>
+    <w:lsdException w:name="Medium Grid 1 Accent 6" w:semiHidden="0" w:uiPriority="67" w:unhideWhenUsed="0"/>
+    <w:lsdException w:name="Medium Grid 2 Accent 6" w:semiHidden="0" w:uiPriority="68" w:unhideWhenUsed="0"/>
+    <w:lsdException w:name="Medium Grid 3 Accent 6" w:semiHidden="0" w:uiPriority="69" w:unhideWhenUsed="0"/>
+    <w:lsdException w:name="Dark List Accent 6" w:semiHidden="0" w:uiPriority="70" w:unhideWhenUsed="0"/>
+    <w:lsdException w:name="Colorful Shading Accent 6" w:semiHidden="0" w:uiPriority="71" w:unhideWhenUsed="0"/>
+    <w:lsdException w:name="Colorful List Accent 6" w:semiHidden="0" w:uiPriority="72" w:unhideWhenUsed="0"/>
+    <w:lsdException w:name="Colorful Grid Accent 6" w:semiHidden="0" w:uiPriority="73" w:unhideWhenUsed="0"/>
+    <w:lsdException w:name="Subtle Emphasis" w:semiHidden="0" w:uiPriority="19" w:unhideWhenUsed="0" w:qFormat="1"/>
+    <w:lsdException w:name="Intense Emphasis" w:semiHidden="0" w:uiPriority="21" w:unhideWhenUsed="0" w:qFormat="1"/>
+    <w:lsdException w:name="Subtle Reference" w:semiHidden="0" w:uiPriority="31" w:unhideWhenUsed="0" w:qFormat="1"/>
+    <w:lsdException w:name="Intense Reference" w:semiHidden="0" w:uiPriority="32" w:unhideWhenUsed="0" w:qFormat="1"/>
+    <w:lsdException w:name="Book Title" w:semiHidden="0" w:uiPriority="33" w:unhideWhenUsed="0" w:qFormat="1"/>
+    <w:lsdException w:name="Bibliography" w:uiPriority="37"/>
+    <w:lsdException w:name="TOC Heading" w:uiPriority="39" w:qFormat="1"/>
+  </w:latentStyles>
+  <w:style w:type="paragraph" w:default="1" w:styleId="Normal">
+    <w:name w:val="Normal"/>
+    <w:qFormat/>
+  </w:style>
+  <w:style w:type="character" w:default="1" w:styleId="DefaultParagraphFont">
+    <w:name w:val="Default Paragraph Font"/>
+    <w:uiPriority w:val="1"/>
+    <w:semiHidden/>
+    <w:unhideWhenUsed/>
+  </w:style>
+  <w:style w:type="table" w:default="1" w:styleId="TableNormal">
+    <w:name w:val="Normal Table"/>
+    <w:uiPriority w:val="99"/>
+    <w:semiHidden/>
+    <w:unhideWhenUsed/>
+    <w:tblPr>
+      <w:tblInd w:w="0" w:type="dxa"/>
+      <w:tblCellMar>
+        <w:top w:w="0" w:type="dxa"/>
+        <w:left w:w="108" w:type="dxa"/>
+        <w:bottom w:w="0" w:type="dxa"/>
+        <w:right w:w="108" w:type="dxa"/>
+      </w:tblCellMar>
+    </w:tblPr>
+  </w:style>
+  <w:style w:type="numbering" w:default="1" w:styleId="NoList">
+    <w:name w:val="No List"/>
+    <w:uiPriority w:val="99"/>
+    <w:semiHidden/>
+    <w:unhideWhenUsed/>
   </w:style>
 </w:styles>
 </file>
@@ -15902,7 +15847,7 @@
 </file>
 
 <file path=customXml/itemProps1.xml><?xml version="1.0" encoding="utf-8"?>
-<ds:datastoreItem xmlns:ds="http://schemas.openxmlformats.org/officeDocument/2006/customXml" ds:itemID="{55F19EDF-8747-43B7-AE44-1E463F9AD48E}">
+<ds:datastoreItem xmlns:ds="http://schemas.openxmlformats.org/officeDocument/2006/customXml" ds:itemID="{3F52628A-CC0D-4820-A6A8-925F09CDEC08}">
   <ds:schemaRefs>
     <ds:schemaRef ds:uri="http://schemas.openxmlformats.org/officeDocument/2006/bibliography"/>
   </ds:schemaRefs>

</xml_diff>

<commit_message>
1&2.1 of report 3
</commit_message>
<xml_diff>
--- a/Document/CapstoneProjectDocument.docx
+++ b/Document/CapstoneProjectDocument.docx
@@ -1,6 +1,6 @@
 
 <file path=word/document.xml><?xml version="1.0" encoding="utf-8"?>
-<w:document xmlns:wpc="http://schemas.microsoft.com/office/word/2010/wordprocessingCanvas" xmlns:mc="http://schemas.openxmlformats.org/markup-compatibility/2006" xmlns:o="urn:schemas-microsoft-com:office:office" xmlns:r="http://schemas.openxmlformats.org/officeDocument/2006/relationships" xmlns:m="http://schemas.openxmlformats.org/officeDocument/2006/math" xmlns:v="urn:schemas-microsoft-com:vml" xmlns:wp14="http://schemas.microsoft.com/office/word/2010/wordprocessingDrawing" xmlns:wp="http://schemas.openxmlformats.org/drawingml/2006/wordprocessingDrawing" xmlns:w10="urn:schemas-microsoft-com:office:word" xmlns:w="http://schemas.openxmlformats.org/wordprocessingml/2006/main" xmlns:w14="http://schemas.microsoft.com/office/word/2010/wordml" xmlns:w15="http://schemas.microsoft.com/office/word/2012/wordml" xmlns:wpg="http://schemas.microsoft.com/office/word/2010/wordprocessingGroup" xmlns:wpi="http://schemas.microsoft.com/office/word/2010/wordprocessingInk" xmlns:wne="http://schemas.microsoft.com/office/word/2006/wordml" xmlns:wps="http://schemas.microsoft.com/office/word/2010/wordprocessingShape" mc:Ignorable="w14 w15 wp14">
+<w:document xmlns:wpc="http://schemas.microsoft.com/office/word/2010/wordprocessingCanvas" xmlns:mc="http://schemas.openxmlformats.org/markup-compatibility/2006" xmlns:o="urn:schemas-microsoft-com:office:office" xmlns:r="http://schemas.openxmlformats.org/officeDocument/2006/relationships" xmlns:m="http://schemas.openxmlformats.org/officeDocument/2006/math" xmlns:v="urn:schemas-microsoft-com:vml" xmlns:wp14="http://schemas.microsoft.com/office/word/2010/wordprocessingDrawing" xmlns:wp="http://schemas.openxmlformats.org/drawingml/2006/wordprocessingDrawing" xmlns:w10="urn:schemas-microsoft-com:office:word" xmlns:w="http://schemas.openxmlformats.org/wordprocessingml/2006/main" xmlns:w14="http://schemas.microsoft.com/office/word/2010/wordml" xmlns:wpg="http://schemas.microsoft.com/office/word/2010/wordprocessingGroup" xmlns:wpi="http://schemas.microsoft.com/office/word/2010/wordprocessingInk" xmlns:wne="http://schemas.microsoft.com/office/word/2006/wordml" xmlns:wps="http://schemas.microsoft.com/office/word/2010/wordprocessingShape" mc:Ignorable="w14 wp14">
   <w:body>
     <w:tbl>
       <w:tblPr>
@@ -38,7 +38,7 @@
             <w:r>
               <w:rPr>
                 <w:noProof/>
-                <w:lang w:eastAsia="ja-JP" w:bidi="ar-SA"/>
+                <w:lang w:val="vi-VN" w:eastAsia="ja-JP" w:bidi="ar-SA"/>
               </w:rPr>
               <w:drawing>
                 <wp:inline distT="0" distB="0" distL="0" distR="0">
@@ -58,7 +58,7 @@
                           </pic:cNvPicPr>
                         </pic:nvPicPr>
                         <pic:blipFill>
-                          <a:blip r:embed="rId8" cstate="print">
+                          <a:blip r:embed="rId9" cstate="print">
                             <a:extLst>
                               <a:ext uri="{28A0092B-C50C-407E-A947-70E740481C1C}">
                                 <a14:useLocalDpi xmlns:a14="http://schemas.microsoft.com/office/drawing/2010/main" val="0"/>
@@ -6631,8 +6631,6 @@
         </w:rPr>
       </w:pPr>
     </w:p>
-    <w:bookmarkStart w:id="0" w:name="_GoBack"/>
-    <w:bookmarkEnd w:id="0"/>
     <w:p>
       <w:pPr>
         <w:pStyle w:val="TableofFigures"/>
@@ -7509,9 +7507,9 @@
           <w:rFonts w:asciiTheme="minorHAnsi" w:hAnsiTheme="minorHAnsi"/>
         </w:rPr>
       </w:pPr>
-      <w:bookmarkStart w:id="1" w:name="_Toc408761493"/>
-      <w:bookmarkStart w:id="2" w:name="_Toc408788332"/>
-      <w:bookmarkStart w:id="3" w:name="_Toc410501022"/>
+      <w:bookmarkStart w:id="0" w:name="_Toc408761493"/>
+      <w:bookmarkStart w:id="1" w:name="_Toc408788332"/>
+      <w:bookmarkStart w:id="2" w:name="_Toc410501022"/>
       <w:r>
         <w:rPr>
           <w:rFonts w:asciiTheme="minorHAnsi" w:hAnsiTheme="minorHAnsi"/>
@@ -7519,9 +7517,9 @@
         <w:lastRenderedPageBreak/>
         <w:t>Report No.1 Introduction</w:t>
       </w:r>
+      <w:bookmarkEnd w:id="0"/>
       <w:bookmarkEnd w:id="1"/>
       <w:bookmarkEnd w:id="2"/>
-      <w:bookmarkEnd w:id="3"/>
     </w:p>
     <w:p>
       <w:pPr>
@@ -7531,15 +7529,15 @@
           <w:numId w:val="10"/>
         </w:numPr>
       </w:pPr>
-      <w:bookmarkStart w:id="4" w:name="__RefHeading__373_1086404246"/>
-      <w:bookmarkStart w:id="5" w:name="_Toc408788333"/>
-      <w:bookmarkStart w:id="6" w:name="_Toc410501023"/>
+      <w:bookmarkStart w:id="3" w:name="__RefHeading__373_1086404246"/>
+      <w:bookmarkStart w:id="4" w:name="_Toc408788333"/>
+      <w:bookmarkStart w:id="5" w:name="_Toc410501023"/>
+      <w:bookmarkEnd w:id="3"/>
+      <w:r>
+        <w:t>Project Information</w:t>
+      </w:r>
       <w:bookmarkEnd w:id="4"/>
-      <w:r>
-        <w:t>Project Information</w:t>
-      </w:r>
       <w:bookmarkEnd w:id="5"/>
-      <w:bookmarkEnd w:id="6"/>
     </w:p>
     <w:p>
       <w:pPr>
@@ -7673,13 +7671,13 @@
           <w:numId w:val="10"/>
         </w:numPr>
       </w:pPr>
-      <w:bookmarkStart w:id="7" w:name="_Toc408788334"/>
-      <w:bookmarkStart w:id="8" w:name="_Toc410501024"/>
+      <w:bookmarkStart w:id="6" w:name="_Toc408788334"/>
+      <w:bookmarkStart w:id="7" w:name="_Toc410501024"/>
       <w:r>
         <w:t>Introduction</w:t>
       </w:r>
+      <w:bookmarkEnd w:id="6"/>
       <w:bookmarkEnd w:id="7"/>
-      <w:bookmarkEnd w:id="8"/>
     </w:p>
     <w:p>
       <w:pPr>
@@ -7815,13 +7813,13 @@
           <w:numId w:val="10"/>
         </w:numPr>
       </w:pPr>
-      <w:bookmarkStart w:id="9" w:name="_Toc408788335"/>
-      <w:bookmarkStart w:id="10" w:name="_Toc410501025"/>
+      <w:bookmarkStart w:id="8" w:name="_Toc408788335"/>
+      <w:bookmarkStart w:id="9" w:name="_Toc410501025"/>
       <w:r>
         <w:t>Current Situation</w:t>
       </w:r>
+      <w:bookmarkEnd w:id="8"/>
       <w:bookmarkEnd w:id="9"/>
-      <w:bookmarkEnd w:id="10"/>
     </w:p>
     <w:p>
       <w:pPr>
@@ -7938,16 +7936,16 @@
           <w:numId w:val="10"/>
         </w:numPr>
       </w:pPr>
-      <w:bookmarkStart w:id="11" w:name="_Toc408788336"/>
-      <w:bookmarkStart w:id="12" w:name="_Toc410501026"/>
+      <w:bookmarkStart w:id="10" w:name="_Toc408788336"/>
+      <w:bookmarkStart w:id="11" w:name="_Toc410501026"/>
       <w:r>
         <w:t xml:space="preserve">Problem </w:t>
       </w:r>
       <w:r>
         <w:t>Definition</w:t>
       </w:r>
+      <w:bookmarkEnd w:id="10"/>
       <w:bookmarkEnd w:id="11"/>
-      <w:bookmarkEnd w:id="12"/>
     </w:p>
     <w:p>
       <w:pPr>
@@ -8002,14 +8000,14 @@
           <w:numId w:val="10"/>
         </w:numPr>
       </w:pPr>
-      <w:bookmarkStart w:id="13" w:name="_Toc408788337"/>
-      <w:bookmarkStart w:id="14" w:name="_Toc410501027"/>
+      <w:bookmarkStart w:id="12" w:name="_Toc408788337"/>
+      <w:bookmarkStart w:id="13" w:name="_Toc410501027"/>
       <w:r>
         <w:lastRenderedPageBreak/>
         <w:t>Proposed Solution</w:t>
       </w:r>
+      <w:bookmarkEnd w:id="12"/>
       <w:bookmarkEnd w:id="13"/>
-      <w:bookmarkEnd w:id="14"/>
     </w:p>
     <w:p>
       <w:pPr>
@@ -8020,13 +8018,13 @@
         </w:numPr>
         <w:ind w:left="1701" w:hanging="567"/>
       </w:pPr>
-      <w:bookmarkStart w:id="15" w:name="_Toc408788338"/>
-      <w:bookmarkStart w:id="16" w:name="_Toc410501028"/>
+      <w:bookmarkStart w:id="14" w:name="_Toc408788338"/>
+      <w:bookmarkStart w:id="15" w:name="_Toc410501028"/>
       <w:r>
         <w:t>Feature functions</w:t>
       </w:r>
+      <w:bookmarkEnd w:id="14"/>
       <w:bookmarkEnd w:id="15"/>
-      <w:bookmarkEnd w:id="16"/>
     </w:p>
     <w:p>
       <w:pPr>
@@ -8054,13 +8052,13 @@
         </w:numPr>
         <w:ind w:left="1701" w:hanging="567"/>
       </w:pPr>
-      <w:bookmarkStart w:id="17" w:name="_Toc408788339"/>
-      <w:bookmarkStart w:id="18" w:name="_Toc410501029"/>
+      <w:bookmarkStart w:id="16" w:name="_Toc408788339"/>
+      <w:bookmarkStart w:id="17" w:name="_Toc410501029"/>
       <w:r>
         <w:t>Advantages and disadvantages</w:t>
       </w:r>
+      <w:bookmarkEnd w:id="16"/>
       <w:bookmarkEnd w:id="17"/>
-      <w:bookmarkEnd w:id="18"/>
     </w:p>
     <w:p>
       <w:pPr>
@@ -8265,7 +8263,7 @@
         </w:rPr>
         <w:t xml:space="preserve"> and complex data are not suitable.</w:t>
       </w:r>
-      <w:bookmarkStart w:id="19" w:name="_Toc408788340"/>
+      <w:bookmarkStart w:id="18" w:name="_Toc408788340"/>
     </w:p>
     <w:p>
       <w:pPr>
@@ -8275,12 +8273,12 @@
           <w:numId w:val="10"/>
         </w:numPr>
       </w:pPr>
-      <w:bookmarkStart w:id="20" w:name="_Toc410501030"/>
+      <w:bookmarkStart w:id="19" w:name="_Toc410501030"/>
       <w:r>
         <w:t>Functional Requirements</w:t>
       </w:r>
+      <w:bookmarkEnd w:id="18"/>
       <w:bookmarkEnd w:id="19"/>
-      <w:bookmarkEnd w:id="20"/>
     </w:p>
     <w:p>
       <w:pPr>
@@ -8514,13 +8512,13 @@
           <w:numId w:val="10"/>
         </w:numPr>
       </w:pPr>
-      <w:bookmarkStart w:id="21" w:name="_Toc408788341"/>
-      <w:bookmarkStart w:id="22" w:name="_Toc410501031"/>
+      <w:bookmarkStart w:id="20" w:name="_Toc408788341"/>
+      <w:bookmarkStart w:id="21" w:name="_Toc410501031"/>
       <w:r>
         <w:t>Role and Responsibility</w:t>
       </w:r>
+      <w:bookmarkEnd w:id="20"/>
       <w:bookmarkEnd w:id="21"/>
-      <w:bookmarkEnd w:id="22"/>
     </w:p>
     <w:tbl>
       <w:tblPr>
@@ -9416,10 +9414,10 @@
           <w:sz w:val="24"/>
         </w:rPr>
       </w:pPr>
-      <w:bookmarkStart w:id="23" w:name="_Toc408789902"/>
-      <w:bookmarkStart w:id="24" w:name="_Toc409044491"/>
-      <w:bookmarkStart w:id="25" w:name="_Toc409044495"/>
-      <w:bookmarkStart w:id="26" w:name="_Toc410501076"/>
+      <w:bookmarkStart w:id="22" w:name="_Toc408789902"/>
+      <w:bookmarkStart w:id="23" w:name="_Toc409044491"/>
+      <w:bookmarkStart w:id="24" w:name="_Toc409044495"/>
+      <w:bookmarkStart w:id="25" w:name="_Toc410501076"/>
       <w:r>
         <w:rPr>
           <w:rFonts w:asciiTheme="minorHAnsi" w:hAnsiTheme="minorHAnsi"/>
@@ -9471,10 +9469,10 @@
         </w:rPr>
         <w:t>: Roles and Responsibilities</w:t>
       </w:r>
+      <w:bookmarkEnd w:id="22"/>
       <w:bookmarkEnd w:id="23"/>
       <w:bookmarkEnd w:id="24"/>
       <w:bookmarkEnd w:id="25"/>
-      <w:bookmarkEnd w:id="26"/>
     </w:p>
     <w:p>
       <w:pPr>
@@ -9496,7 +9494,7 @@
           <w:rFonts w:asciiTheme="minorHAnsi" w:hAnsiTheme="minorHAnsi"/>
         </w:rPr>
       </w:pPr>
-      <w:bookmarkStart w:id="27" w:name="_Toc410501032"/>
+      <w:bookmarkStart w:id="26" w:name="_Toc410501032"/>
       <w:r>
         <w:rPr>
           <w:rFonts w:asciiTheme="minorHAnsi" w:hAnsiTheme="minorHAnsi"/>
@@ -9504,7 +9502,7 @@
         <w:lastRenderedPageBreak/>
         <w:t>Report No.2 Software Project Management Plan</w:t>
       </w:r>
-      <w:bookmarkEnd w:id="27"/>
+      <w:bookmarkEnd w:id="26"/>
     </w:p>
     <w:p>
       <w:pPr>
@@ -9514,11 +9512,11 @@
           <w:numId w:val="16"/>
         </w:numPr>
       </w:pPr>
-      <w:bookmarkStart w:id="28" w:name="_Toc410501033"/>
+      <w:bookmarkStart w:id="27" w:name="_Toc410501033"/>
       <w:r>
         <w:t>Problem Definition</w:t>
       </w:r>
-      <w:bookmarkEnd w:id="28"/>
+      <w:bookmarkEnd w:id="27"/>
     </w:p>
     <w:p>
       <w:pPr>
@@ -9529,11 +9527,11 @@
         </w:numPr>
         <w:ind w:left="1701" w:hanging="567"/>
       </w:pPr>
-      <w:bookmarkStart w:id="29" w:name="_Toc410501034"/>
+      <w:bookmarkStart w:id="28" w:name="_Toc410501034"/>
       <w:r>
         <w:t>Name of this Capstone Project</w:t>
       </w:r>
-      <w:bookmarkEnd w:id="29"/>
+      <w:bookmarkEnd w:id="28"/>
     </w:p>
     <w:p>
       <w:pPr>
@@ -9554,11 +9552,11 @@
         </w:numPr>
         <w:ind w:left="1701" w:hanging="567"/>
       </w:pPr>
-      <w:bookmarkStart w:id="30" w:name="_Toc410501035"/>
+      <w:bookmarkStart w:id="29" w:name="_Toc410501035"/>
       <w:r>
         <w:t>Problem abstract</w:t>
       </w:r>
-      <w:bookmarkEnd w:id="30"/>
+      <w:bookmarkEnd w:id="29"/>
     </w:p>
     <w:p>
       <w:pPr>
@@ -9657,11 +9655,11 @@
         </w:numPr>
         <w:ind w:left="1701" w:hanging="567"/>
       </w:pPr>
-      <w:bookmarkStart w:id="31" w:name="_Toc410501036"/>
+      <w:bookmarkStart w:id="30" w:name="_Toc410501036"/>
       <w:r>
         <w:t>Project Overview</w:t>
       </w:r>
-      <w:bookmarkEnd w:id="31"/>
+      <w:bookmarkEnd w:id="30"/>
     </w:p>
     <w:p>
       <w:pPr>
@@ -10273,9 +10271,9 @@
           <w:szCs w:val="24"/>
         </w:rPr>
       </w:pPr>
-      <w:bookmarkStart w:id="32" w:name="_Toc409044492"/>
-      <w:bookmarkStart w:id="33" w:name="_Toc409044496"/>
-      <w:bookmarkStart w:id="34" w:name="_Toc410501077"/>
+      <w:bookmarkStart w:id="31" w:name="_Toc409044492"/>
+      <w:bookmarkStart w:id="32" w:name="_Toc409044496"/>
+      <w:bookmarkStart w:id="33" w:name="_Toc410501077"/>
       <w:r>
         <w:rPr>
           <w:rFonts w:asciiTheme="minorHAnsi" w:eastAsia="Droid Sans Fallback" w:hAnsiTheme="minorHAnsi" w:cs="FreeSans"/>
@@ -10348,9 +10346,9 @@
         </w:rPr>
         <w:t>: Current sites builder services’ advantages and disadvantages.</w:t>
       </w:r>
+      <w:bookmarkEnd w:id="31"/>
       <w:bookmarkEnd w:id="32"/>
       <w:bookmarkEnd w:id="33"/>
-      <w:bookmarkEnd w:id="34"/>
       <w:r>
         <w:rPr>
           <w:rFonts w:asciiTheme="minorHAnsi" w:eastAsia="Droid Sans Fallback" w:hAnsiTheme="minorHAnsi" w:cs="FreeSans"/>
@@ -10826,9 +10824,9 @@
           <w:szCs w:val="24"/>
         </w:rPr>
       </w:pPr>
-      <w:bookmarkStart w:id="35" w:name="_Toc409044493"/>
-      <w:bookmarkStart w:id="36" w:name="_Toc409044497"/>
-      <w:bookmarkStart w:id="37" w:name="_Toc410501078"/>
+      <w:bookmarkStart w:id="34" w:name="_Toc409044493"/>
+      <w:bookmarkStart w:id="35" w:name="_Toc409044497"/>
+      <w:bookmarkStart w:id="36" w:name="_Toc410501078"/>
       <w:r>
         <w:rPr>
           <w:rFonts w:asciiTheme="minorHAnsi" w:hAnsiTheme="minorHAnsi"/>
@@ -10886,9 +10884,9 @@
         </w:rPr>
         <w:t>: Hardware Requirement for Server</w:t>
       </w:r>
+      <w:bookmarkEnd w:id="34"/>
       <w:bookmarkEnd w:id="35"/>
       <w:bookmarkEnd w:id="36"/>
-      <w:bookmarkEnd w:id="37"/>
     </w:p>
     <w:p>
       <w:pPr>
@@ -10970,12 +10968,12 @@
           <w:numId w:val="16"/>
         </w:numPr>
       </w:pPr>
-      <w:bookmarkStart w:id="38" w:name="_Toc410501037"/>
+      <w:bookmarkStart w:id="37" w:name="_Toc410501037"/>
       <w:r>
         <w:lastRenderedPageBreak/>
         <w:t>Project Organization</w:t>
       </w:r>
-      <w:bookmarkEnd w:id="38"/>
+      <w:bookmarkEnd w:id="37"/>
     </w:p>
     <w:p>
       <w:pPr>
@@ -10986,11 +10984,11 @@
         </w:numPr>
         <w:ind w:left="1701" w:hanging="567"/>
       </w:pPr>
-      <w:bookmarkStart w:id="39" w:name="_Toc410501038"/>
+      <w:bookmarkStart w:id="38" w:name="_Toc410501038"/>
       <w:r>
         <w:t>Software Process Model</w:t>
       </w:r>
-      <w:bookmarkEnd w:id="39"/>
+      <w:bookmarkEnd w:id="38"/>
     </w:p>
     <w:p>
       <w:pPr>
@@ -11028,7 +11026,7 @@
         <w:rPr>
           <w:rFonts w:cs="Tahoma"/>
           <w:noProof/>
-          <w:lang w:eastAsia="ja-JP" w:bidi="ar-SA"/>
+          <w:lang w:val="vi-VN" w:eastAsia="ja-JP" w:bidi="ar-SA"/>
         </w:rPr>
         <w:drawing>
           <wp:inline distT="0" distB="0" distL="0" distR="0" wp14:anchorId="124CEBC2" wp14:editId="2BFD36DD">
@@ -11048,7 +11046,7 @@
                     </pic:cNvPicPr>
                   </pic:nvPicPr>
                   <pic:blipFill>
-                    <a:blip r:embed="rId9" cstate="print"/>
+                    <a:blip r:embed="rId10" cstate="print"/>
                     <a:srcRect/>
                     <a:stretch>
                       <a:fillRect/>
@@ -11088,7 +11086,7 @@
           <w:szCs w:val="24"/>
         </w:rPr>
       </w:pPr>
-      <w:bookmarkStart w:id="40" w:name="_Toc410501084"/>
+      <w:bookmarkStart w:id="39" w:name="_Toc410501084"/>
       <w:r>
         <w:rPr>
           <w:rFonts w:asciiTheme="minorHAnsi" w:hAnsiTheme="minorHAnsi"/>
@@ -11146,7 +11144,7 @@
         </w:rPr>
         <w:t>: SCRUM Overview Diagram</w:t>
       </w:r>
-      <w:bookmarkEnd w:id="40"/>
+      <w:bookmarkEnd w:id="39"/>
     </w:p>
     <w:p>
       <w:pPr>
@@ -11196,11 +11194,11 @@
         </w:numPr>
         <w:ind w:left="1701" w:hanging="567"/>
       </w:pPr>
-      <w:bookmarkStart w:id="41" w:name="_Toc410501039"/>
+      <w:bookmarkStart w:id="40" w:name="_Toc410501039"/>
       <w:r>
         <w:t>Roles and responsibilities</w:t>
       </w:r>
-      <w:bookmarkEnd w:id="41"/>
+      <w:bookmarkEnd w:id="40"/>
     </w:p>
     <w:tbl>
       <w:tblPr>
@@ -12383,9 +12381,9 @@
           <w:szCs w:val="24"/>
         </w:rPr>
       </w:pPr>
-      <w:bookmarkStart w:id="42" w:name="_Toc409044494"/>
-      <w:bookmarkStart w:id="43" w:name="_Toc409044498"/>
-      <w:bookmarkStart w:id="44" w:name="_Toc410501079"/>
+      <w:bookmarkStart w:id="41" w:name="_Toc409044494"/>
+      <w:bookmarkStart w:id="42" w:name="_Toc409044498"/>
+      <w:bookmarkStart w:id="43" w:name="_Toc410501079"/>
       <w:r>
         <w:rPr>
           <w:rFonts w:asciiTheme="minorHAnsi" w:hAnsiTheme="minorHAnsi"/>
@@ -12452,9 +12450,9 @@
         </w:rPr>
         <w:t>Responsiility</w:t>
       </w:r>
+      <w:bookmarkEnd w:id="41"/>
       <w:bookmarkEnd w:id="42"/>
       <w:bookmarkEnd w:id="43"/>
-      <w:bookmarkEnd w:id="44"/>
       <w:proofErr w:type="spellEnd"/>
     </w:p>
     <w:p>
@@ -12488,7 +12486,7 @@
         </w:rPr>
         <w:t xml:space="preserve">is also Project Manager who supports the whole team by outlining works in the </w:t>
       </w:r>
-      <w:hyperlink r:id="rId10" w:history="1">
+      <w:hyperlink r:id="rId11" w:history="1">
         <w:r>
           <w:rPr>
             <w:rFonts w:cs="Tahoma"/>
@@ -12600,11 +12598,11 @@
         </w:numPr>
         <w:ind w:left="1701" w:hanging="567"/>
       </w:pPr>
-      <w:bookmarkStart w:id="45" w:name="_Toc410501040"/>
+      <w:bookmarkStart w:id="44" w:name="_Toc410501040"/>
       <w:r>
         <w:t>Tools and Techniques</w:t>
       </w:r>
-      <w:bookmarkEnd w:id="45"/>
+      <w:bookmarkEnd w:id="44"/>
       <w:r>
         <w:t xml:space="preserve"> </w:t>
       </w:r>
@@ -12671,23 +12669,39 @@
         <w:spacing w:line="240" w:lineRule="auto"/>
         <w:rPr>
           <w:color w:val="FF0000"/>
-        </w:rPr>
-      </w:pPr>
-      <w:r>
+          <w:lang w:val="fr-FR"/>
+        </w:rPr>
+      </w:pPr>
+      <w:r>
+        <w:rPr>
+          <w:lang w:val="fr-FR"/>
+        </w:rPr>
         <w:t xml:space="preserve">Source control: Google code &amp; </w:t>
       </w:r>
       <w:proofErr w:type="spellStart"/>
       <w:r>
+        <w:rPr>
+          <w:lang w:val="fr-FR"/>
+        </w:rPr>
         <w:t>Tortoise</w:t>
       </w:r>
       <w:r>
+        <w:rPr>
+          <w:lang w:val="fr-FR"/>
+        </w:rPr>
         <w:t>SVN</w:t>
       </w:r>
       <w:proofErr w:type="spellEnd"/>
       <w:r>
+        <w:rPr>
+          <w:lang w:val="fr-FR"/>
+        </w:rPr>
         <w:t xml:space="preserve"> 1.8.11</w:t>
       </w:r>
       <w:r>
+        <w:rPr>
+          <w:lang w:val="fr-FR"/>
+        </w:rPr>
         <w:t>.</w:t>
       </w:r>
     </w:p>
@@ -12804,11 +12818,11 @@
           <w:numId w:val="16"/>
         </w:numPr>
       </w:pPr>
-      <w:bookmarkStart w:id="46" w:name="_Toc410501041"/>
+      <w:bookmarkStart w:id="45" w:name="_Toc410501041"/>
       <w:r>
         <w:t>Project Management Plan</w:t>
       </w:r>
-      <w:bookmarkEnd w:id="46"/>
+      <w:bookmarkEnd w:id="45"/>
     </w:p>
     <w:p>
       <w:pPr>
@@ -12819,11 +12833,11 @@
         </w:numPr>
         <w:ind w:left="1701" w:hanging="567"/>
       </w:pPr>
-      <w:bookmarkStart w:id="47" w:name="_Toc410501042"/>
+      <w:bookmarkStart w:id="46" w:name="_Toc410501042"/>
       <w:r>
         <w:t>Software development life cycle</w:t>
       </w:r>
-      <w:bookmarkEnd w:id="47"/>
+      <w:bookmarkEnd w:id="46"/>
     </w:p>
     <w:p>
       <w:pPr>
@@ -12893,11 +12907,11 @@
         </w:numPr>
         <w:ind w:left="1701" w:hanging="567"/>
       </w:pPr>
-      <w:bookmarkStart w:id="48" w:name="_Toc410501043"/>
+      <w:bookmarkStart w:id="47" w:name="_Toc410501043"/>
       <w:r>
         <w:t>Phase Detail</w:t>
       </w:r>
-      <w:bookmarkEnd w:id="48"/>
+      <w:bookmarkEnd w:id="47"/>
     </w:p>
     <w:p>
       <w:pPr>
@@ -15087,11 +15101,11 @@
           <w:numId w:val="16"/>
         </w:numPr>
       </w:pPr>
-      <w:bookmarkStart w:id="49" w:name="_Toc410501044"/>
+      <w:bookmarkStart w:id="48" w:name="_Toc410501044"/>
       <w:r>
         <w:t>Coding Convention</w:t>
       </w:r>
-      <w:bookmarkEnd w:id="49"/>
+      <w:bookmarkEnd w:id="48"/>
     </w:p>
     <w:p>
       <w:pPr>
@@ -15234,11 +15248,11 @@
               <w:pStyle w:val="TextBody"/>
               <w:spacing w:line="240" w:lineRule="auto"/>
             </w:pPr>
-            <w:bookmarkStart w:id="50" w:name="_Toc106711477"/>
+            <w:bookmarkStart w:id="49" w:name="_Toc106711477"/>
             <w:r>
               <w:t>Capitalization Styles</w:t>
             </w:r>
-            <w:bookmarkEnd w:id="50"/>
+            <w:bookmarkEnd w:id="49"/>
           </w:p>
         </w:tc>
         <w:tc>
@@ -15293,11 +15307,11 @@
               <w:pStyle w:val="TextBody"/>
               <w:spacing w:line="240" w:lineRule="auto"/>
             </w:pPr>
-            <w:bookmarkStart w:id="51" w:name="_Toc106711478"/>
+            <w:bookmarkStart w:id="50" w:name="_Toc106711478"/>
             <w:r>
               <w:t>Abbreviations</w:t>
             </w:r>
-            <w:bookmarkEnd w:id="51"/>
+            <w:bookmarkEnd w:id="50"/>
           </w:p>
         </w:tc>
         <w:tc>
@@ -15349,11 +15363,11 @@
               <w:pStyle w:val="TextBody"/>
               <w:spacing w:line="240" w:lineRule="auto"/>
             </w:pPr>
-            <w:bookmarkStart w:id="52" w:name="_Toc106711479"/>
+            <w:bookmarkStart w:id="51" w:name="_Toc106711479"/>
             <w:r>
               <w:t>Namespace Naming Guidelines</w:t>
             </w:r>
-            <w:bookmarkEnd w:id="52"/>
+            <w:bookmarkEnd w:id="51"/>
           </w:p>
         </w:tc>
         <w:tc>
@@ -15408,11 +15422,11 @@
               <w:spacing w:line="240" w:lineRule="auto"/>
               <w:jc w:val="center"/>
             </w:pPr>
-            <w:bookmarkStart w:id="53" w:name="_Toc106711480"/>
+            <w:bookmarkStart w:id="52" w:name="_Toc106711480"/>
             <w:r>
               <w:t>Class Naming Guideline</w:t>
             </w:r>
-            <w:bookmarkEnd w:id="53"/>
+            <w:bookmarkEnd w:id="52"/>
           </w:p>
         </w:tc>
         <w:tc>
@@ -15463,11 +15477,11 @@
               <w:pStyle w:val="TextBody"/>
               <w:spacing w:line="240" w:lineRule="auto"/>
             </w:pPr>
-            <w:bookmarkStart w:id="54" w:name="_Toc106711481"/>
+            <w:bookmarkStart w:id="53" w:name="_Toc106711481"/>
             <w:r>
               <w:t>ADO.NET Naming class variable</w:t>
             </w:r>
-            <w:bookmarkEnd w:id="54"/>
+            <w:bookmarkEnd w:id="53"/>
           </w:p>
         </w:tc>
         <w:tc>
@@ -15519,11 +15533,11 @@
               <w:pStyle w:val="TextBody"/>
               <w:spacing w:line="240" w:lineRule="auto"/>
             </w:pPr>
-            <w:bookmarkStart w:id="55" w:name="_Toc106711482"/>
+            <w:bookmarkStart w:id="54" w:name="_Toc106711482"/>
             <w:r>
               <w:t>Interface Naming Guideline</w:t>
             </w:r>
-            <w:bookmarkEnd w:id="55"/>
+            <w:bookmarkEnd w:id="54"/>
           </w:p>
         </w:tc>
         <w:tc>
@@ -15574,11 +15588,11 @@
               <w:pStyle w:val="TextBody"/>
               <w:spacing w:line="240" w:lineRule="auto"/>
             </w:pPr>
-            <w:bookmarkStart w:id="56" w:name="_Toc106711484"/>
+            <w:bookmarkStart w:id="55" w:name="_Toc106711484"/>
             <w:r>
               <w:t>Enumeration Type Naming Guideline</w:t>
             </w:r>
-            <w:bookmarkEnd w:id="56"/>
+            <w:bookmarkEnd w:id="55"/>
           </w:p>
         </w:tc>
         <w:tc>
@@ -15629,11 +15643,11 @@
               <w:pStyle w:val="TextBody"/>
               <w:spacing w:line="240" w:lineRule="auto"/>
             </w:pPr>
-            <w:bookmarkStart w:id="57" w:name="_Toc106711485"/>
+            <w:bookmarkStart w:id="56" w:name="_Toc106711485"/>
             <w:r>
               <w:t>Static Field Naming Guideline</w:t>
             </w:r>
-            <w:bookmarkEnd w:id="57"/>
+            <w:bookmarkEnd w:id="56"/>
           </w:p>
         </w:tc>
         <w:tc>
@@ -16126,7 +16140,7 @@
           <w:rStyle w:val="Hyperlink"/>
         </w:rPr>
       </w:pPr>
-      <w:hyperlink r:id="rId11" w:history="1">
+      <w:hyperlink r:id="rId12" w:history="1">
         <w:r>
           <w:rPr>
             <w:rStyle w:val="Hyperlink"/>
@@ -16163,7 +16177,7 @@
           <w:rFonts w:asciiTheme="minorHAnsi" w:hAnsiTheme="minorHAnsi"/>
         </w:rPr>
       </w:pPr>
-      <w:bookmarkStart w:id="58" w:name="_Toc410501045"/>
+      <w:bookmarkStart w:id="57" w:name="_Toc410501045"/>
       <w:r>
         <w:rPr>
           <w:rFonts w:asciiTheme="minorHAnsi" w:hAnsiTheme="minorHAnsi"/>
@@ -16171,7 +16185,7 @@
         <w:lastRenderedPageBreak/>
         <w:t>Report No.3 Software Requirement Specification</w:t>
       </w:r>
-      <w:bookmarkEnd w:id="58"/>
+      <w:bookmarkEnd w:id="57"/>
     </w:p>
     <w:p>
       <w:pPr>
@@ -16181,192 +16195,24 @@
           <w:numId w:val="17"/>
         </w:numPr>
       </w:pPr>
-      <w:bookmarkStart w:id="59" w:name="_Toc410501046"/>
+      <w:bookmarkStart w:id="58" w:name="_Toc410501046"/>
       <w:r>
         <w:t>User Requirement Specification</w:t>
       </w:r>
-      <w:bookmarkEnd w:id="59"/>
+      <w:bookmarkEnd w:id="58"/>
     </w:p>
     <w:p>
       <w:pPr>
-        <w:pStyle w:val="Heading3"/>
-        <w:numPr>
-          <w:ilvl w:val="1"/>
-          <w:numId w:val="17"/>
-        </w:numPr>
-        <w:ind w:left="1701" w:hanging="567"/>
-      </w:pPr>
-      <w:bookmarkStart w:id="60" w:name="_Toc410501047"/>
-      <w:r>
-        <w:t>Guest Requirement</w:t>
-      </w:r>
-      <w:bookmarkEnd w:id="60"/>
-    </w:p>
-    <w:p>
-      <w:pPr>
-        <w:pStyle w:val="Heading3"/>
-        <w:numPr>
-          <w:ilvl w:val="1"/>
-          <w:numId w:val="17"/>
-        </w:numPr>
-        <w:ind w:left="1701" w:hanging="567"/>
-      </w:pPr>
-      <w:bookmarkStart w:id="61" w:name="_Toc410501048"/>
-      <w:r>
-        <w:t>Member Requirement</w:t>
-      </w:r>
-      <w:bookmarkEnd w:id="61"/>
-    </w:p>
-    <w:p>
-      <w:pPr>
-        <w:pStyle w:val="Heading3"/>
-        <w:numPr>
-          <w:ilvl w:val="1"/>
-          <w:numId w:val="17"/>
-        </w:numPr>
-        <w:ind w:left="1701" w:hanging="567"/>
-      </w:pPr>
-      <w:bookmarkStart w:id="62" w:name="_Toc410501049"/>
-      <w:r>
-        <w:t>Staff Requirement</w:t>
-      </w:r>
-      <w:bookmarkEnd w:id="62"/>
-    </w:p>
-    <w:p>
-      <w:pPr>
-        <w:pStyle w:val="Heading3"/>
-        <w:numPr>
-          <w:ilvl w:val="1"/>
-          <w:numId w:val="17"/>
-        </w:numPr>
-        <w:ind w:left="1701" w:hanging="567"/>
-      </w:pPr>
-      <w:bookmarkStart w:id="63" w:name="_Toc410501050"/>
-      <w:r>
-        <w:t>Admin Requirement</w:t>
-      </w:r>
-      <w:bookmarkEnd w:id="63"/>
-    </w:p>
-    <w:p>
-      <w:pPr>
-        <w:pStyle w:val="Heading2"/>
-        <w:numPr>
-          <w:ilvl w:val="0"/>
-          <w:numId w:val="17"/>
-        </w:numPr>
-      </w:pPr>
-      <w:bookmarkStart w:id="64" w:name="_Toc410501051"/>
-      <w:r>
-        <w:t>System Requirement Specification</w:t>
-      </w:r>
-      <w:bookmarkEnd w:id="64"/>
-    </w:p>
-    <w:p>
-      <w:pPr>
-        <w:pStyle w:val="Heading3"/>
-        <w:numPr>
-          <w:ilvl w:val="1"/>
-          <w:numId w:val="17"/>
-        </w:numPr>
-        <w:ind w:left="1701" w:hanging="567"/>
-      </w:pPr>
-      <w:bookmarkStart w:id="65" w:name="_Toc410501052"/>
-      <w:r>
-        <w:t>External Interface Requirement</w:t>
-      </w:r>
-      <w:bookmarkEnd w:id="65"/>
-    </w:p>
-    <w:p>
-      <w:pPr>
-        <w:pStyle w:val="Heading3"/>
-        <w:numPr>
-          <w:ilvl w:val="2"/>
-          <w:numId w:val="17"/>
-        </w:numPr>
-        <w:ind w:left="1985" w:hanging="709"/>
-      </w:pPr>
-      <w:bookmarkStart w:id="66" w:name="_Toc410501053"/>
-      <w:r>
-        <w:t>User Interface</w:t>
-      </w:r>
-      <w:bookmarkEnd w:id="66"/>
-    </w:p>
-    <w:p>
-      <w:pPr>
-        <w:pStyle w:val="Heading3"/>
-        <w:numPr>
-          <w:ilvl w:val="2"/>
-          <w:numId w:val="17"/>
-        </w:numPr>
-        <w:ind w:left="1985" w:hanging="709"/>
-      </w:pPr>
-      <w:bookmarkStart w:id="67" w:name="_Toc410501054"/>
-      <w:r>
-        <w:t>Hardware Interface</w:t>
-      </w:r>
-      <w:bookmarkEnd w:id="67"/>
-    </w:p>
-    <w:p>
-      <w:pPr>
-        <w:pStyle w:val="Heading3"/>
-        <w:numPr>
-          <w:ilvl w:val="2"/>
-          <w:numId w:val="17"/>
-        </w:numPr>
-        <w:ind w:left="1985" w:hanging="709"/>
-      </w:pPr>
-      <w:bookmarkStart w:id="68" w:name="_Toc410501055"/>
-      <w:r>
-        <w:t>Software Interface</w:t>
-      </w:r>
-      <w:bookmarkEnd w:id="68"/>
-    </w:p>
-    <w:p>
-      <w:pPr>
-        <w:pStyle w:val="Heading3"/>
-        <w:numPr>
-          <w:ilvl w:val="2"/>
-          <w:numId w:val="17"/>
-        </w:numPr>
-        <w:ind w:left="1985" w:hanging="709"/>
-      </w:pPr>
-      <w:bookmarkStart w:id="69" w:name="_Toc410501056"/>
-      <w:r>
-        <w:t>Communication Protocol</w:t>
-      </w:r>
-      <w:bookmarkEnd w:id="69"/>
-    </w:p>
-    <w:p>
-      <w:pPr>
-        <w:pStyle w:val="Heading3"/>
-        <w:numPr>
-          <w:ilvl w:val="1"/>
-          <w:numId w:val="17"/>
-        </w:numPr>
-        <w:ind w:left="1701" w:hanging="567"/>
-      </w:pPr>
-      <w:bookmarkStart w:id="70" w:name="_Toc410501057"/>
-      <w:r>
-        <w:t>System Overview Use Case</w:t>
-      </w:r>
-      <w:bookmarkEnd w:id="70"/>
-    </w:p>
-    <w:p>
-      <w:pPr>
         <w:pStyle w:val="ListParagraph"/>
         <w:ind w:left="1069"/>
       </w:pPr>
-      <w:r>
-        <w:t>This session provides a brief overview of all project feature.</w:t>
-      </w:r>
-    </w:p>
-    <w:p>
-      <w:pPr>
-        <w:pStyle w:val="ListParagraph"/>
-        <w:ind w:left="1069"/>
-      </w:pPr>
-      <w:r>
-        <w:t xml:space="preserve">User who interact directly with the system can be divided into </w:t>
+      <w:proofErr w:type="gramStart"/>
+      <w:r>
+        <w:t>User who interact</w:t>
+      </w:r>
+      <w:proofErr w:type="gramEnd"/>
+      <w:r>
+        <w:t xml:space="preserve"> directly with the system can be divided into </w:t>
       </w:r>
       <w:r>
         <w:t>4</w:t>
@@ -16619,11 +16465,631 @@
     <w:p>
       <w:pPr>
         <w:pStyle w:val="TextBody"/>
+      </w:pPr>
+    </w:p>
+    <w:p>
+      <w:pPr>
+        <w:pStyle w:val="Heading3"/>
+        <w:numPr>
+          <w:ilvl w:val="1"/>
+          <w:numId w:val="17"/>
+        </w:numPr>
+        <w:ind w:left="1701" w:hanging="567"/>
+      </w:pPr>
+      <w:bookmarkStart w:id="59" w:name="_Toc410501047"/>
+      <w:r>
+        <w:t>Guest Requirement</w:t>
+      </w:r>
+      <w:bookmarkEnd w:id="59"/>
+    </w:p>
+    <w:p>
+      <w:pPr>
+        <w:pStyle w:val="TextBody"/>
+        <w:ind w:left="1418"/>
+      </w:pPr>
+      <w:r>
+        <w:t>A guest should have the follow abilities:</w:t>
+      </w:r>
+    </w:p>
+    <w:p>
+      <w:pPr>
+        <w:pStyle w:val="TextBody"/>
+        <w:numPr>
+          <w:ilvl w:val="0"/>
+          <w:numId w:val="21"/>
+        </w:numPr>
+      </w:pPr>
+      <w:r>
+        <w:t>Login</w:t>
+      </w:r>
+    </w:p>
+    <w:p>
+      <w:pPr>
+        <w:pStyle w:val="TextBody"/>
+        <w:numPr>
+          <w:ilvl w:val="0"/>
+          <w:numId w:val="21"/>
+        </w:numPr>
+      </w:pPr>
+      <w:r>
+        <w:t>Register</w:t>
+      </w:r>
+    </w:p>
+    <w:p>
+      <w:pPr>
+        <w:pStyle w:val="Heading3"/>
+        <w:numPr>
+          <w:ilvl w:val="1"/>
+          <w:numId w:val="17"/>
+        </w:numPr>
+        <w:ind w:left="1701" w:hanging="567"/>
+      </w:pPr>
+      <w:bookmarkStart w:id="60" w:name="_Toc410501048"/>
+      <w:r>
+        <w:t>Member Requirement</w:t>
+      </w:r>
+      <w:bookmarkEnd w:id="60"/>
+    </w:p>
+    <w:p>
+      <w:pPr>
+        <w:pStyle w:val="TextBody"/>
+        <w:ind w:left="1418"/>
+      </w:pPr>
+      <w:r>
+        <w:t>A member should have the follow abilities:</w:t>
+      </w:r>
+    </w:p>
+    <w:p>
+      <w:pPr>
+        <w:pStyle w:val="TextBody"/>
+        <w:numPr>
+          <w:ilvl w:val="0"/>
+          <w:numId w:val="22"/>
+        </w:numPr>
+      </w:pPr>
+      <w:r>
+        <w:t>Get forgotten password</w:t>
+      </w:r>
+    </w:p>
+    <w:p>
+      <w:pPr>
+        <w:pStyle w:val="TextBody"/>
+        <w:numPr>
+          <w:ilvl w:val="0"/>
+          <w:numId w:val="22"/>
+        </w:numPr>
+      </w:pPr>
+      <w:r>
+        <w:t>Search template</w:t>
+      </w:r>
+    </w:p>
+    <w:p>
+      <w:pPr>
+        <w:pStyle w:val="TextBody"/>
+        <w:numPr>
+          <w:ilvl w:val="0"/>
+          <w:numId w:val="22"/>
+        </w:numPr>
+      </w:pPr>
+      <w:r>
+        <w:t>Manage site</w:t>
+      </w:r>
+    </w:p>
+    <w:p>
+      <w:pPr>
+        <w:pStyle w:val="Heading3"/>
+        <w:numPr>
+          <w:ilvl w:val="1"/>
+          <w:numId w:val="17"/>
+        </w:numPr>
+        <w:ind w:left="1701" w:hanging="567"/>
+      </w:pPr>
+      <w:bookmarkStart w:id="61" w:name="_Toc410501049"/>
+      <w:r>
+        <w:t>Site Owner</w:t>
+      </w:r>
+      <w:r>
+        <w:t xml:space="preserve"> Requirement</w:t>
+      </w:r>
+      <w:bookmarkEnd w:id="61"/>
+    </w:p>
+    <w:p>
+      <w:pPr>
+        <w:pStyle w:val="TextBody"/>
+        <w:ind w:left="1418"/>
+      </w:pPr>
+      <w:r>
+        <w:t>A site owner should have the follow abilities:</w:t>
+      </w:r>
+    </w:p>
+    <w:p>
+      <w:pPr>
+        <w:pStyle w:val="TextBody"/>
+        <w:numPr>
+          <w:ilvl w:val="0"/>
+          <w:numId w:val="23"/>
+        </w:numPr>
+      </w:pPr>
+      <w:r>
+        <w:t>Publish site</w:t>
+      </w:r>
+    </w:p>
+    <w:p>
+      <w:pPr>
+        <w:pStyle w:val="TextBody"/>
+        <w:numPr>
+          <w:ilvl w:val="0"/>
+          <w:numId w:val="23"/>
+        </w:numPr>
+      </w:pPr>
+      <w:r>
+        <w:t>Manage product items</w:t>
+      </w:r>
+    </w:p>
+    <w:p>
+      <w:pPr>
+        <w:pStyle w:val="TextBody"/>
+        <w:numPr>
+          <w:ilvl w:val="0"/>
+          <w:numId w:val="23"/>
+        </w:numPr>
+      </w:pPr>
+      <w:r>
+        <w:t>View site statistics</w:t>
+      </w:r>
+    </w:p>
+    <w:p>
+      <w:pPr>
+        <w:pStyle w:val="Heading3"/>
+        <w:numPr>
+          <w:ilvl w:val="1"/>
+          <w:numId w:val="17"/>
+        </w:numPr>
+        <w:ind w:left="1701" w:hanging="567"/>
+      </w:pPr>
+      <w:bookmarkStart w:id="62" w:name="_Toc410501050"/>
+      <w:r>
+        <w:t>Admin Requirement</w:t>
+      </w:r>
+      <w:bookmarkEnd w:id="62"/>
+    </w:p>
+    <w:p>
+      <w:pPr>
+        <w:pStyle w:val="TextBody"/>
+        <w:ind w:left="1418"/>
+      </w:pPr>
+      <w:proofErr w:type="gramStart"/>
+      <w:r>
+        <w:t>A</w:t>
+      </w:r>
+      <w:proofErr w:type="gramEnd"/>
+      <w:r>
+        <w:t xml:space="preserve"> admin should have the follow abilities:</w:t>
+      </w:r>
+    </w:p>
+    <w:p>
+      <w:pPr>
+        <w:pStyle w:val="TextBody"/>
+        <w:numPr>
+          <w:ilvl w:val="0"/>
+          <w:numId w:val="24"/>
+        </w:numPr>
+      </w:pPr>
+      <w:r>
+        <w:t>Manage account type</w:t>
+      </w:r>
+    </w:p>
+    <w:p>
+      <w:pPr>
+        <w:pStyle w:val="TextBody"/>
+        <w:numPr>
+          <w:ilvl w:val="0"/>
+          <w:numId w:val="24"/>
+        </w:numPr>
+      </w:pPr>
+      <w:r>
+        <w:t>Manage user</w:t>
+      </w:r>
+    </w:p>
+    <w:p>
+      <w:pPr>
+        <w:pStyle w:val="TextBody"/>
+        <w:numPr>
+          <w:ilvl w:val="0"/>
+          <w:numId w:val="24"/>
+        </w:numPr>
+      </w:pPr>
+      <w:r>
+        <w:t>Manage template</w:t>
+      </w:r>
+    </w:p>
+    <w:p>
+      <w:pPr>
+        <w:pStyle w:val="Heading2"/>
+        <w:numPr>
+          <w:ilvl w:val="0"/>
+          <w:numId w:val="17"/>
+        </w:numPr>
+      </w:pPr>
+      <w:bookmarkStart w:id="63" w:name="_Toc410501051"/>
+      <w:r>
+        <w:lastRenderedPageBreak/>
+        <w:t>System Requirement Specification</w:t>
+      </w:r>
+      <w:bookmarkEnd w:id="63"/>
+    </w:p>
+    <w:p>
+      <w:pPr>
+        <w:pStyle w:val="Heading3"/>
+        <w:numPr>
+          <w:ilvl w:val="1"/>
+          <w:numId w:val="17"/>
+        </w:numPr>
+        <w:ind w:left="1701" w:hanging="567"/>
+      </w:pPr>
+      <w:bookmarkStart w:id="64" w:name="_Toc410501052"/>
+      <w:r>
+        <w:t>External Interface Requirement</w:t>
+      </w:r>
+      <w:bookmarkEnd w:id="64"/>
+    </w:p>
+    <w:p>
+      <w:pPr>
+        <w:pStyle w:val="Heading3"/>
+        <w:numPr>
+          <w:ilvl w:val="2"/>
+          <w:numId w:val="17"/>
+        </w:numPr>
+        <w:ind w:left="1985" w:hanging="709"/>
+      </w:pPr>
+      <w:bookmarkStart w:id="65" w:name="_Toc410501053"/>
+      <w:r>
+        <w:t>User Interface</w:t>
+      </w:r>
+      <w:bookmarkEnd w:id="65"/>
+    </w:p>
+    <w:p>
+      <w:pPr>
+        <w:pStyle w:val="TextBody"/>
+        <w:ind w:left="1418"/>
+      </w:pPr>
+      <w:r>
+        <w:t xml:space="preserve">General requirement for graphics user interface is the GUI should be </w:t>
+      </w:r>
+      <w:r>
+        <w:t>simple</w:t>
+      </w:r>
+      <w:r>
+        <w:t xml:space="preserve">, clear, intuitive, and reminiscent. </w:t>
+      </w:r>
+    </w:p>
+    <w:p>
+      <w:pPr>
+        <w:pStyle w:val="TextBody"/>
+        <w:ind w:left="1418"/>
+      </w:pPr>
+      <w:r>
+        <w:t xml:space="preserve">The interface design is an iterate process includes: design, sketching, </w:t>
+      </w:r>
+      <w:bookmarkStart w:id="66" w:name="_GoBack"/>
+      <w:bookmarkEnd w:id="66"/>
+      <w:r>
+        <w:t>prototyping, user assessment.</w:t>
+      </w:r>
+    </w:p>
+    <w:p>
+      <w:pPr>
+        <w:pStyle w:val="TextBody"/>
+        <w:ind w:left="1418"/>
+      </w:pPr>
+      <w:r>
+        <w:t>Some design principles will be taken into consideration:</w:t>
+      </w:r>
+    </w:p>
+    <w:p>
+      <w:pPr>
+        <w:pStyle w:val="TextBody"/>
+        <w:numPr>
+          <w:ilvl w:val="0"/>
+          <w:numId w:val="25"/>
+        </w:numPr>
+      </w:pPr>
+      <w:r>
+        <w:t>UI for business</w:t>
+      </w:r>
+      <w:r>
+        <w:t xml:space="preserve"> web applications -  </w:t>
+      </w:r>
+      <w:proofErr w:type="spellStart"/>
+      <w:r>
+        <w:t>Janko</w:t>
+      </w:r>
+      <w:proofErr w:type="spellEnd"/>
+      <w:r>
+        <w:t xml:space="preserve"> </w:t>
+      </w:r>
+      <w:proofErr w:type="spellStart"/>
+      <w:r>
+        <w:t>Jovanovic</w:t>
+      </w:r>
+      <w:proofErr w:type="spellEnd"/>
+      <w:r>
+        <w:t xml:space="preserve"> [Ref: http://www.smashingmagazine.com/2010/02/25/designinguser-interfaces-for-business-web-applications/]</w:t>
+      </w:r>
+    </w:p>
+    <w:p>
+      <w:pPr>
+        <w:pStyle w:val="TextBody"/>
+        <w:numPr>
+          <w:ilvl w:val="0"/>
+          <w:numId w:val="25"/>
+        </w:numPr>
+      </w:pPr>
+      <w:r>
+        <w:t>Ten principles of effective web</w:t>
+      </w:r>
+      <w:r>
+        <w:t xml:space="preserve"> design – </w:t>
+      </w:r>
+      <w:proofErr w:type="spellStart"/>
+      <w:r>
+        <w:t>Vitaly</w:t>
+      </w:r>
+      <w:proofErr w:type="spellEnd"/>
+      <w:r>
+        <w:t xml:space="preserve"> Friedman [Ref: </w:t>
+      </w:r>
+      <w:r>
+        <w:t>http://www.smashingmagazine.com/2008/01/31/10-principles-of-effective-web-design/]</w:t>
+      </w:r>
+    </w:p>
+    <w:p>
+      <w:pPr>
+        <w:pStyle w:val="Heading3"/>
+        <w:numPr>
+          <w:ilvl w:val="2"/>
+          <w:numId w:val="17"/>
+        </w:numPr>
+        <w:ind w:left="1985" w:hanging="709"/>
+      </w:pPr>
+      <w:bookmarkStart w:id="67" w:name="_Toc410501054"/>
+      <w:r>
+        <w:t>Hardware Interface</w:t>
+      </w:r>
+      <w:bookmarkEnd w:id="67"/>
+    </w:p>
+    <w:p>
+      <w:pPr>
+        <w:pStyle w:val="TextBody"/>
+        <w:ind w:left="709" w:firstLine="709"/>
+      </w:pPr>
+      <w:r>
+        <w:t>N/A</w:t>
+      </w:r>
+    </w:p>
+    <w:p>
+      <w:pPr>
+        <w:pStyle w:val="Heading3"/>
+        <w:numPr>
+          <w:ilvl w:val="2"/>
+          <w:numId w:val="17"/>
+        </w:numPr>
+        <w:ind w:left="1985" w:hanging="709"/>
+      </w:pPr>
+      <w:bookmarkStart w:id="68" w:name="_Toc410501055"/>
+      <w:r>
+        <w:t>Software Interface</w:t>
+      </w:r>
+      <w:bookmarkEnd w:id="68"/>
+    </w:p>
+    <w:p>
+      <w:pPr>
+        <w:pStyle w:val="ListParagraph"/>
+        <w:widowControl/>
+        <w:suppressAutoHyphens w:val="0"/>
+        <w:spacing w:line="259" w:lineRule="auto"/>
+        <w:ind w:left="1418"/>
+        <w:rPr>
+          <w:rFonts w:asciiTheme="majorHAnsi" w:hAnsiTheme="majorHAnsi"/>
+          <w:szCs w:val="24"/>
+        </w:rPr>
+      </w:pPr>
+      <w:r>
+        <w:rPr>
+          <w:rFonts w:asciiTheme="majorHAnsi" w:hAnsiTheme="majorHAnsi"/>
+          <w:szCs w:val="24"/>
+        </w:rPr>
+        <w:t xml:space="preserve">Run with </w:t>
+      </w:r>
+      <w:proofErr w:type="spellStart"/>
+      <w:r>
+        <w:rPr>
+          <w:rFonts w:asciiTheme="majorHAnsi" w:hAnsiTheme="majorHAnsi"/>
+          <w:szCs w:val="24"/>
+        </w:rPr>
+        <w:t>Cốc</w:t>
+      </w:r>
+      <w:proofErr w:type="spellEnd"/>
+      <w:r>
+        <w:rPr>
+          <w:rFonts w:asciiTheme="majorHAnsi" w:hAnsiTheme="majorHAnsi"/>
+          <w:szCs w:val="24"/>
+        </w:rPr>
+        <w:t xml:space="preserve"> </w:t>
+      </w:r>
+      <w:proofErr w:type="spellStart"/>
+      <w:r>
+        <w:rPr>
+          <w:rFonts w:asciiTheme="majorHAnsi" w:hAnsiTheme="majorHAnsi"/>
+          <w:szCs w:val="24"/>
+        </w:rPr>
+        <w:t>Cốc</w:t>
+      </w:r>
+      <w:proofErr w:type="spellEnd"/>
+      <w:r>
+        <w:rPr>
+          <w:rFonts w:asciiTheme="majorHAnsi" w:hAnsiTheme="majorHAnsi"/>
+          <w:szCs w:val="24"/>
+        </w:rPr>
+        <w:t xml:space="preserve"> (version 35.0.1916.157), </w:t>
+      </w:r>
+      <w:r>
+        <w:rPr>
+          <w:rFonts w:asciiTheme="majorHAnsi" w:hAnsiTheme="majorHAnsi"/>
+          <w:szCs w:val="24"/>
+        </w:rPr>
+        <w:t>Firefox</w:t>
+      </w:r>
+      <w:r>
+        <w:rPr>
+          <w:rFonts w:asciiTheme="majorHAnsi" w:hAnsiTheme="majorHAnsi"/>
+          <w:szCs w:val="24"/>
+        </w:rPr>
+        <w:t xml:space="preserve"> (33.1.0.5423)</w:t>
+      </w:r>
+      <w:r>
+        <w:rPr>
+          <w:rFonts w:asciiTheme="majorHAnsi" w:hAnsiTheme="majorHAnsi"/>
+          <w:szCs w:val="24"/>
+        </w:rPr>
+        <w:t>, Chromes</w:t>
+      </w:r>
+      <w:r>
+        <w:rPr>
+          <w:rFonts w:asciiTheme="majorHAnsi" w:hAnsiTheme="majorHAnsi"/>
+          <w:szCs w:val="24"/>
+        </w:rPr>
+        <w:t xml:space="preserve"> (version </w:t>
+      </w:r>
+      <w:r>
+        <w:rPr>
+          <w:rFonts w:asciiTheme="majorHAnsi" w:hAnsiTheme="majorHAnsi"/>
+          <w:szCs w:val="24"/>
+        </w:rPr>
+        <w:t>39.0.2171.71</w:t>
+      </w:r>
+      <w:r>
+        <w:rPr>
+          <w:rFonts w:asciiTheme="majorHAnsi" w:hAnsiTheme="majorHAnsi"/>
+          <w:szCs w:val="24"/>
+        </w:rPr>
+        <w:t xml:space="preserve">) </w:t>
+      </w:r>
+      <w:r>
+        <w:rPr>
+          <w:rFonts w:asciiTheme="majorHAnsi" w:hAnsiTheme="majorHAnsi"/>
+          <w:szCs w:val="24"/>
+        </w:rPr>
+        <w:t xml:space="preserve">browsers </w:t>
+      </w:r>
+      <w:r>
+        <w:rPr>
+          <w:rFonts w:asciiTheme="majorHAnsi" w:hAnsiTheme="majorHAnsi"/>
+          <w:szCs w:val="24"/>
+        </w:rPr>
+        <w:t xml:space="preserve">or higher versions </w:t>
+      </w:r>
+      <w:r>
+        <w:rPr>
+          <w:rFonts w:asciiTheme="majorHAnsi" w:hAnsiTheme="majorHAnsi"/>
+          <w:szCs w:val="24"/>
+        </w:rPr>
+        <w:t>and must support JavaScript and HTML5.</w:t>
+      </w:r>
+    </w:p>
+    <w:p>
+      <w:pPr>
+        <w:pStyle w:val="ListParagraph"/>
+        <w:widowControl/>
+        <w:suppressAutoHyphens w:val="0"/>
+        <w:spacing w:line="259" w:lineRule="auto"/>
+        <w:ind w:left="1418"/>
+        <w:rPr>
+          <w:rFonts w:asciiTheme="majorHAnsi" w:hAnsiTheme="majorHAnsi"/>
+          <w:szCs w:val="24"/>
+        </w:rPr>
+      </w:pPr>
+      <w:r>
+        <w:rPr>
+          <w:rFonts w:asciiTheme="majorHAnsi" w:hAnsiTheme="majorHAnsi"/>
+          <w:szCs w:val="24"/>
+        </w:rPr>
+        <w:t>The screen must bigger than (1024x768) to browse the completely part of document</w:t>
+      </w:r>
+      <w:r>
+        <w:rPr>
+          <w:rFonts w:asciiTheme="majorHAnsi" w:hAnsiTheme="majorHAnsi"/>
+          <w:szCs w:val="24"/>
+        </w:rPr>
+        <w:t>.</w:t>
+      </w:r>
+    </w:p>
+    <w:p>
+      <w:pPr>
+        <w:pStyle w:val="TextBody"/>
+        <w:ind w:left="1418"/>
+      </w:pPr>
+    </w:p>
+    <w:p>
+      <w:pPr>
+        <w:pStyle w:val="Heading3"/>
+        <w:numPr>
+          <w:ilvl w:val="2"/>
+          <w:numId w:val="17"/>
+        </w:numPr>
+        <w:ind w:left="1985" w:hanging="709"/>
+      </w:pPr>
+      <w:bookmarkStart w:id="69" w:name="_Toc410501056"/>
+      <w:r>
+        <w:t>Communication Protocol</w:t>
+      </w:r>
+      <w:bookmarkEnd w:id="69"/>
+    </w:p>
+    <w:p>
+      <w:pPr>
+        <w:pStyle w:val="TextBody"/>
+        <w:ind w:left="1418"/>
+      </w:pPr>
+      <w:r>
+        <w:t>Using HTTP/HTTPS</w:t>
+      </w:r>
+      <w:r>
+        <w:t xml:space="preserve"> protocol</w:t>
+      </w:r>
+    </w:p>
+    <w:p>
+      <w:pPr>
+        <w:pStyle w:val="Heading3"/>
+        <w:numPr>
+          <w:ilvl w:val="1"/>
+          <w:numId w:val="17"/>
+        </w:numPr>
+        <w:ind w:left="1701" w:hanging="567"/>
+      </w:pPr>
+      <w:bookmarkStart w:id="70" w:name="_Toc410501057"/>
+      <w:r>
+        <w:t>System Overview Use Case</w:t>
+      </w:r>
+      <w:bookmarkEnd w:id="70"/>
+    </w:p>
+    <w:p>
+      <w:pPr>
+        <w:pStyle w:val="ListParagraph"/>
+        <w:ind w:left="1069"/>
+      </w:pPr>
+      <w:r>
+        <w:t>This session provides a brief overview of all project feature.</w:t>
+      </w:r>
+    </w:p>
+    <w:p>
+      <w:pPr>
+        <w:pStyle w:val="TextBody"/>
         <w:keepNext/>
       </w:pPr>
       <w:r>
         <w:rPr>
           <w:noProof/>
+          <w:lang w:val="vi-VN" w:eastAsia="ja-JP" w:bidi="ar-SA"/>
         </w:rPr>
         <w:lastRenderedPageBreak/>
         <w:drawing>
@@ -16644,7 +17110,7 @@
                     </pic:cNvPicPr>
                   </pic:nvPicPr>
                   <pic:blipFill>
-                    <a:blip r:embed="rId12">
+                    <a:blip r:embed="rId13">
                       <a:extLst>
                         <a:ext uri="{28A0092B-C50C-407E-A947-70E740481C1C}">
                           <a14:useLocalDpi xmlns:a14="http://schemas.microsoft.com/office/drawing/2010/main" val="0"/>
@@ -16684,14 +17150,27 @@
       <w:r>
         <w:t xml:space="preserve">Figure </w:t>
       </w:r>
-      <w:fldSimple w:instr=" SEQ Figure \* ARABIC ">
-        <w:r>
-          <w:rPr>
-            <w:noProof/>
-          </w:rPr>
-          <w:t>2</w:t>
-        </w:r>
-      </w:fldSimple>
+      <w:r>
+        <w:fldChar w:fldCharType="begin"/>
+      </w:r>
+      <w:r>
+        <w:instrText xml:space="preserve"> SEQ Figure \* ARABIC </w:instrText>
+      </w:r>
+      <w:r>
+        <w:fldChar w:fldCharType="separate"/>
+      </w:r>
+      <w:r>
+        <w:rPr>
+          <w:noProof/>
+        </w:rPr>
+        <w:t>2</w:t>
+      </w:r>
+      <w:r>
+        <w:rPr>
+          <w:noProof/>
+        </w:rPr>
+        <w:fldChar w:fldCharType="end"/>
+      </w:r>
       <w:r>
         <w:t>: System Overview Use Case</w:t>
       </w:r>
@@ -16736,7 +17215,7 @@
       <w:r>
         <w:rPr>
           <w:noProof/>
-          <w:lang w:eastAsia="ja-JP" w:bidi="ar-SA"/>
+          <w:lang w:val="vi-VN" w:eastAsia="ja-JP" w:bidi="ar-SA"/>
         </w:rPr>
         <w:drawing>
           <wp:inline distT="0" distB="0" distL="0" distR="0" wp14:anchorId="43EFD91E" wp14:editId="6369305C">
@@ -16756,7 +17235,7 @@
                     </pic:cNvPicPr>
                   </pic:nvPicPr>
                   <pic:blipFill>
-                    <a:blip r:embed="rId13">
+                    <a:blip r:embed="rId14">
                       <a:extLst>
                         <a:ext uri="{28A0092B-C50C-407E-A947-70E740481C1C}">
                           <a14:useLocalDpi xmlns:a14="http://schemas.microsoft.com/office/drawing/2010/main" val="0"/>
@@ -16797,14 +17276,27 @@
       <w:r>
         <w:t xml:space="preserve">Figure </w:t>
       </w:r>
-      <w:fldSimple w:instr=" SEQ Figure \* ARABIC ">
-        <w:r>
-          <w:rPr>
-            <w:noProof/>
-          </w:rPr>
-          <w:t>3</w:t>
-        </w:r>
-      </w:fldSimple>
+      <w:r>
+        <w:fldChar w:fldCharType="begin"/>
+      </w:r>
+      <w:r>
+        <w:instrText xml:space="preserve"> SEQ Figure \* ARABIC </w:instrText>
+      </w:r>
+      <w:r>
+        <w:fldChar w:fldCharType="separate"/>
+      </w:r>
+      <w:r>
+        <w:rPr>
+          <w:noProof/>
+        </w:rPr>
+        <w:t>3</w:t>
+      </w:r>
+      <w:r>
+        <w:rPr>
+          <w:noProof/>
+        </w:rPr>
+        <w:fldChar w:fldCharType="end"/>
+      </w:r>
       <w:r>
         <w:t>: &lt;Guest&gt; Overview Use Case</w:t>
       </w:r>
@@ -16849,6 +17341,7 @@
       <w:r>
         <w:rPr>
           <w:noProof/>
+          <w:lang w:val="vi-VN" w:eastAsia="ja-JP" w:bidi="ar-SA"/>
         </w:rPr>
         <w:drawing>
           <wp:inline distT="0" distB="0" distL="0" distR="0" wp14:anchorId="6DBDF105" wp14:editId="2AD43245">
@@ -16868,7 +17361,7 @@
                     </pic:cNvPicPr>
                   </pic:nvPicPr>
                   <pic:blipFill>
-                    <a:blip r:embed="rId14">
+                    <a:blip r:embed="rId15">
                       <a:extLst>
                         <a:ext uri="{28A0092B-C50C-407E-A947-70E740481C1C}">
                           <a14:useLocalDpi xmlns:a14="http://schemas.microsoft.com/office/drawing/2010/main" val="0"/>
@@ -16909,14 +17402,27 @@
       <w:r>
         <w:t xml:space="preserve">Figure </w:t>
       </w:r>
-      <w:fldSimple w:instr=" SEQ Figure \* ARABIC ">
-        <w:r>
-          <w:rPr>
-            <w:noProof/>
-          </w:rPr>
-          <w:t>4</w:t>
-        </w:r>
-      </w:fldSimple>
+      <w:r>
+        <w:fldChar w:fldCharType="begin"/>
+      </w:r>
+      <w:r>
+        <w:instrText xml:space="preserve"> SEQ Figure \* ARABIC </w:instrText>
+      </w:r>
+      <w:r>
+        <w:fldChar w:fldCharType="separate"/>
+      </w:r>
+      <w:r>
+        <w:rPr>
+          <w:noProof/>
+        </w:rPr>
+        <w:t>4</w:t>
+      </w:r>
+      <w:r>
+        <w:rPr>
+          <w:noProof/>
+        </w:rPr>
+        <w:fldChar w:fldCharType="end"/>
+      </w:r>
       <w:r>
         <w:t>: &lt;Guest&gt; Register</w:t>
       </w:r>
@@ -17910,14 +18416,27 @@
         <w:lastRenderedPageBreak/>
         <w:t xml:space="preserve">Table </w:t>
       </w:r>
-      <w:fldSimple w:instr=" SEQ Table \* ARABIC ">
-        <w:r>
-          <w:rPr>
-            <w:noProof/>
-          </w:rPr>
-          <w:t>5</w:t>
-        </w:r>
-      </w:fldSimple>
+      <w:r>
+        <w:fldChar w:fldCharType="begin"/>
+      </w:r>
+      <w:r>
+        <w:instrText xml:space="preserve"> SEQ Table \* ARABIC </w:instrText>
+      </w:r>
+      <w:r>
+        <w:fldChar w:fldCharType="separate"/>
+      </w:r>
+      <w:r>
+        <w:rPr>
+          <w:noProof/>
+        </w:rPr>
+        <w:t>5</w:t>
+      </w:r>
+      <w:r>
+        <w:rPr>
+          <w:noProof/>
+        </w:rPr>
+        <w:fldChar w:fldCharType="end"/>
+      </w:r>
       <w:r>
         <w:t>: &lt;Guest&gt; Register</w:t>
       </w:r>
@@ -17947,7 +18466,7 @@
       <w:r>
         <w:rPr>
           <w:noProof/>
-          <w:lang w:eastAsia="ja-JP" w:bidi="ar-SA"/>
+          <w:lang w:val="vi-VN" w:eastAsia="ja-JP" w:bidi="ar-SA"/>
         </w:rPr>
         <w:drawing>
           <wp:inline distT="0" distB="0" distL="0" distR="0" wp14:anchorId="234F86CE" wp14:editId="3CF35F68">
@@ -17967,7 +18486,7 @@
                     </pic:cNvPicPr>
                   </pic:nvPicPr>
                   <pic:blipFill>
-                    <a:blip r:embed="rId15">
+                    <a:blip r:embed="rId16">
                       <a:extLst>
                         <a:ext uri="{28A0092B-C50C-407E-A947-70E740481C1C}">
                           <a14:useLocalDpi xmlns:a14="http://schemas.microsoft.com/office/drawing/2010/main" val="0"/>
@@ -18008,14 +18527,27 @@
       <w:r>
         <w:t xml:space="preserve">Figure </w:t>
       </w:r>
-      <w:fldSimple w:instr=" SEQ Figure \* ARABIC ">
-        <w:r>
-          <w:rPr>
-            <w:noProof/>
-          </w:rPr>
-          <w:t>5</w:t>
-        </w:r>
-      </w:fldSimple>
+      <w:r>
+        <w:fldChar w:fldCharType="begin"/>
+      </w:r>
+      <w:r>
+        <w:instrText xml:space="preserve"> SEQ Figure \* ARABIC </w:instrText>
+      </w:r>
+      <w:r>
+        <w:fldChar w:fldCharType="separate"/>
+      </w:r>
+      <w:r>
+        <w:rPr>
+          <w:noProof/>
+        </w:rPr>
+        <w:t>5</w:t>
+      </w:r>
+      <w:r>
+        <w:rPr>
+          <w:noProof/>
+        </w:rPr>
+        <w:fldChar w:fldCharType="end"/>
+      </w:r>
       <w:r>
         <w:t>: &lt;Member&gt; Overview Use Case</w:t>
       </w:r>
@@ -18059,6 +18591,7 @@
         <w:rPr>
           <w:rFonts w:ascii="Arial" w:hAnsi="Arial" w:cs="Arial"/>
           <w:noProof/>
+          <w:lang w:val="vi-VN" w:eastAsia="ja-JP" w:bidi="ar-SA"/>
         </w:rPr>
         <w:lastRenderedPageBreak/>
         <w:drawing>
@@ -18079,7 +18612,7 @@
                     </pic:cNvPicPr>
                   </pic:nvPicPr>
                   <pic:blipFill>
-                    <a:blip r:embed="rId16">
+                    <a:blip r:embed="rId17">
                       <a:extLst>
                         <a:ext uri="{28A0092B-C50C-407E-A947-70E740481C1C}">
                           <a14:useLocalDpi xmlns:a14="http://schemas.microsoft.com/office/drawing/2010/main" val="0"/>
@@ -18119,14 +18652,27 @@
       <w:r>
         <w:t xml:space="preserve">Figure </w:t>
       </w:r>
-      <w:fldSimple w:instr=" SEQ Figure \* ARABIC ">
-        <w:r>
-          <w:rPr>
-            <w:noProof/>
-          </w:rPr>
-          <w:t>6</w:t>
-        </w:r>
-      </w:fldSimple>
+      <w:r>
+        <w:fldChar w:fldCharType="begin"/>
+      </w:r>
+      <w:r>
+        <w:instrText xml:space="preserve"> SEQ Figure \* ARABIC </w:instrText>
+      </w:r>
+      <w:r>
+        <w:fldChar w:fldCharType="separate"/>
+      </w:r>
+      <w:r>
+        <w:rPr>
+          <w:noProof/>
+        </w:rPr>
+        <w:t>6</w:t>
+      </w:r>
+      <w:r>
+        <w:rPr>
+          <w:noProof/>
+        </w:rPr>
+        <w:fldChar w:fldCharType="end"/>
+      </w:r>
       <w:r>
         <w:t>: &lt;Member&gt; Get forgotten password</w:t>
       </w:r>
@@ -19078,14 +19624,27 @@
         <w:lastRenderedPageBreak/>
         <w:t xml:space="preserve">Table </w:t>
       </w:r>
-      <w:fldSimple w:instr=" SEQ Table \* ARABIC ">
-        <w:r>
-          <w:rPr>
-            <w:noProof/>
-          </w:rPr>
-          <w:t>6</w:t>
-        </w:r>
-      </w:fldSimple>
+      <w:r>
+        <w:fldChar w:fldCharType="begin"/>
+      </w:r>
+      <w:r>
+        <w:instrText xml:space="preserve"> SEQ Table \* ARABIC </w:instrText>
+      </w:r>
+      <w:r>
+        <w:fldChar w:fldCharType="separate"/>
+      </w:r>
+      <w:r>
+        <w:rPr>
+          <w:noProof/>
+        </w:rPr>
+        <w:t>6</w:t>
+      </w:r>
+      <w:r>
+        <w:rPr>
+          <w:noProof/>
+        </w:rPr>
+        <w:fldChar w:fldCharType="end"/>
+      </w:r>
       <w:r>
         <w:t>: &lt;Member&gt; Get forgotten password</w:t>
       </w:r>
@@ -19130,6 +19689,7 @@
         <w:rPr>
           <w:rFonts w:ascii="Arial" w:hAnsi="Arial" w:cs="Arial"/>
           <w:noProof/>
+          <w:lang w:val="vi-VN" w:eastAsia="ja-JP" w:bidi="ar-SA"/>
         </w:rPr>
         <w:drawing>
           <wp:inline distT="0" distB="0" distL="0" distR="0" wp14:anchorId="7CAF3ACA" wp14:editId="696F5B54">
@@ -19149,7 +19709,7 @@
                     </pic:cNvPicPr>
                   </pic:nvPicPr>
                   <pic:blipFill>
-                    <a:blip r:embed="rId17">
+                    <a:blip r:embed="rId18">
                       <a:extLst>
                         <a:ext uri="{28A0092B-C50C-407E-A947-70E740481C1C}">
                           <a14:useLocalDpi xmlns:a14="http://schemas.microsoft.com/office/drawing/2010/main" val="0"/>
@@ -19193,14 +19753,27 @@
       <w:r>
         <w:t xml:space="preserve">Figure </w:t>
       </w:r>
-      <w:fldSimple w:instr=" SEQ Figure \* ARABIC ">
-        <w:r>
-          <w:rPr>
-            <w:noProof/>
-          </w:rPr>
-          <w:t>7</w:t>
-        </w:r>
-      </w:fldSimple>
+      <w:r>
+        <w:fldChar w:fldCharType="begin"/>
+      </w:r>
+      <w:r>
+        <w:instrText xml:space="preserve"> SEQ Figure \* ARABIC </w:instrText>
+      </w:r>
+      <w:r>
+        <w:fldChar w:fldCharType="separate"/>
+      </w:r>
+      <w:r>
+        <w:rPr>
+          <w:noProof/>
+        </w:rPr>
+        <w:t>7</w:t>
+      </w:r>
+      <w:r>
+        <w:rPr>
+          <w:noProof/>
+        </w:rPr>
+        <w:fldChar w:fldCharType="end"/>
+      </w:r>
       <w:r>
         <w:t>: &lt;Member&gt; Search Template</w:t>
       </w:r>
@@ -20123,14 +20696,27 @@
         <w:lastRenderedPageBreak/>
         <w:t xml:space="preserve">Table </w:t>
       </w:r>
-      <w:fldSimple w:instr=" SEQ Table \* ARABIC ">
-        <w:r>
-          <w:rPr>
-            <w:noProof/>
-          </w:rPr>
-          <w:t>7</w:t>
-        </w:r>
-      </w:fldSimple>
+      <w:r>
+        <w:fldChar w:fldCharType="begin"/>
+      </w:r>
+      <w:r>
+        <w:instrText xml:space="preserve"> SEQ Table \* ARABIC </w:instrText>
+      </w:r>
+      <w:r>
+        <w:fldChar w:fldCharType="separate"/>
+      </w:r>
+      <w:r>
+        <w:rPr>
+          <w:noProof/>
+        </w:rPr>
+        <w:t>7</w:t>
+      </w:r>
+      <w:r>
+        <w:rPr>
+          <w:noProof/>
+        </w:rPr>
+        <w:fldChar w:fldCharType="end"/>
+      </w:r>
       <w:r>
         <w:t>: &lt;Member&gt; Search Template</w:t>
       </w:r>
@@ -20165,7 +20751,7 @@
       <w:r>
         <w:rPr>
           <w:noProof/>
-          <w:lang w:eastAsia="ja-JP" w:bidi="ar-SA"/>
+          <w:lang w:val="vi-VN" w:eastAsia="ja-JP" w:bidi="ar-SA"/>
         </w:rPr>
         <w:drawing>
           <wp:inline distT="0" distB="0" distL="0" distR="0" wp14:anchorId="41267C9D" wp14:editId="7C8759EA">
@@ -20185,7 +20771,7 @@
                     </pic:cNvPicPr>
                   </pic:nvPicPr>
                   <pic:blipFill>
-                    <a:blip r:embed="rId18">
+                    <a:blip r:embed="rId19">
                       <a:extLst>
                         <a:ext uri="{28A0092B-C50C-407E-A947-70E740481C1C}">
                           <a14:useLocalDpi xmlns:a14="http://schemas.microsoft.com/office/drawing/2010/main" val="0"/>
@@ -20225,14 +20811,27 @@
       <w:r>
         <w:t xml:space="preserve">Figure </w:t>
       </w:r>
-      <w:fldSimple w:instr=" SEQ Figure \* ARABIC ">
-        <w:r>
-          <w:rPr>
-            <w:noProof/>
-          </w:rPr>
-          <w:t>8</w:t>
-        </w:r>
-      </w:fldSimple>
+      <w:r>
+        <w:fldChar w:fldCharType="begin"/>
+      </w:r>
+      <w:r>
+        <w:instrText xml:space="preserve"> SEQ Figure \* ARABIC </w:instrText>
+      </w:r>
+      <w:r>
+        <w:fldChar w:fldCharType="separate"/>
+      </w:r>
+      <w:r>
+        <w:rPr>
+          <w:noProof/>
+        </w:rPr>
+        <w:t>8</w:t>
+      </w:r>
+      <w:r>
+        <w:rPr>
+          <w:noProof/>
+        </w:rPr>
+        <w:fldChar w:fldCharType="end"/>
+      </w:r>
       <w:r>
         <w:t>: &lt;Admin&gt; Overview Use Case</w:t>
       </w:r>
@@ -20281,6 +20880,7 @@
       <w:r>
         <w:rPr>
           <w:noProof/>
+          <w:lang w:val="vi-VN" w:eastAsia="ja-JP" w:bidi="ar-SA"/>
         </w:rPr>
         <w:lastRenderedPageBreak/>
         <w:drawing>
@@ -20301,7 +20901,7 @@
                     </pic:cNvPicPr>
                   </pic:nvPicPr>
                   <pic:blipFill>
-                    <a:blip r:embed="rId19">
+                    <a:blip r:embed="rId20">
                       <a:extLst>
                         <a:ext uri="{28A0092B-C50C-407E-A947-70E740481C1C}">
                           <a14:useLocalDpi xmlns:a14="http://schemas.microsoft.com/office/drawing/2010/main" val="0"/>
@@ -20345,14 +20945,27 @@
       <w:r>
         <w:t xml:space="preserve">Figure </w:t>
       </w:r>
-      <w:fldSimple w:instr=" SEQ Figure \* ARABIC ">
-        <w:r>
-          <w:rPr>
-            <w:noProof/>
-          </w:rPr>
-          <w:t>9</w:t>
-        </w:r>
-      </w:fldSimple>
+      <w:r>
+        <w:fldChar w:fldCharType="begin"/>
+      </w:r>
+      <w:r>
+        <w:instrText xml:space="preserve"> SEQ Figure \* ARABIC </w:instrText>
+      </w:r>
+      <w:r>
+        <w:fldChar w:fldCharType="separate"/>
+      </w:r>
+      <w:r>
+        <w:rPr>
+          <w:noProof/>
+        </w:rPr>
+        <w:t>9</w:t>
+      </w:r>
+      <w:r>
+        <w:rPr>
+          <w:noProof/>
+        </w:rPr>
+        <w:fldChar w:fldCharType="end"/>
+      </w:r>
       <w:r>
         <w:t>: &lt;Admin&gt; Remove account type</w:t>
       </w:r>
@@ -21437,14 +22050,27 @@
         <w:lastRenderedPageBreak/>
         <w:t xml:space="preserve">Table </w:t>
       </w:r>
-      <w:fldSimple w:instr=" SEQ Table \* ARABIC ">
-        <w:r>
-          <w:rPr>
-            <w:noProof/>
-          </w:rPr>
-          <w:t>8</w:t>
-        </w:r>
-      </w:fldSimple>
+      <w:r>
+        <w:fldChar w:fldCharType="begin"/>
+      </w:r>
+      <w:r>
+        <w:instrText xml:space="preserve"> SEQ Table \* ARABIC </w:instrText>
+      </w:r>
+      <w:r>
+        <w:fldChar w:fldCharType="separate"/>
+      </w:r>
+      <w:r>
+        <w:rPr>
+          <w:noProof/>
+        </w:rPr>
+        <w:t>8</w:t>
+      </w:r>
+      <w:r>
+        <w:rPr>
+          <w:noProof/>
+        </w:rPr>
+        <w:fldChar w:fldCharType="end"/>
+      </w:r>
       <w:r>
         <w:t>: &lt;Admin&gt; Remove account type</w:t>
       </w:r>
@@ -21577,7 +22203,7 @@
           <w:numId w:val="17"/>
         </w:numPr>
         <w:sectPr>
-          <w:footerReference w:type="default" r:id="rId20"/>
+          <w:footerReference w:type="default" r:id="rId21"/>
           <w:pgSz w:w="11909" w:h="16834"/>
           <w:pgMar w:top="1134" w:right="1134" w:bottom="1698" w:left="1134" w:header="0" w:footer="1134" w:gutter="0"/>
           <w:cols w:space="720"/>
@@ -21609,7 +22235,7 @@
       <w:r>
         <w:rPr>
           <w:noProof/>
-          <w:lang w:eastAsia="ja-JP" w:bidi="ar-SA"/>
+          <w:lang w:val="vi-VN" w:eastAsia="ja-JP" w:bidi="ar-SA"/>
         </w:rPr>
         <w:drawing>
           <wp:inline distT="0" distB="0" distL="0" distR="0">
@@ -21629,7 +22255,7 @@
                     </pic:cNvPicPr>
                   </pic:nvPicPr>
                   <pic:blipFill>
-                    <a:blip r:embed="rId21" cstate="print">
+                    <a:blip r:embed="rId22" cstate="print">
                       <a:extLst>
                         <a:ext uri="{28A0092B-C50C-407E-A947-70E740481C1C}">
                           <a14:useLocalDpi xmlns:a14="http://schemas.microsoft.com/office/drawing/2010/main" val="0"/>
@@ -21673,7 +22299,7 @@
 </file>
 
 <file path=word/endnotes.xml><?xml version="1.0" encoding="utf-8"?>
-<w:endnotes xmlns:wpc="http://schemas.microsoft.com/office/word/2010/wordprocessingCanvas" xmlns:mc="http://schemas.openxmlformats.org/markup-compatibility/2006" xmlns:o="urn:schemas-microsoft-com:office:office" xmlns:r="http://schemas.openxmlformats.org/officeDocument/2006/relationships" xmlns:m="http://schemas.openxmlformats.org/officeDocument/2006/math" xmlns:v="urn:schemas-microsoft-com:vml" xmlns:wp14="http://schemas.microsoft.com/office/word/2010/wordprocessingDrawing" xmlns:wp="http://schemas.openxmlformats.org/drawingml/2006/wordprocessingDrawing" xmlns:w10="urn:schemas-microsoft-com:office:word" xmlns:w="http://schemas.openxmlformats.org/wordprocessingml/2006/main" xmlns:w14="http://schemas.microsoft.com/office/word/2010/wordml" xmlns:w15="http://schemas.microsoft.com/office/word/2012/wordml" xmlns:wpg="http://schemas.microsoft.com/office/word/2010/wordprocessingGroup" xmlns:wpi="http://schemas.microsoft.com/office/word/2010/wordprocessingInk" xmlns:wne="http://schemas.microsoft.com/office/word/2006/wordml" xmlns:wps="http://schemas.microsoft.com/office/word/2010/wordprocessingShape" mc:Ignorable="w14 w15 wp14">
+<w:endnotes xmlns:wpc="http://schemas.microsoft.com/office/word/2010/wordprocessingCanvas" xmlns:mc="http://schemas.openxmlformats.org/markup-compatibility/2006" xmlns:o="urn:schemas-microsoft-com:office:office" xmlns:r="http://schemas.openxmlformats.org/officeDocument/2006/relationships" xmlns:m="http://schemas.openxmlformats.org/officeDocument/2006/math" xmlns:v="urn:schemas-microsoft-com:vml" xmlns:wp14="http://schemas.microsoft.com/office/word/2010/wordprocessingDrawing" xmlns:wp="http://schemas.openxmlformats.org/drawingml/2006/wordprocessingDrawing" xmlns:w10="urn:schemas-microsoft-com:office:word" xmlns:w="http://schemas.openxmlformats.org/wordprocessingml/2006/main" xmlns:w14="http://schemas.microsoft.com/office/word/2010/wordml" xmlns:wpg="http://schemas.microsoft.com/office/word/2010/wordprocessingGroup" xmlns:wpi="http://schemas.microsoft.com/office/word/2010/wordprocessingInk" xmlns:wne="http://schemas.microsoft.com/office/word/2006/wordml" xmlns:wps="http://schemas.microsoft.com/office/word/2010/wordprocessingShape" mc:Ignorable="w14 wp14">
   <w:endnote w:type="separator" w:id="-1">
     <w:p>
       <w:r>
@@ -21692,7 +22318,7 @@
 </file>
 
 <file path=word/footer1.xml><?xml version="1.0" encoding="utf-8"?>
-<w:ftr xmlns:wpc="http://schemas.microsoft.com/office/word/2010/wordprocessingCanvas" xmlns:mc="http://schemas.openxmlformats.org/markup-compatibility/2006" xmlns:o="urn:schemas-microsoft-com:office:office" xmlns:r="http://schemas.openxmlformats.org/officeDocument/2006/relationships" xmlns:m="http://schemas.openxmlformats.org/officeDocument/2006/math" xmlns:v="urn:schemas-microsoft-com:vml" xmlns:wp14="http://schemas.microsoft.com/office/word/2010/wordprocessingDrawing" xmlns:wp="http://schemas.openxmlformats.org/drawingml/2006/wordprocessingDrawing" xmlns:w10="urn:schemas-microsoft-com:office:word" xmlns:w="http://schemas.openxmlformats.org/wordprocessingml/2006/main" xmlns:w14="http://schemas.microsoft.com/office/word/2010/wordml" xmlns:w15="http://schemas.microsoft.com/office/word/2012/wordml" xmlns:wpg="http://schemas.microsoft.com/office/word/2010/wordprocessingGroup" xmlns:wpi="http://schemas.microsoft.com/office/word/2010/wordprocessingInk" xmlns:wne="http://schemas.microsoft.com/office/word/2006/wordml" xmlns:wps="http://schemas.microsoft.com/office/word/2010/wordprocessingShape" mc:Ignorable="w14 w15 wp14">
+<w:ftr xmlns:wpc="http://schemas.microsoft.com/office/word/2010/wordprocessingCanvas" xmlns:mc="http://schemas.openxmlformats.org/markup-compatibility/2006" xmlns:o="urn:schemas-microsoft-com:office:office" xmlns:r="http://schemas.openxmlformats.org/officeDocument/2006/relationships" xmlns:m="http://schemas.openxmlformats.org/officeDocument/2006/math" xmlns:v="urn:schemas-microsoft-com:vml" xmlns:wp14="http://schemas.microsoft.com/office/word/2010/wordprocessingDrawing" xmlns:wp="http://schemas.openxmlformats.org/drawingml/2006/wordprocessingDrawing" xmlns:w10="urn:schemas-microsoft-com:office:word" xmlns:w="http://schemas.openxmlformats.org/wordprocessingml/2006/main" xmlns:w14="http://schemas.microsoft.com/office/word/2010/wordml" xmlns:wpg="http://schemas.microsoft.com/office/word/2010/wordprocessingGroup" xmlns:wpi="http://schemas.microsoft.com/office/word/2010/wordprocessingInk" xmlns:wne="http://schemas.microsoft.com/office/word/2006/wordml" xmlns:wps="http://schemas.microsoft.com/office/word/2010/wordprocessingShape" mc:Ignorable="w14 wp14">
   <w:p>
     <w:pPr>
       <w:pStyle w:val="Footer"/>
@@ -21711,7 +22337,7 @@
       <w:rPr>
         <w:noProof/>
       </w:rPr>
-      <w:t>8</w:t>
+      <w:t>17</w:t>
     </w:r>
     <w:r>
       <w:rPr>
@@ -21724,7 +22350,7 @@
 </file>
 
 <file path=word/footnotes.xml><?xml version="1.0" encoding="utf-8"?>
-<w:footnotes xmlns:wpc="http://schemas.microsoft.com/office/word/2010/wordprocessingCanvas" xmlns:mc="http://schemas.openxmlformats.org/markup-compatibility/2006" xmlns:o="urn:schemas-microsoft-com:office:office" xmlns:r="http://schemas.openxmlformats.org/officeDocument/2006/relationships" xmlns:m="http://schemas.openxmlformats.org/officeDocument/2006/math" xmlns:v="urn:schemas-microsoft-com:vml" xmlns:wp14="http://schemas.microsoft.com/office/word/2010/wordprocessingDrawing" xmlns:wp="http://schemas.openxmlformats.org/drawingml/2006/wordprocessingDrawing" xmlns:w10="urn:schemas-microsoft-com:office:word" xmlns:w="http://schemas.openxmlformats.org/wordprocessingml/2006/main" xmlns:w14="http://schemas.microsoft.com/office/word/2010/wordml" xmlns:w15="http://schemas.microsoft.com/office/word/2012/wordml" xmlns:wpg="http://schemas.microsoft.com/office/word/2010/wordprocessingGroup" xmlns:wpi="http://schemas.microsoft.com/office/word/2010/wordprocessingInk" xmlns:wne="http://schemas.microsoft.com/office/word/2006/wordml" xmlns:wps="http://schemas.microsoft.com/office/word/2010/wordprocessingShape" mc:Ignorable="w14 w15 wp14">
+<w:footnotes xmlns:wpc="http://schemas.microsoft.com/office/word/2010/wordprocessingCanvas" xmlns:mc="http://schemas.openxmlformats.org/markup-compatibility/2006" xmlns:o="urn:schemas-microsoft-com:office:office" xmlns:r="http://schemas.openxmlformats.org/officeDocument/2006/relationships" xmlns:m="http://schemas.openxmlformats.org/officeDocument/2006/math" xmlns:v="urn:schemas-microsoft-com:vml" xmlns:wp14="http://schemas.microsoft.com/office/word/2010/wordprocessingDrawing" xmlns:wp="http://schemas.openxmlformats.org/drawingml/2006/wordprocessingDrawing" xmlns:w10="urn:schemas-microsoft-com:office:word" xmlns:w="http://schemas.openxmlformats.org/wordprocessingml/2006/main" xmlns:w14="http://schemas.microsoft.com/office/word/2010/wordml" xmlns:wpg="http://schemas.microsoft.com/office/word/2010/wordprocessingGroup" xmlns:wpi="http://schemas.microsoft.com/office/word/2010/wordprocessingInk" xmlns:wne="http://schemas.microsoft.com/office/word/2006/wordml" xmlns:wps="http://schemas.microsoft.com/office/word/2010/wordprocessingShape" mc:Ignorable="w14 wp14">
   <w:footnote w:type="separator" w:id="-1">
     <w:p>
       <w:r>
@@ -21743,8 +22369,121 @@
 </file>
 
 <file path=word/numbering.xml><?xml version="1.0" encoding="utf-8"?>
-<w:numbering xmlns:wpc="http://schemas.microsoft.com/office/word/2010/wordprocessingCanvas" xmlns:mc="http://schemas.openxmlformats.org/markup-compatibility/2006" xmlns:o="urn:schemas-microsoft-com:office:office" xmlns:r="http://schemas.openxmlformats.org/officeDocument/2006/relationships" xmlns:m="http://schemas.openxmlformats.org/officeDocument/2006/math" xmlns:v="urn:schemas-microsoft-com:vml" xmlns:wp14="http://schemas.microsoft.com/office/word/2010/wordprocessingDrawing" xmlns:wp="http://schemas.openxmlformats.org/drawingml/2006/wordprocessingDrawing" xmlns:w10="urn:schemas-microsoft-com:office:word" xmlns:w="http://schemas.openxmlformats.org/wordprocessingml/2006/main" xmlns:w14="http://schemas.microsoft.com/office/word/2010/wordml" xmlns:w15="http://schemas.microsoft.com/office/word/2012/wordml" xmlns:wpg="http://schemas.microsoft.com/office/word/2010/wordprocessingGroup" xmlns:wpi="http://schemas.microsoft.com/office/word/2010/wordprocessingInk" xmlns:wne="http://schemas.microsoft.com/office/word/2006/wordml" xmlns:wps="http://schemas.microsoft.com/office/word/2010/wordprocessingShape" mc:Ignorable="w14 w15 wp14">
+<w:numbering xmlns:wpc="http://schemas.microsoft.com/office/word/2010/wordprocessingCanvas" xmlns:mc="http://schemas.openxmlformats.org/markup-compatibility/2006" xmlns:o="urn:schemas-microsoft-com:office:office" xmlns:r="http://schemas.openxmlformats.org/officeDocument/2006/relationships" xmlns:m="http://schemas.openxmlformats.org/officeDocument/2006/math" xmlns:v="urn:schemas-microsoft-com:vml" xmlns:wp14="http://schemas.microsoft.com/office/word/2010/wordprocessingDrawing" xmlns:wp="http://schemas.openxmlformats.org/drawingml/2006/wordprocessingDrawing" xmlns:w10="urn:schemas-microsoft-com:office:word" xmlns:w="http://schemas.openxmlformats.org/wordprocessingml/2006/main" xmlns:w14="http://schemas.microsoft.com/office/word/2010/wordml" xmlns:wpg="http://schemas.microsoft.com/office/word/2010/wordprocessingGroup" xmlns:wpi="http://schemas.microsoft.com/office/word/2010/wordprocessingInk" xmlns:wne="http://schemas.microsoft.com/office/word/2006/wordml" xmlns:wps="http://schemas.microsoft.com/office/word/2010/wordprocessingShape" mc:Ignorable="w14 wp14">
   <w:abstractNum w:abstractNumId="0">
+    <w:nsid w:val="09EB20DA"/>
+    <w:multiLevelType w:val="hybridMultilevel"/>
+    <w:tmpl w:val="23467C66"/>
+    <w:lvl w:ilvl="0" w:tplc="042A0001">
+      <w:start w:val="1"/>
+      <w:numFmt w:val="bullet"/>
+      <w:lvlText w:val=""/>
+      <w:lvlJc w:val="left"/>
+      <w:pPr>
+        <w:ind w:left="2138" w:hanging="360"/>
+      </w:pPr>
+      <w:rPr>
+        <w:rFonts w:ascii="Symbol" w:hAnsi="Symbol" w:hint="default"/>
+      </w:rPr>
+    </w:lvl>
+    <w:lvl w:ilvl="1" w:tplc="042A0003" w:tentative="1">
+      <w:start w:val="1"/>
+      <w:numFmt w:val="bullet"/>
+      <w:lvlText w:val="o"/>
+      <w:lvlJc w:val="left"/>
+      <w:pPr>
+        <w:ind w:left="2858" w:hanging="360"/>
+      </w:pPr>
+      <w:rPr>
+        <w:rFonts w:ascii="Courier New" w:hAnsi="Courier New" w:cs="Courier New" w:hint="default"/>
+      </w:rPr>
+    </w:lvl>
+    <w:lvl w:ilvl="2" w:tplc="042A0005" w:tentative="1">
+      <w:start w:val="1"/>
+      <w:numFmt w:val="bullet"/>
+      <w:lvlText w:val=""/>
+      <w:lvlJc w:val="left"/>
+      <w:pPr>
+        <w:ind w:left="3578" w:hanging="360"/>
+      </w:pPr>
+      <w:rPr>
+        <w:rFonts w:ascii="Wingdings" w:hAnsi="Wingdings" w:hint="default"/>
+      </w:rPr>
+    </w:lvl>
+    <w:lvl w:ilvl="3" w:tplc="042A0001" w:tentative="1">
+      <w:start w:val="1"/>
+      <w:numFmt w:val="bullet"/>
+      <w:lvlText w:val=""/>
+      <w:lvlJc w:val="left"/>
+      <w:pPr>
+        <w:ind w:left="4298" w:hanging="360"/>
+      </w:pPr>
+      <w:rPr>
+        <w:rFonts w:ascii="Symbol" w:hAnsi="Symbol" w:hint="default"/>
+      </w:rPr>
+    </w:lvl>
+    <w:lvl w:ilvl="4" w:tplc="042A0003" w:tentative="1">
+      <w:start w:val="1"/>
+      <w:numFmt w:val="bullet"/>
+      <w:lvlText w:val="o"/>
+      <w:lvlJc w:val="left"/>
+      <w:pPr>
+        <w:ind w:left="5018" w:hanging="360"/>
+      </w:pPr>
+      <w:rPr>
+        <w:rFonts w:ascii="Courier New" w:hAnsi="Courier New" w:cs="Courier New" w:hint="default"/>
+      </w:rPr>
+    </w:lvl>
+    <w:lvl w:ilvl="5" w:tplc="042A0005" w:tentative="1">
+      <w:start w:val="1"/>
+      <w:numFmt w:val="bullet"/>
+      <w:lvlText w:val=""/>
+      <w:lvlJc w:val="left"/>
+      <w:pPr>
+        <w:ind w:left="5738" w:hanging="360"/>
+      </w:pPr>
+      <w:rPr>
+        <w:rFonts w:ascii="Wingdings" w:hAnsi="Wingdings" w:hint="default"/>
+      </w:rPr>
+    </w:lvl>
+    <w:lvl w:ilvl="6" w:tplc="042A0001" w:tentative="1">
+      <w:start w:val="1"/>
+      <w:numFmt w:val="bullet"/>
+      <w:lvlText w:val=""/>
+      <w:lvlJc w:val="left"/>
+      <w:pPr>
+        <w:ind w:left="6458" w:hanging="360"/>
+      </w:pPr>
+      <w:rPr>
+        <w:rFonts w:ascii="Symbol" w:hAnsi="Symbol" w:hint="default"/>
+      </w:rPr>
+    </w:lvl>
+    <w:lvl w:ilvl="7" w:tplc="042A0003" w:tentative="1">
+      <w:start w:val="1"/>
+      <w:numFmt w:val="bullet"/>
+      <w:lvlText w:val="o"/>
+      <w:lvlJc w:val="left"/>
+      <w:pPr>
+        <w:ind w:left="7178" w:hanging="360"/>
+      </w:pPr>
+      <w:rPr>
+        <w:rFonts w:ascii="Courier New" w:hAnsi="Courier New" w:cs="Courier New" w:hint="default"/>
+      </w:rPr>
+    </w:lvl>
+    <w:lvl w:ilvl="8" w:tplc="042A0005" w:tentative="1">
+      <w:start w:val="1"/>
+      <w:numFmt w:val="bullet"/>
+      <w:lvlText w:val=""/>
+      <w:lvlJc w:val="left"/>
+      <w:pPr>
+        <w:ind w:left="7898" w:hanging="360"/>
+      </w:pPr>
+      <w:rPr>
+        <w:rFonts w:ascii="Wingdings" w:hAnsi="Wingdings" w:hint="default"/>
+      </w:rPr>
+    </w:lvl>
+  </w:abstractNum>
+  <w:abstractNum w:abstractNumId="1">
     <w:nsid w:val="0A951BEE"/>
     <w:multiLevelType w:val="multilevel"/>
     <w:tmpl w:val="27CE71A8"/>
@@ -21873,7 +22612,120 @@
       </w:rPr>
     </w:lvl>
   </w:abstractNum>
-  <w:abstractNum w:abstractNumId="1">
+  <w:abstractNum w:abstractNumId="2">
+    <w:nsid w:val="0B3D5C90"/>
+    <w:multiLevelType w:val="hybridMultilevel"/>
+    <w:tmpl w:val="A34C222C"/>
+    <w:lvl w:ilvl="0" w:tplc="042A0001">
+      <w:start w:val="1"/>
+      <w:numFmt w:val="bullet"/>
+      <w:lvlText w:val=""/>
+      <w:lvlJc w:val="left"/>
+      <w:pPr>
+        <w:ind w:left="2138" w:hanging="360"/>
+      </w:pPr>
+      <w:rPr>
+        <w:rFonts w:ascii="Symbol" w:hAnsi="Symbol" w:hint="default"/>
+      </w:rPr>
+    </w:lvl>
+    <w:lvl w:ilvl="1" w:tplc="042A0003" w:tentative="1">
+      <w:start w:val="1"/>
+      <w:numFmt w:val="bullet"/>
+      <w:lvlText w:val="o"/>
+      <w:lvlJc w:val="left"/>
+      <w:pPr>
+        <w:ind w:left="2858" w:hanging="360"/>
+      </w:pPr>
+      <w:rPr>
+        <w:rFonts w:ascii="Courier New" w:hAnsi="Courier New" w:cs="Courier New" w:hint="default"/>
+      </w:rPr>
+    </w:lvl>
+    <w:lvl w:ilvl="2" w:tplc="042A0005" w:tentative="1">
+      <w:start w:val="1"/>
+      <w:numFmt w:val="bullet"/>
+      <w:lvlText w:val=""/>
+      <w:lvlJc w:val="left"/>
+      <w:pPr>
+        <w:ind w:left="3578" w:hanging="360"/>
+      </w:pPr>
+      <w:rPr>
+        <w:rFonts w:ascii="Wingdings" w:hAnsi="Wingdings" w:hint="default"/>
+      </w:rPr>
+    </w:lvl>
+    <w:lvl w:ilvl="3" w:tplc="042A0001" w:tentative="1">
+      <w:start w:val="1"/>
+      <w:numFmt w:val="bullet"/>
+      <w:lvlText w:val=""/>
+      <w:lvlJc w:val="left"/>
+      <w:pPr>
+        <w:ind w:left="4298" w:hanging="360"/>
+      </w:pPr>
+      <w:rPr>
+        <w:rFonts w:ascii="Symbol" w:hAnsi="Symbol" w:hint="default"/>
+      </w:rPr>
+    </w:lvl>
+    <w:lvl w:ilvl="4" w:tplc="042A0003" w:tentative="1">
+      <w:start w:val="1"/>
+      <w:numFmt w:val="bullet"/>
+      <w:lvlText w:val="o"/>
+      <w:lvlJc w:val="left"/>
+      <w:pPr>
+        <w:ind w:left="5018" w:hanging="360"/>
+      </w:pPr>
+      <w:rPr>
+        <w:rFonts w:ascii="Courier New" w:hAnsi="Courier New" w:cs="Courier New" w:hint="default"/>
+      </w:rPr>
+    </w:lvl>
+    <w:lvl w:ilvl="5" w:tplc="042A0005" w:tentative="1">
+      <w:start w:val="1"/>
+      <w:numFmt w:val="bullet"/>
+      <w:lvlText w:val=""/>
+      <w:lvlJc w:val="left"/>
+      <w:pPr>
+        <w:ind w:left="5738" w:hanging="360"/>
+      </w:pPr>
+      <w:rPr>
+        <w:rFonts w:ascii="Wingdings" w:hAnsi="Wingdings" w:hint="default"/>
+      </w:rPr>
+    </w:lvl>
+    <w:lvl w:ilvl="6" w:tplc="042A0001" w:tentative="1">
+      <w:start w:val="1"/>
+      <w:numFmt w:val="bullet"/>
+      <w:lvlText w:val=""/>
+      <w:lvlJc w:val="left"/>
+      <w:pPr>
+        <w:ind w:left="6458" w:hanging="360"/>
+      </w:pPr>
+      <w:rPr>
+        <w:rFonts w:ascii="Symbol" w:hAnsi="Symbol" w:hint="default"/>
+      </w:rPr>
+    </w:lvl>
+    <w:lvl w:ilvl="7" w:tplc="042A0003" w:tentative="1">
+      <w:start w:val="1"/>
+      <w:numFmt w:val="bullet"/>
+      <w:lvlText w:val="o"/>
+      <w:lvlJc w:val="left"/>
+      <w:pPr>
+        <w:ind w:left="7178" w:hanging="360"/>
+      </w:pPr>
+      <w:rPr>
+        <w:rFonts w:ascii="Courier New" w:hAnsi="Courier New" w:cs="Courier New" w:hint="default"/>
+      </w:rPr>
+    </w:lvl>
+    <w:lvl w:ilvl="8" w:tplc="042A0005" w:tentative="1">
+      <w:start w:val="1"/>
+      <w:numFmt w:val="bullet"/>
+      <w:lvlText w:val=""/>
+      <w:lvlJc w:val="left"/>
+      <w:pPr>
+        <w:ind w:left="7898" w:hanging="360"/>
+      </w:pPr>
+      <w:rPr>
+        <w:rFonts w:ascii="Wingdings" w:hAnsi="Wingdings" w:hint="default"/>
+      </w:rPr>
+    </w:lvl>
+  </w:abstractNum>
+  <w:abstractNum w:abstractNumId="3">
     <w:nsid w:val="12C07528"/>
     <w:multiLevelType w:val="hybridMultilevel"/>
     <w:tmpl w:val="5D9A7AF4"/>
@@ -21987,17 +22839,17 @@
       </w:rPr>
     </w:lvl>
   </w:abstractNum>
-  <w:abstractNum w:abstractNumId="2">
-    <w:nsid w:val="1B9E311A"/>
+  <w:abstractNum w:abstractNumId="4">
+    <w:nsid w:val="13803F31"/>
     <w:multiLevelType w:val="hybridMultilevel"/>
-    <w:tmpl w:val="F058EF2E"/>
-    <w:lvl w:ilvl="0" w:tplc="1194C488">
+    <w:tmpl w:val="FFA6282E"/>
+    <w:lvl w:ilvl="0" w:tplc="042A0001">
       <w:start w:val="1"/>
       <w:numFmt w:val="bullet"/>
-      <w:lvlText w:val=""/>
+      <w:lvlText w:val=""/>
       <w:lvlJc w:val="left"/>
       <w:pPr>
-        <w:ind w:left="1778" w:hanging="360"/>
+        <w:ind w:left="2138" w:hanging="360"/>
       </w:pPr>
       <w:rPr>
         <w:rFonts w:ascii="Symbol" w:hAnsi="Symbol" w:hint="default"/>
@@ -22009,7 +22861,7 @@
       <w:lvlText w:val="o"/>
       <w:lvlJc w:val="left"/>
       <w:pPr>
-        <w:ind w:left="2498" w:hanging="360"/>
+        <w:ind w:left="2858" w:hanging="360"/>
       </w:pPr>
       <w:rPr>
         <w:rFonts w:ascii="Courier New" w:hAnsi="Courier New" w:cs="Courier New" w:hint="default"/>
@@ -22021,7 +22873,7 @@
       <w:lvlText w:val=""/>
       <w:lvlJc w:val="left"/>
       <w:pPr>
-        <w:ind w:left="3218" w:hanging="360"/>
+        <w:ind w:left="3578" w:hanging="360"/>
       </w:pPr>
       <w:rPr>
         <w:rFonts w:ascii="Wingdings" w:hAnsi="Wingdings" w:hint="default"/>
@@ -22033,7 +22885,7 @@
       <w:lvlText w:val=""/>
       <w:lvlJc w:val="left"/>
       <w:pPr>
-        <w:ind w:left="3938" w:hanging="360"/>
+        <w:ind w:left="4298" w:hanging="360"/>
       </w:pPr>
       <w:rPr>
         <w:rFonts w:ascii="Symbol" w:hAnsi="Symbol" w:hint="default"/>
@@ -22045,7 +22897,7 @@
       <w:lvlText w:val="o"/>
       <w:lvlJc w:val="left"/>
       <w:pPr>
-        <w:ind w:left="4658" w:hanging="360"/>
+        <w:ind w:left="5018" w:hanging="360"/>
       </w:pPr>
       <w:rPr>
         <w:rFonts w:ascii="Courier New" w:hAnsi="Courier New" w:cs="Courier New" w:hint="default"/>
@@ -22057,7 +22909,7 @@
       <w:lvlText w:val=""/>
       <w:lvlJc w:val="left"/>
       <w:pPr>
-        <w:ind w:left="5378" w:hanging="360"/>
+        <w:ind w:left="5738" w:hanging="360"/>
       </w:pPr>
       <w:rPr>
         <w:rFonts w:ascii="Wingdings" w:hAnsi="Wingdings" w:hint="default"/>
@@ -22069,7 +22921,7 @@
       <w:lvlText w:val=""/>
       <w:lvlJc w:val="left"/>
       <w:pPr>
-        <w:ind w:left="6098" w:hanging="360"/>
+        <w:ind w:left="6458" w:hanging="360"/>
       </w:pPr>
       <w:rPr>
         <w:rFonts w:ascii="Symbol" w:hAnsi="Symbol" w:hint="default"/>
@@ -22081,7 +22933,7 @@
       <w:lvlText w:val="o"/>
       <w:lvlJc w:val="left"/>
       <w:pPr>
-        <w:ind w:left="6818" w:hanging="360"/>
+        <w:ind w:left="7178" w:hanging="360"/>
       </w:pPr>
       <w:rPr>
         <w:rFonts w:ascii="Courier New" w:hAnsi="Courier New" w:cs="Courier New" w:hint="default"/>
@@ -22093,14 +22945,240 @@
       <w:lvlText w:val=""/>
       <w:lvlJc w:val="left"/>
       <w:pPr>
-        <w:ind w:left="7538" w:hanging="360"/>
+        <w:ind w:left="7898" w:hanging="360"/>
       </w:pPr>
       <w:rPr>
         <w:rFonts w:ascii="Wingdings" w:hAnsi="Wingdings" w:hint="default"/>
       </w:rPr>
     </w:lvl>
   </w:abstractNum>
-  <w:abstractNum w:abstractNumId="3">
+  <w:abstractNum w:abstractNumId="5">
+    <w:nsid w:val="16D81F49"/>
+    <w:multiLevelType w:val="hybridMultilevel"/>
+    <w:tmpl w:val="E70A05DA"/>
+    <w:lvl w:ilvl="0" w:tplc="08090001">
+      <w:start w:val="1"/>
+      <w:numFmt w:val="bullet"/>
+      <w:lvlText w:val=""/>
+      <w:lvlJc w:val="left"/>
+      <w:pPr>
+        <w:ind w:left="1530" w:hanging="360"/>
+      </w:pPr>
+      <w:rPr>
+        <w:rFonts w:ascii="Symbol" w:hAnsi="Symbol" w:hint="default"/>
+      </w:rPr>
+    </w:lvl>
+    <w:lvl w:ilvl="1" w:tplc="08090003">
+      <w:start w:val="1"/>
+      <w:numFmt w:val="bullet"/>
+      <w:lvlText w:val="o"/>
+      <w:lvlJc w:val="left"/>
+      <w:pPr>
+        <w:ind w:left="2250" w:hanging="360"/>
+      </w:pPr>
+      <w:rPr>
+        <w:rFonts w:ascii="Courier New" w:hAnsi="Courier New" w:cs="Courier New" w:hint="default"/>
+      </w:rPr>
+    </w:lvl>
+    <w:lvl w:ilvl="2" w:tplc="08090005" w:tentative="1">
+      <w:start w:val="1"/>
+      <w:numFmt w:val="bullet"/>
+      <w:lvlText w:val=""/>
+      <w:lvlJc w:val="left"/>
+      <w:pPr>
+        <w:ind w:left="2970" w:hanging="360"/>
+      </w:pPr>
+      <w:rPr>
+        <w:rFonts w:ascii="Wingdings" w:hAnsi="Wingdings" w:hint="default"/>
+      </w:rPr>
+    </w:lvl>
+    <w:lvl w:ilvl="3" w:tplc="08090001" w:tentative="1">
+      <w:start w:val="1"/>
+      <w:numFmt w:val="bullet"/>
+      <w:lvlText w:val=""/>
+      <w:lvlJc w:val="left"/>
+      <w:pPr>
+        <w:ind w:left="3690" w:hanging="360"/>
+      </w:pPr>
+      <w:rPr>
+        <w:rFonts w:ascii="Symbol" w:hAnsi="Symbol" w:hint="default"/>
+      </w:rPr>
+    </w:lvl>
+    <w:lvl w:ilvl="4" w:tplc="08090003" w:tentative="1">
+      <w:start w:val="1"/>
+      <w:numFmt w:val="bullet"/>
+      <w:lvlText w:val="o"/>
+      <w:lvlJc w:val="left"/>
+      <w:pPr>
+        <w:ind w:left="4410" w:hanging="360"/>
+      </w:pPr>
+      <w:rPr>
+        <w:rFonts w:ascii="Courier New" w:hAnsi="Courier New" w:cs="Courier New" w:hint="default"/>
+      </w:rPr>
+    </w:lvl>
+    <w:lvl w:ilvl="5" w:tplc="08090005" w:tentative="1">
+      <w:start w:val="1"/>
+      <w:numFmt w:val="bullet"/>
+      <w:lvlText w:val=""/>
+      <w:lvlJc w:val="left"/>
+      <w:pPr>
+        <w:ind w:left="5130" w:hanging="360"/>
+      </w:pPr>
+      <w:rPr>
+        <w:rFonts w:ascii="Wingdings" w:hAnsi="Wingdings" w:hint="default"/>
+      </w:rPr>
+    </w:lvl>
+    <w:lvl w:ilvl="6" w:tplc="08090001" w:tentative="1">
+      <w:start w:val="1"/>
+      <w:numFmt w:val="bullet"/>
+      <w:lvlText w:val=""/>
+      <w:lvlJc w:val="left"/>
+      <w:pPr>
+        <w:ind w:left="5850" w:hanging="360"/>
+      </w:pPr>
+      <w:rPr>
+        <w:rFonts w:ascii="Symbol" w:hAnsi="Symbol" w:hint="default"/>
+      </w:rPr>
+    </w:lvl>
+    <w:lvl w:ilvl="7" w:tplc="08090003" w:tentative="1">
+      <w:start w:val="1"/>
+      <w:numFmt w:val="bullet"/>
+      <w:lvlText w:val="o"/>
+      <w:lvlJc w:val="left"/>
+      <w:pPr>
+        <w:ind w:left="6570" w:hanging="360"/>
+      </w:pPr>
+      <w:rPr>
+        <w:rFonts w:ascii="Courier New" w:hAnsi="Courier New" w:cs="Courier New" w:hint="default"/>
+      </w:rPr>
+    </w:lvl>
+    <w:lvl w:ilvl="8" w:tplc="08090005" w:tentative="1">
+      <w:start w:val="1"/>
+      <w:numFmt w:val="bullet"/>
+      <w:lvlText w:val=""/>
+      <w:lvlJc w:val="left"/>
+      <w:pPr>
+        <w:ind w:left="7290" w:hanging="360"/>
+      </w:pPr>
+      <w:rPr>
+        <w:rFonts w:ascii="Wingdings" w:hAnsi="Wingdings" w:hint="default"/>
+      </w:rPr>
+    </w:lvl>
+  </w:abstractNum>
+  <w:abstractNum w:abstractNumId="6">
+    <w:nsid w:val="1B9E311A"/>
+    <w:multiLevelType w:val="hybridMultilevel"/>
+    <w:tmpl w:val="F058EF2E"/>
+    <w:lvl w:ilvl="0" w:tplc="1194C488">
+      <w:start w:val="1"/>
+      <w:numFmt w:val="bullet"/>
+      <w:lvlText w:val=""/>
+      <w:lvlJc w:val="left"/>
+      <w:pPr>
+        <w:ind w:left="1778" w:hanging="360"/>
+      </w:pPr>
+      <w:rPr>
+        <w:rFonts w:ascii="Symbol" w:hAnsi="Symbol" w:hint="default"/>
+      </w:rPr>
+    </w:lvl>
+    <w:lvl w:ilvl="1" w:tplc="042A0003" w:tentative="1">
+      <w:start w:val="1"/>
+      <w:numFmt w:val="bullet"/>
+      <w:lvlText w:val="o"/>
+      <w:lvlJc w:val="left"/>
+      <w:pPr>
+        <w:ind w:left="2498" w:hanging="360"/>
+      </w:pPr>
+      <w:rPr>
+        <w:rFonts w:ascii="Courier New" w:hAnsi="Courier New" w:cs="Courier New" w:hint="default"/>
+      </w:rPr>
+    </w:lvl>
+    <w:lvl w:ilvl="2" w:tplc="042A0005" w:tentative="1">
+      <w:start w:val="1"/>
+      <w:numFmt w:val="bullet"/>
+      <w:lvlText w:val=""/>
+      <w:lvlJc w:val="left"/>
+      <w:pPr>
+        <w:ind w:left="3218" w:hanging="360"/>
+      </w:pPr>
+      <w:rPr>
+        <w:rFonts w:ascii="Wingdings" w:hAnsi="Wingdings" w:hint="default"/>
+      </w:rPr>
+    </w:lvl>
+    <w:lvl w:ilvl="3" w:tplc="042A0001" w:tentative="1">
+      <w:start w:val="1"/>
+      <w:numFmt w:val="bullet"/>
+      <w:lvlText w:val=""/>
+      <w:lvlJc w:val="left"/>
+      <w:pPr>
+        <w:ind w:left="3938" w:hanging="360"/>
+      </w:pPr>
+      <w:rPr>
+        <w:rFonts w:ascii="Symbol" w:hAnsi="Symbol" w:hint="default"/>
+      </w:rPr>
+    </w:lvl>
+    <w:lvl w:ilvl="4" w:tplc="042A0003" w:tentative="1">
+      <w:start w:val="1"/>
+      <w:numFmt w:val="bullet"/>
+      <w:lvlText w:val="o"/>
+      <w:lvlJc w:val="left"/>
+      <w:pPr>
+        <w:ind w:left="4658" w:hanging="360"/>
+      </w:pPr>
+      <w:rPr>
+        <w:rFonts w:ascii="Courier New" w:hAnsi="Courier New" w:cs="Courier New" w:hint="default"/>
+      </w:rPr>
+    </w:lvl>
+    <w:lvl w:ilvl="5" w:tplc="042A0005" w:tentative="1">
+      <w:start w:val="1"/>
+      <w:numFmt w:val="bullet"/>
+      <w:lvlText w:val=""/>
+      <w:lvlJc w:val="left"/>
+      <w:pPr>
+        <w:ind w:left="5378" w:hanging="360"/>
+      </w:pPr>
+      <w:rPr>
+        <w:rFonts w:ascii="Wingdings" w:hAnsi="Wingdings" w:hint="default"/>
+      </w:rPr>
+    </w:lvl>
+    <w:lvl w:ilvl="6" w:tplc="042A0001" w:tentative="1">
+      <w:start w:val="1"/>
+      <w:numFmt w:val="bullet"/>
+      <w:lvlText w:val=""/>
+      <w:lvlJc w:val="left"/>
+      <w:pPr>
+        <w:ind w:left="6098" w:hanging="360"/>
+      </w:pPr>
+      <w:rPr>
+        <w:rFonts w:ascii="Symbol" w:hAnsi="Symbol" w:hint="default"/>
+      </w:rPr>
+    </w:lvl>
+    <w:lvl w:ilvl="7" w:tplc="042A0003" w:tentative="1">
+      <w:start w:val="1"/>
+      <w:numFmt w:val="bullet"/>
+      <w:lvlText w:val="o"/>
+      <w:lvlJc w:val="left"/>
+      <w:pPr>
+        <w:ind w:left="6818" w:hanging="360"/>
+      </w:pPr>
+      <w:rPr>
+        <w:rFonts w:ascii="Courier New" w:hAnsi="Courier New" w:cs="Courier New" w:hint="default"/>
+      </w:rPr>
+    </w:lvl>
+    <w:lvl w:ilvl="8" w:tplc="042A0005" w:tentative="1">
+      <w:start w:val="1"/>
+      <w:numFmt w:val="bullet"/>
+      <w:lvlText w:val=""/>
+      <w:lvlJc w:val="left"/>
+      <w:pPr>
+        <w:ind w:left="7538" w:hanging="360"/>
+      </w:pPr>
+      <w:rPr>
+        <w:rFonts w:ascii="Wingdings" w:hAnsi="Wingdings" w:hint="default"/>
+      </w:rPr>
+    </w:lvl>
+  </w:abstractNum>
+  <w:abstractNum w:abstractNumId="7">
     <w:nsid w:val="1BE60223"/>
     <w:multiLevelType w:val="hybridMultilevel"/>
     <w:tmpl w:val="9258C1F0"/>
@@ -22213,7 +23291,7 @@
       </w:rPr>
     </w:lvl>
   </w:abstractNum>
-  <w:abstractNum w:abstractNumId="4">
+  <w:abstractNum w:abstractNumId="8">
     <w:nsid w:val="23CD25B5"/>
     <w:multiLevelType w:val="multilevel"/>
     <w:tmpl w:val="042A001D"/>
@@ -22300,7 +23378,7 @@
       </w:pPr>
     </w:lvl>
   </w:abstractNum>
-  <w:abstractNum w:abstractNumId="5">
+  <w:abstractNum w:abstractNumId="9">
     <w:nsid w:val="24285867"/>
     <w:multiLevelType w:val="multilevel"/>
     <w:tmpl w:val="5CBE4500"/>
@@ -22423,7 +23501,7 @@
       </w:rPr>
     </w:lvl>
   </w:abstractNum>
-  <w:abstractNum w:abstractNumId="6">
+  <w:abstractNum w:abstractNumId="10">
     <w:nsid w:val="3DDC625C"/>
     <w:multiLevelType w:val="hybridMultilevel"/>
     <w:tmpl w:val="73982BB2"/>
@@ -22512,7 +23590,7 @@
       </w:pPr>
     </w:lvl>
   </w:abstractNum>
-  <w:abstractNum w:abstractNumId="7">
+  <w:abstractNum w:abstractNumId="11">
     <w:nsid w:val="41C56843"/>
     <w:multiLevelType w:val="hybridMultilevel"/>
     <w:tmpl w:val="2758BD7C"/>
@@ -22625,7 +23703,7 @@
       </w:rPr>
     </w:lvl>
   </w:abstractNum>
-  <w:abstractNum w:abstractNumId="8">
+  <w:abstractNum w:abstractNumId="12">
     <w:nsid w:val="45D37637"/>
     <w:multiLevelType w:val="hybridMultilevel"/>
     <w:tmpl w:val="70B6784A"/>
@@ -22738,7 +23816,7 @@
       </w:rPr>
     </w:lvl>
   </w:abstractNum>
-  <w:abstractNum w:abstractNumId="9">
+  <w:abstractNum w:abstractNumId="13">
     <w:nsid w:val="4CD97413"/>
     <w:multiLevelType w:val="hybridMultilevel"/>
     <w:tmpl w:val="53DC7E52"/>
@@ -22850,7 +23928,7 @@
       </w:rPr>
     </w:lvl>
   </w:abstractNum>
-  <w:abstractNum w:abstractNumId="10">
+  <w:abstractNum w:abstractNumId="14">
     <w:nsid w:val="4EB961AE"/>
     <w:multiLevelType w:val="multilevel"/>
     <w:tmpl w:val="5CBE4500"/>
@@ -22973,7 +24051,7 @@
       </w:rPr>
     </w:lvl>
   </w:abstractNum>
-  <w:abstractNum w:abstractNumId="11">
+  <w:abstractNum w:abstractNumId="15">
     <w:nsid w:val="55224A69"/>
     <w:multiLevelType w:val="multilevel"/>
     <w:tmpl w:val="042A001F"/>
@@ -23088,7 +24166,7 @@
       </w:rPr>
     </w:lvl>
   </w:abstractNum>
-  <w:abstractNum w:abstractNumId="12">
+  <w:abstractNum w:abstractNumId="16">
     <w:nsid w:val="5BB32B6D"/>
     <w:multiLevelType w:val="multilevel"/>
     <w:tmpl w:val="C15A3E56"/>
@@ -23210,7 +24288,7 @@
       </w:rPr>
     </w:lvl>
   </w:abstractNum>
-  <w:abstractNum w:abstractNumId="13">
+  <w:abstractNum w:abstractNumId="17">
     <w:nsid w:val="5E0C32C6"/>
     <w:multiLevelType w:val="hybridMultilevel"/>
     <w:tmpl w:val="200E37BE"/>
@@ -23324,7 +24402,7 @@
       </w:rPr>
     </w:lvl>
   </w:abstractNum>
-  <w:abstractNum w:abstractNumId="14">
+  <w:abstractNum w:abstractNumId="18">
     <w:nsid w:val="652620F8"/>
     <w:multiLevelType w:val="hybridMultilevel"/>
     <w:tmpl w:val="EA0EDB5E"/>
@@ -23437,7 +24515,7 @@
       </w:rPr>
     </w:lvl>
   </w:abstractNum>
-  <w:abstractNum w:abstractNumId="15">
+  <w:abstractNum w:abstractNumId="19">
     <w:nsid w:val="6B9D34DD"/>
     <w:multiLevelType w:val="hybridMultilevel"/>
     <w:tmpl w:val="EA5669A0"/>
@@ -23550,7 +24628,120 @@
       </w:rPr>
     </w:lvl>
   </w:abstractNum>
-  <w:abstractNum w:abstractNumId="16">
+  <w:abstractNum w:abstractNumId="20">
+    <w:nsid w:val="6F18424C"/>
+    <w:multiLevelType w:val="hybridMultilevel"/>
+    <w:tmpl w:val="33781368"/>
+    <w:lvl w:ilvl="0" w:tplc="042A0001">
+      <w:start w:val="1"/>
+      <w:numFmt w:val="bullet"/>
+      <w:lvlText w:val=""/>
+      <w:lvlJc w:val="left"/>
+      <w:pPr>
+        <w:ind w:left="2138" w:hanging="360"/>
+      </w:pPr>
+      <w:rPr>
+        <w:rFonts w:ascii="Symbol" w:hAnsi="Symbol" w:hint="default"/>
+      </w:rPr>
+    </w:lvl>
+    <w:lvl w:ilvl="1" w:tplc="042A0003" w:tentative="1">
+      <w:start w:val="1"/>
+      <w:numFmt w:val="bullet"/>
+      <w:lvlText w:val="o"/>
+      <w:lvlJc w:val="left"/>
+      <w:pPr>
+        <w:ind w:left="2858" w:hanging="360"/>
+      </w:pPr>
+      <w:rPr>
+        <w:rFonts w:ascii="Courier New" w:hAnsi="Courier New" w:cs="Courier New" w:hint="default"/>
+      </w:rPr>
+    </w:lvl>
+    <w:lvl w:ilvl="2" w:tplc="042A0005" w:tentative="1">
+      <w:start w:val="1"/>
+      <w:numFmt w:val="bullet"/>
+      <w:lvlText w:val=""/>
+      <w:lvlJc w:val="left"/>
+      <w:pPr>
+        <w:ind w:left="3578" w:hanging="360"/>
+      </w:pPr>
+      <w:rPr>
+        <w:rFonts w:ascii="Wingdings" w:hAnsi="Wingdings" w:hint="default"/>
+      </w:rPr>
+    </w:lvl>
+    <w:lvl w:ilvl="3" w:tplc="042A0001" w:tentative="1">
+      <w:start w:val="1"/>
+      <w:numFmt w:val="bullet"/>
+      <w:lvlText w:val=""/>
+      <w:lvlJc w:val="left"/>
+      <w:pPr>
+        <w:ind w:left="4298" w:hanging="360"/>
+      </w:pPr>
+      <w:rPr>
+        <w:rFonts w:ascii="Symbol" w:hAnsi="Symbol" w:hint="default"/>
+      </w:rPr>
+    </w:lvl>
+    <w:lvl w:ilvl="4" w:tplc="042A0003" w:tentative="1">
+      <w:start w:val="1"/>
+      <w:numFmt w:val="bullet"/>
+      <w:lvlText w:val="o"/>
+      <w:lvlJc w:val="left"/>
+      <w:pPr>
+        <w:ind w:left="5018" w:hanging="360"/>
+      </w:pPr>
+      <w:rPr>
+        <w:rFonts w:ascii="Courier New" w:hAnsi="Courier New" w:cs="Courier New" w:hint="default"/>
+      </w:rPr>
+    </w:lvl>
+    <w:lvl w:ilvl="5" w:tplc="042A0005" w:tentative="1">
+      <w:start w:val="1"/>
+      <w:numFmt w:val="bullet"/>
+      <w:lvlText w:val=""/>
+      <w:lvlJc w:val="left"/>
+      <w:pPr>
+        <w:ind w:left="5738" w:hanging="360"/>
+      </w:pPr>
+      <w:rPr>
+        <w:rFonts w:ascii="Wingdings" w:hAnsi="Wingdings" w:hint="default"/>
+      </w:rPr>
+    </w:lvl>
+    <w:lvl w:ilvl="6" w:tplc="042A0001" w:tentative="1">
+      <w:start w:val="1"/>
+      <w:numFmt w:val="bullet"/>
+      <w:lvlText w:val=""/>
+      <w:lvlJc w:val="left"/>
+      <w:pPr>
+        <w:ind w:left="6458" w:hanging="360"/>
+      </w:pPr>
+      <w:rPr>
+        <w:rFonts w:ascii="Symbol" w:hAnsi="Symbol" w:hint="default"/>
+      </w:rPr>
+    </w:lvl>
+    <w:lvl w:ilvl="7" w:tplc="042A0003" w:tentative="1">
+      <w:start w:val="1"/>
+      <w:numFmt w:val="bullet"/>
+      <w:lvlText w:val="o"/>
+      <w:lvlJc w:val="left"/>
+      <w:pPr>
+        <w:ind w:left="7178" w:hanging="360"/>
+      </w:pPr>
+      <w:rPr>
+        <w:rFonts w:ascii="Courier New" w:hAnsi="Courier New" w:cs="Courier New" w:hint="default"/>
+      </w:rPr>
+    </w:lvl>
+    <w:lvl w:ilvl="8" w:tplc="042A0005" w:tentative="1">
+      <w:start w:val="1"/>
+      <w:numFmt w:val="bullet"/>
+      <w:lvlText w:val=""/>
+      <w:lvlJc w:val="left"/>
+      <w:pPr>
+        <w:ind w:left="7898" w:hanging="360"/>
+      </w:pPr>
+      <w:rPr>
+        <w:rFonts w:ascii="Wingdings" w:hAnsi="Wingdings" w:hint="default"/>
+      </w:rPr>
+    </w:lvl>
+  </w:abstractNum>
+  <w:abstractNum w:abstractNumId="21">
     <w:nsid w:val="700414B8"/>
     <w:multiLevelType w:val="multilevel"/>
     <w:tmpl w:val="3A00980A"/>
@@ -23672,7 +24863,7 @@
       </w:rPr>
     </w:lvl>
   </w:abstractNum>
-  <w:abstractNum w:abstractNumId="17">
+  <w:abstractNum w:abstractNumId="22">
     <w:nsid w:val="70CF00C0"/>
     <w:multiLevelType w:val="multilevel"/>
     <w:tmpl w:val="042A001D"/>
@@ -23759,7 +24950,7 @@
       </w:pPr>
     </w:lvl>
   </w:abstractNum>
-  <w:abstractNum w:abstractNumId="18">
+  <w:abstractNum w:abstractNumId="23">
     <w:nsid w:val="7452303E"/>
     <w:multiLevelType w:val="hybridMultilevel"/>
     <w:tmpl w:val="D3A86558"/>
@@ -23848,7 +25039,120 @@
       </w:pPr>
     </w:lvl>
   </w:abstractNum>
-  <w:abstractNum w:abstractNumId="19">
+  <w:abstractNum w:abstractNumId="24">
+    <w:nsid w:val="7E4612F2"/>
+    <w:multiLevelType w:val="hybridMultilevel"/>
+    <w:tmpl w:val="09D47A9E"/>
+    <w:lvl w:ilvl="0" w:tplc="042A0001">
+      <w:start w:val="1"/>
+      <w:numFmt w:val="bullet"/>
+      <w:lvlText w:val=""/>
+      <w:lvlJc w:val="left"/>
+      <w:pPr>
+        <w:ind w:left="2138" w:hanging="360"/>
+      </w:pPr>
+      <w:rPr>
+        <w:rFonts w:ascii="Symbol" w:hAnsi="Symbol" w:hint="default"/>
+      </w:rPr>
+    </w:lvl>
+    <w:lvl w:ilvl="1" w:tplc="042A0003" w:tentative="1">
+      <w:start w:val="1"/>
+      <w:numFmt w:val="bullet"/>
+      <w:lvlText w:val="o"/>
+      <w:lvlJc w:val="left"/>
+      <w:pPr>
+        <w:ind w:left="2858" w:hanging="360"/>
+      </w:pPr>
+      <w:rPr>
+        <w:rFonts w:ascii="Courier New" w:hAnsi="Courier New" w:cs="Courier New" w:hint="default"/>
+      </w:rPr>
+    </w:lvl>
+    <w:lvl w:ilvl="2" w:tplc="042A0005" w:tentative="1">
+      <w:start w:val="1"/>
+      <w:numFmt w:val="bullet"/>
+      <w:lvlText w:val=""/>
+      <w:lvlJc w:val="left"/>
+      <w:pPr>
+        <w:ind w:left="3578" w:hanging="360"/>
+      </w:pPr>
+      <w:rPr>
+        <w:rFonts w:ascii="Wingdings" w:hAnsi="Wingdings" w:hint="default"/>
+      </w:rPr>
+    </w:lvl>
+    <w:lvl w:ilvl="3" w:tplc="042A0001" w:tentative="1">
+      <w:start w:val="1"/>
+      <w:numFmt w:val="bullet"/>
+      <w:lvlText w:val=""/>
+      <w:lvlJc w:val="left"/>
+      <w:pPr>
+        <w:ind w:left="4298" w:hanging="360"/>
+      </w:pPr>
+      <w:rPr>
+        <w:rFonts w:ascii="Symbol" w:hAnsi="Symbol" w:hint="default"/>
+      </w:rPr>
+    </w:lvl>
+    <w:lvl w:ilvl="4" w:tplc="042A0003" w:tentative="1">
+      <w:start w:val="1"/>
+      <w:numFmt w:val="bullet"/>
+      <w:lvlText w:val="o"/>
+      <w:lvlJc w:val="left"/>
+      <w:pPr>
+        <w:ind w:left="5018" w:hanging="360"/>
+      </w:pPr>
+      <w:rPr>
+        <w:rFonts w:ascii="Courier New" w:hAnsi="Courier New" w:cs="Courier New" w:hint="default"/>
+      </w:rPr>
+    </w:lvl>
+    <w:lvl w:ilvl="5" w:tplc="042A0005" w:tentative="1">
+      <w:start w:val="1"/>
+      <w:numFmt w:val="bullet"/>
+      <w:lvlText w:val=""/>
+      <w:lvlJc w:val="left"/>
+      <w:pPr>
+        <w:ind w:left="5738" w:hanging="360"/>
+      </w:pPr>
+      <w:rPr>
+        <w:rFonts w:ascii="Wingdings" w:hAnsi="Wingdings" w:hint="default"/>
+      </w:rPr>
+    </w:lvl>
+    <w:lvl w:ilvl="6" w:tplc="042A0001" w:tentative="1">
+      <w:start w:val="1"/>
+      <w:numFmt w:val="bullet"/>
+      <w:lvlText w:val=""/>
+      <w:lvlJc w:val="left"/>
+      <w:pPr>
+        <w:ind w:left="6458" w:hanging="360"/>
+      </w:pPr>
+      <w:rPr>
+        <w:rFonts w:ascii="Symbol" w:hAnsi="Symbol" w:hint="default"/>
+      </w:rPr>
+    </w:lvl>
+    <w:lvl w:ilvl="7" w:tplc="042A0003" w:tentative="1">
+      <w:start w:val="1"/>
+      <w:numFmt w:val="bullet"/>
+      <w:lvlText w:val="o"/>
+      <w:lvlJc w:val="left"/>
+      <w:pPr>
+        <w:ind w:left="7178" w:hanging="360"/>
+      </w:pPr>
+      <w:rPr>
+        <w:rFonts w:ascii="Courier New" w:hAnsi="Courier New" w:cs="Courier New" w:hint="default"/>
+      </w:rPr>
+    </w:lvl>
+    <w:lvl w:ilvl="8" w:tplc="042A0005" w:tentative="1">
+      <w:start w:val="1"/>
+      <w:numFmt w:val="bullet"/>
+      <w:lvlText w:val=""/>
+      <w:lvlJc w:val="left"/>
+      <w:pPr>
+        <w:ind w:left="7898" w:hanging="360"/>
+      </w:pPr>
+      <w:rPr>
+        <w:rFonts w:ascii="Wingdings" w:hAnsi="Wingdings" w:hint="default"/>
+      </w:rPr>
+    </w:lvl>
+  </w:abstractNum>
+  <w:abstractNum w:abstractNumId="25">
     <w:nsid w:val="7E862CA1"/>
     <w:multiLevelType w:val="hybridMultilevel"/>
     <w:tmpl w:val="B08C7590"/>
@@ -23962,71 +25266,89 @@
     </w:lvl>
   </w:abstractNum>
   <w:num w:numId="1">
+    <w:abstractNumId w:val="25"/>
+  </w:num>
+  <w:num w:numId="2">
     <w:abstractNumId w:val="19"/>
   </w:num>
-  <w:num w:numId="2">
+  <w:num w:numId="3">
+    <w:abstractNumId w:val="6"/>
+  </w:num>
+  <w:num w:numId="4">
+    <w:abstractNumId w:val="16"/>
+  </w:num>
+  <w:num w:numId="5">
     <w:abstractNumId w:val="15"/>
   </w:num>
-  <w:num w:numId="3">
+  <w:num w:numId="6">
+    <w:abstractNumId w:val="8"/>
+  </w:num>
+  <w:num w:numId="7">
+    <w:abstractNumId w:val="22"/>
+  </w:num>
+  <w:num w:numId="8">
+    <w:abstractNumId w:val="10"/>
+  </w:num>
+  <w:num w:numId="9">
+    <w:abstractNumId w:val="23"/>
+  </w:num>
+  <w:num w:numId="10">
+    <w:abstractNumId w:val="21"/>
+  </w:num>
+  <w:num w:numId="11">
+    <w:abstractNumId w:val="13"/>
+  </w:num>
+  <w:num w:numId="12">
+    <w:abstractNumId w:val="1"/>
+  </w:num>
+  <w:num w:numId="13">
+    <w:abstractNumId w:val="17"/>
+  </w:num>
+  <w:num w:numId="14">
+    <w:abstractNumId w:val="11"/>
+  </w:num>
+  <w:num w:numId="15">
+    <w:abstractNumId w:val="3"/>
+  </w:num>
+  <w:num w:numId="16">
+    <w:abstractNumId w:val="9"/>
+  </w:num>
+  <w:num w:numId="17">
+    <w:abstractNumId w:val="14"/>
+  </w:num>
+  <w:num w:numId="18">
+    <w:abstractNumId w:val="7"/>
+  </w:num>
+  <w:num w:numId="19">
+    <w:abstractNumId w:val="18"/>
+  </w:num>
+  <w:num w:numId="20">
+    <w:abstractNumId w:val="12"/>
+  </w:num>
+  <w:num w:numId="21">
+    <w:abstractNumId w:val="4"/>
+  </w:num>
+  <w:num w:numId="22">
+    <w:abstractNumId w:val="0"/>
+  </w:num>
+  <w:num w:numId="23">
+    <w:abstractNumId w:val="20"/>
+  </w:num>
+  <w:num w:numId="24">
+    <w:abstractNumId w:val="24"/>
+  </w:num>
+  <w:num w:numId="25">
     <w:abstractNumId w:val="2"/>
   </w:num>
-  <w:num w:numId="4">
-    <w:abstractNumId w:val="12"/>
-  </w:num>
-  <w:num w:numId="5">
-    <w:abstractNumId w:val="11"/>
-  </w:num>
-  <w:num w:numId="6">
-    <w:abstractNumId w:val="4"/>
-  </w:num>
-  <w:num w:numId="7">
-    <w:abstractNumId w:val="17"/>
-  </w:num>
-  <w:num w:numId="8">
-    <w:abstractNumId w:val="6"/>
-  </w:num>
-  <w:num w:numId="9">
-    <w:abstractNumId w:val="18"/>
-  </w:num>
-  <w:num w:numId="10">
-    <w:abstractNumId w:val="16"/>
-  </w:num>
-  <w:num w:numId="11">
-    <w:abstractNumId w:val="9"/>
-  </w:num>
-  <w:num w:numId="12">
-    <w:abstractNumId w:val="0"/>
-  </w:num>
-  <w:num w:numId="13">
-    <w:abstractNumId w:val="13"/>
-  </w:num>
-  <w:num w:numId="14">
-    <w:abstractNumId w:val="7"/>
-  </w:num>
-  <w:num w:numId="15">
-    <w:abstractNumId w:val="1"/>
-  </w:num>
-  <w:num w:numId="16">
+  <w:num w:numId="26">
     <w:abstractNumId w:val="5"/>
-  </w:num>
-  <w:num w:numId="17">
-    <w:abstractNumId w:val="10"/>
-  </w:num>
-  <w:num w:numId="18">
-    <w:abstractNumId w:val="3"/>
-  </w:num>
-  <w:num w:numId="19">
-    <w:abstractNumId w:val="14"/>
-  </w:num>
-  <w:num w:numId="20">
-    <w:abstractNumId w:val="8"/>
   </w:num>
   <w:numIdMacAtCleanup w:val="10"/>
 </w:numbering>
 </file>
 
 <file path=word/styles.xml><?xml version="1.0" encoding="utf-8"?>
-<w:styles xmlns:mc="http://schemas.openxmlformats.org/markup-compatibility/2006" xmlns:r="http://schemas.openxmlformats.org/officeDocument/2006/relationships" xmlns:w="http://schemas.openxmlformats.org/wordprocessingml/2006/main" xmlns:w14="http://schemas.microsoft.com/office/word/2010/wordml" xmlns:w15="http://schemas.microsoft.com/office/word/2012/wordml" mc:Ignorable="w14 w15">
+<w:styles xmlns:mc="http://schemas.openxmlformats.org/markup-compatibility/2006" xmlns:r="http://schemas.openxmlformats.org/officeDocument/2006/relationships" xmlns:w="http://schemas.openxmlformats.org/wordprocessingml/2006/main" xmlns:w14="http://schemas.microsoft.com/office/word/2010/wordml" mc:Ignorable="w14">
   <w:docDefaults>
     <w:rPrDefault>
       <w:rPr>
@@ -24038,378 +25360,144 @@
     </w:rPrDefault>
     <w:pPrDefault/>
   </w:docDefaults>
-  <w:latentStyles w:defLockedState="0" w:defUIPriority="99" w:defSemiHidden="0" w:defUnhideWhenUsed="0" w:defQFormat="0" w:count="371">
-    <w:lsdException w:name="Normal" w:uiPriority="0" w:qFormat="1"/>
-    <w:lsdException w:name="heading 1" w:uiPriority="0" w:qFormat="1"/>
-    <w:lsdException w:name="heading 2" w:semiHidden="1" w:uiPriority="0" w:unhideWhenUsed="1"/>
-    <w:lsdException w:name="heading 3" w:semiHidden="1" w:uiPriority="0" w:unhideWhenUsed="1" w:qFormat="1"/>
-    <w:lsdException w:name="heading 4" w:semiHidden="1" w:uiPriority="9" w:unhideWhenUsed="1" w:qFormat="1"/>
-    <w:lsdException w:name="heading 5" w:semiHidden="1" w:uiPriority="9" w:unhideWhenUsed="1" w:qFormat="1"/>
-    <w:lsdException w:name="heading 6" w:semiHidden="1" w:uiPriority="9" w:unhideWhenUsed="1" w:qFormat="1"/>
-    <w:lsdException w:name="heading 7" w:semiHidden="1" w:uiPriority="9" w:unhideWhenUsed="1" w:qFormat="1"/>
-    <w:lsdException w:name="heading 8" w:semiHidden="1" w:uiPriority="9" w:unhideWhenUsed="1" w:qFormat="1"/>
-    <w:lsdException w:name="heading 9" w:semiHidden="1" w:uiPriority="9" w:unhideWhenUsed="1" w:qFormat="1"/>
-    <w:lsdException w:name="index 1" w:semiHidden="1" w:unhideWhenUsed="1"/>
-    <w:lsdException w:name="index 2" w:semiHidden="1" w:unhideWhenUsed="1"/>
-    <w:lsdException w:name="index 3" w:semiHidden="1" w:unhideWhenUsed="1"/>
-    <w:lsdException w:name="index 4" w:semiHidden="1" w:unhideWhenUsed="1"/>
-    <w:lsdException w:name="index 5" w:semiHidden="1" w:unhideWhenUsed="1"/>
-    <w:lsdException w:name="index 6" w:semiHidden="1" w:unhideWhenUsed="1"/>
-    <w:lsdException w:name="index 7" w:semiHidden="1" w:unhideWhenUsed="1"/>
-    <w:lsdException w:name="index 8" w:semiHidden="1" w:unhideWhenUsed="1"/>
-    <w:lsdException w:name="index 9" w:semiHidden="1" w:unhideWhenUsed="1"/>
-    <w:lsdException w:name="toc 1" w:semiHidden="1" w:uiPriority="39" w:unhideWhenUsed="1" w:qFormat="1"/>
-    <w:lsdException w:name="toc 2" w:semiHidden="1" w:uiPriority="39" w:unhideWhenUsed="1" w:qFormat="1"/>
-    <w:lsdException w:name="toc 3" w:semiHidden="1" w:uiPriority="39" w:unhideWhenUsed="1" w:qFormat="1"/>
-    <w:lsdException w:name="toc 4" w:semiHidden="1" w:uiPriority="39" w:unhideWhenUsed="1"/>
-    <w:lsdException w:name="toc 5" w:semiHidden="1" w:uiPriority="39" w:unhideWhenUsed="1"/>
-    <w:lsdException w:name="toc 6" w:semiHidden="1" w:uiPriority="39" w:unhideWhenUsed="1"/>
-    <w:lsdException w:name="toc 7" w:semiHidden="1" w:uiPriority="39" w:unhideWhenUsed="1"/>
-    <w:lsdException w:name="toc 8" w:semiHidden="1" w:uiPriority="39" w:unhideWhenUsed="1"/>
-    <w:lsdException w:name="toc 9" w:semiHidden="1" w:uiPriority="39" w:unhideWhenUsed="1"/>
-    <w:lsdException w:name="Normal Indent" w:semiHidden="1" w:unhideWhenUsed="1"/>
-    <w:lsdException w:name="footnote text" w:semiHidden="1" w:unhideWhenUsed="1"/>
-    <w:lsdException w:name="annotation text" w:semiHidden="1" w:unhideWhenUsed="1"/>
-    <w:lsdException w:name="header" w:semiHidden="1" w:unhideWhenUsed="1"/>
-    <w:lsdException w:name="footer" w:semiHidden="1" w:unhideWhenUsed="1"/>
-    <w:lsdException w:name="index heading" w:semiHidden="1" w:unhideWhenUsed="1"/>
-    <w:lsdException w:name="caption" w:semiHidden="1" w:uiPriority="0" w:unhideWhenUsed="1" w:qFormat="1"/>
-    <w:lsdException w:name="table of figures" w:semiHidden="1" w:unhideWhenUsed="1"/>
-    <w:lsdException w:name="envelope address" w:semiHidden="1" w:unhideWhenUsed="1"/>
-    <w:lsdException w:name="envelope return" w:semiHidden="1" w:unhideWhenUsed="1"/>
-    <w:lsdException w:name="footnote reference" w:semiHidden="1" w:unhideWhenUsed="1"/>
-    <w:lsdException w:name="annotation reference" w:semiHidden="1" w:unhideWhenUsed="1"/>
-    <w:lsdException w:name="line number" w:semiHidden="1" w:unhideWhenUsed="1"/>
-    <w:lsdException w:name="page number" w:semiHidden="1" w:unhideWhenUsed="1"/>
-    <w:lsdException w:name="endnote reference" w:semiHidden="1" w:unhideWhenUsed="1"/>
-    <w:lsdException w:name="endnote text" w:semiHidden="1" w:unhideWhenUsed="1"/>
-    <w:lsdException w:name="table of authorities" w:semiHidden="1" w:unhideWhenUsed="1"/>
-    <w:lsdException w:name="macro" w:semiHidden="1" w:unhideWhenUsed="1"/>
-    <w:lsdException w:name="toa heading" w:semiHidden="1" w:unhideWhenUsed="1"/>
-    <w:lsdException w:name="List" w:semiHidden="1" w:unhideWhenUsed="1"/>
-    <w:lsdException w:name="List Bullet" w:semiHidden="1" w:unhideWhenUsed="1"/>
-    <w:lsdException w:name="List Number" w:semiHidden="1" w:unhideWhenUsed="1"/>
-    <w:lsdException w:name="List 2" w:semiHidden="1" w:unhideWhenUsed="1"/>
-    <w:lsdException w:name="List 3" w:semiHidden="1" w:unhideWhenUsed="1"/>
-    <w:lsdException w:name="List 4" w:semiHidden="1" w:unhideWhenUsed="1"/>
-    <w:lsdException w:name="List 5" w:semiHidden="1" w:unhideWhenUsed="1"/>
-    <w:lsdException w:name="List Bullet 2" w:semiHidden="1" w:unhideWhenUsed="1"/>
-    <w:lsdException w:name="List Bullet 3" w:semiHidden="1" w:unhideWhenUsed="1"/>
-    <w:lsdException w:name="List Bullet 4" w:semiHidden="1" w:unhideWhenUsed="1"/>
-    <w:lsdException w:name="List Bullet 5" w:semiHidden="1" w:unhideWhenUsed="1"/>
-    <w:lsdException w:name="List Number 2" w:semiHidden="1" w:unhideWhenUsed="1"/>
-    <w:lsdException w:name="List Number 3" w:semiHidden="1" w:unhideWhenUsed="1"/>
-    <w:lsdException w:name="List Number 4" w:semiHidden="1" w:unhideWhenUsed="1"/>
-    <w:lsdException w:name="List Number 5" w:semiHidden="1" w:unhideWhenUsed="1"/>
-    <w:lsdException w:name="Title" w:uiPriority="10" w:qFormat="1"/>
-    <w:lsdException w:name="Closing" w:semiHidden="1" w:unhideWhenUsed="1"/>
-    <w:lsdException w:name="Signature" w:semiHidden="1" w:unhideWhenUsed="1"/>
-    <w:lsdException w:name="Default Paragraph Font" w:semiHidden="1" w:uiPriority="1" w:unhideWhenUsed="1"/>
-    <w:lsdException w:name="Body Text" w:semiHidden="1" w:unhideWhenUsed="1"/>
-    <w:lsdException w:name="Body Text Indent" w:semiHidden="1" w:unhideWhenUsed="1"/>
-    <w:lsdException w:name="List Continue" w:semiHidden="1" w:unhideWhenUsed="1"/>
-    <w:lsdException w:name="List Continue 2" w:semiHidden="1" w:unhideWhenUsed="1"/>
-    <w:lsdException w:name="List Continue 3" w:semiHidden="1" w:unhideWhenUsed="1"/>
-    <w:lsdException w:name="List Continue 4" w:semiHidden="1" w:unhideWhenUsed="1"/>
-    <w:lsdException w:name="List Continue 5" w:semiHidden="1" w:unhideWhenUsed="1"/>
-    <w:lsdException w:name="Message Header" w:semiHidden="1" w:unhideWhenUsed="1"/>
-    <w:lsdException w:name="Subtitle" w:uiPriority="11" w:qFormat="1"/>
-    <w:lsdException w:name="Salutation" w:semiHidden="1" w:unhideWhenUsed="1"/>
-    <w:lsdException w:name="Date" w:semiHidden="1" w:unhideWhenUsed="1"/>
-    <w:lsdException w:name="Body Text First Indent" w:semiHidden="1" w:unhideWhenUsed="1"/>
-    <w:lsdException w:name="Body Text First Indent 2" w:semiHidden="1" w:unhideWhenUsed="1"/>
-    <w:lsdException w:name="Note Heading" w:semiHidden="1" w:unhideWhenUsed="1"/>
-    <w:lsdException w:name="Body Text 2" w:semiHidden="1" w:unhideWhenUsed="1"/>
-    <w:lsdException w:name="Body Text 3" w:semiHidden="1" w:unhideWhenUsed="1"/>
-    <w:lsdException w:name="Body Text Indent 2" w:semiHidden="1" w:unhideWhenUsed="1"/>
-    <w:lsdException w:name="Body Text Indent 3" w:semiHidden="1" w:unhideWhenUsed="1"/>
-    <w:lsdException w:name="Block Text" w:semiHidden="1" w:unhideWhenUsed="1"/>
-    <w:lsdException w:name="Hyperlink" w:semiHidden="1" w:unhideWhenUsed="1"/>
-    <w:lsdException w:name="FollowedHyperlink" w:semiHidden="1" w:unhideWhenUsed="1"/>
-    <w:lsdException w:name="Strong" w:uiPriority="22" w:qFormat="1"/>
-    <w:lsdException w:name="Emphasis" w:uiPriority="20" w:qFormat="1"/>
-    <w:lsdException w:name="Document Map" w:semiHidden="1" w:unhideWhenUsed="1"/>
-    <w:lsdException w:name="Plain Text" w:semiHidden="1" w:unhideWhenUsed="1"/>
-    <w:lsdException w:name="E-mail Signature" w:semiHidden="1" w:unhideWhenUsed="1"/>
-    <w:lsdException w:name="HTML Top of Form" w:semiHidden="1" w:unhideWhenUsed="1"/>
-    <w:lsdException w:name="HTML Bottom of Form" w:semiHidden="1" w:unhideWhenUsed="1"/>
-    <w:lsdException w:name="Normal (Web)" w:semiHidden="1" w:unhideWhenUsed="1"/>
-    <w:lsdException w:name="HTML Acronym" w:semiHidden="1" w:unhideWhenUsed="1"/>
-    <w:lsdException w:name="HTML Address" w:semiHidden="1" w:unhideWhenUsed="1"/>
-    <w:lsdException w:name="HTML Cite" w:semiHidden="1" w:unhideWhenUsed="1"/>
-    <w:lsdException w:name="HTML Code" w:semiHidden="1" w:unhideWhenUsed="1"/>
-    <w:lsdException w:name="HTML Definition" w:semiHidden="1" w:unhideWhenUsed="1"/>
-    <w:lsdException w:name="HTML Keyboard" w:semiHidden="1" w:unhideWhenUsed="1"/>
-    <w:lsdException w:name="HTML Preformatted" w:semiHidden="1" w:unhideWhenUsed="1"/>
-    <w:lsdException w:name="HTML Sample" w:semiHidden="1" w:unhideWhenUsed="1"/>
-    <w:lsdException w:name="HTML Typewriter" w:semiHidden="1" w:unhideWhenUsed="1"/>
-    <w:lsdException w:name="HTML Variable" w:semiHidden="1" w:unhideWhenUsed="1"/>
-    <w:lsdException w:name="Normal Table" w:semiHidden="1" w:unhideWhenUsed="1"/>
-    <w:lsdException w:name="annotation subject" w:semiHidden="1" w:unhideWhenUsed="1"/>
-    <w:lsdException w:name="No List" w:semiHidden="1" w:unhideWhenUsed="1"/>
-    <w:lsdException w:name="Outline List 1" w:semiHidden="1" w:unhideWhenUsed="1"/>
-    <w:lsdException w:name="Outline List 2" w:semiHidden="1" w:unhideWhenUsed="1"/>
-    <w:lsdException w:name="Outline List 3" w:semiHidden="1" w:unhideWhenUsed="1"/>
-    <w:lsdException w:name="Table Simple 1" w:semiHidden="1" w:unhideWhenUsed="1"/>
-    <w:lsdException w:name="Table Simple 2" w:semiHidden="1" w:unhideWhenUsed="1"/>
-    <w:lsdException w:name="Table Simple 3" w:semiHidden="1" w:unhideWhenUsed="1"/>
-    <w:lsdException w:name="Table Classic 1" w:semiHidden="1" w:unhideWhenUsed="1"/>
-    <w:lsdException w:name="Table Classic 2" w:semiHidden="1" w:unhideWhenUsed="1"/>
-    <w:lsdException w:name="Table Classic 3" w:semiHidden="1" w:unhideWhenUsed="1"/>
-    <w:lsdException w:name="Table Classic 4" w:semiHidden="1" w:unhideWhenUsed="1"/>
-    <w:lsdException w:name="Table Colorful 1" w:semiHidden="1" w:unhideWhenUsed="1"/>
-    <w:lsdException w:name="Table Colorful 2" w:semiHidden="1" w:unhideWhenUsed="1"/>
-    <w:lsdException w:name="Table Colorful 3" w:semiHidden="1" w:unhideWhenUsed="1"/>
-    <w:lsdException w:name="Table Columns 1" w:semiHidden="1" w:unhideWhenUsed="1"/>
-    <w:lsdException w:name="Table Columns 2" w:semiHidden="1" w:unhideWhenUsed="1"/>
-    <w:lsdException w:name="Table Columns 3" w:semiHidden="1" w:unhideWhenUsed="1"/>
-    <w:lsdException w:name="Table Columns 4" w:semiHidden="1" w:unhideWhenUsed="1"/>
-    <w:lsdException w:name="Table Columns 5" w:semiHidden="1" w:unhideWhenUsed="1"/>
-    <w:lsdException w:name="Table Grid 1" w:semiHidden="1" w:unhideWhenUsed="1"/>
-    <w:lsdException w:name="Table Grid 2" w:semiHidden="1" w:unhideWhenUsed="1"/>
-    <w:lsdException w:name="Table Grid 3" w:semiHidden="1" w:unhideWhenUsed="1"/>
-    <w:lsdException w:name="Table Grid 4" w:semiHidden="1" w:unhideWhenUsed="1"/>
-    <w:lsdException w:name="Table Grid 5" w:semiHidden="1" w:unhideWhenUsed="1"/>
-    <w:lsdException w:name="Table Grid 6" w:semiHidden="1" w:unhideWhenUsed="1"/>
-    <w:lsdException w:name="Table Grid 7" w:semiHidden="1" w:unhideWhenUsed="1"/>
-    <w:lsdException w:name="Table Grid 8" w:semiHidden="1" w:unhideWhenUsed="1"/>
-    <w:lsdException w:name="Table List 1" w:semiHidden="1" w:unhideWhenUsed="1"/>
-    <w:lsdException w:name="Table List 2" w:semiHidden="1" w:unhideWhenUsed="1"/>
-    <w:lsdException w:name="Table List 3" w:semiHidden="1" w:unhideWhenUsed="1"/>
-    <w:lsdException w:name="Table List 4" w:semiHidden="1" w:unhideWhenUsed="1"/>
-    <w:lsdException w:name="Table List 5" w:semiHidden="1" w:unhideWhenUsed="1"/>
-    <w:lsdException w:name="Table List 6" w:semiHidden="1" w:unhideWhenUsed="1"/>
-    <w:lsdException w:name="Table List 7" w:semiHidden="1" w:unhideWhenUsed="1"/>
-    <w:lsdException w:name="Table List 8" w:semiHidden="1" w:unhideWhenUsed="1"/>
-    <w:lsdException w:name="Table 3D effects 1" w:semiHidden="1" w:unhideWhenUsed="1"/>
-    <w:lsdException w:name="Table 3D effects 2" w:semiHidden="1" w:unhideWhenUsed="1"/>
-    <w:lsdException w:name="Table 3D effects 3" w:semiHidden="1" w:unhideWhenUsed="1"/>
-    <w:lsdException w:name="Table Contemporary" w:semiHidden="1" w:unhideWhenUsed="1"/>
-    <w:lsdException w:name="Table Elegant" w:semiHidden="1" w:unhideWhenUsed="1"/>
-    <w:lsdException w:name="Table Professional" w:semiHidden="1" w:unhideWhenUsed="1"/>
-    <w:lsdException w:name="Table Subtle 1" w:semiHidden="1" w:unhideWhenUsed="1"/>
-    <w:lsdException w:name="Table Subtle 2" w:semiHidden="1" w:unhideWhenUsed="1"/>
-    <w:lsdException w:name="Table Web 1" w:semiHidden="1" w:unhideWhenUsed="1"/>
-    <w:lsdException w:name="Table Web 2" w:semiHidden="1" w:unhideWhenUsed="1"/>
-    <w:lsdException w:name="Table Web 3" w:semiHidden="1" w:unhideWhenUsed="1"/>
-    <w:lsdException w:name="Balloon Text" w:semiHidden="1" w:unhideWhenUsed="1"/>
-    <w:lsdException w:name="Table Grid" w:uiPriority="39"/>
-    <w:lsdException w:name="Table Theme" w:semiHidden="1" w:unhideWhenUsed="1"/>
-    <w:lsdException w:name="Placeholder Text" w:semiHidden="1"/>
-    <w:lsdException w:name="No Spacing" w:uiPriority="1" w:qFormat="1"/>
-    <w:lsdException w:name="Light Shading" w:uiPriority="60"/>
-    <w:lsdException w:name="Light List" w:uiPriority="61"/>
-    <w:lsdException w:name="Light Grid" w:uiPriority="62"/>
-    <w:lsdException w:name="Medium Shading 1" w:uiPriority="63"/>
-    <w:lsdException w:name="Medium Shading 2" w:uiPriority="64"/>
-    <w:lsdException w:name="Medium List 1" w:uiPriority="65"/>
-    <w:lsdException w:name="Medium List 2" w:uiPriority="66"/>
-    <w:lsdException w:name="Medium Grid 1" w:uiPriority="67"/>
-    <w:lsdException w:name="Medium Grid 2" w:uiPriority="68"/>
-    <w:lsdException w:name="Medium Grid 3" w:uiPriority="69"/>
-    <w:lsdException w:name="Dark List" w:uiPriority="70"/>
-    <w:lsdException w:name="Colorful Shading" w:uiPriority="71"/>
-    <w:lsdException w:name="Colorful List" w:uiPriority="72"/>
-    <w:lsdException w:name="Colorful Grid" w:uiPriority="73"/>
-    <w:lsdException w:name="Light Shading Accent 1" w:uiPriority="60"/>
-    <w:lsdException w:name="Light List Accent 1" w:uiPriority="61"/>
-    <w:lsdException w:name="Light Grid Accent 1" w:uiPriority="62"/>
-    <w:lsdException w:name="Medium Shading 1 Accent 1" w:uiPriority="63"/>
-    <w:lsdException w:name="Medium Shading 2 Accent 1" w:uiPriority="64"/>
-    <w:lsdException w:name="Medium List 1 Accent 1" w:uiPriority="65"/>
-    <w:lsdException w:name="Revision" w:semiHidden="1"/>
-    <w:lsdException w:name="List Paragraph" w:uiPriority="34" w:qFormat="1"/>
-    <w:lsdException w:name="Quote" w:uiPriority="29" w:qFormat="1"/>
-    <w:lsdException w:name="Intense Quote" w:uiPriority="30" w:qFormat="1"/>
-    <w:lsdException w:name="Medium List 2 Accent 1" w:uiPriority="66"/>
-    <w:lsdException w:name="Medium Grid 1 Accent 1" w:uiPriority="67"/>
-    <w:lsdException w:name="Medium Grid 2 Accent 1" w:uiPriority="68"/>
-    <w:lsdException w:name="Medium Grid 3 Accent 1" w:uiPriority="69"/>
-    <w:lsdException w:name="Dark List Accent 1" w:uiPriority="70"/>
-    <w:lsdException w:name="Colorful Shading Accent 1" w:uiPriority="71"/>
-    <w:lsdException w:name="Colorful List Accent 1" w:uiPriority="72"/>
-    <w:lsdException w:name="Colorful Grid Accent 1" w:uiPriority="73"/>
-    <w:lsdException w:name="Light Shading Accent 2" w:uiPriority="60"/>
-    <w:lsdException w:name="Light List Accent 2" w:uiPriority="61"/>
-    <w:lsdException w:name="Light Grid Accent 2" w:uiPriority="62"/>
-    <w:lsdException w:name="Medium Shading 1 Accent 2" w:uiPriority="63"/>
-    <w:lsdException w:name="Medium Shading 2 Accent 2" w:uiPriority="64"/>
-    <w:lsdException w:name="Medium List 1 Accent 2" w:uiPriority="65"/>
-    <w:lsdException w:name="Medium List 2 Accent 2" w:uiPriority="66"/>
-    <w:lsdException w:name="Medium Grid 1 Accent 2" w:uiPriority="67"/>
-    <w:lsdException w:name="Medium Grid 2 Accent 2" w:uiPriority="68"/>
-    <w:lsdException w:name="Medium Grid 3 Accent 2" w:uiPriority="69"/>
-    <w:lsdException w:name="Dark List Accent 2" w:uiPriority="70"/>
-    <w:lsdException w:name="Colorful Shading Accent 2" w:uiPriority="71"/>
-    <w:lsdException w:name="Colorful List Accent 2" w:uiPriority="72"/>
-    <w:lsdException w:name="Colorful Grid Accent 2" w:uiPriority="73"/>
-    <w:lsdException w:name="Light Shading Accent 3" w:uiPriority="60"/>
-    <w:lsdException w:name="Light List Accent 3" w:uiPriority="61"/>
-    <w:lsdException w:name="Light Grid Accent 3" w:uiPriority="62"/>
-    <w:lsdException w:name="Medium Shading 1 Accent 3" w:uiPriority="63"/>
-    <w:lsdException w:name="Medium Shading 2 Accent 3" w:uiPriority="64"/>
-    <w:lsdException w:name="Medium List 1 Accent 3" w:uiPriority="65"/>
-    <w:lsdException w:name="Medium List 2 Accent 3" w:uiPriority="66"/>
-    <w:lsdException w:name="Medium Grid 1 Accent 3" w:uiPriority="67"/>
-    <w:lsdException w:name="Medium Grid 2 Accent 3" w:uiPriority="68"/>
-    <w:lsdException w:name="Medium Grid 3 Accent 3" w:uiPriority="69"/>
-    <w:lsdException w:name="Dark List Accent 3" w:uiPriority="70"/>
-    <w:lsdException w:name="Colorful Shading Accent 3" w:uiPriority="71"/>
-    <w:lsdException w:name="Colorful List Accent 3" w:uiPriority="72"/>
-    <w:lsdException w:name="Colorful Grid Accent 3" w:uiPriority="73"/>
-    <w:lsdException w:name="Light Shading Accent 4" w:uiPriority="60"/>
-    <w:lsdException w:name="Light List Accent 4" w:uiPriority="61"/>
-    <w:lsdException w:name="Light Grid Accent 4" w:uiPriority="62"/>
-    <w:lsdException w:name="Medium Shading 1 Accent 4" w:uiPriority="63"/>
-    <w:lsdException w:name="Medium Shading 2 Accent 4" w:uiPriority="64"/>
-    <w:lsdException w:name="Medium List 1 Accent 4" w:uiPriority="65"/>
-    <w:lsdException w:name="Medium List 2 Accent 4" w:uiPriority="66"/>
-    <w:lsdException w:name="Medium Grid 1 Accent 4" w:uiPriority="67"/>
-    <w:lsdException w:name="Medium Grid 2 Accent 4" w:uiPriority="68"/>
-    <w:lsdException w:name="Medium Grid 3 Accent 4" w:uiPriority="69"/>
-    <w:lsdException w:name="Dark List Accent 4" w:uiPriority="70"/>
-    <w:lsdException w:name="Colorful Shading Accent 4" w:uiPriority="71"/>
-    <w:lsdException w:name="Colorful List Accent 4" w:uiPriority="72"/>
-    <w:lsdException w:name="Colorful Grid Accent 4" w:uiPriority="73"/>
-    <w:lsdException w:name="Light Shading Accent 5" w:uiPriority="60"/>
-    <w:lsdException w:name="Light List Accent 5" w:uiPriority="61"/>
-    <w:lsdException w:name="Light Grid Accent 5" w:uiPriority="62"/>
-    <w:lsdException w:name="Medium Shading 1 Accent 5" w:uiPriority="63"/>
-    <w:lsdException w:name="Medium Shading 2 Accent 5" w:uiPriority="64"/>
-    <w:lsdException w:name="Medium List 1 Accent 5" w:uiPriority="65"/>
-    <w:lsdException w:name="Medium List 2 Accent 5" w:uiPriority="66"/>
-    <w:lsdException w:name="Medium Grid 1 Accent 5" w:uiPriority="67"/>
-    <w:lsdException w:name="Medium Grid 2 Accent 5" w:uiPriority="68"/>
-    <w:lsdException w:name="Medium Grid 3 Accent 5" w:uiPriority="69"/>
-    <w:lsdException w:name="Dark List Accent 5" w:uiPriority="70"/>
-    <w:lsdException w:name="Colorful Shading Accent 5" w:uiPriority="71"/>
-    <w:lsdException w:name="Colorful List Accent 5" w:uiPriority="72"/>
-    <w:lsdException w:name="Colorful Grid Accent 5" w:uiPriority="73"/>
-    <w:lsdException w:name="Light Shading Accent 6" w:uiPriority="60"/>
-    <w:lsdException w:name="Light List Accent 6" w:uiPriority="61"/>
-    <w:lsdException w:name="Light Grid Accent 6" w:uiPriority="62"/>
-    <w:lsdException w:name="Medium Shading 1 Accent 6" w:uiPriority="63"/>
-    <w:lsdException w:name="Medium Shading 2 Accent 6" w:uiPriority="64"/>
-    <w:lsdException w:name="Medium List 1 Accent 6" w:uiPriority="65"/>
-    <w:lsdException w:name="Medium List 2 Accent 6" w:uiPriority="66"/>
-    <w:lsdException w:name="Medium Grid 1 Accent 6" w:uiPriority="67"/>
-    <w:lsdException w:name="Medium Grid 2 Accent 6" w:uiPriority="68"/>
-    <w:lsdException w:name="Medium Grid 3 Accent 6" w:uiPriority="69"/>
-    <w:lsdException w:name="Dark List Accent 6" w:uiPriority="70"/>
-    <w:lsdException w:name="Colorful Shading Accent 6" w:uiPriority="71"/>
-    <w:lsdException w:name="Colorful List Accent 6" w:uiPriority="72"/>
-    <w:lsdException w:name="Colorful Grid Accent 6" w:uiPriority="73"/>
-    <w:lsdException w:name="Subtle Emphasis" w:uiPriority="19" w:qFormat="1"/>
-    <w:lsdException w:name="Intense Emphasis" w:uiPriority="21" w:qFormat="1"/>
-    <w:lsdException w:name="Subtle Reference" w:uiPriority="31" w:qFormat="1"/>
-    <w:lsdException w:name="Intense Reference" w:uiPriority="32" w:qFormat="1"/>
-    <w:lsdException w:name="Book Title" w:uiPriority="33" w:qFormat="1"/>
-    <w:lsdException w:name="Bibliography" w:semiHidden="1" w:uiPriority="37" w:unhideWhenUsed="1"/>
-    <w:lsdException w:name="TOC Heading" w:semiHidden="1" w:uiPriority="39" w:unhideWhenUsed="1" w:qFormat="1"/>
-    <w:lsdException w:name="Plain Table 1" w:uiPriority="41"/>
-    <w:lsdException w:name="Plain Table 2" w:uiPriority="42"/>
-    <w:lsdException w:name="Plain Table 3" w:uiPriority="43"/>
-    <w:lsdException w:name="Plain Table 4" w:uiPriority="44"/>
-    <w:lsdException w:name="Plain Table 5" w:uiPriority="45"/>
-    <w:lsdException w:name="Grid Table Light" w:uiPriority="40"/>
-    <w:lsdException w:name="Grid Table 1 Light" w:uiPriority="46"/>
-    <w:lsdException w:name="Grid Table 2" w:uiPriority="47"/>
-    <w:lsdException w:name="Grid Table 3" w:uiPriority="48"/>
-    <w:lsdException w:name="Grid Table 4" w:uiPriority="49"/>
-    <w:lsdException w:name="Grid Table 5 Dark" w:uiPriority="50"/>
-    <w:lsdException w:name="Grid Table 6 Colorful" w:uiPriority="51"/>
-    <w:lsdException w:name="Grid Table 7 Colorful" w:uiPriority="52"/>
-    <w:lsdException w:name="Grid Table 1 Light Accent 1" w:uiPriority="46"/>
-    <w:lsdException w:name="Grid Table 2 Accent 1" w:uiPriority="47"/>
-    <w:lsdException w:name="Grid Table 3 Accent 1" w:uiPriority="48"/>
-    <w:lsdException w:name="Grid Table 4 Accent 1" w:uiPriority="49"/>
-    <w:lsdException w:name="Grid Table 5 Dark Accent 1" w:uiPriority="50"/>
-    <w:lsdException w:name="Grid Table 6 Colorful Accent 1" w:uiPriority="51"/>
-    <w:lsdException w:name="Grid Table 7 Colorful Accent 1" w:uiPriority="52"/>
-    <w:lsdException w:name="Grid Table 1 Light Accent 2" w:uiPriority="46"/>
-    <w:lsdException w:name="Grid Table 2 Accent 2" w:uiPriority="47"/>
-    <w:lsdException w:name="Grid Table 3 Accent 2" w:uiPriority="48"/>
-    <w:lsdException w:name="Grid Table 4 Accent 2" w:uiPriority="49"/>
-    <w:lsdException w:name="Grid Table 5 Dark Accent 2" w:uiPriority="50"/>
-    <w:lsdException w:name="Grid Table 6 Colorful Accent 2" w:uiPriority="51"/>
-    <w:lsdException w:name="Grid Table 7 Colorful Accent 2" w:uiPriority="52"/>
-    <w:lsdException w:name="Grid Table 1 Light Accent 3" w:uiPriority="46"/>
-    <w:lsdException w:name="Grid Table 2 Accent 3" w:uiPriority="47"/>
-    <w:lsdException w:name="Grid Table 3 Accent 3" w:uiPriority="48"/>
-    <w:lsdException w:name="Grid Table 4 Accent 3" w:uiPriority="49"/>
-    <w:lsdException w:name="Grid Table 5 Dark Accent 3" w:uiPriority="50"/>
-    <w:lsdException w:name="Grid Table 6 Colorful Accent 3" w:uiPriority="51"/>
-    <w:lsdException w:name="Grid Table 7 Colorful Accent 3" w:uiPriority="52"/>
-    <w:lsdException w:name="Grid Table 1 Light Accent 4" w:uiPriority="46"/>
-    <w:lsdException w:name="Grid Table 2 Accent 4" w:uiPriority="47"/>
-    <w:lsdException w:name="Grid Table 3 Accent 4" w:uiPriority="48"/>
-    <w:lsdException w:name="Grid Table 4 Accent 4" w:uiPriority="49"/>
-    <w:lsdException w:name="Grid Table 5 Dark Accent 4" w:uiPriority="50"/>
-    <w:lsdException w:name="Grid Table 6 Colorful Accent 4" w:uiPriority="51"/>
-    <w:lsdException w:name="Grid Table 7 Colorful Accent 4" w:uiPriority="52"/>
-    <w:lsdException w:name="Grid Table 1 Light Accent 5" w:uiPriority="46"/>
-    <w:lsdException w:name="Grid Table 2 Accent 5" w:uiPriority="47"/>
-    <w:lsdException w:name="Grid Table 3 Accent 5" w:uiPriority="48"/>
-    <w:lsdException w:name="Grid Table 4 Accent 5" w:uiPriority="49"/>
-    <w:lsdException w:name="Grid Table 5 Dark Accent 5" w:uiPriority="50"/>
-    <w:lsdException w:name="Grid Table 6 Colorful Accent 5" w:uiPriority="51"/>
-    <w:lsdException w:name="Grid Table 7 Colorful Accent 5" w:uiPriority="52"/>
-    <w:lsdException w:name="Grid Table 1 Light Accent 6" w:uiPriority="46"/>
-    <w:lsdException w:name="Grid Table 2 Accent 6" w:uiPriority="47"/>
-    <w:lsdException w:name="Grid Table 3 Accent 6" w:uiPriority="48"/>
-    <w:lsdException w:name="Grid Table 4 Accent 6" w:uiPriority="49"/>
-    <w:lsdException w:name="Grid Table 5 Dark Accent 6" w:uiPriority="50"/>
-    <w:lsdException w:name="Grid Table 6 Colorful Accent 6" w:uiPriority="51"/>
-    <w:lsdException w:name="Grid Table 7 Colorful Accent 6" w:uiPriority="52"/>
-    <w:lsdException w:name="List Table 1 Light" w:uiPriority="46"/>
-    <w:lsdException w:name="List Table 2" w:uiPriority="47"/>
-    <w:lsdException w:name="List Table 3" w:uiPriority="48"/>
-    <w:lsdException w:name="List Table 4" w:uiPriority="49"/>
-    <w:lsdException w:name="List Table 5 Dark" w:uiPriority="50"/>
-    <w:lsdException w:name="List Table 6 Colorful" w:uiPriority="51"/>
-    <w:lsdException w:name="List Table 7 Colorful" w:uiPriority="52"/>
-    <w:lsdException w:name="List Table 1 Light Accent 1" w:uiPriority="46"/>
-    <w:lsdException w:name="List Table 2 Accent 1" w:uiPriority="47"/>
-    <w:lsdException w:name="List Table 3 Accent 1" w:uiPriority="48"/>
-    <w:lsdException w:name="List Table 4 Accent 1" w:uiPriority="49"/>
-    <w:lsdException w:name="List Table 5 Dark Accent 1" w:uiPriority="50"/>
-    <w:lsdException w:name="List Table 6 Colorful Accent 1" w:uiPriority="51"/>
-    <w:lsdException w:name="List Table 7 Colorful Accent 1" w:uiPriority="52"/>
-    <w:lsdException w:name="List Table 1 Light Accent 2" w:uiPriority="46"/>
-    <w:lsdException w:name="List Table 2 Accent 2" w:uiPriority="47"/>
-    <w:lsdException w:name="List Table 3 Accent 2" w:uiPriority="48"/>
-    <w:lsdException w:name="List Table 4 Accent 2" w:uiPriority="49"/>
-    <w:lsdException w:name="List Table 5 Dark Accent 2" w:uiPriority="50"/>
-    <w:lsdException w:name="List Table 6 Colorful Accent 2" w:uiPriority="51"/>
-    <w:lsdException w:name="List Table 7 Colorful Accent 2" w:uiPriority="52"/>
-    <w:lsdException w:name="List Table 1 Light Accent 3" w:uiPriority="46"/>
-    <w:lsdException w:name="List Table 2 Accent 3" w:uiPriority="47"/>
-    <w:lsdException w:name="List Table 3 Accent 3" w:uiPriority="48"/>
-    <w:lsdException w:name="List Table 4 Accent 3" w:uiPriority="49"/>
-    <w:lsdException w:name="List Table 5 Dark Accent 3" w:uiPriority="50"/>
-    <w:lsdException w:name="List Table 6 Colorful Accent 3" w:uiPriority="51"/>
-    <w:lsdException w:name="List Table 7 Colorful Accent 3" w:uiPriority="52"/>
-    <w:lsdException w:name="List Table 1 Light Accent 4" w:uiPriority="46"/>
-    <w:lsdException w:name="List Table 2 Accent 4" w:uiPriority="47"/>
-    <w:lsdException w:name="List Table 3 Accent 4" w:uiPriority="48"/>
-    <w:lsdException w:name="List Table 4 Accent 4" w:uiPriority="49"/>
-    <w:lsdException w:name="List Table 5 Dark Accent 4" w:uiPriority="50"/>
-    <w:lsdException w:name="List Table 6 Colorful Accent 4" w:uiPriority="51"/>
-    <w:lsdException w:name="List Table 7 Colorful Accent 4" w:uiPriority="52"/>
-    <w:lsdException w:name="List Table 1 Light Accent 5" w:uiPriority="46"/>
-    <w:lsdException w:name="List Table 2 Accent 5" w:uiPriority="47"/>
-    <w:lsdException w:name="List Table 3 Accent 5" w:uiPriority="48"/>
-    <w:lsdException w:name="List Table 4 Accent 5" w:uiPriority="49"/>
-    <w:lsdException w:name="List Table 5 Dark Accent 5" w:uiPriority="50"/>
-    <w:lsdException w:name="List Table 6 Colorful Accent 5" w:uiPriority="51"/>
-    <w:lsdException w:name="List Table 7 Colorful Accent 5" w:uiPriority="52"/>
-    <w:lsdException w:name="List Table 1 Light Accent 6" w:uiPriority="46"/>
-    <w:lsdException w:name="List Table 2 Accent 6" w:uiPriority="47"/>
-    <w:lsdException w:name="List Table 3 Accent 6" w:uiPriority="48"/>
-    <w:lsdException w:name="List Table 4 Accent 6" w:uiPriority="49"/>
-    <w:lsdException w:name="List Table 5 Dark Accent 6" w:uiPriority="50"/>
-    <w:lsdException w:name="List Table 6 Colorful Accent 6" w:uiPriority="51"/>
-    <w:lsdException w:name="List Table 7 Colorful Accent 6" w:uiPriority="52"/>
+  <w:latentStyles w:defLockedState="0" w:defUIPriority="99" w:defSemiHidden="1" w:defUnhideWhenUsed="1" w:defQFormat="0" w:count="267">
+    <w:lsdException w:name="Normal" w:semiHidden="0" w:uiPriority="0" w:unhideWhenUsed="0" w:qFormat="1"/>
+    <w:lsdException w:name="heading 1" w:semiHidden="0" w:uiPriority="0" w:unhideWhenUsed="0" w:qFormat="1"/>
+    <w:lsdException w:name="heading 2" w:uiPriority="0"/>
+    <w:lsdException w:name="heading 3" w:uiPriority="0" w:qFormat="1"/>
+    <w:lsdException w:name="heading 4" w:uiPriority="9" w:qFormat="1"/>
+    <w:lsdException w:name="heading 5" w:uiPriority="9" w:qFormat="1"/>
+    <w:lsdException w:name="heading 6" w:uiPriority="9" w:qFormat="1"/>
+    <w:lsdException w:name="heading 7" w:uiPriority="9" w:qFormat="1"/>
+    <w:lsdException w:name="heading 8" w:uiPriority="9" w:qFormat="1"/>
+    <w:lsdException w:name="heading 9" w:uiPriority="9" w:qFormat="1"/>
+    <w:lsdException w:name="toc 1" w:uiPriority="39" w:qFormat="1"/>
+    <w:lsdException w:name="toc 2" w:uiPriority="39" w:qFormat="1"/>
+    <w:lsdException w:name="toc 3" w:uiPriority="39" w:qFormat="1"/>
+    <w:lsdException w:name="toc 4" w:uiPriority="39"/>
+    <w:lsdException w:name="toc 5" w:uiPriority="39"/>
+    <w:lsdException w:name="toc 6" w:uiPriority="39"/>
+    <w:lsdException w:name="toc 7" w:uiPriority="39"/>
+    <w:lsdException w:name="toc 8" w:uiPriority="39"/>
+    <w:lsdException w:name="toc 9" w:uiPriority="39"/>
+    <w:lsdException w:name="caption" w:uiPriority="0" w:qFormat="1"/>
+    <w:lsdException w:name="Title" w:semiHidden="0" w:uiPriority="10" w:unhideWhenUsed="0" w:qFormat="1"/>
+    <w:lsdException w:name="Default Paragraph Font" w:uiPriority="1"/>
+    <w:lsdException w:name="Subtitle" w:semiHidden="0" w:uiPriority="11" w:unhideWhenUsed="0" w:qFormat="1"/>
+    <w:lsdException w:name="Strong" w:semiHidden="0" w:uiPriority="22" w:unhideWhenUsed="0" w:qFormat="1"/>
+    <w:lsdException w:name="Emphasis" w:semiHidden="0" w:uiPriority="20" w:unhideWhenUsed="0" w:qFormat="1"/>
+    <w:lsdException w:name="Table Grid" w:semiHidden="0" w:uiPriority="39" w:unhideWhenUsed="0"/>
+    <w:lsdException w:name="Placeholder Text" w:unhideWhenUsed="0"/>
+    <w:lsdException w:name="No Spacing" w:semiHidden="0" w:uiPriority="1" w:unhideWhenUsed="0" w:qFormat="1"/>
+    <w:lsdException w:name="Light Shading" w:semiHidden="0" w:uiPriority="60" w:unhideWhenUsed="0"/>
+    <w:lsdException w:name="Light List" w:semiHidden="0" w:uiPriority="61" w:unhideWhenUsed="0"/>
+    <w:lsdException w:name="Light Grid" w:semiHidden="0" w:uiPriority="62" w:unhideWhenUsed="0"/>
+    <w:lsdException w:name="Medium Shading 1" w:semiHidden="0" w:uiPriority="63" w:unhideWhenUsed="0"/>
+    <w:lsdException w:name="Medium Shading 2" w:semiHidden="0" w:uiPriority="64" w:unhideWhenUsed="0"/>
+    <w:lsdException w:name="Medium List 1" w:semiHidden="0" w:uiPriority="65" w:unhideWhenUsed="0"/>
+    <w:lsdException w:name="Medium List 2" w:semiHidden="0" w:uiPriority="66" w:unhideWhenUsed="0"/>
+    <w:lsdException w:name="Medium Grid 1" w:semiHidden="0" w:uiPriority="67" w:unhideWhenUsed="0"/>
+    <w:lsdException w:name="Medium Grid 2" w:semiHidden="0" w:uiPriority="68" w:unhideWhenUsed="0"/>
+    <w:lsdException w:name="Medium Grid 3" w:semiHidden="0" w:uiPriority="69" w:unhideWhenUsed="0"/>
+    <w:lsdException w:name="Dark List" w:semiHidden="0" w:uiPriority="70" w:unhideWhenUsed="0"/>
+    <w:lsdException w:name="Colorful Shading" w:semiHidden="0" w:uiPriority="71" w:unhideWhenUsed="0"/>
+    <w:lsdException w:name="Colorful List" w:semiHidden="0" w:uiPriority="72" w:unhideWhenUsed="0"/>
+    <w:lsdException w:name="Colorful Grid" w:semiHidden="0" w:uiPriority="73" w:unhideWhenUsed="0"/>
+    <w:lsdException w:name="Light Shading Accent 1" w:semiHidden="0" w:uiPriority="60" w:unhideWhenUsed="0"/>
+    <w:lsdException w:name="Light List Accent 1" w:semiHidden="0" w:uiPriority="61" w:unhideWhenUsed="0"/>
+    <w:lsdException w:name="Light Grid Accent 1" w:semiHidden="0" w:uiPriority="62" w:unhideWhenUsed="0"/>
+    <w:lsdException w:name="Medium Shading 1 Accent 1" w:semiHidden="0" w:uiPriority="63" w:unhideWhenUsed="0"/>
+    <w:lsdException w:name="Medium Shading 2 Accent 1" w:semiHidden="0" w:uiPriority="64" w:unhideWhenUsed="0"/>
+    <w:lsdException w:name="Medium List 1 Accent 1" w:semiHidden="0" w:uiPriority="65" w:unhideWhenUsed="0"/>
+    <w:lsdException w:name="Revision" w:unhideWhenUsed="0"/>
+    <w:lsdException w:name="List Paragraph" w:semiHidden="0" w:uiPriority="34" w:unhideWhenUsed="0" w:qFormat="1"/>
+    <w:lsdException w:name="Quote" w:semiHidden="0" w:uiPriority="29" w:unhideWhenUsed="0" w:qFormat="1"/>
+    <w:lsdException w:name="Intense Quote" w:semiHidden="0" w:uiPriority="30" w:unhideWhenUsed="0" w:qFormat="1"/>
+    <w:lsdException w:name="Medium List 2 Accent 1" w:semiHidden="0" w:uiPriority="66" w:unhideWhenUsed="0"/>
+    <w:lsdException w:name="Medium Grid 1 Accent 1" w:semiHidden="0" w:uiPriority="67" w:unhideWhenUsed="0"/>
+    <w:lsdException w:name="Medium Grid 2 Accent 1" w:semiHidden="0" w:uiPriority="68" w:unhideWhenUsed="0"/>
+    <w:lsdException w:name="Medium Grid 3 Accent 1" w:semiHidden="0" w:uiPriority="69" w:unhideWhenUsed="0"/>
+    <w:lsdException w:name="Dark List Accent 1" w:semiHidden="0" w:uiPriority="70" w:unhideWhenUsed="0"/>
+    <w:lsdException w:name="Colorful Shading Accent 1" w:semiHidden="0" w:uiPriority="71" w:unhideWhenUsed="0"/>
+    <w:lsdException w:name="Colorful List Accent 1" w:semiHidden="0" w:uiPriority="72" w:unhideWhenUsed="0"/>
+    <w:lsdException w:name="Colorful Grid Accent 1" w:semiHidden="0" w:uiPriority="73" w:unhideWhenUsed="0"/>
+    <w:lsdException w:name="Light Shading Accent 2" w:semiHidden="0" w:uiPriority="60" w:unhideWhenUsed="0"/>
+    <w:lsdException w:name="Light List Accent 2" w:semiHidden="0" w:uiPriority="61" w:unhideWhenUsed="0"/>
+    <w:lsdException w:name="Light Grid Accent 2" w:semiHidden="0" w:uiPriority="62" w:unhideWhenUsed="0"/>
+    <w:lsdException w:name="Medium Shading 1 Accent 2" w:semiHidden="0" w:uiPriority="63" w:unhideWhenUsed="0"/>
+    <w:lsdException w:name="Medium Shading 2 Accent 2" w:semiHidden="0" w:uiPriority="64" w:unhideWhenUsed="0"/>
+    <w:lsdException w:name="Medium List 1 Accent 2" w:semiHidden="0" w:uiPriority="65" w:unhideWhenUsed="0"/>
+    <w:lsdException w:name="Medium List 2 Accent 2" w:semiHidden="0" w:uiPriority="66" w:unhideWhenUsed="0"/>
+    <w:lsdException w:name="Medium Grid 1 Accent 2" w:semiHidden="0" w:uiPriority="67" w:unhideWhenUsed="0"/>
+    <w:lsdException w:name="Medium Grid 2 Accent 2" w:semiHidden="0" w:uiPriority="68" w:unhideWhenUsed="0"/>
+    <w:lsdException w:name="Medium Grid 3 Accent 2" w:semiHidden="0" w:uiPriority="69" w:unhideWhenUsed="0"/>
+    <w:lsdException w:name="Dark List Accent 2" w:semiHidden="0" w:uiPriority="70" w:unhideWhenUsed="0"/>
+    <w:lsdException w:name="Colorful Shading Accent 2" w:semiHidden="0" w:uiPriority="71" w:unhideWhenUsed="0"/>
+    <w:lsdException w:name="Colorful List Accent 2" w:semiHidden="0" w:uiPriority="72" w:unhideWhenUsed="0"/>
+    <w:lsdException w:name="Colorful Grid Accent 2" w:semiHidden="0" w:uiPriority="73" w:unhideWhenUsed="0"/>
+    <w:lsdException w:name="Light Shading Accent 3" w:semiHidden="0" w:uiPriority="60" w:unhideWhenUsed="0"/>
+    <w:lsdException w:name="Light List Accent 3" w:semiHidden="0" w:uiPriority="61" w:unhideWhenUsed="0"/>
+    <w:lsdException w:name="Light Grid Accent 3" w:semiHidden="0" w:uiPriority="62" w:unhideWhenUsed="0"/>
+    <w:lsdException w:name="Medium Shading 1 Accent 3" w:semiHidden="0" w:uiPriority="63" w:unhideWhenUsed="0"/>
+    <w:lsdException w:name="Medium Shading 2 Accent 3" w:semiHidden="0" w:uiPriority="64" w:unhideWhenUsed="0"/>
+    <w:lsdException w:name="Medium List 1 Accent 3" w:semiHidden="0" w:uiPriority="65" w:unhideWhenUsed="0"/>
+    <w:lsdException w:name="Medium List 2 Accent 3" w:semiHidden="0" w:uiPriority="66" w:unhideWhenUsed="0"/>
+    <w:lsdException w:name="Medium Grid 1 Accent 3" w:semiHidden="0" w:uiPriority="67" w:unhideWhenUsed="0"/>
+    <w:lsdException w:name="Medium Grid 2 Accent 3" w:semiHidden="0" w:uiPriority="68" w:unhideWhenUsed="0"/>
+    <w:lsdException w:name="Medium Grid 3 Accent 3" w:semiHidden="0" w:uiPriority="69" w:unhideWhenUsed="0"/>
+    <w:lsdException w:name="Dark List Accent 3" w:semiHidden="0" w:uiPriority="70" w:unhideWhenUsed="0"/>
+    <w:lsdException w:name="Colorful Shading Accent 3" w:semiHidden="0" w:uiPriority="71" w:unhideWhenUsed="0"/>
+    <w:lsdException w:name="Colorful List Accent 3" w:semiHidden="0" w:uiPriority="72" w:unhideWhenUsed="0"/>
+    <w:lsdException w:name="Colorful Grid Accent 3" w:semiHidden="0" w:uiPriority="73" w:unhideWhenUsed="0"/>
+    <w:lsdException w:name="Light Shading Accent 4" w:semiHidden="0" w:uiPriority="60" w:unhideWhenUsed="0"/>
+    <w:lsdException w:name="Light List Accent 4" w:semiHidden="0" w:uiPriority="61" w:unhideWhenUsed="0"/>
+    <w:lsdException w:name="Light Grid Accent 4" w:semiHidden="0" w:uiPriority="62" w:unhideWhenUsed="0"/>
+    <w:lsdException w:name="Medium Shading 1 Accent 4" w:semiHidden="0" w:uiPriority="63" w:unhideWhenUsed="0"/>
+    <w:lsdException w:name="Medium Shading 2 Accent 4" w:semiHidden="0" w:uiPriority="64" w:unhideWhenUsed="0"/>
+    <w:lsdException w:name="Medium List 1 Accent 4" w:semiHidden="0" w:uiPriority="65" w:unhideWhenUsed="0"/>
+    <w:lsdException w:name="Medium List 2 Accent 4" w:semiHidden="0" w:uiPriority="66" w:unhideWhenUsed="0"/>
+    <w:lsdException w:name="Medium Grid 1 Accent 4" w:semiHidden="0" w:uiPriority="67" w:unhideWhenUsed="0"/>
+    <w:lsdException w:name="Medium Grid 2 Accent 4" w:semiHidden="0" w:uiPriority="68" w:unhideWhenUsed="0"/>
+    <w:lsdException w:name="Medium Grid 3 Accent 4" w:semiHidden="0" w:uiPriority="69" w:unhideWhenUsed="0"/>
+    <w:lsdException w:name="Dark List Accent 4" w:semiHidden="0" w:uiPriority="70" w:unhideWhenUsed="0"/>
+    <w:lsdException w:name="Colorful Shading Accent 4" w:semiHidden="0" w:uiPriority="71" w:unhideWhenUsed="0"/>
+    <w:lsdException w:name="Colorful List Accent 4" w:semiHidden="0" w:uiPriority="72" w:unhideWhenUsed="0"/>
+    <w:lsdException w:name="Colorful Grid Accent 4" w:semiHidden="0" w:uiPriority="73" w:unhideWhenUsed="0"/>
+    <w:lsdException w:name="Light Shading Accent 5" w:semiHidden="0" w:uiPriority="60" w:unhideWhenUsed="0"/>
+    <w:lsdException w:name="Light List Accent 5" w:semiHidden="0" w:uiPriority="61" w:unhideWhenUsed="0"/>
+    <w:lsdException w:name="Light Grid Accent 5" w:semiHidden="0" w:uiPriority="62" w:unhideWhenUsed="0"/>
+    <w:lsdException w:name="Medium Shading 1 Accent 5" w:semiHidden="0" w:uiPriority="63" w:unhideWhenUsed="0"/>
+    <w:lsdException w:name="Medium Shading 2 Accent 5" w:semiHidden="0" w:uiPriority="64" w:unhideWhenUsed="0"/>
+    <w:lsdException w:name="Medium List 1 Accent 5" w:semiHidden="0" w:uiPriority="65" w:unhideWhenUsed="0"/>
+    <w:lsdException w:name="Medium List 2 Accent 5" w:semiHidden="0" w:uiPriority="66" w:unhideWhenUsed="0"/>
+    <w:lsdException w:name="Medium Grid 1 Accent 5" w:semiHidden="0" w:uiPriority="67" w:unhideWhenUsed="0"/>
+    <w:lsdException w:name="Medium Grid 2 Accent 5" w:semiHidden="0" w:uiPriority="68" w:unhideWhenUsed="0"/>
+    <w:lsdException w:name="Medium Grid 3 Accent 5" w:semiHidden="0" w:uiPriority="69" w:unhideWhenUsed="0"/>
+    <w:lsdException w:name="Dark List Accent 5" w:semiHidden="0" w:uiPriority="70" w:unhideWhenUsed="0"/>
+    <w:lsdException w:name="Colorful Shading Accent 5" w:semiHidden="0" w:uiPriority="71" w:unhideWhenUsed="0"/>
+    <w:lsdException w:name="Colorful List Accent 5" w:semiHidden="0" w:uiPriority="72" w:unhideWhenUsed="0"/>
+    <w:lsdException w:name="Colorful Grid Accent 5" w:semiHidden="0" w:uiPriority="73" w:unhideWhenUsed="0"/>
+    <w:lsdException w:name="Light Shading Accent 6" w:semiHidden="0" w:uiPriority="60" w:unhideWhenUsed="0"/>
+    <w:lsdException w:name="Light List Accent 6" w:semiHidden="0" w:uiPriority="61" w:unhideWhenUsed="0"/>
+    <w:lsdException w:name="Light Grid Accent 6" w:semiHidden="0" w:uiPriority="62" w:unhideWhenUsed="0"/>
+    <w:lsdException w:name="Medium Shading 1 Accent 6" w:semiHidden="0" w:uiPriority="63" w:unhideWhenUsed="0"/>
+    <w:lsdException w:name="Medium Shading 2 Accent 6" w:semiHidden="0" w:uiPriority="64" w:unhideWhenUsed="0"/>
+    <w:lsdException w:name="Medium List 1 Accent 6" w:semiHidden="0" w:uiPriority="65" w:unhideWhenUsed="0"/>
+    <w:lsdException w:name="Medium List 2 Accent 6" w:semiHidden="0" w:uiPriority="66" w:unhideWhenUsed="0"/>
+    <w:lsdException w:name="Medium Grid 1 Accent 6" w:semiHidden="0" w:uiPriority="67" w:unhideWhenUsed="0"/>
+    <w:lsdException w:name="Medium Grid 2 Accent 6" w:semiHidden="0" w:uiPriority="68" w:unhideWhenUsed="0"/>
+    <w:lsdException w:name="Medium Grid 3 Accent 6" w:semiHidden="0" w:uiPriority="69" w:unhideWhenUsed="0"/>
+    <w:lsdException w:name="Dark List Accent 6" w:semiHidden="0" w:uiPriority="70" w:unhideWhenUsed="0"/>
+    <w:lsdException w:name="Colorful Shading Accent 6" w:semiHidden="0" w:uiPriority="71" w:unhideWhenUsed="0"/>
+    <w:lsdException w:name="Colorful List Accent 6" w:semiHidden="0" w:uiPriority="72" w:unhideWhenUsed="0"/>
+    <w:lsdException w:name="Colorful Grid Accent 6" w:semiHidden="0" w:uiPriority="73" w:unhideWhenUsed="0"/>
+    <w:lsdException w:name="Subtle Emphasis" w:semiHidden="0" w:uiPriority="19" w:unhideWhenUsed="0" w:qFormat="1"/>
+    <w:lsdException w:name="Intense Emphasis" w:semiHidden="0" w:uiPriority="21" w:unhideWhenUsed="0" w:qFormat="1"/>
+    <w:lsdException w:name="Subtle Reference" w:semiHidden="0" w:uiPriority="31" w:unhideWhenUsed="0" w:qFormat="1"/>
+    <w:lsdException w:name="Intense Reference" w:semiHidden="0" w:uiPriority="32" w:unhideWhenUsed="0" w:qFormat="1"/>
+    <w:lsdException w:name="Book Title" w:semiHidden="0" w:uiPriority="33" w:unhideWhenUsed="0" w:qFormat="1"/>
+    <w:lsdException w:name="Bibliography" w:uiPriority="37"/>
+    <w:lsdException w:name="TOC Heading" w:uiPriority="39" w:qFormat="1"/>
   </w:latentStyles>
   <w:style w:type="paragraph" w:default="1" w:styleId="Normal">
     <w:name w:val="Normal"/>
@@ -24737,6 +25825,7 @@
   <w:style w:type="paragraph" w:styleId="ListParagraph">
     <w:name w:val="List Paragraph"/>
     <w:basedOn w:val="Normal"/>
+    <w:link w:val="ListParagraphChar"/>
     <w:uiPriority w:val="34"/>
     <w:qFormat/>
     <w:rsid w:val="00365781"/>
@@ -24882,6 +25971,7 @@
     <w:uiPriority w:val="39"/>
     <w:rsid w:val="00141655"/>
     <w:tblPr>
+      <w:tblInd w:w="0" w:type="dxa"/>
       <w:tblBorders>
         <w:top w:val="single" w:sz="4" w:space="0" w:color="auto"/>
         <w:left w:val="single" w:sz="4" w:space="0" w:color="auto"/>
@@ -24890,6 +25980,12 @@
         <w:insideH w:val="single" w:sz="4" w:space="0" w:color="auto"/>
         <w:insideV w:val="single" w:sz="4" w:space="0" w:color="auto"/>
       </w:tblBorders>
+      <w:tblCellMar>
+        <w:top w:w="0" w:type="dxa"/>
+        <w:left w:w="108" w:type="dxa"/>
+        <w:bottom w:w="0" w:type="dxa"/>
+        <w:right w:w="108" w:type="dxa"/>
+      </w:tblCellMar>
     </w:tblPr>
   </w:style>
   <w:style w:type="table" w:customStyle="1" w:styleId="TableGridLight1">
@@ -24898,6 +25994,7 @@
     <w:uiPriority w:val="40"/>
     <w:rsid w:val="00141655"/>
     <w:tblPr>
+      <w:tblInd w:w="0" w:type="dxa"/>
       <w:tblBorders>
         <w:top w:val="single" w:sz="4" w:space="0" w:color="BFBFBF" w:themeColor="background1" w:themeShade="BF"/>
         <w:left w:val="single" w:sz="4" w:space="0" w:color="BFBFBF" w:themeColor="background1" w:themeShade="BF"/>
@@ -24906,6 +26003,12 @@
         <w:insideH w:val="single" w:sz="4" w:space="0" w:color="BFBFBF" w:themeColor="background1" w:themeShade="BF"/>
         <w:insideV w:val="single" w:sz="4" w:space="0" w:color="BFBFBF" w:themeColor="background1" w:themeShade="BF"/>
       </w:tblBorders>
+      <w:tblCellMar>
+        <w:top w:w="0" w:type="dxa"/>
+        <w:left w:w="108" w:type="dxa"/>
+        <w:bottom w:w="0" w:type="dxa"/>
+        <w:right w:w="108" w:type="dxa"/>
+      </w:tblCellMar>
     </w:tblPr>
   </w:style>
   <w:style w:type="paragraph" w:styleId="TableofFigures">
@@ -25052,6 +26155,231 @@
       <w:color w:val="800080" w:themeColor="followedHyperlink"/>
       <w:u w:val="single"/>
     </w:rPr>
+  </w:style>
+  <w:style w:type="character" w:customStyle="1" w:styleId="ListParagraphChar">
+    <w:name w:val="List Paragraph Char"/>
+    <w:link w:val="ListParagraph"/>
+    <w:uiPriority w:val="34"/>
+    <w:locked/>
+    <w:rsid w:val="00EA68AC"/>
+    <w:rPr>
+      <w:rFonts w:asciiTheme="minorHAnsi" w:hAnsiTheme="minorHAnsi" w:cs="Mangal"/>
+      <w:szCs w:val="21"/>
+    </w:rPr>
+  </w:style>
+</w:styles>
+</file>
+
+<file path=word/stylesWithEffects.xml><?xml version="1.0" encoding="utf-8"?>
+<w:styles xmlns:wpc="http://schemas.microsoft.com/office/word/2010/wordprocessingCanvas" xmlns:mc="http://schemas.openxmlformats.org/markup-compatibility/2006" xmlns:o="urn:schemas-microsoft-com:office:office" xmlns:r="http://schemas.openxmlformats.org/officeDocument/2006/relationships" xmlns:m="http://schemas.openxmlformats.org/officeDocument/2006/math" xmlns:v="urn:schemas-microsoft-com:vml" xmlns:wp14="http://schemas.microsoft.com/office/word/2010/wordprocessingDrawing" xmlns:wp="http://schemas.openxmlformats.org/drawingml/2006/wordprocessingDrawing" xmlns:w10="urn:schemas-microsoft-com:office:word" xmlns:w="http://schemas.openxmlformats.org/wordprocessingml/2006/main" xmlns:w14="http://schemas.microsoft.com/office/word/2010/wordml" xmlns:wpg="http://schemas.microsoft.com/office/word/2010/wordprocessingGroup" xmlns:wpi="http://schemas.microsoft.com/office/word/2010/wordprocessingInk" xmlns:wne="http://schemas.microsoft.com/office/word/2006/wordml" xmlns:wps="http://schemas.microsoft.com/office/word/2010/wordprocessingShape" mc:Ignorable="w14 wp14">
+  <w:docDefaults>
+    <w:rPrDefault>
+      <w:rPr>
+        <w:rFonts w:asciiTheme="minorHAnsi" w:eastAsiaTheme="minorEastAsia" w:hAnsiTheme="minorHAnsi" w:cstheme="minorBidi"/>
+        <w:sz w:val="22"/>
+        <w:szCs w:val="22"/>
+        <w:lang w:val="vi-VN" w:eastAsia="ja-JP" w:bidi="ar-SA"/>
+      </w:rPr>
+    </w:rPrDefault>
+    <w:pPrDefault>
+      <w:pPr>
+        <w:spacing w:after="200" w:line="276" w:lineRule="auto"/>
+      </w:pPr>
+    </w:pPrDefault>
+  </w:docDefaults>
+  <w:latentStyles w:defLockedState="0" w:defUIPriority="99" w:defSemiHidden="1" w:defUnhideWhenUsed="1" w:defQFormat="0" w:count="267">
+    <w:lsdException w:name="Normal" w:semiHidden="0" w:uiPriority="0" w:unhideWhenUsed="0" w:qFormat="1"/>
+    <w:lsdException w:name="heading 1" w:semiHidden="0" w:uiPriority="9" w:unhideWhenUsed="0" w:qFormat="1"/>
+    <w:lsdException w:name="heading 2" w:uiPriority="9" w:qFormat="1"/>
+    <w:lsdException w:name="heading 3" w:uiPriority="9" w:qFormat="1"/>
+    <w:lsdException w:name="heading 4" w:uiPriority="9" w:qFormat="1"/>
+    <w:lsdException w:name="heading 5" w:uiPriority="9" w:qFormat="1"/>
+    <w:lsdException w:name="heading 6" w:uiPriority="9" w:qFormat="1"/>
+    <w:lsdException w:name="heading 7" w:uiPriority="9" w:qFormat="1"/>
+    <w:lsdException w:name="heading 8" w:uiPriority="9" w:qFormat="1"/>
+    <w:lsdException w:name="heading 9" w:uiPriority="9" w:qFormat="1"/>
+    <w:lsdException w:name="toc 1" w:uiPriority="39"/>
+    <w:lsdException w:name="toc 2" w:uiPriority="39"/>
+    <w:lsdException w:name="toc 3" w:uiPriority="39"/>
+    <w:lsdException w:name="toc 4" w:uiPriority="39"/>
+    <w:lsdException w:name="toc 5" w:uiPriority="39"/>
+    <w:lsdException w:name="toc 6" w:uiPriority="39"/>
+    <w:lsdException w:name="toc 7" w:uiPriority="39"/>
+    <w:lsdException w:name="toc 8" w:uiPriority="39"/>
+    <w:lsdException w:name="toc 9" w:uiPriority="39"/>
+    <w:lsdException w:name="caption" w:uiPriority="35" w:qFormat="1"/>
+    <w:lsdException w:name="Title" w:semiHidden="0" w:uiPriority="10" w:unhideWhenUsed="0" w:qFormat="1"/>
+    <w:lsdException w:name="Default Paragraph Font" w:uiPriority="1"/>
+    <w:lsdException w:name="Subtitle" w:semiHidden="0" w:uiPriority="11" w:unhideWhenUsed="0" w:qFormat="1"/>
+    <w:lsdException w:name="Strong" w:semiHidden="0" w:uiPriority="22" w:unhideWhenUsed="0" w:qFormat="1"/>
+    <w:lsdException w:name="Emphasis" w:semiHidden="0" w:uiPriority="20" w:unhideWhenUsed="0" w:qFormat="1"/>
+    <w:lsdException w:name="Table Grid" w:semiHidden="0" w:uiPriority="59" w:unhideWhenUsed="0"/>
+    <w:lsdException w:name="Placeholder Text" w:unhideWhenUsed="0"/>
+    <w:lsdException w:name="No Spacing" w:semiHidden="0" w:uiPriority="1" w:unhideWhenUsed="0" w:qFormat="1"/>
+    <w:lsdException w:name="Light Shading" w:semiHidden="0" w:uiPriority="60" w:unhideWhenUsed="0"/>
+    <w:lsdException w:name="Light List" w:semiHidden="0" w:uiPriority="61" w:unhideWhenUsed="0"/>
+    <w:lsdException w:name="Light Grid" w:semiHidden="0" w:uiPriority="62" w:unhideWhenUsed="0"/>
+    <w:lsdException w:name="Medium Shading 1" w:semiHidden="0" w:uiPriority="63" w:unhideWhenUsed="0"/>
+    <w:lsdException w:name="Medium Shading 2" w:semiHidden="0" w:uiPriority="64" w:unhideWhenUsed="0"/>
+    <w:lsdException w:name="Medium List 1" w:semiHidden="0" w:uiPriority="65" w:unhideWhenUsed="0"/>
+    <w:lsdException w:name="Medium List 2" w:semiHidden="0" w:uiPriority="66" w:unhideWhenUsed="0"/>
+    <w:lsdException w:name="Medium Grid 1" w:semiHidden="0" w:uiPriority="67" w:unhideWhenUsed="0"/>
+    <w:lsdException w:name="Medium Grid 2" w:semiHidden="0" w:uiPriority="68" w:unhideWhenUsed="0"/>
+    <w:lsdException w:name="Medium Grid 3" w:semiHidden="0" w:uiPriority="69" w:unhideWhenUsed="0"/>
+    <w:lsdException w:name="Dark List" w:semiHidden="0" w:uiPriority="70" w:unhideWhenUsed="0"/>
+    <w:lsdException w:name="Colorful Shading" w:semiHidden="0" w:uiPriority="71" w:unhideWhenUsed="0"/>
+    <w:lsdException w:name="Colorful List" w:semiHidden="0" w:uiPriority="72" w:unhideWhenUsed="0"/>
+    <w:lsdException w:name="Colorful Grid" w:semiHidden="0" w:uiPriority="73" w:unhideWhenUsed="0"/>
+    <w:lsdException w:name="Light Shading Accent 1" w:semiHidden="0" w:uiPriority="60" w:unhideWhenUsed="0"/>
+    <w:lsdException w:name="Light List Accent 1" w:semiHidden="0" w:uiPriority="61" w:unhideWhenUsed="0"/>
+    <w:lsdException w:name="Light Grid Accent 1" w:semiHidden="0" w:uiPriority="62" w:unhideWhenUsed="0"/>
+    <w:lsdException w:name="Medium Shading 1 Accent 1" w:semiHidden="0" w:uiPriority="63" w:unhideWhenUsed="0"/>
+    <w:lsdException w:name="Medium Shading 2 Accent 1" w:semiHidden="0" w:uiPriority="64" w:unhideWhenUsed="0"/>
+    <w:lsdException w:name="Medium List 1 Accent 1" w:semiHidden="0" w:uiPriority="65" w:unhideWhenUsed="0"/>
+    <w:lsdException w:name="Revision" w:unhideWhenUsed="0"/>
+    <w:lsdException w:name="List Paragraph" w:semiHidden="0" w:uiPriority="34" w:unhideWhenUsed="0" w:qFormat="1"/>
+    <w:lsdException w:name="Quote" w:semiHidden="0" w:uiPriority="29" w:unhideWhenUsed="0" w:qFormat="1"/>
+    <w:lsdException w:name="Intense Quote" w:semiHidden="0" w:uiPriority="30" w:unhideWhenUsed="0" w:qFormat="1"/>
+    <w:lsdException w:name="Medium List 2 Accent 1" w:semiHidden="0" w:uiPriority="66" w:unhideWhenUsed="0"/>
+    <w:lsdException w:name="Medium Grid 1 Accent 1" w:semiHidden="0" w:uiPriority="67" w:unhideWhenUsed="0"/>
+    <w:lsdException w:name="Medium Grid 2 Accent 1" w:semiHidden="0" w:uiPriority="68" w:unhideWhenUsed="0"/>
+    <w:lsdException w:name="Medium Grid 3 Accent 1" w:semiHidden="0" w:uiPriority="69" w:unhideWhenUsed="0"/>
+    <w:lsdException w:name="Dark List Accent 1" w:semiHidden="0" w:uiPriority="70" w:unhideWhenUsed="0"/>
+    <w:lsdException w:name="Colorful Shading Accent 1" w:semiHidden="0" w:uiPriority="71" w:unhideWhenUsed="0"/>
+    <w:lsdException w:name="Colorful List Accent 1" w:semiHidden="0" w:uiPriority="72" w:unhideWhenUsed="0"/>
+    <w:lsdException w:name="Colorful Grid Accent 1" w:semiHidden="0" w:uiPriority="73" w:unhideWhenUsed="0"/>
+    <w:lsdException w:name="Light Shading Accent 2" w:semiHidden="0" w:uiPriority="60" w:unhideWhenUsed="0"/>
+    <w:lsdException w:name="Light List Accent 2" w:semiHidden="0" w:uiPriority="61" w:unhideWhenUsed="0"/>
+    <w:lsdException w:name="Light Grid Accent 2" w:semiHidden="0" w:uiPriority="62" w:unhideWhenUsed="0"/>
+    <w:lsdException w:name="Medium Shading 1 Accent 2" w:semiHidden="0" w:uiPriority="63" w:unhideWhenUsed="0"/>
+    <w:lsdException w:name="Medium Shading 2 Accent 2" w:semiHidden="0" w:uiPriority="64" w:unhideWhenUsed="0"/>
+    <w:lsdException w:name="Medium List 1 Accent 2" w:semiHidden="0" w:uiPriority="65" w:unhideWhenUsed="0"/>
+    <w:lsdException w:name="Medium List 2 Accent 2" w:semiHidden="0" w:uiPriority="66" w:unhideWhenUsed="0"/>
+    <w:lsdException w:name="Medium Grid 1 Accent 2" w:semiHidden="0" w:uiPriority="67" w:unhideWhenUsed="0"/>
+    <w:lsdException w:name="Medium Grid 2 Accent 2" w:semiHidden="0" w:uiPriority="68" w:unhideWhenUsed="0"/>
+    <w:lsdException w:name="Medium Grid 3 Accent 2" w:semiHidden="0" w:uiPriority="69" w:unhideWhenUsed="0"/>
+    <w:lsdException w:name="Dark List Accent 2" w:semiHidden="0" w:uiPriority="70" w:unhideWhenUsed="0"/>
+    <w:lsdException w:name="Colorful Shading Accent 2" w:semiHidden="0" w:uiPriority="71" w:unhideWhenUsed="0"/>
+    <w:lsdException w:name="Colorful List Accent 2" w:semiHidden="0" w:uiPriority="72" w:unhideWhenUsed="0"/>
+    <w:lsdException w:name="Colorful Grid Accent 2" w:semiHidden="0" w:uiPriority="73" w:unhideWhenUsed="0"/>
+    <w:lsdException w:name="Light Shading Accent 3" w:semiHidden="0" w:uiPriority="60" w:unhideWhenUsed="0"/>
+    <w:lsdException w:name="Light List Accent 3" w:semiHidden="0" w:uiPriority="61" w:unhideWhenUsed="0"/>
+    <w:lsdException w:name="Light Grid Accent 3" w:semiHidden="0" w:uiPriority="62" w:unhideWhenUsed="0"/>
+    <w:lsdException w:name="Medium Shading 1 Accent 3" w:semiHidden="0" w:uiPriority="63" w:unhideWhenUsed="0"/>
+    <w:lsdException w:name="Medium Shading 2 Accent 3" w:semiHidden="0" w:uiPriority="64" w:unhideWhenUsed="0"/>
+    <w:lsdException w:name="Medium List 1 Accent 3" w:semiHidden="0" w:uiPriority="65" w:unhideWhenUsed="0"/>
+    <w:lsdException w:name="Medium List 2 Accent 3" w:semiHidden="0" w:uiPriority="66" w:unhideWhenUsed="0"/>
+    <w:lsdException w:name="Medium Grid 1 Accent 3" w:semiHidden="0" w:uiPriority="67" w:unhideWhenUsed="0"/>
+    <w:lsdException w:name="Medium Grid 2 Accent 3" w:semiHidden="0" w:uiPriority="68" w:unhideWhenUsed="0"/>
+    <w:lsdException w:name="Medium Grid 3 Accent 3" w:semiHidden="0" w:uiPriority="69" w:unhideWhenUsed="0"/>
+    <w:lsdException w:name="Dark List Accent 3" w:semiHidden="0" w:uiPriority="70" w:unhideWhenUsed="0"/>
+    <w:lsdException w:name="Colorful Shading Accent 3" w:semiHidden="0" w:uiPriority="71" w:unhideWhenUsed="0"/>
+    <w:lsdException w:name="Colorful List Accent 3" w:semiHidden="0" w:uiPriority="72" w:unhideWhenUsed="0"/>
+    <w:lsdException w:name="Colorful Grid Accent 3" w:semiHidden="0" w:uiPriority="73" w:unhideWhenUsed="0"/>
+    <w:lsdException w:name="Light Shading Accent 4" w:semiHidden="0" w:uiPriority="60" w:unhideWhenUsed="0"/>
+    <w:lsdException w:name="Light List Accent 4" w:semiHidden="0" w:uiPriority="61" w:unhideWhenUsed="0"/>
+    <w:lsdException w:name="Light Grid Accent 4" w:semiHidden="0" w:uiPriority="62" w:unhideWhenUsed="0"/>
+    <w:lsdException w:name="Medium Shading 1 Accent 4" w:semiHidden="0" w:uiPriority="63" w:unhideWhenUsed="0"/>
+    <w:lsdException w:name="Medium Shading 2 Accent 4" w:semiHidden="0" w:uiPriority="64" w:unhideWhenUsed="0"/>
+    <w:lsdException w:name="Medium List 1 Accent 4" w:semiHidden="0" w:uiPriority="65" w:unhideWhenUsed="0"/>
+    <w:lsdException w:name="Medium List 2 Accent 4" w:semiHidden="0" w:uiPriority="66" w:unhideWhenUsed="0"/>
+    <w:lsdException w:name="Medium Grid 1 Accent 4" w:semiHidden="0" w:uiPriority="67" w:unhideWhenUsed="0"/>
+    <w:lsdException w:name="Medium Grid 2 Accent 4" w:semiHidden="0" w:uiPriority="68" w:unhideWhenUsed="0"/>
+    <w:lsdException w:name="Medium Grid 3 Accent 4" w:semiHidden="0" w:uiPriority="69" w:unhideWhenUsed="0"/>
+    <w:lsdException w:name="Dark List Accent 4" w:semiHidden="0" w:uiPriority="70" w:unhideWhenUsed="0"/>
+    <w:lsdException w:name="Colorful Shading Accent 4" w:semiHidden="0" w:uiPriority="71" w:unhideWhenUsed="0"/>
+    <w:lsdException w:name="Colorful List Accent 4" w:semiHidden="0" w:uiPriority="72" w:unhideWhenUsed="0"/>
+    <w:lsdException w:name="Colorful Grid Accent 4" w:semiHidden="0" w:uiPriority="73" w:unhideWhenUsed="0"/>
+    <w:lsdException w:name="Light Shading Accent 5" w:semiHidden="0" w:uiPriority="60" w:unhideWhenUsed="0"/>
+    <w:lsdException w:name="Light List Accent 5" w:semiHidden="0" w:uiPriority="61" w:unhideWhenUsed="0"/>
+    <w:lsdException w:name="Light Grid Accent 5" w:semiHidden="0" w:uiPriority="62" w:unhideWhenUsed="0"/>
+    <w:lsdException w:name="Medium Shading 1 Accent 5" w:semiHidden="0" w:uiPriority="63" w:unhideWhenUsed="0"/>
+    <w:lsdException w:name="Medium Shading 2 Accent 5" w:semiHidden="0" w:uiPriority="64" w:unhideWhenUsed="0"/>
+    <w:lsdException w:name="Medium List 1 Accent 5" w:semiHidden="0" w:uiPriority="65" w:unhideWhenUsed="0"/>
+    <w:lsdException w:name="Medium List 2 Accent 5" w:semiHidden="0" w:uiPriority="66" w:unhideWhenUsed="0"/>
+    <w:lsdException w:name="Medium Grid 1 Accent 5" w:semiHidden="0" w:uiPriority="67" w:unhideWhenUsed="0"/>
+    <w:lsdException w:name="Medium Grid 2 Accent 5" w:semiHidden="0" w:uiPriority="68" w:unhideWhenUsed="0"/>
+    <w:lsdException w:name="Medium Grid 3 Accent 5" w:semiHidden="0" w:uiPriority="69" w:unhideWhenUsed="0"/>
+    <w:lsdException w:name="Dark List Accent 5" w:semiHidden="0" w:uiPriority="70" w:unhideWhenUsed="0"/>
+    <w:lsdException w:name="Colorful Shading Accent 5" w:semiHidden="0" w:uiPriority="71" w:unhideWhenUsed="0"/>
+    <w:lsdException w:name="Colorful List Accent 5" w:semiHidden="0" w:uiPriority="72" w:unhideWhenUsed="0"/>
+    <w:lsdException w:name="Colorful Grid Accent 5" w:semiHidden="0" w:uiPriority="73" w:unhideWhenUsed="0"/>
+    <w:lsdException w:name="Light Shading Accent 6" w:semiHidden="0" w:uiPriority="60" w:unhideWhenUsed="0"/>
+    <w:lsdException w:name="Light List Accent 6" w:semiHidden="0" w:uiPriority="61" w:unhideWhenUsed="0"/>
+    <w:lsdException w:name="Light Grid Accent 6" w:semiHidden="0" w:uiPriority="62" w:unhideWhenUsed="0"/>
+    <w:lsdException w:name="Medium Shading 1 Accent 6" w:semiHidden="0" w:uiPriority="63" w:unhideWhenUsed="0"/>
+    <w:lsdException w:name="Medium Shading 2 Accent 6" w:semiHidden="0" w:uiPriority="64" w:unhideWhenUsed="0"/>
+    <w:lsdException w:name="Medium List 1 Accent 6" w:semiHidden="0" w:uiPriority="65" w:unhideWhenUsed="0"/>
+    <w:lsdException w:name="Medium List 2 Accent 6" w:semiHidden="0" w:uiPriority="66" w:unhideWhenUsed="0"/>
+    <w:lsdException w:name="Medium Grid 1 Accent 6" w:semiHidden="0" w:uiPriority="67" w:unhideWhenUsed="0"/>
+    <w:lsdException w:name="Medium Grid 2 Accent 6" w:semiHidden="0" w:uiPriority="68" w:unhideWhenUsed="0"/>
+    <w:lsdException w:name="Medium Grid 3 Accent 6" w:semiHidden="0" w:uiPriority="69" w:unhideWhenUsed="0"/>
+    <w:lsdException w:name="Dark List Accent 6" w:semiHidden="0" w:uiPriority="70" w:unhideWhenUsed="0"/>
+    <w:lsdException w:name="Colorful Shading Accent 6" w:semiHidden="0" w:uiPriority="71" w:unhideWhenUsed="0"/>
+    <w:lsdException w:name="Colorful List Accent 6" w:semiHidden="0" w:uiPriority="72" w:unhideWhenUsed="0"/>
+    <w:lsdException w:name="Colorful Grid Accent 6" w:semiHidden="0" w:uiPriority="73" w:unhideWhenUsed="0"/>
+    <w:lsdException w:name="Subtle Emphasis" w:semiHidden="0" w:uiPriority="19" w:unhideWhenUsed="0" w:qFormat="1"/>
+    <w:lsdException w:name="Intense Emphasis" w:semiHidden="0" w:uiPriority="21" w:unhideWhenUsed="0" w:qFormat="1"/>
+    <w:lsdException w:name="Subtle Reference" w:semiHidden="0" w:uiPriority="31" w:unhideWhenUsed="0" w:qFormat="1"/>
+    <w:lsdException w:name="Intense Reference" w:semiHidden="0" w:uiPriority="32" w:unhideWhenUsed="0" w:qFormat="1"/>
+    <w:lsdException w:name="Book Title" w:semiHidden="0" w:uiPriority="33" w:unhideWhenUsed="0" w:qFormat="1"/>
+    <w:lsdException w:name="Bibliography" w:uiPriority="37"/>
+    <w:lsdException w:name="TOC Heading" w:uiPriority="39" w:qFormat="1"/>
+  </w:latentStyles>
+  <w:style w:type="paragraph" w:default="1" w:styleId="Normal">
+    <w:name w:val="Normal"/>
+    <w:qFormat/>
+  </w:style>
+  <w:style w:type="character" w:default="1" w:styleId="DefaultParagraphFont">
+    <w:name w:val="Default Paragraph Font"/>
+    <w:uiPriority w:val="1"/>
+    <w:semiHidden/>
+    <w:unhideWhenUsed/>
+  </w:style>
+  <w:style w:type="table" w:default="1" w:styleId="TableNormal">
+    <w:name w:val="Normal Table"/>
+    <w:uiPriority w:val="99"/>
+    <w:semiHidden/>
+    <w:unhideWhenUsed/>
+    <w:tblPr>
+      <w:tblInd w:w="0" w:type="dxa"/>
+      <w:tblCellMar>
+        <w:top w:w="0" w:type="dxa"/>
+        <w:left w:w="108" w:type="dxa"/>
+        <w:bottom w:w="0" w:type="dxa"/>
+        <w:right w:w="108" w:type="dxa"/>
+      </w:tblCellMar>
+    </w:tblPr>
+  </w:style>
+  <w:style w:type="numbering" w:default="1" w:styleId="NoList">
+    <w:name w:val="No List"/>
+    <w:uiPriority w:val="99"/>
+    <w:semiHidden/>
+    <w:unhideWhenUsed/>
+  </w:style>
+  <w:style w:type="numbering" w:customStyle="1" w:styleId="PageNumber">
+    <w:name w:val="Style2"/>
+    <w:pPr>
+      <w:numPr>
+        <w:numId w:val="6"/>
+      </w:numPr>
+    </w:pPr>
+  </w:style>
+  <w:style w:type="numbering" w:customStyle="1" w:styleId="Placeholder">
+    <w:name w:val="Style1"/>
+    <w:pPr>
+      <w:numPr>
+        <w:numId w:val="5"/>
+      </w:numPr>
+    </w:pPr>
+  </w:style>
+  <w:style w:type="numbering" w:customStyle="1" w:styleId="InternetLink">
+    <w:name w:val="Style3"/>
+    <w:pPr>
+      <w:numPr>
+        <w:numId w:val="7"/>
+      </w:numPr>
+    </w:pPr>
   </w:style>
 </w:styles>
 </file>
@@ -25346,7 +26674,7 @@
 </file>
 
 <file path=customXml/itemProps1.xml><?xml version="1.0" encoding="utf-8"?>
-<ds:datastoreItem xmlns:ds="http://schemas.openxmlformats.org/officeDocument/2006/customXml" ds:itemID="{938994B4-CAF5-4831-9B7E-CF202663D469}">
+<ds:datastoreItem xmlns:ds="http://schemas.openxmlformats.org/officeDocument/2006/customXml" ds:itemID="{C09A4A0B-C810-461C-BE85-476D70C0A4F5}">
   <ds:schemaRefs>
     <ds:schemaRef ds:uri="http://schemas.openxmlformats.org/officeDocument/2006/bibliography"/>
   </ds:schemaRefs>

</xml_diff>